<commit_message>
Citations and Literature Review added
</commit_message>
<xml_diff>
--- a/Synopsis.docx
+++ b/Synopsis.docx
@@ -2134,13 +2134,212 @@
     </w:p>
     <w:p>
       <w:pPr>
-        <w:autoSpaceDE w:val="0"/>
-        <w:autoSpaceDN w:val="0"/>
-        <w:adjustRightInd w:val="0"/>
-        <w:spacing w:after="0" w:line="240" w:lineRule="auto"/>
+        <w:pStyle w:val="ListParagraph"/>
+        <w:numPr>
+          <w:ilvl w:val="0"/>
+          <w:numId w:val="27"/>
+        </w:numPr>
+        <w:rPr>
+          <w:rFonts w:ascii="Times New Roman" w:hAnsi="Times New Roman" w:cs="Times New Roman"/>
+          <w:b/>
+          <w:bCs/>
+          <w:sz w:val="24"/>
+          <w:szCs w:val="24"/>
+        </w:rPr>
+      </w:pPr>
+      <w:r>
+        <w:rPr>
+          <w:rFonts w:ascii="Times New Roman" w:hAnsi="Times New Roman" w:cs="Times New Roman"/>
+          <w:b/>
+          <w:bCs/>
+          <w:sz w:val="24"/>
+          <w:szCs w:val="24"/>
+        </w:rPr>
+        <w:t>POSTFIX SERVER</w:t>
+      </w:r>
+    </w:p>
+    <w:p>
+      <w:pPr>
+        <w:pStyle w:val="ListParagraph"/>
+        <w:numPr>
+          <w:ilvl w:val="0"/>
+          <w:numId w:val="30"/>
+        </w:numPr>
+        <w:rPr>
+          <w:rFonts w:ascii="Times New Roman" w:hAnsi="Times New Roman" w:cs="Times New Roman"/>
+          <w:b/>
+          <w:bCs/>
+          <w:sz w:val="24"/>
+          <w:szCs w:val="24"/>
+        </w:rPr>
+      </w:pPr>
+      <w:r>
+        <w:rPr>
+          <w:rFonts w:ascii="Times New Roman" w:hAnsi="Times New Roman" w:cs="Times New Roman"/>
+          <w:b/>
+          <w:bCs/>
+          <w:sz w:val="24"/>
+          <w:szCs w:val="24"/>
+        </w:rPr>
+        <w:t>SAITO, Y.</w:t>
+      </w:r>
+      <w:r>
+        <w:rPr>
+          <w:rFonts w:ascii="Times New Roman" w:hAnsi="Times New Roman" w:cs="Times New Roman"/>
+          <w:b/>
+          <w:bCs/>
+          <w:sz w:val="24"/>
+          <w:szCs w:val="24"/>
+        </w:rPr>
+        <w:t>, BERSHAD</w:t>
+      </w:r>
+      <w:r>
+        <w:rPr>
+          <w:rFonts w:ascii="Times New Roman" w:hAnsi="Times New Roman" w:cs="Times New Roman"/>
+          <w:b/>
+          <w:bCs/>
+          <w:sz w:val="24"/>
+          <w:szCs w:val="24"/>
+        </w:rPr>
+        <w:t>, B. N.,</w:t>
+      </w:r>
+      <w:r>
+        <w:rPr>
+          <w:rFonts w:ascii="Times New Roman" w:hAnsi="Times New Roman" w:cs="Times New Roman"/>
+          <w:b/>
+          <w:bCs/>
+          <w:sz w:val="24"/>
+          <w:szCs w:val="24"/>
+        </w:rPr>
+        <w:t xml:space="preserve"> </w:t>
+      </w:r>
+      <w:r>
+        <w:rPr>
+          <w:rFonts w:ascii="Times New Roman" w:hAnsi="Times New Roman" w:cs="Times New Roman"/>
+          <w:b/>
+          <w:bCs/>
+          <w:sz w:val="24"/>
+          <w:szCs w:val="24"/>
+        </w:rPr>
+        <w:t xml:space="preserve">ANDLEVY, H. M. Man-ageability, availability, and performance in PostFix </w:t>
+      </w:r>
+    </w:p>
+    <w:p>
+      <w:pPr>
         <w:jc w:val="both"/>
         <w:rPr>
           <w:rFonts w:ascii="Times New Roman" w:hAnsi="Times New Roman" w:cs="Times New Roman"/>
+          <w:sz w:val="24"/>
+          <w:szCs w:val="24"/>
+        </w:rPr>
+      </w:pPr>
+      <w:r>
+        <w:rPr>
+          <w:rFonts w:ascii="Times New Roman" w:hAnsi="Times New Roman" w:cs="Times New Roman"/>
+          <w:sz w:val="24"/>
+          <w:szCs w:val="24"/>
+        </w:rPr>
+        <w:t>Behrend</w:t>
+      </w:r>
+      <w:r>
+        <w:rPr>
+          <w:rFonts w:ascii="Times New Roman" w:hAnsi="Times New Roman" w:cs="Times New Roman"/>
+          <w:sz w:val="24"/>
+          <w:szCs w:val="24"/>
+        </w:rPr>
+        <w:t xml:space="preserve"> et al. described a working-in-progress project called PostFix, a high-performance clustered, distributed e-mail system</w:t>
+      </w:r>
+      <w:r>
+        <w:rPr>
+          <w:rFonts w:ascii="Times New Roman" w:hAnsi="Times New Roman" w:cs="Times New Roman"/>
+          <w:sz w:val="24"/>
+          <w:szCs w:val="24"/>
+        </w:rPr>
+        <w:t xml:space="preserve"> </w:t>
+      </w:r>
+      <w:r>
+        <w:rPr>
+          <w:rFonts w:ascii="Times New Roman" w:hAnsi="Times New Roman" w:cs="Times New Roman"/>
+          <w:sz w:val="24"/>
+          <w:szCs w:val="24"/>
+        </w:rPr>
+        <w:t>[20].</w:t>
+      </w:r>
+      <w:r>
+        <w:rPr>
+          <w:rFonts w:ascii="Times New Roman" w:hAnsi="Times New Roman" w:cs="Times New Roman"/>
+          <w:sz w:val="24"/>
+          <w:szCs w:val="24"/>
+        </w:rPr>
+        <w:t xml:space="preserve"> </w:t>
+      </w:r>
+      <w:r>
+        <w:rPr>
+          <w:rFonts w:ascii="Times New Roman" w:hAnsi="Times New Roman" w:cs="Times New Roman"/>
+          <w:sz w:val="24"/>
+          <w:szCs w:val="24"/>
+        </w:rPr>
+        <w:t>It used a collection of clusters distributed through a wide area to provide users with highly available and scalable services. Saito et al. described the motivation, design and performance of PostFix, a scalable mail server</w:t>
+      </w:r>
+      <w:r>
+        <w:rPr>
+          <w:rFonts w:ascii="Times New Roman" w:hAnsi="Times New Roman" w:cs="Times New Roman"/>
+          <w:sz w:val="24"/>
+          <w:szCs w:val="24"/>
+        </w:rPr>
+        <w:t xml:space="preserve"> </w:t>
+      </w:r>
+      <w:r>
+        <w:rPr>
+          <w:rFonts w:ascii="Times New Roman" w:hAnsi="Times New Roman" w:cs="Times New Roman"/>
+          <w:sz w:val="24"/>
+          <w:szCs w:val="24"/>
+        </w:rPr>
+        <w:t>[15].</w:t>
+      </w:r>
+      <w:r>
+        <w:rPr>
+          <w:rFonts w:ascii="Times New Roman" w:hAnsi="Times New Roman" w:cs="Times New Roman"/>
+          <w:sz w:val="24"/>
+          <w:szCs w:val="24"/>
+        </w:rPr>
+        <w:t xml:space="preserve"> </w:t>
+      </w:r>
+      <w:r>
+        <w:rPr>
+          <w:rFonts w:ascii="Times New Roman" w:hAnsi="Times New Roman" w:cs="Times New Roman"/>
+          <w:sz w:val="24"/>
+          <w:szCs w:val="24"/>
+        </w:rPr>
+        <w:t>The goal of PostFix was to provide a highly available and scalable electronic mail service using a large cluster of</w:t>
+      </w:r>
+      <w:r>
+        <w:rPr>
+          <w:rFonts w:ascii="Times New Roman" w:hAnsi="Times New Roman" w:cs="Times New Roman"/>
+          <w:sz w:val="24"/>
+          <w:szCs w:val="24"/>
+        </w:rPr>
+        <w:t xml:space="preserve"> </w:t>
+      </w:r>
+      <w:r>
+        <w:rPr>
+          <w:rFonts w:ascii="Times New Roman" w:hAnsi="Times New Roman" w:cs="Times New Roman"/>
+          <w:sz w:val="24"/>
+          <w:szCs w:val="24"/>
+        </w:rPr>
+        <w:t>commodity PCs. Their focus was on dynamic load balancing, automatic-configuration, and graceful degradation in the presence of failures.</w:t>
+      </w:r>
+    </w:p>
+    <w:p>
+      <w:pPr>
+        <w:pStyle w:val="ListParagraph"/>
+        <w:numPr>
+          <w:ilvl w:val="0"/>
+          <w:numId w:val="27"/>
+        </w:numPr>
+        <w:rPr>
+          <w:rFonts w:ascii="Times New Roman" w:hAnsi="Times New Roman" w:cs="Times New Roman"/>
+          <w:b/>
           <w:bCs/>
           <w:sz w:val="24"/>
           <w:szCs w:val="24"/>
@@ -2149,93 +2348,380 @@
       <w:r>
         <w:rPr>
           <w:rFonts w:ascii="Times New Roman" w:hAnsi="Times New Roman" w:cs="Times New Roman"/>
+          <w:b/>
           <w:bCs/>
           <w:sz w:val="24"/>
           <w:szCs w:val="24"/>
-          <w:highlight w:val="cyan"/>
-        </w:rPr>
-        <w:t xml:space="preserve">C language has been in existence since 1969. It is a </w:t>
-      </w:r>
-      <w:proofErr w:type="gramStart"/>
-      <w:r>
-        <w:rPr>
-          <w:rFonts w:ascii="Times New Roman" w:hAnsi="Times New Roman" w:cs="Times New Roman"/>
+        </w:rPr>
+        <w:t xml:space="preserve">DEVELOPMENT OF </w:t>
+      </w:r>
+      <w:r>
+        <w:rPr>
+          <w:rFonts w:ascii="Times New Roman" w:hAnsi="Times New Roman" w:cs="Times New Roman"/>
+          <w:b/>
           <w:bCs/>
           <w:sz w:val="24"/>
           <w:szCs w:val="24"/>
-          <w:highlight w:val="cyan"/>
-        </w:rPr>
-        <w:t>low level</w:t>
-      </w:r>
-      <w:proofErr w:type="gramEnd"/>
-      <w:r>
-        <w:rPr>
-          <w:rFonts w:ascii="Times New Roman" w:hAnsi="Times New Roman" w:cs="Times New Roman"/>
+        </w:rPr>
+        <w:t>SERVER [</w:t>
+      </w:r>
+      <w:r>
+        <w:rPr>
+          <w:rFonts w:ascii="Times New Roman" w:hAnsi="Times New Roman" w:cs="Times New Roman"/>
+          <w:b/>
           <w:bCs/>
           <w:sz w:val="24"/>
           <w:szCs w:val="24"/>
-          <w:highlight w:val="cyan"/>
-        </w:rPr>
-        <w:t xml:space="preserve"> language still finding its application across many modern platforms. C, being an older language has its own drawbacks like </w:t>
-      </w:r>
-      <w:r>
-        <w:rPr>
-          <w:rFonts w:ascii="Times New Roman" w:hAnsi="Times New Roman" w:cs="Times New Roman"/>
+        </w:rPr>
+        <w:t>3]</w:t>
+      </w:r>
+    </w:p>
+    <w:p>
+      <w:pPr>
+        <w:pStyle w:val="ListParagraph"/>
+        <w:rPr>
+          <w:rFonts w:ascii="Times New Roman" w:hAnsi="Times New Roman" w:cs="Times New Roman"/>
+          <w:b/>
           <w:bCs/>
           <w:sz w:val="24"/>
           <w:szCs w:val="24"/>
-          <w:highlight w:val="cyan"/>
-        </w:rPr>
-        <w:t>manual memory management and complex syntaxes.</w:t>
-      </w:r>
-      <w:r>
-        <w:rPr>
-          <w:rFonts w:ascii="Times New Roman" w:hAnsi="Times New Roman" w:cs="Times New Roman"/>
+        </w:rPr>
+      </w:pPr>
+      <w:r>
+        <w:rPr>
+          <w:rFonts w:ascii="Times New Roman" w:hAnsi="Times New Roman" w:cs="Times New Roman"/>
+          <w:b/>
           <w:bCs/>
           <w:sz w:val="24"/>
           <w:szCs w:val="24"/>
-          <w:highlight w:val="cyan"/>
+        </w:rPr>
+        <w:t xml:space="preserve">- </w:t>
+      </w:r>
+      <w:r>
+        <w:rPr>
+          <w:rFonts w:ascii="Times New Roman" w:hAnsi="Times New Roman" w:cs="Times New Roman"/>
+          <w:b/>
+          <w:bCs/>
+          <w:sz w:val="24"/>
+          <w:szCs w:val="24"/>
+        </w:rPr>
+        <w:t xml:space="preserve">     </w:t>
+      </w:r>
+      <w:r>
+        <w:rPr>
+          <w:rFonts w:ascii="Times New Roman" w:hAnsi="Times New Roman" w:cs="Times New Roman"/>
+          <w:b/>
+          <w:bCs/>
+          <w:sz w:val="24"/>
+          <w:szCs w:val="24"/>
+        </w:rPr>
+        <w:t>O. De Vel, A. Anderson, M. Corney, and G. Mohay</w:t>
+      </w:r>
+    </w:p>
+    <w:p>
+      <w:pPr>
+        <w:rPr>
+          <w:rFonts w:ascii="Times New Roman" w:hAnsi="Times New Roman" w:cs="Times New Roman"/>
+          <w:sz w:val="24"/>
+          <w:szCs w:val="24"/>
+        </w:rPr>
+      </w:pPr>
+      <w:r>
+        <w:rPr>
+          <w:rFonts w:ascii="Times New Roman" w:hAnsi="Times New Roman" w:cs="Times New Roman"/>
+          <w:sz w:val="24"/>
+          <w:szCs w:val="24"/>
+        </w:rPr>
+        <w:t>In its development, email standardization in communicating the message exchange, the shipping documents (text, images, files, audio, video), which was validated by the service either by companies, individuals and government [3]. Legality email can check from the header, the sender mail domain with a mail relay must match. Moreover, the validity of the email account must register in the system Mail Server.</w:t>
+      </w:r>
+    </w:p>
+    <w:p>
+      <w:pPr>
+        <w:pStyle w:val="ListParagraph"/>
+        <w:numPr>
+          <w:ilvl w:val="0"/>
+          <w:numId w:val="27"/>
+        </w:numPr>
+        <w:spacing w:before="100" w:beforeAutospacing="1" w:after="100" w:afterAutospacing="1" w:line="240" w:lineRule="auto"/>
+        <w:rPr>
+          <w:rFonts w:ascii="Times New Roman" w:eastAsia="Times New Roman" w:hAnsi="Times New Roman" w:cs="Times New Roman"/>
+          <w:sz w:val="24"/>
+          <w:szCs w:val="24"/>
+          <w:lang w:eastAsia="en-IN"/>
+        </w:rPr>
+      </w:pPr>
+      <w:r>
+        <w:rPr>
+          <w:rFonts w:ascii="Times New Roman" w:eastAsia="Times New Roman" w:hAnsi="Times New Roman" w:cs="Times New Roman"/>
+          <w:b/>
+          <w:bCs/>
+          <w:sz w:val="24"/>
+          <w:szCs w:val="24"/>
+          <w:lang w:eastAsia="en-IN"/>
+        </w:rPr>
+        <w:t>Email Archiving Standards</w:t>
+      </w:r>
+      <w:r>
+        <w:rPr>
+          <w:rFonts w:ascii="Times New Roman" w:eastAsia="Times New Roman" w:hAnsi="Times New Roman" w:cs="Times New Roman"/>
+          <w:b/>
+          <w:bCs/>
+          <w:sz w:val="24"/>
+          <w:szCs w:val="24"/>
+          <w:lang w:eastAsia="en-IN"/>
         </w:rPr>
         <w:t xml:space="preserve"> </w:t>
       </w:r>
       <w:r>
         <w:rPr>
-          <w:rFonts w:ascii="Times New Roman" w:hAnsi="Times New Roman" w:cs="Times New Roman"/>
-          <w:sz w:val="24"/>
-          <w:szCs w:val="24"/>
-          <w:highlight w:val="cyan"/>
-        </w:rPr>
-        <w:t>An integrated development environment (IDE) is a software suite that consolidates basic tools required to write and test software.</w:t>
-      </w:r>
-      <w:r>
-        <w:rPr>
-          <w:rFonts w:ascii="Times New Roman" w:hAnsi="Times New Roman" w:cs="Times New Roman"/>
+          <w:rFonts w:ascii="Times New Roman" w:eastAsia="Times New Roman" w:hAnsi="Times New Roman" w:cs="Times New Roman"/>
+          <w:b/>
           <w:bCs/>
           <w:sz w:val="24"/>
           <w:szCs w:val="24"/>
-          <w:highlight w:val="cyan"/>
+          <w:lang w:eastAsia="en-IN"/>
+        </w:rPr>
+        <w:t>[4]</w:t>
+      </w:r>
+      <w:r>
+        <w:rPr>
+          <w:rFonts w:ascii="Times New Roman" w:eastAsia="Times New Roman" w:hAnsi="Times New Roman" w:cs="Times New Roman"/>
+          <w:sz w:val="24"/>
+          <w:szCs w:val="24"/>
+          <w:lang w:eastAsia="en-IN"/>
         </w:rPr>
         <w:t xml:space="preserve"> </w:t>
       </w:r>
-      <w:r>
-        <w:rPr>
-          <w:rFonts w:ascii="Times New Roman" w:hAnsi="Times New Roman" w:cs="Times New Roman"/>
-          <w:sz w:val="24"/>
-          <w:szCs w:val="24"/>
-          <w:highlight w:val="cyan"/>
-        </w:rPr>
-        <w:t>Without an IDE, a developer must select, deploy, integrate and manage all of these tools separately. An IDE brings many of those development-related tools together as a single framework, application or service. The integrated toolset is designed to simplify software development and can identify and minimize coding mistakes and typos. IDEs increase programmer productivity by combining common activities of writing software into a single application: editing source code, building executables</w:t>
-      </w:r>
-      <w:r>
-        <w:rPr>
-          <w:rFonts w:ascii="Times New Roman" w:hAnsi="Times New Roman" w:cs="Times New Roman"/>
-          <w:sz w:val="24"/>
-          <w:szCs w:val="24"/>
-          <w:highlight w:val="cyan"/>
-        </w:rPr>
-        <w:t>.</w:t>
-      </w:r>
-    </w:p>
+    </w:p>
+    <w:p>
+      <w:pPr>
+        <w:pStyle w:val="ListParagraph"/>
+        <w:numPr>
+          <w:ilvl w:val="0"/>
+          <w:numId w:val="30"/>
+        </w:numPr>
+        <w:spacing w:before="100" w:beforeAutospacing="1" w:after="100" w:afterAutospacing="1" w:line="240" w:lineRule="auto"/>
+        <w:rPr>
+          <w:rFonts w:ascii="Times New Roman" w:eastAsia="Times New Roman" w:hAnsi="Times New Roman" w:cs="Times New Roman"/>
+          <w:sz w:val="24"/>
+          <w:szCs w:val="24"/>
+          <w:lang w:eastAsia="en-IN"/>
+        </w:rPr>
+      </w:pPr>
+      <w:r>
+        <w:rPr>
+          <w:rFonts w:ascii="Times New Roman" w:hAnsi="Times New Roman" w:cs="Times New Roman"/>
+          <w:b/>
+          <w:bCs/>
+          <w:sz w:val="24"/>
+          <w:szCs w:val="24"/>
+        </w:rPr>
+        <w:t>J., CZERWINSKI, S., JOSEPH, A.  D.,</w:t>
+      </w:r>
+      <w:r>
+        <w:rPr>
+          <w:rFonts w:ascii="Times New Roman" w:hAnsi="Times New Roman" w:cs="Times New Roman"/>
+          <w:b/>
+          <w:bCs/>
+          <w:sz w:val="24"/>
+          <w:szCs w:val="24"/>
+        </w:rPr>
+        <w:t xml:space="preserve"> </w:t>
+      </w:r>
+      <w:r>
+        <w:rPr>
+          <w:rFonts w:ascii="Times New Roman" w:hAnsi="Times New Roman" w:cs="Times New Roman"/>
+          <w:b/>
+          <w:bCs/>
+          <w:sz w:val="24"/>
+          <w:szCs w:val="24"/>
+        </w:rPr>
+        <w:t>BREWER</w:t>
+      </w:r>
+    </w:p>
+    <w:p>
+      <w:pPr>
+        <w:spacing w:before="100" w:beforeAutospacing="1" w:after="100" w:afterAutospacing="1" w:line="240" w:lineRule="auto"/>
+        <w:jc w:val="both"/>
+        <w:rPr>
+          <w:rFonts w:ascii="Times New Roman" w:eastAsia="Times New Roman" w:hAnsi="Times New Roman" w:cs="Times New Roman"/>
+          <w:sz w:val="24"/>
+          <w:szCs w:val="24"/>
+          <w:lang w:eastAsia="en-IN"/>
+        </w:rPr>
+      </w:pPr>
+      <w:r>
+        <w:rPr>
+          <w:rFonts w:ascii="Times New Roman" w:eastAsia="Times New Roman" w:hAnsi="Times New Roman" w:cs="Times New Roman"/>
+          <w:sz w:val="24"/>
+          <w:szCs w:val="24"/>
+          <w:lang w:eastAsia="en-IN"/>
+        </w:rPr>
+        <w:t>It would be useful to refer to standards as approved practices especially at the initial stage of developing an email archiving program. General guidelines for establishing email archiving standards and procedures can be found in the following standards:</w:t>
+      </w:r>
+    </w:p>
+    <w:p>
+      <w:pPr>
+        <w:numPr>
+          <w:ilvl w:val="0"/>
+          <w:numId w:val="26"/>
+        </w:numPr>
+        <w:spacing w:before="100" w:beforeAutospacing="1" w:after="100" w:afterAutospacing="1" w:line="240" w:lineRule="auto"/>
+        <w:jc w:val="both"/>
+        <w:rPr>
+          <w:rFonts w:ascii="Times New Roman" w:eastAsia="Times New Roman" w:hAnsi="Times New Roman" w:cs="Times New Roman"/>
+          <w:sz w:val="24"/>
+          <w:szCs w:val="24"/>
+          <w:lang w:eastAsia="en-IN"/>
+        </w:rPr>
+      </w:pPr>
+      <w:r>
+        <w:rPr>
+          <w:rFonts w:ascii="Times New Roman" w:eastAsia="Times New Roman" w:hAnsi="Times New Roman" w:cs="Times New Roman"/>
+          <w:sz w:val="24"/>
+          <w:szCs w:val="24"/>
+          <w:lang w:eastAsia="en-IN"/>
+        </w:rPr>
+        <w:t>ANSI/ARMA 9-2004</w:t>
+      </w:r>
+      <w:r>
+        <w:rPr>
+          <w:rFonts w:ascii="Times New Roman" w:eastAsia="Times New Roman" w:hAnsi="Times New Roman" w:cs="Times New Roman"/>
+          <w:sz w:val="24"/>
+          <w:szCs w:val="24"/>
+          <w:lang w:eastAsia="en-IN"/>
+        </w:rPr>
+        <w:t>[4]</w:t>
+      </w:r>
+      <w:r>
+        <w:rPr>
+          <w:rFonts w:ascii="Times New Roman" w:eastAsia="Times New Roman" w:hAnsi="Times New Roman" w:cs="Times New Roman"/>
+          <w:sz w:val="24"/>
+          <w:szCs w:val="24"/>
+          <w:lang w:eastAsia="en-IN"/>
+        </w:rPr>
+        <w:t>, Requirements for Managing Electronic Messages as Records</w:t>
+      </w:r>
+    </w:p>
+    <w:p>
+      <w:pPr>
+        <w:numPr>
+          <w:ilvl w:val="0"/>
+          <w:numId w:val="26"/>
+        </w:numPr>
+        <w:spacing w:before="100" w:beforeAutospacing="1" w:after="100" w:afterAutospacing="1" w:line="240" w:lineRule="auto"/>
+        <w:jc w:val="both"/>
+        <w:rPr>
+          <w:rFonts w:ascii="Times New Roman" w:eastAsia="Times New Roman" w:hAnsi="Times New Roman" w:cs="Times New Roman"/>
+          <w:sz w:val="24"/>
+          <w:szCs w:val="24"/>
+          <w:lang w:eastAsia="en-IN"/>
+        </w:rPr>
+      </w:pPr>
+      <w:r>
+        <w:rPr>
+          <w:rFonts w:ascii="Times New Roman" w:eastAsia="Times New Roman" w:hAnsi="Times New Roman" w:cs="Times New Roman"/>
+          <w:sz w:val="24"/>
+          <w:szCs w:val="24"/>
+          <w:lang w:eastAsia="en-IN"/>
+        </w:rPr>
+        <w:t>ANSI/ARMA TR2-2007</w:t>
+      </w:r>
+      <w:r>
+        <w:rPr>
+          <w:rFonts w:ascii="Times New Roman" w:eastAsia="Times New Roman" w:hAnsi="Times New Roman" w:cs="Times New Roman"/>
+          <w:sz w:val="24"/>
+          <w:szCs w:val="24"/>
+          <w:lang w:eastAsia="en-IN"/>
+        </w:rPr>
+        <w:t>[4]</w:t>
+      </w:r>
+      <w:r>
+        <w:rPr>
+          <w:rFonts w:ascii="Times New Roman" w:eastAsia="Times New Roman" w:hAnsi="Times New Roman" w:cs="Times New Roman"/>
+          <w:sz w:val="24"/>
+          <w:szCs w:val="24"/>
+          <w:lang w:eastAsia="en-IN"/>
+        </w:rPr>
+        <w:t>, Procedures and Issues for Managing Electronic Messages as Records</w:t>
+      </w:r>
+    </w:p>
+    <w:p>
+      <w:pPr>
+        <w:numPr>
+          <w:ilvl w:val="0"/>
+          <w:numId w:val="26"/>
+        </w:numPr>
+        <w:spacing w:before="100" w:beforeAutospacing="1" w:after="100" w:afterAutospacing="1" w:line="240" w:lineRule="auto"/>
+        <w:jc w:val="both"/>
+        <w:rPr>
+          <w:rFonts w:ascii="Times New Roman" w:eastAsia="Times New Roman" w:hAnsi="Times New Roman" w:cs="Times New Roman"/>
+          <w:sz w:val="24"/>
+          <w:szCs w:val="24"/>
+          <w:lang w:eastAsia="en-IN"/>
+        </w:rPr>
+      </w:pPr>
+      <w:r>
+        <w:rPr>
+          <w:rFonts w:ascii="Times New Roman" w:eastAsia="Times New Roman" w:hAnsi="Times New Roman" w:cs="Times New Roman"/>
+          <w:sz w:val="24"/>
+          <w:szCs w:val="24"/>
+          <w:lang w:eastAsia="en-IN"/>
+        </w:rPr>
+        <w:t>ANSI/AIIM/ARMA TR48-2006</w:t>
+      </w:r>
+      <w:r>
+        <w:rPr>
+          <w:rFonts w:ascii="Times New Roman" w:eastAsia="Times New Roman" w:hAnsi="Times New Roman" w:cs="Times New Roman"/>
+          <w:sz w:val="24"/>
+          <w:szCs w:val="24"/>
+          <w:lang w:eastAsia="en-IN"/>
+        </w:rPr>
+        <w:t>[4]</w:t>
+      </w:r>
+      <w:r>
+        <w:rPr>
+          <w:rFonts w:ascii="Times New Roman" w:eastAsia="Times New Roman" w:hAnsi="Times New Roman" w:cs="Times New Roman"/>
+          <w:sz w:val="24"/>
+          <w:szCs w:val="24"/>
+          <w:lang w:eastAsia="en-IN"/>
+        </w:rPr>
+        <w:t>, Revised Framework for the Integration of Electronic Document Management Systems and Electronic Records Management Systems</w:t>
+      </w:r>
+    </w:p>
+    <w:p>
+      <w:pPr>
+        <w:rPr>
+          <w:sz w:val="24"/>
+          <w:szCs w:val="24"/>
+        </w:rPr>
+      </w:pPr>
+    </w:p>
+    <w:p>
+      <w:pPr>
+        <w:rPr>
+          <w:sz w:val="24"/>
+          <w:szCs w:val="24"/>
+        </w:rPr>
+      </w:pPr>
+    </w:p>
+    <w:p>
+      <w:pPr>
+        <w:rPr>
+          <w:sz w:val="24"/>
+          <w:szCs w:val="24"/>
+        </w:rPr>
+      </w:pPr>
+    </w:p>
+    <w:p>
+      <w:pPr>
+        <w:rPr>
+          <w:sz w:val="24"/>
+          <w:szCs w:val="24"/>
+        </w:rPr>
+      </w:pPr>
+    </w:p>
+    <w:p/>
     <w:p>
       <w:pPr>
         <w:tabs>
@@ -2659,19 +3145,20 @@
           <w:bCs/>
           <w:sz w:val="28"/>
           <w:szCs w:val="28"/>
+        </w:rPr>
+      </w:pPr>
+      <w:r>
+        <w:rPr>
+          <w:rFonts w:ascii="Times New Roman" w:hAnsi="Times New Roman" w:cs="Times New Roman"/>
+          <w:b/>
+          <w:bCs/>
+          <w:sz w:val="28"/>
+          <w:szCs w:val="28"/>
           <w:u w:val="single"/>
         </w:rPr>
-      </w:pPr>
-    </w:p>
-    <w:p>
-      <w:pPr>
-        <w:tabs>
-          <w:tab w:val="left" w:pos="9615"/>
-        </w:tabs>
-        <w:autoSpaceDE w:val="0"/>
-        <w:autoSpaceDN w:val="0"/>
-        <w:adjustRightInd w:val="0"/>
-        <w:spacing w:after="0" w:line="276" w:lineRule="auto"/>
+        <w:t>Methodology</w:t>
+      </w:r>
+      <w:r>
         <w:rPr>
           <w:rFonts w:ascii="Times New Roman" w:hAnsi="Times New Roman" w:cs="Times New Roman"/>
           <w:b/>
@@ -2680,230 +3167,18 @@
           <w:szCs w:val="28"/>
           <w:u w:val="single"/>
         </w:rPr>
-      </w:pPr>
-    </w:p>
-    <w:p>
-      <w:pPr>
-        <w:tabs>
-          <w:tab w:val="left" w:pos="9615"/>
-        </w:tabs>
-        <w:autoSpaceDE w:val="0"/>
-        <w:autoSpaceDN w:val="0"/>
-        <w:adjustRightInd w:val="0"/>
-        <w:spacing w:after="0" w:line="276" w:lineRule="auto"/>
+        <w:t>:</w:t>
+      </w:r>
+      <w:r>
         <w:rPr>
           <w:rFonts w:ascii="Times New Roman" w:hAnsi="Times New Roman" w:cs="Times New Roman"/>
           <w:b/>
           <w:bCs/>
           <w:sz w:val="28"/>
           <w:szCs w:val="28"/>
-          <w:u w:val="single"/>
-        </w:rPr>
-      </w:pPr>
-    </w:p>
-    <w:p>
-      <w:pPr>
-        <w:tabs>
-          <w:tab w:val="left" w:pos="9615"/>
-        </w:tabs>
-        <w:autoSpaceDE w:val="0"/>
-        <w:autoSpaceDN w:val="0"/>
-        <w:adjustRightInd w:val="0"/>
-        <w:spacing w:after="0" w:line="276" w:lineRule="auto"/>
-        <w:rPr>
-          <w:rFonts w:ascii="Times New Roman" w:hAnsi="Times New Roman" w:cs="Times New Roman"/>
-          <w:b/>
-          <w:bCs/>
-          <w:sz w:val="28"/>
-          <w:szCs w:val="28"/>
-          <w:u w:val="single"/>
-        </w:rPr>
-      </w:pPr>
-    </w:p>
-    <w:p>
-      <w:pPr>
-        <w:tabs>
-          <w:tab w:val="left" w:pos="9615"/>
-        </w:tabs>
-        <w:autoSpaceDE w:val="0"/>
-        <w:autoSpaceDN w:val="0"/>
-        <w:adjustRightInd w:val="0"/>
-        <w:spacing w:after="0" w:line="276" w:lineRule="auto"/>
-        <w:rPr>
-          <w:rFonts w:ascii="Times New Roman" w:hAnsi="Times New Roman" w:cs="Times New Roman"/>
-          <w:b/>
-          <w:bCs/>
-          <w:sz w:val="28"/>
-          <w:szCs w:val="28"/>
-          <w:u w:val="single"/>
-        </w:rPr>
-      </w:pPr>
-    </w:p>
-    <w:p>
-      <w:pPr>
-        <w:tabs>
-          <w:tab w:val="left" w:pos="9615"/>
-        </w:tabs>
-        <w:autoSpaceDE w:val="0"/>
-        <w:autoSpaceDN w:val="0"/>
-        <w:adjustRightInd w:val="0"/>
-        <w:spacing w:after="0" w:line="276" w:lineRule="auto"/>
-        <w:rPr>
-          <w:rFonts w:ascii="Times New Roman" w:hAnsi="Times New Roman" w:cs="Times New Roman"/>
-          <w:b/>
-          <w:bCs/>
-          <w:sz w:val="28"/>
-          <w:szCs w:val="28"/>
-          <w:u w:val="single"/>
-        </w:rPr>
-      </w:pPr>
-    </w:p>
-    <w:p>
-      <w:pPr>
-        <w:tabs>
-          <w:tab w:val="left" w:pos="9615"/>
-        </w:tabs>
-        <w:autoSpaceDE w:val="0"/>
-        <w:autoSpaceDN w:val="0"/>
-        <w:adjustRightInd w:val="0"/>
-        <w:spacing w:after="0" w:line="276" w:lineRule="auto"/>
-        <w:rPr>
-          <w:rFonts w:ascii="Times New Roman" w:hAnsi="Times New Roman" w:cs="Times New Roman"/>
-          <w:b/>
-          <w:bCs/>
-          <w:sz w:val="28"/>
-          <w:szCs w:val="28"/>
-          <w:u w:val="single"/>
-        </w:rPr>
-      </w:pPr>
-    </w:p>
-    <w:p>
-      <w:pPr>
-        <w:tabs>
-          <w:tab w:val="left" w:pos="9615"/>
-        </w:tabs>
-        <w:autoSpaceDE w:val="0"/>
-        <w:autoSpaceDN w:val="0"/>
-        <w:adjustRightInd w:val="0"/>
-        <w:spacing w:after="0" w:line="276" w:lineRule="auto"/>
-        <w:rPr>
-          <w:rFonts w:ascii="Times New Roman" w:hAnsi="Times New Roman" w:cs="Times New Roman"/>
-          <w:b/>
-          <w:bCs/>
-          <w:sz w:val="28"/>
-          <w:szCs w:val="28"/>
-          <w:u w:val="single"/>
-        </w:rPr>
-      </w:pPr>
-    </w:p>
-    <w:p>
-      <w:pPr>
-        <w:tabs>
-          <w:tab w:val="left" w:pos="9615"/>
-        </w:tabs>
-        <w:autoSpaceDE w:val="0"/>
-        <w:autoSpaceDN w:val="0"/>
-        <w:adjustRightInd w:val="0"/>
-        <w:spacing w:after="0" w:line="276" w:lineRule="auto"/>
-        <w:rPr>
-          <w:rFonts w:ascii="Times New Roman" w:hAnsi="Times New Roman" w:cs="Times New Roman"/>
-          <w:b/>
-          <w:bCs/>
-          <w:sz w:val="28"/>
-          <w:szCs w:val="28"/>
-          <w:u w:val="single"/>
-        </w:rPr>
-      </w:pPr>
-    </w:p>
-    <w:p>
-      <w:pPr>
-        <w:tabs>
-          <w:tab w:val="left" w:pos="9615"/>
-        </w:tabs>
-        <w:autoSpaceDE w:val="0"/>
-        <w:autoSpaceDN w:val="0"/>
-        <w:adjustRightInd w:val="0"/>
-        <w:spacing w:after="0" w:line="276" w:lineRule="auto"/>
-        <w:rPr>
-          <w:rFonts w:ascii="Times New Roman" w:hAnsi="Times New Roman" w:cs="Times New Roman"/>
-          <w:b/>
-          <w:bCs/>
-          <w:sz w:val="28"/>
-          <w:szCs w:val="28"/>
-          <w:u w:val="single"/>
-        </w:rPr>
-      </w:pPr>
-    </w:p>
-    <w:p>
-      <w:pPr>
-        <w:tabs>
-          <w:tab w:val="left" w:pos="9615"/>
-        </w:tabs>
-        <w:autoSpaceDE w:val="0"/>
-        <w:autoSpaceDN w:val="0"/>
-        <w:adjustRightInd w:val="0"/>
-        <w:spacing w:after="0" w:line="276" w:lineRule="auto"/>
-        <w:rPr>
-          <w:rFonts w:ascii="Times New Roman" w:hAnsi="Times New Roman" w:cs="Times New Roman"/>
-          <w:b/>
-          <w:bCs/>
-          <w:sz w:val="28"/>
-          <w:szCs w:val="28"/>
-          <w:u w:val="single"/>
-        </w:rPr>
-      </w:pPr>
-    </w:p>
-    <w:p>
-      <w:pPr>
-        <w:tabs>
-          <w:tab w:val="left" w:pos="9615"/>
-        </w:tabs>
-        <w:autoSpaceDE w:val="0"/>
-        <w:autoSpaceDN w:val="0"/>
-        <w:adjustRightInd w:val="0"/>
-        <w:spacing w:after="0" w:line="276" w:lineRule="auto"/>
-        <w:rPr>
-          <w:rFonts w:ascii="Times New Roman" w:hAnsi="Times New Roman" w:cs="Times New Roman"/>
-          <w:b/>
-          <w:bCs/>
-          <w:sz w:val="28"/>
-          <w:szCs w:val="28"/>
-        </w:rPr>
-      </w:pPr>
-      <w:r>
-        <w:rPr>
-          <w:rFonts w:ascii="Times New Roman" w:hAnsi="Times New Roman" w:cs="Times New Roman"/>
-          <w:b/>
-          <w:bCs/>
-          <w:sz w:val="28"/>
-          <w:szCs w:val="28"/>
-          <w:u w:val="single"/>
-        </w:rPr>
-        <w:t>Methodology</w:t>
-      </w:r>
-      <w:r>
-        <w:rPr>
-          <w:rFonts w:ascii="Times New Roman" w:hAnsi="Times New Roman" w:cs="Times New Roman"/>
-          <w:b/>
-          <w:bCs/>
-          <w:sz w:val="28"/>
-          <w:szCs w:val="28"/>
-          <w:u w:val="single"/>
-        </w:rPr>
-        <w:t>:</w:t>
-      </w:r>
-      <w:proofErr w:type="gramStart"/>
-      <w:r>
-        <w:rPr>
-          <w:rFonts w:ascii="Times New Roman" w:hAnsi="Times New Roman" w:cs="Times New Roman"/>
-          <w:b/>
-          <w:bCs/>
-          <w:sz w:val="28"/>
-          <w:szCs w:val="28"/>
         </w:rPr>
         <w:t xml:space="preserve">   (</w:t>
       </w:r>
-      <w:proofErr w:type="gramEnd"/>
       <w:r>
         <w:rPr>
           <w:rFonts w:ascii="Times New Roman" w:hAnsi="Times New Roman" w:cs="Times New Roman"/>
@@ -3586,6 +3861,7 @@
           <w:szCs w:val="32"/>
           <w:u w:val="single"/>
         </w:rPr>
+        <w:lastRenderedPageBreak/>
         <w:t>S</w:t>
       </w:r>
       <w:r>
@@ -3949,8 +4225,6 @@
         </w:rPr>
         <w:t>PostFix</w:t>
       </w:r>
-      <w:bookmarkStart w:id="0" w:name="_GoBack"/>
-      <w:bookmarkEnd w:id="0"/>
     </w:p>
     <w:p>
       <w:pPr>
@@ -4174,6 +4448,7 @@
           <w:sz w:val="32"/>
           <w:szCs w:val="32"/>
         </w:rPr>
+        <w:lastRenderedPageBreak/>
         <w:pict w14:anchorId="4D6B3A24">
           <v:shapetype id="_x0000_t75" coordsize="21600,21600" o:spt="75" o:preferrelative="t" path="m@4@5l@4@11@9@11@9@5xe" filled="f" stroked="f">
             <v:stroke joinstyle="miter"/>
@@ -4194,7 +4469,7 @@
             <v:path o:extrusionok="f" gradientshapeok="t" o:connecttype="rect"/>
             <o:lock v:ext="edit" aspectratio="t"/>
           </v:shapetype>
-          <v:shape id="_x0000_i1025" type="#_x0000_t75" style="width:529.5pt;height:456.75pt">
+          <v:shape id="_x0000_i1025" type="#_x0000_t75" style="width:529.65pt;height:457.05pt">
             <v:imagedata r:id="rId9" o:title="Capture"/>
           </v:shape>
         </w:pict>
@@ -4397,16 +4672,6 @@
           <w:u w:val="single"/>
         </w:rPr>
       </w:pPr>
-      <w:r>
-        <w:rPr>
-          <w:rFonts w:ascii="Times New Roman" w:eastAsia="Times New Roman" w:hAnsi="Times New Roman" w:cs="Times New Roman"/>
-          <w:b/>
-          <w:sz w:val="28"/>
-          <w:szCs w:val="28"/>
-          <w:u w:val="single"/>
-        </w:rPr>
-        <w:t>References:</w:t>
-      </w:r>
     </w:p>
     <w:p>
       <w:pPr>
@@ -4443,34 +4708,97 @@
           <w:u w:val="single"/>
         </w:rPr>
       </w:pPr>
+      <w:r>
+        <w:rPr>
+          <w:rFonts w:ascii="Times New Roman" w:eastAsia="Times New Roman" w:hAnsi="Times New Roman" w:cs="Times New Roman"/>
+          <w:b/>
+          <w:sz w:val="28"/>
+          <w:szCs w:val="28"/>
+          <w:u w:val="single"/>
+        </w:rPr>
+        <w:lastRenderedPageBreak/>
+        <w:t>Citation</w:t>
+      </w:r>
+      <w:bookmarkStart w:id="0" w:name="_GoBack"/>
+      <w:bookmarkEnd w:id="0"/>
+    </w:p>
+    <w:p>
+      <w:pPr>
+        <w:rPr>
+          <w:rFonts w:ascii="Times New Roman" w:hAnsi="Times New Roman" w:cs="Times New Roman"/>
+        </w:rPr>
+      </w:pPr>
+      <w:r>
+        <w:rPr>
+          <w:rFonts w:ascii="Times New Roman" w:hAnsi="Times New Roman" w:cs="Times New Roman"/>
+        </w:rPr>
+        <w:t xml:space="preserve"> </w:t>
+      </w:r>
     </w:p>
     <w:p>
       <w:pPr>
         <w:pStyle w:val="ListParagraph"/>
         <w:numPr>
           <w:ilvl w:val="0"/>
-          <w:numId w:val="18"/>
+          <w:numId w:val="31"/>
         </w:numPr>
-        <w:tabs>
-          <w:tab w:val="left" w:pos="9615"/>
-        </w:tabs>
-        <w:autoSpaceDE w:val="0"/>
-        <w:autoSpaceDN w:val="0"/>
-        <w:adjustRightInd w:val="0"/>
-        <w:spacing w:after="0" w:line="276" w:lineRule="auto"/>
-        <w:rPr>
-          <w:rFonts w:ascii="Times New Roman" w:eastAsia="Times New Roman" w:hAnsi="Times New Roman" w:cs="Times New Roman"/>
-          <w:sz w:val="24"/>
-          <w:szCs w:val="24"/>
-        </w:rPr>
-      </w:pPr>
-      <w:r>
-        <w:rPr>
-          <w:rFonts w:ascii="Times New Roman" w:eastAsia="Times New Roman" w:hAnsi="Times New Roman" w:cs="Times New Roman"/>
-          <w:sz w:val="24"/>
-          <w:szCs w:val="24"/>
-        </w:rPr>
-        <w:t>https://en.wikipedia.org/wiki/Integrated_development_environment</w:t>
+        <w:rPr>
+          <w:rFonts w:ascii="Times New Roman" w:hAnsi="Times New Roman" w:cs="Times New Roman"/>
+        </w:rPr>
+      </w:pPr>
+      <w:r>
+        <w:rPr>
+          <w:rFonts w:ascii="Times New Roman" w:hAnsi="Times New Roman" w:cs="Times New Roman"/>
+        </w:rPr>
+        <w:t>[15]</w:t>
+      </w:r>
+      <w:r>
+        <w:rPr>
+          <w:rFonts w:ascii="Times New Roman" w:hAnsi="Times New Roman" w:cs="Times New Roman"/>
+        </w:rPr>
+        <w:t xml:space="preserve"> </w:t>
+      </w:r>
+      <w:r>
+        <w:rPr>
+          <w:rFonts w:ascii="Times New Roman" w:hAnsi="Times New Roman" w:cs="Times New Roman"/>
+        </w:rPr>
+        <w:t>SAITO, Y., BERSHAD, B. N.,</w:t>
+      </w:r>
+      <w:r>
+        <w:rPr>
+          <w:rFonts w:ascii="Times New Roman" w:hAnsi="Times New Roman" w:cs="Times New Roman"/>
+        </w:rPr>
+        <w:t xml:space="preserve"> </w:t>
+      </w:r>
+      <w:r>
+        <w:rPr>
+          <w:rFonts w:ascii="Times New Roman" w:hAnsi="Times New Roman" w:cs="Times New Roman"/>
+        </w:rPr>
+        <w:t>ANDLEVY, H. M. Man-ageability, availability, and performance in PostFix: a highly scalable, cluster-based mail service. ACM</w:t>
+      </w:r>
+      <w:r>
+        <w:rPr>
+          <w:rFonts w:ascii="Times New Roman" w:hAnsi="Times New Roman" w:cs="Times New Roman"/>
+        </w:rPr>
+        <w:t xml:space="preserve"> t</w:t>
+      </w:r>
+      <w:r>
+        <w:rPr>
+          <w:rFonts w:ascii="Times New Roman" w:hAnsi="Times New Roman" w:cs="Times New Roman"/>
+        </w:rPr>
+        <w:t>ransactions</w:t>
+      </w:r>
+      <w:r>
+        <w:rPr>
+          <w:rFonts w:ascii="Times New Roman" w:hAnsi="Times New Roman" w:cs="Times New Roman"/>
+        </w:rPr>
+        <w:t xml:space="preserve"> </w:t>
+      </w:r>
+      <w:r>
+        <w:rPr>
+          <w:rFonts w:ascii="Times New Roman" w:hAnsi="Times New Roman" w:cs="Times New Roman"/>
+        </w:rPr>
+        <w:t>on Computer Systems 18, 3 (2000),298–298.</w:t>
       </w:r>
     </w:p>
     <w:p>
@@ -4478,22 +4806,71 @@
         <w:pStyle w:val="ListParagraph"/>
         <w:numPr>
           <w:ilvl w:val="0"/>
-          <w:numId w:val="18"/>
+          <w:numId w:val="31"/>
         </w:numPr>
-        <w:jc w:val="both"/>
-        <w:rPr>
-          <w:rFonts w:ascii="Times New Roman" w:eastAsia="Times New Roman" w:hAnsi="Times New Roman" w:cs="Times New Roman"/>
-          <w:sz w:val="24"/>
-          <w:szCs w:val="24"/>
-        </w:rPr>
-      </w:pPr>
-      <w:r>
-        <w:rPr>
-          <w:rFonts w:ascii="Times New Roman" w:eastAsia="Times New Roman" w:hAnsi="Times New Roman" w:cs="Times New Roman"/>
-          <w:sz w:val="24"/>
-          <w:szCs w:val="24"/>
-        </w:rPr>
-        <w:t>https://searchsoftwarequality.techtarget.com/definition/integrated-development-environment</w:t>
+        <w:rPr>
+          <w:rFonts w:ascii="Times New Roman" w:hAnsi="Times New Roman" w:cs="Times New Roman"/>
+        </w:rPr>
+      </w:pPr>
+      <w:r>
+        <w:rPr>
+          <w:rFonts w:ascii="Times New Roman" w:hAnsi="Times New Roman" w:cs="Times New Roman"/>
+        </w:rPr>
+        <w:t>[20]</w:t>
+      </w:r>
+      <w:r>
+        <w:rPr>
+          <w:rFonts w:ascii="Times New Roman" w:hAnsi="Times New Roman" w:cs="Times New Roman"/>
+        </w:rPr>
+        <w:t xml:space="preserve"> </w:t>
+      </w:r>
+      <w:r>
+        <w:rPr>
+          <w:rFonts w:ascii="Times New Roman" w:hAnsi="Times New Roman" w:cs="Times New Roman"/>
+        </w:rPr>
+        <w:t>VONBEHREN, J., CZERWINSKI, S., JOSEPH, A.</w:t>
+      </w:r>
+      <w:r>
+        <w:rPr>
+          <w:rFonts w:ascii="Times New Roman" w:hAnsi="Times New Roman" w:cs="Times New Roman"/>
+        </w:rPr>
+        <w:t xml:space="preserve">  D.,</w:t>
+      </w:r>
+      <w:r>
+        <w:rPr>
+          <w:rFonts w:ascii="Times New Roman" w:hAnsi="Times New Roman" w:cs="Times New Roman"/>
+        </w:rPr>
+        <w:t xml:space="preserve"> </w:t>
+      </w:r>
+      <w:r>
+        <w:rPr>
+          <w:rFonts w:ascii="Times New Roman" w:hAnsi="Times New Roman" w:cs="Times New Roman"/>
+        </w:rPr>
+        <w:t>BREWER, E. A.,</w:t>
+      </w:r>
+      <w:r>
+        <w:rPr>
+          <w:rFonts w:ascii="Times New Roman" w:hAnsi="Times New Roman" w:cs="Times New Roman"/>
+        </w:rPr>
+        <w:t xml:space="preserve"> </w:t>
+      </w:r>
+      <w:r>
+        <w:rPr>
+          <w:rFonts w:ascii="Times New Roman" w:hAnsi="Times New Roman" w:cs="Times New Roman"/>
+        </w:rPr>
+        <w:t>AND</w:t>
+      </w:r>
+      <w:r>
+        <w:rPr>
+          <w:rFonts w:ascii="Times New Roman" w:hAnsi="Times New Roman" w:cs="Times New Roman"/>
+        </w:rPr>
+        <w:t xml:space="preserve"> </w:t>
+      </w:r>
+      <w:r>
+        <w:rPr>
+          <w:rFonts w:ascii="Times New Roman" w:hAnsi="Times New Roman" w:cs="Times New Roman"/>
+        </w:rPr>
+        <w:t xml:space="preserve">KUBIATOWICZ, J.  </w:t>
       </w:r>
     </w:p>
     <w:p>
@@ -4501,22 +4878,77 @@
         <w:pStyle w:val="ListParagraph"/>
         <w:numPr>
           <w:ilvl w:val="0"/>
-          <w:numId w:val="18"/>
+          <w:numId w:val="31"/>
         </w:numPr>
-        <w:jc w:val="both"/>
-        <w:rPr>
-          <w:rFonts w:ascii="Times New Roman" w:eastAsia="Times New Roman" w:hAnsi="Times New Roman" w:cs="Times New Roman"/>
-          <w:sz w:val="24"/>
-          <w:szCs w:val="24"/>
-        </w:rPr>
-      </w:pPr>
-      <w:r>
-        <w:rPr>
-          <w:rFonts w:ascii="Times New Roman" w:eastAsia="Times New Roman" w:hAnsi="Times New Roman" w:cs="Times New Roman"/>
-          <w:sz w:val="24"/>
-          <w:szCs w:val="24"/>
-        </w:rPr>
-        <w:t>https://www.techopedia.com/definition/26860/integrated-development-environment-ide</w:t>
+        <w:rPr>
+          <w:rFonts w:ascii="Times New Roman" w:hAnsi="Times New Roman" w:cs="Times New Roman"/>
+        </w:rPr>
+      </w:pPr>
+      <w:r>
+        <w:rPr>
+          <w:rFonts w:ascii="Times New Roman" w:hAnsi="Times New Roman" w:cs="Times New Roman"/>
+        </w:rPr>
+        <w:t>Ninja</w:t>
+      </w:r>
+      <w:r>
+        <w:rPr>
+          <w:rFonts w:ascii="Times New Roman" w:hAnsi="Times New Roman" w:cs="Times New Roman"/>
+        </w:rPr>
+        <w:t>M</w:t>
+      </w:r>
+      <w:r>
+        <w:rPr>
+          <w:rFonts w:ascii="Times New Roman" w:hAnsi="Times New Roman" w:cs="Times New Roman"/>
+        </w:rPr>
+        <w:t>ail:</w:t>
+      </w:r>
+      <w:r>
+        <w:rPr>
+          <w:rFonts w:ascii="Times New Roman" w:hAnsi="Times New Roman" w:cs="Times New Roman"/>
+        </w:rPr>
+        <w:t xml:space="preserve"> </w:t>
+      </w:r>
+      <w:r>
+        <w:rPr>
+          <w:rFonts w:ascii="Times New Roman" w:hAnsi="Times New Roman" w:cs="Times New Roman"/>
+        </w:rPr>
+        <w:t xml:space="preserve">The design of a high-performance clustered, distributed e-mail system. In Proceedings </w:t>
+      </w:r>
+      <w:r>
+        <w:rPr>
+          <w:rFonts w:ascii="Times New Roman" w:hAnsi="Times New Roman" w:cs="Times New Roman"/>
+        </w:rPr>
+        <w:t>of” International</w:t>
+      </w:r>
+      <w:r>
+        <w:rPr>
+          <w:rFonts w:ascii="Times New Roman" w:hAnsi="Times New Roman" w:cs="Times New Roman"/>
+        </w:rPr>
+        <w:t xml:space="preserve"> Workshops on Parallel Processing 2000(Toronto, Canada, August21-242000</w:t>
+      </w:r>
+      <w:r>
+        <w:rPr>
+          <w:rFonts w:ascii="Times New Roman" w:hAnsi="Times New Roman" w:cs="Times New Roman"/>
+        </w:rPr>
+        <w:t>), P.</w:t>
+      </w:r>
+      <w:r>
+        <w:rPr>
+          <w:rFonts w:ascii="Times New Roman" w:hAnsi="Times New Roman" w:cs="Times New Roman"/>
+        </w:rPr>
+        <w:t xml:space="preserve"> </w:t>
+      </w:r>
+      <w:r>
+        <w:rPr>
+          <w:rFonts w:ascii="Times New Roman" w:hAnsi="Times New Roman" w:cs="Times New Roman"/>
+        </w:rPr>
+        <w:t>Sadayappan, Ed., vol. pp</w:t>
+      </w:r>
+      <w:r>
+        <w:rPr>
+          <w:rFonts w:ascii="Times New Roman" w:hAnsi="Times New Roman" w:cs="Times New Roman"/>
+        </w:rPr>
+        <w:t>151-158.</w:t>
       </w:r>
     </w:p>
     <w:p>
@@ -4524,22 +4956,17 @@
         <w:pStyle w:val="ListParagraph"/>
         <w:numPr>
           <w:ilvl w:val="0"/>
-          <w:numId w:val="18"/>
+          <w:numId w:val="31"/>
         </w:numPr>
-        <w:jc w:val="both"/>
-        <w:rPr>
-          <w:rFonts w:ascii="Times New Roman" w:eastAsia="Times New Roman" w:hAnsi="Times New Roman" w:cs="Times New Roman"/>
-          <w:sz w:val="24"/>
-          <w:szCs w:val="24"/>
-        </w:rPr>
-      </w:pPr>
-      <w:r>
-        <w:rPr>
-          <w:rFonts w:ascii="Times New Roman" w:hAnsi="Times New Roman" w:cs="Times New Roman"/>
-          <w:sz w:val="24"/>
-          <w:szCs w:val="24"/>
-        </w:rPr>
-        <w:t>https://tekeye.uk/programming/how-to-create-an-ide</w:t>
+        <w:rPr>
+          <w:rFonts w:ascii="Times New Roman" w:hAnsi="Times New Roman" w:cs="Times New Roman"/>
+        </w:rPr>
+      </w:pPr>
+      <w:r>
+        <w:rPr>
+          <w:rFonts w:ascii="Times New Roman" w:hAnsi="Times New Roman" w:cs="Times New Roman"/>
+        </w:rPr>
+        <w:t>[3] O. De Vel, A. Anderson, M. Corney, and G. Mohay, “Mining E-mail Content for Author Identification Forensics.”</w:t>
       </w:r>
     </w:p>
     <w:p>
@@ -4547,22 +4974,56 @@
         <w:pStyle w:val="ListParagraph"/>
         <w:numPr>
           <w:ilvl w:val="0"/>
-          <w:numId w:val="18"/>
+          <w:numId w:val="31"/>
         </w:numPr>
-        <w:jc w:val="both"/>
-        <w:rPr>
-          <w:rFonts w:ascii="Times New Roman" w:eastAsia="Times New Roman" w:hAnsi="Times New Roman" w:cs="Times New Roman"/>
-          <w:sz w:val="24"/>
-          <w:szCs w:val="24"/>
-        </w:rPr>
-      </w:pPr>
-      <w:r>
-        <w:rPr>
-          <w:rFonts w:ascii="Times New Roman" w:eastAsia="Times New Roman" w:hAnsi="Times New Roman" w:cs="Times New Roman"/>
-          <w:sz w:val="24"/>
-          <w:szCs w:val="24"/>
-        </w:rPr>
-        <w:t>https://searchsoftwarequality.techtarget.com/definition/integrated-development-environment</w:t>
+        <w:rPr>
+          <w:rFonts w:ascii="Times New Roman" w:hAnsi="Times New Roman" w:cs="Times New Roman"/>
+        </w:rPr>
+      </w:pPr>
+      <w:r>
+        <w:rPr>
+          <w:rFonts w:ascii="Times New Roman" w:hAnsi="Times New Roman" w:cs="Times New Roman"/>
+        </w:rPr>
+        <w:t xml:space="preserve">[4] </w:t>
+      </w:r>
+      <w:hyperlink r:id="rId10" w:history="1">
+        <w:r>
+          <w:rPr>
+            <w:rStyle w:val="Hyperlink"/>
+            <w:rFonts w:ascii="Times New Roman" w:hAnsi="Times New Roman" w:cs="Times New Roman"/>
+          </w:rPr>
+          <w:t>https://blogs.ntu.edu.sg/lib-scholarlycomm/?page_id=18004</w:t>
+        </w:r>
+      </w:hyperlink>
+    </w:p>
+    <w:p>
+      <w:pPr>
+        <w:pStyle w:val="ListParagraph"/>
+        <w:numPr>
+          <w:ilvl w:val="0"/>
+          <w:numId w:val="31"/>
+        </w:numPr>
+        <w:rPr>
+          <w:rFonts w:ascii="Times New Roman" w:hAnsi="Times New Roman" w:cs="Times New Roman"/>
+        </w:rPr>
+      </w:pPr>
+      <w:r>
+        <w:rPr>
+          <w:rFonts w:ascii="Times New Roman" w:hAnsi="Times New Roman" w:cs="Times New Roman"/>
+        </w:rPr>
+        <w:t xml:space="preserve">ARMA </w:t>
+      </w:r>
+      <w:r>
+        <w:rPr>
+          <w:rFonts w:ascii="Times New Roman" w:hAnsi="Times New Roman" w:cs="Times New Roman"/>
+        </w:rPr>
+        <w:t>- International’s</w:t>
+      </w:r>
+      <w:r>
+        <w:rPr>
+          <w:rFonts w:ascii="Times New Roman" w:hAnsi="Times New Roman" w:cs="Times New Roman"/>
+        </w:rPr>
+        <w:t xml:space="preserve"> ‘Best practices for managing electronic messages’, it describes the universe of electronic messages as a wide range of information types and usually a subset of those messages is determined to comprise records. When managing emails as records, authentication would be an important aspect of consideration.</w:t>
       </w:r>
     </w:p>
     <w:p>
@@ -4906,34 +5367,15 @@
           <w:sz w:val="28"/>
           <w:szCs w:val="28"/>
         </w:rPr>
-        <w:t xml:space="preserve">                                                       </w:t>
-      </w:r>
-      <w:proofErr w:type="gramStart"/>
-      <w:r>
-        <w:rPr>
-          <w:rFonts w:ascii="Times New Roman" w:hAnsi="Times New Roman" w:cs="Times New Roman"/>
-          <w:b/>
-          <w:sz w:val="28"/>
-          <w:szCs w:val="28"/>
-        </w:rPr>
-        <w:t xml:space="preserve">   </w:t>
-      </w:r>
-      <w:r>
-        <w:rPr>
-          <w:rFonts w:ascii="Times New Roman" w:hAnsi="Times New Roman" w:cs="Times New Roman"/>
-          <w:sz w:val="28"/>
-          <w:szCs w:val="28"/>
-        </w:rPr>
-        <w:t>(</w:t>
-      </w:r>
-      <w:proofErr w:type="gramEnd"/>
-      <w:r>
-        <w:rPr>
-          <w:rFonts w:ascii="Times New Roman" w:hAnsi="Times New Roman" w:cs="Times New Roman"/>
-          <w:sz w:val="28"/>
-          <w:szCs w:val="28"/>
-        </w:rPr>
-        <w:t>Name &amp; Sign</w:t>
+        <w:t xml:space="preserve">                                                          </w:t>
+      </w:r>
+      <w:r>
+        <w:rPr>
+          <w:rFonts w:ascii="Times New Roman" w:hAnsi="Times New Roman" w:cs="Times New Roman"/>
+          <w:sz w:val="28"/>
+          <w:szCs w:val="28"/>
+        </w:rPr>
+        <w:t>(Name &amp; Sign</w:t>
       </w:r>
       <w:r>
         <w:rPr>
@@ -4968,6 +5410,7 @@
           <w:sz w:val="28"/>
           <w:szCs w:val="28"/>
         </w:rPr>
+        <w:lastRenderedPageBreak/>
         <w:t>Project Guide</w:t>
       </w:r>
       <w:r>
@@ -5000,7 +5443,7 @@
       </w:r>
     </w:p>
     <w:sectPr>
-      <w:footerReference w:type="default" r:id="rId10"/>
+      <w:footerReference w:type="default" r:id="rId11"/>
       <w:pgSz w:w="12240" w:h="15840"/>
       <w:pgMar w:top="720" w:right="720" w:bottom="720" w:left="720" w:header="720" w:footer="720" w:gutter="0"/>
       <w:pgBorders w:offsetFrom="page">
@@ -5236,6 +5679,119 @@
     </w:lvl>
   </w:abstractNum>
   <w:abstractNum w:abstractNumId="1" w15:restartNumberingAfterBreak="0">
+    <w:nsid w:val="10763C17"/>
+    <w:multiLevelType w:val="hybridMultilevel"/>
+    <w:tmpl w:val="396AE0EE"/>
+    <w:lvl w:ilvl="0" w:tplc="40090001">
+      <w:start w:val="1"/>
+      <w:numFmt w:val="bullet"/>
+      <w:lvlText w:val=""/>
+      <w:lvlJc w:val="left"/>
+      <w:pPr>
+        <w:ind w:left="1080" w:hanging="360"/>
+      </w:pPr>
+      <w:rPr>
+        <w:rFonts w:ascii="Symbol" w:hAnsi="Symbol" w:hint="default"/>
+      </w:rPr>
+    </w:lvl>
+    <w:lvl w:ilvl="1" w:tplc="40090003" w:tentative="1">
+      <w:start w:val="1"/>
+      <w:numFmt w:val="bullet"/>
+      <w:lvlText w:val="o"/>
+      <w:lvlJc w:val="left"/>
+      <w:pPr>
+        <w:ind w:left="1800" w:hanging="360"/>
+      </w:pPr>
+      <w:rPr>
+        <w:rFonts w:ascii="Courier New" w:hAnsi="Courier New" w:cs="Courier New" w:hint="default"/>
+      </w:rPr>
+    </w:lvl>
+    <w:lvl w:ilvl="2" w:tplc="40090005" w:tentative="1">
+      <w:start w:val="1"/>
+      <w:numFmt w:val="bullet"/>
+      <w:lvlText w:val=""/>
+      <w:lvlJc w:val="left"/>
+      <w:pPr>
+        <w:ind w:left="2520" w:hanging="360"/>
+      </w:pPr>
+      <w:rPr>
+        <w:rFonts w:ascii="Wingdings" w:hAnsi="Wingdings" w:hint="default"/>
+      </w:rPr>
+    </w:lvl>
+    <w:lvl w:ilvl="3" w:tplc="40090001" w:tentative="1">
+      <w:start w:val="1"/>
+      <w:numFmt w:val="bullet"/>
+      <w:lvlText w:val=""/>
+      <w:lvlJc w:val="left"/>
+      <w:pPr>
+        <w:ind w:left="3240" w:hanging="360"/>
+      </w:pPr>
+      <w:rPr>
+        <w:rFonts w:ascii="Symbol" w:hAnsi="Symbol" w:hint="default"/>
+      </w:rPr>
+    </w:lvl>
+    <w:lvl w:ilvl="4" w:tplc="40090003" w:tentative="1">
+      <w:start w:val="1"/>
+      <w:numFmt w:val="bullet"/>
+      <w:lvlText w:val="o"/>
+      <w:lvlJc w:val="left"/>
+      <w:pPr>
+        <w:ind w:left="3960" w:hanging="360"/>
+      </w:pPr>
+      <w:rPr>
+        <w:rFonts w:ascii="Courier New" w:hAnsi="Courier New" w:cs="Courier New" w:hint="default"/>
+      </w:rPr>
+    </w:lvl>
+    <w:lvl w:ilvl="5" w:tplc="40090005" w:tentative="1">
+      <w:start w:val="1"/>
+      <w:numFmt w:val="bullet"/>
+      <w:lvlText w:val=""/>
+      <w:lvlJc w:val="left"/>
+      <w:pPr>
+        <w:ind w:left="4680" w:hanging="360"/>
+      </w:pPr>
+      <w:rPr>
+        <w:rFonts w:ascii="Wingdings" w:hAnsi="Wingdings" w:hint="default"/>
+      </w:rPr>
+    </w:lvl>
+    <w:lvl w:ilvl="6" w:tplc="40090001" w:tentative="1">
+      <w:start w:val="1"/>
+      <w:numFmt w:val="bullet"/>
+      <w:lvlText w:val=""/>
+      <w:lvlJc w:val="left"/>
+      <w:pPr>
+        <w:ind w:left="5400" w:hanging="360"/>
+      </w:pPr>
+      <w:rPr>
+        <w:rFonts w:ascii="Symbol" w:hAnsi="Symbol" w:hint="default"/>
+      </w:rPr>
+    </w:lvl>
+    <w:lvl w:ilvl="7" w:tplc="40090003" w:tentative="1">
+      <w:start w:val="1"/>
+      <w:numFmt w:val="bullet"/>
+      <w:lvlText w:val="o"/>
+      <w:lvlJc w:val="left"/>
+      <w:pPr>
+        <w:ind w:left="6120" w:hanging="360"/>
+      </w:pPr>
+      <w:rPr>
+        <w:rFonts w:ascii="Courier New" w:hAnsi="Courier New" w:cs="Courier New" w:hint="default"/>
+      </w:rPr>
+    </w:lvl>
+    <w:lvl w:ilvl="8" w:tplc="40090005" w:tentative="1">
+      <w:start w:val="1"/>
+      <w:numFmt w:val="bullet"/>
+      <w:lvlText w:val=""/>
+      <w:lvlJc w:val="left"/>
+      <w:pPr>
+        <w:ind w:left="6840" w:hanging="360"/>
+      </w:pPr>
+      <w:rPr>
+        <w:rFonts w:ascii="Wingdings" w:hAnsi="Wingdings" w:hint="default"/>
+      </w:rPr>
+    </w:lvl>
+  </w:abstractNum>
+  <w:abstractNum w:abstractNumId="2" w15:restartNumberingAfterBreak="0">
     <w:nsid w:val="10B0642B"/>
     <w:multiLevelType w:val="hybridMultilevel"/>
     <w:tmpl w:val="530A02A0"/>
@@ -5324,7 +5880,120 @@
       </w:pPr>
     </w:lvl>
   </w:abstractNum>
-  <w:abstractNum w:abstractNumId="2" w15:restartNumberingAfterBreak="0">
+  <w:abstractNum w:abstractNumId="3" w15:restartNumberingAfterBreak="0">
+    <w:nsid w:val="12DF3191"/>
+    <w:multiLevelType w:val="hybridMultilevel"/>
+    <w:tmpl w:val="1B806018"/>
+    <w:lvl w:ilvl="0" w:tplc="017E92A4">
+      <w:start w:val="5"/>
+      <w:numFmt w:val="bullet"/>
+      <w:lvlText w:val="-"/>
+      <w:lvlJc w:val="left"/>
+      <w:pPr>
+        <w:ind w:left="720" w:hanging="360"/>
+      </w:pPr>
+      <w:rPr>
+        <w:rFonts w:ascii="Calibri" w:eastAsiaTheme="minorHAnsi" w:hAnsi="Calibri" w:cs="Calibri" w:hint="default"/>
+      </w:rPr>
+    </w:lvl>
+    <w:lvl w:ilvl="1" w:tplc="40090003" w:tentative="1">
+      <w:start w:val="1"/>
+      <w:numFmt w:val="bullet"/>
+      <w:lvlText w:val="o"/>
+      <w:lvlJc w:val="left"/>
+      <w:pPr>
+        <w:ind w:left="1440" w:hanging="360"/>
+      </w:pPr>
+      <w:rPr>
+        <w:rFonts w:ascii="Courier New" w:hAnsi="Courier New" w:cs="Courier New" w:hint="default"/>
+      </w:rPr>
+    </w:lvl>
+    <w:lvl w:ilvl="2" w:tplc="40090005" w:tentative="1">
+      <w:start w:val="1"/>
+      <w:numFmt w:val="bullet"/>
+      <w:lvlText w:val=""/>
+      <w:lvlJc w:val="left"/>
+      <w:pPr>
+        <w:ind w:left="2160" w:hanging="360"/>
+      </w:pPr>
+      <w:rPr>
+        <w:rFonts w:ascii="Wingdings" w:hAnsi="Wingdings" w:hint="default"/>
+      </w:rPr>
+    </w:lvl>
+    <w:lvl w:ilvl="3" w:tplc="40090001" w:tentative="1">
+      <w:start w:val="1"/>
+      <w:numFmt w:val="bullet"/>
+      <w:lvlText w:val=""/>
+      <w:lvlJc w:val="left"/>
+      <w:pPr>
+        <w:ind w:left="2880" w:hanging="360"/>
+      </w:pPr>
+      <w:rPr>
+        <w:rFonts w:ascii="Symbol" w:hAnsi="Symbol" w:hint="default"/>
+      </w:rPr>
+    </w:lvl>
+    <w:lvl w:ilvl="4" w:tplc="40090003" w:tentative="1">
+      <w:start w:val="1"/>
+      <w:numFmt w:val="bullet"/>
+      <w:lvlText w:val="o"/>
+      <w:lvlJc w:val="left"/>
+      <w:pPr>
+        <w:ind w:left="3600" w:hanging="360"/>
+      </w:pPr>
+      <w:rPr>
+        <w:rFonts w:ascii="Courier New" w:hAnsi="Courier New" w:cs="Courier New" w:hint="default"/>
+      </w:rPr>
+    </w:lvl>
+    <w:lvl w:ilvl="5" w:tplc="40090005" w:tentative="1">
+      <w:start w:val="1"/>
+      <w:numFmt w:val="bullet"/>
+      <w:lvlText w:val=""/>
+      <w:lvlJc w:val="left"/>
+      <w:pPr>
+        <w:ind w:left="4320" w:hanging="360"/>
+      </w:pPr>
+      <w:rPr>
+        <w:rFonts w:ascii="Wingdings" w:hAnsi="Wingdings" w:hint="default"/>
+      </w:rPr>
+    </w:lvl>
+    <w:lvl w:ilvl="6" w:tplc="40090001" w:tentative="1">
+      <w:start w:val="1"/>
+      <w:numFmt w:val="bullet"/>
+      <w:lvlText w:val=""/>
+      <w:lvlJc w:val="left"/>
+      <w:pPr>
+        <w:ind w:left="5040" w:hanging="360"/>
+      </w:pPr>
+      <w:rPr>
+        <w:rFonts w:ascii="Symbol" w:hAnsi="Symbol" w:hint="default"/>
+      </w:rPr>
+    </w:lvl>
+    <w:lvl w:ilvl="7" w:tplc="40090003" w:tentative="1">
+      <w:start w:val="1"/>
+      <w:numFmt w:val="bullet"/>
+      <w:lvlText w:val="o"/>
+      <w:lvlJc w:val="left"/>
+      <w:pPr>
+        <w:ind w:left="5760" w:hanging="360"/>
+      </w:pPr>
+      <w:rPr>
+        <w:rFonts w:ascii="Courier New" w:hAnsi="Courier New" w:cs="Courier New" w:hint="default"/>
+      </w:rPr>
+    </w:lvl>
+    <w:lvl w:ilvl="8" w:tplc="40090005" w:tentative="1">
+      <w:start w:val="1"/>
+      <w:numFmt w:val="bullet"/>
+      <w:lvlText w:val=""/>
+      <w:lvlJc w:val="left"/>
+      <w:pPr>
+        <w:ind w:left="6480" w:hanging="360"/>
+      </w:pPr>
+      <w:rPr>
+        <w:rFonts w:ascii="Wingdings" w:hAnsi="Wingdings" w:hint="default"/>
+      </w:rPr>
+    </w:lvl>
+  </w:abstractNum>
+  <w:abstractNum w:abstractNumId="4" w15:restartNumberingAfterBreak="0">
     <w:nsid w:val="163B084A"/>
     <w:multiLevelType w:val="hybridMultilevel"/>
     <w:tmpl w:val="5C6C09BA"/>
@@ -5437,7 +6106,120 @@
       </w:rPr>
     </w:lvl>
   </w:abstractNum>
-  <w:abstractNum w:abstractNumId="3" w15:restartNumberingAfterBreak="0">
+  <w:abstractNum w:abstractNumId="5" w15:restartNumberingAfterBreak="0">
+    <w:nsid w:val="1EFC50AF"/>
+    <w:multiLevelType w:val="hybridMultilevel"/>
+    <w:tmpl w:val="3F04D210"/>
+    <w:lvl w:ilvl="0" w:tplc="52AC1AA6">
+      <w:start w:val="5"/>
+      <w:numFmt w:val="bullet"/>
+      <w:lvlText w:val="-"/>
+      <w:lvlJc w:val="left"/>
+      <w:pPr>
+        <w:ind w:left="1080" w:hanging="360"/>
+      </w:pPr>
+      <w:rPr>
+        <w:rFonts w:ascii="Calibri" w:eastAsiaTheme="minorHAnsi" w:hAnsi="Calibri" w:cs="Calibri" w:hint="default"/>
+      </w:rPr>
+    </w:lvl>
+    <w:lvl w:ilvl="1" w:tplc="40090003" w:tentative="1">
+      <w:start w:val="1"/>
+      <w:numFmt w:val="bullet"/>
+      <w:lvlText w:val="o"/>
+      <w:lvlJc w:val="left"/>
+      <w:pPr>
+        <w:ind w:left="1800" w:hanging="360"/>
+      </w:pPr>
+      <w:rPr>
+        <w:rFonts w:ascii="Courier New" w:hAnsi="Courier New" w:cs="Courier New" w:hint="default"/>
+      </w:rPr>
+    </w:lvl>
+    <w:lvl w:ilvl="2" w:tplc="40090005" w:tentative="1">
+      <w:start w:val="1"/>
+      <w:numFmt w:val="bullet"/>
+      <w:lvlText w:val=""/>
+      <w:lvlJc w:val="left"/>
+      <w:pPr>
+        <w:ind w:left="2520" w:hanging="360"/>
+      </w:pPr>
+      <w:rPr>
+        <w:rFonts w:ascii="Wingdings" w:hAnsi="Wingdings" w:hint="default"/>
+      </w:rPr>
+    </w:lvl>
+    <w:lvl w:ilvl="3" w:tplc="40090001" w:tentative="1">
+      <w:start w:val="1"/>
+      <w:numFmt w:val="bullet"/>
+      <w:lvlText w:val=""/>
+      <w:lvlJc w:val="left"/>
+      <w:pPr>
+        <w:ind w:left="3240" w:hanging="360"/>
+      </w:pPr>
+      <w:rPr>
+        <w:rFonts w:ascii="Symbol" w:hAnsi="Symbol" w:hint="default"/>
+      </w:rPr>
+    </w:lvl>
+    <w:lvl w:ilvl="4" w:tplc="40090003" w:tentative="1">
+      <w:start w:val="1"/>
+      <w:numFmt w:val="bullet"/>
+      <w:lvlText w:val="o"/>
+      <w:lvlJc w:val="left"/>
+      <w:pPr>
+        <w:ind w:left="3960" w:hanging="360"/>
+      </w:pPr>
+      <w:rPr>
+        <w:rFonts w:ascii="Courier New" w:hAnsi="Courier New" w:cs="Courier New" w:hint="default"/>
+      </w:rPr>
+    </w:lvl>
+    <w:lvl w:ilvl="5" w:tplc="40090005" w:tentative="1">
+      <w:start w:val="1"/>
+      <w:numFmt w:val="bullet"/>
+      <w:lvlText w:val=""/>
+      <w:lvlJc w:val="left"/>
+      <w:pPr>
+        <w:ind w:left="4680" w:hanging="360"/>
+      </w:pPr>
+      <w:rPr>
+        <w:rFonts w:ascii="Wingdings" w:hAnsi="Wingdings" w:hint="default"/>
+      </w:rPr>
+    </w:lvl>
+    <w:lvl w:ilvl="6" w:tplc="40090001" w:tentative="1">
+      <w:start w:val="1"/>
+      <w:numFmt w:val="bullet"/>
+      <w:lvlText w:val=""/>
+      <w:lvlJc w:val="left"/>
+      <w:pPr>
+        <w:ind w:left="5400" w:hanging="360"/>
+      </w:pPr>
+      <w:rPr>
+        <w:rFonts w:ascii="Symbol" w:hAnsi="Symbol" w:hint="default"/>
+      </w:rPr>
+    </w:lvl>
+    <w:lvl w:ilvl="7" w:tplc="40090003" w:tentative="1">
+      <w:start w:val="1"/>
+      <w:numFmt w:val="bullet"/>
+      <w:lvlText w:val="o"/>
+      <w:lvlJc w:val="left"/>
+      <w:pPr>
+        <w:ind w:left="6120" w:hanging="360"/>
+      </w:pPr>
+      <w:rPr>
+        <w:rFonts w:ascii="Courier New" w:hAnsi="Courier New" w:cs="Courier New" w:hint="default"/>
+      </w:rPr>
+    </w:lvl>
+    <w:lvl w:ilvl="8" w:tplc="40090005" w:tentative="1">
+      <w:start w:val="1"/>
+      <w:numFmt w:val="bullet"/>
+      <w:lvlText w:val=""/>
+      <w:lvlJc w:val="left"/>
+      <w:pPr>
+        <w:ind w:left="6840" w:hanging="360"/>
+      </w:pPr>
+      <w:rPr>
+        <w:rFonts w:ascii="Wingdings" w:hAnsi="Wingdings" w:hint="default"/>
+      </w:rPr>
+    </w:lvl>
+  </w:abstractNum>
+  <w:abstractNum w:abstractNumId="6" w15:restartNumberingAfterBreak="0">
     <w:nsid w:val="2B5F0400"/>
     <w:multiLevelType w:val="hybridMultilevel"/>
     <w:tmpl w:val="65CA6248"/>
@@ -5577,7 +6359,7 @@
       </w:rPr>
     </w:lvl>
   </w:abstractNum>
-  <w:abstractNum w:abstractNumId="4" w15:restartNumberingAfterBreak="0">
+  <w:abstractNum w:abstractNumId="7" w15:restartNumberingAfterBreak="0">
     <w:nsid w:val="363A0686"/>
     <w:multiLevelType w:val="hybridMultilevel"/>
     <w:tmpl w:val="E9CE0F16"/>
@@ -5690,7 +6472,156 @@
       </w:rPr>
     </w:lvl>
   </w:abstractNum>
-  <w:abstractNum w:abstractNumId="5" w15:restartNumberingAfterBreak="0">
+  <w:abstractNum w:abstractNumId="8" w15:restartNumberingAfterBreak="0">
+    <w:nsid w:val="381249E5"/>
+    <w:multiLevelType w:val="multilevel"/>
+    <w:tmpl w:val="1F5C8330"/>
+    <w:lvl w:ilvl="0">
+      <w:start w:val="1"/>
+      <w:numFmt w:val="bullet"/>
+      <w:lvlText w:val="o"/>
+      <w:lvlJc w:val="left"/>
+      <w:pPr>
+        <w:tabs>
+          <w:tab w:val="num" w:pos="720"/>
+        </w:tabs>
+        <w:ind w:left="720" w:hanging="360"/>
+      </w:pPr>
+      <w:rPr>
+        <w:rFonts w:ascii="Courier New" w:hAnsi="Courier New" w:hint="default"/>
+        <w:sz w:val="20"/>
+      </w:rPr>
+    </w:lvl>
+    <w:lvl w:ilvl="1" w:tentative="1">
+      <w:start w:val="1"/>
+      <w:numFmt w:val="bullet"/>
+      <w:lvlText w:val="o"/>
+      <w:lvlJc w:val="left"/>
+      <w:pPr>
+        <w:tabs>
+          <w:tab w:val="num" w:pos="1440"/>
+        </w:tabs>
+        <w:ind w:left="1440" w:hanging="360"/>
+      </w:pPr>
+      <w:rPr>
+        <w:rFonts w:ascii="Courier New" w:hAnsi="Courier New" w:hint="default"/>
+        <w:sz w:val="20"/>
+      </w:rPr>
+    </w:lvl>
+    <w:lvl w:ilvl="2" w:tentative="1">
+      <w:start w:val="1"/>
+      <w:numFmt w:val="bullet"/>
+      <w:lvlText w:val="o"/>
+      <w:lvlJc w:val="left"/>
+      <w:pPr>
+        <w:tabs>
+          <w:tab w:val="num" w:pos="2160"/>
+        </w:tabs>
+        <w:ind w:left="2160" w:hanging="360"/>
+      </w:pPr>
+      <w:rPr>
+        <w:rFonts w:ascii="Courier New" w:hAnsi="Courier New" w:hint="default"/>
+        <w:sz w:val="20"/>
+      </w:rPr>
+    </w:lvl>
+    <w:lvl w:ilvl="3" w:tentative="1">
+      <w:start w:val="1"/>
+      <w:numFmt w:val="bullet"/>
+      <w:lvlText w:val="o"/>
+      <w:lvlJc w:val="left"/>
+      <w:pPr>
+        <w:tabs>
+          <w:tab w:val="num" w:pos="2880"/>
+        </w:tabs>
+        <w:ind w:left="2880" w:hanging="360"/>
+      </w:pPr>
+      <w:rPr>
+        <w:rFonts w:ascii="Courier New" w:hAnsi="Courier New" w:hint="default"/>
+        <w:sz w:val="20"/>
+      </w:rPr>
+    </w:lvl>
+    <w:lvl w:ilvl="4" w:tentative="1">
+      <w:start w:val="1"/>
+      <w:numFmt w:val="bullet"/>
+      <w:lvlText w:val="o"/>
+      <w:lvlJc w:val="left"/>
+      <w:pPr>
+        <w:tabs>
+          <w:tab w:val="num" w:pos="3600"/>
+        </w:tabs>
+        <w:ind w:left="3600" w:hanging="360"/>
+      </w:pPr>
+      <w:rPr>
+        <w:rFonts w:ascii="Courier New" w:hAnsi="Courier New" w:hint="default"/>
+        <w:sz w:val="20"/>
+      </w:rPr>
+    </w:lvl>
+    <w:lvl w:ilvl="5" w:tentative="1">
+      <w:start w:val="1"/>
+      <w:numFmt w:val="bullet"/>
+      <w:lvlText w:val="o"/>
+      <w:lvlJc w:val="left"/>
+      <w:pPr>
+        <w:tabs>
+          <w:tab w:val="num" w:pos="4320"/>
+        </w:tabs>
+        <w:ind w:left="4320" w:hanging="360"/>
+      </w:pPr>
+      <w:rPr>
+        <w:rFonts w:ascii="Courier New" w:hAnsi="Courier New" w:hint="default"/>
+        <w:sz w:val="20"/>
+      </w:rPr>
+    </w:lvl>
+    <w:lvl w:ilvl="6" w:tentative="1">
+      <w:start w:val="1"/>
+      <w:numFmt w:val="bullet"/>
+      <w:lvlText w:val="o"/>
+      <w:lvlJc w:val="left"/>
+      <w:pPr>
+        <w:tabs>
+          <w:tab w:val="num" w:pos="5040"/>
+        </w:tabs>
+        <w:ind w:left="5040" w:hanging="360"/>
+      </w:pPr>
+      <w:rPr>
+        <w:rFonts w:ascii="Courier New" w:hAnsi="Courier New" w:hint="default"/>
+        <w:sz w:val="20"/>
+      </w:rPr>
+    </w:lvl>
+    <w:lvl w:ilvl="7" w:tentative="1">
+      <w:start w:val="1"/>
+      <w:numFmt w:val="bullet"/>
+      <w:lvlText w:val="o"/>
+      <w:lvlJc w:val="left"/>
+      <w:pPr>
+        <w:tabs>
+          <w:tab w:val="num" w:pos="5760"/>
+        </w:tabs>
+        <w:ind w:left="5760" w:hanging="360"/>
+      </w:pPr>
+      <w:rPr>
+        <w:rFonts w:ascii="Courier New" w:hAnsi="Courier New" w:hint="default"/>
+        <w:sz w:val="20"/>
+      </w:rPr>
+    </w:lvl>
+    <w:lvl w:ilvl="8" w:tentative="1">
+      <w:start w:val="1"/>
+      <w:numFmt w:val="bullet"/>
+      <w:lvlText w:val="o"/>
+      <w:lvlJc w:val="left"/>
+      <w:pPr>
+        <w:tabs>
+          <w:tab w:val="num" w:pos="6480"/>
+        </w:tabs>
+        <w:ind w:left="6480" w:hanging="360"/>
+      </w:pPr>
+      <w:rPr>
+        <w:rFonts w:ascii="Courier New" w:hAnsi="Courier New" w:hint="default"/>
+        <w:sz w:val="20"/>
+      </w:rPr>
+    </w:lvl>
+  </w:abstractNum>
+  <w:abstractNum w:abstractNumId="9" w15:restartNumberingAfterBreak="0">
     <w:nsid w:val="385C51B5"/>
     <w:multiLevelType w:val="hybridMultilevel"/>
     <w:tmpl w:val="99200F70"/>
@@ -5803,7 +6734,7 @@
       </w:rPr>
     </w:lvl>
   </w:abstractNum>
-  <w:abstractNum w:abstractNumId="6" w15:restartNumberingAfterBreak="0">
+  <w:abstractNum w:abstractNumId="10" w15:restartNumberingAfterBreak="0">
     <w:nsid w:val="3B9C0D0A"/>
     <w:multiLevelType w:val="hybridMultilevel"/>
     <w:tmpl w:val="C10A35CE"/>
@@ -5916,7 +6847,7 @@
       </w:rPr>
     </w:lvl>
   </w:abstractNum>
-  <w:abstractNum w:abstractNumId="7" w15:restartNumberingAfterBreak="0">
+  <w:abstractNum w:abstractNumId="11" w15:restartNumberingAfterBreak="0">
     <w:nsid w:val="43B067EF"/>
     <w:multiLevelType w:val="hybridMultilevel"/>
     <w:tmpl w:val="340E85A4"/>
@@ -6056,7 +6987,7 @@
       </w:rPr>
     </w:lvl>
   </w:abstractNum>
-  <w:abstractNum w:abstractNumId="8" w15:restartNumberingAfterBreak="0">
+  <w:abstractNum w:abstractNumId="12" w15:restartNumberingAfterBreak="0">
     <w:nsid w:val="47A246CA"/>
     <w:multiLevelType w:val="hybridMultilevel"/>
     <w:tmpl w:val="3B162C36"/>
@@ -6169,7 +7100,7 @@
       </w:rPr>
     </w:lvl>
   </w:abstractNum>
-  <w:abstractNum w:abstractNumId="9" w15:restartNumberingAfterBreak="0">
+  <w:abstractNum w:abstractNumId="13" w15:restartNumberingAfterBreak="0">
     <w:nsid w:val="47EE2AA7"/>
     <w:multiLevelType w:val="multilevel"/>
     <w:tmpl w:val="04090021"/>
@@ -6282,7 +7213,7 @@
       </w:rPr>
     </w:lvl>
   </w:abstractNum>
-  <w:abstractNum w:abstractNumId="10" w15:restartNumberingAfterBreak="0">
+  <w:abstractNum w:abstractNumId="14" w15:restartNumberingAfterBreak="0">
     <w:nsid w:val="496A209C"/>
     <w:multiLevelType w:val="hybridMultilevel"/>
     <w:tmpl w:val="85429D5A"/>
@@ -6422,7 +7353,7 @@
       </w:rPr>
     </w:lvl>
   </w:abstractNum>
-  <w:abstractNum w:abstractNumId="11" w15:restartNumberingAfterBreak="0">
+  <w:abstractNum w:abstractNumId="15" w15:restartNumberingAfterBreak="0">
     <w:nsid w:val="4B2A570F"/>
     <w:multiLevelType w:val="hybridMultilevel"/>
     <w:tmpl w:val="24E82428"/>
@@ -6535,7 +7466,7 @@
       </w:rPr>
     </w:lvl>
   </w:abstractNum>
-  <w:abstractNum w:abstractNumId="12" w15:restartNumberingAfterBreak="0">
+  <w:abstractNum w:abstractNumId="16" w15:restartNumberingAfterBreak="0">
     <w:nsid w:val="4B456AC7"/>
     <w:multiLevelType w:val="hybridMultilevel"/>
     <w:tmpl w:val="563235F8"/>
@@ -6648,7 +7579,7 @@
       </w:rPr>
     </w:lvl>
   </w:abstractNum>
-  <w:abstractNum w:abstractNumId="13" w15:restartNumberingAfterBreak="0">
+  <w:abstractNum w:abstractNumId="17" w15:restartNumberingAfterBreak="0">
     <w:nsid w:val="4E2356D8"/>
     <w:multiLevelType w:val="hybridMultilevel"/>
     <w:tmpl w:val="E6EC863E"/>
@@ -6788,7 +7719,7 @@
       </w:rPr>
     </w:lvl>
   </w:abstractNum>
-  <w:abstractNum w:abstractNumId="14" w15:restartNumberingAfterBreak="0">
+  <w:abstractNum w:abstractNumId="18" w15:restartNumberingAfterBreak="0">
     <w:nsid w:val="51E9269C"/>
     <w:multiLevelType w:val="hybridMultilevel"/>
     <w:tmpl w:val="DFCAD926"/>
@@ -6878,7 +7809,120 @@
       </w:pPr>
     </w:lvl>
   </w:abstractNum>
-  <w:abstractNum w:abstractNumId="15" w15:restartNumberingAfterBreak="0">
+  <w:abstractNum w:abstractNumId="19" w15:restartNumberingAfterBreak="0">
+    <w:nsid w:val="5EE96D92"/>
+    <w:multiLevelType w:val="hybridMultilevel"/>
+    <w:tmpl w:val="2EFA81F4"/>
+    <w:lvl w:ilvl="0" w:tplc="40090001">
+      <w:start w:val="1"/>
+      <w:numFmt w:val="bullet"/>
+      <w:lvlText w:val=""/>
+      <w:lvlJc w:val="left"/>
+      <w:pPr>
+        <w:ind w:left="720" w:hanging="360"/>
+      </w:pPr>
+      <w:rPr>
+        <w:rFonts w:ascii="Symbol" w:hAnsi="Symbol" w:hint="default"/>
+      </w:rPr>
+    </w:lvl>
+    <w:lvl w:ilvl="1" w:tplc="40090003" w:tentative="1">
+      <w:start w:val="1"/>
+      <w:numFmt w:val="bullet"/>
+      <w:lvlText w:val="o"/>
+      <w:lvlJc w:val="left"/>
+      <w:pPr>
+        <w:ind w:left="1440" w:hanging="360"/>
+      </w:pPr>
+      <w:rPr>
+        <w:rFonts w:ascii="Courier New" w:hAnsi="Courier New" w:cs="Courier New" w:hint="default"/>
+      </w:rPr>
+    </w:lvl>
+    <w:lvl w:ilvl="2" w:tplc="40090005" w:tentative="1">
+      <w:start w:val="1"/>
+      <w:numFmt w:val="bullet"/>
+      <w:lvlText w:val=""/>
+      <w:lvlJc w:val="left"/>
+      <w:pPr>
+        <w:ind w:left="2160" w:hanging="360"/>
+      </w:pPr>
+      <w:rPr>
+        <w:rFonts w:ascii="Wingdings" w:hAnsi="Wingdings" w:hint="default"/>
+      </w:rPr>
+    </w:lvl>
+    <w:lvl w:ilvl="3" w:tplc="40090001" w:tentative="1">
+      <w:start w:val="1"/>
+      <w:numFmt w:val="bullet"/>
+      <w:lvlText w:val=""/>
+      <w:lvlJc w:val="left"/>
+      <w:pPr>
+        <w:ind w:left="2880" w:hanging="360"/>
+      </w:pPr>
+      <w:rPr>
+        <w:rFonts w:ascii="Symbol" w:hAnsi="Symbol" w:hint="default"/>
+      </w:rPr>
+    </w:lvl>
+    <w:lvl w:ilvl="4" w:tplc="40090003" w:tentative="1">
+      <w:start w:val="1"/>
+      <w:numFmt w:val="bullet"/>
+      <w:lvlText w:val="o"/>
+      <w:lvlJc w:val="left"/>
+      <w:pPr>
+        <w:ind w:left="3600" w:hanging="360"/>
+      </w:pPr>
+      <w:rPr>
+        <w:rFonts w:ascii="Courier New" w:hAnsi="Courier New" w:cs="Courier New" w:hint="default"/>
+      </w:rPr>
+    </w:lvl>
+    <w:lvl w:ilvl="5" w:tplc="40090005" w:tentative="1">
+      <w:start w:val="1"/>
+      <w:numFmt w:val="bullet"/>
+      <w:lvlText w:val=""/>
+      <w:lvlJc w:val="left"/>
+      <w:pPr>
+        <w:ind w:left="4320" w:hanging="360"/>
+      </w:pPr>
+      <w:rPr>
+        <w:rFonts w:ascii="Wingdings" w:hAnsi="Wingdings" w:hint="default"/>
+      </w:rPr>
+    </w:lvl>
+    <w:lvl w:ilvl="6" w:tplc="40090001" w:tentative="1">
+      <w:start w:val="1"/>
+      <w:numFmt w:val="bullet"/>
+      <w:lvlText w:val=""/>
+      <w:lvlJc w:val="left"/>
+      <w:pPr>
+        <w:ind w:left="5040" w:hanging="360"/>
+      </w:pPr>
+      <w:rPr>
+        <w:rFonts w:ascii="Symbol" w:hAnsi="Symbol" w:hint="default"/>
+      </w:rPr>
+    </w:lvl>
+    <w:lvl w:ilvl="7" w:tplc="40090003" w:tentative="1">
+      <w:start w:val="1"/>
+      <w:numFmt w:val="bullet"/>
+      <w:lvlText w:val="o"/>
+      <w:lvlJc w:val="left"/>
+      <w:pPr>
+        <w:ind w:left="5760" w:hanging="360"/>
+      </w:pPr>
+      <w:rPr>
+        <w:rFonts w:ascii="Courier New" w:hAnsi="Courier New" w:cs="Courier New" w:hint="default"/>
+      </w:rPr>
+    </w:lvl>
+    <w:lvl w:ilvl="8" w:tplc="40090005" w:tentative="1">
+      <w:start w:val="1"/>
+      <w:numFmt w:val="bullet"/>
+      <w:lvlText w:val=""/>
+      <w:lvlJc w:val="left"/>
+      <w:pPr>
+        <w:ind w:left="6480" w:hanging="360"/>
+      </w:pPr>
+      <w:rPr>
+        <w:rFonts w:ascii="Wingdings" w:hAnsi="Wingdings" w:hint="default"/>
+      </w:rPr>
+    </w:lvl>
+  </w:abstractNum>
+  <w:abstractNum w:abstractNumId="20" w15:restartNumberingAfterBreak="0">
     <w:nsid w:val="5F452B21"/>
     <w:multiLevelType w:val="multilevel"/>
     <w:tmpl w:val="162AC708"/>
@@ -6991,7 +8035,7 @@
       </w:rPr>
     </w:lvl>
   </w:abstractNum>
-  <w:abstractNum w:abstractNumId="16" w15:restartNumberingAfterBreak="0">
+  <w:abstractNum w:abstractNumId="21" w15:restartNumberingAfterBreak="0">
     <w:nsid w:val="60962539"/>
     <w:multiLevelType w:val="hybridMultilevel"/>
     <w:tmpl w:val="ABEC0A1E"/>
@@ -7104,7 +8148,7 @@
       </w:rPr>
     </w:lvl>
   </w:abstractNum>
-  <w:abstractNum w:abstractNumId="17" w15:restartNumberingAfterBreak="0">
+  <w:abstractNum w:abstractNumId="22" w15:restartNumberingAfterBreak="0">
     <w:nsid w:val="654971B0"/>
     <w:multiLevelType w:val="hybridMultilevel"/>
     <w:tmpl w:val="74B22E1A"/>
@@ -7244,7 +8288,7 @@
       </w:rPr>
     </w:lvl>
   </w:abstractNum>
-  <w:abstractNum w:abstractNumId="18" w15:restartNumberingAfterBreak="0">
+  <w:abstractNum w:abstractNumId="23" w15:restartNumberingAfterBreak="0">
     <w:nsid w:val="66CA1706"/>
     <w:multiLevelType w:val="hybridMultilevel"/>
     <w:tmpl w:val="07EC32A0"/>
@@ -7357,7 +8401,7 @@
       </w:rPr>
     </w:lvl>
   </w:abstractNum>
-  <w:abstractNum w:abstractNumId="19" w15:restartNumberingAfterBreak="0">
+  <w:abstractNum w:abstractNumId="24" w15:restartNumberingAfterBreak="0">
     <w:nsid w:val="67642F29"/>
     <w:multiLevelType w:val="multilevel"/>
     <w:tmpl w:val="0EC4E07C"/>
@@ -7506,7 +8550,120 @@
       </w:rPr>
     </w:lvl>
   </w:abstractNum>
-  <w:abstractNum w:abstractNumId="20" w15:restartNumberingAfterBreak="0">
+  <w:abstractNum w:abstractNumId="25" w15:restartNumberingAfterBreak="0">
+    <w:nsid w:val="72D63A03"/>
+    <w:multiLevelType w:val="hybridMultilevel"/>
+    <w:tmpl w:val="AB4C35E8"/>
+    <w:lvl w:ilvl="0" w:tplc="40090001">
+      <w:start w:val="1"/>
+      <w:numFmt w:val="bullet"/>
+      <w:lvlText w:val=""/>
+      <w:lvlJc w:val="left"/>
+      <w:pPr>
+        <w:ind w:left="1080" w:hanging="360"/>
+      </w:pPr>
+      <w:rPr>
+        <w:rFonts w:ascii="Symbol" w:hAnsi="Symbol" w:hint="default"/>
+      </w:rPr>
+    </w:lvl>
+    <w:lvl w:ilvl="1" w:tplc="40090003" w:tentative="1">
+      <w:start w:val="1"/>
+      <w:numFmt w:val="bullet"/>
+      <w:lvlText w:val="o"/>
+      <w:lvlJc w:val="left"/>
+      <w:pPr>
+        <w:ind w:left="1800" w:hanging="360"/>
+      </w:pPr>
+      <w:rPr>
+        <w:rFonts w:ascii="Courier New" w:hAnsi="Courier New" w:cs="Courier New" w:hint="default"/>
+      </w:rPr>
+    </w:lvl>
+    <w:lvl w:ilvl="2" w:tplc="40090005" w:tentative="1">
+      <w:start w:val="1"/>
+      <w:numFmt w:val="bullet"/>
+      <w:lvlText w:val=""/>
+      <w:lvlJc w:val="left"/>
+      <w:pPr>
+        <w:ind w:left="2520" w:hanging="360"/>
+      </w:pPr>
+      <w:rPr>
+        <w:rFonts w:ascii="Wingdings" w:hAnsi="Wingdings" w:hint="default"/>
+      </w:rPr>
+    </w:lvl>
+    <w:lvl w:ilvl="3" w:tplc="40090001" w:tentative="1">
+      <w:start w:val="1"/>
+      <w:numFmt w:val="bullet"/>
+      <w:lvlText w:val=""/>
+      <w:lvlJc w:val="left"/>
+      <w:pPr>
+        <w:ind w:left="3240" w:hanging="360"/>
+      </w:pPr>
+      <w:rPr>
+        <w:rFonts w:ascii="Symbol" w:hAnsi="Symbol" w:hint="default"/>
+      </w:rPr>
+    </w:lvl>
+    <w:lvl w:ilvl="4" w:tplc="40090003" w:tentative="1">
+      <w:start w:val="1"/>
+      <w:numFmt w:val="bullet"/>
+      <w:lvlText w:val="o"/>
+      <w:lvlJc w:val="left"/>
+      <w:pPr>
+        <w:ind w:left="3960" w:hanging="360"/>
+      </w:pPr>
+      <w:rPr>
+        <w:rFonts w:ascii="Courier New" w:hAnsi="Courier New" w:cs="Courier New" w:hint="default"/>
+      </w:rPr>
+    </w:lvl>
+    <w:lvl w:ilvl="5" w:tplc="40090005" w:tentative="1">
+      <w:start w:val="1"/>
+      <w:numFmt w:val="bullet"/>
+      <w:lvlText w:val=""/>
+      <w:lvlJc w:val="left"/>
+      <w:pPr>
+        <w:ind w:left="4680" w:hanging="360"/>
+      </w:pPr>
+      <w:rPr>
+        <w:rFonts w:ascii="Wingdings" w:hAnsi="Wingdings" w:hint="default"/>
+      </w:rPr>
+    </w:lvl>
+    <w:lvl w:ilvl="6" w:tplc="40090001" w:tentative="1">
+      <w:start w:val="1"/>
+      <w:numFmt w:val="bullet"/>
+      <w:lvlText w:val=""/>
+      <w:lvlJc w:val="left"/>
+      <w:pPr>
+        <w:ind w:left="5400" w:hanging="360"/>
+      </w:pPr>
+      <w:rPr>
+        <w:rFonts w:ascii="Symbol" w:hAnsi="Symbol" w:hint="default"/>
+      </w:rPr>
+    </w:lvl>
+    <w:lvl w:ilvl="7" w:tplc="40090003" w:tentative="1">
+      <w:start w:val="1"/>
+      <w:numFmt w:val="bullet"/>
+      <w:lvlText w:val="o"/>
+      <w:lvlJc w:val="left"/>
+      <w:pPr>
+        <w:ind w:left="6120" w:hanging="360"/>
+      </w:pPr>
+      <w:rPr>
+        <w:rFonts w:ascii="Courier New" w:hAnsi="Courier New" w:cs="Courier New" w:hint="default"/>
+      </w:rPr>
+    </w:lvl>
+    <w:lvl w:ilvl="8" w:tplc="40090005" w:tentative="1">
+      <w:start w:val="1"/>
+      <w:numFmt w:val="bullet"/>
+      <w:lvlText w:val=""/>
+      <w:lvlJc w:val="left"/>
+      <w:pPr>
+        <w:ind w:left="6840" w:hanging="360"/>
+      </w:pPr>
+      <w:rPr>
+        <w:rFonts w:ascii="Wingdings" w:hAnsi="Wingdings" w:hint="default"/>
+      </w:rPr>
+    </w:lvl>
+  </w:abstractNum>
+  <w:abstractNum w:abstractNumId="26" w15:restartNumberingAfterBreak="0">
     <w:nsid w:val="7AA31133"/>
     <w:multiLevelType w:val="multilevel"/>
     <w:tmpl w:val="162AC708"/>
@@ -7619,7 +8776,7 @@
       </w:rPr>
     </w:lvl>
   </w:abstractNum>
-  <w:abstractNum w:abstractNumId="21" w15:restartNumberingAfterBreak="0">
+  <w:abstractNum w:abstractNumId="27" w15:restartNumberingAfterBreak="0">
     <w:nsid w:val="7AC368AC"/>
     <w:multiLevelType w:val="hybridMultilevel"/>
     <w:tmpl w:val="DE7615E0"/>
@@ -7732,7 +8889,7 @@
       </w:rPr>
     </w:lvl>
   </w:abstractNum>
-  <w:abstractNum w:abstractNumId="22" w15:restartNumberingAfterBreak="0">
+  <w:abstractNum w:abstractNumId="28" w15:restartNumberingAfterBreak="0">
     <w:nsid w:val="7E2345DF"/>
     <w:multiLevelType w:val="hybridMultilevel"/>
     <w:tmpl w:val="7772D37C"/>
@@ -7821,7 +8978,7 @@
       </w:pPr>
     </w:lvl>
   </w:abstractNum>
-  <w:abstractNum w:abstractNumId="23" w15:restartNumberingAfterBreak="0">
+  <w:abstractNum w:abstractNumId="29" w15:restartNumberingAfterBreak="0">
     <w:nsid w:val="7E6B26EC"/>
     <w:multiLevelType w:val="hybridMultilevel"/>
     <w:tmpl w:val="1E56329C"/>
@@ -7934,7 +9091,7 @@
       </w:rPr>
     </w:lvl>
   </w:abstractNum>
-  <w:abstractNum w:abstractNumId="24" w15:restartNumberingAfterBreak="0">
+  <w:abstractNum w:abstractNumId="30" w15:restartNumberingAfterBreak="0">
     <w:nsid w:val="7F30253D"/>
     <w:multiLevelType w:val="hybridMultilevel"/>
     <w:tmpl w:val="88466040"/>
@@ -8048,79 +9205,97 @@
     </w:lvl>
   </w:abstractNum>
   <w:num w:numId="1">
-    <w:abstractNumId w:val="1"/>
+    <w:abstractNumId w:val="2"/>
   </w:num>
   <w:num w:numId="2">
+    <w:abstractNumId w:val="28"/>
+  </w:num>
+  <w:num w:numId="3">
+    <w:abstractNumId w:val="6"/>
+  </w:num>
+  <w:num w:numId="4">
+    <w:abstractNumId w:val="14"/>
+  </w:num>
+  <w:num w:numId="5">
+    <w:abstractNumId w:val="11"/>
+  </w:num>
+  <w:num w:numId="6">
+    <w:abstractNumId w:val="17"/>
+  </w:num>
+  <w:num w:numId="7">
     <w:abstractNumId w:val="22"/>
   </w:num>
-  <w:num w:numId="3">
-    <w:abstractNumId w:val="3"/>
+  <w:num w:numId="8">
+    <w:abstractNumId w:val="7"/>
   </w:num>
-  <w:num w:numId="4">
+  <w:num w:numId="9">
+    <w:abstractNumId w:val="21"/>
+  </w:num>
+  <w:num w:numId="10">
     <w:abstractNumId w:val="10"/>
   </w:num>
-  <w:num w:numId="5">
-    <w:abstractNumId w:val="7"/>
+  <w:num w:numId="11">
+    <w:abstractNumId w:val="27"/>
   </w:num>
-  <w:num w:numId="6">
+  <w:num w:numId="12">
+    <w:abstractNumId w:val="15"/>
+  </w:num>
+  <w:num w:numId="13">
+    <w:abstractNumId w:val="12"/>
+  </w:num>
+  <w:num w:numId="14">
+    <w:abstractNumId w:val="29"/>
+  </w:num>
+  <w:num w:numId="15">
+    <w:abstractNumId w:val="16"/>
+  </w:num>
+  <w:num w:numId="16">
+    <w:abstractNumId w:val="23"/>
+  </w:num>
+  <w:num w:numId="17">
+    <w:abstractNumId w:val="4"/>
+  </w:num>
+  <w:num w:numId="18">
+    <w:abstractNumId w:val="18"/>
+  </w:num>
+  <w:num w:numId="19">
+    <w:abstractNumId w:val="30"/>
+  </w:num>
+  <w:num w:numId="20">
     <w:abstractNumId w:val="13"/>
   </w:num>
-  <w:num w:numId="7">
-    <w:abstractNumId w:val="17"/>
+  <w:num w:numId="21">
+    <w:abstractNumId w:val="26"/>
   </w:num>
-  <w:num w:numId="8">
-    <w:abstractNumId w:val="4"/>
-  </w:num>
-  <w:num w:numId="9">
-    <w:abstractNumId w:val="16"/>
-  </w:num>
-  <w:num w:numId="10">
-    <w:abstractNumId w:val="6"/>
-  </w:num>
-  <w:num w:numId="11">
-    <w:abstractNumId w:val="21"/>
-  </w:num>
-  <w:num w:numId="12">
-    <w:abstractNumId w:val="11"/>
-  </w:num>
-  <w:num w:numId="13">
-    <w:abstractNumId w:val="8"/>
-  </w:num>
-  <w:num w:numId="14">
-    <w:abstractNumId w:val="23"/>
-  </w:num>
-  <w:num w:numId="15">
-    <w:abstractNumId w:val="12"/>
-  </w:num>
-  <w:num w:numId="16">
-    <w:abstractNumId w:val="18"/>
-  </w:num>
-  <w:num w:numId="17">
-    <w:abstractNumId w:val="2"/>
-  </w:num>
-  <w:num w:numId="18">
-    <w:abstractNumId w:val="14"/>
-  </w:num>
-  <w:num w:numId="19">
-    <w:abstractNumId w:val="24"/>
-  </w:num>
-  <w:num w:numId="20">
-    <w:abstractNumId w:val="9"/>
-  </w:num>
-  <w:num w:numId="21">
+  <w:num w:numId="22">
     <w:abstractNumId w:val="20"/>
   </w:num>
-  <w:num w:numId="22">
-    <w:abstractNumId w:val="15"/>
-  </w:num>
   <w:num w:numId="23">
-    <w:abstractNumId w:val="19"/>
+    <w:abstractNumId w:val="24"/>
   </w:num>
   <w:num w:numId="24">
     <w:abstractNumId w:val="0"/>
   </w:num>
   <w:num w:numId="25">
+    <w:abstractNumId w:val="9"/>
+  </w:num>
+  <w:num w:numId="26">
+    <w:abstractNumId w:val="8"/>
+  </w:num>
+  <w:num w:numId="27">
+    <w:abstractNumId w:val="19"/>
+  </w:num>
+  <w:num w:numId="28">
+    <w:abstractNumId w:val="1"/>
+  </w:num>
+  <w:num w:numId="29">
+    <w:abstractNumId w:val="3"/>
+  </w:num>
+  <w:num w:numId="30">
     <w:abstractNumId w:val="5"/>
+  </w:num>
+  <w:num w:numId="31">
+    <w:abstractNumId w:val="25"/>
   </w:num>
 </w:numbering>
 </file>
@@ -9071,7 +10246,7 @@
 </file>
 
 <file path=customXml/itemProps1.xml><?xml version="1.0" encoding="utf-8"?>
-<ds:datastoreItem xmlns:ds="http://schemas.openxmlformats.org/officeDocument/2006/customXml" ds:itemID="{1B63A9A2-1FB5-4679-9985-120BCB8D9299}">
+<ds:datastoreItem xmlns:ds="http://schemas.openxmlformats.org/officeDocument/2006/customXml" ds:itemID="{2CB91CDF-01F4-4980-A9F8-90688E37DC56}">
   <ds:schemaRefs>
     <ds:schemaRef ds:uri="http://schemas.openxmlformats.org/officeDocument/2006/bibliography"/>
   </ds:schemaRefs>

</xml_diff>

<commit_message>
Changes in introduction and methodology
</commit_message>
<xml_diff>
--- a/Synopsis.docx
+++ b/Synopsis.docx
@@ -1,6 +1,6 @@
 
 <file path=word/document.xml><?xml version="1.0" encoding="utf-8"?>
-<w:document xmlns:wpc="http://schemas.microsoft.com/office/word/2010/wordprocessingCanvas" xmlns:cx="http://schemas.microsoft.com/office/drawing/2014/chartex" xmlns:cx1="http://schemas.microsoft.com/office/drawing/2015/9/8/chartex" xmlns:cx2="http://schemas.microsoft.com/office/drawing/2015/10/21/chartex" xmlns:cx3="http://schemas.microsoft.com/office/drawing/2016/5/9/chartex" xmlns:cx4="http://schemas.microsoft.com/office/drawing/2016/5/10/chartex" xmlns:cx5="http://schemas.microsoft.com/office/drawing/2016/5/11/chartex" xmlns:cx6="http://schemas.microsoft.com/office/drawing/2016/5/12/chartex" xmlns:cx7="http://schemas.microsoft.com/office/drawing/2016/5/13/chartex" xmlns:cx8="http://schemas.microsoft.com/office/drawing/2016/5/14/chartex" xmlns:mc="http://schemas.openxmlformats.org/markup-compatibility/2006" xmlns:aink="http://schemas.microsoft.com/office/drawing/2016/ink" xmlns:am3d="http://schemas.microsoft.com/office/drawing/2017/model3d" xmlns:o="urn:schemas-microsoft-com:office:office" xmlns:r="http://schemas.openxmlformats.org/officeDocument/2006/relationships" xmlns:m="http://schemas.openxmlformats.org/officeDocument/2006/math" xmlns:v="urn:schemas-microsoft-com:vml" xmlns:wp14="http://schemas.microsoft.com/office/word/2010/wordprocessingDrawing" xmlns:wp="http://schemas.openxmlformats.org/drawingml/2006/wordprocessingDrawing" xmlns:w10="urn:schemas-microsoft-com:office:word" xmlns:w="http://schemas.openxmlformats.org/wordprocessingml/2006/main" xmlns:w14="http://schemas.microsoft.com/office/word/2010/wordml" xmlns:w15="http://schemas.microsoft.com/office/word/2012/wordml" xmlns:w16cid="http://schemas.microsoft.com/office/word/2016/wordml/cid" xmlns:w16se="http://schemas.microsoft.com/office/word/2015/wordml/symex" xmlns:wpg="http://schemas.microsoft.com/office/word/2010/wordprocessingGroup" xmlns:wpi="http://schemas.microsoft.com/office/word/2010/wordprocessingInk" xmlns:wne="http://schemas.microsoft.com/office/word/2006/wordml" xmlns:wps="http://schemas.microsoft.com/office/word/2010/wordprocessingShape" mc:Ignorable="w14 w15 w16se w16cid wp14">
+<w:document xmlns:wpc="http://schemas.microsoft.com/office/word/2010/wordprocessingCanvas" xmlns:mc="http://schemas.openxmlformats.org/markup-compatibility/2006" xmlns:o="urn:schemas-microsoft-com:office:office" xmlns:r="http://schemas.openxmlformats.org/officeDocument/2006/relationships" xmlns:m="http://schemas.openxmlformats.org/officeDocument/2006/math" xmlns:v="urn:schemas-microsoft-com:vml" xmlns:wp14="http://schemas.microsoft.com/office/word/2010/wordprocessingDrawing" xmlns:wp="http://schemas.openxmlformats.org/drawingml/2006/wordprocessingDrawing" xmlns:w10="urn:schemas-microsoft-com:office:word" xmlns:w="http://schemas.openxmlformats.org/wordprocessingml/2006/main" xmlns:w14="http://schemas.microsoft.com/office/word/2010/wordml" xmlns:wpg="http://schemas.microsoft.com/office/word/2010/wordprocessingGroup" xmlns:wpi="http://schemas.microsoft.com/office/word/2010/wordprocessingInk" xmlns:wne="http://schemas.microsoft.com/office/word/2006/wordml" xmlns:wps="http://schemas.microsoft.com/office/word/2010/wordprocessingShape" mc:Ignorable="w14 wp14">
   <w:body>
     <w:p>
       <w:pPr>
@@ -819,7 +819,7 @@
                     <pic:cNvPicPr/>
                   </pic:nvPicPr>
                   <pic:blipFill>
-                    <a:blip r:embed="rId8"/>
+                    <a:blip r:embed="rId9"/>
                     <a:stretch>
                       <a:fillRect/>
                     </a:stretch>
@@ -999,7 +999,7 @@
                     <pic:cNvPicPr/>
                   </pic:nvPicPr>
                   <pic:blipFill>
-                    <a:blip r:embed="rId8"/>
+                    <a:blip r:embed="rId9"/>
                     <a:stretch>
                       <a:fillRect/>
                     </a:stretch>
@@ -1371,24 +1371,6 @@
     </w:p>
     <w:p>
       <w:pPr>
-        <w:rPr>
-          <w:rFonts w:ascii="Times New Roman" w:hAnsi="Times New Roman" w:cs="Times New Roman"/>
-          <w:sz w:val="28"/>
-          <w:szCs w:val="28"/>
-        </w:rPr>
-      </w:pPr>
-    </w:p>
-    <w:p>
-      <w:pPr>
-        <w:rPr>
-          <w:rFonts w:ascii="Times New Roman" w:hAnsi="Times New Roman" w:cs="Times New Roman"/>
-          <w:sz w:val="28"/>
-          <w:szCs w:val="28"/>
-        </w:rPr>
-      </w:pPr>
-    </w:p>
-    <w:p>
-      <w:pPr>
         <w:autoSpaceDE w:val="0"/>
         <w:autoSpaceDN w:val="0"/>
         <w:adjustRightInd w:val="0"/>
@@ -1426,6 +1408,7 @@
           <w:szCs w:val="28"/>
           <w:u w:val="single"/>
         </w:rPr>
+        <w:lastRenderedPageBreak/>
         <w:t>Introduction:</w:t>
       </w:r>
     </w:p>
@@ -1606,11 +1589,22 @@
           <w:szCs w:val="24"/>
           <w:lang w:val="en-IN" w:eastAsia="en-IN"/>
         </w:rPr>
-        <w:t xml:space="preserve"> transfer of mail from one user to another. It is a push protocol i.e. it is used to send the mail. It is an application layer protocol w.r.t TCP/IP Model of networking. The default port used by SMTP is port</w:t>
-      </w:r>
-      <w:r>
-        <w:rPr>
-          <w:rFonts w:ascii="Times New Roman" w:eastAsia="Times New Roman" w:hAnsi="Times New Roman" w:cs="Times New Roman"/>
+        <w:t xml:space="preserve"> transfer of mail from one user to another. It is a push protocol i.e. it is used to send the mail. It is an application layer protocol w.r.t TCP/IP Model of networking. The default port used by SMTP is </w:t>
+      </w:r>
+      <w:r>
+        <w:rPr>
+          <w:rFonts w:ascii="Times New Roman" w:eastAsia="Times New Roman" w:hAnsi="Times New Roman" w:cs="Times New Roman"/>
+          <w:color w:val="1C1E29"/>
+          <w:sz w:val="24"/>
+          <w:szCs w:val="24"/>
+          <w:lang w:val="en-IN" w:eastAsia="en-IN"/>
+        </w:rPr>
+        <w:t>port (25).</w:t>
+      </w:r>
+      <w:r>
+        <w:rPr>
+          <w:rFonts w:ascii="Times New Roman" w:eastAsia="Times New Roman" w:hAnsi="Times New Roman" w:cs="Times New Roman"/>
+          <w:b/>
           <w:color w:val="1C1E29"/>
           <w:sz w:val="24"/>
           <w:szCs w:val="24"/>
@@ -1626,7 +1620,7 @@
           <w:szCs w:val="24"/>
           <w:lang w:val="en-IN" w:eastAsia="en-IN"/>
         </w:rPr>
-        <w:t>(25). It is always on listening mode so that it actively initiates a connection process as soon as it listens for a TCP connection from a client.</w:t>
+        <w:t>It is always on listening mode so that it actively initiates a connection process as soon as it listens for a TCP connection from a client.</w:t>
       </w:r>
     </w:p>
     <w:p>
@@ -1686,6 +1680,16 @@
           <w:lang w:val="en-IN" w:eastAsia="en-IN"/>
         </w:rPr>
         <w:t>SMTP is of two types:</w:t>
+      </w:r>
+      <w:r>
+        <w:rPr>
+          <w:rFonts w:ascii="Times New Roman" w:eastAsia="Times New Roman" w:hAnsi="Times New Roman" w:cs="Times New Roman"/>
+          <w:color w:val="1C1E29"/>
+          <w:sz w:val="24"/>
+          <w:szCs w:val="24"/>
+          <w:lang w:val="en-IN" w:eastAsia="en-IN"/>
+        </w:rPr>
+        <w:t xml:space="preserve"> </w:t>
       </w:r>
     </w:p>
     <w:p>
@@ -1741,6 +1745,16 @@
         </w:rPr>
         <w:t>Store-and-forward method: It is the model which defines communication within the organization.</w:t>
       </w:r>
+      <w:r>
+        <w:rPr>
+          <w:rFonts w:ascii="Times New Roman" w:eastAsia="Times New Roman" w:hAnsi="Times New Roman" w:cs="Times New Roman"/>
+          <w:color w:val="1C1E29"/>
+          <w:sz w:val="24"/>
+          <w:szCs w:val="24"/>
+          <w:lang w:val="en-IN" w:eastAsia="en-IN"/>
+        </w:rPr>
+        <w:t xml:space="preserve"> </w:t>
+      </w:r>
     </w:p>
     <w:p>
       <w:pPr>
@@ -1755,6 +1769,50 @@
           <w:lang w:val="en-IN" w:eastAsia="en-IN"/>
         </w:rPr>
       </w:pPr>
+      <w:r>
+        <w:rPr>
+          <w:rFonts w:ascii="Times New Roman" w:eastAsia="Times New Roman" w:hAnsi="Times New Roman" w:cs="Times New Roman"/>
+          <w:color w:val="1C1E29"/>
+          <w:sz w:val="24"/>
+          <w:szCs w:val="24"/>
+          <w:lang w:val="en-IN" w:eastAsia="en-IN"/>
+        </w:rPr>
+        <w:t>[</w:t>
+      </w:r>
+      <w:r>
+        <w:rPr>
+          <w:rFonts w:ascii="Times New Roman" w:eastAsia="Times New Roman" w:hAnsi="Times New Roman" w:cs="Times New Roman"/>
+          <w:color w:val="1C1E29"/>
+          <w:sz w:val="24"/>
+          <w:szCs w:val="24"/>
+          <w:lang w:val="en-IN" w:eastAsia="en-IN"/>
+        </w:rPr>
+        <w:t>1</w:t>
+      </w:r>
+      <w:r>
+        <w:rPr>
+          <w:rFonts w:ascii="Times New Roman" w:eastAsia="Times New Roman" w:hAnsi="Times New Roman" w:cs="Times New Roman"/>
+          <w:color w:val="1C1E29"/>
+          <w:sz w:val="24"/>
+          <w:szCs w:val="24"/>
+          <w:lang w:val="en-IN" w:eastAsia="en-IN"/>
+        </w:rPr>
+        <w:t>]</w:t>
+      </w:r>
+    </w:p>
+    <w:p>
+      <w:pPr>
+        <w:spacing w:after="0" w:line="240" w:lineRule="auto"/>
+        <w:ind w:left="720"/>
+        <w:jc w:val="both"/>
+        <w:rPr>
+          <w:rFonts w:ascii="Times New Roman" w:eastAsia="Times New Roman" w:hAnsi="Times New Roman" w:cs="Times New Roman"/>
+          <w:color w:val="1C1E29"/>
+          <w:sz w:val="24"/>
+          <w:szCs w:val="24"/>
+          <w:lang w:val="en-IN" w:eastAsia="en-IN"/>
+        </w:rPr>
+      </w:pPr>
     </w:p>
     <w:p>
       <w:pPr>
@@ -1836,6 +1894,7 @@
     </w:p>
     <w:p>
       <w:pPr>
+        <w:pStyle w:val="ListParagraph"/>
         <w:spacing w:after="0" w:line="240" w:lineRule="auto"/>
         <w:jc w:val="both"/>
         <w:rPr>
@@ -1849,6 +1908,7 @@
     </w:p>
     <w:p>
       <w:pPr>
+        <w:pStyle w:val="ListParagraph"/>
         <w:spacing w:after="0" w:line="240" w:lineRule="auto"/>
         <w:jc w:val="both"/>
         <w:rPr>
@@ -1859,31 +1919,10 @@
           <w:lang w:val="en-IN" w:eastAsia="en-IN"/>
         </w:rPr>
       </w:pPr>
-      <w:r>
-        <w:rPr>
-          <w:rFonts w:ascii="Times New Roman" w:eastAsia="Times New Roman" w:hAnsi="Times New Roman" w:cs="Times New Roman"/>
-          <w:b/>
-          <w:bCs/>
-          <w:color w:val="1C1E29"/>
-          <w:sz w:val="24"/>
-          <w:szCs w:val="24"/>
-          <w:lang w:val="en-IN" w:eastAsia="en-IN"/>
-        </w:rPr>
-        <w:t xml:space="preserve">POSTFIX: </w:t>
-      </w:r>
-      <w:r>
-        <w:rPr>
-          <w:rFonts w:ascii="Times New Roman" w:eastAsia="Times New Roman" w:hAnsi="Times New Roman" w:cs="Times New Roman"/>
-          <w:color w:val="1C1E29"/>
-          <w:sz w:val="24"/>
-          <w:szCs w:val="24"/>
-          <w:lang w:val="en-IN" w:eastAsia="en-IN"/>
-        </w:rPr>
-        <w:t>It is a free and open mail transfer agent (MTA) that relays mail between different mail servers and the internet. It routes and delivers the email. It is released under the IBM Public License 1.0 which is a free software license.</w:t>
-      </w:r>
-    </w:p>
-    <w:p>
-      <w:pPr>
+    </w:p>
+    <w:p>
+      <w:pPr>
+        <w:pStyle w:val="ListParagraph"/>
         <w:spacing w:after="0" w:line="240" w:lineRule="auto"/>
         <w:jc w:val="both"/>
         <w:rPr>
@@ -1896,29 +1935,92 @@
       </w:pPr>
       <w:r>
         <w:rPr>
-          <w:rFonts w:ascii="Times New Roman" w:eastAsia="Times New Roman" w:hAnsi="Times New Roman" w:cs="Times New Roman"/>
-          <w:color w:val="1C1E29"/>
-          <w:sz w:val="24"/>
-          <w:szCs w:val="24"/>
-          <w:lang w:val="en-IN" w:eastAsia="en-IN"/>
-        </w:rPr>
-        <w:t xml:space="preserve">It is a fast, </w:t>
-      </w:r>
-      <w:bookmarkStart w:id="0" w:name="_GoBack"/>
-      <w:bookmarkEnd w:id="0"/>
-      <w:r>
-        <w:rPr>
-          <w:rFonts w:ascii="Times New Roman" w:eastAsia="Times New Roman" w:hAnsi="Times New Roman" w:cs="Times New Roman"/>
-          <w:color w:val="1C1E29"/>
-          <w:sz w:val="24"/>
-          <w:szCs w:val="24"/>
-          <w:lang w:val="en-IN" w:eastAsia="en-IN"/>
-        </w:rPr>
-        <w:t>easy to administer and secure way.</w:t>
-      </w:r>
-    </w:p>
-    <w:p>
-      <w:pPr>
+          <w:noProof/>
+          <w:lang w:val="en-IN" w:eastAsia="en-IN"/>
+        </w:rPr>
+        <w:drawing>
+          <wp:inline distT="0" distB="0" distL="0" distR="0" wp14:anchorId="341E36EF" wp14:editId="111D7C50">
+            <wp:extent cx="4633711" cy="2990850"/>
+            <wp:effectExtent l="0" t="0" r="0" b="0"/>
+            <wp:docPr id="1" name="Picture 1" descr="Computer Network SMTP"/>
+            <wp:cNvGraphicFramePr>
+              <a:graphicFrameLocks xmlns:a="http://schemas.openxmlformats.org/drawingml/2006/main" noChangeAspect="1"/>
+            </wp:cNvGraphicFramePr>
+            <a:graphic xmlns:a="http://schemas.openxmlformats.org/drawingml/2006/main">
+              <a:graphicData uri="http://schemas.openxmlformats.org/drawingml/2006/picture">
+                <pic:pic xmlns:pic="http://schemas.openxmlformats.org/drawingml/2006/picture">
+                  <pic:nvPicPr>
+                    <pic:cNvPr id="0" name="Picture 1" descr="Computer Network SMTP"/>
+                    <pic:cNvPicPr>
+                      <a:picLocks noChangeAspect="1" noChangeArrowheads="1"/>
+                    </pic:cNvPicPr>
+                  </pic:nvPicPr>
+                  <pic:blipFill>
+                    <a:blip r:embed="rId10">
+                      <a:extLst>
+                        <a:ext uri="{28A0092B-C50C-407E-A947-70E740481C1C}">
+                          <a14:useLocalDpi xmlns:a14="http://schemas.microsoft.com/office/drawing/2010/main" val="0"/>
+                        </a:ext>
+                      </a:extLst>
+                    </a:blip>
+                    <a:srcRect/>
+                    <a:stretch>
+                      <a:fillRect/>
+                    </a:stretch>
+                  </pic:blipFill>
+                  <pic:spPr bwMode="auto">
+                    <a:xfrm>
+                      <a:off x="0" y="0"/>
+                      <a:ext cx="4633711" cy="2990850"/>
+                    </a:xfrm>
+                    <a:prstGeom prst="rect">
+                      <a:avLst/>
+                    </a:prstGeom>
+                    <a:noFill/>
+                    <a:ln>
+                      <a:noFill/>
+                    </a:ln>
+                  </pic:spPr>
+                </pic:pic>
+              </a:graphicData>
+            </a:graphic>
+          </wp:inline>
+        </w:drawing>
+      </w:r>
+      <w:r>
+        <w:rPr>
+          <w:rFonts w:ascii="Times New Roman" w:eastAsia="Times New Roman" w:hAnsi="Times New Roman" w:cs="Times New Roman"/>
+          <w:color w:val="1C1E29"/>
+          <w:sz w:val="24"/>
+          <w:szCs w:val="24"/>
+          <w:lang w:val="en-IN" w:eastAsia="en-IN"/>
+        </w:rPr>
+        <w:t>[</w:t>
+      </w:r>
+      <w:r>
+        <w:rPr>
+          <w:rFonts w:ascii="Times New Roman" w:eastAsia="Times New Roman" w:hAnsi="Times New Roman" w:cs="Times New Roman"/>
+          <w:color w:val="1C1E29"/>
+          <w:sz w:val="24"/>
+          <w:szCs w:val="24"/>
+          <w:lang w:val="en-IN" w:eastAsia="en-IN"/>
+        </w:rPr>
+        <w:t>2</w:t>
+      </w:r>
+      <w:r>
+        <w:rPr>
+          <w:rFonts w:ascii="Times New Roman" w:eastAsia="Times New Roman" w:hAnsi="Times New Roman" w:cs="Times New Roman"/>
+          <w:color w:val="1C1E29"/>
+          <w:sz w:val="24"/>
+          <w:szCs w:val="24"/>
+          <w:lang w:val="en-IN" w:eastAsia="en-IN"/>
+        </w:rPr>
+        <w:t>]</w:t>
+      </w:r>
+    </w:p>
+    <w:p>
+      <w:pPr>
+        <w:pStyle w:val="ListParagraph"/>
         <w:spacing w:after="0" w:line="240" w:lineRule="auto"/>
         <w:jc w:val="both"/>
         <w:rPr>
@@ -1929,19 +2031,10 @@
           <w:lang w:val="en-IN" w:eastAsia="en-IN"/>
         </w:rPr>
       </w:pPr>
-      <w:r>
-        <w:rPr>
-          <w:rFonts w:ascii="Times New Roman" w:eastAsia="Times New Roman" w:hAnsi="Times New Roman" w:cs="Times New Roman"/>
-          <w:color w:val="1C1E29"/>
-          <w:sz w:val="24"/>
-          <w:szCs w:val="24"/>
-          <w:lang w:val="en-IN" w:eastAsia="en-IN"/>
-        </w:rPr>
-        <w:t>Estimation says that around 25% of public mail servers use postfix on the internet.</w:t>
-      </w:r>
-    </w:p>
-    <w:p>
-      <w:pPr>
+    </w:p>
+    <w:p>
+      <w:pPr>
+        <w:pStyle w:val="ListParagraph"/>
         <w:spacing w:after="0" w:line="240" w:lineRule="auto"/>
         <w:jc w:val="both"/>
         <w:rPr>
@@ -1955,6 +2048,7 @@
     </w:p>
     <w:p>
       <w:pPr>
+        <w:pStyle w:val="ListParagraph"/>
         <w:spacing w:after="0" w:line="240" w:lineRule="auto"/>
         <w:jc w:val="both"/>
         <w:rPr>
@@ -1965,31 +2059,10 @@
           <w:lang w:val="en-IN" w:eastAsia="en-IN"/>
         </w:rPr>
       </w:pPr>
-      <w:r>
-        <w:rPr>
-          <w:rFonts w:ascii="Times New Roman" w:eastAsia="Times New Roman" w:hAnsi="Times New Roman" w:cs="Times New Roman"/>
-          <w:b/>
-          <w:bCs/>
-          <w:color w:val="1C1E29"/>
-          <w:sz w:val="24"/>
-          <w:szCs w:val="24"/>
-          <w:lang w:val="en-IN" w:eastAsia="en-IN"/>
-        </w:rPr>
-        <w:t xml:space="preserve">POP3: </w:t>
-      </w:r>
-      <w:r>
-        <w:rPr>
-          <w:rFonts w:ascii="Times New Roman" w:eastAsia="Times New Roman" w:hAnsi="Times New Roman" w:cs="Times New Roman"/>
-          <w:color w:val="1C1E29"/>
-          <w:sz w:val="24"/>
-          <w:szCs w:val="24"/>
-          <w:lang w:val="en-IN" w:eastAsia="en-IN"/>
-        </w:rPr>
-        <w:t xml:space="preserve"> It stands for Post Office Protocol 3. It is the most recent version of a standard protocol used for receiving an email. It is a client-server protocol which helps in handling of received email that is held by your internet server. </w:t>
-      </w:r>
-    </w:p>
-    <w:p>
-      <w:pPr>
+    </w:p>
+    <w:p>
+      <w:pPr>
+        <w:pStyle w:val="ListParagraph"/>
         <w:spacing w:after="0" w:line="240" w:lineRule="auto"/>
         <w:jc w:val="both"/>
         <w:rPr>
@@ -2000,16 +2073,6 @@
           <w:lang w:val="en-IN" w:eastAsia="en-IN"/>
         </w:rPr>
       </w:pPr>
-      <w:r>
-        <w:rPr>
-          <w:rFonts w:ascii="Times New Roman" w:eastAsia="Times New Roman" w:hAnsi="Times New Roman" w:cs="Times New Roman"/>
-          <w:color w:val="1C1E29"/>
-          <w:sz w:val="24"/>
-          <w:szCs w:val="24"/>
-          <w:lang w:val="en-IN" w:eastAsia="en-IN"/>
-        </w:rPr>
-        <w:t>Also built into the Netscape and Microsoft Internet Explorer browsers.</w:t>
-      </w:r>
     </w:p>
     <w:p>
       <w:pPr>
@@ -2031,11 +2094,17 @@
           <w:szCs w:val="24"/>
           <w:lang w:val="en-IN" w:eastAsia="en-IN"/>
         </w:rPr>
-        <w:t xml:space="preserve">The mail on the server is deleted by POP3 as soon as the user downloads it. The users or the administrator have the ability to save the mail for a while. </w:t>
-      </w:r>
-    </w:p>
-    <w:p>
-      <w:pPr>
+        <w:lastRenderedPageBreak/>
+        <w:t>Working of SMTP:</w:t>
+      </w:r>
+    </w:p>
+    <w:p>
+      <w:pPr>
+        <w:pStyle w:val="ListParagraph"/>
+        <w:numPr>
+          <w:ilvl w:val="0"/>
+          <w:numId w:val="34"/>
+        </w:numPr>
         <w:spacing w:after="0" w:line="240" w:lineRule="auto"/>
         <w:jc w:val="both"/>
         <w:rPr>
@@ -2054,11 +2123,16 @@
           <w:szCs w:val="24"/>
           <w:lang w:val="en-IN" w:eastAsia="en-IN"/>
         </w:rPr>
-        <w:t>POP can be thought of as a "store-and-forward” service.</w:t>
-      </w:r>
-    </w:p>
-    <w:p>
-      <w:pPr>
+        <w:t>Composition of Mail.</w:t>
+      </w:r>
+    </w:p>
+    <w:p>
+      <w:pPr>
+        <w:pStyle w:val="ListParagraph"/>
+        <w:numPr>
+          <w:ilvl w:val="0"/>
+          <w:numId w:val="34"/>
+        </w:numPr>
         <w:spacing w:after="0" w:line="240" w:lineRule="auto"/>
         <w:jc w:val="both"/>
         <w:rPr>
@@ -2069,54 +2143,843 @@
           <w:lang w:val="en-IN" w:eastAsia="en-IN"/>
         </w:rPr>
       </w:pPr>
-    </w:p>
-    <w:p>
-      <w:pPr>
+      <w:r>
+        <w:rPr>
+          <w:rFonts w:ascii="Times New Roman" w:eastAsia="Times New Roman" w:hAnsi="Times New Roman" w:cs="Times New Roman"/>
+          <w:color w:val="1C1E29"/>
+          <w:sz w:val="24"/>
+          <w:szCs w:val="24"/>
+          <w:lang w:val="en-IN" w:eastAsia="en-IN"/>
+        </w:rPr>
+        <w:t>Submission of Mail.</w:t>
+      </w:r>
+    </w:p>
+    <w:p>
+      <w:pPr>
+        <w:pStyle w:val="ListParagraph"/>
+        <w:numPr>
+          <w:ilvl w:val="0"/>
+          <w:numId w:val="34"/>
+        </w:numPr>
         <w:spacing w:after="0" w:line="240" w:lineRule="auto"/>
-        <w:rPr>
-          <w:rFonts w:ascii="Times New Roman" w:eastAsia="Times New Roman" w:hAnsi="Times New Roman" w:cs="Times New Roman"/>
-          <w:color w:val="1C1E29"/>
-          <w:sz w:val="24"/>
-          <w:szCs w:val="24"/>
-          <w:lang w:val="en-IN" w:eastAsia="en-IN"/>
-        </w:rPr>
-      </w:pPr>
-    </w:p>
-    <w:p>
-      <w:pPr>
+        <w:jc w:val="both"/>
+        <w:rPr>
+          <w:rFonts w:ascii="Times New Roman" w:eastAsia="Times New Roman" w:hAnsi="Times New Roman" w:cs="Times New Roman"/>
+          <w:color w:val="1C1E29"/>
+          <w:sz w:val="24"/>
+          <w:szCs w:val="24"/>
+          <w:lang w:val="en-IN" w:eastAsia="en-IN"/>
+        </w:rPr>
+      </w:pPr>
+      <w:r>
+        <w:rPr>
+          <w:rFonts w:ascii="Times New Roman" w:eastAsia="Times New Roman" w:hAnsi="Times New Roman" w:cs="Times New Roman"/>
+          <w:color w:val="1C1E29"/>
+          <w:sz w:val="24"/>
+          <w:szCs w:val="24"/>
+          <w:lang w:val="en-IN" w:eastAsia="en-IN"/>
+        </w:rPr>
+        <w:t>Delivery of Mail.</w:t>
+      </w:r>
+    </w:p>
+    <w:p>
+      <w:pPr>
+        <w:pStyle w:val="ListParagraph"/>
+        <w:numPr>
+          <w:ilvl w:val="0"/>
+          <w:numId w:val="34"/>
+        </w:numPr>
         <w:spacing w:after="0" w:line="240" w:lineRule="auto"/>
-        <w:rPr>
-          <w:rFonts w:ascii="Times New Roman" w:eastAsia="Times New Roman" w:hAnsi="Times New Roman" w:cs="Times New Roman"/>
-          <w:color w:val="1C1E29"/>
-          <w:sz w:val="24"/>
-          <w:szCs w:val="24"/>
-          <w:lang w:val="en-IN" w:eastAsia="en-IN"/>
-        </w:rPr>
-      </w:pPr>
-    </w:p>
-    <w:p>
-      <w:pPr>
+        <w:jc w:val="both"/>
+        <w:rPr>
+          <w:rFonts w:ascii="Times New Roman" w:eastAsia="Times New Roman" w:hAnsi="Times New Roman" w:cs="Times New Roman"/>
+          <w:color w:val="1C1E29"/>
+          <w:sz w:val="24"/>
+          <w:szCs w:val="24"/>
+          <w:lang w:val="en-IN" w:eastAsia="en-IN"/>
+        </w:rPr>
+      </w:pPr>
+      <w:r>
+        <w:rPr>
+          <w:rFonts w:ascii="Times New Roman" w:eastAsia="Times New Roman" w:hAnsi="Times New Roman" w:cs="Times New Roman"/>
+          <w:color w:val="1C1E29"/>
+          <w:sz w:val="24"/>
+          <w:szCs w:val="24"/>
+          <w:lang w:val="en-IN" w:eastAsia="en-IN"/>
+        </w:rPr>
+        <w:t>Receipt and Processing of Mail.</w:t>
+      </w:r>
+    </w:p>
+    <w:p>
+      <w:pPr>
+        <w:pStyle w:val="ListParagraph"/>
+        <w:numPr>
+          <w:ilvl w:val="0"/>
+          <w:numId w:val="34"/>
+        </w:numPr>
         <w:spacing w:after="0" w:line="240" w:lineRule="auto"/>
-        <w:rPr>
-          <w:rFonts w:ascii="Times New Roman" w:eastAsia="Times New Roman" w:hAnsi="Times New Roman" w:cs="Times New Roman"/>
-          <w:color w:val="1C1E29"/>
-          <w:sz w:val="24"/>
-          <w:szCs w:val="24"/>
-          <w:lang w:val="en-IN" w:eastAsia="en-IN"/>
-        </w:rPr>
-      </w:pPr>
-    </w:p>
-    <w:p>
-      <w:pPr>
+        <w:jc w:val="both"/>
+        <w:rPr>
+          <w:rFonts w:ascii="Times New Roman" w:eastAsia="Times New Roman" w:hAnsi="Times New Roman" w:cs="Times New Roman"/>
+          <w:color w:val="1C1E29"/>
+          <w:sz w:val="24"/>
+          <w:szCs w:val="24"/>
+          <w:lang w:val="en-IN" w:eastAsia="en-IN"/>
+        </w:rPr>
+      </w:pPr>
+      <w:r>
+        <w:rPr>
+          <w:rFonts w:ascii="Times New Roman" w:eastAsia="Times New Roman" w:hAnsi="Times New Roman" w:cs="Times New Roman"/>
+          <w:color w:val="1C1E29"/>
+          <w:sz w:val="24"/>
+          <w:szCs w:val="24"/>
+          <w:lang w:val="en-IN" w:eastAsia="en-IN"/>
+        </w:rPr>
+        <w:t>Access and Retrieval of Mail.</w:t>
+      </w:r>
+    </w:p>
+    <w:p>
+      <w:pPr>
+        <w:pStyle w:val="ListParagraph"/>
         <w:spacing w:after="0" w:line="240" w:lineRule="auto"/>
-        <w:rPr>
-          <w:rFonts w:ascii="Times New Roman" w:eastAsia="Times New Roman" w:hAnsi="Times New Roman" w:cs="Times New Roman"/>
-          <w:color w:val="1C1E29"/>
-          <w:sz w:val="24"/>
-          <w:szCs w:val="24"/>
-          <w:lang w:val="en-IN" w:eastAsia="en-IN"/>
-        </w:rPr>
-      </w:pPr>
+        <w:jc w:val="both"/>
+        <w:rPr>
+          <w:rFonts w:ascii="Times New Roman" w:eastAsia="Times New Roman" w:hAnsi="Times New Roman" w:cs="Times New Roman"/>
+          <w:color w:val="1C1E29"/>
+          <w:sz w:val="24"/>
+          <w:szCs w:val="24"/>
+          <w:lang w:val="en-IN" w:eastAsia="en-IN"/>
+        </w:rPr>
+      </w:pPr>
+    </w:p>
+    <w:p>
+      <w:pPr>
+        <w:spacing w:after="0" w:line="240" w:lineRule="auto"/>
+        <w:jc w:val="both"/>
+        <w:rPr>
+          <w:rFonts w:ascii="Times New Roman" w:eastAsia="Times New Roman" w:hAnsi="Times New Roman" w:cs="Times New Roman"/>
+          <w:color w:val="1C1E29"/>
+          <w:sz w:val="24"/>
+          <w:szCs w:val="24"/>
+          <w:lang w:val="en-IN" w:eastAsia="en-IN"/>
+        </w:rPr>
+      </w:pPr>
+    </w:p>
+    <w:p>
+      <w:pPr>
+        <w:spacing w:after="0" w:line="240" w:lineRule="auto"/>
+        <w:jc w:val="both"/>
+        <w:rPr>
+          <w:rFonts w:ascii="Times New Roman" w:eastAsia="Times New Roman" w:hAnsi="Times New Roman" w:cs="Times New Roman"/>
+          <w:color w:val="1C1E29"/>
+          <w:sz w:val="24"/>
+          <w:szCs w:val="24"/>
+          <w:lang w:val="en-IN" w:eastAsia="en-IN"/>
+        </w:rPr>
+      </w:pPr>
+      <w:r>
+        <w:rPr>
+          <w:rFonts w:ascii="Times New Roman" w:eastAsia="Times New Roman" w:hAnsi="Times New Roman" w:cs="Times New Roman"/>
+          <w:b/>
+          <w:bCs/>
+          <w:color w:val="1C1E29"/>
+          <w:sz w:val="24"/>
+          <w:szCs w:val="24"/>
+          <w:lang w:val="en-IN" w:eastAsia="en-IN"/>
+        </w:rPr>
+        <w:t xml:space="preserve">POSTFIX: </w:t>
+      </w:r>
+      <w:r>
+        <w:rPr>
+          <w:rFonts w:ascii="Times New Roman" w:eastAsia="Times New Roman" w:hAnsi="Times New Roman" w:cs="Times New Roman"/>
+          <w:color w:val="1C1E29"/>
+          <w:sz w:val="24"/>
+          <w:szCs w:val="24"/>
+          <w:lang w:val="en-IN" w:eastAsia="en-IN"/>
+        </w:rPr>
+        <w:t>It is a free and open mail transfer agent (MTA) that relays mail between different mail servers and the internet. It routes and delivers the email. It is released under the IBM Public License 1.0 which is a free software license.</w:t>
+      </w:r>
+    </w:p>
+    <w:p>
+      <w:pPr>
+        <w:spacing w:after="0" w:line="240" w:lineRule="auto"/>
+        <w:jc w:val="both"/>
+        <w:rPr>
+          <w:rFonts w:ascii="Times New Roman" w:eastAsia="Times New Roman" w:hAnsi="Times New Roman" w:cs="Times New Roman"/>
+          <w:color w:val="1C1E29"/>
+          <w:sz w:val="24"/>
+          <w:szCs w:val="24"/>
+          <w:lang w:val="en-IN" w:eastAsia="en-IN"/>
+        </w:rPr>
+      </w:pPr>
+      <w:r>
+        <w:rPr>
+          <w:rFonts w:ascii="Times New Roman" w:eastAsia="Times New Roman" w:hAnsi="Times New Roman" w:cs="Times New Roman"/>
+          <w:color w:val="1C1E29"/>
+          <w:sz w:val="24"/>
+          <w:szCs w:val="24"/>
+          <w:lang w:val="en-IN" w:eastAsia="en-IN"/>
+        </w:rPr>
+        <w:t>It is a fast, easy to administer and secure way.</w:t>
+      </w:r>
+    </w:p>
+    <w:p>
+      <w:pPr>
+        <w:spacing w:after="0" w:line="240" w:lineRule="auto"/>
+        <w:jc w:val="both"/>
+        <w:rPr>
+          <w:rFonts w:ascii="Times New Roman" w:eastAsia="Times New Roman" w:hAnsi="Times New Roman" w:cs="Times New Roman"/>
+          <w:color w:val="1C1E29"/>
+          <w:sz w:val="24"/>
+          <w:szCs w:val="24"/>
+          <w:lang w:val="en-IN" w:eastAsia="en-IN"/>
+        </w:rPr>
+      </w:pPr>
+      <w:r>
+        <w:rPr>
+          <w:rFonts w:ascii="Times New Roman" w:eastAsia="Times New Roman" w:hAnsi="Times New Roman" w:cs="Times New Roman"/>
+          <w:color w:val="1C1E29"/>
+          <w:sz w:val="24"/>
+          <w:szCs w:val="24"/>
+          <w:lang w:val="en-IN" w:eastAsia="en-IN"/>
+        </w:rPr>
+        <w:t>Estimation says that around 25% of public mail servers use postfix on the internet.</w:t>
+      </w:r>
+    </w:p>
+    <w:p>
+      <w:pPr>
+        <w:spacing w:after="0" w:line="240" w:lineRule="auto"/>
+        <w:jc w:val="both"/>
+        <w:rPr>
+          <w:rFonts w:ascii="Times New Roman" w:eastAsia="Times New Roman" w:hAnsi="Times New Roman" w:cs="Times New Roman"/>
+          <w:color w:val="1C1E29"/>
+          <w:sz w:val="24"/>
+          <w:szCs w:val="24"/>
+          <w:lang w:val="en-IN" w:eastAsia="en-IN"/>
+        </w:rPr>
+      </w:pPr>
+    </w:p>
+    <w:p>
+      <w:pPr>
+        <w:spacing w:after="0" w:line="240" w:lineRule="auto"/>
+        <w:jc w:val="both"/>
+        <w:rPr>
+          <w:rFonts w:ascii="Times New Roman" w:eastAsia="Times New Roman" w:hAnsi="Times New Roman" w:cs="Times New Roman"/>
+          <w:color w:val="1C1E29"/>
+          <w:sz w:val="24"/>
+          <w:szCs w:val="24"/>
+          <w:lang w:val="en-IN" w:eastAsia="en-IN"/>
+        </w:rPr>
+      </w:pPr>
+      <w:r>
+        <w:rPr>
+          <w:rFonts w:ascii="Times New Roman" w:eastAsia="Times New Roman" w:hAnsi="Times New Roman" w:cs="Times New Roman"/>
+          <w:b/>
+          <w:bCs/>
+          <w:color w:val="1C1E29"/>
+          <w:sz w:val="24"/>
+          <w:szCs w:val="24"/>
+          <w:lang w:val="en-IN" w:eastAsia="en-IN"/>
+        </w:rPr>
+        <w:t xml:space="preserve">POP3: </w:t>
+      </w:r>
+      <w:r>
+        <w:rPr>
+          <w:rFonts w:ascii="Times New Roman" w:eastAsia="Times New Roman" w:hAnsi="Times New Roman" w:cs="Times New Roman"/>
+          <w:color w:val="1C1E29"/>
+          <w:sz w:val="24"/>
+          <w:szCs w:val="24"/>
+          <w:lang w:val="en-IN" w:eastAsia="en-IN"/>
+        </w:rPr>
+        <w:t xml:space="preserve"> It stands for Post Office Protocol 3. It is the most recent version of a standard protocol used for receiving an email. It is a client-server protocol which helps in handling of received email that is held by your internet server. Also built into the Netscape and Microsoft Internet Explorer browsers.</w:t>
+      </w:r>
+    </w:p>
+    <w:p>
+      <w:pPr>
+        <w:spacing w:after="0" w:line="240" w:lineRule="auto"/>
+        <w:jc w:val="both"/>
+        <w:rPr>
+          <w:rFonts w:ascii="Times New Roman" w:eastAsia="Times New Roman" w:hAnsi="Times New Roman" w:cs="Times New Roman"/>
+          <w:color w:val="1C1E29"/>
+          <w:sz w:val="24"/>
+          <w:szCs w:val="24"/>
+          <w:lang w:val="en-IN" w:eastAsia="en-IN"/>
+        </w:rPr>
+      </w:pPr>
+      <w:r>
+        <w:rPr>
+          <w:rFonts w:ascii="Times New Roman" w:eastAsia="Times New Roman" w:hAnsi="Times New Roman" w:cs="Times New Roman"/>
+          <w:color w:val="1C1E29"/>
+          <w:sz w:val="24"/>
+          <w:szCs w:val="24"/>
+          <w:lang w:val="en-IN" w:eastAsia="en-IN"/>
+        </w:rPr>
+        <w:t xml:space="preserve">The mail on the server is deleted by POP3 as soon as the user downloads it. The users or the administrator have the ability to save the mail for a while. </w:t>
+      </w:r>
+    </w:p>
+    <w:p>
+      <w:pPr>
+        <w:spacing w:after="0" w:line="240" w:lineRule="auto"/>
+        <w:jc w:val="both"/>
+        <w:rPr>
+          <w:rFonts w:ascii="Times New Roman" w:eastAsia="Times New Roman" w:hAnsi="Times New Roman" w:cs="Times New Roman"/>
+          <w:color w:val="1C1E29"/>
+          <w:sz w:val="24"/>
+          <w:szCs w:val="24"/>
+          <w:lang w:val="en-IN" w:eastAsia="en-IN"/>
+        </w:rPr>
+      </w:pPr>
+      <w:r>
+        <w:rPr>
+          <w:rFonts w:ascii="Times New Roman" w:eastAsia="Times New Roman" w:hAnsi="Times New Roman" w:cs="Times New Roman"/>
+          <w:color w:val="1C1E29"/>
+          <w:sz w:val="24"/>
+          <w:szCs w:val="24"/>
+          <w:lang w:val="en-IN" w:eastAsia="en-IN"/>
+        </w:rPr>
+        <w:t>POP can be thought of as a "store-and-forward” service.</w:t>
+      </w:r>
+    </w:p>
+    <w:p>
+      <w:pPr>
+        <w:spacing w:after="0" w:line="240" w:lineRule="auto"/>
+        <w:jc w:val="both"/>
+        <w:rPr>
+          <w:rFonts w:ascii="Times New Roman" w:eastAsia="Times New Roman" w:hAnsi="Times New Roman" w:cs="Times New Roman"/>
+          <w:color w:val="1C1E29"/>
+          <w:sz w:val="24"/>
+          <w:szCs w:val="24"/>
+          <w:lang w:val="en-IN" w:eastAsia="en-IN"/>
+        </w:rPr>
+      </w:pPr>
+      <w:r>
+        <w:rPr>
+          <w:rFonts w:ascii="Times New Roman" w:eastAsia="Times New Roman" w:hAnsi="Times New Roman" w:cs="Times New Roman"/>
+          <w:color w:val="1C1E29"/>
+          <w:sz w:val="24"/>
+          <w:szCs w:val="24"/>
+          <w:lang w:val="en-IN" w:eastAsia="en-IN"/>
+        </w:rPr>
+        <w:t>The receiving port of POP3 is 995.</w:t>
+      </w:r>
+    </w:p>
+    <w:p>
+      <w:pPr>
+        <w:spacing w:after="0" w:line="240" w:lineRule="auto"/>
+        <w:rPr>
+          <w:rFonts w:ascii="Times New Roman" w:eastAsia="Times New Roman" w:hAnsi="Times New Roman" w:cs="Times New Roman"/>
+          <w:color w:val="1C1E29"/>
+          <w:sz w:val="24"/>
+          <w:szCs w:val="24"/>
+          <w:lang w:val="en-IN" w:eastAsia="en-IN"/>
+        </w:rPr>
+      </w:pPr>
+    </w:p>
+    <w:p>
+      <w:pPr>
+        <w:spacing w:after="0" w:line="240" w:lineRule="auto"/>
+        <w:rPr>
+          <w:rFonts w:ascii="Times New Roman" w:eastAsia="Times New Roman" w:hAnsi="Times New Roman" w:cs="Times New Roman"/>
+          <w:color w:val="1C1E29"/>
+          <w:sz w:val="24"/>
+          <w:szCs w:val="24"/>
+          <w:lang w:val="en-IN" w:eastAsia="en-IN"/>
+        </w:rPr>
+      </w:pPr>
+      <w:r>
+        <w:rPr>
+          <w:rFonts w:ascii="Times New Roman" w:eastAsia="Times New Roman" w:hAnsi="Times New Roman" w:cs="Times New Roman"/>
+          <w:b/>
+          <w:bCs/>
+          <w:color w:val="1C1E29"/>
+          <w:sz w:val="24"/>
+          <w:szCs w:val="24"/>
+          <w:lang w:val="en-IN" w:eastAsia="en-IN"/>
+        </w:rPr>
+        <w:t>SSL</w:t>
+      </w:r>
+      <w:r>
+        <w:rPr>
+          <w:rFonts w:ascii="Times New Roman" w:eastAsia="Times New Roman" w:hAnsi="Times New Roman" w:cs="Times New Roman"/>
+          <w:color w:val="1C1E29"/>
+          <w:sz w:val="24"/>
+          <w:szCs w:val="24"/>
+          <w:lang w:val="en-IN" w:eastAsia="en-IN"/>
+        </w:rPr>
+        <w:t xml:space="preserve"> stands for </w:t>
+      </w:r>
+      <w:r>
+        <w:rPr>
+          <w:rFonts w:ascii="Times New Roman" w:eastAsia="Times New Roman" w:hAnsi="Times New Roman" w:cs="Times New Roman"/>
+          <w:b/>
+          <w:bCs/>
+          <w:color w:val="1C1E29"/>
+          <w:sz w:val="24"/>
+          <w:szCs w:val="24"/>
+          <w:lang w:val="en-IN" w:eastAsia="en-IN"/>
+        </w:rPr>
+        <w:t>Secure Socket Layer.</w:t>
+      </w:r>
+    </w:p>
+    <w:p>
+      <w:pPr>
+        <w:spacing w:after="0" w:line="240" w:lineRule="auto"/>
+        <w:rPr>
+          <w:rFonts w:ascii="Times New Roman" w:eastAsia="Times New Roman" w:hAnsi="Times New Roman" w:cs="Times New Roman"/>
+          <w:color w:val="1C1E29"/>
+          <w:sz w:val="24"/>
+          <w:szCs w:val="24"/>
+          <w:lang w:val="en-IN" w:eastAsia="en-IN"/>
+        </w:rPr>
+      </w:pPr>
+      <w:r>
+        <w:rPr>
+          <w:rFonts w:ascii="Times New Roman" w:eastAsia="Times New Roman" w:hAnsi="Times New Roman" w:cs="Times New Roman"/>
+          <w:color w:val="1C1E29"/>
+          <w:sz w:val="24"/>
+          <w:szCs w:val="24"/>
+          <w:lang w:val="en-IN" w:eastAsia="en-IN"/>
+        </w:rPr>
+        <w:t>It is a standard technology for securing the internet connection and also safeguarding any kind of sensitive data that is sent between two systems.</w:t>
+      </w:r>
+    </w:p>
+    <w:p>
+      <w:pPr>
+        <w:spacing w:after="0" w:line="240" w:lineRule="auto"/>
+        <w:rPr>
+          <w:rFonts w:ascii="Times New Roman" w:eastAsia="Times New Roman" w:hAnsi="Times New Roman" w:cs="Times New Roman"/>
+          <w:color w:val="1C1E29"/>
+          <w:sz w:val="24"/>
+          <w:szCs w:val="24"/>
+          <w:lang w:val="en-IN" w:eastAsia="en-IN"/>
+        </w:rPr>
+      </w:pPr>
+      <w:r>
+        <w:rPr>
+          <w:rFonts w:ascii="Times New Roman" w:eastAsia="Times New Roman" w:hAnsi="Times New Roman" w:cs="Times New Roman"/>
+          <w:color w:val="1C1E29"/>
+          <w:sz w:val="24"/>
+          <w:szCs w:val="24"/>
+          <w:lang w:val="en-IN" w:eastAsia="en-IN"/>
+        </w:rPr>
+        <w:t>It helps prevent criminals from reading and modifying any information transferred. SSL uses encryption algorithms to scramble data in transit, which helps in making sure that the transfer of data between users and sites is impossible to be read and also preventing hackers from reading it as it is sent over a connection.</w:t>
+      </w:r>
+    </w:p>
+    <w:p>
+      <w:pPr>
+        <w:spacing w:after="0" w:line="240" w:lineRule="auto"/>
+        <w:rPr>
+          <w:rFonts w:ascii="Times New Roman" w:eastAsia="Times New Roman" w:hAnsi="Times New Roman" w:cs="Times New Roman"/>
+          <w:color w:val="1C1E29"/>
+          <w:sz w:val="24"/>
+          <w:szCs w:val="24"/>
+          <w:lang w:val="en-IN" w:eastAsia="en-IN"/>
+        </w:rPr>
+      </w:pPr>
+      <w:r>
+        <w:rPr>
+          <w:rFonts w:ascii="Times New Roman" w:eastAsia="Times New Roman" w:hAnsi="Times New Roman" w:cs="Times New Roman"/>
+          <w:color w:val="1C1E29"/>
+          <w:sz w:val="24"/>
+          <w:szCs w:val="24"/>
+          <w:lang w:val="en-IN" w:eastAsia="en-IN"/>
+        </w:rPr>
+        <w:t>SSL works over port number 465.</w:t>
+      </w:r>
+    </w:p>
+    <w:p>
+      <w:pPr>
+        <w:spacing w:after="0" w:line="240" w:lineRule="auto"/>
+        <w:rPr>
+          <w:rFonts w:ascii="Times New Roman" w:eastAsia="Times New Roman" w:hAnsi="Times New Roman" w:cs="Times New Roman"/>
+          <w:color w:val="1C1E29"/>
+          <w:sz w:val="24"/>
+          <w:szCs w:val="24"/>
+          <w:lang w:val="en-IN" w:eastAsia="en-IN"/>
+        </w:rPr>
+      </w:pPr>
+      <w:r>
+        <w:rPr>
+          <w:rFonts w:ascii="Times New Roman" w:eastAsia="Times New Roman" w:hAnsi="Times New Roman" w:cs="Times New Roman"/>
+          <w:color w:val="1C1E29"/>
+          <w:sz w:val="24"/>
+          <w:szCs w:val="24"/>
+          <w:lang w:val="en-IN" w:eastAsia="en-IN"/>
+        </w:rPr>
+        <w:t>The information equipped with</w:t>
+      </w:r>
+      <w:r>
+        <w:rPr>
+          <w:rFonts w:ascii="Times New Roman" w:eastAsia="Times New Roman" w:hAnsi="Times New Roman" w:cs="Times New Roman"/>
+          <w:color w:val="1C1E29"/>
+          <w:sz w:val="24"/>
+          <w:szCs w:val="24"/>
+          <w:lang w:val="en-IN" w:eastAsia="en-IN"/>
+        </w:rPr>
+        <w:t xml:space="preserve"> SSL is [</w:t>
+      </w:r>
+      <w:r>
+        <w:rPr>
+          <w:rFonts w:ascii="Times New Roman" w:eastAsia="Times New Roman" w:hAnsi="Times New Roman" w:cs="Times New Roman"/>
+          <w:color w:val="1C1E29"/>
+          <w:sz w:val="24"/>
+          <w:szCs w:val="24"/>
+          <w:lang w:val="en-IN" w:eastAsia="en-IN"/>
+        </w:rPr>
+        <w:t>3</w:t>
+      </w:r>
+      <w:r>
+        <w:rPr>
+          <w:rFonts w:ascii="Times New Roman" w:eastAsia="Times New Roman" w:hAnsi="Times New Roman" w:cs="Times New Roman"/>
+          <w:color w:val="1C1E29"/>
+          <w:sz w:val="24"/>
+          <w:szCs w:val="24"/>
+          <w:lang w:val="en-IN" w:eastAsia="en-IN"/>
+        </w:rPr>
+        <w:t>]:</w:t>
+      </w:r>
+    </w:p>
+    <w:p>
+      <w:pPr>
+        <w:numPr>
+          <w:ilvl w:val="0"/>
+          <w:numId w:val="33"/>
+        </w:numPr>
+        <w:spacing w:after="0" w:line="240" w:lineRule="auto"/>
+        <w:rPr>
+          <w:rFonts w:ascii="Times New Roman" w:eastAsia="Times New Roman" w:hAnsi="Times New Roman" w:cs="Times New Roman"/>
+          <w:color w:val="1C1E29"/>
+          <w:sz w:val="24"/>
+          <w:szCs w:val="24"/>
+          <w:lang w:val="en-IN" w:eastAsia="en-IN"/>
+        </w:rPr>
+      </w:pPr>
+      <w:r>
+        <w:rPr>
+          <w:rFonts w:ascii="Times New Roman" w:eastAsia="Times New Roman" w:hAnsi="Times New Roman" w:cs="Times New Roman"/>
+          <w:color w:val="1C1E29"/>
+          <w:sz w:val="24"/>
+          <w:szCs w:val="24"/>
+          <w:lang w:val="en-IN" w:eastAsia="en-IN"/>
+        </w:rPr>
+        <w:t xml:space="preserve">Common Name (CN) </w:t>
+      </w:r>
+    </w:p>
+    <w:p>
+      <w:pPr>
+        <w:numPr>
+          <w:ilvl w:val="0"/>
+          <w:numId w:val="33"/>
+        </w:numPr>
+        <w:spacing w:after="0" w:line="240" w:lineRule="auto"/>
+        <w:rPr>
+          <w:rFonts w:ascii="Times New Roman" w:eastAsia="Times New Roman" w:hAnsi="Times New Roman" w:cs="Times New Roman"/>
+          <w:color w:val="1C1E29"/>
+          <w:sz w:val="24"/>
+          <w:szCs w:val="24"/>
+          <w:lang w:val="en-IN" w:eastAsia="en-IN"/>
+        </w:rPr>
+      </w:pPr>
+      <w:r>
+        <w:rPr>
+          <w:rFonts w:ascii="Times New Roman" w:eastAsia="Times New Roman" w:hAnsi="Times New Roman" w:cs="Times New Roman"/>
+          <w:color w:val="1C1E29"/>
+          <w:sz w:val="24"/>
+          <w:szCs w:val="24"/>
+          <w:lang w:val="en-IN" w:eastAsia="en-IN"/>
+        </w:rPr>
+        <w:t>organization (O)</w:t>
+      </w:r>
+    </w:p>
+    <w:p>
+      <w:pPr>
+        <w:numPr>
+          <w:ilvl w:val="0"/>
+          <w:numId w:val="33"/>
+        </w:numPr>
+        <w:spacing w:after="0" w:line="240" w:lineRule="auto"/>
+        <w:rPr>
+          <w:rFonts w:ascii="Times New Roman" w:eastAsia="Times New Roman" w:hAnsi="Times New Roman" w:cs="Times New Roman"/>
+          <w:color w:val="1C1E29"/>
+          <w:sz w:val="24"/>
+          <w:szCs w:val="24"/>
+          <w:lang w:val="en-IN" w:eastAsia="en-IN"/>
+        </w:rPr>
+      </w:pPr>
+      <w:r>
+        <w:rPr>
+          <w:rFonts w:ascii="Times New Roman" w:eastAsia="Times New Roman" w:hAnsi="Times New Roman" w:cs="Times New Roman"/>
+          <w:color w:val="1C1E29"/>
+          <w:sz w:val="24"/>
+          <w:szCs w:val="24"/>
+          <w:lang w:val="en-IN" w:eastAsia="en-IN"/>
+        </w:rPr>
+        <w:t>Organization Unit (OU)</w:t>
+      </w:r>
+    </w:p>
+    <w:p>
+      <w:pPr>
+        <w:numPr>
+          <w:ilvl w:val="0"/>
+          <w:numId w:val="33"/>
+        </w:numPr>
+        <w:spacing w:after="0" w:line="240" w:lineRule="auto"/>
+        <w:rPr>
+          <w:rFonts w:ascii="Times New Roman" w:eastAsia="Times New Roman" w:hAnsi="Times New Roman" w:cs="Times New Roman"/>
+          <w:color w:val="1C1E29"/>
+          <w:sz w:val="24"/>
+          <w:szCs w:val="24"/>
+          <w:lang w:val="en-IN" w:eastAsia="en-IN"/>
+        </w:rPr>
+      </w:pPr>
+      <w:r>
+        <w:rPr>
+          <w:rFonts w:ascii="Times New Roman" w:eastAsia="Times New Roman" w:hAnsi="Times New Roman" w:cs="Times New Roman"/>
+          <w:color w:val="1C1E29"/>
+          <w:sz w:val="24"/>
+          <w:szCs w:val="24"/>
+          <w:lang w:val="en-IN" w:eastAsia="en-IN"/>
+        </w:rPr>
+        <w:t>City/Locality (L)</w:t>
+      </w:r>
+    </w:p>
+    <w:p>
+      <w:pPr>
+        <w:numPr>
+          <w:ilvl w:val="0"/>
+          <w:numId w:val="33"/>
+        </w:numPr>
+        <w:spacing w:after="0" w:line="240" w:lineRule="auto"/>
+        <w:rPr>
+          <w:rFonts w:ascii="Times New Roman" w:eastAsia="Times New Roman" w:hAnsi="Times New Roman" w:cs="Times New Roman"/>
+          <w:color w:val="1C1E29"/>
+          <w:sz w:val="24"/>
+          <w:szCs w:val="24"/>
+          <w:lang w:val="en-IN" w:eastAsia="en-IN"/>
+        </w:rPr>
+      </w:pPr>
+      <w:r>
+        <w:rPr>
+          <w:rFonts w:ascii="Times New Roman" w:eastAsia="Times New Roman" w:hAnsi="Times New Roman" w:cs="Times New Roman"/>
+          <w:color w:val="1C1E29"/>
+          <w:sz w:val="24"/>
+          <w:szCs w:val="24"/>
+          <w:lang w:val="en-IN" w:eastAsia="en-IN"/>
+        </w:rPr>
+        <w:t>State/Country/Region (S)</w:t>
+      </w:r>
+    </w:p>
+    <w:p>
+      <w:pPr>
+        <w:numPr>
+          <w:ilvl w:val="0"/>
+          <w:numId w:val="33"/>
+        </w:numPr>
+        <w:spacing w:after="0" w:line="240" w:lineRule="auto"/>
+        <w:rPr>
+          <w:rFonts w:ascii="Times New Roman" w:eastAsia="Times New Roman" w:hAnsi="Times New Roman" w:cs="Times New Roman"/>
+          <w:color w:val="1C1E29"/>
+          <w:sz w:val="24"/>
+          <w:szCs w:val="24"/>
+          <w:lang w:val="en-IN" w:eastAsia="en-IN"/>
+        </w:rPr>
+      </w:pPr>
+      <w:r>
+        <w:rPr>
+          <w:rFonts w:ascii="Times New Roman" w:eastAsia="Times New Roman" w:hAnsi="Times New Roman" w:cs="Times New Roman"/>
+          <w:color w:val="1C1E29"/>
+          <w:sz w:val="24"/>
+          <w:szCs w:val="24"/>
+          <w:lang w:val="en-IN" w:eastAsia="en-IN"/>
+        </w:rPr>
+        <w:t>Country (C)</w:t>
+      </w:r>
+    </w:p>
+    <w:p>
+      <w:pPr>
+        <w:numPr>
+          <w:ilvl w:val="0"/>
+          <w:numId w:val="33"/>
+        </w:numPr>
+        <w:spacing w:after="0" w:line="240" w:lineRule="auto"/>
+        <w:rPr>
+          <w:rFonts w:ascii="Times New Roman" w:eastAsia="Times New Roman" w:hAnsi="Times New Roman" w:cs="Times New Roman"/>
+          <w:color w:val="1C1E29"/>
+          <w:sz w:val="24"/>
+          <w:szCs w:val="24"/>
+          <w:lang w:val="en-IN" w:eastAsia="en-IN"/>
+        </w:rPr>
+      </w:pPr>
+      <w:r>
+        <w:rPr>
+          <w:rFonts w:ascii="Times New Roman" w:eastAsia="Times New Roman" w:hAnsi="Times New Roman" w:cs="Times New Roman"/>
+          <w:color w:val="1C1E29"/>
+          <w:sz w:val="24"/>
+          <w:szCs w:val="24"/>
+          <w:lang w:val="en-IN" w:eastAsia="en-IN"/>
+        </w:rPr>
+        <w:t>Email Address</w:t>
+      </w:r>
+    </w:p>
+    <w:p>
+      <w:pPr>
+        <w:spacing w:after="0" w:line="240" w:lineRule="auto"/>
+        <w:rPr>
+          <w:rFonts w:ascii="Times New Roman" w:eastAsia="Times New Roman" w:hAnsi="Times New Roman" w:cs="Times New Roman"/>
+          <w:color w:val="1C1E29"/>
+          <w:sz w:val="24"/>
+          <w:szCs w:val="24"/>
+          <w:lang w:val="en-IN" w:eastAsia="en-IN"/>
+        </w:rPr>
+      </w:pPr>
+      <w:r>
+        <w:rPr>
+          <w:rFonts w:ascii="Times New Roman" w:eastAsia="Times New Roman" w:hAnsi="Times New Roman" w:cs="Times New Roman"/>
+          <w:color w:val="1C1E29"/>
+          <w:sz w:val="24"/>
+          <w:szCs w:val="24"/>
+          <w:lang w:val="en-IN" w:eastAsia="en-IN"/>
+        </w:rPr>
+        <w:t xml:space="preserve">SSL uses public-key, or asymmetric, cryptography to encrypt transmitted data during an SSL session. </w:t>
+      </w:r>
+    </w:p>
+    <w:p>
+      <w:pPr>
+        <w:spacing w:after="0" w:line="240" w:lineRule="auto"/>
+        <w:rPr>
+          <w:rFonts w:ascii="Times New Roman" w:eastAsia="Times New Roman" w:hAnsi="Times New Roman" w:cs="Times New Roman"/>
+          <w:color w:val="1C1E29"/>
+          <w:sz w:val="24"/>
+          <w:szCs w:val="24"/>
+          <w:lang w:val="en-IN" w:eastAsia="en-IN"/>
+        </w:rPr>
+      </w:pPr>
+    </w:p>
+    <w:p>
+      <w:pPr>
+        <w:spacing w:after="0" w:line="240" w:lineRule="auto"/>
+        <w:rPr>
+          <w:rFonts w:ascii="Times New Roman" w:eastAsia="Times New Roman" w:hAnsi="Times New Roman" w:cs="Times New Roman"/>
+          <w:color w:val="1C1E29"/>
+          <w:sz w:val="24"/>
+          <w:szCs w:val="24"/>
+          <w:lang w:val="en-IN" w:eastAsia="en-IN"/>
+        </w:rPr>
+      </w:pPr>
+      <w:r>
+        <w:rPr>
+          <w:rFonts w:ascii="Times New Roman" w:eastAsia="Times New Roman" w:hAnsi="Times New Roman" w:cs="Times New Roman"/>
+          <w:b/>
+          <w:bCs/>
+          <w:color w:val="1C1E29"/>
+          <w:sz w:val="24"/>
+          <w:szCs w:val="24"/>
+          <w:lang w:val="en-IN" w:eastAsia="en-IN"/>
+        </w:rPr>
+        <w:t xml:space="preserve">TLS or Transport Layer Security </w:t>
+      </w:r>
+      <w:r>
+        <w:rPr>
+          <w:rFonts w:ascii="Times New Roman" w:eastAsia="Times New Roman" w:hAnsi="Times New Roman" w:cs="Times New Roman"/>
+          <w:color w:val="1C1E29"/>
+          <w:sz w:val="24"/>
+          <w:szCs w:val="24"/>
+          <w:lang w:val="en-IN" w:eastAsia="en-IN"/>
+        </w:rPr>
+        <w:t xml:space="preserve">is an updated and more secure version of SSL.  But till now, SSL is preferred as the security certificate. </w:t>
+      </w:r>
+    </w:p>
+    <w:p>
+      <w:pPr>
+        <w:spacing w:after="0" w:line="240" w:lineRule="auto"/>
+        <w:rPr>
+          <w:rFonts w:ascii="Times New Roman" w:eastAsia="Times New Roman" w:hAnsi="Times New Roman" w:cs="Times New Roman"/>
+          <w:color w:val="1C1E29"/>
+          <w:sz w:val="24"/>
+          <w:szCs w:val="24"/>
+          <w:lang w:val="en-IN" w:eastAsia="en-IN"/>
+        </w:rPr>
+      </w:pPr>
+      <w:r>
+        <w:rPr>
+          <w:rFonts w:ascii="Times New Roman" w:eastAsia="Times New Roman" w:hAnsi="Times New Roman" w:cs="Times New Roman"/>
+          <w:color w:val="1C1E29"/>
+          <w:sz w:val="24"/>
+          <w:szCs w:val="24"/>
+          <w:lang w:val="en-IN" w:eastAsia="en-IN"/>
+        </w:rPr>
+        <w:t>TLS works over port number 587.</w:t>
+      </w:r>
+    </w:p>
+    <w:p>
+      <w:pPr>
+        <w:spacing w:after="0" w:line="240" w:lineRule="auto"/>
+        <w:rPr>
+          <w:rFonts w:ascii="Times New Roman" w:eastAsia="Times New Roman" w:hAnsi="Times New Roman" w:cs="Times New Roman"/>
+          <w:b/>
+          <w:bCs/>
+          <w:color w:val="1C1E29"/>
+          <w:sz w:val="24"/>
+          <w:szCs w:val="24"/>
+          <w:lang w:val="en-IN" w:eastAsia="en-IN"/>
+        </w:rPr>
+      </w:pPr>
+    </w:p>
+    <w:p>
+      <w:pPr>
+        <w:spacing w:after="0" w:line="240" w:lineRule="auto"/>
+        <w:rPr>
+          <w:rFonts w:ascii="Times New Roman" w:eastAsia="Times New Roman" w:hAnsi="Times New Roman" w:cs="Times New Roman"/>
+          <w:color w:val="1C1E29"/>
+          <w:sz w:val="24"/>
+          <w:szCs w:val="24"/>
+          <w:lang w:val="en-IN" w:eastAsia="en-IN"/>
+        </w:rPr>
+      </w:pPr>
+      <w:r>
+        <w:rPr>
+          <w:rFonts w:ascii="Times New Roman" w:eastAsia="Times New Roman" w:hAnsi="Times New Roman" w:cs="Times New Roman"/>
+          <w:b/>
+          <w:bCs/>
+          <w:color w:val="1C1E29"/>
+          <w:sz w:val="24"/>
+          <w:szCs w:val="24"/>
+          <w:lang w:val="en-IN" w:eastAsia="en-IN"/>
+        </w:rPr>
+        <w:t xml:space="preserve">CSR </w:t>
+      </w:r>
+      <w:r>
+        <w:rPr>
+          <w:rFonts w:ascii="Times New Roman" w:eastAsia="Times New Roman" w:hAnsi="Times New Roman" w:cs="Times New Roman"/>
+          <w:color w:val="1C1E29"/>
+          <w:sz w:val="24"/>
+          <w:szCs w:val="24"/>
+          <w:lang w:val="en-IN" w:eastAsia="en-IN"/>
+        </w:rPr>
+        <w:t xml:space="preserve">stands for </w:t>
+      </w:r>
+      <w:r>
+        <w:rPr>
+          <w:rFonts w:ascii="Times New Roman" w:eastAsia="Times New Roman" w:hAnsi="Times New Roman" w:cs="Times New Roman"/>
+          <w:b/>
+          <w:bCs/>
+          <w:color w:val="1C1E29"/>
+          <w:sz w:val="24"/>
+          <w:szCs w:val="24"/>
+          <w:lang w:val="en-IN" w:eastAsia="en-IN"/>
+        </w:rPr>
+        <w:t xml:space="preserve">Certificate Signing Request </w:t>
+      </w:r>
+      <w:r>
+        <w:rPr>
+          <w:rFonts w:ascii="Times New Roman" w:eastAsia="Times New Roman" w:hAnsi="Times New Roman" w:cs="Times New Roman"/>
+          <w:color w:val="1C1E29"/>
+          <w:sz w:val="24"/>
+          <w:szCs w:val="24"/>
+          <w:lang w:val="en-IN" w:eastAsia="en-IN"/>
+        </w:rPr>
+        <w:t>is the first step towards getting your SSL certificate. This is generated on the same server on which you plan to install the certificate. The CSR contains information which is useful to create your certificate by Certificate Authority (CA). The certificate is signed with a corresponding private key, and there is a public key for your certificate and both of these keys are present in CSR.</w:t>
+      </w:r>
     </w:p>
     <w:p>
       <w:pPr>
@@ -2174,81 +3037,16 @@
         <w:autoSpaceDN w:val="0"/>
         <w:adjustRightInd w:val="0"/>
         <w:spacing w:after="0" w:line="276" w:lineRule="auto"/>
-        <w:rPr>
-          <w:rFonts w:ascii="Times New Roman" w:hAnsi="Times New Roman" w:cs="Times New Roman"/>
-          <w:b/>
-          <w:sz w:val="28"/>
-          <w:szCs w:val="28"/>
-          <w:u w:val="single"/>
-        </w:rPr>
-      </w:pPr>
-    </w:p>
-    <w:p>
-      <w:pPr>
-        <w:pStyle w:val="NoSpacing"/>
-        <w:rPr>
-          <w:rFonts w:ascii="Times New Roman" w:hAnsi="Times New Roman" w:cs="Times New Roman"/>
-          <w:b/>
-          <w:sz w:val="28"/>
-          <w:szCs w:val="28"/>
-          <w:u w:val="single"/>
-        </w:rPr>
-      </w:pPr>
-      <w:r>
-        <w:rPr>
-          <w:rFonts w:ascii="Times New Roman" w:hAnsi="Times New Roman" w:cs="Times New Roman"/>
-          <w:b/>
-          <w:sz w:val="28"/>
-          <w:szCs w:val="28"/>
-          <w:u w:val="single"/>
-        </w:rPr>
-        <w:t>Problem Statement:</w:t>
-      </w:r>
-    </w:p>
-    <w:p>
-      <w:pPr>
-        <w:pStyle w:val="NoSpacing"/>
-        <w:rPr>
-          <w:rFonts w:ascii="Times New Roman" w:hAnsi="Times New Roman" w:cs="Times New Roman"/>
-          <w:b/>
-          <w:sz w:val="28"/>
-          <w:szCs w:val="28"/>
-          <w:u w:val="single"/>
-        </w:rPr>
-      </w:pPr>
-    </w:p>
-    <w:p>
-      <w:pPr>
-        <w:pStyle w:val="NoSpacing"/>
-        <w:rPr>
-          <w:rFonts w:ascii="Times New Roman" w:hAnsi="Times New Roman" w:cs="Times New Roman"/>
-          <w:sz w:val="24"/>
-          <w:szCs w:val="24"/>
-        </w:rPr>
-      </w:pPr>
-    </w:p>
-    <w:p>
-      <w:pPr>
-        <w:rPr>
-          <w:rFonts w:ascii="Times New Roman" w:hAnsi="Times New Roman" w:cs="Times New Roman"/>
-          <w:sz w:val="24"/>
-          <w:szCs w:val="24"/>
-        </w:rPr>
-      </w:pPr>
-      <w:r>
-        <w:rPr>
-          <w:rFonts w:ascii="Times New Roman" w:hAnsi="Times New Roman" w:cs="Times New Roman"/>
-          <w:sz w:val="24"/>
-          <w:szCs w:val="24"/>
-        </w:rPr>
-        <w:t xml:space="preserve">A lot of companies nowadays have their own privacy factors, in which they prefer to keep their delicate data inside their organizations. The Proposed work attempts to provide an improvement over basic email servers to add functionalities like log maintenance (Back up/ Deletion), algorithm to inspect incoming traffic and provide ease of access to the flagged mails. </w:t>
-      </w:r>
-    </w:p>
-    <w:p>
-      <w:pPr>
-        <w:tabs>
-          <w:tab w:val="left" w:pos="9615"/>
-        </w:tabs>
+        <w:jc w:val="both"/>
+        <w:rPr>
+          <w:rFonts w:ascii="Times New Roman" w:hAnsi="Times New Roman" w:cs="Times New Roman"/>
+          <w:sz w:val="24"/>
+          <w:szCs w:val="24"/>
+        </w:rPr>
+      </w:pPr>
+    </w:p>
+    <w:p>
+      <w:pPr>
         <w:autoSpaceDE w:val="0"/>
         <w:autoSpaceDN w:val="0"/>
         <w:adjustRightInd w:val="0"/>
@@ -2256,7 +3054,6 @@
         <w:rPr>
           <w:rFonts w:ascii="Times New Roman" w:hAnsi="Times New Roman" w:cs="Times New Roman"/>
           <w:b/>
-          <w:bCs/>
           <w:sz w:val="28"/>
           <w:szCs w:val="28"/>
           <w:u w:val="single"/>
@@ -2265,55 +3062,32 @@
     </w:p>
     <w:p>
       <w:pPr>
-        <w:tabs>
-          <w:tab w:val="left" w:pos="9615"/>
-        </w:tabs>
-        <w:autoSpaceDE w:val="0"/>
-        <w:autoSpaceDN w:val="0"/>
-        <w:adjustRightInd w:val="0"/>
-        <w:spacing w:after="0" w:line="276" w:lineRule="auto"/>
-        <w:rPr>
-          <w:rFonts w:ascii="Times New Roman" w:hAnsi="Times New Roman" w:cs="Times New Roman"/>
-          <w:b/>
-          <w:bCs/>
+        <w:pStyle w:val="NoSpacing"/>
+        <w:rPr>
+          <w:rFonts w:ascii="Times New Roman" w:hAnsi="Times New Roman" w:cs="Times New Roman"/>
+          <w:b/>
           <w:sz w:val="28"/>
           <w:szCs w:val="28"/>
           <w:u w:val="single"/>
         </w:rPr>
       </w:pPr>
-    </w:p>
-    <w:p>
-      <w:pPr>
-        <w:tabs>
-          <w:tab w:val="left" w:pos="9615"/>
-        </w:tabs>
-        <w:autoSpaceDE w:val="0"/>
-        <w:autoSpaceDN w:val="0"/>
-        <w:adjustRightInd w:val="0"/>
-        <w:spacing w:after="0" w:line="276" w:lineRule="auto"/>
-        <w:rPr>
-          <w:rFonts w:ascii="Times New Roman" w:hAnsi="Times New Roman" w:cs="Times New Roman"/>
-          <w:b/>
-          <w:bCs/>
+      <w:r>
+        <w:rPr>
+          <w:rFonts w:ascii="Times New Roman" w:hAnsi="Times New Roman" w:cs="Times New Roman"/>
+          <w:b/>
           <w:sz w:val="28"/>
           <w:szCs w:val="28"/>
           <w:u w:val="single"/>
         </w:rPr>
-      </w:pPr>
-    </w:p>
-    <w:p>
-      <w:pPr>
-        <w:tabs>
-          <w:tab w:val="left" w:pos="9615"/>
-        </w:tabs>
-        <w:autoSpaceDE w:val="0"/>
-        <w:autoSpaceDN w:val="0"/>
-        <w:adjustRightInd w:val="0"/>
-        <w:spacing w:after="0" w:line="276" w:lineRule="auto"/>
-        <w:rPr>
-          <w:rFonts w:ascii="Times New Roman" w:hAnsi="Times New Roman" w:cs="Times New Roman"/>
-          <w:b/>
-          <w:bCs/>
+        <w:t>Problem Statement:</w:t>
+      </w:r>
+    </w:p>
+    <w:p>
+      <w:pPr>
+        <w:pStyle w:val="NoSpacing"/>
+        <w:rPr>
+          <w:rFonts w:ascii="Times New Roman" w:hAnsi="Times New Roman" w:cs="Times New Roman"/>
+          <w:b/>
           <w:sz w:val="28"/>
           <w:szCs w:val="28"/>
           <w:u w:val="single"/>
@@ -2322,41 +3096,30 @@
     </w:p>
     <w:p>
       <w:pPr>
-        <w:tabs>
-          <w:tab w:val="left" w:pos="9615"/>
-        </w:tabs>
-        <w:autoSpaceDE w:val="0"/>
-        <w:autoSpaceDN w:val="0"/>
-        <w:adjustRightInd w:val="0"/>
-        <w:spacing w:after="0" w:line="276" w:lineRule="auto"/>
-        <w:rPr>
-          <w:rFonts w:ascii="Times New Roman" w:hAnsi="Times New Roman" w:cs="Times New Roman"/>
-          <w:b/>
-          <w:bCs/>
-          <w:sz w:val="28"/>
-          <w:szCs w:val="28"/>
-          <w:u w:val="single"/>
-        </w:rPr>
-      </w:pPr>
-    </w:p>
-    <w:p>
-      <w:pPr>
-        <w:tabs>
-          <w:tab w:val="left" w:pos="9615"/>
-        </w:tabs>
-        <w:autoSpaceDE w:val="0"/>
-        <w:autoSpaceDN w:val="0"/>
-        <w:adjustRightInd w:val="0"/>
-        <w:spacing w:after="0" w:line="276" w:lineRule="auto"/>
-        <w:rPr>
-          <w:rFonts w:ascii="Times New Roman" w:hAnsi="Times New Roman" w:cs="Times New Roman"/>
-          <w:b/>
-          <w:bCs/>
-          <w:sz w:val="28"/>
-          <w:szCs w:val="28"/>
-          <w:u w:val="single"/>
-        </w:rPr>
-      </w:pPr>
+        <w:pStyle w:val="NoSpacing"/>
+        <w:rPr>
+          <w:rFonts w:ascii="Times New Roman" w:hAnsi="Times New Roman" w:cs="Times New Roman"/>
+          <w:sz w:val="24"/>
+          <w:szCs w:val="24"/>
+        </w:rPr>
+      </w:pPr>
+    </w:p>
+    <w:p>
+      <w:pPr>
+        <w:rPr>
+          <w:rFonts w:ascii="Times New Roman" w:hAnsi="Times New Roman" w:cs="Times New Roman"/>
+          <w:sz w:val="24"/>
+          <w:szCs w:val="24"/>
+        </w:rPr>
+      </w:pPr>
+      <w:r>
+        <w:rPr>
+          <w:rFonts w:ascii="Times New Roman" w:hAnsi="Times New Roman" w:cs="Times New Roman"/>
+          <w:sz w:val="24"/>
+          <w:szCs w:val="24"/>
+        </w:rPr>
+        <w:t xml:space="preserve">A lot of companies nowadays have their own privacy factors, in which they prefer to keep their delicate data inside their organizations. The Proposed work attempts to provide an improvement over basic email servers to add functionalities like log maintenance (Back up/ Deletion), algorithm to inspect incoming traffic and provide ease of access to the flagged mails. </w:t>
+      </w:r>
     </w:p>
     <w:p>
       <w:pPr>
@@ -2698,16 +3461,8 @@
           <w:u w:val="single"/>
         </w:rPr>
       </w:pPr>
-    </w:p>
-    <w:p>
-      <w:pPr>
-        <w:tabs>
-          <w:tab w:val="left" w:pos="9615"/>
-        </w:tabs>
-        <w:autoSpaceDE w:val="0"/>
-        <w:autoSpaceDN w:val="0"/>
-        <w:adjustRightInd w:val="0"/>
-        <w:spacing w:after="0" w:line="276" w:lineRule="auto"/>
+      <w:proofErr w:type="gramStart"/>
+      <w:r>
         <w:rPr>
           <w:rFonts w:ascii="Times New Roman" w:hAnsi="Times New Roman" w:cs="Times New Roman"/>
           <w:b/>
@@ -2716,17 +3471,10 @@
           <w:szCs w:val="28"/>
           <w:u w:val="single"/>
         </w:rPr>
-      </w:pPr>
-    </w:p>
-    <w:p>
-      <w:pPr>
-        <w:tabs>
-          <w:tab w:val="left" w:pos="9615"/>
-        </w:tabs>
-        <w:autoSpaceDE w:val="0"/>
-        <w:autoSpaceDN w:val="0"/>
-        <w:adjustRightInd w:val="0"/>
-        <w:spacing w:after="0" w:line="276" w:lineRule="auto"/>
+        <w:t>LITERATUR  REVIEW</w:t>
+      </w:r>
+      <w:proofErr w:type="gramEnd"/>
+      <w:r>
         <w:rPr>
           <w:rFonts w:ascii="Times New Roman" w:hAnsi="Times New Roman" w:cs="Times New Roman"/>
           <w:b/>
@@ -2735,112 +3483,7 @@
           <w:szCs w:val="28"/>
           <w:u w:val="single"/>
         </w:rPr>
-      </w:pPr>
-    </w:p>
-    <w:p>
-      <w:pPr>
-        <w:tabs>
-          <w:tab w:val="left" w:pos="9615"/>
-        </w:tabs>
-        <w:autoSpaceDE w:val="0"/>
-        <w:autoSpaceDN w:val="0"/>
-        <w:adjustRightInd w:val="0"/>
-        <w:spacing w:after="0" w:line="276" w:lineRule="auto"/>
-        <w:rPr>
-          <w:rFonts w:ascii="Times New Roman" w:hAnsi="Times New Roman" w:cs="Times New Roman"/>
-          <w:b/>
-          <w:bCs/>
-          <w:sz w:val="28"/>
-          <w:szCs w:val="28"/>
-          <w:u w:val="single"/>
-        </w:rPr>
-      </w:pPr>
-    </w:p>
-    <w:p>
-      <w:pPr>
-        <w:tabs>
-          <w:tab w:val="left" w:pos="9615"/>
-        </w:tabs>
-        <w:autoSpaceDE w:val="0"/>
-        <w:autoSpaceDN w:val="0"/>
-        <w:adjustRightInd w:val="0"/>
-        <w:spacing w:after="0" w:line="276" w:lineRule="auto"/>
-        <w:rPr>
-          <w:rFonts w:ascii="Times New Roman" w:hAnsi="Times New Roman" w:cs="Times New Roman"/>
-          <w:b/>
-          <w:bCs/>
-          <w:sz w:val="28"/>
-          <w:szCs w:val="28"/>
-          <w:u w:val="single"/>
-        </w:rPr>
-      </w:pPr>
-    </w:p>
-    <w:p>
-      <w:pPr>
-        <w:tabs>
-          <w:tab w:val="left" w:pos="9615"/>
-        </w:tabs>
-        <w:autoSpaceDE w:val="0"/>
-        <w:autoSpaceDN w:val="0"/>
-        <w:adjustRightInd w:val="0"/>
-        <w:spacing w:after="0" w:line="276" w:lineRule="auto"/>
-        <w:rPr>
-          <w:rFonts w:ascii="Times New Roman" w:hAnsi="Times New Roman" w:cs="Times New Roman"/>
-          <w:b/>
-          <w:bCs/>
-          <w:sz w:val="28"/>
-          <w:szCs w:val="28"/>
-          <w:u w:val="single"/>
-        </w:rPr>
-      </w:pPr>
-    </w:p>
-    <w:p>
-      <w:pPr>
-        <w:tabs>
-          <w:tab w:val="left" w:pos="9615"/>
-        </w:tabs>
-        <w:autoSpaceDE w:val="0"/>
-        <w:autoSpaceDN w:val="0"/>
-        <w:adjustRightInd w:val="0"/>
-        <w:spacing w:after="0" w:line="276" w:lineRule="auto"/>
-        <w:rPr>
-          <w:rFonts w:ascii="Times New Roman" w:hAnsi="Times New Roman" w:cs="Times New Roman"/>
-          <w:b/>
-          <w:bCs/>
-          <w:sz w:val="28"/>
-          <w:szCs w:val="28"/>
-          <w:u w:val="single"/>
-        </w:rPr>
-      </w:pPr>
-    </w:p>
-    <w:p>
-      <w:pPr>
-        <w:tabs>
-          <w:tab w:val="left" w:pos="9615"/>
-        </w:tabs>
-        <w:autoSpaceDE w:val="0"/>
-        <w:autoSpaceDN w:val="0"/>
-        <w:adjustRightInd w:val="0"/>
-        <w:spacing w:after="0" w:line="276" w:lineRule="auto"/>
-        <w:rPr>
-          <w:rFonts w:ascii="Times New Roman" w:hAnsi="Times New Roman" w:cs="Times New Roman"/>
-          <w:b/>
-          <w:bCs/>
-          <w:sz w:val="28"/>
-          <w:szCs w:val="28"/>
-          <w:u w:val="single"/>
-        </w:rPr>
-      </w:pPr>
-      <w:r>
-        <w:rPr>
-          <w:rFonts w:ascii="Times New Roman" w:hAnsi="Times New Roman" w:cs="Times New Roman"/>
-          <w:b/>
-          <w:bCs/>
-          <w:sz w:val="28"/>
-          <w:szCs w:val="28"/>
-          <w:u w:val="single"/>
-        </w:rPr>
-        <w:t>Literature Review:</w:t>
+        <w:t>:</w:t>
       </w:r>
     </w:p>
     <w:p>
@@ -2922,29 +3565,7 @@
           <w:sz w:val="24"/>
           <w:szCs w:val="24"/>
         </w:rPr>
-        <w:t>SAITO, Y., BERSHAD, B. N., ANDLEVY, H. M. Man-</w:t>
-      </w:r>
-      <w:proofErr w:type="spellStart"/>
-      <w:r>
-        <w:rPr>
-          <w:rFonts w:ascii="Times New Roman" w:hAnsi="Times New Roman" w:cs="Times New Roman"/>
-          <w:b/>
-          <w:bCs/>
-          <w:sz w:val="24"/>
-          <w:szCs w:val="24"/>
-        </w:rPr>
-        <w:t>ageability</w:t>
-      </w:r>
-      <w:proofErr w:type="spellEnd"/>
-      <w:r>
-        <w:rPr>
-          <w:rFonts w:ascii="Times New Roman" w:hAnsi="Times New Roman" w:cs="Times New Roman"/>
-          <w:b/>
-          <w:bCs/>
-          <w:sz w:val="24"/>
-          <w:szCs w:val="24"/>
-        </w:rPr>
-        <w:t xml:space="preserve">, availability, and performance in PostFix </w:t>
+        <w:t>Saito, Y., Bershad, B. N., Andlevy, H. Mamge</w:t>
       </w:r>
     </w:p>
     <w:p>
@@ -3010,6 +3631,7 @@
           <w:sz w:val="24"/>
           <w:szCs w:val="24"/>
         </w:rPr>
+        <w:lastRenderedPageBreak/>
         <w:t>-      O. De Vel, A. Anderson, M. Corney, and G. Mohay</w:t>
       </w:r>
     </w:p>
@@ -3239,7 +3861,45 @@
           <w:szCs w:val="24"/>
           <w:lang w:eastAsia="en-IN"/>
         </w:rPr>
-        <w:t>, Revised Framework for the Integration of Electronic Document Management Systems and Electronic Records Management Systems</w:t>
+        <w:t xml:space="preserve">, Revised Framework for the Integration of Electronic Document Management </w:t>
+      </w:r>
+      <w:proofErr w:type="spellStart"/>
+      <w:r>
+        <w:rPr>
+          <w:rFonts w:ascii="Times New Roman" w:eastAsia="Times New Roman" w:hAnsi="Times New Roman" w:cs="Times New Roman"/>
+          <w:sz w:val="24"/>
+          <w:szCs w:val="24"/>
+          <w:lang w:eastAsia="en-IN"/>
+        </w:rPr>
+        <w:t>Systems</w:t>
+      </w:r>
+      <w:r>
+        <w:rPr>
+          <w:rFonts w:ascii="Times New Roman" w:eastAsia="Times New Roman" w:hAnsi="Times New Roman" w:cs="Times New Roman"/>
+          <w:sz w:val="24"/>
+          <w:szCs w:val="24"/>
+          <w:lang w:eastAsia="en-IN"/>
+        </w:rPr>
+        <w:t>x</w:t>
+      </w:r>
+      <w:proofErr w:type="spellEnd"/>
+      <w:r>
+        <w:rPr>
+          <w:rFonts w:ascii="Times New Roman" w:eastAsia="Times New Roman" w:hAnsi="Times New Roman" w:cs="Times New Roman"/>
+          <w:sz w:val="24"/>
+          <w:szCs w:val="24"/>
+          <w:lang w:eastAsia="en-IN"/>
+        </w:rPr>
+        <w:t>`</w:t>
+      </w:r>
+      <w:r>
+        <w:rPr>
+          <w:rFonts w:ascii="Times New Roman" w:eastAsia="Times New Roman" w:hAnsi="Times New Roman" w:cs="Times New Roman"/>
+          <w:sz w:val="24"/>
+          <w:szCs w:val="24"/>
+          <w:lang w:eastAsia="en-IN"/>
+        </w:rPr>
+        <w:t xml:space="preserve"> and Electronic Records Management Systems</w:t>
       </w:r>
     </w:p>
     <w:p>
@@ -3457,7 +4117,6 @@
           <w:szCs w:val="28"/>
           <w:u w:val="single"/>
         </w:rPr>
-        <w:lastRenderedPageBreak/>
         <w:t>Methodology</w:t>
       </w:r>
       <w:r>
@@ -3512,7 +4171,7 @@
           <w:sz w:val="24"/>
           <w:szCs w:val="24"/>
         </w:rPr>
-        <w:t>Iterative waterfall model.</w:t>
+        <w:t>Iterative model.</w:t>
       </w:r>
     </w:p>
     <w:p>
@@ -3530,39 +4189,55 @@
       <w:r>
         <w:rPr>
           <w:noProof/>
-        </w:rPr>
+          <w14:textOutline w14:w="0" w14:cap="rnd" w14:cmpd="sng" w14:algn="ctr">
+            <w14:noFill/>
+            <w14:prstDash w14:val="solid"/>
+            <w14:bevel/>
+          </w14:textOutline>
+        </w:rPr>
+        <w:lastRenderedPageBreak/>
         <w:drawing>
-          <wp:inline distT="0" distB="0" distL="0" distR="0" wp14:anchorId="5120E779" wp14:editId="765CDD94">
-            <wp:extent cx="5943600" cy="3327400"/>
-            <wp:effectExtent l="0" t="0" r="0" b="6350"/>
-            <wp:docPr id="1073741826" name="officeArt object" descr="image1.png"/>
-            <wp:cNvGraphicFramePr/>
+          <wp:inline distT="0" distB="0" distL="0" distR="0" wp14:anchorId="013EECA7" wp14:editId="7EF35587">
+            <wp:extent cx="6248400" cy="4009164"/>
+            <wp:effectExtent l="0" t="0" r="0" b="0"/>
+            <wp:docPr id="5" name="Picture 5" descr="C:\Users\dasaw\Pictures\Saved Pictures\iterative_model.png"/>
+            <wp:cNvGraphicFramePr>
+              <a:graphicFrameLocks xmlns:a="http://schemas.openxmlformats.org/drawingml/2006/main" noChangeAspect="1"/>
+            </wp:cNvGraphicFramePr>
             <a:graphic xmlns:a="http://schemas.openxmlformats.org/drawingml/2006/main">
               <a:graphicData uri="http://schemas.openxmlformats.org/drawingml/2006/picture">
                 <pic:pic xmlns:pic="http://schemas.openxmlformats.org/drawingml/2006/picture">
                   <pic:nvPicPr>
-                    <pic:cNvPr id="1073741826" name="officeArt object" descr="image1.png"/>
-                    <pic:cNvPicPr/>
+                    <pic:cNvPr id="0" name="Picture 7" descr="C:\Users\dasaw\Pictures\Saved Pictures\iterative_model.png"/>
+                    <pic:cNvPicPr>
+                      <a:picLocks noChangeAspect="1" noChangeArrowheads="1"/>
+                    </pic:cNvPicPr>
                   </pic:nvPicPr>
                   <pic:blipFill>
-                    <a:blip r:embed="rId9"/>
+                    <a:blip r:embed="rId11">
+                      <a:extLst>
+                        <a:ext uri="{28A0092B-C50C-407E-A947-70E740481C1C}">
+                          <a14:useLocalDpi xmlns:a14="http://schemas.microsoft.com/office/drawing/2010/main" val="0"/>
+                        </a:ext>
+                      </a:extLst>
+                    </a:blip>
+                    <a:srcRect/>
                     <a:stretch>
                       <a:fillRect/>
                     </a:stretch>
                   </pic:blipFill>
-                  <pic:spPr>
+                  <pic:spPr bwMode="auto">
                     <a:xfrm>
                       <a:off x="0" y="0"/>
-                      <a:ext cx="5943600" cy="3327400"/>
+                      <a:ext cx="6252121" cy="4011551"/>
                     </a:xfrm>
                     <a:prstGeom prst="rect">
                       <a:avLst/>
                     </a:prstGeom>
-                    <a:ln w="12700" cap="flat">
+                    <a:noFill/>
+                    <a:ln>
                       <a:noFill/>
-                      <a:miter lim="400000"/>
                     </a:ln>
-                    <a:effectLst/>
                   </pic:spPr>
                 </pic:pic>
               </a:graphicData>
@@ -3651,12 +4326,38 @@
           <w:rFonts w:ascii="Times New Roman" w:hAnsi="Times New Roman" w:cs="Times New Roman"/>
         </w:rPr>
       </w:pPr>
-      <w:r>
-        <w:rPr>
-          <w:rFonts w:ascii="Times New Roman" w:hAnsi="Times New Roman" w:cs="Times New Roman"/>
-        </w:rPr>
-        <w:t>required by an organization.</w:t>
-      </w:r>
+      <w:proofErr w:type="gramStart"/>
+      <w:r>
+        <w:rPr>
+          <w:rFonts w:ascii="Times New Roman" w:hAnsi="Times New Roman" w:cs="Times New Roman"/>
+        </w:rPr>
+        <w:t>required</w:t>
+      </w:r>
+      <w:proofErr w:type="gramEnd"/>
+      <w:r>
+        <w:rPr>
+          <w:rFonts w:ascii="Times New Roman" w:hAnsi="Times New Roman" w:cs="Times New Roman"/>
+        </w:rPr>
+        <w:t xml:space="preserve"> by an organization.</w:t>
+      </w:r>
+    </w:p>
+    <w:p>
+      <w:pPr>
+        <w:pStyle w:val="Default"/>
+        <w:ind w:left="720" w:firstLine="720"/>
+        <w:rPr>
+          <w:rFonts w:ascii="Times New Roman" w:hAnsi="Times New Roman" w:cs="Times New Roman"/>
+        </w:rPr>
+      </w:pPr>
+    </w:p>
+    <w:p>
+      <w:pPr>
+        <w:pStyle w:val="Default"/>
+        <w:ind w:left="720" w:firstLine="720"/>
+        <w:rPr>
+          <w:rFonts w:ascii="Times New Roman" w:hAnsi="Times New Roman" w:cs="Times New Roman"/>
+        </w:rPr>
+      </w:pPr>
     </w:p>
     <w:p>
       <w:pPr>
@@ -4024,10 +4725,8 @@
         <w:spacing w:after="0" w:line="276" w:lineRule="auto"/>
         <w:rPr>
           <w:rFonts w:ascii="Times New Roman" w:eastAsia="Times New Roman" w:hAnsi="Times New Roman" w:cs="Times New Roman"/>
-          <w:b/>
-          <w:sz w:val="32"/>
-          <w:szCs w:val="32"/>
-          <w:u w:val="single"/>
+          <w:sz w:val="24"/>
+          <w:szCs w:val="24"/>
         </w:rPr>
       </w:pPr>
     </w:p>
@@ -4042,10 +4741,8 @@
         <w:spacing w:after="0" w:line="276" w:lineRule="auto"/>
         <w:rPr>
           <w:rFonts w:ascii="Times New Roman" w:eastAsia="Times New Roman" w:hAnsi="Times New Roman" w:cs="Times New Roman"/>
-          <w:b/>
-          <w:sz w:val="32"/>
-          <w:szCs w:val="32"/>
-          <w:u w:val="single"/>
+          <w:sz w:val="24"/>
+          <w:szCs w:val="24"/>
         </w:rPr>
       </w:pPr>
     </w:p>
@@ -4060,10 +4757,8 @@
         <w:spacing w:after="0" w:line="276" w:lineRule="auto"/>
         <w:rPr>
           <w:rFonts w:ascii="Times New Roman" w:eastAsia="Times New Roman" w:hAnsi="Times New Roman" w:cs="Times New Roman"/>
-          <w:b/>
-          <w:sz w:val="32"/>
-          <w:szCs w:val="32"/>
-          <w:u w:val="single"/>
+          <w:sz w:val="24"/>
+          <w:szCs w:val="24"/>
         </w:rPr>
       </w:pPr>
     </w:p>
@@ -4078,10 +4773,8 @@
         <w:spacing w:after="0" w:line="276" w:lineRule="auto"/>
         <w:rPr>
           <w:rFonts w:ascii="Times New Roman" w:eastAsia="Times New Roman" w:hAnsi="Times New Roman" w:cs="Times New Roman"/>
-          <w:b/>
-          <w:sz w:val="32"/>
-          <w:szCs w:val="32"/>
-          <w:u w:val="single"/>
+          <w:sz w:val="24"/>
+          <w:szCs w:val="24"/>
         </w:rPr>
       </w:pPr>
     </w:p>
@@ -4097,11 +4790,20 @@
         <w:rPr>
           <w:rFonts w:ascii="Times New Roman" w:eastAsia="Times New Roman" w:hAnsi="Times New Roman" w:cs="Times New Roman"/>
           <w:b/>
-          <w:sz w:val="32"/>
-          <w:szCs w:val="32"/>
-          <w:u w:val="single"/>
-        </w:rPr>
-      </w:pPr>
+          <w:sz w:val="24"/>
+          <w:szCs w:val="24"/>
+        </w:rPr>
+      </w:pPr>
+      <w:r>
+        <w:rPr>
+          <w:rFonts w:ascii="Times New Roman" w:eastAsia="Times New Roman" w:hAnsi="Times New Roman" w:cs="Times New Roman"/>
+          <w:b/>
+          <w:sz w:val="24"/>
+          <w:szCs w:val="24"/>
+        </w:rPr>
+        <w:lastRenderedPageBreak/>
+        <w:t xml:space="preserve">Email Architecture </w:t>
+      </w:r>
     </w:p>
     <w:p>
       <w:pPr>
@@ -4114,6 +4816,262 @@
         <w:spacing w:after="0" w:line="276" w:lineRule="auto"/>
         <w:rPr>
           <w:rFonts w:ascii="Times New Roman" w:eastAsia="Times New Roman" w:hAnsi="Times New Roman" w:cs="Times New Roman"/>
+          <w:sz w:val="24"/>
+          <w:szCs w:val="24"/>
+        </w:rPr>
+      </w:pPr>
+      <w:r>
+        <w:rPr>
+          <w:rFonts w:ascii="Times New Roman" w:eastAsia="Times New Roman" w:hAnsi="Times New Roman" w:cs="Times New Roman"/>
+          <w:sz w:val="24"/>
+          <w:szCs w:val="24"/>
+        </w:rPr>
+        <w:t xml:space="preserve">The e-mail system is an integration of several </w:t>
+      </w:r>
+      <w:r>
+        <w:rPr>
+          <w:rFonts w:ascii="Times New Roman" w:eastAsia="Times New Roman" w:hAnsi="Times New Roman" w:cs="Times New Roman"/>
+          <w:sz w:val="24"/>
+          <w:szCs w:val="24"/>
+        </w:rPr>
+        <w:t>components</w:t>
+      </w:r>
+      <w:r>
+        <w:rPr>
+          <w:rFonts w:ascii="Times New Roman" w:eastAsia="Times New Roman" w:hAnsi="Times New Roman" w:cs="Times New Roman"/>
+          <w:sz w:val="24"/>
+          <w:szCs w:val="24"/>
+        </w:rPr>
+        <w:t xml:space="preserve"> such as hardware and software, services and protocol that support the communication between</w:t>
+      </w:r>
+      <w:r>
+        <w:rPr>
+          <w:rFonts w:ascii="Times New Roman" w:eastAsia="Times New Roman" w:hAnsi="Times New Roman" w:cs="Times New Roman"/>
+          <w:sz w:val="24"/>
+          <w:szCs w:val="24"/>
+        </w:rPr>
+        <w:t xml:space="preserve"> user and server, or vice versa. Based on working mail server can classify into two components: Outgoing Server (Sending Mail) used to send the email via SMTP port </w:t>
+      </w:r>
+      <w:r>
+        <w:rPr>
+          <w:rFonts w:ascii="Times New Roman" w:eastAsia="Times New Roman" w:hAnsi="Times New Roman" w:cs="Times New Roman"/>
+          <w:sz w:val="24"/>
+          <w:szCs w:val="24"/>
+        </w:rPr>
+        <w:t>25; Incoming Server (Receiving Mail) is useful to handle the process of accessing the mail on the server using POP3 protocol.</w:t>
+      </w:r>
+    </w:p>
+    <w:p>
+      <w:pPr>
+        <w:tabs>
+          <w:tab w:val="left" w:pos="9615"/>
+        </w:tabs>
+        <w:autoSpaceDE w:val="0"/>
+        <w:autoSpaceDN w:val="0"/>
+        <w:adjustRightInd w:val="0"/>
+        <w:spacing w:after="0" w:line="276" w:lineRule="auto"/>
+        <w:rPr>
+          <w:rFonts w:ascii="Times New Roman" w:eastAsia="Times New Roman" w:hAnsi="Times New Roman" w:cs="Times New Roman"/>
+          <w:sz w:val="24"/>
+          <w:szCs w:val="24"/>
+        </w:rPr>
+      </w:pPr>
+      <w:r>
+        <w:rPr>
+          <w:noProof/>
+          <w:lang w:val="en-IN" w:eastAsia="en-IN"/>
+        </w:rPr>
+        <w:drawing>
+          <wp:inline distT="0" distB="0" distL="0" distR="0" wp14:anchorId="012EA4DD" wp14:editId="5B77932E">
+            <wp:extent cx="6858000" cy="2266987"/>
+            <wp:effectExtent l="0" t="0" r="0" b="0"/>
+            <wp:docPr id="2" name="Picture 2" descr="Architecture of email system [13] "/>
+            <wp:cNvGraphicFramePr>
+              <a:graphicFrameLocks xmlns:a="http://schemas.openxmlformats.org/drawingml/2006/main" noChangeAspect="1"/>
+            </wp:cNvGraphicFramePr>
+            <a:graphic xmlns:a="http://schemas.openxmlformats.org/drawingml/2006/main">
+              <a:graphicData uri="http://schemas.openxmlformats.org/drawingml/2006/picture">
+                <pic:pic xmlns:pic="http://schemas.openxmlformats.org/drawingml/2006/picture">
+                  <pic:nvPicPr>
+                    <pic:cNvPr id="0" name="Picture 3" descr="Architecture of email system [13] "/>
+                    <pic:cNvPicPr>
+                      <a:picLocks noChangeAspect="1" noChangeArrowheads="1"/>
+                    </pic:cNvPicPr>
+                  </pic:nvPicPr>
+                  <pic:blipFill>
+                    <a:blip r:embed="rId12">
+                      <a:extLst>
+                        <a:ext uri="{28A0092B-C50C-407E-A947-70E740481C1C}">
+                          <a14:useLocalDpi xmlns:a14="http://schemas.microsoft.com/office/drawing/2010/main" val="0"/>
+                        </a:ext>
+                      </a:extLst>
+                    </a:blip>
+                    <a:srcRect/>
+                    <a:stretch>
+                      <a:fillRect/>
+                    </a:stretch>
+                  </pic:blipFill>
+                  <pic:spPr bwMode="auto">
+                    <a:xfrm>
+                      <a:off x="0" y="0"/>
+                      <a:ext cx="6858000" cy="2266987"/>
+                    </a:xfrm>
+                    <a:prstGeom prst="rect">
+                      <a:avLst/>
+                    </a:prstGeom>
+                    <a:noFill/>
+                    <a:ln>
+                      <a:noFill/>
+                    </a:ln>
+                  </pic:spPr>
+                </pic:pic>
+              </a:graphicData>
+            </a:graphic>
+          </wp:inline>
+        </w:drawing>
+      </w:r>
+      <w:r>
+        <w:rPr>
+          <w:rFonts w:ascii="Times New Roman" w:eastAsia="Times New Roman" w:hAnsi="Times New Roman" w:cs="Times New Roman"/>
+          <w:sz w:val="24"/>
+          <w:szCs w:val="24"/>
+        </w:rPr>
+        <w:t xml:space="preserve"> [</w:t>
+      </w:r>
+      <w:r>
+        <w:rPr>
+          <w:rFonts w:ascii="Times New Roman" w:eastAsia="Times New Roman" w:hAnsi="Times New Roman" w:cs="Times New Roman"/>
+          <w:sz w:val="24"/>
+          <w:szCs w:val="24"/>
+        </w:rPr>
+        <w:t>4</w:t>
+      </w:r>
+      <w:r>
+        <w:rPr>
+          <w:rFonts w:ascii="Times New Roman" w:eastAsia="Times New Roman" w:hAnsi="Times New Roman" w:cs="Times New Roman"/>
+          <w:sz w:val="24"/>
+          <w:szCs w:val="24"/>
+        </w:rPr>
+        <w:t>]</w:t>
+      </w:r>
+    </w:p>
+    <w:p>
+      <w:pPr>
+        <w:tabs>
+          <w:tab w:val="left" w:pos="9615"/>
+        </w:tabs>
+        <w:autoSpaceDE w:val="0"/>
+        <w:autoSpaceDN w:val="0"/>
+        <w:adjustRightInd w:val="0"/>
+        <w:spacing w:after="0" w:line="276" w:lineRule="auto"/>
+        <w:rPr>
+          <w:rFonts w:ascii="Times New Roman" w:eastAsia="Times New Roman" w:hAnsi="Times New Roman" w:cs="Times New Roman"/>
+          <w:sz w:val="24"/>
+          <w:szCs w:val="24"/>
+        </w:rPr>
+      </w:pPr>
+    </w:p>
+    <w:p>
+      <w:pPr>
+        <w:tabs>
+          <w:tab w:val="left" w:pos="9615"/>
+        </w:tabs>
+        <w:autoSpaceDE w:val="0"/>
+        <w:autoSpaceDN w:val="0"/>
+        <w:adjustRightInd w:val="0"/>
+        <w:spacing w:after="0" w:line="276" w:lineRule="auto"/>
+        <w:rPr>
+          <w:rFonts w:ascii="Times New Roman" w:eastAsia="Times New Roman" w:hAnsi="Times New Roman" w:cs="Times New Roman"/>
+          <w:b/>
+          <w:sz w:val="32"/>
+          <w:szCs w:val="32"/>
+          <w:u w:val="single"/>
+        </w:rPr>
+      </w:pPr>
+    </w:p>
+    <w:p>
+      <w:pPr>
+        <w:tabs>
+          <w:tab w:val="left" w:pos="9615"/>
+        </w:tabs>
+        <w:autoSpaceDE w:val="0"/>
+        <w:autoSpaceDN w:val="0"/>
+        <w:adjustRightInd w:val="0"/>
+        <w:spacing w:after="0" w:line="276" w:lineRule="auto"/>
+        <w:rPr>
+          <w:rFonts w:ascii="Times New Roman" w:eastAsia="Times New Roman" w:hAnsi="Times New Roman" w:cs="Times New Roman"/>
+          <w:b/>
+          <w:sz w:val="32"/>
+          <w:szCs w:val="32"/>
+          <w:u w:val="single"/>
+        </w:rPr>
+      </w:pPr>
+    </w:p>
+    <w:p>
+      <w:pPr>
+        <w:tabs>
+          <w:tab w:val="left" w:pos="9615"/>
+        </w:tabs>
+        <w:autoSpaceDE w:val="0"/>
+        <w:autoSpaceDN w:val="0"/>
+        <w:adjustRightInd w:val="0"/>
+        <w:spacing w:after="0" w:line="276" w:lineRule="auto"/>
+        <w:rPr>
+          <w:rFonts w:ascii="Times New Roman" w:eastAsia="Times New Roman" w:hAnsi="Times New Roman" w:cs="Times New Roman"/>
+          <w:b/>
+          <w:sz w:val="32"/>
+          <w:szCs w:val="32"/>
+          <w:u w:val="single"/>
+        </w:rPr>
+      </w:pPr>
+    </w:p>
+    <w:p>
+      <w:pPr>
+        <w:tabs>
+          <w:tab w:val="left" w:pos="9615"/>
+        </w:tabs>
+        <w:autoSpaceDE w:val="0"/>
+        <w:autoSpaceDN w:val="0"/>
+        <w:adjustRightInd w:val="0"/>
+        <w:spacing w:after="0" w:line="276" w:lineRule="auto"/>
+        <w:rPr>
+          <w:rFonts w:ascii="Times New Roman" w:eastAsia="Times New Roman" w:hAnsi="Times New Roman" w:cs="Times New Roman"/>
+          <w:b/>
+          <w:sz w:val="32"/>
+          <w:szCs w:val="32"/>
+          <w:u w:val="single"/>
+        </w:rPr>
+      </w:pPr>
+    </w:p>
+    <w:p>
+      <w:pPr>
+        <w:tabs>
+          <w:tab w:val="left" w:pos="9615"/>
+        </w:tabs>
+        <w:autoSpaceDE w:val="0"/>
+        <w:autoSpaceDN w:val="0"/>
+        <w:adjustRightInd w:val="0"/>
+        <w:spacing w:after="0" w:line="276" w:lineRule="auto"/>
+        <w:rPr>
+          <w:rFonts w:ascii="Times New Roman" w:eastAsia="Times New Roman" w:hAnsi="Times New Roman" w:cs="Times New Roman"/>
+          <w:b/>
+          <w:sz w:val="32"/>
+          <w:szCs w:val="32"/>
+          <w:u w:val="single"/>
+        </w:rPr>
+      </w:pPr>
+    </w:p>
+    <w:p>
+      <w:pPr>
+        <w:tabs>
+          <w:tab w:val="left" w:pos="9615"/>
+        </w:tabs>
+        <w:autoSpaceDE w:val="0"/>
+        <w:autoSpaceDN w:val="0"/>
+        <w:adjustRightInd w:val="0"/>
+        <w:spacing w:after="0" w:line="276" w:lineRule="auto"/>
+        <w:rPr>
+          <w:rFonts w:ascii="Times New Roman" w:eastAsia="Times New Roman" w:hAnsi="Times New Roman" w:cs="Times New Roman"/>
           <w:b/>
           <w:sz w:val="28"/>
           <w:szCs w:val="28"/>
@@ -4128,7 +5086,6 @@
           <w:szCs w:val="32"/>
           <w:u w:val="single"/>
         </w:rPr>
-        <w:lastRenderedPageBreak/>
         <w:t>S</w:t>
       </w:r>
       <w:r>
@@ -4409,7 +5366,7 @@
           <w:sz w:val="24"/>
           <w:szCs w:val="24"/>
         </w:rPr>
-        <w:t>PHP</w:t>
+        <w:t>Postfix/SMTP/POP3</w:t>
       </w:r>
     </w:p>
     <w:p>
@@ -4438,35 +5395,6 @@
           <w:sz w:val="24"/>
           <w:szCs w:val="24"/>
         </w:rPr>
-        <w:t>PostFix</w:t>
-      </w:r>
-    </w:p>
-    <w:p>
-      <w:pPr>
-        <w:pStyle w:val="ListParagraph"/>
-        <w:numPr>
-          <w:ilvl w:val="0"/>
-          <w:numId w:val="15"/>
-        </w:numPr>
-        <w:tabs>
-          <w:tab w:val="left" w:pos="9615"/>
-        </w:tabs>
-        <w:autoSpaceDE w:val="0"/>
-        <w:autoSpaceDN w:val="0"/>
-        <w:adjustRightInd w:val="0"/>
-        <w:spacing w:after="0" w:line="276" w:lineRule="auto"/>
-        <w:rPr>
-          <w:rFonts w:ascii="Times New Roman" w:eastAsia="Times New Roman" w:hAnsi="Times New Roman" w:cs="Times New Roman"/>
-          <w:sz w:val="24"/>
-          <w:szCs w:val="24"/>
-        </w:rPr>
-      </w:pPr>
-      <w:r>
-        <w:rPr>
-          <w:rFonts w:ascii="Times New Roman" w:eastAsia="Times New Roman" w:hAnsi="Times New Roman" w:cs="Times New Roman"/>
-          <w:sz w:val="24"/>
-          <w:szCs w:val="24"/>
-        </w:rPr>
         <w:t>SSL</w:t>
       </w:r>
     </w:p>
@@ -4518,6 +5446,96 @@
         <w:rPr>
           <w:rFonts w:ascii="Times New Roman" w:eastAsia="Times New Roman" w:hAnsi="Times New Roman" w:cs="Times New Roman"/>
           <w:b/>
+          <w:sz w:val="28"/>
+          <w:szCs w:val="28"/>
+          <w:u w:val="single"/>
+        </w:rPr>
+      </w:pPr>
+    </w:p>
+    <w:p>
+      <w:pPr>
+        <w:tabs>
+          <w:tab w:val="left" w:pos="9615"/>
+        </w:tabs>
+        <w:autoSpaceDE w:val="0"/>
+        <w:autoSpaceDN w:val="0"/>
+        <w:adjustRightInd w:val="0"/>
+        <w:spacing w:line="276" w:lineRule="auto"/>
+        <w:rPr>
+          <w:rFonts w:ascii="Times New Roman" w:eastAsia="Times New Roman" w:hAnsi="Times New Roman" w:cs="Times New Roman"/>
+          <w:b/>
+          <w:sz w:val="28"/>
+          <w:szCs w:val="28"/>
+          <w:u w:val="single"/>
+        </w:rPr>
+      </w:pPr>
+    </w:p>
+    <w:p>
+      <w:pPr>
+        <w:tabs>
+          <w:tab w:val="left" w:pos="9615"/>
+        </w:tabs>
+        <w:autoSpaceDE w:val="0"/>
+        <w:autoSpaceDN w:val="0"/>
+        <w:adjustRightInd w:val="0"/>
+        <w:spacing w:line="276" w:lineRule="auto"/>
+        <w:rPr>
+          <w:rFonts w:ascii="Times New Roman" w:eastAsia="Times New Roman" w:hAnsi="Times New Roman" w:cs="Times New Roman"/>
+          <w:b/>
+          <w:sz w:val="28"/>
+          <w:szCs w:val="28"/>
+          <w:u w:val="single"/>
+        </w:rPr>
+      </w:pPr>
+    </w:p>
+    <w:p>
+      <w:pPr>
+        <w:tabs>
+          <w:tab w:val="left" w:pos="9615"/>
+        </w:tabs>
+        <w:autoSpaceDE w:val="0"/>
+        <w:autoSpaceDN w:val="0"/>
+        <w:adjustRightInd w:val="0"/>
+        <w:spacing w:line="276" w:lineRule="auto"/>
+        <w:rPr>
+          <w:rFonts w:ascii="Times New Roman" w:eastAsia="Times New Roman" w:hAnsi="Times New Roman" w:cs="Times New Roman"/>
+          <w:b/>
+          <w:sz w:val="28"/>
+          <w:szCs w:val="28"/>
+          <w:u w:val="single"/>
+        </w:rPr>
+      </w:pPr>
+    </w:p>
+    <w:p>
+      <w:pPr>
+        <w:tabs>
+          <w:tab w:val="left" w:pos="9615"/>
+        </w:tabs>
+        <w:autoSpaceDE w:val="0"/>
+        <w:autoSpaceDN w:val="0"/>
+        <w:adjustRightInd w:val="0"/>
+        <w:spacing w:line="276" w:lineRule="auto"/>
+        <w:rPr>
+          <w:rFonts w:ascii="Times New Roman" w:eastAsia="Times New Roman" w:hAnsi="Times New Roman" w:cs="Times New Roman"/>
+          <w:b/>
+          <w:sz w:val="28"/>
+          <w:szCs w:val="28"/>
+          <w:u w:val="single"/>
+        </w:rPr>
+      </w:pPr>
+    </w:p>
+    <w:p>
+      <w:pPr>
+        <w:tabs>
+          <w:tab w:val="left" w:pos="9615"/>
+        </w:tabs>
+        <w:autoSpaceDE w:val="0"/>
+        <w:autoSpaceDN w:val="0"/>
+        <w:adjustRightInd w:val="0"/>
+        <w:spacing w:line="276" w:lineRule="auto"/>
+        <w:rPr>
+          <w:rFonts w:ascii="Times New Roman" w:eastAsia="Times New Roman" w:hAnsi="Times New Roman" w:cs="Times New Roman"/>
+          <w:b/>
           <w:sz w:val="32"/>
           <w:szCs w:val="32"/>
           <w:u w:val="single"/>
@@ -4601,6 +5619,7 @@
           <w:u w:val="single"/>
         </w:rPr>
       </w:pPr>
+      <w:bookmarkStart w:id="0" w:name="_GoBack"/>
       <w:r>
         <w:rPr>
           <w:noProof/>
@@ -4624,7 +5643,7 @@
                     </pic:cNvPicPr>
                   </pic:nvPicPr>
                   <pic:blipFill>
-                    <a:blip r:embed="rId10">
+                    <a:blip r:embed="rId13">
                       <a:extLst>
                         <a:ext uri="{28A0092B-C50C-407E-A947-70E740481C1C}">
                           <a14:useLocalDpi xmlns:a14="http://schemas.microsoft.com/office/drawing/2010/main" val="0"/>
@@ -4656,6 +5675,7 @@
         </w:drawing>
       </w:r>
     </w:p>
+    <w:bookmarkEnd w:id="0"/>
     <w:p>
       <w:pPr>
         <w:tabs>
@@ -4699,11 +5719,12 @@
           <w:szCs w:val="28"/>
           <w:u w:val="single"/>
         </w:rPr>
-        <w:t>Citation</w:t>
-      </w:r>
-    </w:p>
-    <w:p>
-      <w:pPr>
+        <w:t>References</w:t>
+      </w:r>
+    </w:p>
+    <w:p>
+      <w:pPr>
+        <w:ind w:left="360"/>
         <w:rPr>
           <w:rFonts w:ascii="Times New Roman" w:hAnsi="Times New Roman" w:cs="Times New Roman"/>
         </w:rPr>
@@ -4713,6 +5734,12 @@
           <w:rFonts w:ascii="Times New Roman" w:hAnsi="Times New Roman" w:cs="Times New Roman"/>
         </w:rPr>
         <w:t xml:space="preserve"> </w:t>
+      </w:r>
+      <w:r>
+        <w:rPr>
+          <w:rFonts w:ascii="Times New Roman" w:hAnsi="Times New Roman" w:cs="Times New Roman"/>
+        </w:rPr>
+        <w:tab/>
       </w:r>
     </w:p>
     <w:p>
@@ -4730,69 +5757,19 @@
         <w:rPr>
           <w:rFonts w:ascii="Times New Roman" w:hAnsi="Times New Roman" w:cs="Times New Roman"/>
         </w:rPr>
-        <w:t>[15]</w:t>
-      </w:r>
-      <w:r>
-        <w:rPr>
-          <w:rFonts w:ascii="Times New Roman" w:hAnsi="Times New Roman" w:cs="Times New Roman"/>
-        </w:rPr>
-        <w:t xml:space="preserve"> </w:t>
-      </w:r>
-      <w:r>
-        <w:rPr>
-          <w:rFonts w:ascii="Times New Roman" w:hAnsi="Times New Roman" w:cs="Times New Roman"/>
-        </w:rPr>
-        <w:t>SAITO, Y., BERSHAD, B. N.,</w:t>
-      </w:r>
-      <w:r>
-        <w:rPr>
-          <w:rFonts w:ascii="Times New Roman" w:hAnsi="Times New Roman" w:cs="Times New Roman"/>
-        </w:rPr>
-        <w:t xml:space="preserve"> </w:t>
-      </w:r>
-      <w:r>
-        <w:rPr>
-          <w:rFonts w:ascii="Times New Roman" w:hAnsi="Times New Roman" w:cs="Times New Roman"/>
-        </w:rPr>
-        <w:t>ANDLEVY, H. M. Man-</w:t>
-      </w:r>
-      <w:proofErr w:type="spellStart"/>
-      <w:r>
-        <w:rPr>
-          <w:rFonts w:ascii="Times New Roman" w:hAnsi="Times New Roman" w:cs="Times New Roman"/>
-        </w:rPr>
-        <w:t>ageability</w:t>
-      </w:r>
-      <w:proofErr w:type="spellEnd"/>
-      <w:r>
-        <w:rPr>
-          <w:rFonts w:ascii="Times New Roman" w:hAnsi="Times New Roman" w:cs="Times New Roman"/>
-        </w:rPr>
-        <w:t>, availability, and performance in PostFix: a highly scalable, cluster-based mail service. ACM</w:t>
-      </w:r>
-      <w:r>
-        <w:rPr>
-          <w:rFonts w:ascii="Times New Roman" w:hAnsi="Times New Roman" w:cs="Times New Roman"/>
-        </w:rPr>
-        <w:t xml:space="preserve"> t</w:t>
-      </w:r>
-      <w:r>
-        <w:rPr>
-          <w:rFonts w:ascii="Times New Roman" w:hAnsi="Times New Roman" w:cs="Times New Roman"/>
-        </w:rPr>
-        <w:t>ransactions</w:t>
-      </w:r>
-      <w:r>
-        <w:rPr>
-          <w:rFonts w:ascii="Times New Roman" w:hAnsi="Times New Roman" w:cs="Times New Roman"/>
-        </w:rPr>
-        <w:t xml:space="preserve"> </w:t>
-      </w:r>
-      <w:r>
-        <w:rPr>
-          <w:rFonts w:ascii="Times New Roman" w:hAnsi="Times New Roman" w:cs="Times New Roman"/>
-        </w:rPr>
-        <w:t>on Computer Systems 18, 3 (2000),298–298.</w:t>
+        <w:t>[1</w:t>
+      </w:r>
+      <w:r>
+        <w:rPr>
+          <w:rFonts w:ascii="Times New Roman" w:hAnsi="Times New Roman" w:cs="Times New Roman"/>
+        </w:rPr>
+        <w:t xml:space="preserve">] </w:t>
+      </w:r>
+      <w:r>
+        <w:rPr>
+          <w:rFonts w:ascii="Times New Roman" w:hAnsi="Times New Roman" w:cs="Times New Roman"/>
+        </w:rPr>
+        <w:t>https://www.geeksforgeeks.org/simple-mail-transfer-protocol-smtp/</w:t>
       </w:r>
     </w:p>
     <w:p>
@@ -4810,56 +5787,29 @@
         <w:rPr>
           <w:rFonts w:ascii="Times New Roman" w:hAnsi="Times New Roman" w:cs="Times New Roman"/>
         </w:rPr>
-        <w:t>[20]</w:t>
-      </w:r>
-      <w:r>
-        <w:rPr>
-          <w:rFonts w:ascii="Times New Roman" w:hAnsi="Times New Roman" w:cs="Times New Roman"/>
-        </w:rPr>
-        <w:t xml:space="preserve"> </w:t>
-      </w:r>
-      <w:r>
-        <w:rPr>
-          <w:rFonts w:ascii="Times New Roman" w:hAnsi="Times New Roman" w:cs="Times New Roman"/>
-        </w:rPr>
-        <w:t>VONBEHREN, J., CZERWINSKI, S., JOSEPH, A.  D.,</w:t>
-      </w:r>
-      <w:r>
-        <w:rPr>
-          <w:rFonts w:ascii="Times New Roman" w:hAnsi="Times New Roman" w:cs="Times New Roman"/>
-        </w:rPr>
-        <w:t xml:space="preserve"> </w:t>
-      </w:r>
-      <w:r>
-        <w:rPr>
-          <w:rFonts w:ascii="Times New Roman" w:hAnsi="Times New Roman" w:cs="Times New Roman"/>
-        </w:rPr>
-        <w:t>BREWER, E. A.,</w:t>
-      </w:r>
-      <w:r>
-        <w:rPr>
-          <w:rFonts w:ascii="Times New Roman" w:hAnsi="Times New Roman" w:cs="Times New Roman"/>
-        </w:rPr>
-        <w:t xml:space="preserve"> </w:t>
-      </w:r>
-      <w:r>
-        <w:rPr>
-          <w:rFonts w:ascii="Times New Roman" w:hAnsi="Times New Roman" w:cs="Times New Roman"/>
-        </w:rPr>
-        <w:t>AND</w:t>
-      </w:r>
-      <w:r>
-        <w:rPr>
-          <w:rFonts w:ascii="Times New Roman" w:hAnsi="Times New Roman" w:cs="Times New Roman"/>
-        </w:rPr>
-        <w:t xml:space="preserve"> </w:t>
-      </w:r>
-      <w:r>
-        <w:rPr>
-          <w:rFonts w:ascii="Times New Roman" w:hAnsi="Times New Roman" w:cs="Times New Roman"/>
-        </w:rPr>
-        <w:t xml:space="preserve">KUBIATOWICZ, J.  </w:t>
-      </w:r>
+        <w:t>[</w:t>
+      </w:r>
+      <w:r>
+        <w:rPr>
+          <w:rFonts w:ascii="Times New Roman" w:hAnsi="Times New Roman" w:cs="Times New Roman"/>
+        </w:rPr>
+        <w:t>2</w:t>
+      </w:r>
+      <w:r>
+        <w:rPr>
+          <w:rFonts w:ascii="Times New Roman" w:hAnsi="Times New Roman" w:cs="Times New Roman"/>
+        </w:rPr>
+        <w:t xml:space="preserve">] </w:t>
+      </w:r>
+      <w:hyperlink r:id="rId14" w:history="1">
+        <w:r>
+          <w:rPr>
+            <w:rStyle w:val="Hyperlink"/>
+            <w:rFonts w:ascii="Times New Roman" w:hAnsi="Times New Roman" w:cs="Times New Roman"/>
+          </w:rPr>
+          <w:t>https://www.javatpoint.com/simple-mail-transfer-protocol</w:t>
+        </w:r>
+      </w:hyperlink>
     </w:p>
     <w:p>
       <w:pPr>
@@ -4876,32 +5826,29 @@
         <w:rPr>
           <w:rFonts w:ascii="Times New Roman" w:hAnsi="Times New Roman" w:cs="Times New Roman"/>
         </w:rPr>
-        <w:t>Ninja</w:t>
-      </w:r>
-      <w:r>
-        <w:rPr>
-          <w:rFonts w:ascii="Times New Roman" w:hAnsi="Times New Roman" w:cs="Times New Roman"/>
-        </w:rPr>
-        <w:t>M</w:t>
-      </w:r>
-      <w:r>
-        <w:rPr>
-          <w:rFonts w:ascii="Times New Roman" w:hAnsi="Times New Roman" w:cs="Times New Roman"/>
-        </w:rPr>
-        <w:t>ail:</w:t>
-      </w:r>
-      <w:r>
-        <w:rPr>
-          <w:rFonts w:ascii="Times New Roman" w:hAnsi="Times New Roman" w:cs="Times New Roman"/>
-        </w:rPr>
-        <w:t xml:space="preserve"> </w:t>
-      </w:r>
-      <w:r>
-        <w:rPr>
-          <w:rFonts w:ascii="Times New Roman" w:hAnsi="Times New Roman" w:cs="Times New Roman"/>
-        </w:rPr>
-        <w:t>The design of a high-performance clustered, distributed e-mail system. In Proceedings of” International Workshops on Parallel Processing 2000(Toronto, Canada, August21-242000), P. Sadayappan, Ed., vol. pp151-158.</w:t>
-      </w:r>
+        <w:t>[</w:t>
+      </w:r>
+      <w:r>
+        <w:rPr>
+          <w:rFonts w:ascii="Times New Roman" w:hAnsi="Times New Roman" w:cs="Times New Roman"/>
+        </w:rPr>
+        <w:t>3</w:t>
+      </w:r>
+      <w:r>
+        <w:rPr>
+          <w:rFonts w:ascii="Times New Roman" w:hAnsi="Times New Roman" w:cs="Times New Roman"/>
+        </w:rPr>
+        <w:t xml:space="preserve">] </w:t>
+      </w:r>
+      <w:hyperlink r:id="rId15" w:history="1">
+        <w:r>
+          <w:rPr>
+            <w:rStyle w:val="Hyperlink"/>
+            <w:rFonts w:ascii="Times New Roman" w:hAnsi="Times New Roman" w:cs="Times New Roman"/>
+          </w:rPr>
+          <w:t>https://www.globalsign.com/en-in/blog/what-is-a-certificate-signing-request-csr/</w:t>
+        </w:r>
+      </w:hyperlink>
     </w:p>
     <w:p>
       <w:pPr>
@@ -4918,7 +5865,31 @@
         <w:rPr>
           <w:rFonts w:ascii="Times New Roman" w:hAnsi="Times New Roman" w:cs="Times New Roman"/>
         </w:rPr>
-        <w:t>[3] O. De Vel, A. Anderson, M. Corney, and G. Mohay, “Mining E-mail Content for Author Identification Forensics.”</w:t>
+        <w:t>[</w:t>
+      </w:r>
+      <w:r>
+        <w:rPr>
+          <w:rFonts w:ascii="Times New Roman" w:hAnsi="Times New Roman" w:cs="Times New Roman"/>
+        </w:rPr>
+        <w:t>4</w:t>
+      </w:r>
+      <w:r>
+        <w:rPr>
+          <w:rFonts w:ascii="Times New Roman" w:hAnsi="Times New Roman" w:cs="Times New Roman"/>
+        </w:rPr>
+        <w:t xml:space="preserve">] </w:t>
+      </w:r>
+      <w:r>
+        <w:rPr>
+          <w:rFonts w:ascii="Times New Roman" w:hAnsi="Times New Roman" w:cs="Times New Roman"/>
+        </w:rPr>
+        <w:t>https://www.researchgate.net/figure/Architecture-of-email-system-13_fig1_319182999</w:t>
+      </w:r>
+      <w:r>
+        <w:rPr>
+          <w:rFonts w:ascii="Times New Roman" w:hAnsi="Times New Roman" w:cs="Times New Roman"/>
+        </w:rPr>
+        <w:t>/</w:t>
       </w:r>
     </w:p>
     <w:p>
@@ -4936,9 +5907,216 @@
         <w:rPr>
           <w:rFonts w:ascii="Times New Roman" w:hAnsi="Times New Roman" w:cs="Times New Roman"/>
         </w:rPr>
+        <w:lastRenderedPageBreak/>
+        <w:t>[15]</w:t>
+      </w:r>
+      <w:r>
+        <w:rPr>
+          <w:rFonts w:ascii="Times New Roman" w:hAnsi="Times New Roman" w:cs="Times New Roman"/>
+        </w:rPr>
+        <w:t xml:space="preserve"> </w:t>
+      </w:r>
+      <w:r>
+        <w:rPr>
+          <w:rFonts w:ascii="Times New Roman" w:hAnsi="Times New Roman" w:cs="Times New Roman"/>
+        </w:rPr>
+        <w:t>SAITO, Y., BERSHAD, B. N.,</w:t>
+      </w:r>
+      <w:r>
+        <w:rPr>
+          <w:rFonts w:ascii="Times New Roman" w:hAnsi="Times New Roman" w:cs="Times New Roman"/>
+        </w:rPr>
+        <w:t xml:space="preserve"> </w:t>
+      </w:r>
+      <w:r>
+        <w:rPr>
+          <w:rFonts w:ascii="Times New Roman" w:hAnsi="Times New Roman" w:cs="Times New Roman"/>
+        </w:rPr>
+        <w:t>ANDLEVY, H. M. Man-</w:t>
+      </w:r>
+      <w:proofErr w:type="spellStart"/>
+      <w:r>
+        <w:rPr>
+          <w:rFonts w:ascii="Times New Roman" w:hAnsi="Times New Roman" w:cs="Times New Roman"/>
+        </w:rPr>
+        <w:t>ageability</w:t>
+      </w:r>
+      <w:proofErr w:type="spellEnd"/>
+      <w:r>
+        <w:rPr>
+          <w:rFonts w:ascii="Times New Roman" w:hAnsi="Times New Roman" w:cs="Times New Roman"/>
+        </w:rPr>
+        <w:t>, availability, and performance in PostFix: a highly scalable, cluster-based mail service. ACM</w:t>
+      </w:r>
+      <w:r>
+        <w:rPr>
+          <w:rFonts w:ascii="Times New Roman" w:hAnsi="Times New Roman" w:cs="Times New Roman"/>
+        </w:rPr>
+        <w:t xml:space="preserve"> t</w:t>
+      </w:r>
+      <w:r>
+        <w:rPr>
+          <w:rFonts w:ascii="Times New Roman" w:hAnsi="Times New Roman" w:cs="Times New Roman"/>
+        </w:rPr>
+        <w:t>ransactions</w:t>
+      </w:r>
+      <w:r>
+        <w:rPr>
+          <w:rFonts w:ascii="Times New Roman" w:hAnsi="Times New Roman" w:cs="Times New Roman"/>
+        </w:rPr>
+        <w:t xml:space="preserve"> </w:t>
+      </w:r>
+      <w:r>
+        <w:rPr>
+          <w:rFonts w:ascii="Times New Roman" w:hAnsi="Times New Roman" w:cs="Times New Roman"/>
+        </w:rPr>
+        <w:t>on Computer Systems 18, 3 (2000),298–298.</w:t>
+      </w:r>
+    </w:p>
+    <w:p>
+      <w:pPr>
+        <w:pStyle w:val="ListParagraph"/>
+        <w:numPr>
+          <w:ilvl w:val="0"/>
+          <w:numId w:val="31"/>
+        </w:numPr>
+        <w:rPr>
+          <w:rFonts w:ascii="Times New Roman" w:hAnsi="Times New Roman" w:cs="Times New Roman"/>
+        </w:rPr>
+      </w:pPr>
+      <w:r>
+        <w:rPr>
+          <w:rFonts w:ascii="Times New Roman" w:hAnsi="Times New Roman" w:cs="Times New Roman"/>
+        </w:rPr>
+        <w:t>[20]</w:t>
+      </w:r>
+      <w:r>
+        <w:rPr>
+          <w:rFonts w:ascii="Times New Roman" w:hAnsi="Times New Roman" w:cs="Times New Roman"/>
+        </w:rPr>
+        <w:t xml:space="preserve"> </w:t>
+      </w:r>
+      <w:r>
+        <w:rPr>
+          <w:rFonts w:ascii="Times New Roman" w:hAnsi="Times New Roman" w:cs="Times New Roman"/>
+        </w:rPr>
+        <w:t>VONBEHREN, J., CZERWINSKI, S., JOSEPH, A.  D.,</w:t>
+      </w:r>
+      <w:r>
+        <w:rPr>
+          <w:rFonts w:ascii="Times New Roman" w:hAnsi="Times New Roman" w:cs="Times New Roman"/>
+        </w:rPr>
+        <w:t xml:space="preserve"> </w:t>
+      </w:r>
+      <w:r>
+        <w:rPr>
+          <w:rFonts w:ascii="Times New Roman" w:hAnsi="Times New Roman" w:cs="Times New Roman"/>
+        </w:rPr>
+        <w:t>BREWER, E. A.,</w:t>
+      </w:r>
+      <w:r>
+        <w:rPr>
+          <w:rFonts w:ascii="Times New Roman" w:hAnsi="Times New Roman" w:cs="Times New Roman"/>
+        </w:rPr>
+        <w:t xml:space="preserve"> </w:t>
+      </w:r>
+      <w:r>
+        <w:rPr>
+          <w:rFonts w:ascii="Times New Roman" w:hAnsi="Times New Roman" w:cs="Times New Roman"/>
+        </w:rPr>
+        <w:t>AND</w:t>
+      </w:r>
+      <w:r>
+        <w:rPr>
+          <w:rFonts w:ascii="Times New Roman" w:hAnsi="Times New Roman" w:cs="Times New Roman"/>
+        </w:rPr>
+        <w:t xml:space="preserve"> </w:t>
+      </w:r>
+      <w:r>
+        <w:rPr>
+          <w:rFonts w:ascii="Times New Roman" w:hAnsi="Times New Roman" w:cs="Times New Roman"/>
+        </w:rPr>
+        <w:t xml:space="preserve">KUBIATOWICZ, J.  </w:t>
+      </w:r>
+    </w:p>
+    <w:p>
+      <w:pPr>
+        <w:pStyle w:val="ListParagraph"/>
+        <w:numPr>
+          <w:ilvl w:val="0"/>
+          <w:numId w:val="31"/>
+        </w:numPr>
+        <w:rPr>
+          <w:rFonts w:ascii="Times New Roman" w:hAnsi="Times New Roman" w:cs="Times New Roman"/>
+        </w:rPr>
+      </w:pPr>
+      <w:r>
+        <w:rPr>
+          <w:rFonts w:ascii="Times New Roman" w:hAnsi="Times New Roman" w:cs="Times New Roman"/>
+        </w:rPr>
+        <w:t>Ninja</w:t>
+      </w:r>
+      <w:r>
+        <w:rPr>
+          <w:rFonts w:ascii="Times New Roman" w:hAnsi="Times New Roman" w:cs="Times New Roman"/>
+        </w:rPr>
+        <w:t>M</w:t>
+      </w:r>
+      <w:r>
+        <w:rPr>
+          <w:rFonts w:ascii="Times New Roman" w:hAnsi="Times New Roman" w:cs="Times New Roman"/>
+        </w:rPr>
+        <w:t>ail:</w:t>
+      </w:r>
+      <w:r>
+        <w:rPr>
+          <w:rFonts w:ascii="Times New Roman" w:hAnsi="Times New Roman" w:cs="Times New Roman"/>
+        </w:rPr>
+        <w:t xml:space="preserve"> </w:t>
+      </w:r>
+      <w:r>
+        <w:rPr>
+          <w:rFonts w:ascii="Times New Roman" w:hAnsi="Times New Roman" w:cs="Times New Roman"/>
+        </w:rPr>
+        <w:t>The design of a high-performance clustered, distributed e-mail system. In Proceedings of” International Workshops on Parallel Processing 2000(Toronto, Canada, August21-242000), P. Sadayappan, Ed., vol. pp151-158.</w:t>
+      </w:r>
+    </w:p>
+    <w:p>
+      <w:pPr>
+        <w:pStyle w:val="ListParagraph"/>
+        <w:numPr>
+          <w:ilvl w:val="0"/>
+          <w:numId w:val="31"/>
+        </w:numPr>
+        <w:rPr>
+          <w:rFonts w:ascii="Times New Roman" w:hAnsi="Times New Roman" w:cs="Times New Roman"/>
+        </w:rPr>
+      </w:pPr>
+      <w:r>
+        <w:rPr>
+          <w:rFonts w:ascii="Times New Roman" w:hAnsi="Times New Roman" w:cs="Times New Roman"/>
+        </w:rPr>
+        <w:t>[3] O. De Vel, A. Anderson, M. Corney, and G. Mohay, “Mining E-mail Content for Author Identification Forensics.”</w:t>
+      </w:r>
+    </w:p>
+    <w:p>
+      <w:pPr>
+        <w:pStyle w:val="ListParagraph"/>
+        <w:numPr>
+          <w:ilvl w:val="0"/>
+          <w:numId w:val="31"/>
+        </w:numPr>
+        <w:rPr>
+          <w:rFonts w:ascii="Times New Roman" w:hAnsi="Times New Roman" w:cs="Times New Roman"/>
+        </w:rPr>
+      </w:pPr>
+      <w:r>
+        <w:rPr>
+          <w:rFonts w:ascii="Times New Roman" w:hAnsi="Times New Roman" w:cs="Times New Roman"/>
+        </w:rPr>
         <w:t xml:space="preserve">[4] </w:t>
       </w:r>
-      <w:hyperlink r:id="rId11" w:history="1">
+      <w:hyperlink r:id="rId16" w:history="1">
         <w:r>
           <w:rPr>
             <w:rStyle w:val="Hyperlink"/>
@@ -5239,7 +6417,6 @@
           <w:szCs w:val="28"/>
           <w:u w:val="single"/>
         </w:rPr>
-        <w:lastRenderedPageBreak/>
         <w:t>Approved By:</w:t>
       </w:r>
       <w:r>
@@ -5330,45 +6507,44 @@
           <w:szCs w:val="28"/>
         </w:rPr>
         <w:tab/>
-        <w:t xml:space="preserve">                                                         </w:t>
-      </w:r>
-      <w:proofErr w:type="gramStart"/>
-      <w:r>
-        <w:rPr>
-          <w:rFonts w:ascii="Times New Roman" w:hAnsi="Times New Roman" w:cs="Times New Roman"/>
-          <w:b/>
+        <w:t xml:space="preserve">                                                            </w:t>
+      </w:r>
+      <w:r>
+        <w:rPr>
+          <w:rFonts w:ascii="Times New Roman" w:hAnsi="Times New Roman" w:cs="Times New Roman"/>
           <w:sz w:val="28"/>
           <w:szCs w:val="28"/>
         </w:rPr>
-        <w:t xml:space="preserve">   </w:t>
-      </w:r>
-      <w:r>
-        <w:rPr>
-          <w:rFonts w:ascii="Times New Roman" w:hAnsi="Times New Roman" w:cs="Times New Roman"/>
+        <w:t>(Name &amp; Signature)</w:t>
+      </w:r>
+    </w:p>
+    <w:p>
+      <w:pPr>
+        <w:rPr>
+          <w:rFonts w:ascii="Times New Roman" w:hAnsi="Times New Roman" w:cs="Times New Roman"/>
+          <w:b/>
           <w:sz w:val="28"/>
           <w:szCs w:val="28"/>
         </w:rPr>
-        <w:t>(</w:t>
-      </w:r>
-      <w:proofErr w:type="gramEnd"/>
-      <w:r>
-        <w:rPr>
-          <w:rFonts w:ascii="Times New Roman" w:hAnsi="Times New Roman" w:cs="Times New Roman"/>
+      </w:pPr>
+      <w:r>
+        <w:rPr>
+          <w:rFonts w:ascii="Times New Roman" w:hAnsi="Times New Roman" w:cs="Times New Roman"/>
+          <w:b/>
           <w:sz w:val="28"/>
           <w:szCs w:val="28"/>
         </w:rPr>
-        <w:t>Name &amp; Signature)</w:t>
-      </w:r>
-    </w:p>
-    <w:p>
-      <w:pPr>
+        <w:t>Project Guide</w:t>
+      </w:r>
+      <w:r>
         <w:rPr>
           <w:rFonts w:ascii="Times New Roman" w:hAnsi="Times New Roman" w:cs="Times New Roman"/>
           <w:b/>
           <w:sz w:val="28"/>
           <w:szCs w:val="28"/>
         </w:rPr>
-      </w:pPr>
+        <w:tab/>
+      </w:r>
       <w:r>
         <w:rPr>
           <w:rFonts w:ascii="Times New Roman" w:hAnsi="Times New Roman" w:cs="Times New Roman"/>
@@ -5376,7 +6552,7 @@
           <w:sz w:val="28"/>
           <w:szCs w:val="28"/>
         </w:rPr>
-        <w:t>Project Guide</w:t>
+        <w:tab/>
       </w:r>
       <w:r>
         <w:rPr>
@@ -5386,30 +6562,12 @@
           <w:szCs w:val="28"/>
         </w:rPr>
         <w:tab/>
-      </w:r>
-      <w:r>
-        <w:rPr>
-          <w:rFonts w:ascii="Times New Roman" w:hAnsi="Times New Roman" w:cs="Times New Roman"/>
-          <w:b/>
-          <w:sz w:val="28"/>
-          <w:szCs w:val="28"/>
-        </w:rPr>
-        <w:tab/>
-      </w:r>
-      <w:r>
-        <w:rPr>
-          <w:rFonts w:ascii="Times New Roman" w:hAnsi="Times New Roman" w:cs="Times New Roman"/>
-          <w:b/>
-          <w:sz w:val="28"/>
-          <w:szCs w:val="28"/>
-        </w:rPr>
-        <w:tab/>
         <w:t xml:space="preserve">                                               Program Head</w:t>
       </w:r>
     </w:p>
     <w:p/>
     <w:sectPr>
-      <w:footerReference w:type="default" r:id="rId12"/>
+      <w:footerReference w:type="default" r:id="rId17"/>
       <w:pgSz w:w="12240" w:h="15840"/>
       <w:pgMar w:top="720" w:right="720" w:bottom="720" w:left="720" w:header="720" w:footer="720" w:gutter="0"/>
       <w:pgBorders w:offsetFrom="page">
@@ -5427,7 +6585,7 @@
 </file>
 
 <file path=word/endnotes.xml><?xml version="1.0" encoding="utf-8"?>
-<w:endnotes xmlns:wpc="http://schemas.microsoft.com/office/word/2010/wordprocessingCanvas" xmlns:cx="http://schemas.microsoft.com/office/drawing/2014/chartex" xmlns:cx1="http://schemas.microsoft.com/office/drawing/2015/9/8/chartex" xmlns:cx2="http://schemas.microsoft.com/office/drawing/2015/10/21/chartex" xmlns:cx3="http://schemas.microsoft.com/office/drawing/2016/5/9/chartex" xmlns:cx4="http://schemas.microsoft.com/office/drawing/2016/5/10/chartex" xmlns:cx5="http://schemas.microsoft.com/office/drawing/2016/5/11/chartex" xmlns:cx6="http://schemas.microsoft.com/office/drawing/2016/5/12/chartex" xmlns:cx7="http://schemas.microsoft.com/office/drawing/2016/5/13/chartex" xmlns:cx8="http://schemas.microsoft.com/office/drawing/2016/5/14/chartex" xmlns:mc="http://schemas.openxmlformats.org/markup-compatibility/2006" xmlns:aink="http://schemas.microsoft.com/office/drawing/2016/ink" xmlns:am3d="http://schemas.microsoft.com/office/drawing/2017/model3d" xmlns:o="urn:schemas-microsoft-com:office:office" xmlns:r="http://schemas.openxmlformats.org/officeDocument/2006/relationships" xmlns:m="http://schemas.openxmlformats.org/officeDocument/2006/math" xmlns:v="urn:schemas-microsoft-com:vml" xmlns:wp14="http://schemas.microsoft.com/office/word/2010/wordprocessingDrawing" xmlns:wp="http://schemas.openxmlformats.org/drawingml/2006/wordprocessingDrawing" xmlns:w10="urn:schemas-microsoft-com:office:word" xmlns:w="http://schemas.openxmlformats.org/wordprocessingml/2006/main" xmlns:w14="http://schemas.microsoft.com/office/word/2010/wordml" xmlns:w15="http://schemas.microsoft.com/office/word/2012/wordml" xmlns:w16cid="http://schemas.microsoft.com/office/word/2016/wordml/cid" xmlns:w16se="http://schemas.microsoft.com/office/word/2015/wordml/symex" xmlns:wpg="http://schemas.microsoft.com/office/word/2010/wordprocessingGroup" xmlns:wpi="http://schemas.microsoft.com/office/word/2010/wordprocessingInk" xmlns:wne="http://schemas.microsoft.com/office/word/2006/wordml" xmlns:wps="http://schemas.microsoft.com/office/word/2010/wordprocessingShape" mc:Ignorable="w14 w15 w16se w16cid wp14">
+<w:endnotes xmlns:wpc="http://schemas.microsoft.com/office/word/2010/wordprocessingCanvas" xmlns:mc="http://schemas.openxmlformats.org/markup-compatibility/2006" xmlns:o="urn:schemas-microsoft-com:office:office" xmlns:r="http://schemas.openxmlformats.org/officeDocument/2006/relationships" xmlns:m="http://schemas.openxmlformats.org/officeDocument/2006/math" xmlns:v="urn:schemas-microsoft-com:vml" xmlns:wp14="http://schemas.microsoft.com/office/word/2010/wordprocessingDrawing" xmlns:wp="http://schemas.openxmlformats.org/drawingml/2006/wordprocessingDrawing" xmlns:w10="urn:schemas-microsoft-com:office:word" xmlns:w="http://schemas.openxmlformats.org/wordprocessingml/2006/main" xmlns:w14="http://schemas.microsoft.com/office/word/2010/wordml" xmlns:wpg="http://schemas.microsoft.com/office/word/2010/wordprocessingGroup" xmlns:wpi="http://schemas.microsoft.com/office/word/2010/wordprocessingInk" xmlns:wne="http://schemas.microsoft.com/office/word/2006/wordml" xmlns:wps="http://schemas.microsoft.com/office/word/2010/wordprocessingShape" mc:Ignorable="w14 wp14">
   <w:endnote w:type="separator" w:id="-1">
     <w:p>
       <w:pPr>
@@ -5452,7 +6610,7 @@
 </file>
 
 <file path=word/footer1.xml><?xml version="1.0" encoding="utf-8"?>
-<w:ftr xmlns:wpc="http://schemas.microsoft.com/office/word/2010/wordprocessingCanvas" xmlns:cx="http://schemas.microsoft.com/office/drawing/2014/chartex" xmlns:cx1="http://schemas.microsoft.com/office/drawing/2015/9/8/chartex" xmlns:cx2="http://schemas.microsoft.com/office/drawing/2015/10/21/chartex" xmlns:cx3="http://schemas.microsoft.com/office/drawing/2016/5/9/chartex" xmlns:cx4="http://schemas.microsoft.com/office/drawing/2016/5/10/chartex" xmlns:cx5="http://schemas.microsoft.com/office/drawing/2016/5/11/chartex" xmlns:cx6="http://schemas.microsoft.com/office/drawing/2016/5/12/chartex" xmlns:cx7="http://schemas.microsoft.com/office/drawing/2016/5/13/chartex" xmlns:cx8="http://schemas.microsoft.com/office/drawing/2016/5/14/chartex" xmlns:mc="http://schemas.openxmlformats.org/markup-compatibility/2006" xmlns:aink="http://schemas.microsoft.com/office/drawing/2016/ink" xmlns:am3d="http://schemas.microsoft.com/office/drawing/2017/model3d" xmlns:o="urn:schemas-microsoft-com:office:office" xmlns:r="http://schemas.openxmlformats.org/officeDocument/2006/relationships" xmlns:m="http://schemas.openxmlformats.org/officeDocument/2006/math" xmlns:v="urn:schemas-microsoft-com:vml" xmlns:wp14="http://schemas.microsoft.com/office/word/2010/wordprocessingDrawing" xmlns:wp="http://schemas.openxmlformats.org/drawingml/2006/wordprocessingDrawing" xmlns:w10="urn:schemas-microsoft-com:office:word" xmlns:w="http://schemas.openxmlformats.org/wordprocessingml/2006/main" xmlns:w14="http://schemas.microsoft.com/office/word/2010/wordml" xmlns:w15="http://schemas.microsoft.com/office/word/2012/wordml" xmlns:w16cid="http://schemas.microsoft.com/office/word/2016/wordml/cid" xmlns:w16se="http://schemas.microsoft.com/office/word/2015/wordml/symex" xmlns:wpg="http://schemas.microsoft.com/office/word/2010/wordprocessingGroup" xmlns:wpi="http://schemas.microsoft.com/office/word/2010/wordprocessingInk" xmlns:wne="http://schemas.microsoft.com/office/word/2006/wordml" xmlns:wps="http://schemas.microsoft.com/office/word/2010/wordprocessingShape" mc:Ignorable="w14 w15 w16se w16cid wp14">
+<w:ftr xmlns:wpc="http://schemas.microsoft.com/office/word/2010/wordprocessingCanvas" xmlns:mc="http://schemas.openxmlformats.org/markup-compatibility/2006" xmlns:o="urn:schemas-microsoft-com:office:office" xmlns:r="http://schemas.openxmlformats.org/officeDocument/2006/relationships" xmlns:m="http://schemas.openxmlformats.org/officeDocument/2006/math" xmlns:v="urn:schemas-microsoft-com:vml" xmlns:wp14="http://schemas.microsoft.com/office/word/2010/wordprocessingDrawing" xmlns:wp="http://schemas.openxmlformats.org/drawingml/2006/wordprocessingDrawing" xmlns:w10="urn:schemas-microsoft-com:office:word" xmlns:w="http://schemas.openxmlformats.org/wordprocessingml/2006/main" xmlns:w14="http://schemas.microsoft.com/office/word/2010/wordml" xmlns:wpg="http://schemas.microsoft.com/office/word/2010/wordprocessingGroup" xmlns:wpi="http://schemas.microsoft.com/office/word/2010/wordprocessingInk" xmlns:wne="http://schemas.microsoft.com/office/word/2006/wordml" xmlns:wps="http://schemas.microsoft.com/office/word/2010/wordprocessingShape" mc:Ignorable="w14 wp14">
   <w:sdt>
     <w:sdtPr>
       <w:id w:val="-615210732"/>
@@ -5485,7 +6643,7 @@
           <w:rPr>
             <w:noProof/>
           </w:rPr>
-          <w:t>6</w:t>
+          <w:t>9</w:t>
         </w:r>
         <w:r>
           <w:rPr>
@@ -5505,7 +6663,7 @@
 </file>
 
 <file path=word/footnotes.xml><?xml version="1.0" encoding="utf-8"?>
-<w:footnotes xmlns:wpc="http://schemas.microsoft.com/office/word/2010/wordprocessingCanvas" xmlns:cx="http://schemas.microsoft.com/office/drawing/2014/chartex" xmlns:cx1="http://schemas.microsoft.com/office/drawing/2015/9/8/chartex" xmlns:cx2="http://schemas.microsoft.com/office/drawing/2015/10/21/chartex" xmlns:cx3="http://schemas.microsoft.com/office/drawing/2016/5/9/chartex" xmlns:cx4="http://schemas.microsoft.com/office/drawing/2016/5/10/chartex" xmlns:cx5="http://schemas.microsoft.com/office/drawing/2016/5/11/chartex" xmlns:cx6="http://schemas.microsoft.com/office/drawing/2016/5/12/chartex" xmlns:cx7="http://schemas.microsoft.com/office/drawing/2016/5/13/chartex" xmlns:cx8="http://schemas.microsoft.com/office/drawing/2016/5/14/chartex" xmlns:mc="http://schemas.openxmlformats.org/markup-compatibility/2006" xmlns:aink="http://schemas.microsoft.com/office/drawing/2016/ink" xmlns:am3d="http://schemas.microsoft.com/office/drawing/2017/model3d" xmlns:o="urn:schemas-microsoft-com:office:office" xmlns:r="http://schemas.openxmlformats.org/officeDocument/2006/relationships" xmlns:m="http://schemas.openxmlformats.org/officeDocument/2006/math" xmlns:v="urn:schemas-microsoft-com:vml" xmlns:wp14="http://schemas.microsoft.com/office/word/2010/wordprocessingDrawing" xmlns:wp="http://schemas.openxmlformats.org/drawingml/2006/wordprocessingDrawing" xmlns:w10="urn:schemas-microsoft-com:office:word" xmlns:w="http://schemas.openxmlformats.org/wordprocessingml/2006/main" xmlns:w14="http://schemas.microsoft.com/office/word/2010/wordml" xmlns:w15="http://schemas.microsoft.com/office/word/2012/wordml" xmlns:w16cid="http://schemas.microsoft.com/office/word/2016/wordml/cid" xmlns:w16se="http://schemas.microsoft.com/office/word/2015/wordml/symex" xmlns:wpg="http://schemas.microsoft.com/office/word/2010/wordprocessingGroup" xmlns:wpi="http://schemas.microsoft.com/office/word/2010/wordprocessingInk" xmlns:wne="http://schemas.microsoft.com/office/word/2006/wordml" xmlns:wps="http://schemas.microsoft.com/office/word/2010/wordprocessingShape" mc:Ignorable="w14 w15 w16se w16cid wp14">
+<w:footnotes xmlns:wpc="http://schemas.microsoft.com/office/word/2010/wordprocessingCanvas" xmlns:mc="http://schemas.openxmlformats.org/markup-compatibility/2006" xmlns:o="urn:schemas-microsoft-com:office:office" xmlns:r="http://schemas.openxmlformats.org/officeDocument/2006/relationships" xmlns:m="http://schemas.openxmlformats.org/officeDocument/2006/math" xmlns:v="urn:schemas-microsoft-com:vml" xmlns:wp14="http://schemas.microsoft.com/office/word/2010/wordprocessingDrawing" xmlns:wp="http://schemas.openxmlformats.org/drawingml/2006/wordprocessingDrawing" xmlns:w10="urn:schemas-microsoft-com:office:word" xmlns:w="http://schemas.openxmlformats.org/wordprocessingml/2006/main" xmlns:w14="http://schemas.microsoft.com/office/word/2010/wordml" xmlns:wpg="http://schemas.microsoft.com/office/word/2010/wordprocessingGroup" xmlns:wpi="http://schemas.microsoft.com/office/word/2010/wordprocessingInk" xmlns:wne="http://schemas.microsoft.com/office/word/2006/wordml" xmlns:wps="http://schemas.microsoft.com/office/word/2010/wordprocessingShape" mc:Ignorable="w14 wp14">
   <w:footnote w:type="separator" w:id="-1">
     <w:p>
       <w:pPr>
@@ -5530,8 +6688,8 @@
 </file>
 
 <file path=word/numbering.xml><?xml version="1.0" encoding="utf-8"?>
-<w:numbering xmlns:wpc="http://schemas.microsoft.com/office/word/2010/wordprocessingCanvas" xmlns:cx="http://schemas.microsoft.com/office/drawing/2014/chartex" xmlns:cx1="http://schemas.microsoft.com/office/drawing/2015/9/8/chartex" xmlns:cx2="http://schemas.microsoft.com/office/drawing/2015/10/21/chartex" xmlns:cx3="http://schemas.microsoft.com/office/drawing/2016/5/9/chartex" xmlns:cx4="http://schemas.microsoft.com/office/drawing/2016/5/10/chartex" xmlns:cx5="http://schemas.microsoft.com/office/drawing/2016/5/11/chartex" xmlns:cx6="http://schemas.microsoft.com/office/drawing/2016/5/12/chartex" xmlns:cx7="http://schemas.microsoft.com/office/drawing/2016/5/13/chartex" xmlns:cx8="http://schemas.microsoft.com/office/drawing/2016/5/14/chartex" xmlns:mc="http://schemas.openxmlformats.org/markup-compatibility/2006" xmlns:aink="http://schemas.microsoft.com/office/drawing/2016/ink" xmlns:am3d="http://schemas.microsoft.com/office/drawing/2017/model3d" xmlns:o="urn:schemas-microsoft-com:office:office" xmlns:r="http://schemas.openxmlformats.org/officeDocument/2006/relationships" xmlns:m="http://schemas.openxmlformats.org/officeDocument/2006/math" xmlns:v="urn:schemas-microsoft-com:vml" xmlns:wp14="http://schemas.microsoft.com/office/word/2010/wordprocessingDrawing" xmlns:wp="http://schemas.openxmlformats.org/drawingml/2006/wordprocessingDrawing" xmlns:w10="urn:schemas-microsoft-com:office:word" xmlns:w="http://schemas.openxmlformats.org/wordprocessingml/2006/main" xmlns:w14="http://schemas.microsoft.com/office/word/2010/wordml" xmlns:w15="http://schemas.microsoft.com/office/word/2012/wordml" xmlns:w16cid="http://schemas.microsoft.com/office/word/2016/wordml/cid" xmlns:w16se="http://schemas.microsoft.com/office/word/2015/wordml/symex" xmlns:wpg="http://schemas.microsoft.com/office/word/2010/wordprocessingGroup" xmlns:wpi="http://schemas.microsoft.com/office/word/2010/wordprocessingInk" xmlns:wne="http://schemas.microsoft.com/office/word/2006/wordml" xmlns:wps="http://schemas.microsoft.com/office/word/2010/wordprocessingShape" mc:Ignorable="w14 w15 w16se w16cid wp14">
-  <w:abstractNum w:abstractNumId="0" w15:restartNumberingAfterBreak="0">
+<w:numbering xmlns:wpc="http://schemas.microsoft.com/office/word/2010/wordprocessingCanvas" xmlns:mc="http://schemas.openxmlformats.org/markup-compatibility/2006" xmlns:o="urn:schemas-microsoft-com:office:office" xmlns:r="http://schemas.openxmlformats.org/officeDocument/2006/relationships" xmlns:m="http://schemas.openxmlformats.org/officeDocument/2006/math" xmlns:v="urn:schemas-microsoft-com:vml" xmlns:wp14="http://schemas.microsoft.com/office/word/2010/wordprocessingDrawing" xmlns:wp="http://schemas.openxmlformats.org/drawingml/2006/wordprocessingDrawing" xmlns:w10="urn:schemas-microsoft-com:office:word" xmlns:w="http://schemas.openxmlformats.org/wordprocessingml/2006/main" xmlns:w14="http://schemas.microsoft.com/office/word/2010/wordml" xmlns:wpg="http://schemas.microsoft.com/office/word/2010/wordprocessingGroup" xmlns:wpi="http://schemas.microsoft.com/office/word/2010/wordprocessingInk" xmlns:wne="http://schemas.microsoft.com/office/word/2006/wordml" xmlns:wps="http://schemas.microsoft.com/office/word/2010/wordprocessingShape" mc:Ignorable="w14 wp14">
+  <w:abstractNum w:abstractNumId="0">
     <w:nsid w:val="06F934BC"/>
     <w:multiLevelType w:val="hybridMultilevel"/>
     <w:tmpl w:val="76DA0856"/>
@@ -5644,7 +6802,7 @@
       </w:rPr>
     </w:lvl>
   </w:abstractNum>
-  <w:abstractNum w:abstractNumId="1" w15:restartNumberingAfterBreak="0">
+  <w:abstractNum w:abstractNumId="1">
     <w:nsid w:val="09775B1B"/>
     <w:multiLevelType w:val="multilevel"/>
     <w:tmpl w:val="BF04799E"/>
@@ -5757,7 +6915,7 @@
       </w:pPr>
     </w:lvl>
   </w:abstractNum>
-  <w:abstractNum w:abstractNumId="2" w15:restartNumberingAfterBreak="0">
+  <w:abstractNum w:abstractNumId="2">
     <w:nsid w:val="10763C17"/>
     <w:multiLevelType w:val="hybridMultilevel"/>
     <w:tmpl w:val="396AE0EE"/>
@@ -5870,7 +7028,7 @@
       </w:rPr>
     </w:lvl>
   </w:abstractNum>
-  <w:abstractNum w:abstractNumId="3" w15:restartNumberingAfterBreak="0">
+  <w:abstractNum w:abstractNumId="3">
     <w:nsid w:val="10B0642B"/>
     <w:multiLevelType w:val="hybridMultilevel"/>
     <w:tmpl w:val="530A02A0"/>
@@ -5959,7 +7117,7 @@
       </w:pPr>
     </w:lvl>
   </w:abstractNum>
-  <w:abstractNum w:abstractNumId="4" w15:restartNumberingAfterBreak="0">
+  <w:abstractNum w:abstractNumId="4">
     <w:nsid w:val="12DF3191"/>
     <w:multiLevelType w:val="hybridMultilevel"/>
     <w:tmpl w:val="1B806018"/>
@@ -6072,7 +7230,7 @@
       </w:rPr>
     </w:lvl>
   </w:abstractNum>
-  <w:abstractNum w:abstractNumId="5" w15:restartNumberingAfterBreak="0">
+  <w:abstractNum w:abstractNumId="5">
     <w:nsid w:val="163B084A"/>
     <w:multiLevelType w:val="hybridMultilevel"/>
     <w:tmpl w:val="5C6C09BA"/>
@@ -6185,7 +7343,7 @@
       </w:rPr>
     </w:lvl>
   </w:abstractNum>
-  <w:abstractNum w:abstractNumId="6" w15:restartNumberingAfterBreak="0">
+  <w:abstractNum w:abstractNumId="6">
     <w:nsid w:val="1EFC50AF"/>
     <w:multiLevelType w:val="hybridMultilevel"/>
     <w:tmpl w:val="3F04D210"/>
@@ -6298,7 +7456,7 @@
       </w:rPr>
     </w:lvl>
   </w:abstractNum>
-  <w:abstractNum w:abstractNumId="7" w15:restartNumberingAfterBreak="0">
+  <w:abstractNum w:abstractNumId="7">
     <w:nsid w:val="2B5F0400"/>
     <w:multiLevelType w:val="hybridMultilevel"/>
     <w:tmpl w:val="65CA6248"/>
@@ -6438,7 +7596,7 @@
       </w:rPr>
     </w:lvl>
   </w:abstractNum>
-  <w:abstractNum w:abstractNumId="8" w15:restartNumberingAfterBreak="0">
+  <w:abstractNum w:abstractNumId="8">
     <w:nsid w:val="363A0686"/>
     <w:multiLevelType w:val="hybridMultilevel"/>
     <w:tmpl w:val="E9CE0F16"/>
@@ -6551,7 +7709,120 @@
       </w:rPr>
     </w:lvl>
   </w:abstractNum>
-  <w:abstractNum w:abstractNumId="9" w15:restartNumberingAfterBreak="0">
+  <w:abstractNum w:abstractNumId="9">
+    <w:nsid w:val="37946EB0"/>
+    <w:multiLevelType w:val="multilevel"/>
+    <w:tmpl w:val="6032E8A2"/>
+    <w:lvl w:ilvl="0">
+      <w:start w:val="1"/>
+      <w:numFmt w:val="decimal"/>
+      <w:lvlText w:val="%1."/>
+      <w:lvlJc w:val="left"/>
+      <w:pPr>
+        <w:tabs>
+          <w:tab w:val="num" w:pos="720"/>
+        </w:tabs>
+        <w:ind w:left="720" w:hanging="360"/>
+      </w:pPr>
+    </w:lvl>
+    <w:lvl w:ilvl="1" w:tentative="1">
+      <w:start w:val="1"/>
+      <w:numFmt w:val="decimal"/>
+      <w:lvlText w:val="%2."/>
+      <w:lvlJc w:val="left"/>
+      <w:pPr>
+        <w:tabs>
+          <w:tab w:val="num" w:pos="1440"/>
+        </w:tabs>
+        <w:ind w:left="1440" w:hanging="360"/>
+      </w:pPr>
+    </w:lvl>
+    <w:lvl w:ilvl="2" w:tentative="1">
+      <w:start w:val="1"/>
+      <w:numFmt w:val="decimal"/>
+      <w:lvlText w:val="%3."/>
+      <w:lvlJc w:val="left"/>
+      <w:pPr>
+        <w:tabs>
+          <w:tab w:val="num" w:pos="2160"/>
+        </w:tabs>
+        <w:ind w:left="2160" w:hanging="360"/>
+      </w:pPr>
+    </w:lvl>
+    <w:lvl w:ilvl="3" w:tentative="1">
+      <w:start w:val="1"/>
+      <w:numFmt w:val="decimal"/>
+      <w:lvlText w:val="%4."/>
+      <w:lvlJc w:val="left"/>
+      <w:pPr>
+        <w:tabs>
+          <w:tab w:val="num" w:pos="2880"/>
+        </w:tabs>
+        <w:ind w:left="2880" w:hanging="360"/>
+      </w:pPr>
+    </w:lvl>
+    <w:lvl w:ilvl="4" w:tentative="1">
+      <w:start w:val="1"/>
+      <w:numFmt w:val="decimal"/>
+      <w:lvlText w:val="%5."/>
+      <w:lvlJc w:val="left"/>
+      <w:pPr>
+        <w:tabs>
+          <w:tab w:val="num" w:pos="3600"/>
+        </w:tabs>
+        <w:ind w:left="3600" w:hanging="360"/>
+      </w:pPr>
+    </w:lvl>
+    <w:lvl w:ilvl="5" w:tentative="1">
+      <w:start w:val="1"/>
+      <w:numFmt w:val="decimal"/>
+      <w:lvlText w:val="%6."/>
+      <w:lvlJc w:val="left"/>
+      <w:pPr>
+        <w:tabs>
+          <w:tab w:val="num" w:pos="4320"/>
+        </w:tabs>
+        <w:ind w:left="4320" w:hanging="360"/>
+      </w:pPr>
+    </w:lvl>
+    <w:lvl w:ilvl="6" w:tentative="1">
+      <w:start w:val="1"/>
+      <w:numFmt w:val="decimal"/>
+      <w:lvlText w:val="%7."/>
+      <w:lvlJc w:val="left"/>
+      <w:pPr>
+        <w:tabs>
+          <w:tab w:val="num" w:pos="5040"/>
+        </w:tabs>
+        <w:ind w:left="5040" w:hanging="360"/>
+      </w:pPr>
+    </w:lvl>
+    <w:lvl w:ilvl="7" w:tentative="1">
+      <w:start w:val="1"/>
+      <w:numFmt w:val="decimal"/>
+      <w:lvlText w:val="%8."/>
+      <w:lvlJc w:val="left"/>
+      <w:pPr>
+        <w:tabs>
+          <w:tab w:val="num" w:pos="5760"/>
+        </w:tabs>
+        <w:ind w:left="5760" w:hanging="360"/>
+      </w:pPr>
+    </w:lvl>
+    <w:lvl w:ilvl="8" w:tentative="1">
+      <w:start w:val="1"/>
+      <w:numFmt w:val="decimal"/>
+      <w:lvlText w:val="%9."/>
+      <w:lvlJc w:val="left"/>
+      <w:pPr>
+        <w:tabs>
+          <w:tab w:val="num" w:pos="6480"/>
+        </w:tabs>
+        <w:ind w:left="6480" w:hanging="360"/>
+      </w:pPr>
+    </w:lvl>
+  </w:abstractNum>
+  <w:abstractNum w:abstractNumId="10">
     <w:nsid w:val="381249E5"/>
     <w:multiLevelType w:val="multilevel"/>
     <w:tmpl w:val="1F5C8330"/>
@@ -6700,7 +7971,7 @@
       </w:rPr>
     </w:lvl>
   </w:abstractNum>
-  <w:abstractNum w:abstractNumId="10" w15:restartNumberingAfterBreak="0">
+  <w:abstractNum w:abstractNumId="11">
     <w:nsid w:val="385C51B5"/>
     <w:multiLevelType w:val="hybridMultilevel"/>
     <w:tmpl w:val="99200F70"/>
@@ -6813,7 +8084,7 @@
       </w:rPr>
     </w:lvl>
   </w:abstractNum>
-  <w:abstractNum w:abstractNumId="11" w15:restartNumberingAfterBreak="0">
+  <w:abstractNum w:abstractNumId="12">
     <w:nsid w:val="3B9C0D0A"/>
     <w:multiLevelType w:val="hybridMultilevel"/>
     <w:tmpl w:val="C10A35CE"/>
@@ -6926,7 +8197,93 @@
       </w:rPr>
     </w:lvl>
   </w:abstractNum>
-  <w:abstractNum w:abstractNumId="12" w15:restartNumberingAfterBreak="0">
+  <w:abstractNum w:abstractNumId="13">
+    <w:nsid w:val="3F54473B"/>
+    <w:multiLevelType w:val="hybridMultilevel"/>
+    <w:tmpl w:val="BC943466"/>
+    <w:lvl w:ilvl="0" w:tplc="4009000F">
+      <w:start w:val="1"/>
+      <w:numFmt w:val="decimal"/>
+      <w:lvlText w:val="%1."/>
+      <w:lvlJc w:val="left"/>
+      <w:pPr>
+        <w:ind w:left="720" w:hanging="360"/>
+      </w:pPr>
+    </w:lvl>
+    <w:lvl w:ilvl="1" w:tplc="40090019" w:tentative="1">
+      <w:start w:val="1"/>
+      <w:numFmt w:val="lowerLetter"/>
+      <w:lvlText w:val="%2."/>
+      <w:lvlJc w:val="left"/>
+      <w:pPr>
+        <w:ind w:left="1440" w:hanging="360"/>
+      </w:pPr>
+    </w:lvl>
+    <w:lvl w:ilvl="2" w:tplc="4009001B" w:tentative="1">
+      <w:start w:val="1"/>
+      <w:numFmt w:val="lowerRoman"/>
+      <w:lvlText w:val="%3."/>
+      <w:lvlJc w:val="right"/>
+      <w:pPr>
+        <w:ind w:left="2160" w:hanging="180"/>
+      </w:pPr>
+    </w:lvl>
+    <w:lvl w:ilvl="3" w:tplc="4009000F" w:tentative="1">
+      <w:start w:val="1"/>
+      <w:numFmt w:val="decimal"/>
+      <w:lvlText w:val="%4."/>
+      <w:lvlJc w:val="left"/>
+      <w:pPr>
+        <w:ind w:left="2880" w:hanging="360"/>
+      </w:pPr>
+    </w:lvl>
+    <w:lvl w:ilvl="4" w:tplc="40090019" w:tentative="1">
+      <w:start w:val="1"/>
+      <w:numFmt w:val="lowerLetter"/>
+      <w:lvlText w:val="%5."/>
+      <w:lvlJc w:val="left"/>
+      <w:pPr>
+        <w:ind w:left="3600" w:hanging="360"/>
+      </w:pPr>
+    </w:lvl>
+    <w:lvl w:ilvl="5" w:tplc="4009001B" w:tentative="1">
+      <w:start w:val="1"/>
+      <w:numFmt w:val="lowerRoman"/>
+      <w:lvlText w:val="%6."/>
+      <w:lvlJc w:val="right"/>
+      <w:pPr>
+        <w:ind w:left="4320" w:hanging="180"/>
+      </w:pPr>
+    </w:lvl>
+    <w:lvl w:ilvl="6" w:tplc="4009000F" w:tentative="1">
+      <w:start w:val="1"/>
+      <w:numFmt w:val="decimal"/>
+      <w:lvlText w:val="%7."/>
+      <w:lvlJc w:val="left"/>
+      <w:pPr>
+        <w:ind w:left="5040" w:hanging="360"/>
+      </w:pPr>
+    </w:lvl>
+    <w:lvl w:ilvl="7" w:tplc="40090019" w:tentative="1">
+      <w:start w:val="1"/>
+      <w:numFmt w:val="lowerLetter"/>
+      <w:lvlText w:val="%8."/>
+      <w:lvlJc w:val="left"/>
+      <w:pPr>
+        <w:ind w:left="5760" w:hanging="360"/>
+      </w:pPr>
+    </w:lvl>
+    <w:lvl w:ilvl="8" w:tplc="4009001B" w:tentative="1">
+      <w:start w:val="1"/>
+      <w:numFmt w:val="lowerRoman"/>
+      <w:lvlText w:val="%9."/>
+      <w:lvlJc w:val="right"/>
+      <w:pPr>
+        <w:ind w:left="6480" w:hanging="180"/>
+      </w:pPr>
+    </w:lvl>
+  </w:abstractNum>
+  <w:abstractNum w:abstractNumId="14">
     <w:nsid w:val="43B067EF"/>
     <w:multiLevelType w:val="hybridMultilevel"/>
     <w:tmpl w:val="340E85A4"/>
@@ -7066,10 +8423,10 @@
       </w:rPr>
     </w:lvl>
   </w:abstractNum>
-  <w:abstractNum w:abstractNumId="13" w15:restartNumberingAfterBreak="0">
+  <w:abstractNum w:abstractNumId="15">
     <w:nsid w:val="47A246CA"/>
     <w:multiLevelType w:val="hybridMultilevel"/>
-    <w:tmpl w:val="3B162C36"/>
+    <w:tmpl w:val="CF128CE6"/>
     <w:lvl w:ilvl="0" w:tplc="40090001">
       <w:start w:val="1"/>
       <w:numFmt w:val="bullet"/>
@@ -7179,7 +8536,7 @@
       </w:rPr>
     </w:lvl>
   </w:abstractNum>
-  <w:abstractNum w:abstractNumId="14" w15:restartNumberingAfterBreak="0">
+  <w:abstractNum w:abstractNumId="16">
     <w:nsid w:val="47EE2AA7"/>
     <w:multiLevelType w:val="multilevel"/>
     <w:tmpl w:val="04090021"/>
@@ -7292,7 +8649,7 @@
       </w:rPr>
     </w:lvl>
   </w:abstractNum>
-  <w:abstractNum w:abstractNumId="15" w15:restartNumberingAfterBreak="0">
+  <w:abstractNum w:abstractNumId="17">
     <w:nsid w:val="496A209C"/>
     <w:multiLevelType w:val="hybridMultilevel"/>
     <w:tmpl w:val="85429D5A"/>
@@ -7432,7 +8789,7 @@
       </w:rPr>
     </w:lvl>
   </w:abstractNum>
-  <w:abstractNum w:abstractNumId="16" w15:restartNumberingAfterBreak="0">
+  <w:abstractNum w:abstractNumId="18">
     <w:nsid w:val="4B2A570F"/>
     <w:multiLevelType w:val="hybridMultilevel"/>
     <w:tmpl w:val="24E82428"/>
@@ -7545,7 +8902,7 @@
       </w:rPr>
     </w:lvl>
   </w:abstractNum>
-  <w:abstractNum w:abstractNumId="17" w15:restartNumberingAfterBreak="0">
+  <w:abstractNum w:abstractNumId="19">
     <w:nsid w:val="4B456AC7"/>
     <w:multiLevelType w:val="hybridMultilevel"/>
     <w:tmpl w:val="563235F8"/>
@@ -7658,7 +9015,7 @@
       </w:rPr>
     </w:lvl>
   </w:abstractNum>
-  <w:abstractNum w:abstractNumId="18" w15:restartNumberingAfterBreak="0">
+  <w:abstractNum w:abstractNumId="20">
     <w:nsid w:val="4E2356D8"/>
     <w:multiLevelType w:val="hybridMultilevel"/>
     <w:tmpl w:val="E6EC863E"/>
@@ -7798,7 +9155,7 @@
       </w:rPr>
     </w:lvl>
   </w:abstractNum>
-  <w:abstractNum w:abstractNumId="19" w15:restartNumberingAfterBreak="0">
+  <w:abstractNum w:abstractNumId="21">
     <w:nsid w:val="51E9269C"/>
     <w:multiLevelType w:val="hybridMultilevel"/>
     <w:tmpl w:val="DFCAD926"/>
@@ -7888,7 +9245,7 @@
       </w:pPr>
     </w:lvl>
   </w:abstractNum>
-  <w:abstractNum w:abstractNumId="20" w15:restartNumberingAfterBreak="0">
+  <w:abstractNum w:abstractNumId="22">
     <w:nsid w:val="5EE96D92"/>
     <w:multiLevelType w:val="hybridMultilevel"/>
     <w:tmpl w:val="2EFA81F4"/>
@@ -8001,7 +9358,7 @@
       </w:rPr>
     </w:lvl>
   </w:abstractNum>
-  <w:abstractNum w:abstractNumId="21" w15:restartNumberingAfterBreak="0">
+  <w:abstractNum w:abstractNumId="23">
     <w:nsid w:val="5F452B21"/>
     <w:multiLevelType w:val="multilevel"/>
     <w:tmpl w:val="162AC708"/>
@@ -8114,7 +9471,7 @@
       </w:rPr>
     </w:lvl>
   </w:abstractNum>
-  <w:abstractNum w:abstractNumId="22" w15:restartNumberingAfterBreak="0">
+  <w:abstractNum w:abstractNumId="24">
     <w:nsid w:val="60962539"/>
     <w:multiLevelType w:val="hybridMultilevel"/>
     <w:tmpl w:val="ABEC0A1E"/>
@@ -8227,7 +9584,7 @@
       </w:rPr>
     </w:lvl>
   </w:abstractNum>
-  <w:abstractNum w:abstractNumId="23" w15:restartNumberingAfterBreak="0">
+  <w:abstractNum w:abstractNumId="25">
     <w:nsid w:val="654971B0"/>
     <w:multiLevelType w:val="hybridMultilevel"/>
     <w:tmpl w:val="74B22E1A"/>
@@ -8367,7 +9724,7 @@
       </w:rPr>
     </w:lvl>
   </w:abstractNum>
-  <w:abstractNum w:abstractNumId="24" w15:restartNumberingAfterBreak="0">
+  <w:abstractNum w:abstractNumId="26">
     <w:nsid w:val="66CA1706"/>
     <w:multiLevelType w:val="hybridMultilevel"/>
     <w:tmpl w:val="07EC32A0"/>
@@ -8480,7 +9837,7 @@
       </w:rPr>
     </w:lvl>
   </w:abstractNum>
-  <w:abstractNum w:abstractNumId="25" w15:restartNumberingAfterBreak="0">
+  <w:abstractNum w:abstractNumId="27">
     <w:nsid w:val="67642F29"/>
     <w:multiLevelType w:val="multilevel"/>
     <w:tmpl w:val="0EC4E07C"/>
@@ -8629,7 +9986,7 @@
       </w:rPr>
     </w:lvl>
   </w:abstractNum>
-  <w:abstractNum w:abstractNumId="26" w15:restartNumberingAfterBreak="0">
+  <w:abstractNum w:abstractNumId="28">
     <w:nsid w:val="72D63A03"/>
     <w:multiLevelType w:val="hybridMultilevel"/>
     <w:tmpl w:val="AB4C35E8"/>
@@ -8742,7 +10099,7 @@
       </w:rPr>
     </w:lvl>
   </w:abstractNum>
-  <w:abstractNum w:abstractNumId="27" w15:restartNumberingAfterBreak="0">
+  <w:abstractNum w:abstractNumId="29">
     <w:nsid w:val="7AA31133"/>
     <w:multiLevelType w:val="multilevel"/>
     <w:tmpl w:val="162AC708"/>
@@ -8855,7 +10212,7 @@
       </w:rPr>
     </w:lvl>
   </w:abstractNum>
-  <w:abstractNum w:abstractNumId="28" w15:restartNumberingAfterBreak="0">
+  <w:abstractNum w:abstractNumId="30">
     <w:nsid w:val="7AC368AC"/>
     <w:multiLevelType w:val="hybridMultilevel"/>
     <w:tmpl w:val="DE7615E0"/>
@@ -8968,7 +10325,7 @@
       </w:rPr>
     </w:lvl>
   </w:abstractNum>
-  <w:abstractNum w:abstractNumId="29" w15:restartNumberingAfterBreak="0">
+  <w:abstractNum w:abstractNumId="31">
     <w:nsid w:val="7E2345DF"/>
     <w:multiLevelType w:val="hybridMultilevel"/>
     <w:tmpl w:val="7772D37C"/>
@@ -9057,7 +10414,7 @@
       </w:pPr>
     </w:lvl>
   </w:abstractNum>
-  <w:abstractNum w:abstractNumId="30" w15:restartNumberingAfterBreak="0">
+  <w:abstractNum w:abstractNumId="32">
     <w:nsid w:val="7E6B26EC"/>
     <w:multiLevelType w:val="hybridMultilevel"/>
     <w:tmpl w:val="1E56329C"/>
@@ -9170,7 +10527,7 @@
       </w:rPr>
     </w:lvl>
   </w:abstractNum>
-  <w:abstractNum w:abstractNumId="31" w15:restartNumberingAfterBreak="0">
+  <w:abstractNum w:abstractNumId="33">
     <w:nsid w:val="7F30253D"/>
     <w:multiLevelType w:val="hybridMultilevel"/>
     <w:tmpl w:val="88466040"/>
@@ -9287,82 +10644,82 @@
     <w:abstractNumId w:val="3"/>
   </w:num>
   <w:num w:numId="2">
-    <w:abstractNumId w:val="29"/>
+    <w:abstractNumId w:val="31"/>
   </w:num>
   <w:num w:numId="3">
     <w:abstractNumId w:val="7"/>
   </w:num>
   <w:num w:numId="4">
-    <w:abstractNumId w:val="15"/>
+    <w:abstractNumId w:val="17"/>
   </w:num>
   <w:num w:numId="5">
-    <w:abstractNumId w:val="12"/>
+    <w:abstractNumId w:val="14"/>
   </w:num>
   <w:num w:numId="6">
-    <w:abstractNumId w:val="18"/>
+    <w:abstractNumId w:val="20"/>
   </w:num>
   <w:num w:numId="7">
-    <w:abstractNumId w:val="23"/>
+    <w:abstractNumId w:val="25"/>
   </w:num>
   <w:num w:numId="8">
     <w:abstractNumId w:val="8"/>
   </w:num>
   <w:num w:numId="9">
-    <w:abstractNumId w:val="22"/>
+    <w:abstractNumId w:val="24"/>
   </w:num>
   <w:num w:numId="10">
-    <w:abstractNumId w:val="11"/>
+    <w:abstractNumId w:val="12"/>
   </w:num>
   <w:num w:numId="11">
-    <w:abstractNumId w:val="28"/>
+    <w:abstractNumId w:val="30"/>
   </w:num>
   <w:num w:numId="12">
-    <w:abstractNumId w:val="16"/>
+    <w:abstractNumId w:val="18"/>
   </w:num>
   <w:num w:numId="13">
-    <w:abstractNumId w:val="13"/>
+    <w:abstractNumId w:val="15"/>
   </w:num>
   <w:num w:numId="14">
-    <w:abstractNumId w:val="30"/>
+    <w:abstractNumId w:val="32"/>
   </w:num>
   <w:num w:numId="15">
-    <w:abstractNumId w:val="17"/>
+    <w:abstractNumId w:val="19"/>
   </w:num>
   <w:num w:numId="16">
-    <w:abstractNumId w:val="24"/>
+    <w:abstractNumId w:val="26"/>
   </w:num>
   <w:num w:numId="17">
     <w:abstractNumId w:val="5"/>
   </w:num>
   <w:num w:numId="18">
-    <w:abstractNumId w:val="19"/>
+    <w:abstractNumId w:val="21"/>
   </w:num>
   <w:num w:numId="19">
-    <w:abstractNumId w:val="31"/>
+    <w:abstractNumId w:val="33"/>
   </w:num>
   <w:num w:numId="20">
-    <w:abstractNumId w:val="14"/>
+    <w:abstractNumId w:val="16"/>
   </w:num>
   <w:num w:numId="21">
-    <w:abstractNumId w:val="27"/>
+    <w:abstractNumId w:val="29"/>
   </w:num>
   <w:num w:numId="22">
-    <w:abstractNumId w:val="21"/>
+    <w:abstractNumId w:val="23"/>
   </w:num>
   <w:num w:numId="23">
-    <w:abstractNumId w:val="25"/>
+    <w:abstractNumId w:val="27"/>
   </w:num>
   <w:num w:numId="24">
     <w:abstractNumId w:val="0"/>
   </w:num>
   <w:num w:numId="25">
+    <w:abstractNumId w:val="11"/>
+  </w:num>
+  <w:num w:numId="26">
     <w:abstractNumId w:val="10"/>
   </w:num>
-  <w:num w:numId="26">
-    <w:abstractNumId w:val="9"/>
-  </w:num>
   <w:num w:numId="27">
-    <w:abstractNumId w:val="20"/>
+    <w:abstractNumId w:val="22"/>
   </w:num>
   <w:num w:numId="28">
     <w:abstractNumId w:val="2"/>
@@ -9374,16 +10731,22 @@
     <w:abstractNumId w:val="6"/>
   </w:num>
   <w:num w:numId="31">
-    <w:abstractNumId w:val="26"/>
+    <w:abstractNumId w:val="28"/>
   </w:num>
   <w:num w:numId="32">
     <w:abstractNumId w:val="1"/>
+  </w:num>
+  <w:num w:numId="33">
+    <w:abstractNumId w:val="9"/>
+  </w:num>
+  <w:num w:numId="34">
+    <w:abstractNumId w:val="13"/>
   </w:num>
 </w:numbering>
 </file>
 
 <file path=word/styles.xml><?xml version="1.0" encoding="utf-8"?>
-<w:styles xmlns:mc="http://schemas.openxmlformats.org/markup-compatibility/2006" xmlns:r="http://schemas.openxmlformats.org/officeDocument/2006/relationships" xmlns:w="http://schemas.openxmlformats.org/wordprocessingml/2006/main" xmlns:w14="http://schemas.microsoft.com/office/word/2010/wordml" xmlns:w15="http://schemas.microsoft.com/office/word/2012/wordml" xmlns:w16cid="http://schemas.microsoft.com/office/word/2016/wordml/cid" xmlns:w16se="http://schemas.microsoft.com/office/word/2015/wordml/symex" mc:Ignorable="w14 w15 w16se w16cid">
+<w:styles xmlns:mc="http://schemas.openxmlformats.org/markup-compatibility/2006" xmlns:r="http://schemas.openxmlformats.org/officeDocument/2006/relationships" xmlns:w="http://schemas.openxmlformats.org/wordprocessingml/2006/main" xmlns:w14="http://schemas.microsoft.com/office/word/2010/wordml" mc:Ignorable="w14">
   <w:docDefaults>
     <w:rPrDefault>
       <w:rPr>
@@ -9399,383 +10762,144 @@
       </w:pPr>
     </w:pPrDefault>
   </w:docDefaults>
-  <w:latentStyles w:defLockedState="0" w:defUIPriority="99" w:defSemiHidden="0" w:defUnhideWhenUsed="0" w:defQFormat="0" w:count="376">
-    <w:lsdException w:name="Normal" w:uiPriority="0" w:qFormat="1"/>
-    <w:lsdException w:name="heading 1" w:uiPriority="9" w:qFormat="1"/>
-    <w:lsdException w:name="heading 2" w:semiHidden="1" w:uiPriority="9" w:unhideWhenUsed="1" w:qFormat="1"/>
-    <w:lsdException w:name="heading 3" w:semiHidden="1" w:uiPriority="9" w:unhideWhenUsed="1" w:qFormat="1"/>
-    <w:lsdException w:name="heading 4" w:semiHidden="1" w:uiPriority="9" w:unhideWhenUsed="1" w:qFormat="1"/>
-    <w:lsdException w:name="heading 5" w:semiHidden="1" w:uiPriority="9" w:unhideWhenUsed="1" w:qFormat="1"/>
-    <w:lsdException w:name="heading 6" w:semiHidden="1" w:uiPriority="9" w:unhideWhenUsed="1" w:qFormat="1"/>
-    <w:lsdException w:name="heading 7" w:semiHidden="1" w:uiPriority="9" w:unhideWhenUsed="1" w:qFormat="1"/>
-    <w:lsdException w:name="heading 8" w:semiHidden="1" w:uiPriority="9" w:unhideWhenUsed="1" w:qFormat="1"/>
-    <w:lsdException w:name="heading 9" w:semiHidden="1" w:uiPriority="9" w:unhideWhenUsed="1" w:qFormat="1"/>
-    <w:lsdException w:name="index 1" w:semiHidden="1" w:unhideWhenUsed="1"/>
-    <w:lsdException w:name="index 2" w:semiHidden="1" w:unhideWhenUsed="1"/>
-    <w:lsdException w:name="index 3" w:semiHidden="1" w:unhideWhenUsed="1"/>
-    <w:lsdException w:name="index 4" w:semiHidden="1" w:unhideWhenUsed="1"/>
-    <w:lsdException w:name="index 5" w:semiHidden="1" w:unhideWhenUsed="1"/>
-    <w:lsdException w:name="index 6" w:semiHidden="1" w:unhideWhenUsed="1"/>
-    <w:lsdException w:name="index 7" w:semiHidden="1" w:unhideWhenUsed="1"/>
-    <w:lsdException w:name="index 8" w:semiHidden="1" w:unhideWhenUsed="1"/>
-    <w:lsdException w:name="index 9" w:semiHidden="1" w:unhideWhenUsed="1"/>
-    <w:lsdException w:name="toc 1" w:semiHidden="1" w:uiPriority="39" w:unhideWhenUsed="1"/>
-    <w:lsdException w:name="toc 2" w:semiHidden="1" w:uiPriority="39" w:unhideWhenUsed="1"/>
-    <w:lsdException w:name="toc 3" w:semiHidden="1" w:uiPriority="39" w:unhideWhenUsed="1"/>
-    <w:lsdException w:name="toc 4" w:semiHidden="1" w:uiPriority="39" w:unhideWhenUsed="1"/>
-    <w:lsdException w:name="toc 5" w:semiHidden="1" w:uiPriority="39" w:unhideWhenUsed="1"/>
-    <w:lsdException w:name="toc 6" w:semiHidden="1" w:uiPriority="39" w:unhideWhenUsed="1"/>
-    <w:lsdException w:name="toc 7" w:semiHidden="1" w:uiPriority="39" w:unhideWhenUsed="1"/>
-    <w:lsdException w:name="toc 8" w:semiHidden="1" w:uiPriority="39" w:unhideWhenUsed="1"/>
-    <w:lsdException w:name="toc 9" w:semiHidden="1" w:uiPriority="39" w:unhideWhenUsed="1"/>
-    <w:lsdException w:name="Normal Indent" w:semiHidden="1" w:unhideWhenUsed="1"/>
-    <w:lsdException w:name="footnote text" w:semiHidden="1" w:unhideWhenUsed="1"/>
-    <w:lsdException w:name="annotation text" w:semiHidden="1" w:unhideWhenUsed="1"/>
-    <w:lsdException w:name="header" w:semiHidden="1" w:unhideWhenUsed="1"/>
-    <w:lsdException w:name="footer" w:semiHidden="1" w:unhideWhenUsed="1"/>
-    <w:lsdException w:name="index heading" w:semiHidden="1" w:unhideWhenUsed="1"/>
-    <w:lsdException w:name="caption" w:semiHidden="1" w:uiPriority="35" w:unhideWhenUsed="1" w:qFormat="1"/>
-    <w:lsdException w:name="table of figures" w:semiHidden="1" w:unhideWhenUsed="1"/>
-    <w:lsdException w:name="envelope address" w:semiHidden="1" w:unhideWhenUsed="1"/>
-    <w:lsdException w:name="envelope return" w:semiHidden="1" w:unhideWhenUsed="1"/>
-    <w:lsdException w:name="footnote reference" w:semiHidden="1" w:unhideWhenUsed="1"/>
-    <w:lsdException w:name="annotation reference" w:semiHidden="1" w:unhideWhenUsed="1"/>
-    <w:lsdException w:name="line number" w:semiHidden="1" w:unhideWhenUsed="1"/>
-    <w:lsdException w:name="page number" w:semiHidden="1" w:unhideWhenUsed="1"/>
-    <w:lsdException w:name="endnote reference" w:semiHidden="1" w:unhideWhenUsed="1"/>
-    <w:lsdException w:name="endnote text" w:semiHidden="1" w:unhideWhenUsed="1"/>
-    <w:lsdException w:name="table of authorities" w:semiHidden="1" w:unhideWhenUsed="1"/>
-    <w:lsdException w:name="macro" w:semiHidden="1" w:unhideWhenUsed="1"/>
-    <w:lsdException w:name="toa heading" w:semiHidden="1" w:unhideWhenUsed="1"/>
-    <w:lsdException w:name="List" w:semiHidden="1" w:unhideWhenUsed="1"/>
-    <w:lsdException w:name="List Bullet" w:semiHidden="1" w:unhideWhenUsed="1"/>
-    <w:lsdException w:name="List Number" w:semiHidden="1" w:unhideWhenUsed="1"/>
-    <w:lsdException w:name="List 2" w:semiHidden="1" w:unhideWhenUsed="1"/>
-    <w:lsdException w:name="List 3" w:semiHidden="1" w:unhideWhenUsed="1"/>
-    <w:lsdException w:name="List 4" w:semiHidden="1" w:unhideWhenUsed="1"/>
-    <w:lsdException w:name="List 5" w:semiHidden="1" w:unhideWhenUsed="1"/>
-    <w:lsdException w:name="List Bullet 2" w:semiHidden="1" w:unhideWhenUsed="1"/>
-    <w:lsdException w:name="List Bullet 3" w:semiHidden="1" w:unhideWhenUsed="1"/>
-    <w:lsdException w:name="List Bullet 4" w:semiHidden="1" w:unhideWhenUsed="1"/>
-    <w:lsdException w:name="List Bullet 5" w:semiHidden="1" w:unhideWhenUsed="1"/>
-    <w:lsdException w:name="List Number 2" w:semiHidden="1" w:unhideWhenUsed="1"/>
-    <w:lsdException w:name="List Number 3" w:semiHidden="1" w:unhideWhenUsed="1"/>
-    <w:lsdException w:name="List Number 4" w:semiHidden="1" w:unhideWhenUsed="1"/>
-    <w:lsdException w:name="List Number 5" w:semiHidden="1" w:unhideWhenUsed="1"/>
-    <w:lsdException w:name="Title" w:uiPriority="10" w:qFormat="1"/>
-    <w:lsdException w:name="Closing" w:semiHidden="1" w:unhideWhenUsed="1"/>
-    <w:lsdException w:name="Signature" w:semiHidden="1" w:unhideWhenUsed="1"/>
-    <w:lsdException w:name="Default Paragraph Font" w:semiHidden="1" w:uiPriority="1" w:unhideWhenUsed="1"/>
-    <w:lsdException w:name="Body Text" w:semiHidden="1" w:unhideWhenUsed="1"/>
-    <w:lsdException w:name="Body Text Indent" w:semiHidden="1" w:unhideWhenUsed="1"/>
-    <w:lsdException w:name="List Continue" w:semiHidden="1" w:unhideWhenUsed="1"/>
-    <w:lsdException w:name="List Continue 2" w:semiHidden="1" w:unhideWhenUsed="1"/>
-    <w:lsdException w:name="List Continue 3" w:semiHidden="1" w:unhideWhenUsed="1"/>
-    <w:lsdException w:name="List Continue 4" w:semiHidden="1" w:unhideWhenUsed="1"/>
-    <w:lsdException w:name="List Continue 5" w:semiHidden="1" w:unhideWhenUsed="1"/>
-    <w:lsdException w:name="Message Header" w:semiHidden="1" w:unhideWhenUsed="1"/>
-    <w:lsdException w:name="Subtitle" w:uiPriority="11" w:qFormat="1"/>
-    <w:lsdException w:name="Salutation" w:semiHidden="1" w:unhideWhenUsed="1"/>
-    <w:lsdException w:name="Date" w:semiHidden="1" w:unhideWhenUsed="1"/>
-    <w:lsdException w:name="Body Text First Indent" w:semiHidden="1" w:unhideWhenUsed="1"/>
-    <w:lsdException w:name="Body Text First Indent 2" w:semiHidden="1" w:unhideWhenUsed="1"/>
-    <w:lsdException w:name="Note Heading" w:semiHidden="1" w:unhideWhenUsed="1"/>
-    <w:lsdException w:name="Body Text 2" w:semiHidden="1" w:unhideWhenUsed="1"/>
-    <w:lsdException w:name="Body Text 3" w:semiHidden="1" w:unhideWhenUsed="1"/>
-    <w:lsdException w:name="Body Text Indent 2" w:semiHidden="1" w:unhideWhenUsed="1"/>
-    <w:lsdException w:name="Body Text Indent 3" w:semiHidden="1" w:unhideWhenUsed="1"/>
-    <w:lsdException w:name="Block Text" w:semiHidden="1" w:unhideWhenUsed="1"/>
-    <w:lsdException w:name="Hyperlink" w:semiHidden="1" w:unhideWhenUsed="1"/>
-    <w:lsdException w:name="FollowedHyperlink" w:semiHidden="1" w:unhideWhenUsed="1"/>
-    <w:lsdException w:name="Strong" w:uiPriority="22" w:qFormat="1"/>
-    <w:lsdException w:name="Emphasis" w:uiPriority="20" w:qFormat="1"/>
-    <w:lsdException w:name="Document Map" w:semiHidden="1" w:unhideWhenUsed="1"/>
-    <w:lsdException w:name="Plain Text" w:semiHidden="1" w:unhideWhenUsed="1"/>
-    <w:lsdException w:name="E-mail Signature" w:semiHidden="1" w:unhideWhenUsed="1"/>
-    <w:lsdException w:name="HTML Top of Form" w:semiHidden="1" w:unhideWhenUsed="1"/>
-    <w:lsdException w:name="HTML Bottom of Form" w:semiHidden="1" w:unhideWhenUsed="1"/>
-    <w:lsdException w:name="Normal (Web)" w:semiHidden="1" w:unhideWhenUsed="1"/>
-    <w:lsdException w:name="HTML Acronym" w:semiHidden="1" w:unhideWhenUsed="1"/>
-    <w:lsdException w:name="HTML Address" w:semiHidden="1" w:unhideWhenUsed="1"/>
-    <w:lsdException w:name="HTML Cite" w:semiHidden="1" w:unhideWhenUsed="1"/>
-    <w:lsdException w:name="HTML Code" w:semiHidden="1" w:unhideWhenUsed="1"/>
-    <w:lsdException w:name="HTML Definition" w:semiHidden="1" w:unhideWhenUsed="1"/>
-    <w:lsdException w:name="HTML Keyboard" w:semiHidden="1" w:unhideWhenUsed="1"/>
-    <w:lsdException w:name="HTML Preformatted" w:semiHidden="1" w:unhideWhenUsed="1"/>
-    <w:lsdException w:name="HTML Sample" w:semiHidden="1" w:unhideWhenUsed="1"/>
-    <w:lsdException w:name="HTML Typewriter" w:semiHidden="1" w:unhideWhenUsed="1"/>
-    <w:lsdException w:name="HTML Variable" w:semiHidden="1" w:unhideWhenUsed="1"/>
-    <w:lsdException w:name="Normal Table" w:semiHidden="1" w:unhideWhenUsed="1"/>
-    <w:lsdException w:name="annotation subject" w:semiHidden="1" w:unhideWhenUsed="1"/>
-    <w:lsdException w:name="No List" w:semiHidden="1" w:unhideWhenUsed="1"/>
-    <w:lsdException w:name="Outline List 1" w:semiHidden="1" w:unhideWhenUsed="1"/>
-    <w:lsdException w:name="Outline List 2" w:semiHidden="1" w:unhideWhenUsed="1"/>
-    <w:lsdException w:name="Outline List 3" w:semiHidden="1" w:unhideWhenUsed="1"/>
-    <w:lsdException w:name="Table Simple 1" w:semiHidden="1" w:unhideWhenUsed="1"/>
-    <w:lsdException w:name="Table Simple 2" w:semiHidden="1" w:unhideWhenUsed="1"/>
-    <w:lsdException w:name="Table Simple 3" w:semiHidden="1" w:unhideWhenUsed="1"/>
-    <w:lsdException w:name="Table Classic 1" w:semiHidden="1" w:unhideWhenUsed="1"/>
-    <w:lsdException w:name="Table Classic 2" w:semiHidden="1" w:unhideWhenUsed="1"/>
-    <w:lsdException w:name="Table Classic 3" w:semiHidden="1" w:unhideWhenUsed="1"/>
-    <w:lsdException w:name="Table Classic 4" w:semiHidden="1" w:unhideWhenUsed="1"/>
-    <w:lsdException w:name="Table Colorful 1" w:semiHidden="1" w:unhideWhenUsed="1"/>
-    <w:lsdException w:name="Table Colorful 2" w:semiHidden="1" w:unhideWhenUsed="1"/>
-    <w:lsdException w:name="Table Colorful 3" w:semiHidden="1" w:unhideWhenUsed="1"/>
-    <w:lsdException w:name="Table Columns 1" w:semiHidden="1" w:unhideWhenUsed="1"/>
-    <w:lsdException w:name="Table Columns 2" w:semiHidden="1" w:unhideWhenUsed="1"/>
-    <w:lsdException w:name="Table Columns 3" w:semiHidden="1" w:unhideWhenUsed="1"/>
-    <w:lsdException w:name="Table Columns 4" w:semiHidden="1" w:unhideWhenUsed="1"/>
-    <w:lsdException w:name="Table Columns 5" w:semiHidden="1" w:unhideWhenUsed="1"/>
-    <w:lsdException w:name="Table Grid 1" w:semiHidden="1" w:unhideWhenUsed="1"/>
-    <w:lsdException w:name="Table Grid 2" w:semiHidden="1" w:unhideWhenUsed="1"/>
-    <w:lsdException w:name="Table Grid 3" w:semiHidden="1" w:unhideWhenUsed="1"/>
-    <w:lsdException w:name="Table Grid 4" w:semiHidden="1" w:unhideWhenUsed="1"/>
-    <w:lsdException w:name="Table Grid 5" w:semiHidden="1" w:unhideWhenUsed="1"/>
-    <w:lsdException w:name="Table Grid 6" w:semiHidden="1" w:unhideWhenUsed="1"/>
-    <w:lsdException w:name="Table Grid 7" w:semiHidden="1" w:unhideWhenUsed="1"/>
-    <w:lsdException w:name="Table Grid 8" w:semiHidden="1" w:unhideWhenUsed="1"/>
-    <w:lsdException w:name="Table List 1" w:semiHidden="1" w:unhideWhenUsed="1"/>
-    <w:lsdException w:name="Table List 2" w:semiHidden="1" w:unhideWhenUsed="1"/>
-    <w:lsdException w:name="Table List 3" w:semiHidden="1" w:unhideWhenUsed="1"/>
-    <w:lsdException w:name="Table List 4" w:semiHidden="1" w:unhideWhenUsed="1"/>
-    <w:lsdException w:name="Table List 5" w:semiHidden="1" w:unhideWhenUsed="1"/>
-    <w:lsdException w:name="Table List 6" w:semiHidden="1" w:unhideWhenUsed="1"/>
-    <w:lsdException w:name="Table List 7" w:semiHidden="1" w:unhideWhenUsed="1"/>
-    <w:lsdException w:name="Table List 8" w:semiHidden="1" w:unhideWhenUsed="1"/>
-    <w:lsdException w:name="Table 3D effects 1" w:semiHidden="1" w:unhideWhenUsed="1"/>
-    <w:lsdException w:name="Table 3D effects 2" w:semiHidden="1" w:unhideWhenUsed="1"/>
-    <w:lsdException w:name="Table 3D effects 3" w:semiHidden="1" w:unhideWhenUsed="1"/>
-    <w:lsdException w:name="Table Contemporary" w:semiHidden="1" w:unhideWhenUsed="1"/>
-    <w:lsdException w:name="Table Elegant" w:semiHidden="1" w:unhideWhenUsed="1"/>
-    <w:lsdException w:name="Table Professional" w:semiHidden="1" w:unhideWhenUsed="1"/>
-    <w:lsdException w:name="Table Subtle 1" w:semiHidden="1" w:unhideWhenUsed="1"/>
-    <w:lsdException w:name="Table Subtle 2" w:semiHidden="1" w:unhideWhenUsed="1"/>
-    <w:lsdException w:name="Table Web 1" w:semiHidden="1" w:unhideWhenUsed="1"/>
-    <w:lsdException w:name="Table Web 2" w:semiHidden="1" w:unhideWhenUsed="1"/>
-    <w:lsdException w:name="Table Web 3" w:semiHidden="1" w:unhideWhenUsed="1"/>
-    <w:lsdException w:name="Balloon Text" w:semiHidden="1" w:unhideWhenUsed="1"/>
-    <w:lsdException w:name="Table Grid" w:uiPriority="39"/>
-    <w:lsdException w:name="Table Theme" w:semiHidden="1" w:unhideWhenUsed="1"/>
-    <w:lsdException w:name="Placeholder Text" w:semiHidden="1"/>
-    <w:lsdException w:name="No Spacing" w:uiPriority="1" w:qFormat="1"/>
-    <w:lsdException w:name="Light Shading" w:uiPriority="60"/>
-    <w:lsdException w:name="Light List" w:uiPriority="61"/>
-    <w:lsdException w:name="Light Grid" w:uiPriority="62"/>
-    <w:lsdException w:name="Medium Shading 1" w:uiPriority="63"/>
-    <w:lsdException w:name="Medium Shading 2" w:uiPriority="64"/>
-    <w:lsdException w:name="Medium List 1" w:uiPriority="65"/>
-    <w:lsdException w:name="Medium List 2" w:uiPriority="66"/>
-    <w:lsdException w:name="Medium Grid 1" w:uiPriority="67"/>
-    <w:lsdException w:name="Medium Grid 2" w:uiPriority="68"/>
-    <w:lsdException w:name="Medium Grid 3" w:uiPriority="69"/>
-    <w:lsdException w:name="Dark List" w:uiPriority="70"/>
-    <w:lsdException w:name="Colorful Shading" w:uiPriority="71"/>
-    <w:lsdException w:name="Colorful List" w:uiPriority="72"/>
-    <w:lsdException w:name="Colorful Grid" w:uiPriority="73"/>
-    <w:lsdException w:name="Light Shading Accent 1" w:uiPriority="60"/>
-    <w:lsdException w:name="Light List Accent 1" w:uiPriority="61"/>
-    <w:lsdException w:name="Light Grid Accent 1" w:uiPriority="62"/>
-    <w:lsdException w:name="Medium Shading 1 Accent 1" w:uiPriority="63"/>
-    <w:lsdException w:name="Medium Shading 2 Accent 1" w:uiPriority="64"/>
-    <w:lsdException w:name="Medium List 1 Accent 1" w:uiPriority="65"/>
-    <w:lsdException w:name="Revision" w:semiHidden="1"/>
-    <w:lsdException w:name="List Paragraph" w:uiPriority="34" w:qFormat="1"/>
-    <w:lsdException w:name="Quote" w:uiPriority="29" w:qFormat="1"/>
-    <w:lsdException w:name="Intense Quote" w:uiPriority="30" w:qFormat="1"/>
-    <w:lsdException w:name="Medium List 2 Accent 1" w:uiPriority="66"/>
-    <w:lsdException w:name="Medium Grid 1 Accent 1" w:uiPriority="67"/>
-    <w:lsdException w:name="Medium Grid 2 Accent 1" w:uiPriority="68"/>
-    <w:lsdException w:name="Medium Grid 3 Accent 1" w:uiPriority="69"/>
-    <w:lsdException w:name="Dark List Accent 1" w:uiPriority="70"/>
-    <w:lsdException w:name="Colorful Shading Accent 1" w:uiPriority="71"/>
-    <w:lsdException w:name="Colorful List Accent 1" w:uiPriority="72"/>
-    <w:lsdException w:name="Colorful Grid Accent 1" w:uiPriority="73"/>
-    <w:lsdException w:name="Light Shading Accent 2" w:uiPriority="60"/>
-    <w:lsdException w:name="Light List Accent 2" w:uiPriority="61"/>
-    <w:lsdException w:name="Light Grid Accent 2" w:uiPriority="62"/>
-    <w:lsdException w:name="Medium Shading 1 Accent 2" w:uiPriority="63"/>
-    <w:lsdException w:name="Medium Shading 2 Accent 2" w:uiPriority="64"/>
-    <w:lsdException w:name="Medium List 1 Accent 2" w:uiPriority="65"/>
-    <w:lsdException w:name="Medium List 2 Accent 2" w:uiPriority="66"/>
-    <w:lsdException w:name="Medium Grid 1 Accent 2" w:uiPriority="67"/>
-    <w:lsdException w:name="Medium Grid 2 Accent 2" w:uiPriority="68"/>
-    <w:lsdException w:name="Medium Grid 3 Accent 2" w:uiPriority="69"/>
-    <w:lsdException w:name="Dark List Accent 2" w:uiPriority="70"/>
-    <w:lsdException w:name="Colorful Shading Accent 2" w:uiPriority="71"/>
-    <w:lsdException w:name="Colorful List Accent 2" w:uiPriority="72"/>
-    <w:lsdException w:name="Colorful Grid Accent 2" w:uiPriority="73"/>
-    <w:lsdException w:name="Light Shading Accent 3" w:uiPriority="60"/>
-    <w:lsdException w:name="Light List Accent 3" w:uiPriority="61"/>
-    <w:lsdException w:name="Light Grid Accent 3" w:uiPriority="62"/>
-    <w:lsdException w:name="Medium Shading 1 Accent 3" w:uiPriority="63"/>
-    <w:lsdException w:name="Medium Shading 2 Accent 3" w:uiPriority="64"/>
-    <w:lsdException w:name="Medium List 1 Accent 3" w:uiPriority="65"/>
-    <w:lsdException w:name="Medium List 2 Accent 3" w:uiPriority="66"/>
-    <w:lsdException w:name="Medium Grid 1 Accent 3" w:uiPriority="67"/>
-    <w:lsdException w:name="Medium Grid 2 Accent 3" w:uiPriority="68"/>
-    <w:lsdException w:name="Medium Grid 3 Accent 3" w:uiPriority="69"/>
-    <w:lsdException w:name="Dark List Accent 3" w:uiPriority="70"/>
-    <w:lsdException w:name="Colorful Shading Accent 3" w:uiPriority="71"/>
-    <w:lsdException w:name="Colorful List Accent 3" w:uiPriority="72"/>
-    <w:lsdException w:name="Colorful Grid Accent 3" w:uiPriority="73"/>
-    <w:lsdException w:name="Light Shading Accent 4" w:uiPriority="60"/>
-    <w:lsdException w:name="Light List Accent 4" w:uiPriority="61"/>
-    <w:lsdException w:name="Light Grid Accent 4" w:uiPriority="62"/>
-    <w:lsdException w:name="Medium Shading 1 Accent 4" w:uiPriority="63"/>
-    <w:lsdException w:name="Medium Shading 2 Accent 4" w:uiPriority="64"/>
-    <w:lsdException w:name="Medium List 1 Accent 4" w:uiPriority="65"/>
-    <w:lsdException w:name="Medium List 2 Accent 4" w:uiPriority="66"/>
-    <w:lsdException w:name="Medium Grid 1 Accent 4" w:uiPriority="67"/>
-    <w:lsdException w:name="Medium Grid 2 Accent 4" w:uiPriority="68"/>
-    <w:lsdException w:name="Medium Grid 3 Accent 4" w:uiPriority="69"/>
-    <w:lsdException w:name="Dark List Accent 4" w:uiPriority="70"/>
-    <w:lsdException w:name="Colorful Shading Accent 4" w:uiPriority="71"/>
-    <w:lsdException w:name="Colorful List Accent 4" w:uiPriority="72"/>
-    <w:lsdException w:name="Colorful Grid Accent 4" w:uiPriority="73"/>
-    <w:lsdException w:name="Light Shading Accent 5" w:uiPriority="60"/>
-    <w:lsdException w:name="Light List Accent 5" w:uiPriority="61"/>
-    <w:lsdException w:name="Light Grid Accent 5" w:uiPriority="62"/>
-    <w:lsdException w:name="Medium Shading 1 Accent 5" w:uiPriority="63"/>
-    <w:lsdException w:name="Medium Shading 2 Accent 5" w:uiPriority="64"/>
-    <w:lsdException w:name="Medium List 1 Accent 5" w:uiPriority="65"/>
-    <w:lsdException w:name="Medium List 2 Accent 5" w:uiPriority="66"/>
-    <w:lsdException w:name="Medium Grid 1 Accent 5" w:uiPriority="67"/>
-    <w:lsdException w:name="Medium Grid 2 Accent 5" w:uiPriority="68"/>
-    <w:lsdException w:name="Medium Grid 3 Accent 5" w:uiPriority="69"/>
-    <w:lsdException w:name="Dark List Accent 5" w:uiPriority="70"/>
-    <w:lsdException w:name="Colorful Shading Accent 5" w:uiPriority="71"/>
-    <w:lsdException w:name="Colorful List Accent 5" w:uiPriority="72"/>
-    <w:lsdException w:name="Colorful Grid Accent 5" w:uiPriority="73"/>
-    <w:lsdException w:name="Light Shading Accent 6" w:uiPriority="60"/>
-    <w:lsdException w:name="Light List Accent 6" w:uiPriority="61"/>
-    <w:lsdException w:name="Light Grid Accent 6" w:uiPriority="62"/>
-    <w:lsdException w:name="Medium Shading 1 Accent 6" w:uiPriority="63"/>
-    <w:lsdException w:name="Medium Shading 2 Accent 6" w:uiPriority="64"/>
-    <w:lsdException w:name="Medium List 1 Accent 6" w:uiPriority="65"/>
-    <w:lsdException w:name="Medium List 2 Accent 6" w:uiPriority="66"/>
-    <w:lsdException w:name="Medium Grid 1 Accent 6" w:uiPriority="67"/>
-    <w:lsdException w:name="Medium Grid 2 Accent 6" w:uiPriority="68"/>
-    <w:lsdException w:name="Medium Grid 3 Accent 6" w:uiPriority="69"/>
-    <w:lsdException w:name="Dark List Accent 6" w:uiPriority="70"/>
-    <w:lsdException w:name="Colorful Shading Accent 6" w:uiPriority="71"/>
-    <w:lsdException w:name="Colorful List Accent 6" w:uiPriority="72"/>
-    <w:lsdException w:name="Colorful Grid Accent 6" w:uiPriority="73"/>
-    <w:lsdException w:name="Subtle Emphasis" w:uiPriority="19" w:qFormat="1"/>
-    <w:lsdException w:name="Intense Emphasis" w:uiPriority="21" w:qFormat="1"/>
-    <w:lsdException w:name="Subtle Reference" w:uiPriority="31" w:qFormat="1"/>
-    <w:lsdException w:name="Intense Reference" w:uiPriority="32" w:qFormat="1"/>
-    <w:lsdException w:name="Book Title" w:uiPriority="33" w:qFormat="1"/>
-    <w:lsdException w:name="Bibliography" w:semiHidden="1" w:uiPriority="37" w:unhideWhenUsed="1"/>
-    <w:lsdException w:name="TOC Heading" w:semiHidden="1" w:uiPriority="39" w:unhideWhenUsed="1" w:qFormat="1"/>
-    <w:lsdException w:name="Plain Table 1" w:uiPriority="41"/>
-    <w:lsdException w:name="Plain Table 2" w:uiPriority="42"/>
-    <w:lsdException w:name="Plain Table 3" w:uiPriority="43"/>
-    <w:lsdException w:name="Plain Table 4" w:uiPriority="44"/>
-    <w:lsdException w:name="Plain Table 5" w:uiPriority="45"/>
-    <w:lsdException w:name="Grid Table Light" w:uiPriority="40"/>
-    <w:lsdException w:name="Grid Table 1 Light" w:uiPriority="46"/>
-    <w:lsdException w:name="Grid Table 2" w:uiPriority="47"/>
-    <w:lsdException w:name="Grid Table 3" w:uiPriority="48"/>
-    <w:lsdException w:name="Grid Table 4" w:uiPriority="49"/>
-    <w:lsdException w:name="Grid Table 5 Dark" w:uiPriority="50"/>
-    <w:lsdException w:name="Grid Table 6 Colorful" w:uiPriority="51"/>
-    <w:lsdException w:name="Grid Table 7 Colorful" w:uiPriority="52"/>
-    <w:lsdException w:name="Grid Table 1 Light Accent 1" w:uiPriority="46"/>
-    <w:lsdException w:name="Grid Table 2 Accent 1" w:uiPriority="47"/>
-    <w:lsdException w:name="Grid Table 3 Accent 1" w:uiPriority="48"/>
-    <w:lsdException w:name="Grid Table 4 Accent 1" w:uiPriority="49"/>
-    <w:lsdException w:name="Grid Table 5 Dark Accent 1" w:uiPriority="50"/>
-    <w:lsdException w:name="Grid Table 6 Colorful Accent 1" w:uiPriority="51"/>
-    <w:lsdException w:name="Grid Table 7 Colorful Accent 1" w:uiPriority="52"/>
-    <w:lsdException w:name="Grid Table 1 Light Accent 2" w:uiPriority="46"/>
-    <w:lsdException w:name="Grid Table 2 Accent 2" w:uiPriority="47"/>
-    <w:lsdException w:name="Grid Table 3 Accent 2" w:uiPriority="48"/>
-    <w:lsdException w:name="Grid Table 4 Accent 2" w:uiPriority="49"/>
-    <w:lsdException w:name="Grid Table 5 Dark Accent 2" w:uiPriority="50"/>
-    <w:lsdException w:name="Grid Table 6 Colorful Accent 2" w:uiPriority="51"/>
-    <w:lsdException w:name="Grid Table 7 Colorful Accent 2" w:uiPriority="52"/>
-    <w:lsdException w:name="Grid Table 1 Light Accent 3" w:uiPriority="46"/>
-    <w:lsdException w:name="Grid Table 2 Accent 3" w:uiPriority="47"/>
-    <w:lsdException w:name="Grid Table 3 Accent 3" w:uiPriority="48"/>
-    <w:lsdException w:name="Grid Table 4 Accent 3" w:uiPriority="49"/>
-    <w:lsdException w:name="Grid Table 5 Dark Accent 3" w:uiPriority="50"/>
-    <w:lsdException w:name="Grid Table 6 Colorful Accent 3" w:uiPriority="51"/>
-    <w:lsdException w:name="Grid Table 7 Colorful Accent 3" w:uiPriority="52"/>
-    <w:lsdException w:name="Grid Table 1 Light Accent 4" w:uiPriority="46"/>
-    <w:lsdException w:name="Grid Table 2 Accent 4" w:uiPriority="47"/>
-    <w:lsdException w:name="Grid Table 3 Accent 4" w:uiPriority="48"/>
-    <w:lsdException w:name="Grid Table 4 Accent 4" w:uiPriority="49"/>
-    <w:lsdException w:name="Grid Table 5 Dark Accent 4" w:uiPriority="50"/>
-    <w:lsdException w:name="Grid Table 6 Colorful Accent 4" w:uiPriority="51"/>
-    <w:lsdException w:name="Grid Table 7 Colorful Accent 4" w:uiPriority="52"/>
-    <w:lsdException w:name="Grid Table 1 Light Accent 5" w:uiPriority="46"/>
-    <w:lsdException w:name="Grid Table 2 Accent 5" w:uiPriority="47"/>
-    <w:lsdException w:name="Grid Table 3 Accent 5" w:uiPriority="48"/>
-    <w:lsdException w:name="Grid Table 4 Accent 5" w:uiPriority="49"/>
-    <w:lsdException w:name="Grid Table 5 Dark Accent 5" w:uiPriority="50"/>
-    <w:lsdException w:name="Grid Table 6 Colorful Accent 5" w:uiPriority="51"/>
-    <w:lsdException w:name="Grid Table 7 Colorful Accent 5" w:uiPriority="52"/>
-    <w:lsdException w:name="Grid Table 1 Light Accent 6" w:uiPriority="46"/>
-    <w:lsdException w:name="Grid Table 2 Accent 6" w:uiPriority="47"/>
-    <w:lsdException w:name="Grid Table 3 Accent 6" w:uiPriority="48"/>
-    <w:lsdException w:name="Grid Table 4 Accent 6" w:uiPriority="49"/>
-    <w:lsdException w:name="Grid Table 5 Dark Accent 6" w:uiPriority="50"/>
-    <w:lsdException w:name="Grid Table 6 Colorful Accent 6" w:uiPriority="51"/>
-    <w:lsdException w:name="Grid Table 7 Colorful Accent 6" w:uiPriority="52"/>
-    <w:lsdException w:name="List Table 1 Light" w:uiPriority="46"/>
-    <w:lsdException w:name="List Table 2" w:uiPriority="47"/>
-    <w:lsdException w:name="List Table 3" w:uiPriority="48"/>
-    <w:lsdException w:name="List Table 4" w:uiPriority="49"/>
-    <w:lsdException w:name="List Table 5 Dark" w:uiPriority="50"/>
-    <w:lsdException w:name="List Table 6 Colorful" w:uiPriority="51"/>
-    <w:lsdException w:name="List Table 7 Colorful" w:uiPriority="52"/>
-    <w:lsdException w:name="List Table 1 Light Accent 1" w:uiPriority="46"/>
-    <w:lsdException w:name="List Table 2 Accent 1" w:uiPriority="47"/>
-    <w:lsdException w:name="List Table 3 Accent 1" w:uiPriority="48"/>
-    <w:lsdException w:name="List Table 4 Accent 1" w:uiPriority="49"/>
-    <w:lsdException w:name="List Table 5 Dark Accent 1" w:uiPriority="50"/>
-    <w:lsdException w:name="List Table 6 Colorful Accent 1" w:uiPriority="51"/>
-    <w:lsdException w:name="List Table 7 Colorful Accent 1" w:uiPriority="52"/>
-    <w:lsdException w:name="List Table 1 Light Accent 2" w:uiPriority="46"/>
-    <w:lsdException w:name="List Table 2 Accent 2" w:uiPriority="47"/>
-    <w:lsdException w:name="List Table 3 Accent 2" w:uiPriority="48"/>
-    <w:lsdException w:name="List Table 4 Accent 2" w:uiPriority="49"/>
-    <w:lsdException w:name="List Table 5 Dark Accent 2" w:uiPriority="50"/>
-    <w:lsdException w:name="List Table 6 Colorful Accent 2" w:uiPriority="51"/>
-    <w:lsdException w:name="List Table 7 Colorful Accent 2" w:uiPriority="52"/>
-    <w:lsdException w:name="List Table 1 Light Accent 3" w:uiPriority="46"/>
-    <w:lsdException w:name="List Table 2 Accent 3" w:uiPriority="47"/>
-    <w:lsdException w:name="List Table 3 Accent 3" w:uiPriority="48"/>
-    <w:lsdException w:name="List Table 4 Accent 3" w:uiPriority="49"/>
-    <w:lsdException w:name="List Table 5 Dark Accent 3" w:uiPriority="50"/>
-    <w:lsdException w:name="List Table 6 Colorful Accent 3" w:uiPriority="51"/>
-    <w:lsdException w:name="List Table 7 Colorful Accent 3" w:uiPriority="52"/>
-    <w:lsdException w:name="List Table 1 Light Accent 4" w:uiPriority="46"/>
-    <w:lsdException w:name="List Table 2 Accent 4" w:uiPriority="47"/>
-    <w:lsdException w:name="List Table 3 Accent 4" w:uiPriority="48"/>
-    <w:lsdException w:name="List Table 4 Accent 4" w:uiPriority="49"/>
-    <w:lsdException w:name="List Table 5 Dark Accent 4" w:uiPriority="50"/>
-    <w:lsdException w:name="List Table 6 Colorful Accent 4" w:uiPriority="51"/>
-    <w:lsdException w:name="List Table 7 Colorful Accent 4" w:uiPriority="52"/>
-    <w:lsdException w:name="List Table 1 Light Accent 5" w:uiPriority="46"/>
-    <w:lsdException w:name="List Table 2 Accent 5" w:uiPriority="47"/>
-    <w:lsdException w:name="List Table 3 Accent 5" w:uiPriority="48"/>
-    <w:lsdException w:name="List Table 4 Accent 5" w:uiPriority="49"/>
-    <w:lsdException w:name="List Table 5 Dark Accent 5" w:uiPriority="50"/>
-    <w:lsdException w:name="List Table 6 Colorful Accent 5" w:uiPriority="51"/>
-    <w:lsdException w:name="List Table 7 Colorful Accent 5" w:uiPriority="52"/>
-    <w:lsdException w:name="List Table 1 Light Accent 6" w:uiPriority="46"/>
-    <w:lsdException w:name="List Table 2 Accent 6" w:uiPriority="47"/>
-    <w:lsdException w:name="List Table 3 Accent 6" w:uiPriority="48"/>
-    <w:lsdException w:name="List Table 4 Accent 6" w:uiPriority="49"/>
-    <w:lsdException w:name="List Table 5 Dark Accent 6" w:uiPriority="50"/>
-    <w:lsdException w:name="List Table 6 Colorful Accent 6" w:uiPriority="51"/>
-    <w:lsdException w:name="List Table 7 Colorful Accent 6" w:uiPriority="52"/>
-    <w:lsdException w:name="Mention" w:semiHidden="1" w:unhideWhenUsed="1"/>
-    <w:lsdException w:name="Smart Hyperlink" w:semiHidden="1" w:unhideWhenUsed="1"/>
-    <w:lsdException w:name="Hashtag" w:semiHidden="1" w:unhideWhenUsed="1"/>
-    <w:lsdException w:name="Unresolved Mention" w:semiHidden="1" w:unhideWhenUsed="1"/>
-    <w:lsdException w:name="Smart Link" w:semiHidden="1" w:unhideWhenUsed="1"/>
+  <w:latentStyles w:defLockedState="0" w:defUIPriority="99" w:defSemiHidden="1" w:defUnhideWhenUsed="1" w:defQFormat="0" w:count="267">
+    <w:lsdException w:name="Normal" w:semiHidden="0" w:uiPriority="0" w:unhideWhenUsed="0" w:qFormat="1"/>
+    <w:lsdException w:name="heading 1" w:semiHidden="0" w:uiPriority="9" w:unhideWhenUsed="0" w:qFormat="1"/>
+    <w:lsdException w:name="heading 2" w:uiPriority="9" w:qFormat="1"/>
+    <w:lsdException w:name="heading 3" w:uiPriority="9" w:qFormat="1"/>
+    <w:lsdException w:name="heading 4" w:uiPriority="9" w:qFormat="1"/>
+    <w:lsdException w:name="heading 5" w:uiPriority="9" w:qFormat="1"/>
+    <w:lsdException w:name="heading 6" w:uiPriority="9" w:qFormat="1"/>
+    <w:lsdException w:name="heading 7" w:uiPriority="9" w:qFormat="1"/>
+    <w:lsdException w:name="heading 8" w:uiPriority="9" w:qFormat="1"/>
+    <w:lsdException w:name="heading 9" w:uiPriority="9" w:qFormat="1"/>
+    <w:lsdException w:name="toc 1" w:uiPriority="39"/>
+    <w:lsdException w:name="toc 2" w:uiPriority="39"/>
+    <w:lsdException w:name="toc 3" w:uiPriority="39"/>
+    <w:lsdException w:name="toc 4" w:uiPriority="39"/>
+    <w:lsdException w:name="toc 5" w:uiPriority="39"/>
+    <w:lsdException w:name="toc 6" w:uiPriority="39"/>
+    <w:lsdException w:name="toc 7" w:uiPriority="39"/>
+    <w:lsdException w:name="toc 8" w:uiPriority="39"/>
+    <w:lsdException w:name="toc 9" w:uiPriority="39"/>
+    <w:lsdException w:name="caption" w:uiPriority="35" w:qFormat="1"/>
+    <w:lsdException w:name="Title" w:semiHidden="0" w:uiPriority="10" w:unhideWhenUsed="0" w:qFormat="1"/>
+    <w:lsdException w:name="Default Paragraph Font" w:uiPriority="1"/>
+    <w:lsdException w:name="Subtitle" w:semiHidden="0" w:uiPriority="11" w:unhideWhenUsed="0" w:qFormat="1"/>
+    <w:lsdException w:name="Strong" w:semiHidden="0" w:uiPriority="22" w:unhideWhenUsed="0" w:qFormat="1"/>
+    <w:lsdException w:name="Emphasis" w:semiHidden="0" w:uiPriority="20" w:unhideWhenUsed="0" w:qFormat="1"/>
+    <w:lsdException w:name="Table Grid" w:semiHidden="0" w:uiPriority="39" w:unhideWhenUsed="0"/>
+    <w:lsdException w:name="Placeholder Text" w:unhideWhenUsed="0"/>
+    <w:lsdException w:name="No Spacing" w:semiHidden="0" w:uiPriority="1" w:unhideWhenUsed="0" w:qFormat="1"/>
+    <w:lsdException w:name="Light Shading" w:semiHidden="0" w:uiPriority="60" w:unhideWhenUsed="0"/>
+    <w:lsdException w:name="Light List" w:semiHidden="0" w:uiPriority="61" w:unhideWhenUsed="0"/>
+    <w:lsdException w:name="Light Grid" w:semiHidden="0" w:uiPriority="62" w:unhideWhenUsed="0"/>
+    <w:lsdException w:name="Medium Shading 1" w:semiHidden="0" w:uiPriority="63" w:unhideWhenUsed="0"/>
+    <w:lsdException w:name="Medium Shading 2" w:semiHidden="0" w:uiPriority="64" w:unhideWhenUsed="0"/>
+    <w:lsdException w:name="Medium List 1" w:semiHidden="0" w:uiPriority="65" w:unhideWhenUsed="0"/>
+    <w:lsdException w:name="Medium List 2" w:semiHidden="0" w:uiPriority="66" w:unhideWhenUsed="0"/>
+    <w:lsdException w:name="Medium Grid 1" w:semiHidden="0" w:uiPriority="67" w:unhideWhenUsed="0"/>
+    <w:lsdException w:name="Medium Grid 2" w:semiHidden="0" w:uiPriority="68" w:unhideWhenUsed="0"/>
+    <w:lsdException w:name="Medium Grid 3" w:semiHidden="0" w:uiPriority="69" w:unhideWhenUsed="0"/>
+    <w:lsdException w:name="Dark List" w:semiHidden="0" w:uiPriority="70" w:unhideWhenUsed="0"/>
+    <w:lsdException w:name="Colorful Shading" w:semiHidden="0" w:uiPriority="71" w:unhideWhenUsed="0"/>
+    <w:lsdException w:name="Colorful List" w:semiHidden="0" w:uiPriority="72" w:unhideWhenUsed="0"/>
+    <w:lsdException w:name="Colorful Grid" w:semiHidden="0" w:uiPriority="73" w:unhideWhenUsed="0"/>
+    <w:lsdException w:name="Light Shading Accent 1" w:semiHidden="0" w:uiPriority="60" w:unhideWhenUsed="0"/>
+    <w:lsdException w:name="Light List Accent 1" w:semiHidden="0" w:uiPriority="61" w:unhideWhenUsed="0"/>
+    <w:lsdException w:name="Light Grid Accent 1" w:semiHidden="0" w:uiPriority="62" w:unhideWhenUsed="0"/>
+    <w:lsdException w:name="Medium Shading 1 Accent 1" w:semiHidden="0" w:uiPriority="63" w:unhideWhenUsed="0"/>
+    <w:lsdException w:name="Medium Shading 2 Accent 1" w:semiHidden="0" w:uiPriority="64" w:unhideWhenUsed="0"/>
+    <w:lsdException w:name="Medium List 1 Accent 1" w:semiHidden="0" w:uiPriority="65" w:unhideWhenUsed="0"/>
+    <w:lsdException w:name="Revision" w:unhideWhenUsed="0"/>
+    <w:lsdException w:name="List Paragraph" w:semiHidden="0" w:uiPriority="34" w:unhideWhenUsed="0" w:qFormat="1"/>
+    <w:lsdException w:name="Quote" w:semiHidden="0" w:uiPriority="29" w:unhideWhenUsed="0" w:qFormat="1"/>
+    <w:lsdException w:name="Intense Quote" w:semiHidden="0" w:uiPriority="30" w:unhideWhenUsed="0" w:qFormat="1"/>
+    <w:lsdException w:name="Medium List 2 Accent 1" w:semiHidden="0" w:uiPriority="66" w:unhideWhenUsed="0"/>
+    <w:lsdException w:name="Medium Grid 1 Accent 1" w:semiHidden="0" w:uiPriority="67" w:unhideWhenUsed="0"/>
+    <w:lsdException w:name="Medium Grid 2 Accent 1" w:semiHidden="0" w:uiPriority="68" w:unhideWhenUsed="0"/>
+    <w:lsdException w:name="Medium Grid 3 Accent 1" w:semiHidden="0" w:uiPriority="69" w:unhideWhenUsed="0"/>
+    <w:lsdException w:name="Dark List Accent 1" w:semiHidden="0" w:uiPriority="70" w:unhideWhenUsed="0"/>
+    <w:lsdException w:name="Colorful Shading Accent 1" w:semiHidden="0" w:uiPriority="71" w:unhideWhenUsed="0"/>
+    <w:lsdException w:name="Colorful List Accent 1" w:semiHidden="0" w:uiPriority="72" w:unhideWhenUsed="0"/>
+    <w:lsdException w:name="Colorful Grid Accent 1" w:semiHidden="0" w:uiPriority="73" w:unhideWhenUsed="0"/>
+    <w:lsdException w:name="Light Shading Accent 2" w:semiHidden="0" w:uiPriority="60" w:unhideWhenUsed="0"/>
+    <w:lsdException w:name="Light List Accent 2" w:semiHidden="0" w:uiPriority="61" w:unhideWhenUsed="0"/>
+    <w:lsdException w:name="Light Grid Accent 2" w:semiHidden="0" w:uiPriority="62" w:unhideWhenUsed="0"/>
+    <w:lsdException w:name="Medium Shading 1 Accent 2" w:semiHidden="0" w:uiPriority="63" w:unhideWhenUsed="0"/>
+    <w:lsdException w:name="Medium Shading 2 Accent 2" w:semiHidden="0" w:uiPriority="64" w:unhideWhenUsed="0"/>
+    <w:lsdException w:name="Medium List 1 Accent 2" w:semiHidden="0" w:uiPriority="65" w:unhideWhenUsed="0"/>
+    <w:lsdException w:name="Medium List 2 Accent 2" w:semiHidden="0" w:uiPriority="66" w:unhideWhenUsed="0"/>
+    <w:lsdException w:name="Medium Grid 1 Accent 2" w:semiHidden="0" w:uiPriority="67" w:unhideWhenUsed="0"/>
+    <w:lsdException w:name="Medium Grid 2 Accent 2" w:semiHidden="0" w:uiPriority="68" w:unhideWhenUsed="0"/>
+    <w:lsdException w:name="Medium Grid 3 Accent 2" w:semiHidden="0" w:uiPriority="69" w:unhideWhenUsed="0"/>
+    <w:lsdException w:name="Dark List Accent 2" w:semiHidden="0" w:uiPriority="70" w:unhideWhenUsed="0"/>
+    <w:lsdException w:name="Colorful Shading Accent 2" w:semiHidden="0" w:uiPriority="71" w:unhideWhenUsed="0"/>
+    <w:lsdException w:name="Colorful List Accent 2" w:semiHidden="0" w:uiPriority="72" w:unhideWhenUsed="0"/>
+    <w:lsdException w:name="Colorful Grid Accent 2" w:semiHidden="0" w:uiPriority="73" w:unhideWhenUsed="0"/>
+    <w:lsdException w:name="Light Shading Accent 3" w:semiHidden="0" w:uiPriority="60" w:unhideWhenUsed="0"/>
+    <w:lsdException w:name="Light List Accent 3" w:semiHidden="0" w:uiPriority="61" w:unhideWhenUsed="0"/>
+    <w:lsdException w:name="Light Grid Accent 3" w:semiHidden="0" w:uiPriority="62" w:unhideWhenUsed="0"/>
+    <w:lsdException w:name="Medium Shading 1 Accent 3" w:semiHidden="0" w:uiPriority="63" w:unhideWhenUsed="0"/>
+    <w:lsdException w:name="Medium Shading 2 Accent 3" w:semiHidden="0" w:uiPriority="64" w:unhideWhenUsed="0"/>
+    <w:lsdException w:name="Medium List 1 Accent 3" w:semiHidden="0" w:uiPriority="65" w:unhideWhenUsed="0"/>
+    <w:lsdException w:name="Medium List 2 Accent 3" w:semiHidden="0" w:uiPriority="66" w:unhideWhenUsed="0"/>
+    <w:lsdException w:name="Medium Grid 1 Accent 3" w:semiHidden="0" w:uiPriority="67" w:unhideWhenUsed="0"/>
+    <w:lsdException w:name="Medium Grid 2 Accent 3" w:semiHidden="0" w:uiPriority="68" w:unhideWhenUsed="0"/>
+    <w:lsdException w:name="Medium Grid 3 Accent 3" w:semiHidden="0" w:uiPriority="69" w:unhideWhenUsed="0"/>
+    <w:lsdException w:name="Dark List Accent 3" w:semiHidden="0" w:uiPriority="70" w:unhideWhenUsed="0"/>
+    <w:lsdException w:name="Colorful Shading Accent 3" w:semiHidden="0" w:uiPriority="71" w:unhideWhenUsed="0"/>
+    <w:lsdException w:name="Colorful List Accent 3" w:semiHidden="0" w:uiPriority="72" w:unhideWhenUsed="0"/>
+    <w:lsdException w:name="Colorful Grid Accent 3" w:semiHidden="0" w:uiPriority="73" w:unhideWhenUsed="0"/>
+    <w:lsdException w:name="Light Shading Accent 4" w:semiHidden="0" w:uiPriority="60" w:unhideWhenUsed="0"/>
+    <w:lsdException w:name="Light List Accent 4" w:semiHidden="0" w:uiPriority="61" w:unhideWhenUsed="0"/>
+    <w:lsdException w:name="Light Grid Accent 4" w:semiHidden="0" w:uiPriority="62" w:unhideWhenUsed="0"/>
+    <w:lsdException w:name="Medium Shading 1 Accent 4" w:semiHidden="0" w:uiPriority="63" w:unhideWhenUsed="0"/>
+    <w:lsdException w:name="Medium Shading 2 Accent 4" w:semiHidden="0" w:uiPriority="64" w:unhideWhenUsed="0"/>
+    <w:lsdException w:name="Medium List 1 Accent 4" w:semiHidden="0" w:uiPriority="65" w:unhideWhenUsed="0"/>
+    <w:lsdException w:name="Medium List 2 Accent 4" w:semiHidden="0" w:uiPriority="66" w:unhideWhenUsed="0"/>
+    <w:lsdException w:name="Medium Grid 1 Accent 4" w:semiHidden="0" w:uiPriority="67" w:unhideWhenUsed="0"/>
+    <w:lsdException w:name="Medium Grid 2 Accent 4" w:semiHidden="0" w:uiPriority="68" w:unhideWhenUsed="0"/>
+    <w:lsdException w:name="Medium Grid 3 Accent 4" w:semiHidden="0" w:uiPriority="69" w:unhideWhenUsed="0"/>
+    <w:lsdException w:name="Dark List Accent 4" w:semiHidden="0" w:uiPriority="70" w:unhideWhenUsed="0"/>
+    <w:lsdException w:name="Colorful Shading Accent 4" w:semiHidden="0" w:uiPriority="71" w:unhideWhenUsed="0"/>
+    <w:lsdException w:name="Colorful List Accent 4" w:semiHidden="0" w:uiPriority="72" w:unhideWhenUsed="0"/>
+    <w:lsdException w:name="Colorful Grid Accent 4" w:semiHidden="0" w:uiPriority="73" w:unhideWhenUsed="0"/>
+    <w:lsdException w:name="Light Shading Accent 5" w:semiHidden="0" w:uiPriority="60" w:unhideWhenUsed="0"/>
+    <w:lsdException w:name="Light List Accent 5" w:semiHidden="0" w:uiPriority="61" w:unhideWhenUsed="0"/>
+    <w:lsdException w:name="Light Grid Accent 5" w:semiHidden="0" w:uiPriority="62" w:unhideWhenUsed="0"/>
+    <w:lsdException w:name="Medium Shading 1 Accent 5" w:semiHidden="0" w:uiPriority="63" w:unhideWhenUsed="0"/>
+    <w:lsdException w:name="Medium Shading 2 Accent 5" w:semiHidden="0" w:uiPriority="64" w:unhideWhenUsed="0"/>
+    <w:lsdException w:name="Medium List 1 Accent 5" w:semiHidden="0" w:uiPriority="65" w:unhideWhenUsed="0"/>
+    <w:lsdException w:name="Medium List 2 Accent 5" w:semiHidden="0" w:uiPriority="66" w:unhideWhenUsed="0"/>
+    <w:lsdException w:name="Medium Grid 1 Accent 5" w:semiHidden="0" w:uiPriority="67" w:unhideWhenUsed="0"/>
+    <w:lsdException w:name="Medium Grid 2 Accent 5" w:semiHidden="0" w:uiPriority="68" w:unhideWhenUsed="0"/>
+    <w:lsdException w:name="Medium Grid 3 Accent 5" w:semiHidden="0" w:uiPriority="69" w:unhideWhenUsed="0"/>
+    <w:lsdException w:name="Dark List Accent 5" w:semiHidden="0" w:uiPriority="70" w:unhideWhenUsed="0"/>
+    <w:lsdException w:name="Colorful Shading Accent 5" w:semiHidden="0" w:uiPriority="71" w:unhideWhenUsed="0"/>
+    <w:lsdException w:name="Colorful List Accent 5" w:semiHidden="0" w:uiPriority="72" w:unhideWhenUsed="0"/>
+    <w:lsdException w:name="Colorful Grid Accent 5" w:semiHidden="0" w:uiPriority="73" w:unhideWhenUsed="0"/>
+    <w:lsdException w:name="Light Shading Accent 6" w:semiHidden="0" w:uiPriority="60" w:unhideWhenUsed="0"/>
+    <w:lsdException w:name="Light List Accent 6" w:semiHidden="0" w:uiPriority="61" w:unhideWhenUsed="0"/>
+    <w:lsdException w:name="Light Grid Accent 6" w:semiHidden="0" w:uiPriority="62" w:unhideWhenUsed="0"/>
+    <w:lsdException w:name="Medium Shading 1 Accent 6" w:semiHidden="0" w:uiPriority="63" w:unhideWhenUsed="0"/>
+    <w:lsdException w:name="Medium Shading 2 Accent 6" w:semiHidden="0" w:uiPriority="64" w:unhideWhenUsed="0"/>
+    <w:lsdException w:name="Medium List 1 Accent 6" w:semiHidden="0" w:uiPriority="65" w:unhideWhenUsed="0"/>
+    <w:lsdException w:name="Medium List 2 Accent 6" w:semiHidden="0" w:uiPriority="66" w:unhideWhenUsed="0"/>
+    <w:lsdException w:name="Medium Grid 1 Accent 6" w:semiHidden="0" w:uiPriority="67" w:unhideWhenUsed="0"/>
+    <w:lsdException w:name="Medium Grid 2 Accent 6" w:semiHidden="0" w:uiPriority="68" w:unhideWhenUsed="0"/>
+    <w:lsdException w:name="Medium Grid 3 Accent 6" w:semiHidden="0" w:uiPriority="69" w:unhideWhenUsed="0"/>
+    <w:lsdException w:name="Dark List Accent 6" w:semiHidden="0" w:uiPriority="70" w:unhideWhenUsed="0"/>
+    <w:lsdException w:name="Colorful Shading Accent 6" w:semiHidden="0" w:uiPriority="71" w:unhideWhenUsed="0"/>
+    <w:lsdException w:name="Colorful List Accent 6" w:semiHidden="0" w:uiPriority="72" w:unhideWhenUsed="0"/>
+    <w:lsdException w:name="Colorful Grid Accent 6" w:semiHidden="0" w:uiPriority="73" w:unhideWhenUsed="0"/>
+    <w:lsdException w:name="Subtle Emphasis" w:semiHidden="0" w:uiPriority="19" w:unhideWhenUsed="0" w:qFormat="1"/>
+    <w:lsdException w:name="Intense Emphasis" w:semiHidden="0" w:uiPriority="21" w:unhideWhenUsed="0" w:qFormat="1"/>
+    <w:lsdException w:name="Subtle Reference" w:semiHidden="0" w:uiPriority="31" w:unhideWhenUsed="0" w:qFormat="1"/>
+    <w:lsdException w:name="Intense Reference" w:semiHidden="0" w:uiPriority="32" w:unhideWhenUsed="0" w:qFormat="1"/>
+    <w:lsdException w:name="Book Title" w:semiHidden="0" w:uiPriority="33" w:unhideWhenUsed="0" w:qFormat="1"/>
+    <w:lsdException w:name="Bibliography" w:uiPriority="37"/>
+    <w:lsdException w:name="TOC Heading" w:uiPriority="39" w:qFormat="1"/>
   </w:latentStyles>
   <w:style w:type="paragraph" w:default="1" w:styleId="Normal">
     <w:name w:val="Normal"/>
@@ -9883,6 +11007,7 @@
       <w:spacing w:after="0" w:line="240" w:lineRule="auto"/>
     </w:pPr>
     <w:tblPr>
+      <w:tblInd w:w="0" w:type="dxa"/>
       <w:tblBorders>
         <w:top w:val="single" w:sz="4" w:space="0" w:color="auto"/>
         <w:left w:val="single" w:sz="4" w:space="0" w:color="auto"/>
@@ -9891,6 +11016,12 @@
         <w:insideH w:val="single" w:sz="4" w:space="0" w:color="auto"/>
         <w:insideV w:val="single" w:sz="4" w:space="0" w:color="auto"/>
       </w:tblBorders>
+      <w:tblCellMar>
+        <w:top w:w="0" w:type="dxa"/>
+        <w:left w:w="108" w:type="dxa"/>
+        <w:bottom w:w="0" w:type="dxa"/>
+        <w:right w:w="108" w:type="dxa"/>
+      </w:tblCellMar>
     </w:tblPr>
   </w:style>
   <w:style w:type="character" w:styleId="Hyperlink">
@@ -10078,6 +11209,495 @@
       </w14:textOutline>
     </w:rPr>
   </w:style>
+  <w:style w:type="character" w:styleId="Strong">
+    <w:name w:val="Strong"/>
+    <w:basedOn w:val="DefaultParagraphFont"/>
+    <w:uiPriority w:val="22"/>
+    <w:qFormat/>
+    <w:rsid w:val="008044E2"/>
+    <w:rPr>
+      <w:b/>
+      <w:bCs/>
+    </w:rPr>
+  </w:style>
+</w:styles>
+</file>
+
+<file path=word/stylesWithEffects.xml><?xml version="1.0" encoding="utf-8"?>
+<w:styles xmlns:wpc="http://schemas.microsoft.com/office/word/2010/wordprocessingCanvas" xmlns:mc="http://schemas.openxmlformats.org/markup-compatibility/2006" xmlns:o="urn:schemas-microsoft-com:office:office" xmlns:r="http://schemas.openxmlformats.org/officeDocument/2006/relationships" xmlns:m="http://schemas.openxmlformats.org/officeDocument/2006/math" xmlns:v="urn:schemas-microsoft-com:vml" xmlns:wp14="http://schemas.microsoft.com/office/word/2010/wordprocessingDrawing" xmlns:wp="http://schemas.openxmlformats.org/drawingml/2006/wordprocessingDrawing" xmlns:w10="urn:schemas-microsoft-com:office:word" xmlns:w="http://schemas.openxmlformats.org/wordprocessingml/2006/main" xmlns:w14="http://schemas.microsoft.com/office/word/2010/wordml" xmlns:wpg="http://schemas.microsoft.com/office/word/2010/wordprocessingGroup" xmlns:wpi="http://schemas.microsoft.com/office/word/2010/wordprocessingInk" xmlns:wne="http://schemas.microsoft.com/office/word/2006/wordml" xmlns:wps="http://schemas.microsoft.com/office/word/2010/wordprocessingShape" mc:Ignorable="w14 wp14">
+  <w:docDefaults>
+    <w:rPrDefault>
+      <w:rPr>
+        <w:rFonts w:asciiTheme="minorHAnsi" w:eastAsiaTheme="minorHAnsi" w:hAnsiTheme="minorHAnsi" w:cstheme="minorBidi"/>
+        <w:sz w:val="22"/>
+        <w:szCs w:val="22"/>
+        <w:lang w:val="en-US" w:eastAsia="en-US" w:bidi="ar-SA"/>
+      </w:rPr>
+    </w:rPrDefault>
+    <w:pPrDefault>
+      <w:pPr>
+        <w:spacing w:after="160" w:line="259" w:lineRule="auto"/>
+      </w:pPr>
+    </w:pPrDefault>
+  </w:docDefaults>
+  <w:latentStyles w:defLockedState="0" w:defUIPriority="99" w:defSemiHidden="1" w:defUnhideWhenUsed="1" w:defQFormat="0" w:count="267">
+    <w:lsdException w:name="Normal" w:semiHidden="0" w:uiPriority="0" w:unhideWhenUsed="0" w:qFormat="1"/>
+    <w:lsdException w:name="heading 1" w:semiHidden="0" w:uiPriority="9" w:unhideWhenUsed="0" w:qFormat="1"/>
+    <w:lsdException w:name="heading 2" w:uiPriority="9" w:qFormat="1"/>
+    <w:lsdException w:name="heading 3" w:uiPriority="9" w:qFormat="1"/>
+    <w:lsdException w:name="heading 4" w:uiPriority="9" w:qFormat="1"/>
+    <w:lsdException w:name="heading 5" w:uiPriority="9" w:qFormat="1"/>
+    <w:lsdException w:name="heading 6" w:uiPriority="9" w:qFormat="1"/>
+    <w:lsdException w:name="heading 7" w:uiPriority="9" w:qFormat="1"/>
+    <w:lsdException w:name="heading 8" w:uiPriority="9" w:qFormat="1"/>
+    <w:lsdException w:name="heading 9" w:uiPriority="9" w:qFormat="1"/>
+    <w:lsdException w:name="toc 1" w:uiPriority="39"/>
+    <w:lsdException w:name="toc 2" w:uiPriority="39"/>
+    <w:lsdException w:name="toc 3" w:uiPriority="39"/>
+    <w:lsdException w:name="toc 4" w:uiPriority="39"/>
+    <w:lsdException w:name="toc 5" w:uiPriority="39"/>
+    <w:lsdException w:name="toc 6" w:uiPriority="39"/>
+    <w:lsdException w:name="toc 7" w:uiPriority="39"/>
+    <w:lsdException w:name="toc 8" w:uiPriority="39"/>
+    <w:lsdException w:name="toc 9" w:uiPriority="39"/>
+    <w:lsdException w:name="caption" w:uiPriority="35" w:qFormat="1"/>
+    <w:lsdException w:name="Title" w:semiHidden="0" w:uiPriority="10" w:unhideWhenUsed="0" w:qFormat="1"/>
+    <w:lsdException w:name="Default Paragraph Font" w:uiPriority="1"/>
+    <w:lsdException w:name="Subtitle" w:semiHidden="0" w:uiPriority="11" w:unhideWhenUsed="0" w:qFormat="1"/>
+    <w:lsdException w:name="Strong" w:semiHidden="0" w:uiPriority="22" w:unhideWhenUsed="0" w:qFormat="1"/>
+    <w:lsdException w:name="Emphasis" w:semiHidden="0" w:uiPriority="20" w:unhideWhenUsed="0" w:qFormat="1"/>
+    <w:lsdException w:name="Table Grid" w:semiHidden="0" w:uiPriority="39" w:unhideWhenUsed="0"/>
+    <w:lsdException w:name="Placeholder Text" w:unhideWhenUsed="0"/>
+    <w:lsdException w:name="No Spacing" w:semiHidden="0" w:uiPriority="1" w:unhideWhenUsed="0" w:qFormat="1"/>
+    <w:lsdException w:name="Light Shading" w:semiHidden="0" w:uiPriority="60" w:unhideWhenUsed="0"/>
+    <w:lsdException w:name="Light List" w:semiHidden="0" w:uiPriority="61" w:unhideWhenUsed="0"/>
+    <w:lsdException w:name="Light Grid" w:semiHidden="0" w:uiPriority="62" w:unhideWhenUsed="0"/>
+    <w:lsdException w:name="Medium Shading 1" w:semiHidden="0" w:uiPriority="63" w:unhideWhenUsed="0"/>
+    <w:lsdException w:name="Medium Shading 2" w:semiHidden="0" w:uiPriority="64" w:unhideWhenUsed="0"/>
+    <w:lsdException w:name="Medium List 1" w:semiHidden="0" w:uiPriority="65" w:unhideWhenUsed="0"/>
+    <w:lsdException w:name="Medium List 2" w:semiHidden="0" w:uiPriority="66" w:unhideWhenUsed="0"/>
+    <w:lsdException w:name="Medium Grid 1" w:semiHidden="0" w:uiPriority="67" w:unhideWhenUsed="0"/>
+    <w:lsdException w:name="Medium Grid 2" w:semiHidden="0" w:uiPriority="68" w:unhideWhenUsed="0"/>
+    <w:lsdException w:name="Medium Grid 3" w:semiHidden="0" w:uiPriority="69" w:unhideWhenUsed="0"/>
+    <w:lsdException w:name="Dark List" w:semiHidden="0" w:uiPriority="70" w:unhideWhenUsed="0"/>
+    <w:lsdException w:name="Colorful Shading" w:semiHidden="0" w:uiPriority="71" w:unhideWhenUsed="0"/>
+    <w:lsdException w:name="Colorful List" w:semiHidden="0" w:uiPriority="72" w:unhideWhenUsed="0"/>
+    <w:lsdException w:name="Colorful Grid" w:semiHidden="0" w:uiPriority="73" w:unhideWhenUsed="0"/>
+    <w:lsdException w:name="Light Shading Accent 1" w:semiHidden="0" w:uiPriority="60" w:unhideWhenUsed="0"/>
+    <w:lsdException w:name="Light List Accent 1" w:semiHidden="0" w:uiPriority="61" w:unhideWhenUsed="0"/>
+    <w:lsdException w:name="Light Grid Accent 1" w:semiHidden="0" w:uiPriority="62" w:unhideWhenUsed="0"/>
+    <w:lsdException w:name="Medium Shading 1 Accent 1" w:semiHidden="0" w:uiPriority="63" w:unhideWhenUsed="0"/>
+    <w:lsdException w:name="Medium Shading 2 Accent 1" w:semiHidden="0" w:uiPriority="64" w:unhideWhenUsed="0"/>
+    <w:lsdException w:name="Medium List 1 Accent 1" w:semiHidden="0" w:uiPriority="65" w:unhideWhenUsed="0"/>
+    <w:lsdException w:name="Revision" w:unhideWhenUsed="0"/>
+    <w:lsdException w:name="List Paragraph" w:semiHidden="0" w:uiPriority="34" w:unhideWhenUsed="0" w:qFormat="1"/>
+    <w:lsdException w:name="Quote" w:semiHidden="0" w:uiPriority="29" w:unhideWhenUsed="0" w:qFormat="1"/>
+    <w:lsdException w:name="Intense Quote" w:semiHidden="0" w:uiPriority="30" w:unhideWhenUsed="0" w:qFormat="1"/>
+    <w:lsdException w:name="Medium List 2 Accent 1" w:semiHidden="0" w:uiPriority="66" w:unhideWhenUsed="0"/>
+    <w:lsdException w:name="Medium Grid 1 Accent 1" w:semiHidden="0" w:uiPriority="67" w:unhideWhenUsed="0"/>
+    <w:lsdException w:name="Medium Grid 2 Accent 1" w:semiHidden="0" w:uiPriority="68" w:unhideWhenUsed="0"/>
+    <w:lsdException w:name="Medium Grid 3 Accent 1" w:semiHidden="0" w:uiPriority="69" w:unhideWhenUsed="0"/>
+    <w:lsdException w:name="Dark List Accent 1" w:semiHidden="0" w:uiPriority="70" w:unhideWhenUsed="0"/>
+    <w:lsdException w:name="Colorful Shading Accent 1" w:semiHidden="0" w:uiPriority="71" w:unhideWhenUsed="0"/>
+    <w:lsdException w:name="Colorful List Accent 1" w:semiHidden="0" w:uiPriority="72" w:unhideWhenUsed="0"/>
+    <w:lsdException w:name="Colorful Grid Accent 1" w:semiHidden="0" w:uiPriority="73" w:unhideWhenUsed="0"/>
+    <w:lsdException w:name="Light Shading Accent 2" w:semiHidden="0" w:uiPriority="60" w:unhideWhenUsed="0"/>
+    <w:lsdException w:name="Light List Accent 2" w:semiHidden="0" w:uiPriority="61" w:unhideWhenUsed="0"/>
+    <w:lsdException w:name="Light Grid Accent 2" w:semiHidden="0" w:uiPriority="62" w:unhideWhenUsed="0"/>
+    <w:lsdException w:name="Medium Shading 1 Accent 2" w:semiHidden="0" w:uiPriority="63" w:unhideWhenUsed="0"/>
+    <w:lsdException w:name="Medium Shading 2 Accent 2" w:semiHidden="0" w:uiPriority="64" w:unhideWhenUsed="0"/>
+    <w:lsdException w:name="Medium List 1 Accent 2" w:semiHidden="0" w:uiPriority="65" w:unhideWhenUsed="0"/>
+    <w:lsdException w:name="Medium List 2 Accent 2" w:semiHidden="0" w:uiPriority="66" w:unhideWhenUsed="0"/>
+    <w:lsdException w:name="Medium Grid 1 Accent 2" w:semiHidden="0" w:uiPriority="67" w:unhideWhenUsed="0"/>
+    <w:lsdException w:name="Medium Grid 2 Accent 2" w:semiHidden="0" w:uiPriority="68" w:unhideWhenUsed="0"/>
+    <w:lsdException w:name="Medium Grid 3 Accent 2" w:semiHidden="0" w:uiPriority="69" w:unhideWhenUsed="0"/>
+    <w:lsdException w:name="Dark List Accent 2" w:semiHidden="0" w:uiPriority="70" w:unhideWhenUsed="0"/>
+    <w:lsdException w:name="Colorful Shading Accent 2" w:semiHidden="0" w:uiPriority="71" w:unhideWhenUsed="0"/>
+    <w:lsdException w:name="Colorful List Accent 2" w:semiHidden="0" w:uiPriority="72" w:unhideWhenUsed="0"/>
+    <w:lsdException w:name="Colorful Grid Accent 2" w:semiHidden="0" w:uiPriority="73" w:unhideWhenUsed="0"/>
+    <w:lsdException w:name="Light Shading Accent 3" w:semiHidden="0" w:uiPriority="60" w:unhideWhenUsed="0"/>
+    <w:lsdException w:name="Light List Accent 3" w:semiHidden="0" w:uiPriority="61" w:unhideWhenUsed="0"/>
+    <w:lsdException w:name="Light Grid Accent 3" w:semiHidden="0" w:uiPriority="62" w:unhideWhenUsed="0"/>
+    <w:lsdException w:name="Medium Shading 1 Accent 3" w:semiHidden="0" w:uiPriority="63" w:unhideWhenUsed="0"/>
+    <w:lsdException w:name="Medium Shading 2 Accent 3" w:semiHidden="0" w:uiPriority="64" w:unhideWhenUsed="0"/>
+    <w:lsdException w:name="Medium List 1 Accent 3" w:semiHidden="0" w:uiPriority="65" w:unhideWhenUsed="0"/>
+    <w:lsdException w:name="Medium List 2 Accent 3" w:semiHidden="0" w:uiPriority="66" w:unhideWhenUsed="0"/>
+    <w:lsdException w:name="Medium Grid 1 Accent 3" w:semiHidden="0" w:uiPriority="67" w:unhideWhenUsed="0"/>
+    <w:lsdException w:name="Medium Grid 2 Accent 3" w:semiHidden="0" w:uiPriority="68" w:unhideWhenUsed="0"/>
+    <w:lsdException w:name="Medium Grid 3 Accent 3" w:semiHidden="0" w:uiPriority="69" w:unhideWhenUsed="0"/>
+    <w:lsdException w:name="Dark List Accent 3" w:semiHidden="0" w:uiPriority="70" w:unhideWhenUsed="0"/>
+    <w:lsdException w:name="Colorful Shading Accent 3" w:semiHidden="0" w:uiPriority="71" w:unhideWhenUsed="0"/>
+    <w:lsdException w:name="Colorful List Accent 3" w:semiHidden="0" w:uiPriority="72" w:unhideWhenUsed="0"/>
+    <w:lsdException w:name="Colorful Grid Accent 3" w:semiHidden="0" w:uiPriority="73" w:unhideWhenUsed="0"/>
+    <w:lsdException w:name="Light Shading Accent 4" w:semiHidden="0" w:uiPriority="60" w:unhideWhenUsed="0"/>
+    <w:lsdException w:name="Light List Accent 4" w:semiHidden="0" w:uiPriority="61" w:unhideWhenUsed="0"/>
+    <w:lsdException w:name="Light Grid Accent 4" w:semiHidden="0" w:uiPriority="62" w:unhideWhenUsed="0"/>
+    <w:lsdException w:name="Medium Shading 1 Accent 4" w:semiHidden="0" w:uiPriority="63" w:unhideWhenUsed="0"/>
+    <w:lsdException w:name="Medium Shading 2 Accent 4" w:semiHidden="0" w:uiPriority="64" w:unhideWhenUsed="0"/>
+    <w:lsdException w:name="Medium List 1 Accent 4" w:semiHidden="0" w:uiPriority="65" w:unhideWhenUsed="0"/>
+    <w:lsdException w:name="Medium List 2 Accent 4" w:semiHidden="0" w:uiPriority="66" w:unhideWhenUsed="0"/>
+    <w:lsdException w:name="Medium Grid 1 Accent 4" w:semiHidden="0" w:uiPriority="67" w:unhideWhenUsed="0"/>
+    <w:lsdException w:name="Medium Grid 2 Accent 4" w:semiHidden="0" w:uiPriority="68" w:unhideWhenUsed="0"/>
+    <w:lsdException w:name="Medium Grid 3 Accent 4" w:semiHidden="0" w:uiPriority="69" w:unhideWhenUsed="0"/>
+    <w:lsdException w:name="Dark List Accent 4" w:semiHidden="0" w:uiPriority="70" w:unhideWhenUsed="0"/>
+    <w:lsdException w:name="Colorful Shading Accent 4" w:semiHidden="0" w:uiPriority="71" w:unhideWhenUsed="0"/>
+    <w:lsdException w:name="Colorful List Accent 4" w:semiHidden="0" w:uiPriority="72" w:unhideWhenUsed="0"/>
+    <w:lsdException w:name="Colorful Grid Accent 4" w:semiHidden="0" w:uiPriority="73" w:unhideWhenUsed="0"/>
+    <w:lsdException w:name="Light Shading Accent 5" w:semiHidden="0" w:uiPriority="60" w:unhideWhenUsed="0"/>
+    <w:lsdException w:name="Light List Accent 5" w:semiHidden="0" w:uiPriority="61" w:unhideWhenUsed="0"/>
+    <w:lsdException w:name="Light Grid Accent 5" w:semiHidden="0" w:uiPriority="62" w:unhideWhenUsed="0"/>
+    <w:lsdException w:name="Medium Shading 1 Accent 5" w:semiHidden="0" w:uiPriority="63" w:unhideWhenUsed="0"/>
+    <w:lsdException w:name="Medium Shading 2 Accent 5" w:semiHidden="0" w:uiPriority="64" w:unhideWhenUsed="0"/>
+    <w:lsdException w:name="Medium List 1 Accent 5" w:semiHidden="0" w:uiPriority="65" w:unhideWhenUsed="0"/>
+    <w:lsdException w:name="Medium List 2 Accent 5" w:semiHidden="0" w:uiPriority="66" w:unhideWhenUsed="0"/>
+    <w:lsdException w:name="Medium Grid 1 Accent 5" w:semiHidden="0" w:uiPriority="67" w:unhideWhenUsed="0"/>
+    <w:lsdException w:name="Medium Grid 2 Accent 5" w:semiHidden="0" w:uiPriority="68" w:unhideWhenUsed="0"/>
+    <w:lsdException w:name="Medium Grid 3 Accent 5" w:semiHidden="0" w:uiPriority="69" w:unhideWhenUsed="0"/>
+    <w:lsdException w:name="Dark List Accent 5" w:semiHidden="0" w:uiPriority="70" w:unhideWhenUsed="0"/>
+    <w:lsdException w:name="Colorful Shading Accent 5" w:semiHidden="0" w:uiPriority="71" w:unhideWhenUsed="0"/>
+    <w:lsdException w:name="Colorful List Accent 5" w:semiHidden="0" w:uiPriority="72" w:unhideWhenUsed="0"/>
+    <w:lsdException w:name="Colorful Grid Accent 5" w:semiHidden="0" w:uiPriority="73" w:unhideWhenUsed="0"/>
+    <w:lsdException w:name="Light Shading Accent 6" w:semiHidden="0" w:uiPriority="60" w:unhideWhenUsed="0"/>
+    <w:lsdException w:name="Light List Accent 6" w:semiHidden="0" w:uiPriority="61" w:unhideWhenUsed="0"/>
+    <w:lsdException w:name="Light Grid Accent 6" w:semiHidden="0" w:uiPriority="62" w:unhideWhenUsed="0"/>
+    <w:lsdException w:name="Medium Shading 1 Accent 6" w:semiHidden="0" w:uiPriority="63" w:unhideWhenUsed="0"/>
+    <w:lsdException w:name="Medium Shading 2 Accent 6" w:semiHidden="0" w:uiPriority="64" w:unhideWhenUsed="0"/>
+    <w:lsdException w:name="Medium List 1 Accent 6" w:semiHidden="0" w:uiPriority="65" w:unhideWhenUsed="0"/>
+    <w:lsdException w:name="Medium List 2 Accent 6" w:semiHidden="0" w:uiPriority="66" w:unhideWhenUsed="0"/>
+    <w:lsdException w:name="Medium Grid 1 Accent 6" w:semiHidden="0" w:uiPriority="67" w:unhideWhenUsed="0"/>
+    <w:lsdException w:name="Medium Grid 2 Accent 6" w:semiHidden="0" w:uiPriority="68" w:unhideWhenUsed="0"/>
+    <w:lsdException w:name="Medium Grid 3 Accent 6" w:semiHidden="0" w:uiPriority="69" w:unhideWhenUsed="0"/>
+    <w:lsdException w:name="Dark List Accent 6" w:semiHidden="0" w:uiPriority="70" w:unhideWhenUsed="0"/>
+    <w:lsdException w:name="Colorful Shading Accent 6" w:semiHidden="0" w:uiPriority="71" w:unhideWhenUsed="0"/>
+    <w:lsdException w:name="Colorful List Accent 6" w:semiHidden="0" w:uiPriority="72" w:unhideWhenUsed="0"/>
+    <w:lsdException w:name="Colorful Grid Accent 6" w:semiHidden="0" w:uiPriority="73" w:unhideWhenUsed="0"/>
+    <w:lsdException w:name="Subtle Emphasis" w:semiHidden="0" w:uiPriority="19" w:unhideWhenUsed="0" w:qFormat="1"/>
+    <w:lsdException w:name="Intense Emphasis" w:semiHidden="0" w:uiPriority="21" w:unhideWhenUsed="0" w:qFormat="1"/>
+    <w:lsdException w:name="Subtle Reference" w:semiHidden="0" w:uiPriority="31" w:unhideWhenUsed="0" w:qFormat="1"/>
+    <w:lsdException w:name="Intense Reference" w:semiHidden="0" w:uiPriority="32" w:unhideWhenUsed="0" w:qFormat="1"/>
+    <w:lsdException w:name="Book Title" w:semiHidden="0" w:uiPriority="33" w:unhideWhenUsed="0" w:qFormat="1"/>
+    <w:lsdException w:name="Bibliography" w:uiPriority="37"/>
+    <w:lsdException w:name="TOC Heading" w:uiPriority="39" w:qFormat="1"/>
+  </w:latentStyles>
+  <w:style w:type="paragraph" w:default="1" w:styleId="Normal">
+    <w:name w:val="Normal"/>
+    <w:qFormat/>
+    <w:rsid w:val="00205F7F"/>
+  </w:style>
+  <w:style w:type="character" w:default="1" w:styleId="DefaultParagraphFont">
+    <w:name w:val="Default Paragraph Font"/>
+    <w:uiPriority w:val="1"/>
+    <w:semiHidden/>
+    <w:unhideWhenUsed/>
+  </w:style>
+  <w:style w:type="table" w:default="1" w:styleId="TableNormal">
+    <w:name w:val="Normal Table"/>
+    <w:uiPriority w:val="99"/>
+    <w:semiHidden/>
+    <w:unhideWhenUsed/>
+    <w:tblPr>
+      <w:tblInd w:w="0" w:type="dxa"/>
+      <w:tblCellMar>
+        <w:top w:w="0" w:type="dxa"/>
+        <w:left w:w="108" w:type="dxa"/>
+        <w:bottom w:w="0" w:type="dxa"/>
+        <w:right w:w="108" w:type="dxa"/>
+      </w:tblCellMar>
+    </w:tblPr>
+  </w:style>
+  <w:style w:type="numbering" w:default="1" w:styleId="NoList">
+    <w:name w:val="No List"/>
+    <w:uiPriority w:val="99"/>
+    <w:semiHidden/>
+    <w:unhideWhenUsed/>
+  </w:style>
+  <w:style w:type="paragraph" w:customStyle="1" w:styleId="Default">
+    <w:name w:val="Default"/>
+    <w:qFormat/>
+    <w:rsid w:val="00B539E6"/>
+    <w:pPr>
+      <w:autoSpaceDE w:val="0"/>
+      <w:autoSpaceDN w:val="0"/>
+      <w:adjustRightInd w:val="0"/>
+      <w:spacing w:after="0" w:line="240" w:lineRule="auto"/>
+    </w:pPr>
+    <w:rPr>
+      <w:rFonts w:ascii="Calibri" w:hAnsi="Calibri" w:cs="Calibri"/>
+      <w:color w:val="000000"/>
+      <w:sz w:val="24"/>
+      <w:szCs w:val="24"/>
+      <w:lang w:bidi="hi-IN"/>
+    </w:rPr>
+  </w:style>
+  <w:style w:type="paragraph" w:styleId="ListParagraph">
+    <w:name w:val="List Paragraph"/>
+    <w:basedOn w:val="Normal"/>
+    <w:uiPriority w:val="34"/>
+    <w:qFormat/>
+    <w:rsid w:val="008333B1"/>
+    <w:pPr>
+      <w:ind w:left="720"/>
+      <w:contextualSpacing/>
+    </w:pPr>
+  </w:style>
+  <w:style w:type="table" w:customStyle="1" w:styleId="TableGrid">
+    <w:name w:val="TableGrid"/>
+    <w:rsid w:val="009F1D1B"/>
+    <w:pPr>
+      <w:spacing w:after="0" w:line="240" w:lineRule="auto"/>
+    </w:pPr>
+    <w:rPr>
+      <w:rFonts w:eastAsiaTheme="minorEastAsia"/>
+      <w:szCs w:val="20"/>
+      <w:lang w:bidi="hi-IN"/>
+    </w:rPr>
+    <w:tblPr>
+      <w:tblCellMar>
+        <w:top w:w="0" w:type="dxa"/>
+        <w:left w:w="0" w:type="dxa"/>
+        <w:bottom w:w="0" w:type="dxa"/>
+        <w:right w:w="0" w:type="dxa"/>
+      </w:tblCellMar>
+    </w:tblPr>
+  </w:style>
+  <w:style w:type="paragraph" w:styleId="NormalWeb">
+    <w:name w:val="Normal (Web)"/>
+    <w:basedOn w:val="Normal"/>
+    <w:uiPriority w:val="99"/>
+    <w:semiHidden/>
+    <w:unhideWhenUsed/>
+    <w:rsid w:val="00331C8E"/>
+    <w:pPr>
+      <w:spacing w:before="100" w:beforeAutospacing="1" w:after="100" w:afterAutospacing="1" w:line="240" w:lineRule="auto"/>
+    </w:pPr>
+    <w:rPr>
+      <w:rFonts w:ascii="Times New Roman" w:eastAsia="Times New Roman" w:hAnsi="Times New Roman" w:cs="Times New Roman"/>
+      <w:sz w:val="24"/>
+      <w:szCs w:val="24"/>
+    </w:rPr>
+  </w:style>
+  <w:style w:type="table" w:styleId="TableGrid0">
+    <w:name w:val="Table Grid"/>
+    <w:basedOn w:val="TableNormal"/>
+    <w:uiPriority w:val="39"/>
+    <w:rsid w:val="00331C8E"/>
+    <w:pPr>
+      <w:spacing w:after="0" w:line="240" w:lineRule="auto"/>
+    </w:pPr>
+    <w:tblPr>
+      <w:tblInd w:w="0" w:type="dxa"/>
+      <w:tblBorders>
+        <w:top w:val="single" w:sz="4" w:space="0" w:color="auto"/>
+        <w:left w:val="single" w:sz="4" w:space="0" w:color="auto"/>
+        <w:bottom w:val="single" w:sz="4" w:space="0" w:color="auto"/>
+        <w:right w:val="single" w:sz="4" w:space="0" w:color="auto"/>
+        <w:insideH w:val="single" w:sz="4" w:space="0" w:color="auto"/>
+        <w:insideV w:val="single" w:sz="4" w:space="0" w:color="auto"/>
+      </w:tblBorders>
+      <w:tblCellMar>
+        <w:top w:w="0" w:type="dxa"/>
+        <w:left w:w="108" w:type="dxa"/>
+        <w:bottom w:w="0" w:type="dxa"/>
+        <w:right w:w="108" w:type="dxa"/>
+      </w:tblCellMar>
+    </w:tblPr>
+  </w:style>
+  <w:style w:type="character" w:styleId="Hyperlink">
+    <w:name w:val="Hyperlink"/>
+    <w:basedOn w:val="DefaultParagraphFont"/>
+    <w:uiPriority w:val="99"/>
+    <w:unhideWhenUsed/>
+    <w:rsid w:val="00C4115A"/>
+    <w:rPr>
+      <w:color w:val="0563C1" w:themeColor="hyperlink"/>
+      <w:u w:val="single"/>
+    </w:rPr>
+  </w:style>
+  <w:style w:type="character" w:customStyle="1" w:styleId="apple-converted-space">
+    <w:name w:val="apple-converted-space"/>
+    <w:basedOn w:val="DefaultParagraphFont"/>
+    <w:rsid w:val="00F8408D"/>
+  </w:style>
+  <w:style w:type="paragraph" w:styleId="NoSpacing">
+    <w:name w:val="No Spacing"/>
+    <w:uiPriority w:val="1"/>
+    <w:qFormat/>
+    <w:rsid w:val="00BD33EB"/>
+    <w:pPr>
+      <w:spacing w:after="0" w:line="240" w:lineRule="auto"/>
+    </w:pPr>
+  </w:style>
+  <w:style w:type="paragraph" w:styleId="BalloonText">
+    <w:name w:val="Balloon Text"/>
+    <w:basedOn w:val="Normal"/>
+    <w:link w:val="BalloonTextChar"/>
+    <w:uiPriority w:val="99"/>
+    <w:semiHidden/>
+    <w:unhideWhenUsed/>
+    <w:rsid w:val="00153BE3"/>
+    <w:pPr>
+      <w:spacing w:after="0" w:line="240" w:lineRule="auto"/>
+    </w:pPr>
+    <w:rPr>
+      <w:rFonts w:ascii="Tahoma" w:hAnsi="Tahoma" w:cs="Tahoma"/>
+      <w:sz w:val="16"/>
+      <w:szCs w:val="16"/>
+    </w:rPr>
+  </w:style>
+  <w:style w:type="character" w:customStyle="1" w:styleId="BalloonTextChar">
+    <w:name w:val="Balloon Text Char"/>
+    <w:basedOn w:val="DefaultParagraphFont"/>
+    <w:link w:val="BalloonText"/>
+    <w:uiPriority w:val="99"/>
+    <w:semiHidden/>
+    <w:rsid w:val="00153BE3"/>
+    <w:rPr>
+      <w:rFonts w:ascii="Tahoma" w:hAnsi="Tahoma" w:cs="Tahoma"/>
+      <w:sz w:val="16"/>
+      <w:szCs w:val="16"/>
+    </w:rPr>
+  </w:style>
+  <w:style w:type="character" w:styleId="CommentReference">
+    <w:name w:val="annotation reference"/>
+    <w:basedOn w:val="DefaultParagraphFont"/>
+    <w:uiPriority w:val="99"/>
+    <w:semiHidden/>
+    <w:unhideWhenUsed/>
+    <w:rsid w:val="00FC082F"/>
+    <w:rPr>
+      <w:sz w:val="16"/>
+      <w:szCs w:val="16"/>
+    </w:rPr>
+  </w:style>
+  <w:style w:type="paragraph" w:styleId="CommentText">
+    <w:name w:val="annotation text"/>
+    <w:basedOn w:val="Normal"/>
+    <w:link w:val="CommentTextChar"/>
+    <w:uiPriority w:val="99"/>
+    <w:semiHidden/>
+    <w:unhideWhenUsed/>
+    <w:rsid w:val="00FC082F"/>
+    <w:pPr>
+      <w:spacing w:line="240" w:lineRule="auto"/>
+    </w:pPr>
+    <w:rPr>
+      <w:sz w:val="20"/>
+      <w:szCs w:val="20"/>
+    </w:rPr>
+  </w:style>
+  <w:style w:type="character" w:customStyle="1" w:styleId="CommentTextChar">
+    <w:name w:val="Comment Text Char"/>
+    <w:basedOn w:val="DefaultParagraphFont"/>
+    <w:link w:val="CommentText"/>
+    <w:uiPriority w:val="99"/>
+    <w:semiHidden/>
+    <w:rsid w:val="00FC082F"/>
+    <w:rPr>
+      <w:sz w:val="20"/>
+      <w:szCs w:val="20"/>
+    </w:rPr>
+  </w:style>
+  <w:style w:type="paragraph" w:styleId="CommentSubject">
+    <w:name w:val="annotation subject"/>
+    <w:basedOn w:val="CommentText"/>
+    <w:next w:val="CommentText"/>
+    <w:link w:val="CommentSubjectChar"/>
+    <w:uiPriority w:val="99"/>
+    <w:semiHidden/>
+    <w:unhideWhenUsed/>
+    <w:rsid w:val="00FC082F"/>
+    <w:rPr>
+      <w:b/>
+      <w:bCs/>
+    </w:rPr>
+  </w:style>
+  <w:style w:type="character" w:customStyle="1" w:styleId="CommentSubjectChar">
+    <w:name w:val="Comment Subject Char"/>
+    <w:basedOn w:val="CommentTextChar"/>
+    <w:link w:val="CommentSubject"/>
+    <w:uiPriority w:val="99"/>
+    <w:semiHidden/>
+    <w:rsid w:val="00FC082F"/>
+    <w:rPr>
+      <w:b/>
+      <w:bCs/>
+      <w:sz w:val="20"/>
+      <w:szCs w:val="20"/>
+    </w:rPr>
+  </w:style>
+  <w:style w:type="paragraph" w:styleId="Header">
+    <w:name w:val="header"/>
+    <w:basedOn w:val="Normal"/>
+    <w:link w:val="HeaderChar"/>
+    <w:uiPriority w:val="99"/>
+    <w:unhideWhenUsed/>
+    <w:rsid w:val="00230B06"/>
+    <w:pPr>
+      <w:tabs>
+        <w:tab w:val="center" w:pos="4680"/>
+        <w:tab w:val="right" w:pos="9360"/>
+      </w:tabs>
+      <w:spacing w:after="0" w:line="240" w:lineRule="auto"/>
+    </w:pPr>
+  </w:style>
+  <w:style w:type="character" w:customStyle="1" w:styleId="HeaderChar">
+    <w:name w:val="Header Char"/>
+    <w:basedOn w:val="DefaultParagraphFont"/>
+    <w:link w:val="Header"/>
+    <w:uiPriority w:val="99"/>
+    <w:rsid w:val="00230B06"/>
+  </w:style>
+  <w:style w:type="paragraph" w:styleId="Footer">
+    <w:name w:val="footer"/>
+    <w:basedOn w:val="Normal"/>
+    <w:link w:val="FooterChar"/>
+    <w:uiPriority w:val="99"/>
+    <w:unhideWhenUsed/>
+    <w:rsid w:val="00230B06"/>
+    <w:pPr>
+      <w:tabs>
+        <w:tab w:val="center" w:pos="4680"/>
+        <w:tab w:val="right" w:pos="9360"/>
+      </w:tabs>
+      <w:spacing w:after="0" w:line="240" w:lineRule="auto"/>
+    </w:pPr>
+  </w:style>
+  <w:style w:type="character" w:customStyle="1" w:styleId="FooterChar">
+    <w:name w:val="Footer Char"/>
+    <w:basedOn w:val="DefaultParagraphFont"/>
+    <w:link w:val="Footer"/>
+    <w:uiPriority w:val="99"/>
+    <w:rsid w:val="00230B06"/>
+  </w:style>
+  <w:style w:type="paragraph" w:customStyle="1" w:styleId="Body">
+    <w:name w:val="Body"/>
+    <w:rsid w:val="00205F7F"/>
+    <w:pPr>
+      <w:spacing w:after="0" w:line="240" w:lineRule="auto"/>
+    </w:pPr>
+    <w:rPr>
+      <w:rFonts w:ascii="Times New Roman" w:eastAsia="Arial Unicode MS" w:hAnsi="Times New Roman" w:cs="Arial Unicode MS"/>
+      <w:color w:val="000000"/>
+      <w:u w:color="000000"/>
+      <w:lang w:val="en-IN" w:eastAsia="en-IN"/>
+      <w14:textOutline w14:w="0" w14:cap="flat" w14:cmpd="sng" w14:algn="ctr">
+        <w14:noFill/>
+        <w14:prstDash w14:val="solid"/>
+        <w14:bevel/>
+      </w14:textOutline>
+    </w:rPr>
+  </w:style>
+  <w:style w:type="character" w:styleId="Strong">
+    <w:name w:val="Strong"/>
+    <w:basedOn w:val="DefaultParagraphFont"/>
+    <w:uiPriority w:val="22"/>
+    <w:qFormat/>
+    <w:rsid w:val="008044E2"/>
+    <w:rPr>
+      <w:b/>
+      <w:bCs/>
+    </w:rPr>
+  </w:style>
 </w:styles>
 </file>
 
@@ -10124,7 +11744,7 @@
     </a:clrScheme>
     <a:fontScheme name="Office">
       <a:majorFont>
-        <a:latin typeface="Calibri Light" panose="020F0302020204030204"/>
+        <a:latin typeface="Calibri Light"/>
         <a:ea typeface=""/>
         <a:cs typeface=""/>
         <a:font script="Jpan" typeface="游ゴシック Light"/>
@@ -10159,7 +11779,7 @@
         <a:font script="Geor" typeface="Sylfaen"/>
       </a:majorFont>
       <a:minorFont>
-        <a:latin typeface="Calibri" panose="020F0502020204030204"/>
+        <a:latin typeface="Calibri"/>
         <a:ea typeface=""/>
         <a:cs typeface=""/>
         <a:font script="Jpan" typeface="游明朝"/>
@@ -10336,7 +11956,7 @@
   <a:extraClrSchemeLst/>
   <a:extLst>
     <a:ext uri="{05A4C25C-085E-4340-85A3-A5531E510DB2}">
-      <thm15:themeFamily xmlns:thm15="http://schemas.microsoft.com/office/thememl/2012/main" name="Office Theme" id="{62F939B6-93AF-4DB8-9C6B-D6C7DFDC589F}" vid="{4A3C46E8-61CC-4603-A589-7422A47A8E4A}"/>
+      <thm15:themeFamily xmlns:thm15="http://schemas.microsoft.com/office/thememl/2012/main" xmlns="" name="Office Theme" id="{62F939B6-93AF-4DB8-9C6B-D6C7DFDC589F}" vid="{4A3C46E8-61CC-4603-A589-7422A47A8E4A}"/>
     </a:ext>
   </a:extLst>
 </a:theme>
@@ -10347,7 +11967,7 @@
 </file>
 
 <file path=customXml/itemProps1.xml><?xml version="1.0" encoding="utf-8"?>
-<ds:datastoreItem xmlns:ds="http://schemas.openxmlformats.org/officeDocument/2006/customXml" ds:itemID="{0CCAEEC3-155E-4D45-9BE1-CA10E6FE3B16}">
+<ds:datastoreItem xmlns:ds="http://schemas.openxmlformats.org/officeDocument/2006/customXml" ds:itemID="{18CADD1D-CF8B-446C-9225-B71A73FBC393}">
   <ds:schemaRefs>
     <ds:schemaRef ds:uri="http://schemas.openxmlformats.org/officeDocument/2006/bibliography"/>
   </ds:schemaRefs>

</xml_diff>

<commit_message>
Final Modification to Synopsis & PPT
</commit_message>
<xml_diff>
--- a/Synopsis.docx
+++ b/Synopsis.docx
@@ -1,6 +1,6 @@
 
 <file path=word/document.xml><?xml version="1.0" encoding="utf-8"?>
-<w:document xmlns:wpc="http://schemas.microsoft.com/office/word/2010/wordprocessingCanvas" xmlns:mc="http://schemas.openxmlformats.org/markup-compatibility/2006" xmlns:o="urn:schemas-microsoft-com:office:office" xmlns:r="http://schemas.openxmlformats.org/officeDocument/2006/relationships" xmlns:m="http://schemas.openxmlformats.org/officeDocument/2006/math" xmlns:v="urn:schemas-microsoft-com:vml" xmlns:wp14="http://schemas.microsoft.com/office/word/2010/wordprocessingDrawing" xmlns:wp="http://schemas.openxmlformats.org/drawingml/2006/wordprocessingDrawing" xmlns:w10="urn:schemas-microsoft-com:office:word" xmlns:w="http://schemas.openxmlformats.org/wordprocessingml/2006/main" xmlns:w14="http://schemas.microsoft.com/office/word/2010/wordml" xmlns:wpg="http://schemas.microsoft.com/office/word/2010/wordprocessingGroup" xmlns:wpi="http://schemas.microsoft.com/office/word/2010/wordprocessingInk" xmlns:wne="http://schemas.microsoft.com/office/word/2006/wordml" xmlns:wps="http://schemas.microsoft.com/office/word/2010/wordprocessingShape" mc:Ignorable="w14 wp14">
+<w:document xmlns:wpc="http://schemas.microsoft.com/office/word/2010/wordprocessingCanvas" xmlns:cx="http://schemas.microsoft.com/office/drawing/2014/chartex" xmlns:cx1="http://schemas.microsoft.com/office/drawing/2015/9/8/chartex" xmlns:cx2="http://schemas.microsoft.com/office/drawing/2015/10/21/chartex" xmlns:cx3="http://schemas.microsoft.com/office/drawing/2016/5/9/chartex" xmlns:cx4="http://schemas.microsoft.com/office/drawing/2016/5/10/chartex" xmlns:cx5="http://schemas.microsoft.com/office/drawing/2016/5/11/chartex" xmlns:cx6="http://schemas.microsoft.com/office/drawing/2016/5/12/chartex" xmlns:cx7="http://schemas.microsoft.com/office/drawing/2016/5/13/chartex" xmlns:cx8="http://schemas.microsoft.com/office/drawing/2016/5/14/chartex" xmlns:mc="http://schemas.openxmlformats.org/markup-compatibility/2006" xmlns:aink="http://schemas.microsoft.com/office/drawing/2016/ink" xmlns:am3d="http://schemas.microsoft.com/office/drawing/2017/model3d" xmlns:o="urn:schemas-microsoft-com:office:office" xmlns:r="http://schemas.openxmlformats.org/officeDocument/2006/relationships" xmlns:m="http://schemas.openxmlformats.org/officeDocument/2006/math" xmlns:v="urn:schemas-microsoft-com:vml" xmlns:wp14="http://schemas.microsoft.com/office/word/2010/wordprocessingDrawing" xmlns:wp="http://schemas.openxmlformats.org/drawingml/2006/wordprocessingDrawing" xmlns:w10="urn:schemas-microsoft-com:office:word" xmlns:w="http://schemas.openxmlformats.org/wordprocessingml/2006/main" xmlns:w14="http://schemas.microsoft.com/office/word/2010/wordml" xmlns:w15="http://schemas.microsoft.com/office/word/2012/wordml" xmlns:w16cid="http://schemas.microsoft.com/office/word/2016/wordml/cid" xmlns:w16se="http://schemas.microsoft.com/office/word/2015/wordml/symex" xmlns:wpg="http://schemas.microsoft.com/office/word/2010/wordprocessingGroup" xmlns:wpi="http://schemas.microsoft.com/office/word/2010/wordprocessingInk" xmlns:wne="http://schemas.microsoft.com/office/word/2006/wordml" xmlns:wps="http://schemas.microsoft.com/office/word/2010/wordprocessingShape" mc:Ignorable="w14 w15 w16se w16cid wp14">
   <w:body>
     <w:p>
       <w:pPr>
@@ -819,7 +819,7 @@
                     <pic:cNvPicPr/>
                   </pic:nvPicPr>
                   <pic:blipFill>
-                    <a:blip r:embed="rId9"/>
+                    <a:blip r:embed="rId8"/>
                     <a:stretch>
                       <a:fillRect/>
                     </a:stretch>
@@ -979,12 +979,63 @@
           <w:u w:val="single" w:color="000000"/>
         </w:rPr>
       </w:pPr>
+    </w:p>
+    <w:p>
+      <w:pPr>
+        <w:spacing w:after="0"/>
+        <w:ind w:left="324"/>
+        <w:jc w:val="center"/>
+        <w:rPr>
+          <w:rFonts w:ascii="Times New Roman" w:eastAsia="Times New Roman" w:hAnsi="Times New Roman" w:cs="Times New Roman"/>
+          <w:b/>
+          <w:sz w:val="36"/>
+          <w:u w:val="single" w:color="000000"/>
+        </w:rPr>
+      </w:pPr>
+    </w:p>
+    <w:p>
+      <w:pPr>
+        <w:spacing w:after="0"/>
+        <w:ind w:left="324"/>
+        <w:jc w:val="center"/>
+        <w:rPr>
+          <w:rFonts w:ascii="Times New Roman" w:eastAsia="Times New Roman" w:hAnsi="Times New Roman" w:cs="Times New Roman"/>
+          <w:b/>
+          <w:sz w:val="36"/>
+          <w:u w:val="single" w:color="000000"/>
+        </w:rPr>
+      </w:pPr>
+    </w:p>
+    <w:p>
+      <w:pPr>
+        <w:spacing w:after="0"/>
+        <w:ind w:left="324"/>
+        <w:jc w:val="center"/>
+        <w:rPr>
+          <w:rFonts w:ascii="Times New Roman" w:eastAsia="Times New Roman" w:hAnsi="Times New Roman" w:cs="Times New Roman"/>
+          <w:b/>
+          <w:sz w:val="36"/>
+          <w:u w:val="single" w:color="000000"/>
+        </w:rPr>
+      </w:pPr>
+    </w:p>
+    <w:p>
+      <w:pPr>
+        <w:spacing w:after="0"/>
+        <w:ind w:left="324"/>
+        <w:jc w:val="center"/>
+        <w:rPr>
+          <w:rFonts w:ascii="Times New Roman" w:eastAsia="Times New Roman" w:hAnsi="Times New Roman" w:cs="Times New Roman"/>
+          <w:b/>
+          <w:sz w:val="36"/>
+          <w:u w:val="single" w:color="000000"/>
+        </w:rPr>
+      </w:pPr>
       <w:r>
         <w:rPr>
           <w:noProof/>
           <w:lang w:val="en-IN" w:eastAsia="en-IN"/>
         </w:rPr>
-        <w:lastRenderedPageBreak/>
         <w:drawing>
           <wp:inline distT="0" distB="0" distL="0" distR="0" wp14:anchorId="59978D18" wp14:editId="260CB8F9">
             <wp:extent cx="1799932" cy="523745"/>
@@ -999,7 +1050,7 @@
                     <pic:cNvPicPr/>
                   </pic:nvPicPr>
                   <pic:blipFill>
-                    <a:blip r:embed="rId9"/>
+                    <a:blip r:embed="rId8"/>
                     <a:stretch>
                       <a:fillRect/>
                     </a:stretch>
@@ -1023,6 +1074,19 @@
     <w:p>
       <w:pPr>
         <w:spacing w:after="0"/>
+        <w:ind w:left="324"/>
+        <w:jc w:val="center"/>
+        <w:rPr>
+          <w:rFonts w:ascii="Times New Roman" w:eastAsia="Times New Roman" w:hAnsi="Times New Roman" w:cs="Times New Roman"/>
+          <w:b/>
+          <w:sz w:val="36"/>
+          <w:u w:val="single" w:color="000000"/>
+        </w:rPr>
+      </w:pPr>
+    </w:p>
+    <w:p>
+      <w:pPr>
+        <w:spacing w:after="0"/>
         <w:jc w:val="center"/>
         <w:rPr>
           <w:rFonts w:ascii="Times New Roman" w:hAnsi="Times New Roman" w:cs="Times New Roman"/>
@@ -1080,6 +1144,20 @@
     </w:p>
     <w:p>
       <w:pPr>
+        <w:tabs>
+          <w:tab w:val="left" w:pos="2700"/>
+        </w:tabs>
+        <w:contextualSpacing/>
+        <w:rPr>
+          <w:rFonts w:ascii="Times New Roman" w:hAnsi="Times New Roman" w:cs="Times New Roman"/>
+          <w:b/>
+          <w:sz w:val="36"/>
+          <w:szCs w:val="40"/>
+        </w:rPr>
+      </w:pPr>
+    </w:p>
+    <w:p>
+      <w:pPr>
         <w:jc w:val="center"/>
         <w:rPr>
           <w:rFonts w:ascii="Times New Roman" w:eastAsia="Times New Roman" w:hAnsi="Times New Roman" w:cs="Times New Roman"/>
@@ -1141,7 +1219,9 @@
           <w:u w:val="single"/>
         </w:rPr>
       </w:pPr>
-      <w:r>
+    </w:p>
+    <w:p>
+      <w:pPr>
         <w:rPr>
           <w:rFonts w:ascii="Times New Roman" w:eastAsia="Times New Roman" w:hAnsi="Times New Roman" w:cs="Times New Roman"/>
           <w:b/>
@@ -1149,6 +1229,15 @@
           <w:szCs w:val="28"/>
           <w:u w:val="single"/>
         </w:rPr>
+      </w:pPr>
+      <w:r>
+        <w:rPr>
+          <w:rFonts w:ascii="Times New Roman" w:eastAsia="Times New Roman" w:hAnsi="Times New Roman" w:cs="Times New Roman"/>
+          <w:b/>
+          <w:sz w:val="28"/>
+          <w:szCs w:val="28"/>
+          <w:u w:val="single"/>
+        </w:rPr>
         <w:t>Project Title:</w:t>
       </w:r>
     </w:p>
@@ -1162,6 +1251,17 @@
           <w:u w:val="single"/>
         </w:rPr>
       </w:pPr>
+    </w:p>
+    <w:p>
+      <w:pPr>
+        <w:rPr>
+          <w:rFonts w:ascii="Times New Roman" w:eastAsia="Times New Roman" w:hAnsi="Times New Roman" w:cs="Times New Roman"/>
+          <w:b/>
+          <w:sz w:val="28"/>
+          <w:szCs w:val="28"/>
+          <w:u w:val="single"/>
+        </w:rPr>
+      </w:pPr>
       <w:r>
         <w:rPr>
           <w:rFonts w:ascii="Times New Roman" w:hAnsi="Times New Roman" w:cs="Times New Roman"/>
@@ -1208,6 +1308,19 @@
       <w:pPr>
         <w:rPr>
           <w:rFonts w:ascii="Times New Roman" w:hAnsi="Times New Roman" w:cs="Times New Roman"/>
+          <w:b/>
+          <w:bCs/>
+          <w:sz w:val="28"/>
+          <w:szCs w:val="28"/>
+          <w:u w:val="single"/>
+        </w:rPr>
+      </w:pPr>
+    </w:p>
+    <w:p>
+      <w:pPr>
+        <w:jc w:val="both"/>
+        <w:rPr>
+          <w:rFonts w:ascii="Times New Roman" w:hAnsi="Times New Roman" w:cs="Times New Roman"/>
           <w:color w:val="000000" w:themeColor="text1"/>
           <w:sz w:val="24"/>
           <w:szCs w:val="24"/>
@@ -1219,7 +1332,6 @@
           <w:color w:val="000000" w:themeColor="text1"/>
           <w:sz w:val="24"/>
           <w:szCs w:val="24"/>
-          <w:highlight w:val="yellow"/>
         </w:rPr>
         <w:t>Emails have become greater part of our lives. The Email, one organized well, is the most effective means of communication for business. A lot of companies nowadays have their own privacy factors, in which they prefer to keep their delicate data inside their organizations. Thus, data can be shared with trust and under supervision by the organization. More versatile than anything it can be used to communicate people in different parts of the world, but for different organization different types of configurations are required. The customization done in the project are on the requirements that are generally required by the company to establish a smooth and reliable medium of communication with restriction of messages like maintaining the buffer log, automating the mail server to generate automatic backups, providing special restriction to unaccepted contents and to make the data searchable and easily accessible.</w:t>
       </w:r>
@@ -1287,60 +1399,6 @@
         </w:rPr>
         <w:t xml:space="preserve"> Logs, Buffer, Backups, Algorithms (Searching and Sorting), Security and SSL Certifications. </w:t>
       </w:r>
-    </w:p>
-    <w:p>
-      <w:pPr>
-        <w:rPr>
-          <w:rFonts w:ascii="Times New Roman" w:hAnsi="Times New Roman" w:cs="Times New Roman"/>
-          <w:sz w:val="28"/>
-          <w:szCs w:val="28"/>
-        </w:rPr>
-      </w:pPr>
-    </w:p>
-    <w:p>
-      <w:pPr>
-        <w:rPr>
-          <w:rFonts w:ascii="Times New Roman" w:hAnsi="Times New Roman" w:cs="Times New Roman"/>
-          <w:sz w:val="28"/>
-          <w:szCs w:val="28"/>
-        </w:rPr>
-      </w:pPr>
-    </w:p>
-    <w:p>
-      <w:pPr>
-        <w:rPr>
-          <w:rFonts w:ascii="Times New Roman" w:hAnsi="Times New Roman" w:cs="Times New Roman"/>
-          <w:sz w:val="28"/>
-          <w:szCs w:val="28"/>
-        </w:rPr>
-      </w:pPr>
-    </w:p>
-    <w:p>
-      <w:pPr>
-        <w:rPr>
-          <w:rFonts w:ascii="Times New Roman" w:hAnsi="Times New Roman" w:cs="Times New Roman"/>
-          <w:sz w:val="28"/>
-          <w:szCs w:val="28"/>
-        </w:rPr>
-      </w:pPr>
-    </w:p>
-    <w:p>
-      <w:pPr>
-        <w:rPr>
-          <w:rFonts w:ascii="Times New Roman" w:hAnsi="Times New Roman" w:cs="Times New Roman"/>
-          <w:sz w:val="28"/>
-          <w:szCs w:val="28"/>
-        </w:rPr>
-      </w:pPr>
-    </w:p>
-    <w:p>
-      <w:pPr>
-        <w:rPr>
-          <w:rFonts w:ascii="Times New Roman" w:hAnsi="Times New Roman" w:cs="Times New Roman"/>
-          <w:sz w:val="28"/>
-          <w:szCs w:val="28"/>
-        </w:rPr>
-      </w:pPr>
     </w:p>
     <w:p>
       <w:pPr>
@@ -1379,19 +1437,12 @@
         <w:rPr>
           <w:rFonts w:ascii="Times New Roman" w:hAnsi="Times New Roman" w:cs="Times New Roman"/>
           <w:b/>
-          <w:sz w:val="24"/>
-          <w:szCs w:val="24"/>
+          <w:sz w:val="28"/>
+          <w:szCs w:val="28"/>
           <w:u w:val="single"/>
         </w:rPr>
       </w:pPr>
-    </w:p>
-    <w:p>
-      <w:pPr>
-        <w:autoSpaceDE w:val="0"/>
-        <w:autoSpaceDN w:val="0"/>
-        <w:adjustRightInd w:val="0"/>
-        <w:spacing w:after="0" w:line="276" w:lineRule="auto"/>
-        <w:jc w:val="both"/>
+      <w:r>
         <w:rPr>
           <w:rFonts w:ascii="Times New Roman" w:hAnsi="Times New Roman" w:cs="Times New Roman"/>
           <w:b/>
@@ -1399,16 +1450,6 @@
           <w:szCs w:val="28"/>
           <w:u w:val="single"/>
         </w:rPr>
-      </w:pPr>
-      <w:r>
-        <w:rPr>
-          <w:rFonts w:ascii="Times New Roman" w:hAnsi="Times New Roman" w:cs="Times New Roman"/>
-          <w:b/>
-          <w:sz w:val="28"/>
-          <w:szCs w:val="28"/>
-          <w:u w:val="single"/>
-        </w:rPr>
-        <w:lastRenderedPageBreak/>
         <w:t>Introduction:</w:t>
       </w:r>
     </w:p>
@@ -1919,6 +1960,16 @@
           <w:lang w:val="en-IN" w:eastAsia="en-IN"/>
         </w:rPr>
       </w:pPr>
+      <w:r>
+        <w:rPr>
+          <w:rFonts w:ascii="Times New Roman" w:eastAsia="Times New Roman" w:hAnsi="Times New Roman" w:cs="Times New Roman"/>
+          <w:color w:val="1C1E29"/>
+          <w:sz w:val="24"/>
+          <w:szCs w:val="24"/>
+          <w:lang w:val="en-IN" w:eastAsia="en-IN"/>
+        </w:rPr>
+        <w:t xml:space="preserve">  </w:t>
+      </w:r>
     </w:p>
     <w:p>
       <w:pPr>
@@ -1933,6 +1984,13 @@
           <w:lang w:val="en-IN" w:eastAsia="en-IN"/>
         </w:rPr>
       </w:pPr>
+      <w:r>
+        <w:rPr>
+          <w:noProof/>
+          <w:lang w:val="en-IN" w:eastAsia="en-IN"/>
+        </w:rPr>
+        <w:t xml:space="preserve">                 </w:t>
+      </w:r>
       <w:r>
         <w:rPr>
           <w:noProof/>
@@ -1956,7 +2014,7 @@
                     </pic:cNvPicPr>
                   </pic:nvPicPr>
                   <pic:blipFill>
-                    <a:blip r:embed="rId10">
+                    <a:blip r:embed="rId9">
                       <a:extLst>
                         <a:ext uri="{28A0092B-C50C-407E-A947-70E740481C1C}">
                           <a14:useLocalDpi xmlns:a14="http://schemas.microsoft.com/office/drawing/2010/main" val="0"/>
@@ -2031,6 +2089,16 @@
           <w:lang w:val="en-IN" w:eastAsia="en-IN"/>
         </w:rPr>
       </w:pPr>
+      <w:r>
+        <w:rPr>
+          <w:rFonts w:ascii="Times New Roman" w:eastAsia="Times New Roman" w:hAnsi="Times New Roman" w:cs="Times New Roman"/>
+          <w:color w:val="1C1E29"/>
+          <w:sz w:val="24"/>
+          <w:szCs w:val="24"/>
+          <w:lang w:val="en-IN" w:eastAsia="en-IN"/>
+        </w:rPr>
+        <w:t xml:space="preserve">      </w:t>
+      </w:r>
     </w:p>
     <w:p>
       <w:pPr>
@@ -2094,7 +2162,6 @@
           <w:szCs w:val="24"/>
           <w:lang w:val="en-IN" w:eastAsia="en-IN"/>
         </w:rPr>
-        <w:lastRenderedPageBreak/>
         <w:t>Working of SMTP:</w:t>
       </w:r>
     </w:p>
@@ -2524,6 +2591,7 @@
     <w:p>
       <w:pPr>
         <w:spacing w:after="0" w:line="240" w:lineRule="auto"/>
+        <w:jc w:val="both"/>
         <w:rPr>
           <w:rFonts w:ascii="Times New Roman" w:eastAsia="Times New Roman" w:hAnsi="Times New Roman" w:cs="Times New Roman"/>
           <w:color w:val="1C1E29"/>
@@ -2546,6 +2614,7 @@
     <w:p>
       <w:pPr>
         <w:spacing w:after="0" w:line="240" w:lineRule="auto"/>
+        <w:jc w:val="both"/>
         <w:rPr>
           <w:rFonts w:ascii="Times New Roman" w:eastAsia="Times New Roman" w:hAnsi="Times New Roman" w:cs="Times New Roman"/>
           <w:color w:val="1C1E29"/>
@@ -3019,38 +3088,7 @@
     </w:p>
     <w:p>
       <w:pPr>
-        <w:autoSpaceDE w:val="0"/>
-        <w:autoSpaceDN w:val="0"/>
-        <w:adjustRightInd w:val="0"/>
-        <w:spacing w:after="0" w:line="276" w:lineRule="auto"/>
-        <w:jc w:val="both"/>
-        <w:rPr>
-          <w:rFonts w:ascii="Times New Roman" w:hAnsi="Times New Roman" w:cs="Times New Roman"/>
-          <w:sz w:val="24"/>
-          <w:szCs w:val="24"/>
-        </w:rPr>
-      </w:pPr>
-    </w:p>
-    <w:p>
-      <w:pPr>
-        <w:autoSpaceDE w:val="0"/>
-        <w:autoSpaceDN w:val="0"/>
-        <w:adjustRightInd w:val="0"/>
-        <w:spacing w:after="0" w:line="276" w:lineRule="auto"/>
-        <w:jc w:val="both"/>
-        <w:rPr>
-          <w:rFonts w:ascii="Times New Roman" w:hAnsi="Times New Roman" w:cs="Times New Roman"/>
-          <w:sz w:val="24"/>
-          <w:szCs w:val="24"/>
-        </w:rPr>
-      </w:pPr>
-    </w:p>
-    <w:p>
-      <w:pPr>
-        <w:autoSpaceDE w:val="0"/>
-        <w:autoSpaceDN w:val="0"/>
-        <w:adjustRightInd w:val="0"/>
-        <w:spacing w:after="0" w:line="276" w:lineRule="auto"/>
+        <w:pStyle w:val="NoSpacing"/>
         <w:rPr>
           <w:rFonts w:ascii="Times New Roman" w:hAnsi="Times New Roman" w:cs="Times New Roman"/>
           <w:b/>
@@ -3071,7 +3109,10 @@
           <w:u w:val="single"/>
         </w:rPr>
       </w:pPr>
-      <w:r>
+    </w:p>
+    <w:p>
+      <w:pPr>
+        <w:pStyle w:val="NoSpacing"/>
         <w:rPr>
           <w:rFonts w:ascii="Times New Roman" w:hAnsi="Times New Roman" w:cs="Times New Roman"/>
           <w:b/>
@@ -3079,6 +3120,27 @@
           <w:szCs w:val="28"/>
           <w:u w:val="single"/>
         </w:rPr>
+      </w:pPr>
+    </w:p>
+    <w:p>
+      <w:pPr>
+        <w:pStyle w:val="NoSpacing"/>
+        <w:rPr>
+          <w:rFonts w:ascii="Times New Roman" w:hAnsi="Times New Roman" w:cs="Times New Roman"/>
+          <w:b/>
+          <w:sz w:val="28"/>
+          <w:szCs w:val="28"/>
+          <w:u w:val="single"/>
+        </w:rPr>
+      </w:pPr>
+      <w:r>
+        <w:rPr>
+          <w:rFonts w:ascii="Times New Roman" w:hAnsi="Times New Roman" w:cs="Times New Roman"/>
+          <w:b/>
+          <w:sz w:val="28"/>
+          <w:szCs w:val="28"/>
+          <w:u w:val="single"/>
+        </w:rPr>
         <w:t>Problem Statement:</w:t>
       </w:r>
     </w:p>
@@ -3120,25 +3182,6 @@
         </w:rPr>
         <w:t xml:space="preserve">A lot of companies nowadays have their own privacy factors, in which they prefer to keep their delicate data inside their organizations. The Proposed work attempts to provide an improvement over basic email servers to add functionalities like log maintenance (Back up/ Deletion), algorithm to inspect incoming traffic and provide ease of access to the flagged mails. </w:t>
       </w:r>
-    </w:p>
-    <w:p>
-      <w:pPr>
-        <w:tabs>
-          <w:tab w:val="left" w:pos="9615"/>
-        </w:tabs>
-        <w:autoSpaceDE w:val="0"/>
-        <w:autoSpaceDN w:val="0"/>
-        <w:adjustRightInd w:val="0"/>
-        <w:spacing w:after="0" w:line="276" w:lineRule="auto"/>
-        <w:rPr>
-          <w:rFonts w:ascii="Times New Roman" w:hAnsi="Times New Roman" w:cs="Times New Roman"/>
-          <w:b/>
-          <w:bCs/>
-          <w:sz w:val="28"/>
-          <w:szCs w:val="28"/>
-          <w:u w:val="single"/>
-        </w:rPr>
-      </w:pPr>
     </w:p>
     <w:p>
       <w:pPr>
@@ -3461,6 +3504,253 @@
           <w:u w:val="single"/>
         </w:rPr>
       </w:pPr>
+    </w:p>
+    <w:p>
+      <w:pPr>
+        <w:tabs>
+          <w:tab w:val="left" w:pos="9615"/>
+        </w:tabs>
+        <w:autoSpaceDE w:val="0"/>
+        <w:autoSpaceDN w:val="0"/>
+        <w:adjustRightInd w:val="0"/>
+        <w:spacing w:after="0" w:line="276" w:lineRule="auto"/>
+        <w:rPr>
+          <w:rFonts w:ascii="Times New Roman" w:hAnsi="Times New Roman" w:cs="Times New Roman"/>
+          <w:b/>
+          <w:bCs/>
+          <w:sz w:val="28"/>
+          <w:szCs w:val="28"/>
+          <w:u w:val="single"/>
+        </w:rPr>
+      </w:pPr>
+    </w:p>
+    <w:p>
+      <w:pPr>
+        <w:tabs>
+          <w:tab w:val="left" w:pos="9615"/>
+        </w:tabs>
+        <w:autoSpaceDE w:val="0"/>
+        <w:autoSpaceDN w:val="0"/>
+        <w:adjustRightInd w:val="0"/>
+        <w:spacing w:after="0" w:line="276" w:lineRule="auto"/>
+        <w:rPr>
+          <w:rFonts w:ascii="Times New Roman" w:hAnsi="Times New Roman" w:cs="Times New Roman"/>
+          <w:b/>
+          <w:bCs/>
+          <w:sz w:val="28"/>
+          <w:szCs w:val="28"/>
+          <w:u w:val="single"/>
+        </w:rPr>
+      </w:pPr>
+    </w:p>
+    <w:p>
+      <w:pPr>
+        <w:tabs>
+          <w:tab w:val="left" w:pos="9615"/>
+        </w:tabs>
+        <w:autoSpaceDE w:val="0"/>
+        <w:autoSpaceDN w:val="0"/>
+        <w:adjustRightInd w:val="0"/>
+        <w:spacing w:after="0" w:line="276" w:lineRule="auto"/>
+        <w:rPr>
+          <w:rFonts w:ascii="Times New Roman" w:hAnsi="Times New Roman" w:cs="Times New Roman"/>
+          <w:b/>
+          <w:bCs/>
+          <w:sz w:val="28"/>
+          <w:szCs w:val="28"/>
+          <w:u w:val="single"/>
+        </w:rPr>
+      </w:pPr>
+    </w:p>
+    <w:p>
+      <w:pPr>
+        <w:tabs>
+          <w:tab w:val="left" w:pos="9615"/>
+        </w:tabs>
+        <w:autoSpaceDE w:val="0"/>
+        <w:autoSpaceDN w:val="0"/>
+        <w:adjustRightInd w:val="0"/>
+        <w:spacing w:after="0" w:line="276" w:lineRule="auto"/>
+        <w:rPr>
+          <w:rFonts w:ascii="Times New Roman" w:hAnsi="Times New Roman" w:cs="Times New Roman"/>
+          <w:b/>
+          <w:bCs/>
+          <w:sz w:val="28"/>
+          <w:szCs w:val="28"/>
+          <w:u w:val="single"/>
+        </w:rPr>
+      </w:pPr>
+    </w:p>
+    <w:p>
+      <w:pPr>
+        <w:tabs>
+          <w:tab w:val="left" w:pos="9615"/>
+        </w:tabs>
+        <w:autoSpaceDE w:val="0"/>
+        <w:autoSpaceDN w:val="0"/>
+        <w:adjustRightInd w:val="0"/>
+        <w:spacing w:after="0" w:line="276" w:lineRule="auto"/>
+        <w:rPr>
+          <w:rFonts w:ascii="Times New Roman" w:hAnsi="Times New Roman" w:cs="Times New Roman"/>
+          <w:b/>
+          <w:bCs/>
+          <w:sz w:val="28"/>
+          <w:szCs w:val="28"/>
+          <w:u w:val="single"/>
+        </w:rPr>
+      </w:pPr>
+    </w:p>
+    <w:p>
+      <w:pPr>
+        <w:tabs>
+          <w:tab w:val="left" w:pos="9615"/>
+        </w:tabs>
+        <w:autoSpaceDE w:val="0"/>
+        <w:autoSpaceDN w:val="0"/>
+        <w:adjustRightInd w:val="0"/>
+        <w:spacing w:after="0" w:line="276" w:lineRule="auto"/>
+        <w:rPr>
+          <w:rFonts w:ascii="Times New Roman" w:hAnsi="Times New Roman" w:cs="Times New Roman"/>
+          <w:b/>
+          <w:bCs/>
+          <w:sz w:val="28"/>
+          <w:szCs w:val="28"/>
+          <w:u w:val="single"/>
+        </w:rPr>
+      </w:pPr>
+    </w:p>
+    <w:p>
+      <w:pPr>
+        <w:tabs>
+          <w:tab w:val="left" w:pos="9615"/>
+        </w:tabs>
+        <w:autoSpaceDE w:val="0"/>
+        <w:autoSpaceDN w:val="0"/>
+        <w:adjustRightInd w:val="0"/>
+        <w:spacing w:after="0" w:line="276" w:lineRule="auto"/>
+        <w:rPr>
+          <w:rFonts w:ascii="Times New Roman" w:hAnsi="Times New Roman" w:cs="Times New Roman"/>
+          <w:b/>
+          <w:bCs/>
+          <w:sz w:val="28"/>
+          <w:szCs w:val="28"/>
+          <w:u w:val="single"/>
+        </w:rPr>
+      </w:pPr>
+    </w:p>
+    <w:p>
+      <w:pPr>
+        <w:tabs>
+          <w:tab w:val="left" w:pos="9615"/>
+        </w:tabs>
+        <w:autoSpaceDE w:val="0"/>
+        <w:autoSpaceDN w:val="0"/>
+        <w:adjustRightInd w:val="0"/>
+        <w:spacing w:after="0" w:line="276" w:lineRule="auto"/>
+        <w:rPr>
+          <w:rFonts w:ascii="Times New Roman" w:hAnsi="Times New Roman" w:cs="Times New Roman"/>
+          <w:b/>
+          <w:bCs/>
+          <w:sz w:val="28"/>
+          <w:szCs w:val="28"/>
+          <w:u w:val="single"/>
+        </w:rPr>
+      </w:pPr>
+    </w:p>
+    <w:p>
+      <w:pPr>
+        <w:tabs>
+          <w:tab w:val="left" w:pos="9615"/>
+        </w:tabs>
+        <w:autoSpaceDE w:val="0"/>
+        <w:autoSpaceDN w:val="0"/>
+        <w:adjustRightInd w:val="0"/>
+        <w:spacing w:after="0" w:line="276" w:lineRule="auto"/>
+        <w:rPr>
+          <w:rFonts w:ascii="Times New Roman" w:hAnsi="Times New Roman" w:cs="Times New Roman"/>
+          <w:b/>
+          <w:bCs/>
+          <w:sz w:val="28"/>
+          <w:szCs w:val="28"/>
+          <w:u w:val="single"/>
+        </w:rPr>
+      </w:pPr>
+    </w:p>
+    <w:p>
+      <w:pPr>
+        <w:tabs>
+          <w:tab w:val="left" w:pos="9615"/>
+        </w:tabs>
+        <w:autoSpaceDE w:val="0"/>
+        <w:autoSpaceDN w:val="0"/>
+        <w:adjustRightInd w:val="0"/>
+        <w:spacing w:after="0" w:line="276" w:lineRule="auto"/>
+        <w:rPr>
+          <w:rFonts w:ascii="Times New Roman" w:hAnsi="Times New Roman" w:cs="Times New Roman"/>
+          <w:b/>
+          <w:bCs/>
+          <w:sz w:val="28"/>
+          <w:szCs w:val="28"/>
+          <w:u w:val="single"/>
+        </w:rPr>
+      </w:pPr>
+    </w:p>
+    <w:p>
+      <w:pPr>
+        <w:tabs>
+          <w:tab w:val="left" w:pos="9615"/>
+        </w:tabs>
+        <w:autoSpaceDE w:val="0"/>
+        <w:autoSpaceDN w:val="0"/>
+        <w:adjustRightInd w:val="0"/>
+        <w:spacing w:after="0" w:line="276" w:lineRule="auto"/>
+        <w:rPr>
+          <w:rFonts w:ascii="Times New Roman" w:hAnsi="Times New Roman" w:cs="Times New Roman"/>
+          <w:b/>
+          <w:bCs/>
+          <w:sz w:val="28"/>
+          <w:szCs w:val="28"/>
+          <w:u w:val="single"/>
+        </w:rPr>
+      </w:pPr>
+    </w:p>
+    <w:p>
+      <w:pPr>
+        <w:tabs>
+          <w:tab w:val="left" w:pos="9615"/>
+        </w:tabs>
+        <w:autoSpaceDE w:val="0"/>
+        <w:autoSpaceDN w:val="0"/>
+        <w:adjustRightInd w:val="0"/>
+        <w:spacing w:after="0" w:line="276" w:lineRule="auto"/>
+        <w:rPr>
+          <w:rFonts w:ascii="Times New Roman" w:hAnsi="Times New Roman" w:cs="Times New Roman"/>
+          <w:b/>
+          <w:bCs/>
+          <w:sz w:val="28"/>
+          <w:szCs w:val="28"/>
+          <w:u w:val="single"/>
+        </w:rPr>
+      </w:pPr>
+    </w:p>
+    <w:p>
+      <w:pPr>
+        <w:tabs>
+          <w:tab w:val="left" w:pos="9615"/>
+        </w:tabs>
+        <w:autoSpaceDE w:val="0"/>
+        <w:autoSpaceDN w:val="0"/>
+        <w:adjustRightInd w:val="0"/>
+        <w:spacing w:after="0" w:line="276" w:lineRule="auto"/>
+        <w:rPr>
+          <w:rFonts w:ascii="Times New Roman" w:hAnsi="Times New Roman" w:cs="Times New Roman"/>
+          <w:b/>
+          <w:bCs/>
+          <w:sz w:val="28"/>
+          <w:szCs w:val="28"/>
+          <w:u w:val="single"/>
+        </w:rPr>
+      </w:pPr>
       <w:proofErr w:type="gramStart"/>
       <w:r>
         <w:rPr>
@@ -3631,7 +3921,6 @@
           <w:sz w:val="24"/>
           <w:szCs w:val="24"/>
         </w:rPr>
-        <w:lastRenderedPageBreak/>
         <w:t>-      O. De Vel, A. Anderson, M. Corney, and G. Mohay</w:t>
       </w:r>
     </w:p>
@@ -4195,7 +4484,6 @@
             <w14:bevel/>
           </w14:textOutline>
         </w:rPr>
-        <w:lastRenderedPageBreak/>
         <w:drawing>
           <wp:inline distT="0" distB="0" distL="0" distR="0" wp14:anchorId="013EECA7" wp14:editId="7EF35587">
             <wp:extent cx="6248400" cy="4009164"/>
@@ -4214,7 +4502,7 @@
                     </pic:cNvPicPr>
                   </pic:nvPicPr>
                   <pic:blipFill>
-                    <a:blip r:embed="rId11">
+                    <a:blip r:embed="rId10">
                       <a:extLst>
                         <a:ext uri="{28A0092B-C50C-407E-A947-70E740481C1C}">
                           <a14:useLocalDpi xmlns:a14="http://schemas.microsoft.com/office/drawing/2010/main" val="0"/>
@@ -4326,19 +4614,11 @@
           <w:rFonts w:ascii="Times New Roman" w:hAnsi="Times New Roman" w:cs="Times New Roman"/>
         </w:rPr>
       </w:pPr>
-      <w:proofErr w:type="gramStart"/>
-      <w:r>
-        <w:rPr>
-          <w:rFonts w:ascii="Times New Roman" w:hAnsi="Times New Roman" w:cs="Times New Roman"/>
-        </w:rPr>
-        <w:t>required</w:t>
-      </w:r>
-      <w:proofErr w:type="gramEnd"/>
-      <w:r>
-        <w:rPr>
-          <w:rFonts w:ascii="Times New Roman" w:hAnsi="Times New Roman" w:cs="Times New Roman"/>
-        </w:rPr>
-        <w:t xml:space="preserve"> by an organization.</w:t>
+      <w:r>
+        <w:rPr>
+          <w:rFonts w:ascii="Times New Roman" w:hAnsi="Times New Roman" w:cs="Times New Roman"/>
+        </w:rPr>
+        <w:t>required by an organization.</w:t>
       </w:r>
     </w:p>
     <w:p>
@@ -4801,7 +5081,6 @@
           <w:sz w:val="24"/>
           <w:szCs w:val="24"/>
         </w:rPr>
-        <w:lastRenderedPageBreak/>
         <w:t xml:space="preserve">Email Architecture </w:t>
       </w:r>
     </w:p>
@@ -4899,7 +5178,7 @@
                     </pic:cNvPicPr>
                   </pic:nvPicPr>
                   <pic:blipFill>
-                    <a:blip r:embed="rId12">
+                    <a:blip r:embed="rId11">
                       <a:extLst>
                         <a:ext uri="{28A0092B-C50C-407E-A947-70E740481C1C}">
                           <a14:useLocalDpi xmlns:a14="http://schemas.microsoft.com/office/drawing/2010/main" val="0"/>
@@ -5037,42 +5316,6 @@
         <w:rPr>
           <w:rFonts w:ascii="Times New Roman" w:eastAsia="Times New Roman" w:hAnsi="Times New Roman" w:cs="Times New Roman"/>
           <w:b/>
-          <w:sz w:val="32"/>
-          <w:szCs w:val="32"/>
-          <w:u w:val="single"/>
-        </w:rPr>
-      </w:pPr>
-    </w:p>
-    <w:p>
-      <w:pPr>
-        <w:tabs>
-          <w:tab w:val="left" w:pos="9615"/>
-        </w:tabs>
-        <w:autoSpaceDE w:val="0"/>
-        <w:autoSpaceDN w:val="0"/>
-        <w:adjustRightInd w:val="0"/>
-        <w:spacing w:after="0" w:line="276" w:lineRule="auto"/>
-        <w:rPr>
-          <w:rFonts w:ascii="Times New Roman" w:eastAsia="Times New Roman" w:hAnsi="Times New Roman" w:cs="Times New Roman"/>
-          <w:b/>
-          <w:sz w:val="32"/>
-          <w:szCs w:val="32"/>
-          <w:u w:val="single"/>
-        </w:rPr>
-      </w:pPr>
-    </w:p>
-    <w:p>
-      <w:pPr>
-        <w:tabs>
-          <w:tab w:val="left" w:pos="9615"/>
-        </w:tabs>
-        <w:autoSpaceDE w:val="0"/>
-        <w:autoSpaceDN w:val="0"/>
-        <w:adjustRightInd w:val="0"/>
-        <w:spacing w:after="0" w:line="276" w:lineRule="auto"/>
-        <w:rPr>
-          <w:rFonts w:ascii="Times New Roman" w:eastAsia="Times New Roman" w:hAnsi="Times New Roman" w:cs="Times New Roman"/>
-          <w:b/>
           <w:sz w:val="28"/>
           <w:szCs w:val="28"/>
           <w:u w:val="single"/>
@@ -5500,11 +5743,53 @@
         <w:rPr>
           <w:rFonts w:ascii="Times New Roman" w:eastAsia="Times New Roman" w:hAnsi="Times New Roman" w:cs="Times New Roman"/>
           <w:b/>
-          <w:sz w:val="28"/>
-          <w:szCs w:val="28"/>
+          <w:sz w:val="32"/>
+          <w:szCs w:val="32"/>
           <w:u w:val="single"/>
         </w:rPr>
       </w:pPr>
+      <w:r>
+        <w:rPr>
+          <w:rFonts w:ascii="Times New Roman" w:eastAsia="Times New Roman" w:hAnsi="Times New Roman" w:cs="Times New Roman"/>
+          <w:b/>
+          <w:sz w:val="28"/>
+          <w:szCs w:val="28"/>
+          <w:u w:val="single"/>
+        </w:rPr>
+        <w:t xml:space="preserve">Schedule </w:t>
+      </w:r>
+      <w:r>
+        <w:rPr>
+          <w:rFonts w:ascii="Times New Roman" w:eastAsia="Times New Roman" w:hAnsi="Times New Roman" w:cs="Times New Roman"/>
+          <w:b/>
+          <w:bCs/>
+          <w:sz w:val="28"/>
+          <w:szCs w:val="28"/>
+          <w:u w:val="single"/>
+        </w:rPr>
+        <w:t>(Pert Chart</w:t>
+      </w:r>
+      <w:r>
+        <w:rPr>
+          <w:rFonts w:ascii="Times New Roman" w:eastAsia="Times New Roman" w:hAnsi="Times New Roman" w:cs="Times New Roman"/>
+          <w:b/>
+          <w:bCs/>
+          <w:sz w:val="32"/>
+          <w:szCs w:val="32"/>
+          <w:u w:val="single"/>
+        </w:rPr>
+        <w:t>)</w:t>
+      </w:r>
+      <w:r>
+        <w:rPr>
+          <w:rFonts w:ascii="Times New Roman" w:eastAsia="Times New Roman" w:hAnsi="Times New Roman" w:cs="Times New Roman"/>
+          <w:b/>
+          <w:sz w:val="32"/>
+          <w:szCs w:val="32"/>
+          <w:u w:val="single"/>
+        </w:rPr>
+        <w:t>:</w:t>
+      </w:r>
     </w:p>
     <w:p>
       <w:pPr>
@@ -5518,8 +5803,8 @@
         <w:rPr>
           <w:rFonts w:ascii="Times New Roman" w:eastAsia="Times New Roman" w:hAnsi="Times New Roman" w:cs="Times New Roman"/>
           <w:b/>
-          <w:sz w:val="28"/>
-          <w:szCs w:val="28"/>
+          <w:sz w:val="32"/>
+          <w:szCs w:val="32"/>
           <w:u w:val="single"/>
         </w:rPr>
       </w:pPr>
@@ -5534,92 +5819,13 @@
         <w:adjustRightInd w:val="0"/>
         <w:spacing w:line="276" w:lineRule="auto"/>
         <w:rPr>
-          <w:rFonts w:ascii="Times New Roman" w:eastAsia="Times New Roman" w:hAnsi="Times New Roman" w:cs="Times New Roman"/>
+          <w:rFonts w:ascii="Times New Roman" w:hAnsi="Times New Roman" w:cs="Times New Roman"/>
           <w:b/>
           <w:sz w:val="32"/>
           <w:szCs w:val="32"/>
           <w:u w:val="single"/>
         </w:rPr>
       </w:pPr>
-      <w:r>
-        <w:rPr>
-          <w:rFonts w:ascii="Times New Roman" w:eastAsia="Times New Roman" w:hAnsi="Times New Roman" w:cs="Times New Roman"/>
-          <w:b/>
-          <w:sz w:val="28"/>
-          <w:szCs w:val="28"/>
-          <w:u w:val="single"/>
-        </w:rPr>
-        <w:t xml:space="preserve">Schedule </w:t>
-      </w:r>
-      <w:r>
-        <w:rPr>
-          <w:rFonts w:ascii="Times New Roman" w:eastAsia="Times New Roman" w:hAnsi="Times New Roman" w:cs="Times New Roman"/>
-          <w:b/>
-          <w:bCs/>
-          <w:sz w:val="28"/>
-          <w:szCs w:val="28"/>
-          <w:u w:val="single"/>
-        </w:rPr>
-        <w:t>(Pert Chart</w:t>
-      </w:r>
-      <w:r>
-        <w:rPr>
-          <w:rFonts w:ascii="Times New Roman" w:eastAsia="Times New Roman" w:hAnsi="Times New Roman" w:cs="Times New Roman"/>
-          <w:b/>
-          <w:bCs/>
-          <w:sz w:val="32"/>
-          <w:szCs w:val="32"/>
-          <w:u w:val="single"/>
-        </w:rPr>
-        <w:t>)</w:t>
-      </w:r>
-      <w:r>
-        <w:rPr>
-          <w:rFonts w:ascii="Times New Roman" w:eastAsia="Times New Roman" w:hAnsi="Times New Roman" w:cs="Times New Roman"/>
-          <w:b/>
-          <w:sz w:val="32"/>
-          <w:szCs w:val="32"/>
-          <w:u w:val="single"/>
-        </w:rPr>
-        <w:t>:</w:t>
-      </w:r>
-    </w:p>
-    <w:p>
-      <w:pPr>
-        <w:tabs>
-          <w:tab w:val="left" w:pos="9615"/>
-        </w:tabs>
-        <w:autoSpaceDE w:val="0"/>
-        <w:autoSpaceDN w:val="0"/>
-        <w:adjustRightInd w:val="0"/>
-        <w:spacing w:line="276" w:lineRule="auto"/>
-        <w:rPr>
-          <w:rFonts w:ascii="Times New Roman" w:eastAsia="Times New Roman" w:hAnsi="Times New Roman" w:cs="Times New Roman"/>
-          <w:b/>
-          <w:sz w:val="32"/>
-          <w:szCs w:val="32"/>
-          <w:u w:val="single"/>
-        </w:rPr>
-      </w:pPr>
-    </w:p>
-    <w:p>
-      <w:pPr>
-        <w:tabs>
-          <w:tab w:val="left" w:pos="9615"/>
-        </w:tabs>
-        <w:autoSpaceDE w:val="0"/>
-        <w:autoSpaceDN w:val="0"/>
-        <w:adjustRightInd w:val="0"/>
-        <w:spacing w:line="276" w:lineRule="auto"/>
-        <w:rPr>
-          <w:rFonts w:ascii="Times New Roman" w:hAnsi="Times New Roman" w:cs="Times New Roman"/>
-          <w:b/>
-          <w:sz w:val="32"/>
-          <w:szCs w:val="32"/>
-          <w:u w:val="single"/>
-        </w:rPr>
-      </w:pPr>
-      <w:bookmarkStart w:id="0" w:name="_GoBack"/>
       <w:r>
         <w:rPr>
           <w:noProof/>
@@ -5643,7 +5849,7 @@
                     </pic:cNvPicPr>
                   </pic:nvPicPr>
                   <pic:blipFill>
-                    <a:blip r:embed="rId13">
+                    <a:blip r:embed="rId12">
                       <a:extLst>
                         <a:ext uri="{28A0092B-C50C-407E-A947-70E740481C1C}">
                           <a14:useLocalDpi xmlns:a14="http://schemas.microsoft.com/office/drawing/2010/main" val="0"/>
@@ -5675,7 +5881,42 @@
         </w:drawing>
       </w:r>
     </w:p>
-    <w:bookmarkEnd w:id="0"/>
+    <w:p>
+      <w:pPr>
+        <w:tabs>
+          <w:tab w:val="left" w:pos="9615"/>
+        </w:tabs>
+        <w:autoSpaceDE w:val="0"/>
+        <w:autoSpaceDN w:val="0"/>
+        <w:adjustRightInd w:val="0"/>
+        <w:spacing w:after="0" w:line="276" w:lineRule="auto"/>
+        <w:rPr>
+          <w:rFonts w:ascii="Times New Roman" w:eastAsia="Times New Roman" w:hAnsi="Times New Roman" w:cs="Times New Roman"/>
+          <w:b/>
+          <w:sz w:val="28"/>
+          <w:szCs w:val="28"/>
+          <w:u w:val="single"/>
+        </w:rPr>
+      </w:pPr>
+    </w:p>
+    <w:p>
+      <w:pPr>
+        <w:tabs>
+          <w:tab w:val="left" w:pos="9615"/>
+        </w:tabs>
+        <w:autoSpaceDE w:val="0"/>
+        <w:autoSpaceDN w:val="0"/>
+        <w:adjustRightInd w:val="0"/>
+        <w:spacing w:after="0" w:line="276" w:lineRule="auto"/>
+        <w:rPr>
+          <w:rFonts w:ascii="Times New Roman" w:eastAsia="Times New Roman" w:hAnsi="Times New Roman" w:cs="Times New Roman"/>
+          <w:b/>
+          <w:sz w:val="28"/>
+          <w:szCs w:val="28"/>
+          <w:u w:val="single"/>
+        </w:rPr>
+      </w:pPr>
+    </w:p>
     <w:p>
       <w:pPr>
         <w:tabs>
@@ -5801,7 +6042,7 @@
         </w:rPr>
         <w:t xml:space="preserve">] </w:t>
       </w:r>
-      <w:hyperlink r:id="rId14" w:history="1">
+      <w:hyperlink r:id="rId13" w:history="1">
         <w:r>
           <w:rPr>
             <w:rStyle w:val="Hyperlink"/>
@@ -5840,7 +6081,7 @@
         </w:rPr>
         <w:t xml:space="preserve">] </w:t>
       </w:r>
-      <w:hyperlink r:id="rId15" w:history="1">
+      <w:hyperlink r:id="rId14" w:history="1">
         <w:r>
           <w:rPr>
             <w:rStyle w:val="Hyperlink"/>
@@ -5907,7 +6148,6 @@
         <w:rPr>
           <w:rFonts w:ascii="Times New Roman" w:hAnsi="Times New Roman" w:cs="Times New Roman"/>
         </w:rPr>
-        <w:lastRenderedPageBreak/>
         <w:t>[15]</w:t>
       </w:r>
       <w:r>
@@ -5988,6 +6228,7 @@
         <w:rPr>
           <w:rFonts w:ascii="Times New Roman" w:hAnsi="Times New Roman" w:cs="Times New Roman"/>
         </w:rPr>
+        <w:lastRenderedPageBreak/>
         <w:t>[20]</w:t>
       </w:r>
       <w:r>
@@ -6116,7 +6357,7 @@
         </w:rPr>
         <w:t xml:space="preserve">[4] </w:t>
       </w:r>
-      <w:hyperlink r:id="rId16" w:history="1">
+      <w:hyperlink r:id="rId15" w:history="1">
         <w:r>
           <w:rPr>
             <w:rStyle w:val="Hyperlink"/>
@@ -6141,7 +6382,19 @@
         <w:rPr>
           <w:rFonts w:ascii="Times New Roman" w:hAnsi="Times New Roman" w:cs="Times New Roman"/>
         </w:rPr>
-        <w:t>ARMA - International’s ‘Best practices for managing electronic messages’, it describes the universe of electronic messages as a wide range of information types and usually a subset of those messages is determined to comprise records. When managing emails as records, authentication would be an important aspect of consideration.</w:t>
+        <w:t>ARM</w:t>
+      </w:r>
+      <w:r>
+        <w:rPr>
+          <w:rFonts w:ascii="Times New Roman" w:hAnsi="Times New Roman" w:cs="Times New Roman"/>
+        </w:rPr>
+        <w:t>1</w:t>
+      </w:r>
+      <w:r>
+        <w:rPr>
+          <w:rFonts w:ascii="Times New Roman" w:hAnsi="Times New Roman" w:cs="Times New Roman"/>
+        </w:rPr>
+        <w:t>A - International’s ‘Best practices for managing electronic messages’, it describes the universe of electronic messages as a wide range of information types and usually a subset of those messages is determined to comprise records. When managing emails as records, authentication would be an important aspect of consideration.</w:t>
       </w:r>
     </w:p>
     <w:p>
@@ -6377,6 +6630,43 @@
           <w:u w:val="single"/>
         </w:rPr>
       </w:pPr>
+      <w:r>
+        <w:rPr>
+          <w:rFonts w:ascii="Times New Roman" w:hAnsi="Times New Roman" w:cs="Times New Roman"/>
+          <w:b/>
+          <w:sz w:val="28"/>
+          <w:szCs w:val="28"/>
+          <w:u w:val="single"/>
+        </w:rPr>
+        <w:t>Approved By:</w:t>
+      </w:r>
+      <w:r>
+        <w:rPr>
+          <w:rFonts w:ascii="Times New Roman" w:hAnsi="Times New Roman" w:cs="Times New Roman"/>
+          <w:b/>
+          <w:sz w:val="28"/>
+          <w:szCs w:val="28"/>
+        </w:rPr>
+        <w:tab/>
+      </w:r>
+      <w:r>
+        <w:rPr>
+          <w:rFonts w:ascii="Times New Roman" w:hAnsi="Times New Roman" w:cs="Times New Roman"/>
+          <w:b/>
+          <w:sz w:val="28"/>
+          <w:szCs w:val="28"/>
+        </w:rPr>
+        <w:tab/>
+      </w:r>
+      <w:r>
+        <w:rPr>
+          <w:rFonts w:ascii="Times New Roman" w:hAnsi="Times New Roman" w:cs="Times New Roman"/>
+          <w:b/>
+          <w:sz w:val="28"/>
+          <w:szCs w:val="28"/>
+        </w:rPr>
+        <w:tab/>
+      </w:r>
     </w:p>
     <w:p>
       <w:pPr>
@@ -6385,14 +6675,16 @@
           <w:tab w:val="center" w:pos="4513"/>
           <w:tab w:val="left" w:pos="6543"/>
         </w:tabs>
-        <w:rPr>
-          <w:rFonts w:ascii="Times New Roman" w:hAnsi="Times New Roman" w:cs="Times New Roman"/>
-          <w:b/>
-          <w:sz w:val="28"/>
-          <w:szCs w:val="28"/>
-          <w:u w:val="single"/>
-        </w:rPr>
-      </w:pPr>
+        <w:contextualSpacing/>
+        <w:rPr>
+          <w:rFonts w:ascii="Times New Roman" w:hAnsi="Times New Roman" w:cs="Times New Roman"/>
+          <w:b/>
+          <w:sz w:val="28"/>
+          <w:szCs w:val="28"/>
+        </w:rPr>
+      </w:pPr>
+      <w:bookmarkStart w:id="0" w:name="_GoBack"/>
+      <w:bookmarkEnd w:id="0"/>
     </w:p>
     <w:p>
       <w:pPr>
@@ -6404,48 +6696,8 @@
         <w:rPr>
           <w:rFonts w:ascii="Times New Roman" w:hAnsi="Times New Roman" w:cs="Times New Roman"/>
           <w:b/>
-          <w:sz w:val="28"/>
-          <w:szCs w:val="28"/>
-          <w:u w:val="single"/>
-        </w:rPr>
-      </w:pPr>
-      <w:r>
-        <w:rPr>
-          <w:rFonts w:ascii="Times New Roman" w:hAnsi="Times New Roman" w:cs="Times New Roman"/>
-          <w:b/>
-          <w:sz w:val="28"/>
-          <w:szCs w:val="28"/>
-          <w:u w:val="single"/>
-        </w:rPr>
-        <w:t>Approved By:</w:t>
-      </w:r>
-      <w:r>
-        <w:rPr>
-          <w:rFonts w:ascii="Times New Roman" w:hAnsi="Times New Roman" w:cs="Times New Roman"/>
-          <w:b/>
-          <w:sz w:val="28"/>
-          <w:szCs w:val="28"/>
-        </w:rPr>
-        <w:tab/>
-      </w:r>
-      <w:r>
-        <w:rPr>
-          <w:rFonts w:ascii="Times New Roman" w:hAnsi="Times New Roman" w:cs="Times New Roman"/>
-          <w:b/>
-          <w:sz w:val="28"/>
-          <w:szCs w:val="28"/>
-        </w:rPr>
-        <w:tab/>
-      </w:r>
-      <w:r>
-        <w:rPr>
-          <w:rFonts w:ascii="Times New Roman" w:hAnsi="Times New Roman" w:cs="Times New Roman"/>
-          <w:b/>
-          <w:sz w:val="28"/>
-          <w:szCs w:val="28"/>
-        </w:rPr>
-        <w:tab/>
-      </w:r>
+        </w:rPr>
+      </w:pPr>
     </w:p>
     <w:p>
       <w:pPr>
@@ -6457,7 +6709,6 @@
         <w:contextualSpacing/>
         <w:rPr>
           <w:rFonts w:ascii="Times New Roman" w:hAnsi="Times New Roman" w:cs="Times New Roman"/>
-          <w:b/>
           <w:sz w:val="28"/>
           <w:szCs w:val="28"/>
         </w:rPr>
@@ -6470,19 +6721,6 @@
           <w:tab w:val="center" w:pos="4513"/>
           <w:tab w:val="left" w:pos="6543"/>
         </w:tabs>
-        <w:rPr>
-          <w:rFonts w:ascii="Times New Roman" w:hAnsi="Times New Roman" w:cs="Times New Roman"/>
-          <w:b/>
-        </w:rPr>
-      </w:pPr>
-    </w:p>
-    <w:p>
-      <w:pPr>
-        <w:tabs>
-          <w:tab w:val="left" w:pos="2700"/>
-          <w:tab w:val="center" w:pos="4513"/>
-          <w:tab w:val="left" w:pos="6543"/>
-        </w:tabs>
         <w:contextualSpacing/>
         <w:rPr>
           <w:rFonts w:ascii="Times New Roman" w:hAnsi="Times New Roman" w:cs="Times New Roman"/>
@@ -6507,15 +6745,34 @@
           <w:szCs w:val="28"/>
         </w:rPr>
         <w:tab/>
-        <w:t xml:space="preserve">                                                            </w:t>
-      </w:r>
-      <w:r>
-        <w:rPr>
-          <w:rFonts w:ascii="Times New Roman" w:hAnsi="Times New Roman" w:cs="Times New Roman"/>
-          <w:sz w:val="28"/>
-          <w:szCs w:val="28"/>
-        </w:rPr>
-        <w:t>(Name &amp; Signature)</w:t>
+        <w:t xml:space="preserve">                                                         </w:t>
+      </w:r>
+      <w:proofErr w:type="gramStart"/>
+      <w:r>
+        <w:rPr>
+          <w:rFonts w:ascii="Times New Roman" w:hAnsi="Times New Roman" w:cs="Times New Roman"/>
+          <w:b/>
+          <w:sz w:val="28"/>
+          <w:szCs w:val="28"/>
+        </w:rPr>
+        <w:t xml:space="preserve">   </w:t>
+      </w:r>
+      <w:r>
+        <w:rPr>
+          <w:rFonts w:ascii="Times New Roman" w:hAnsi="Times New Roman" w:cs="Times New Roman"/>
+          <w:sz w:val="28"/>
+          <w:szCs w:val="28"/>
+        </w:rPr>
+        <w:t>(</w:t>
+      </w:r>
+      <w:proofErr w:type="gramEnd"/>
+      <w:r>
+        <w:rPr>
+          <w:rFonts w:ascii="Times New Roman" w:hAnsi="Times New Roman" w:cs="Times New Roman"/>
+          <w:sz w:val="28"/>
+          <w:szCs w:val="28"/>
+        </w:rPr>
+        <w:t>Name &amp; Signature)</w:t>
       </w:r>
     </w:p>
     <w:p>
@@ -6567,7 +6824,7 @@
     </w:p>
     <w:p/>
     <w:sectPr>
-      <w:footerReference w:type="default" r:id="rId17"/>
+      <w:footerReference w:type="default" r:id="rId16"/>
       <w:pgSz w:w="12240" w:h="15840"/>
       <w:pgMar w:top="720" w:right="720" w:bottom="720" w:left="720" w:header="720" w:footer="720" w:gutter="0"/>
       <w:pgBorders w:offsetFrom="page">
@@ -6585,7 +6842,7 @@
 </file>
 
 <file path=word/endnotes.xml><?xml version="1.0" encoding="utf-8"?>
-<w:endnotes xmlns:wpc="http://schemas.microsoft.com/office/word/2010/wordprocessingCanvas" xmlns:mc="http://schemas.openxmlformats.org/markup-compatibility/2006" xmlns:o="urn:schemas-microsoft-com:office:office" xmlns:r="http://schemas.openxmlformats.org/officeDocument/2006/relationships" xmlns:m="http://schemas.openxmlformats.org/officeDocument/2006/math" xmlns:v="urn:schemas-microsoft-com:vml" xmlns:wp14="http://schemas.microsoft.com/office/word/2010/wordprocessingDrawing" xmlns:wp="http://schemas.openxmlformats.org/drawingml/2006/wordprocessingDrawing" xmlns:w10="urn:schemas-microsoft-com:office:word" xmlns:w="http://schemas.openxmlformats.org/wordprocessingml/2006/main" xmlns:w14="http://schemas.microsoft.com/office/word/2010/wordml" xmlns:wpg="http://schemas.microsoft.com/office/word/2010/wordprocessingGroup" xmlns:wpi="http://schemas.microsoft.com/office/word/2010/wordprocessingInk" xmlns:wne="http://schemas.microsoft.com/office/word/2006/wordml" xmlns:wps="http://schemas.microsoft.com/office/word/2010/wordprocessingShape" mc:Ignorable="w14 wp14">
+<w:endnotes xmlns:wpc="http://schemas.microsoft.com/office/word/2010/wordprocessingCanvas" xmlns:cx="http://schemas.microsoft.com/office/drawing/2014/chartex" xmlns:cx1="http://schemas.microsoft.com/office/drawing/2015/9/8/chartex" xmlns:cx2="http://schemas.microsoft.com/office/drawing/2015/10/21/chartex" xmlns:cx3="http://schemas.microsoft.com/office/drawing/2016/5/9/chartex" xmlns:cx4="http://schemas.microsoft.com/office/drawing/2016/5/10/chartex" xmlns:cx5="http://schemas.microsoft.com/office/drawing/2016/5/11/chartex" xmlns:cx6="http://schemas.microsoft.com/office/drawing/2016/5/12/chartex" xmlns:cx7="http://schemas.microsoft.com/office/drawing/2016/5/13/chartex" xmlns:cx8="http://schemas.microsoft.com/office/drawing/2016/5/14/chartex" xmlns:mc="http://schemas.openxmlformats.org/markup-compatibility/2006" xmlns:aink="http://schemas.microsoft.com/office/drawing/2016/ink" xmlns:am3d="http://schemas.microsoft.com/office/drawing/2017/model3d" xmlns:o="urn:schemas-microsoft-com:office:office" xmlns:r="http://schemas.openxmlformats.org/officeDocument/2006/relationships" xmlns:m="http://schemas.openxmlformats.org/officeDocument/2006/math" xmlns:v="urn:schemas-microsoft-com:vml" xmlns:wp14="http://schemas.microsoft.com/office/word/2010/wordprocessingDrawing" xmlns:wp="http://schemas.openxmlformats.org/drawingml/2006/wordprocessingDrawing" xmlns:w10="urn:schemas-microsoft-com:office:word" xmlns:w="http://schemas.openxmlformats.org/wordprocessingml/2006/main" xmlns:w14="http://schemas.microsoft.com/office/word/2010/wordml" xmlns:w15="http://schemas.microsoft.com/office/word/2012/wordml" xmlns:w16cid="http://schemas.microsoft.com/office/word/2016/wordml/cid" xmlns:w16se="http://schemas.microsoft.com/office/word/2015/wordml/symex" xmlns:wpg="http://schemas.microsoft.com/office/word/2010/wordprocessingGroup" xmlns:wpi="http://schemas.microsoft.com/office/word/2010/wordprocessingInk" xmlns:wne="http://schemas.microsoft.com/office/word/2006/wordml" xmlns:wps="http://schemas.microsoft.com/office/word/2010/wordprocessingShape" mc:Ignorable="w14 w15 w16se w16cid wp14">
   <w:endnote w:type="separator" w:id="-1">
     <w:p>
       <w:pPr>
@@ -6610,7 +6867,7 @@
 </file>
 
 <file path=word/footer1.xml><?xml version="1.0" encoding="utf-8"?>
-<w:ftr xmlns:wpc="http://schemas.microsoft.com/office/word/2010/wordprocessingCanvas" xmlns:mc="http://schemas.openxmlformats.org/markup-compatibility/2006" xmlns:o="urn:schemas-microsoft-com:office:office" xmlns:r="http://schemas.openxmlformats.org/officeDocument/2006/relationships" xmlns:m="http://schemas.openxmlformats.org/officeDocument/2006/math" xmlns:v="urn:schemas-microsoft-com:vml" xmlns:wp14="http://schemas.microsoft.com/office/word/2010/wordprocessingDrawing" xmlns:wp="http://schemas.openxmlformats.org/drawingml/2006/wordprocessingDrawing" xmlns:w10="urn:schemas-microsoft-com:office:word" xmlns:w="http://schemas.openxmlformats.org/wordprocessingml/2006/main" xmlns:w14="http://schemas.microsoft.com/office/word/2010/wordml" xmlns:wpg="http://schemas.microsoft.com/office/word/2010/wordprocessingGroup" xmlns:wpi="http://schemas.microsoft.com/office/word/2010/wordprocessingInk" xmlns:wne="http://schemas.microsoft.com/office/word/2006/wordml" xmlns:wps="http://schemas.microsoft.com/office/word/2010/wordprocessingShape" mc:Ignorable="w14 wp14">
+<w:ftr xmlns:wpc="http://schemas.microsoft.com/office/word/2010/wordprocessingCanvas" xmlns:cx="http://schemas.microsoft.com/office/drawing/2014/chartex" xmlns:cx1="http://schemas.microsoft.com/office/drawing/2015/9/8/chartex" xmlns:cx2="http://schemas.microsoft.com/office/drawing/2015/10/21/chartex" xmlns:cx3="http://schemas.microsoft.com/office/drawing/2016/5/9/chartex" xmlns:cx4="http://schemas.microsoft.com/office/drawing/2016/5/10/chartex" xmlns:cx5="http://schemas.microsoft.com/office/drawing/2016/5/11/chartex" xmlns:cx6="http://schemas.microsoft.com/office/drawing/2016/5/12/chartex" xmlns:cx7="http://schemas.microsoft.com/office/drawing/2016/5/13/chartex" xmlns:cx8="http://schemas.microsoft.com/office/drawing/2016/5/14/chartex" xmlns:mc="http://schemas.openxmlformats.org/markup-compatibility/2006" xmlns:aink="http://schemas.microsoft.com/office/drawing/2016/ink" xmlns:am3d="http://schemas.microsoft.com/office/drawing/2017/model3d" xmlns:o="urn:schemas-microsoft-com:office:office" xmlns:r="http://schemas.openxmlformats.org/officeDocument/2006/relationships" xmlns:m="http://schemas.openxmlformats.org/officeDocument/2006/math" xmlns:v="urn:schemas-microsoft-com:vml" xmlns:wp14="http://schemas.microsoft.com/office/word/2010/wordprocessingDrawing" xmlns:wp="http://schemas.openxmlformats.org/drawingml/2006/wordprocessingDrawing" xmlns:w10="urn:schemas-microsoft-com:office:word" xmlns:w="http://schemas.openxmlformats.org/wordprocessingml/2006/main" xmlns:w14="http://schemas.microsoft.com/office/word/2010/wordml" xmlns:w15="http://schemas.microsoft.com/office/word/2012/wordml" xmlns:w16cid="http://schemas.microsoft.com/office/word/2016/wordml/cid" xmlns:w16se="http://schemas.microsoft.com/office/word/2015/wordml/symex" xmlns:wpg="http://schemas.microsoft.com/office/word/2010/wordprocessingGroup" xmlns:wpi="http://schemas.microsoft.com/office/word/2010/wordprocessingInk" xmlns:wne="http://schemas.microsoft.com/office/word/2006/wordml" xmlns:wps="http://schemas.microsoft.com/office/word/2010/wordprocessingShape" mc:Ignorable="w14 w15 w16se w16cid wp14">
   <w:sdt>
     <w:sdtPr>
       <w:id w:val="-615210732"/>
@@ -6663,7 +6920,7 @@
 </file>
 
 <file path=word/footnotes.xml><?xml version="1.0" encoding="utf-8"?>
-<w:footnotes xmlns:wpc="http://schemas.microsoft.com/office/word/2010/wordprocessingCanvas" xmlns:mc="http://schemas.openxmlformats.org/markup-compatibility/2006" xmlns:o="urn:schemas-microsoft-com:office:office" xmlns:r="http://schemas.openxmlformats.org/officeDocument/2006/relationships" xmlns:m="http://schemas.openxmlformats.org/officeDocument/2006/math" xmlns:v="urn:schemas-microsoft-com:vml" xmlns:wp14="http://schemas.microsoft.com/office/word/2010/wordprocessingDrawing" xmlns:wp="http://schemas.openxmlformats.org/drawingml/2006/wordprocessingDrawing" xmlns:w10="urn:schemas-microsoft-com:office:word" xmlns:w="http://schemas.openxmlformats.org/wordprocessingml/2006/main" xmlns:w14="http://schemas.microsoft.com/office/word/2010/wordml" xmlns:wpg="http://schemas.microsoft.com/office/word/2010/wordprocessingGroup" xmlns:wpi="http://schemas.microsoft.com/office/word/2010/wordprocessingInk" xmlns:wne="http://schemas.microsoft.com/office/word/2006/wordml" xmlns:wps="http://schemas.microsoft.com/office/word/2010/wordprocessingShape" mc:Ignorable="w14 wp14">
+<w:footnotes xmlns:wpc="http://schemas.microsoft.com/office/word/2010/wordprocessingCanvas" xmlns:cx="http://schemas.microsoft.com/office/drawing/2014/chartex" xmlns:cx1="http://schemas.microsoft.com/office/drawing/2015/9/8/chartex" xmlns:cx2="http://schemas.microsoft.com/office/drawing/2015/10/21/chartex" xmlns:cx3="http://schemas.microsoft.com/office/drawing/2016/5/9/chartex" xmlns:cx4="http://schemas.microsoft.com/office/drawing/2016/5/10/chartex" xmlns:cx5="http://schemas.microsoft.com/office/drawing/2016/5/11/chartex" xmlns:cx6="http://schemas.microsoft.com/office/drawing/2016/5/12/chartex" xmlns:cx7="http://schemas.microsoft.com/office/drawing/2016/5/13/chartex" xmlns:cx8="http://schemas.microsoft.com/office/drawing/2016/5/14/chartex" xmlns:mc="http://schemas.openxmlformats.org/markup-compatibility/2006" xmlns:aink="http://schemas.microsoft.com/office/drawing/2016/ink" xmlns:am3d="http://schemas.microsoft.com/office/drawing/2017/model3d" xmlns:o="urn:schemas-microsoft-com:office:office" xmlns:r="http://schemas.openxmlformats.org/officeDocument/2006/relationships" xmlns:m="http://schemas.openxmlformats.org/officeDocument/2006/math" xmlns:v="urn:schemas-microsoft-com:vml" xmlns:wp14="http://schemas.microsoft.com/office/word/2010/wordprocessingDrawing" xmlns:wp="http://schemas.openxmlformats.org/drawingml/2006/wordprocessingDrawing" xmlns:w10="urn:schemas-microsoft-com:office:word" xmlns:w="http://schemas.openxmlformats.org/wordprocessingml/2006/main" xmlns:w14="http://schemas.microsoft.com/office/word/2010/wordml" xmlns:w15="http://schemas.microsoft.com/office/word/2012/wordml" xmlns:w16cid="http://schemas.microsoft.com/office/word/2016/wordml/cid" xmlns:w16se="http://schemas.microsoft.com/office/word/2015/wordml/symex" xmlns:wpg="http://schemas.microsoft.com/office/word/2010/wordprocessingGroup" xmlns:wpi="http://schemas.microsoft.com/office/word/2010/wordprocessingInk" xmlns:wne="http://schemas.microsoft.com/office/word/2006/wordml" xmlns:wps="http://schemas.microsoft.com/office/word/2010/wordprocessingShape" mc:Ignorable="w14 w15 w16se w16cid wp14">
   <w:footnote w:type="separator" w:id="-1">
     <w:p>
       <w:pPr>
@@ -6688,8 +6945,8 @@
 </file>
 
 <file path=word/numbering.xml><?xml version="1.0" encoding="utf-8"?>
-<w:numbering xmlns:wpc="http://schemas.microsoft.com/office/word/2010/wordprocessingCanvas" xmlns:mc="http://schemas.openxmlformats.org/markup-compatibility/2006" xmlns:o="urn:schemas-microsoft-com:office:office" xmlns:r="http://schemas.openxmlformats.org/officeDocument/2006/relationships" xmlns:m="http://schemas.openxmlformats.org/officeDocument/2006/math" xmlns:v="urn:schemas-microsoft-com:vml" xmlns:wp14="http://schemas.microsoft.com/office/word/2010/wordprocessingDrawing" xmlns:wp="http://schemas.openxmlformats.org/drawingml/2006/wordprocessingDrawing" xmlns:w10="urn:schemas-microsoft-com:office:word" xmlns:w="http://schemas.openxmlformats.org/wordprocessingml/2006/main" xmlns:w14="http://schemas.microsoft.com/office/word/2010/wordml" xmlns:wpg="http://schemas.microsoft.com/office/word/2010/wordprocessingGroup" xmlns:wpi="http://schemas.microsoft.com/office/word/2010/wordprocessingInk" xmlns:wne="http://schemas.microsoft.com/office/word/2006/wordml" xmlns:wps="http://schemas.microsoft.com/office/word/2010/wordprocessingShape" mc:Ignorable="w14 wp14">
-  <w:abstractNum w:abstractNumId="0">
+<w:numbering xmlns:wpc="http://schemas.microsoft.com/office/word/2010/wordprocessingCanvas" xmlns:cx="http://schemas.microsoft.com/office/drawing/2014/chartex" xmlns:cx1="http://schemas.microsoft.com/office/drawing/2015/9/8/chartex" xmlns:cx2="http://schemas.microsoft.com/office/drawing/2015/10/21/chartex" xmlns:cx3="http://schemas.microsoft.com/office/drawing/2016/5/9/chartex" xmlns:cx4="http://schemas.microsoft.com/office/drawing/2016/5/10/chartex" xmlns:cx5="http://schemas.microsoft.com/office/drawing/2016/5/11/chartex" xmlns:cx6="http://schemas.microsoft.com/office/drawing/2016/5/12/chartex" xmlns:cx7="http://schemas.microsoft.com/office/drawing/2016/5/13/chartex" xmlns:cx8="http://schemas.microsoft.com/office/drawing/2016/5/14/chartex" xmlns:mc="http://schemas.openxmlformats.org/markup-compatibility/2006" xmlns:aink="http://schemas.microsoft.com/office/drawing/2016/ink" xmlns:am3d="http://schemas.microsoft.com/office/drawing/2017/model3d" xmlns:o="urn:schemas-microsoft-com:office:office" xmlns:r="http://schemas.openxmlformats.org/officeDocument/2006/relationships" xmlns:m="http://schemas.openxmlformats.org/officeDocument/2006/math" xmlns:v="urn:schemas-microsoft-com:vml" xmlns:wp14="http://schemas.microsoft.com/office/word/2010/wordprocessingDrawing" xmlns:wp="http://schemas.openxmlformats.org/drawingml/2006/wordprocessingDrawing" xmlns:w10="urn:schemas-microsoft-com:office:word" xmlns:w="http://schemas.openxmlformats.org/wordprocessingml/2006/main" xmlns:w14="http://schemas.microsoft.com/office/word/2010/wordml" xmlns:w15="http://schemas.microsoft.com/office/word/2012/wordml" xmlns:w16cid="http://schemas.microsoft.com/office/word/2016/wordml/cid" xmlns:w16se="http://schemas.microsoft.com/office/word/2015/wordml/symex" xmlns:wpg="http://schemas.microsoft.com/office/word/2010/wordprocessingGroup" xmlns:wpi="http://schemas.microsoft.com/office/word/2010/wordprocessingInk" xmlns:wne="http://schemas.microsoft.com/office/word/2006/wordml" xmlns:wps="http://schemas.microsoft.com/office/word/2010/wordprocessingShape" mc:Ignorable="w14 w15 w16se w16cid wp14">
+  <w:abstractNum w:abstractNumId="0" w15:restartNumberingAfterBreak="0">
     <w:nsid w:val="06F934BC"/>
     <w:multiLevelType w:val="hybridMultilevel"/>
     <w:tmpl w:val="76DA0856"/>
@@ -6802,7 +7059,7 @@
       </w:rPr>
     </w:lvl>
   </w:abstractNum>
-  <w:abstractNum w:abstractNumId="1">
+  <w:abstractNum w:abstractNumId="1" w15:restartNumberingAfterBreak="0">
     <w:nsid w:val="09775B1B"/>
     <w:multiLevelType w:val="multilevel"/>
     <w:tmpl w:val="BF04799E"/>
@@ -6915,7 +7172,7 @@
       </w:pPr>
     </w:lvl>
   </w:abstractNum>
-  <w:abstractNum w:abstractNumId="2">
+  <w:abstractNum w:abstractNumId="2" w15:restartNumberingAfterBreak="0">
     <w:nsid w:val="10763C17"/>
     <w:multiLevelType w:val="hybridMultilevel"/>
     <w:tmpl w:val="396AE0EE"/>
@@ -7028,7 +7285,7 @@
       </w:rPr>
     </w:lvl>
   </w:abstractNum>
-  <w:abstractNum w:abstractNumId="3">
+  <w:abstractNum w:abstractNumId="3" w15:restartNumberingAfterBreak="0">
     <w:nsid w:val="10B0642B"/>
     <w:multiLevelType w:val="hybridMultilevel"/>
     <w:tmpl w:val="530A02A0"/>
@@ -7117,7 +7374,7 @@
       </w:pPr>
     </w:lvl>
   </w:abstractNum>
-  <w:abstractNum w:abstractNumId="4">
+  <w:abstractNum w:abstractNumId="4" w15:restartNumberingAfterBreak="0">
     <w:nsid w:val="12DF3191"/>
     <w:multiLevelType w:val="hybridMultilevel"/>
     <w:tmpl w:val="1B806018"/>
@@ -7230,7 +7487,7 @@
       </w:rPr>
     </w:lvl>
   </w:abstractNum>
-  <w:abstractNum w:abstractNumId="5">
+  <w:abstractNum w:abstractNumId="5" w15:restartNumberingAfterBreak="0">
     <w:nsid w:val="163B084A"/>
     <w:multiLevelType w:val="hybridMultilevel"/>
     <w:tmpl w:val="5C6C09BA"/>
@@ -7343,7 +7600,7 @@
       </w:rPr>
     </w:lvl>
   </w:abstractNum>
-  <w:abstractNum w:abstractNumId="6">
+  <w:abstractNum w:abstractNumId="6" w15:restartNumberingAfterBreak="0">
     <w:nsid w:val="1EFC50AF"/>
     <w:multiLevelType w:val="hybridMultilevel"/>
     <w:tmpl w:val="3F04D210"/>
@@ -7456,7 +7713,7 @@
       </w:rPr>
     </w:lvl>
   </w:abstractNum>
-  <w:abstractNum w:abstractNumId="7">
+  <w:abstractNum w:abstractNumId="7" w15:restartNumberingAfterBreak="0">
     <w:nsid w:val="2B5F0400"/>
     <w:multiLevelType w:val="hybridMultilevel"/>
     <w:tmpl w:val="65CA6248"/>
@@ -7596,7 +7853,7 @@
       </w:rPr>
     </w:lvl>
   </w:abstractNum>
-  <w:abstractNum w:abstractNumId="8">
+  <w:abstractNum w:abstractNumId="8" w15:restartNumberingAfterBreak="0">
     <w:nsid w:val="363A0686"/>
     <w:multiLevelType w:val="hybridMultilevel"/>
     <w:tmpl w:val="E9CE0F16"/>
@@ -7709,7 +7966,7 @@
       </w:rPr>
     </w:lvl>
   </w:abstractNum>
-  <w:abstractNum w:abstractNumId="9">
+  <w:abstractNum w:abstractNumId="9" w15:restartNumberingAfterBreak="0">
     <w:nsid w:val="37946EB0"/>
     <w:multiLevelType w:val="multilevel"/>
     <w:tmpl w:val="6032E8A2"/>
@@ -7822,7 +8079,7 @@
       </w:pPr>
     </w:lvl>
   </w:abstractNum>
-  <w:abstractNum w:abstractNumId="10">
+  <w:abstractNum w:abstractNumId="10" w15:restartNumberingAfterBreak="0">
     <w:nsid w:val="381249E5"/>
     <w:multiLevelType w:val="multilevel"/>
     <w:tmpl w:val="1F5C8330"/>
@@ -7971,7 +8228,7 @@
       </w:rPr>
     </w:lvl>
   </w:abstractNum>
-  <w:abstractNum w:abstractNumId="11">
+  <w:abstractNum w:abstractNumId="11" w15:restartNumberingAfterBreak="0">
     <w:nsid w:val="385C51B5"/>
     <w:multiLevelType w:val="hybridMultilevel"/>
     <w:tmpl w:val="99200F70"/>
@@ -8084,7 +8341,7 @@
       </w:rPr>
     </w:lvl>
   </w:abstractNum>
-  <w:abstractNum w:abstractNumId="12">
+  <w:abstractNum w:abstractNumId="12" w15:restartNumberingAfterBreak="0">
     <w:nsid w:val="3B9C0D0A"/>
     <w:multiLevelType w:val="hybridMultilevel"/>
     <w:tmpl w:val="C10A35CE"/>
@@ -8197,7 +8454,7 @@
       </w:rPr>
     </w:lvl>
   </w:abstractNum>
-  <w:abstractNum w:abstractNumId="13">
+  <w:abstractNum w:abstractNumId="13" w15:restartNumberingAfterBreak="0">
     <w:nsid w:val="3F54473B"/>
     <w:multiLevelType w:val="hybridMultilevel"/>
     <w:tmpl w:val="BC943466"/>
@@ -8283,7 +8540,7 @@
       </w:pPr>
     </w:lvl>
   </w:abstractNum>
-  <w:abstractNum w:abstractNumId="14">
+  <w:abstractNum w:abstractNumId="14" w15:restartNumberingAfterBreak="0">
     <w:nsid w:val="43B067EF"/>
     <w:multiLevelType w:val="hybridMultilevel"/>
     <w:tmpl w:val="340E85A4"/>
@@ -8423,7 +8680,7 @@
       </w:rPr>
     </w:lvl>
   </w:abstractNum>
-  <w:abstractNum w:abstractNumId="15">
+  <w:abstractNum w:abstractNumId="15" w15:restartNumberingAfterBreak="0">
     <w:nsid w:val="47A246CA"/>
     <w:multiLevelType w:val="hybridMultilevel"/>
     <w:tmpl w:val="CF128CE6"/>
@@ -8536,7 +8793,7 @@
       </w:rPr>
     </w:lvl>
   </w:abstractNum>
-  <w:abstractNum w:abstractNumId="16">
+  <w:abstractNum w:abstractNumId="16" w15:restartNumberingAfterBreak="0">
     <w:nsid w:val="47EE2AA7"/>
     <w:multiLevelType w:val="multilevel"/>
     <w:tmpl w:val="04090021"/>
@@ -8649,7 +8906,7 @@
       </w:rPr>
     </w:lvl>
   </w:abstractNum>
-  <w:abstractNum w:abstractNumId="17">
+  <w:abstractNum w:abstractNumId="17" w15:restartNumberingAfterBreak="0">
     <w:nsid w:val="496A209C"/>
     <w:multiLevelType w:val="hybridMultilevel"/>
     <w:tmpl w:val="85429D5A"/>
@@ -8789,7 +9046,7 @@
       </w:rPr>
     </w:lvl>
   </w:abstractNum>
-  <w:abstractNum w:abstractNumId="18">
+  <w:abstractNum w:abstractNumId="18" w15:restartNumberingAfterBreak="0">
     <w:nsid w:val="4B2A570F"/>
     <w:multiLevelType w:val="hybridMultilevel"/>
     <w:tmpl w:val="24E82428"/>
@@ -8902,7 +9159,7 @@
       </w:rPr>
     </w:lvl>
   </w:abstractNum>
-  <w:abstractNum w:abstractNumId="19">
+  <w:abstractNum w:abstractNumId="19" w15:restartNumberingAfterBreak="0">
     <w:nsid w:val="4B456AC7"/>
     <w:multiLevelType w:val="hybridMultilevel"/>
     <w:tmpl w:val="563235F8"/>
@@ -9015,7 +9272,7 @@
       </w:rPr>
     </w:lvl>
   </w:abstractNum>
-  <w:abstractNum w:abstractNumId="20">
+  <w:abstractNum w:abstractNumId="20" w15:restartNumberingAfterBreak="0">
     <w:nsid w:val="4E2356D8"/>
     <w:multiLevelType w:val="hybridMultilevel"/>
     <w:tmpl w:val="E6EC863E"/>
@@ -9155,7 +9412,7 @@
       </w:rPr>
     </w:lvl>
   </w:abstractNum>
-  <w:abstractNum w:abstractNumId="21">
+  <w:abstractNum w:abstractNumId="21" w15:restartNumberingAfterBreak="0">
     <w:nsid w:val="51E9269C"/>
     <w:multiLevelType w:val="hybridMultilevel"/>
     <w:tmpl w:val="DFCAD926"/>
@@ -9245,7 +9502,7 @@
       </w:pPr>
     </w:lvl>
   </w:abstractNum>
-  <w:abstractNum w:abstractNumId="22">
+  <w:abstractNum w:abstractNumId="22" w15:restartNumberingAfterBreak="0">
     <w:nsid w:val="5EE96D92"/>
     <w:multiLevelType w:val="hybridMultilevel"/>
     <w:tmpl w:val="2EFA81F4"/>
@@ -9358,7 +9615,7 @@
       </w:rPr>
     </w:lvl>
   </w:abstractNum>
-  <w:abstractNum w:abstractNumId="23">
+  <w:abstractNum w:abstractNumId="23" w15:restartNumberingAfterBreak="0">
     <w:nsid w:val="5F452B21"/>
     <w:multiLevelType w:val="multilevel"/>
     <w:tmpl w:val="162AC708"/>
@@ -9471,7 +9728,7 @@
       </w:rPr>
     </w:lvl>
   </w:abstractNum>
-  <w:abstractNum w:abstractNumId="24">
+  <w:abstractNum w:abstractNumId="24" w15:restartNumberingAfterBreak="0">
     <w:nsid w:val="60962539"/>
     <w:multiLevelType w:val="hybridMultilevel"/>
     <w:tmpl w:val="ABEC0A1E"/>
@@ -9584,7 +9841,7 @@
       </w:rPr>
     </w:lvl>
   </w:abstractNum>
-  <w:abstractNum w:abstractNumId="25">
+  <w:abstractNum w:abstractNumId="25" w15:restartNumberingAfterBreak="0">
     <w:nsid w:val="654971B0"/>
     <w:multiLevelType w:val="hybridMultilevel"/>
     <w:tmpl w:val="74B22E1A"/>
@@ -9724,7 +9981,7 @@
       </w:rPr>
     </w:lvl>
   </w:abstractNum>
-  <w:abstractNum w:abstractNumId="26">
+  <w:abstractNum w:abstractNumId="26" w15:restartNumberingAfterBreak="0">
     <w:nsid w:val="66CA1706"/>
     <w:multiLevelType w:val="hybridMultilevel"/>
     <w:tmpl w:val="07EC32A0"/>
@@ -9837,7 +10094,7 @@
       </w:rPr>
     </w:lvl>
   </w:abstractNum>
-  <w:abstractNum w:abstractNumId="27">
+  <w:abstractNum w:abstractNumId="27" w15:restartNumberingAfterBreak="0">
     <w:nsid w:val="67642F29"/>
     <w:multiLevelType w:val="multilevel"/>
     <w:tmpl w:val="0EC4E07C"/>
@@ -9986,7 +10243,7 @@
       </w:rPr>
     </w:lvl>
   </w:abstractNum>
-  <w:abstractNum w:abstractNumId="28">
+  <w:abstractNum w:abstractNumId="28" w15:restartNumberingAfterBreak="0">
     <w:nsid w:val="72D63A03"/>
     <w:multiLevelType w:val="hybridMultilevel"/>
     <w:tmpl w:val="AB4C35E8"/>
@@ -10099,7 +10356,7 @@
       </w:rPr>
     </w:lvl>
   </w:abstractNum>
-  <w:abstractNum w:abstractNumId="29">
+  <w:abstractNum w:abstractNumId="29" w15:restartNumberingAfterBreak="0">
     <w:nsid w:val="7AA31133"/>
     <w:multiLevelType w:val="multilevel"/>
     <w:tmpl w:val="162AC708"/>
@@ -10212,7 +10469,7 @@
       </w:rPr>
     </w:lvl>
   </w:abstractNum>
-  <w:abstractNum w:abstractNumId="30">
+  <w:abstractNum w:abstractNumId="30" w15:restartNumberingAfterBreak="0">
     <w:nsid w:val="7AC368AC"/>
     <w:multiLevelType w:val="hybridMultilevel"/>
     <w:tmpl w:val="DE7615E0"/>
@@ -10325,7 +10582,7 @@
       </w:rPr>
     </w:lvl>
   </w:abstractNum>
-  <w:abstractNum w:abstractNumId="31">
+  <w:abstractNum w:abstractNumId="31" w15:restartNumberingAfterBreak="0">
     <w:nsid w:val="7E2345DF"/>
     <w:multiLevelType w:val="hybridMultilevel"/>
     <w:tmpl w:val="7772D37C"/>
@@ -10414,7 +10671,7 @@
       </w:pPr>
     </w:lvl>
   </w:abstractNum>
-  <w:abstractNum w:abstractNumId="32">
+  <w:abstractNum w:abstractNumId="32" w15:restartNumberingAfterBreak="0">
     <w:nsid w:val="7E6B26EC"/>
     <w:multiLevelType w:val="hybridMultilevel"/>
     <w:tmpl w:val="1E56329C"/>
@@ -10527,7 +10784,7 @@
       </w:rPr>
     </w:lvl>
   </w:abstractNum>
-  <w:abstractNum w:abstractNumId="33">
+  <w:abstractNum w:abstractNumId="33" w15:restartNumberingAfterBreak="0">
     <w:nsid w:val="7F30253D"/>
     <w:multiLevelType w:val="hybridMultilevel"/>
     <w:tmpl w:val="88466040"/>
@@ -10746,7 +11003,7 @@
 </file>
 
 <file path=word/styles.xml><?xml version="1.0" encoding="utf-8"?>
-<w:styles xmlns:mc="http://schemas.openxmlformats.org/markup-compatibility/2006" xmlns:r="http://schemas.openxmlformats.org/officeDocument/2006/relationships" xmlns:w="http://schemas.openxmlformats.org/wordprocessingml/2006/main" xmlns:w14="http://schemas.microsoft.com/office/word/2010/wordml" mc:Ignorable="w14">
+<w:styles xmlns:mc="http://schemas.openxmlformats.org/markup-compatibility/2006" xmlns:r="http://schemas.openxmlformats.org/officeDocument/2006/relationships" xmlns:w="http://schemas.openxmlformats.org/wordprocessingml/2006/main" xmlns:w14="http://schemas.microsoft.com/office/word/2010/wordml" xmlns:w15="http://schemas.microsoft.com/office/word/2012/wordml" xmlns:w16cid="http://schemas.microsoft.com/office/word/2016/wordml/cid" xmlns:w16se="http://schemas.microsoft.com/office/word/2015/wordml/symex" mc:Ignorable="w14 w15 w16se w16cid">
   <w:docDefaults>
     <w:rPrDefault>
       <w:rPr>
@@ -10762,144 +11019,383 @@
       </w:pPr>
     </w:pPrDefault>
   </w:docDefaults>
-  <w:latentStyles w:defLockedState="0" w:defUIPriority="99" w:defSemiHidden="1" w:defUnhideWhenUsed="1" w:defQFormat="0" w:count="267">
-    <w:lsdException w:name="Normal" w:semiHidden="0" w:uiPriority="0" w:unhideWhenUsed="0" w:qFormat="1"/>
-    <w:lsdException w:name="heading 1" w:semiHidden="0" w:uiPriority="9" w:unhideWhenUsed="0" w:qFormat="1"/>
-    <w:lsdException w:name="heading 2" w:uiPriority="9" w:qFormat="1"/>
-    <w:lsdException w:name="heading 3" w:uiPriority="9" w:qFormat="1"/>
-    <w:lsdException w:name="heading 4" w:uiPriority="9" w:qFormat="1"/>
-    <w:lsdException w:name="heading 5" w:uiPriority="9" w:qFormat="1"/>
-    <w:lsdException w:name="heading 6" w:uiPriority="9" w:qFormat="1"/>
-    <w:lsdException w:name="heading 7" w:uiPriority="9" w:qFormat="1"/>
-    <w:lsdException w:name="heading 8" w:uiPriority="9" w:qFormat="1"/>
-    <w:lsdException w:name="heading 9" w:uiPriority="9" w:qFormat="1"/>
-    <w:lsdException w:name="toc 1" w:uiPriority="39"/>
-    <w:lsdException w:name="toc 2" w:uiPriority="39"/>
-    <w:lsdException w:name="toc 3" w:uiPriority="39"/>
-    <w:lsdException w:name="toc 4" w:uiPriority="39"/>
-    <w:lsdException w:name="toc 5" w:uiPriority="39"/>
-    <w:lsdException w:name="toc 6" w:uiPriority="39"/>
-    <w:lsdException w:name="toc 7" w:uiPriority="39"/>
-    <w:lsdException w:name="toc 8" w:uiPriority="39"/>
-    <w:lsdException w:name="toc 9" w:uiPriority="39"/>
-    <w:lsdException w:name="caption" w:uiPriority="35" w:qFormat="1"/>
-    <w:lsdException w:name="Title" w:semiHidden="0" w:uiPriority="10" w:unhideWhenUsed="0" w:qFormat="1"/>
-    <w:lsdException w:name="Default Paragraph Font" w:uiPriority="1"/>
-    <w:lsdException w:name="Subtitle" w:semiHidden="0" w:uiPriority="11" w:unhideWhenUsed="0" w:qFormat="1"/>
-    <w:lsdException w:name="Strong" w:semiHidden="0" w:uiPriority="22" w:unhideWhenUsed="0" w:qFormat="1"/>
-    <w:lsdException w:name="Emphasis" w:semiHidden="0" w:uiPriority="20" w:unhideWhenUsed="0" w:qFormat="1"/>
-    <w:lsdException w:name="Table Grid" w:semiHidden="0" w:uiPriority="39" w:unhideWhenUsed="0"/>
-    <w:lsdException w:name="Placeholder Text" w:unhideWhenUsed="0"/>
-    <w:lsdException w:name="No Spacing" w:semiHidden="0" w:uiPriority="1" w:unhideWhenUsed="0" w:qFormat="1"/>
-    <w:lsdException w:name="Light Shading" w:semiHidden="0" w:uiPriority="60" w:unhideWhenUsed="0"/>
-    <w:lsdException w:name="Light List" w:semiHidden="0" w:uiPriority="61" w:unhideWhenUsed="0"/>
-    <w:lsdException w:name="Light Grid" w:semiHidden="0" w:uiPriority="62" w:unhideWhenUsed="0"/>
-    <w:lsdException w:name="Medium Shading 1" w:semiHidden="0" w:uiPriority="63" w:unhideWhenUsed="0"/>
-    <w:lsdException w:name="Medium Shading 2" w:semiHidden="0" w:uiPriority="64" w:unhideWhenUsed="0"/>
-    <w:lsdException w:name="Medium List 1" w:semiHidden="0" w:uiPriority="65" w:unhideWhenUsed="0"/>
-    <w:lsdException w:name="Medium List 2" w:semiHidden="0" w:uiPriority="66" w:unhideWhenUsed="0"/>
-    <w:lsdException w:name="Medium Grid 1" w:semiHidden="0" w:uiPriority="67" w:unhideWhenUsed="0"/>
-    <w:lsdException w:name="Medium Grid 2" w:semiHidden="0" w:uiPriority="68" w:unhideWhenUsed="0"/>
-    <w:lsdException w:name="Medium Grid 3" w:semiHidden="0" w:uiPriority="69" w:unhideWhenUsed="0"/>
-    <w:lsdException w:name="Dark List" w:semiHidden="0" w:uiPriority="70" w:unhideWhenUsed="0"/>
-    <w:lsdException w:name="Colorful Shading" w:semiHidden="0" w:uiPriority="71" w:unhideWhenUsed="0"/>
-    <w:lsdException w:name="Colorful List" w:semiHidden="0" w:uiPriority="72" w:unhideWhenUsed="0"/>
-    <w:lsdException w:name="Colorful Grid" w:semiHidden="0" w:uiPriority="73" w:unhideWhenUsed="0"/>
-    <w:lsdException w:name="Light Shading Accent 1" w:semiHidden="0" w:uiPriority="60" w:unhideWhenUsed="0"/>
-    <w:lsdException w:name="Light List Accent 1" w:semiHidden="0" w:uiPriority="61" w:unhideWhenUsed="0"/>
-    <w:lsdException w:name="Light Grid Accent 1" w:semiHidden="0" w:uiPriority="62" w:unhideWhenUsed="0"/>
-    <w:lsdException w:name="Medium Shading 1 Accent 1" w:semiHidden="0" w:uiPriority="63" w:unhideWhenUsed="0"/>
-    <w:lsdException w:name="Medium Shading 2 Accent 1" w:semiHidden="0" w:uiPriority="64" w:unhideWhenUsed="0"/>
-    <w:lsdException w:name="Medium List 1 Accent 1" w:semiHidden="0" w:uiPriority="65" w:unhideWhenUsed="0"/>
-    <w:lsdException w:name="Revision" w:unhideWhenUsed="0"/>
-    <w:lsdException w:name="List Paragraph" w:semiHidden="0" w:uiPriority="34" w:unhideWhenUsed="0" w:qFormat="1"/>
-    <w:lsdException w:name="Quote" w:semiHidden="0" w:uiPriority="29" w:unhideWhenUsed="0" w:qFormat="1"/>
-    <w:lsdException w:name="Intense Quote" w:semiHidden="0" w:uiPriority="30" w:unhideWhenUsed="0" w:qFormat="1"/>
-    <w:lsdException w:name="Medium List 2 Accent 1" w:semiHidden="0" w:uiPriority="66" w:unhideWhenUsed="0"/>
-    <w:lsdException w:name="Medium Grid 1 Accent 1" w:semiHidden="0" w:uiPriority="67" w:unhideWhenUsed="0"/>
-    <w:lsdException w:name="Medium Grid 2 Accent 1" w:semiHidden="0" w:uiPriority="68" w:unhideWhenUsed="0"/>
-    <w:lsdException w:name="Medium Grid 3 Accent 1" w:semiHidden="0" w:uiPriority="69" w:unhideWhenUsed="0"/>
-    <w:lsdException w:name="Dark List Accent 1" w:semiHidden="0" w:uiPriority="70" w:unhideWhenUsed="0"/>
-    <w:lsdException w:name="Colorful Shading Accent 1" w:semiHidden="0" w:uiPriority="71" w:unhideWhenUsed="0"/>
-    <w:lsdException w:name="Colorful List Accent 1" w:semiHidden="0" w:uiPriority="72" w:unhideWhenUsed="0"/>
-    <w:lsdException w:name="Colorful Grid Accent 1" w:semiHidden="0" w:uiPriority="73" w:unhideWhenUsed="0"/>
-    <w:lsdException w:name="Light Shading Accent 2" w:semiHidden="0" w:uiPriority="60" w:unhideWhenUsed="0"/>
-    <w:lsdException w:name="Light List Accent 2" w:semiHidden="0" w:uiPriority="61" w:unhideWhenUsed="0"/>
-    <w:lsdException w:name="Light Grid Accent 2" w:semiHidden="0" w:uiPriority="62" w:unhideWhenUsed="0"/>
-    <w:lsdException w:name="Medium Shading 1 Accent 2" w:semiHidden="0" w:uiPriority="63" w:unhideWhenUsed="0"/>
-    <w:lsdException w:name="Medium Shading 2 Accent 2" w:semiHidden="0" w:uiPriority="64" w:unhideWhenUsed="0"/>
-    <w:lsdException w:name="Medium List 1 Accent 2" w:semiHidden="0" w:uiPriority="65" w:unhideWhenUsed="0"/>
-    <w:lsdException w:name="Medium List 2 Accent 2" w:semiHidden="0" w:uiPriority="66" w:unhideWhenUsed="0"/>
-    <w:lsdException w:name="Medium Grid 1 Accent 2" w:semiHidden="0" w:uiPriority="67" w:unhideWhenUsed="0"/>
-    <w:lsdException w:name="Medium Grid 2 Accent 2" w:semiHidden="0" w:uiPriority="68" w:unhideWhenUsed="0"/>
-    <w:lsdException w:name="Medium Grid 3 Accent 2" w:semiHidden="0" w:uiPriority="69" w:unhideWhenUsed="0"/>
-    <w:lsdException w:name="Dark List Accent 2" w:semiHidden="0" w:uiPriority="70" w:unhideWhenUsed="0"/>
-    <w:lsdException w:name="Colorful Shading Accent 2" w:semiHidden="0" w:uiPriority="71" w:unhideWhenUsed="0"/>
-    <w:lsdException w:name="Colorful List Accent 2" w:semiHidden="0" w:uiPriority="72" w:unhideWhenUsed="0"/>
-    <w:lsdException w:name="Colorful Grid Accent 2" w:semiHidden="0" w:uiPriority="73" w:unhideWhenUsed="0"/>
-    <w:lsdException w:name="Light Shading Accent 3" w:semiHidden="0" w:uiPriority="60" w:unhideWhenUsed="0"/>
-    <w:lsdException w:name="Light List Accent 3" w:semiHidden="0" w:uiPriority="61" w:unhideWhenUsed="0"/>
-    <w:lsdException w:name="Light Grid Accent 3" w:semiHidden="0" w:uiPriority="62" w:unhideWhenUsed="0"/>
-    <w:lsdException w:name="Medium Shading 1 Accent 3" w:semiHidden="0" w:uiPriority="63" w:unhideWhenUsed="0"/>
-    <w:lsdException w:name="Medium Shading 2 Accent 3" w:semiHidden="0" w:uiPriority="64" w:unhideWhenUsed="0"/>
-    <w:lsdException w:name="Medium List 1 Accent 3" w:semiHidden="0" w:uiPriority="65" w:unhideWhenUsed="0"/>
-    <w:lsdException w:name="Medium List 2 Accent 3" w:semiHidden="0" w:uiPriority="66" w:unhideWhenUsed="0"/>
-    <w:lsdException w:name="Medium Grid 1 Accent 3" w:semiHidden="0" w:uiPriority="67" w:unhideWhenUsed="0"/>
-    <w:lsdException w:name="Medium Grid 2 Accent 3" w:semiHidden="0" w:uiPriority="68" w:unhideWhenUsed="0"/>
-    <w:lsdException w:name="Medium Grid 3 Accent 3" w:semiHidden="0" w:uiPriority="69" w:unhideWhenUsed="0"/>
-    <w:lsdException w:name="Dark List Accent 3" w:semiHidden="0" w:uiPriority="70" w:unhideWhenUsed="0"/>
-    <w:lsdException w:name="Colorful Shading Accent 3" w:semiHidden="0" w:uiPriority="71" w:unhideWhenUsed="0"/>
-    <w:lsdException w:name="Colorful List Accent 3" w:semiHidden="0" w:uiPriority="72" w:unhideWhenUsed="0"/>
-    <w:lsdException w:name="Colorful Grid Accent 3" w:semiHidden="0" w:uiPriority="73" w:unhideWhenUsed="0"/>
-    <w:lsdException w:name="Light Shading Accent 4" w:semiHidden="0" w:uiPriority="60" w:unhideWhenUsed="0"/>
-    <w:lsdException w:name="Light List Accent 4" w:semiHidden="0" w:uiPriority="61" w:unhideWhenUsed="0"/>
-    <w:lsdException w:name="Light Grid Accent 4" w:semiHidden="0" w:uiPriority="62" w:unhideWhenUsed="0"/>
-    <w:lsdException w:name="Medium Shading 1 Accent 4" w:semiHidden="0" w:uiPriority="63" w:unhideWhenUsed="0"/>
-    <w:lsdException w:name="Medium Shading 2 Accent 4" w:semiHidden="0" w:uiPriority="64" w:unhideWhenUsed="0"/>
-    <w:lsdException w:name="Medium List 1 Accent 4" w:semiHidden="0" w:uiPriority="65" w:unhideWhenUsed="0"/>
-    <w:lsdException w:name="Medium List 2 Accent 4" w:semiHidden="0" w:uiPriority="66" w:unhideWhenUsed="0"/>
-    <w:lsdException w:name="Medium Grid 1 Accent 4" w:semiHidden="0" w:uiPriority="67" w:unhideWhenUsed="0"/>
-    <w:lsdException w:name="Medium Grid 2 Accent 4" w:semiHidden="0" w:uiPriority="68" w:unhideWhenUsed="0"/>
-    <w:lsdException w:name="Medium Grid 3 Accent 4" w:semiHidden="0" w:uiPriority="69" w:unhideWhenUsed="0"/>
-    <w:lsdException w:name="Dark List Accent 4" w:semiHidden="0" w:uiPriority="70" w:unhideWhenUsed="0"/>
-    <w:lsdException w:name="Colorful Shading Accent 4" w:semiHidden="0" w:uiPriority="71" w:unhideWhenUsed="0"/>
-    <w:lsdException w:name="Colorful List Accent 4" w:semiHidden="0" w:uiPriority="72" w:unhideWhenUsed="0"/>
-    <w:lsdException w:name="Colorful Grid Accent 4" w:semiHidden="0" w:uiPriority="73" w:unhideWhenUsed="0"/>
-    <w:lsdException w:name="Light Shading Accent 5" w:semiHidden="0" w:uiPriority="60" w:unhideWhenUsed="0"/>
-    <w:lsdException w:name="Light List Accent 5" w:semiHidden="0" w:uiPriority="61" w:unhideWhenUsed="0"/>
-    <w:lsdException w:name="Light Grid Accent 5" w:semiHidden="0" w:uiPriority="62" w:unhideWhenUsed="0"/>
-    <w:lsdException w:name="Medium Shading 1 Accent 5" w:semiHidden="0" w:uiPriority="63" w:unhideWhenUsed="0"/>
-    <w:lsdException w:name="Medium Shading 2 Accent 5" w:semiHidden="0" w:uiPriority="64" w:unhideWhenUsed="0"/>
-    <w:lsdException w:name="Medium List 1 Accent 5" w:semiHidden="0" w:uiPriority="65" w:unhideWhenUsed="0"/>
-    <w:lsdException w:name="Medium List 2 Accent 5" w:semiHidden="0" w:uiPriority="66" w:unhideWhenUsed="0"/>
-    <w:lsdException w:name="Medium Grid 1 Accent 5" w:semiHidden="0" w:uiPriority="67" w:unhideWhenUsed="0"/>
-    <w:lsdException w:name="Medium Grid 2 Accent 5" w:semiHidden="0" w:uiPriority="68" w:unhideWhenUsed="0"/>
-    <w:lsdException w:name="Medium Grid 3 Accent 5" w:semiHidden="0" w:uiPriority="69" w:unhideWhenUsed="0"/>
-    <w:lsdException w:name="Dark List Accent 5" w:semiHidden="0" w:uiPriority="70" w:unhideWhenUsed="0"/>
-    <w:lsdException w:name="Colorful Shading Accent 5" w:semiHidden="0" w:uiPriority="71" w:unhideWhenUsed="0"/>
-    <w:lsdException w:name="Colorful List Accent 5" w:semiHidden="0" w:uiPriority="72" w:unhideWhenUsed="0"/>
-    <w:lsdException w:name="Colorful Grid Accent 5" w:semiHidden="0" w:uiPriority="73" w:unhideWhenUsed="0"/>
-    <w:lsdException w:name="Light Shading Accent 6" w:semiHidden="0" w:uiPriority="60" w:unhideWhenUsed="0"/>
-    <w:lsdException w:name="Light List Accent 6" w:semiHidden="0" w:uiPriority="61" w:unhideWhenUsed="0"/>
-    <w:lsdException w:name="Light Grid Accent 6" w:semiHidden="0" w:uiPriority="62" w:unhideWhenUsed="0"/>
-    <w:lsdException w:name="Medium Shading 1 Accent 6" w:semiHidden="0" w:uiPriority="63" w:unhideWhenUsed="0"/>
-    <w:lsdException w:name="Medium Shading 2 Accent 6" w:semiHidden="0" w:uiPriority="64" w:unhideWhenUsed="0"/>
-    <w:lsdException w:name="Medium List 1 Accent 6" w:semiHidden="0" w:uiPriority="65" w:unhideWhenUsed="0"/>
-    <w:lsdException w:name="Medium List 2 Accent 6" w:semiHidden="0" w:uiPriority="66" w:unhideWhenUsed="0"/>
-    <w:lsdException w:name="Medium Grid 1 Accent 6" w:semiHidden="0" w:uiPriority="67" w:unhideWhenUsed="0"/>
-    <w:lsdException w:name="Medium Grid 2 Accent 6" w:semiHidden="0" w:uiPriority="68" w:unhideWhenUsed="0"/>
-    <w:lsdException w:name="Medium Grid 3 Accent 6" w:semiHidden="0" w:uiPriority="69" w:unhideWhenUsed="0"/>
-    <w:lsdException w:name="Dark List Accent 6" w:semiHidden="0" w:uiPriority="70" w:unhideWhenUsed="0"/>
-    <w:lsdException w:name="Colorful Shading Accent 6" w:semiHidden="0" w:uiPriority="71" w:unhideWhenUsed="0"/>
-    <w:lsdException w:name="Colorful List Accent 6" w:semiHidden="0" w:uiPriority="72" w:unhideWhenUsed="0"/>
-    <w:lsdException w:name="Colorful Grid Accent 6" w:semiHidden="0" w:uiPriority="73" w:unhideWhenUsed="0"/>
-    <w:lsdException w:name="Subtle Emphasis" w:semiHidden="0" w:uiPriority="19" w:unhideWhenUsed="0" w:qFormat="1"/>
-    <w:lsdException w:name="Intense Emphasis" w:semiHidden="0" w:uiPriority="21" w:unhideWhenUsed="0" w:qFormat="1"/>
-    <w:lsdException w:name="Subtle Reference" w:semiHidden="0" w:uiPriority="31" w:unhideWhenUsed="0" w:qFormat="1"/>
-    <w:lsdException w:name="Intense Reference" w:semiHidden="0" w:uiPriority="32" w:unhideWhenUsed="0" w:qFormat="1"/>
-    <w:lsdException w:name="Book Title" w:semiHidden="0" w:uiPriority="33" w:unhideWhenUsed="0" w:qFormat="1"/>
-    <w:lsdException w:name="Bibliography" w:uiPriority="37"/>
-    <w:lsdException w:name="TOC Heading" w:uiPriority="39" w:qFormat="1"/>
+  <w:latentStyles w:defLockedState="0" w:defUIPriority="99" w:defSemiHidden="0" w:defUnhideWhenUsed="0" w:defQFormat="0" w:count="376">
+    <w:lsdException w:name="Normal" w:uiPriority="0" w:qFormat="1"/>
+    <w:lsdException w:name="heading 1" w:uiPriority="9" w:qFormat="1"/>
+    <w:lsdException w:name="heading 2" w:semiHidden="1" w:uiPriority="9" w:unhideWhenUsed="1" w:qFormat="1"/>
+    <w:lsdException w:name="heading 3" w:semiHidden="1" w:uiPriority="9" w:unhideWhenUsed="1" w:qFormat="1"/>
+    <w:lsdException w:name="heading 4" w:semiHidden="1" w:uiPriority="9" w:unhideWhenUsed="1" w:qFormat="1"/>
+    <w:lsdException w:name="heading 5" w:semiHidden="1" w:uiPriority="9" w:unhideWhenUsed="1" w:qFormat="1"/>
+    <w:lsdException w:name="heading 6" w:semiHidden="1" w:uiPriority="9" w:unhideWhenUsed="1" w:qFormat="1"/>
+    <w:lsdException w:name="heading 7" w:semiHidden="1" w:uiPriority="9" w:unhideWhenUsed="1" w:qFormat="1"/>
+    <w:lsdException w:name="heading 8" w:semiHidden="1" w:uiPriority="9" w:unhideWhenUsed="1" w:qFormat="1"/>
+    <w:lsdException w:name="heading 9" w:semiHidden="1" w:uiPriority="9" w:unhideWhenUsed="1" w:qFormat="1"/>
+    <w:lsdException w:name="index 1" w:semiHidden="1" w:unhideWhenUsed="1"/>
+    <w:lsdException w:name="index 2" w:semiHidden="1" w:unhideWhenUsed="1"/>
+    <w:lsdException w:name="index 3" w:semiHidden="1" w:unhideWhenUsed="1"/>
+    <w:lsdException w:name="index 4" w:semiHidden="1" w:unhideWhenUsed="1"/>
+    <w:lsdException w:name="index 5" w:semiHidden="1" w:unhideWhenUsed="1"/>
+    <w:lsdException w:name="index 6" w:semiHidden="1" w:unhideWhenUsed="1"/>
+    <w:lsdException w:name="index 7" w:semiHidden="1" w:unhideWhenUsed="1"/>
+    <w:lsdException w:name="index 8" w:semiHidden="1" w:unhideWhenUsed="1"/>
+    <w:lsdException w:name="index 9" w:semiHidden="1" w:unhideWhenUsed="1"/>
+    <w:lsdException w:name="toc 1" w:semiHidden="1" w:uiPriority="39" w:unhideWhenUsed="1"/>
+    <w:lsdException w:name="toc 2" w:semiHidden="1" w:uiPriority="39" w:unhideWhenUsed="1"/>
+    <w:lsdException w:name="toc 3" w:semiHidden="1" w:uiPriority="39" w:unhideWhenUsed="1"/>
+    <w:lsdException w:name="toc 4" w:semiHidden="1" w:uiPriority="39" w:unhideWhenUsed="1"/>
+    <w:lsdException w:name="toc 5" w:semiHidden="1" w:uiPriority="39" w:unhideWhenUsed="1"/>
+    <w:lsdException w:name="toc 6" w:semiHidden="1" w:uiPriority="39" w:unhideWhenUsed="1"/>
+    <w:lsdException w:name="toc 7" w:semiHidden="1" w:uiPriority="39" w:unhideWhenUsed="1"/>
+    <w:lsdException w:name="toc 8" w:semiHidden="1" w:uiPriority="39" w:unhideWhenUsed="1"/>
+    <w:lsdException w:name="toc 9" w:semiHidden="1" w:uiPriority="39" w:unhideWhenUsed="1"/>
+    <w:lsdException w:name="Normal Indent" w:semiHidden="1" w:unhideWhenUsed="1"/>
+    <w:lsdException w:name="footnote text" w:semiHidden="1" w:unhideWhenUsed="1"/>
+    <w:lsdException w:name="annotation text" w:semiHidden="1" w:unhideWhenUsed="1"/>
+    <w:lsdException w:name="header" w:semiHidden="1" w:unhideWhenUsed="1"/>
+    <w:lsdException w:name="footer" w:semiHidden="1" w:unhideWhenUsed="1"/>
+    <w:lsdException w:name="index heading" w:semiHidden="1" w:unhideWhenUsed="1"/>
+    <w:lsdException w:name="caption" w:semiHidden="1" w:uiPriority="35" w:unhideWhenUsed="1" w:qFormat="1"/>
+    <w:lsdException w:name="table of figures" w:semiHidden="1" w:unhideWhenUsed="1"/>
+    <w:lsdException w:name="envelope address" w:semiHidden="1" w:unhideWhenUsed="1"/>
+    <w:lsdException w:name="envelope return" w:semiHidden="1" w:unhideWhenUsed="1"/>
+    <w:lsdException w:name="footnote reference" w:semiHidden="1" w:unhideWhenUsed="1"/>
+    <w:lsdException w:name="annotation reference" w:semiHidden="1" w:unhideWhenUsed="1"/>
+    <w:lsdException w:name="line number" w:semiHidden="1" w:unhideWhenUsed="1"/>
+    <w:lsdException w:name="page number" w:semiHidden="1" w:unhideWhenUsed="1"/>
+    <w:lsdException w:name="endnote reference" w:semiHidden="1" w:unhideWhenUsed="1"/>
+    <w:lsdException w:name="endnote text" w:semiHidden="1" w:unhideWhenUsed="1"/>
+    <w:lsdException w:name="table of authorities" w:semiHidden="1" w:unhideWhenUsed="1"/>
+    <w:lsdException w:name="macro" w:semiHidden="1" w:unhideWhenUsed="1"/>
+    <w:lsdException w:name="toa heading" w:semiHidden="1" w:unhideWhenUsed="1"/>
+    <w:lsdException w:name="List" w:semiHidden="1" w:unhideWhenUsed="1"/>
+    <w:lsdException w:name="List Bullet" w:semiHidden="1" w:unhideWhenUsed="1"/>
+    <w:lsdException w:name="List Number" w:semiHidden="1" w:unhideWhenUsed="1"/>
+    <w:lsdException w:name="List 2" w:semiHidden="1" w:unhideWhenUsed="1"/>
+    <w:lsdException w:name="List 3" w:semiHidden="1" w:unhideWhenUsed="1"/>
+    <w:lsdException w:name="List 4" w:semiHidden="1" w:unhideWhenUsed="1"/>
+    <w:lsdException w:name="List 5" w:semiHidden="1" w:unhideWhenUsed="1"/>
+    <w:lsdException w:name="List Bullet 2" w:semiHidden="1" w:unhideWhenUsed="1"/>
+    <w:lsdException w:name="List Bullet 3" w:semiHidden="1" w:unhideWhenUsed="1"/>
+    <w:lsdException w:name="List Bullet 4" w:semiHidden="1" w:unhideWhenUsed="1"/>
+    <w:lsdException w:name="List Bullet 5" w:semiHidden="1" w:unhideWhenUsed="1"/>
+    <w:lsdException w:name="List Number 2" w:semiHidden="1" w:unhideWhenUsed="1"/>
+    <w:lsdException w:name="List Number 3" w:semiHidden="1" w:unhideWhenUsed="1"/>
+    <w:lsdException w:name="List Number 4" w:semiHidden="1" w:unhideWhenUsed="1"/>
+    <w:lsdException w:name="List Number 5" w:semiHidden="1" w:unhideWhenUsed="1"/>
+    <w:lsdException w:name="Title" w:uiPriority="10" w:qFormat="1"/>
+    <w:lsdException w:name="Closing" w:semiHidden="1" w:unhideWhenUsed="1"/>
+    <w:lsdException w:name="Signature" w:semiHidden="1" w:unhideWhenUsed="1"/>
+    <w:lsdException w:name="Default Paragraph Font" w:semiHidden="1" w:uiPriority="1" w:unhideWhenUsed="1"/>
+    <w:lsdException w:name="Body Text" w:semiHidden="1" w:unhideWhenUsed="1"/>
+    <w:lsdException w:name="Body Text Indent" w:semiHidden="1" w:unhideWhenUsed="1"/>
+    <w:lsdException w:name="List Continue" w:semiHidden="1" w:unhideWhenUsed="1"/>
+    <w:lsdException w:name="List Continue 2" w:semiHidden="1" w:unhideWhenUsed="1"/>
+    <w:lsdException w:name="List Continue 3" w:semiHidden="1" w:unhideWhenUsed="1"/>
+    <w:lsdException w:name="List Continue 4" w:semiHidden="1" w:unhideWhenUsed="1"/>
+    <w:lsdException w:name="List Continue 5" w:semiHidden="1" w:unhideWhenUsed="1"/>
+    <w:lsdException w:name="Message Header" w:semiHidden="1" w:unhideWhenUsed="1"/>
+    <w:lsdException w:name="Subtitle" w:uiPriority="11" w:qFormat="1"/>
+    <w:lsdException w:name="Salutation" w:semiHidden="1" w:unhideWhenUsed="1"/>
+    <w:lsdException w:name="Date" w:semiHidden="1" w:unhideWhenUsed="1"/>
+    <w:lsdException w:name="Body Text First Indent" w:semiHidden="1" w:unhideWhenUsed="1"/>
+    <w:lsdException w:name="Body Text First Indent 2" w:semiHidden="1" w:unhideWhenUsed="1"/>
+    <w:lsdException w:name="Note Heading" w:semiHidden="1" w:unhideWhenUsed="1"/>
+    <w:lsdException w:name="Body Text 2" w:semiHidden="1" w:unhideWhenUsed="1"/>
+    <w:lsdException w:name="Body Text 3" w:semiHidden="1" w:unhideWhenUsed="1"/>
+    <w:lsdException w:name="Body Text Indent 2" w:semiHidden="1" w:unhideWhenUsed="1"/>
+    <w:lsdException w:name="Body Text Indent 3" w:semiHidden="1" w:unhideWhenUsed="1"/>
+    <w:lsdException w:name="Block Text" w:semiHidden="1" w:unhideWhenUsed="1"/>
+    <w:lsdException w:name="Hyperlink" w:semiHidden="1" w:unhideWhenUsed="1"/>
+    <w:lsdException w:name="FollowedHyperlink" w:semiHidden="1" w:unhideWhenUsed="1"/>
+    <w:lsdException w:name="Strong" w:uiPriority="22" w:qFormat="1"/>
+    <w:lsdException w:name="Emphasis" w:uiPriority="20" w:qFormat="1"/>
+    <w:lsdException w:name="Document Map" w:semiHidden="1" w:unhideWhenUsed="1"/>
+    <w:lsdException w:name="Plain Text" w:semiHidden="1" w:unhideWhenUsed="1"/>
+    <w:lsdException w:name="E-mail Signature" w:semiHidden="1" w:unhideWhenUsed="1"/>
+    <w:lsdException w:name="HTML Top of Form" w:semiHidden="1" w:unhideWhenUsed="1"/>
+    <w:lsdException w:name="HTML Bottom of Form" w:semiHidden="1" w:unhideWhenUsed="1"/>
+    <w:lsdException w:name="Normal (Web)" w:semiHidden="1" w:unhideWhenUsed="1"/>
+    <w:lsdException w:name="HTML Acronym" w:semiHidden="1" w:unhideWhenUsed="1"/>
+    <w:lsdException w:name="HTML Address" w:semiHidden="1" w:unhideWhenUsed="1"/>
+    <w:lsdException w:name="HTML Cite" w:semiHidden="1" w:unhideWhenUsed="1"/>
+    <w:lsdException w:name="HTML Code" w:semiHidden="1" w:unhideWhenUsed="1"/>
+    <w:lsdException w:name="HTML Definition" w:semiHidden="1" w:unhideWhenUsed="1"/>
+    <w:lsdException w:name="HTML Keyboard" w:semiHidden="1" w:unhideWhenUsed="1"/>
+    <w:lsdException w:name="HTML Preformatted" w:semiHidden="1" w:unhideWhenUsed="1"/>
+    <w:lsdException w:name="HTML Sample" w:semiHidden="1" w:unhideWhenUsed="1"/>
+    <w:lsdException w:name="HTML Typewriter" w:semiHidden="1" w:unhideWhenUsed="1"/>
+    <w:lsdException w:name="HTML Variable" w:semiHidden="1" w:unhideWhenUsed="1"/>
+    <w:lsdException w:name="Normal Table" w:semiHidden="1" w:unhideWhenUsed="1"/>
+    <w:lsdException w:name="annotation subject" w:semiHidden="1" w:unhideWhenUsed="1"/>
+    <w:lsdException w:name="No List" w:semiHidden="1" w:unhideWhenUsed="1"/>
+    <w:lsdException w:name="Outline List 1" w:semiHidden="1" w:unhideWhenUsed="1"/>
+    <w:lsdException w:name="Outline List 2" w:semiHidden="1" w:unhideWhenUsed="1"/>
+    <w:lsdException w:name="Outline List 3" w:semiHidden="1" w:unhideWhenUsed="1"/>
+    <w:lsdException w:name="Table Simple 1" w:semiHidden="1" w:unhideWhenUsed="1"/>
+    <w:lsdException w:name="Table Simple 2" w:semiHidden="1" w:unhideWhenUsed="1"/>
+    <w:lsdException w:name="Table Simple 3" w:semiHidden="1" w:unhideWhenUsed="1"/>
+    <w:lsdException w:name="Table Classic 1" w:semiHidden="1" w:unhideWhenUsed="1"/>
+    <w:lsdException w:name="Table Classic 2" w:semiHidden="1" w:unhideWhenUsed="1"/>
+    <w:lsdException w:name="Table Classic 3" w:semiHidden="1" w:unhideWhenUsed="1"/>
+    <w:lsdException w:name="Table Classic 4" w:semiHidden="1" w:unhideWhenUsed="1"/>
+    <w:lsdException w:name="Table Colorful 1" w:semiHidden="1" w:unhideWhenUsed="1"/>
+    <w:lsdException w:name="Table Colorful 2" w:semiHidden="1" w:unhideWhenUsed="1"/>
+    <w:lsdException w:name="Table Colorful 3" w:semiHidden="1" w:unhideWhenUsed="1"/>
+    <w:lsdException w:name="Table Columns 1" w:semiHidden="1" w:unhideWhenUsed="1"/>
+    <w:lsdException w:name="Table Columns 2" w:semiHidden="1" w:unhideWhenUsed="1"/>
+    <w:lsdException w:name="Table Columns 3" w:semiHidden="1" w:unhideWhenUsed="1"/>
+    <w:lsdException w:name="Table Columns 4" w:semiHidden="1" w:unhideWhenUsed="1"/>
+    <w:lsdException w:name="Table Columns 5" w:semiHidden="1" w:unhideWhenUsed="1"/>
+    <w:lsdException w:name="Table Grid 1" w:semiHidden="1" w:unhideWhenUsed="1"/>
+    <w:lsdException w:name="Table Grid 2" w:semiHidden="1" w:unhideWhenUsed="1"/>
+    <w:lsdException w:name="Table Grid 3" w:semiHidden="1" w:unhideWhenUsed="1"/>
+    <w:lsdException w:name="Table Grid 4" w:semiHidden="1" w:unhideWhenUsed="1"/>
+    <w:lsdException w:name="Table Grid 5" w:semiHidden="1" w:unhideWhenUsed="1"/>
+    <w:lsdException w:name="Table Grid 6" w:semiHidden="1" w:unhideWhenUsed="1"/>
+    <w:lsdException w:name="Table Grid 7" w:semiHidden="1" w:unhideWhenUsed="1"/>
+    <w:lsdException w:name="Table Grid 8" w:semiHidden="1" w:unhideWhenUsed="1"/>
+    <w:lsdException w:name="Table List 1" w:semiHidden="1" w:unhideWhenUsed="1"/>
+    <w:lsdException w:name="Table List 2" w:semiHidden="1" w:unhideWhenUsed="1"/>
+    <w:lsdException w:name="Table List 3" w:semiHidden="1" w:unhideWhenUsed="1"/>
+    <w:lsdException w:name="Table List 4" w:semiHidden="1" w:unhideWhenUsed="1"/>
+    <w:lsdException w:name="Table List 5" w:semiHidden="1" w:unhideWhenUsed="1"/>
+    <w:lsdException w:name="Table List 6" w:semiHidden="1" w:unhideWhenUsed="1"/>
+    <w:lsdException w:name="Table List 7" w:semiHidden="1" w:unhideWhenUsed="1"/>
+    <w:lsdException w:name="Table List 8" w:semiHidden="1" w:unhideWhenUsed="1"/>
+    <w:lsdException w:name="Table 3D effects 1" w:semiHidden="1" w:unhideWhenUsed="1"/>
+    <w:lsdException w:name="Table 3D effects 2" w:semiHidden="1" w:unhideWhenUsed="1"/>
+    <w:lsdException w:name="Table 3D effects 3" w:semiHidden="1" w:unhideWhenUsed="1"/>
+    <w:lsdException w:name="Table Contemporary" w:semiHidden="1" w:unhideWhenUsed="1"/>
+    <w:lsdException w:name="Table Elegant" w:semiHidden="1" w:unhideWhenUsed="1"/>
+    <w:lsdException w:name="Table Professional" w:semiHidden="1" w:unhideWhenUsed="1"/>
+    <w:lsdException w:name="Table Subtle 1" w:semiHidden="1" w:unhideWhenUsed="1"/>
+    <w:lsdException w:name="Table Subtle 2" w:semiHidden="1" w:unhideWhenUsed="1"/>
+    <w:lsdException w:name="Table Web 1" w:semiHidden="1" w:unhideWhenUsed="1"/>
+    <w:lsdException w:name="Table Web 2" w:semiHidden="1" w:unhideWhenUsed="1"/>
+    <w:lsdException w:name="Table Web 3" w:semiHidden="1" w:unhideWhenUsed="1"/>
+    <w:lsdException w:name="Balloon Text" w:semiHidden="1" w:unhideWhenUsed="1"/>
+    <w:lsdException w:name="Table Grid" w:semiHidden="1" w:uiPriority="39" w:unhideWhenUsed="1"/>
+    <w:lsdException w:name="Table Theme" w:semiHidden="1" w:unhideWhenUsed="1"/>
+    <w:lsdException w:name="Placeholder Text" w:semiHidden="1"/>
+    <w:lsdException w:name="No Spacing" w:uiPriority="1" w:qFormat="1"/>
+    <w:lsdException w:name="Light Shading" w:uiPriority="60"/>
+    <w:lsdException w:name="Light List" w:uiPriority="61"/>
+    <w:lsdException w:name="Light Grid" w:uiPriority="62"/>
+    <w:lsdException w:name="Medium Shading 1" w:uiPriority="63"/>
+    <w:lsdException w:name="Medium Shading 2" w:uiPriority="64"/>
+    <w:lsdException w:name="Medium List 1" w:uiPriority="65"/>
+    <w:lsdException w:name="Medium List 2" w:uiPriority="66"/>
+    <w:lsdException w:name="Medium Grid 1" w:uiPriority="67"/>
+    <w:lsdException w:name="Medium Grid 2" w:uiPriority="68"/>
+    <w:lsdException w:name="Medium Grid 3" w:uiPriority="69"/>
+    <w:lsdException w:name="Dark List" w:uiPriority="70"/>
+    <w:lsdException w:name="Colorful Shading" w:uiPriority="71"/>
+    <w:lsdException w:name="Colorful List" w:uiPriority="72"/>
+    <w:lsdException w:name="Colorful Grid" w:uiPriority="73"/>
+    <w:lsdException w:name="Light Shading Accent 1" w:uiPriority="60"/>
+    <w:lsdException w:name="Light List Accent 1" w:uiPriority="61"/>
+    <w:lsdException w:name="Light Grid Accent 1" w:uiPriority="62"/>
+    <w:lsdException w:name="Medium Shading 1 Accent 1" w:uiPriority="63"/>
+    <w:lsdException w:name="Medium Shading 2 Accent 1" w:uiPriority="64"/>
+    <w:lsdException w:name="Medium List 1 Accent 1" w:uiPriority="65"/>
+    <w:lsdException w:name="Revision" w:semiHidden="1"/>
+    <w:lsdException w:name="List Paragraph" w:uiPriority="34" w:qFormat="1"/>
+    <w:lsdException w:name="Quote" w:uiPriority="29" w:qFormat="1"/>
+    <w:lsdException w:name="Intense Quote" w:uiPriority="30" w:qFormat="1"/>
+    <w:lsdException w:name="Medium List 2 Accent 1" w:uiPriority="66"/>
+    <w:lsdException w:name="Medium Grid 1 Accent 1" w:uiPriority="67"/>
+    <w:lsdException w:name="Medium Grid 2 Accent 1" w:uiPriority="68"/>
+    <w:lsdException w:name="Medium Grid 3 Accent 1" w:uiPriority="69"/>
+    <w:lsdException w:name="Dark List Accent 1" w:uiPriority="70"/>
+    <w:lsdException w:name="Colorful Shading Accent 1" w:uiPriority="71"/>
+    <w:lsdException w:name="Colorful List Accent 1" w:uiPriority="72"/>
+    <w:lsdException w:name="Colorful Grid Accent 1" w:uiPriority="73"/>
+    <w:lsdException w:name="Light Shading Accent 2" w:uiPriority="60"/>
+    <w:lsdException w:name="Light List Accent 2" w:uiPriority="61"/>
+    <w:lsdException w:name="Light Grid Accent 2" w:uiPriority="62"/>
+    <w:lsdException w:name="Medium Shading 1 Accent 2" w:uiPriority="63"/>
+    <w:lsdException w:name="Medium Shading 2 Accent 2" w:uiPriority="64"/>
+    <w:lsdException w:name="Medium List 1 Accent 2" w:uiPriority="65"/>
+    <w:lsdException w:name="Medium List 2 Accent 2" w:uiPriority="66"/>
+    <w:lsdException w:name="Medium Grid 1 Accent 2" w:uiPriority="67"/>
+    <w:lsdException w:name="Medium Grid 2 Accent 2" w:uiPriority="68"/>
+    <w:lsdException w:name="Medium Grid 3 Accent 2" w:uiPriority="69"/>
+    <w:lsdException w:name="Dark List Accent 2" w:uiPriority="70"/>
+    <w:lsdException w:name="Colorful Shading Accent 2" w:uiPriority="71"/>
+    <w:lsdException w:name="Colorful List Accent 2" w:uiPriority="72"/>
+    <w:lsdException w:name="Colorful Grid Accent 2" w:uiPriority="73"/>
+    <w:lsdException w:name="Light Shading Accent 3" w:uiPriority="60"/>
+    <w:lsdException w:name="Light List Accent 3" w:uiPriority="61"/>
+    <w:lsdException w:name="Light Grid Accent 3" w:uiPriority="62"/>
+    <w:lsdException w:name="Medium Shading 1 Accent 3" w:uiPriority="63"/>
+    <w:lsdException w:name="Medium Shading 2 Accent 3" w:uiPriority="64"/>
+    <w:lsdException w:name="Medium List 1 Accent 3" w:uiPriority="65"/>
+    <w:lsdException w:name="Medium List 2 Accent 3" w:uiPriority="66"/>
+    <w:lsdException w:name="Medium Grid 1 Accent 3" w:uiPriority="67"/>
+    <w:lsdException w:name="Medium Grid 2 Accent 3" w:uiPriority="68"/>
+    <w:lsdException w:name="Medium Grid 3 Accent 3" w:uiPriority="69"/>
+    <w:lsdException w:name="Dark List Accent 3" w:uiPriority="70"/>
+    <w:lsdException w:name="Colorful Shading Accent 3" w:uiPriority="71"/>
+    <w:lsdException w:name="Colorful List Accent 3" w:uiPriority="72"/>
+    <w:lsdException w:name="Colorful Grid Accent 3" w:uiPriority="73"/>
+    <w:lsdException w:name="Light Shading Accent 4" w:uiPriority="60"/>
+    <w:lsdException w:name="Light List Accent 4" w:uiPriority="61"/>
+    <w:lsdException w:name="Light Grid Accent 4" w:uiPriority="62"/>
+    <w:lsdException w:name="Medium Shading 1 Accent 4" w:uiPriority="63"/>
+    <w:lsdException w:name="Medium Shading 2 Accent 4" w:uiPriority="64"/>
+    <w:lsdException w:name="Medium List 1 Accent 4" w:uiPriority="65"/>
+    <w:lsdException w:name="Medium List 2 Accent 4" w:uiPriority="66"/>
+    <w:lsdException w:name="Medium Grid 1 Accent 4" w:uiPriority="67"/>
+    <w:lsdException w:name="Medium Grid 2 Accent 4" w:uiPriority="68"/>
+    <w:lsdException w:name="Medium Grid 3 Accent 4" w:uiPriority="69"/>
+    <w:lsdException w:name="Dark List Accent 4" w:uiPriority="70"/>
+    <w:lsdException w:name="Colorful Shading Accent 4" w:uiPriority="71"/>
+    <w:lsdException w:name="Colorful List Accent 4" w:uiPriority="72"/>
+    <w:lsdException w:name="Colorful Grid Accent 4" w:uiPriority="73"/>
+    <w:lsdException w:name="Light Shading Accent 5" w:uiPriority="60"/>
+    <w:lsdException w:name="Light List Accent 5" w:uiPriority="61"/>
+    <w:lsdException w:name="Light Grid Accent 5" w:uiPriority="62"/>
+    <w:lsdException w:name="Medium Shading 1 Accent 5" w:uiPriority="63"/>
+    <w:lsdException w:name="Medium Shading 2 Accent 5" w:uiPriority="64"/>
+    <w:lsdException w:name="Medium List 1 Accent 5" w:uiPriority="65"/>
+    <w:lsdException w:name="Medium List 2 Accent 5" w:uiPriority="66"/>
+    <w:lsdException w:name="Medium Grid 1 Accent 5" w:uiPriority="67"/>
+    <w:lsdException w:name="Medium Grid 2 Accent 5" w:uiPriority="68"/>
+    <w:lsdException w:name="Medium Grid 3 Accent 5" w:uiPriority="69"/>
+    <w:lsdException w:name="Dark List Accent 5" w:uiPriority="70"/>
+    <w:lsdException w:name="Colorful Shading Accent 5" w:uiPriority="71"/>
+    <w:lsdException w:name="Colorful List Accent 5" w:uiPriority="72"/>
+    <w:lsdException w:name="Colorful Grid Accent 5" w:uiPriority="73"/>
+    <w:lsdException w:name="Light Shading Accent 6" w:uiPriority="60"/>
+    <w:lsdException w:name="Light List Accent 6" w:uiPriority="61"/>
+    <w:lsdException w:name="Light Grid Accent 6" w:uiPriority="62"/>
+    <w:lsdException w:name="Medium Shading 1 Accent 6" w:uiPriority="63"/>
+    <w:lsdException w:name="Medium Shading 2 Accent 6" w:uiPriority="64"/>
+    <w:lsdException w:name="Medium List 1 Accent 6" w:uiPriority="65"/>
+    <w:lsdException w:name="Medium List 2 Accent 6" w:uiPriority="66"/>
+    <w:lsdException w:name="Medium Grid 1 Accent 6" w:uiPriority="67"/>
+    <w:lsdException w:name="Medium Grid 2 Accent 6" w:uiPriority="68"/>
+    <w:lsdException w:name="Medium Grid 3 Accent 6" w:uiPriority="69"/>
+    <w:lsdException w:name="Dark List Accent 6" w:uiPriority="70"/>
+    <w:lsdException w:name="Colorful Shading Accent 6" w:uiPriority="71"/>
+    <w:lsdException w:name="Colorful List Accent 6" w:uiPriority="72"/>
+    <w:lsdException w:name="Colorful Grid Accent 6" w:uiPriority="73"/>
+    <w:lsdException w:name="Subtle Emphasis" w:uiPriority="19" w:qFormat="1"/>
+    <w:lsdException w:name="Intense Emphasis" w:uiPriority="21" w:qFormat="1"/>
+    <w:lsdException w:name="Subtle Reference" w:uiPriority="31" w:qFormat="1"/>
+    <w:lsdException w:name="Intense Reference" w:uiPriority="32" w:qFormat="1"/>
+    <w:lsdException w:name="Book Title" w:uiPriority="33" w:qFormat="1"/>
+    <w:lsdException w:name="Bibliography" w:semiHidden="1" w:uiPriority="37" w:unhideWhenUsed="1"/>
+    <w:lsdException w:name="TOC Heading" w:semiHidden="1" w:uiPriority="39" w:unhideWhenUsed="1" w:qFormat="1"/>
+    <w:lsdException w:name="Plain Table 1" w:uiPriority="41"/>
+    <w:lsdException w:name="Plain Table 2" w:uiPriority="42"/>
+    <w:lsdException w:name="Plain Table 3" w:uiPriority="43"/>
+    <w:lsdException w:name="Plain Table 4" w:uiPriority="44"/>
+    <w:lsdException w:name="Plain Table 5" w:uiPriority="45"/>
+    <w:lsdException w:name="Grid Table Light" w:uiPriority="40"/>
+    <w:lsdException w:name="Grid Table 1 Light" w:uiPriority="46"/>
+    <w:lsdException w:name="Grid Table 2" w:uiPriority="47"/>
+    <w:lsdException w:name="Grid Table 3" w:uiPriority="48"/>
+    <w:lsdException w:name="Grid Table 4" w:uiPriority="49"/>
+    <w:lsdException w:name="Grid Table 5 Dark" w:uiPriority="50"/>
+    <w:lsdException w:name="Grid Table 6 Colorful" w:uiPriority="51"/>
+    <w:lsdException w:name="Grid Table 7 Colorful" w:uiPriority="52"/>
+    <w:lsdException w:name="Grid Table 1 Light Accent 1" w:uiPriority="46"/>
+    <w:lsdException w:name="Grid Table 2 Accent 1" w:uiPriority="47"/>
+    <w:lsdException w:name="Grid Table 3 Accent 1" w:uiPriority="48"/>
+    <w:lsdException w:name="Grid Table 4 Accent 1" w:uiPriority="49"/>
+    <w:lsdException w:name="Grid Table 5 Dark Accent 1" w:uiPriority="50"/>
+    <w:lsdException w:name="Grid Table 6 Colorful Accent 1" w:uiPriority="51"/>
+    <w:lsdException w:name="Grid Table 7 Colorful Accent 1" w:uiPriority="52"/>
+    <w:lsdException w:name="Grid Table 1 Light Accent 2" w:uiPriority="46"/>
+    <w:lsdException w:name="Grid Table 2 Accent 2" w:uiPriority="47"/>
+    <w:lsdException w:name="Grid Table 3 Accent 2" w:uiPriority="48"/>
+    <w:lsdException w:name="Grid Table 4 Accent 2" w:uiPriority="49"/>
+    <w:lsdException w:name="Grid Table 5 Dark Accent 2" w:uiPriority="50"/>
+    <w:lsdException w:name="Grid Table 6 Colorful Accent 2" w:uiPriority="51"/>
+    <w:lsdException w:name="Grid Table 7 Colorful Accent 2" w:uiPriority="52"/>
+    <w:lsdException w:name="Grid Table 1 Light Accent 3" w:uiPriority="46"/>
+    <w:lsdException w:name="Grid Table 2 Accent 3" w:uiPriority="47"/>
+    <w:lsdException w:name="Grid Table 3 Accent 3" w:uiPriority="48"/>
+    <w:lsdException w:name="Grid Table 4 Accent 3" w:uiPriority="49"/>
+    <w:lsdException w:name="Grid Table 5 Dark Accent 3" w:uiPriority="50"/>
+    <w:lsdException w:name="Grid Table 6 Colorful Accent 3" w:uiPriority="51"/>
+    <w:lsdException w:name="Grid Table 7 Colorful Accent 3" w:uiPriority="52"/>
+    <w:lsdException w:name="Grid Table 1 Light Accent 4" w:uiPriority="46"/>
+    <w:lsdException w:name="Grid Table 2 Accent 4" w:uiPriority="47"/>
+    <w:lsdException w:name="Grid Table 3 Accent 4" w:uiPriority="48"/>
+    <w:lsdException w:name="Grid Table 4 Accent 4" w:uiPriority="49"/>
+    <w:lsdException w:name="Grid Table 5 Dark Accent 4" w:uiPriority="50"/>
+    <w:lsdException w:name="Grid Table 6 Colorful Accent 4" w:uiPriority="51"/>
+    <w:lsdException w:name="Grid Table 7 Colorful Accent 4" w:uiPriority="52"/>
+    <w:lsdException w:name="Grid Table 1 Light Accent 5" w:uiPriority="46"/>
+    <w:lsdException w:name="Grid Table 2 Accent 5" w:uiPriority="47"/>
+    <w:lsdException w:name="Grid Table 3 Accent 5" w:uiPriority="48"/>
+    <w:lsdException w:name="Grid Table 4 Accent 5" w:uiPriority="49"/>
+    <w:lsdException w:name="Grid Table 5 Dark Accent 5" w:uiPriority="50"/>
+    <w:lsdException w:name="Grid Table 6 Colorful Accent 5" w:uiPriority="51"/>
+    <w:lsdException w:name="Grid Table 7 Colorful Accent 5" w:uiPriority="52"/>
+    <w:lsdException w:name="Grid Table 1 Light Accent 6" w:uiPriority="46"/>
+    <w:lsdException w:name="Grid Table 2 Accent 6" w:uiPriority="47"/>
+    <w:lsdException w:name="Grid Table 3 Accent 6" w:uiPriority="48"/>
+    <w:lsdException w:name="Grid Table 4 Accent 6" w:uiPriority="49"/>
+    <w:lsdException w:name="Grid Table 5 Dark Accent 6" w:uiPriority="50"/>
+    <w:lsdException w:name="Grid Table 6 Colorful Accent 6" w:uiPriority="51"/>
+    <w:lsdException w:name="Grid Table 7 Colorful Accent 6" w:uiPriority="52"/>
+    <w:lsdException w:name="List Table 1 Light" w:uiPriority="46"/>
+    <w:lsdException w:name="List Table 2" w:uiPriority="47"/>
+    <w:lsdException w:name="List Table 3" w:uiPriority="48"/>
+    <w:lsdException w:name="List Table 4" w:uiPriority="49"/>
+    <w:lsdException w:name="List Table 5 Dark" w:uiPriority="50"/>
+    <w:lsdException w:name="List Table 6 Colorful" w:uiPriority="51"/>
+    <w:lsdException w:name="List Table 7 Colorful" w:uiPriority="52"/>
+    <w:lsdException w:name="List Table 1 Light Accent 1" w:uiPriority="46"/>
+    <w:lsdException w:name="List Table 2 Accent 1" w:uiPriority="47"/>
+    <w:lsdException w:name="List Table 3 Accent 1" w:uiPriority="48"/>
+    <w:lsdException w:name="List Table 4 Accent 1" w:uiPriority="49"/>
+    <w:lsdException w:name="List Table 5 Dark Accent 1" w:uiPriority="50"/>
+    <w:lsdException w:name="List Table 6 Colorful Accent 1" w:uiPriority="51"/>
+    <w:lsdException w:name="List Table 7 Colorful Accent 1" w:uiPriority="52"/>
+    <w:lsdException w:name="List Table 1 Light Accent 2" w:uiPriority="46"/>
+    <w:lsdException w:name="List Table 2 Accent 2" w:uiPriority="47"/>
+    <w:lsdException w:name="List Table 3 Accent 2" w:uiPriority="48"/>
+    <w:lsdException w:name="List Table 4 Accent 2" w:uiPriority="49"/>
+    <w:lsdException w:name="List Table 5 Dark Accent 2" w:uiPriority="50"/>
+    <w:lsdException w:name="List Table 6 Colorful Accent 2" w:uiPriority="51"/>
+    <w:lsdException w:name="List Table 7 Colorful Accent 2" w:uiPriority="52"/>
+    <w:lsdException w:name="List Table 1 Light Accent 3" w:uiPriority="46"/>
+    <w:lsdException w:name="List Table 2 Accent 3" w:uiPriority="47"/>
+    <w:lsdException w:name="List Table 3 Accent 3" w:uiPriority="48"/>
+    <w:lsdException w:name="List Table 4 Accent 3" w:uiPriority="49"/>
+    <w:lsdException w:name="List Table 5 Dark Accent 3" w:uiPriority="50"/>
+    <w:lsdException w:name="List Table 6 Colorful Accent 3" w:uiPriority="51"/>
+    <w:lsdException w:name="List Table 7 Colorful Accent 3" w:uiPriority="52"/>
+    <w:lsdException w:name="List Table 1 Light Accent 4" w:uiPriority="46"/>
+    <w:lsdException w:name="List Table 2 Accent 4" w:uiPriority="47"/>
+    <w:lsdException w:name="List Table 3 Accent 4" w:uiPriority="48"/>
+    <w:lsdException w:name="List Table 4 Accent 4" w:uiPriority="49"/>
+    <w:lsdException w:name="List Table 5 Dark Accent 4" w:uiPriority="50"/>
+    <w:lsdException w:name="List Table 6 Colorful Accent 4" w:uiPriority="51"/>
+    <w:lsdException w:name="List Table 7 Colorful Accent 4" w:uiPriority="52"/>
+    <w:lsdException w:name="List Table 1 Light Accent 5" w:uiPriority="46"/>
+    <w:lsdException w:name="List Table 2 Accent 5" w:uiPriority="47"/>
+    <w:lsdException w:name="List Table 3 Accent 5" w:uiPriority="48"/>
+    <w:lsdException w:name="List Table 4 Accent 5" w:uiPriority="49"/>
+    <w:lsdException w:name="List Table 5 Dark Accent 5" w:uiPriority="50"/>
+    <w:lsdException w:name="List Table 6 Colorful Accent 5" w:uiPriority="51"/>
+    <w:lsdException w:name="List Table 7 Colorful Accent 5" w:uiPriority="52"/>
+    <w:lsdException w:name="List Table 1 Light Accent 6" w:uiPriority="46"/>
+    <w:lsdException w:name="List Table 2 Accent 6" w:uiPriority="47"/>
+    <w:lsdException w:name="List Table 3 Accent 6" w:uiPriority="48"/>
+    <w:lsdException w:name="List Table 4 Accent 6" w:uiPriority="49"/>
+    <w:lsdException w:name="List Table 5 Dark Accent 6" w:uiPriority="50"/>
+    <w:lsdException w:name="List Table 6 Colorful Accent 6" w:uiPriority="51"/>
+    <w:lsdException w:name="List Table 7 Colorful Accent 6" w:uiPriority="52"/>
+    <w:lsdException w:name="Mention" w:semiHidden="1" w:unhideWhenUsed="1"/>
+    <w:lsdException w:name="Smart Hyperlink" w:semiHidden="1" w:unhideWhenUsed="1"/>
+    <w:lsdException w:name="Hashtag" w:semiHidden="1" w:unhideWhenUsed="1"/>
+    <w:lsdException w:name="Unresolved Mention" w:semiHidden="1" w:unhideWhenUsed="1"/>
+    <w:lsdException w:name="Smart Link" w:semiHidden="1" w:unhideWhenUsed="1"/>
   </w:latentStyles>
   <w:style w:type="paragraph" w:default="1" w:styleId="Normal">
     <w:name w:val="Normal"/>
@@ -11007,7 +11503,6 @@
       <w:spacing w:after="0" w:line="240" w:lineRule="auto"/>
     </w:pPr>
     <w:tblPr>
-      <w:tblInd w:w="0" w:type="dxa"/>
       <w:tblBorders>
         <w:top w:val="single" w:sz="4" w:space="0" w:color="auto"/>
         <w:left w:val="single" w:sz="4" w:space="0" w:color="auto"/>
@@ -11016,12 +11511,6 @@
         <w:insideH w:val="single" w:sz="4" w:space="0" w:color="auto"/>
         <w:insideV w:val="single" w:sz="4" w:space="0" w:color="auto"/>
       </w:tblBorders>
-      <w:tblCellMar>
-        <w:top w:w="0" w:type="dxa"/>
-        <w:left w:w="108" w:type="dxa"/>
-        <w:bottom w:w="0" w:type="dxa"/>
-        <w:right w:w="108" w:type="dxa"/>
-      </w:tblCellMar>
     </w:tblPr>
   </w:style>
   <w:style w:type="character" w:styleId="Hyperlink">
@@ -11220,482 +11709,16 @@
       <w:bCs/>
     </w:rPr>
   </w:style>
-</w:styles>
-</file>
-
-<file path=word/stylesWithEffects.xml><?xml version="1.0" encoding="utf-8"?>
-<w:styles xmlns:wpc="http://schemas.microsoft.com/office/word/2010/wordprocessingCanvas" xmlns:mc="http://schemas.openxmlformats.org/markup-compatibility/2006" xmlns:o="urn:schemas-microsoft-com:office:office" xmlns:r="http://schemas.openxmlformats.org/officeDocument/2006/relationships" xmlns:m="http://schemas.openxmlformats.org/officeDocument/2006/math" xmlns:v="urn:schemas-microsoft-com:vml" xmlns:wp14="http://schemas.microsoft.com/office/word/2010/wordprocessingDrawing" xmlns:wp="http://schemas.openxmlformats.org/drawingml/2006/wordprocessingDrawing" xmlns:w10="urn:schemas-microsoft-com:office:word" xmlns:w="http://schemas.openxmlformats.org/wordprocessingml/2006/main" xmlns:w14="http://schemas.microsoft.com/office/word/2010/wordml" xmlns:wpg="http://schemas.microsoft.com/office/word/2010/wordprocessingGroup" xmlns:wpi="http://schemas.microsoft.com/office/word/2010/wordprocessingInk" xmlns:wne="http://schemas.microsoft.com/office/word/2006/wordml" xmlns:wps="http://schemas.microsoft.com/office/word/2010/wordprocessingShape" mc:Ignorable="w14 wp14">
-  <w:docDefaults>
-    <w:rPrDefault>
-      <w:rPr>
-        <w:rFonts w:asciiTheme="minorHAnsi" w:eastAsiaTheme="minorHAnsi" w:hAnsiTheme="minorHAnsi" w:cstheme="minorBidi"/>
-        <w:sz w:val="22"/>
-        <w:szCs w:val="22"/>
-        <w:lang w:val="en-US" w:eastAsia="en-US" w:bidi="ar-SA"/>
-      </w:rPr>
-    </w:rPrDefault>
-    <w:pPrDefault>
-      <w:pPr>
-        <w:spacing w:after="160" w:line="259" w:lineRule="auto"/>
-      </w:pPr>
-    </w:pPrDefault>
-  </w:docDefaults>
-  <w:latentStyles w:defLockedState="0" w:defUIPriority="99" w:defSemiHidden="1" w:defUnhideWhenUsed="1" w:defQFormat="0" w:count="267">
-    <w:lsdException w:name="Normal" w:semiHidden="0" w:uiPriority="0" w:unhideWhenUsed="0" w:qFormat="1"/>
-    <w:lsdException w:name="heading 1" w:semiHidden="0" w:uiPriority="9" w:unhideWhenUsed="0" w:qFormat="1"/>
-    <w:lsdException w:name="heading 2" w:uiPriority="9" w:qFormat="1"/>
-    <w:lsdException w:name="heading 3" w:uiPriority="9" w:qFormat="1"/>
-    <w:lsdException w:name="heading 4" w:uiPriority="9" w:qFormat="1"/>
-    <w:lsdException w:name="heading 5" w:uiPriority="9" w:qFormat="1"/>
-    <w:lsdException w:name="heading 6" w:uiPriority="9" w:qFormat="1"/>
-    <w:lsdException w:name="heading 7" w:uiPriority="9" w:qFormat="1"/>
-    <w:lsdException w:name="heading 8" w:uiPriority="9" w:qFormat="1"/>
-    <w:lsdException w:name="heading 9" w:uiPriority="9" w:qFormat="1"/>
-    <w:lsdException w:name="toc 1" w:uiPriority="39"/>
-    <w:lsdException w:name="toc 2" w:uiPriority="39"/>
-    <w:lsdException w:name="toc 3" w:uiPriority="39"/>
-    <w:lsdException w:name="toc 4" w:uiPriority="39"/>
-    <w:lsdException w:name="toc 5" w:uiPriority="39"/>
-    <w:lsdException w:name="toc 6" w:uiPriority="39"/>
-    <w:lsdException w:name="toc 7" w:uiPriority="39"/>
-    <w:lsdException w:name="toc 8" w:uiPriority="39"/>
-    <w:lsdException w:name="toc 9" w:uiPriority="39"/>
-    <w:lsdException w:name="caption" w:uiPriority="35" w:qFormat="1"/>
-    <w:lsdException w:name="Title" w:semiHidden="0" w:uiPriority="10" w:unhideWhenUsed="0" w:qFormat="1"/>
-    <w:lsdException w:name="Default Paragraph Font" w:uiPriority="1"/>
-    <w:lsdException w:name="Subtitle" w:semiHidden="0" w:uiPriority="11" w:unhideWhenUsed="0" w:qFormat="1"/>
-    <w:lsdException w:name="Strong" w:semiHidden="0" w:uiPriority="22" w:unhideWhenUsed="0" w:qFormat="1"/>
-    <w:lsdException w:name="Emphasis" w:semiHidden="0" w:uiPriority="20" w:unhideWhenUsed="0" w:qFormat="1"/>
-    <w:lsdException w:name="Table Grid" w:semiHidden="0" w:uiPriority="39" w:unhideWhenUsed="0"/>
-    <w:lsdException w:name="Placeholder Text" w:unhideWhenUsed="0"/>
-    <w:lsdException w:name="No Spacing" w:semiHidden="0" w:uiPriority="1" w:unhideWhenUsed="0" w:qFormat="1"/>
-    <w:lsdException w:name="Light Shading" w:semiHidden="0" w:uiPriority="60" w:unhideWhenUsed="0"/>
-    <w:lsdException w:name="Light List" w:semiHidden="0" w:uiPriority="61" w:unhideWhenUsed="0"/>
-    <w:lsdException w:name="Light Grid" w:semiHidden="0" w:uiPriority="62" w:unhideWhenUsed="0"/>
-    <w:lsdException w:name="Medium Shading 1" w:semiHidden="0" w:uiPriority="63" w:unhideWhenUsed="0"/>
-    <w:lsdException w:name="Medium Shading 2" w:semiHidden="0" w:uiPriority="64" w:unhideWhenUsed="0"/>
-    <w:lsdException w:name="Medium List 1" w:semiHidden="0" w:uiPriority="65" w:unhideWhenUsed="0"/>
-    <w:lsdException w:name="Medium List 2" w:semiHidden="0" w:uiPriority="66" w:unhideWhenUsed="0"/>
-    <w:lsdException w:name="Medium Grid 1" w:semiHidden="0" w:uiPriority="67" w:unhideWhenUsed="0"/>
-    <w:lsdException w:name="Medium Grid 2" w:semiHidden="0" w:uiPriority="68" w:unhideWhenUsed="0"/>
-    <w:lsdException w:name="Medium Grid 3" w:semiHidden="0" w:uiPriority="69" w:unhideWhenUsed="0"/>
-    <w:lsdException w:name="Dark List" w:semiHidden="0" w:uiPriority="70" w:unhideWhenUsed="0"/>
-    <w:lsdException w:name="Colorful Shading" w:semiHidden="0" w:uiPriority="71" w:unhideWhenUsed="0"/>
-    <w:lsdException w:name="Colorful List" w:semiHidden="0" w:uiPriority="72" w:unhideWhenUsed="0"/>
-    <w:lsdException w:name="Colorful Grid" w:semiHidden="0" w:uiPriority="73" w:unhideWhenUsed="0"/>
-    <w:lsdException w:name="Light Shading Accent 1" w:semiHidden="0" w:uiPriority="60" w:unhideWhenUsed="0"/>
-    <w:lsdException w:name="Light List Accent 1" w:semiHidden="0" w:uiPriority="61" w:unhideWhenUsed="0"/>
-    <w:lsdException w:name="Light Grid Accent 1" w:semiHidden="0" w:uiPriority="62" w:unhideWhenUsed="0"/>
-    <w:lsdException w:name="Medium Shading 1 Accent 1" w:semiHidden="0" w:uiPriority="63" w:unhideWhenUsed="0"/>
-    <w:lsdException w:name="Medium Shading 2 Accent 1" w:semiHidden="0" w:uiPriority="64" w:unhideWhenUsed="0"/>
-    <w:lsdException w:name="Medium List 1 Accent 1" w:semiHidden="0" w:uiPriority="65" w:unhideWhenUsed="0"/>
-    <w:lsdException w:name="Revision" w:unhideWhenUsed="0"/>
-    <w:lsdException w:name="List Paragraph" w:semiHidden="0" w:uiPriority="34" w:unhideWhenUsed="0" w:qFormat="1"/>
-    <w:lsdException w:name="Quote" w:semiHidden="0" w:uiPriority="29" w:unhideWhenUsed="0" w:qFormat="1"/>
-    <w:lsdException w:name="Intense Quote" w:semiHidden="0" w:uiPriority="30" w:unhideWhenUsed="0" w:qFormat="1"/>
-    <w:lsdException w:name="Medium List 2 Accent 1" w:semiHidden="0" w:uiPriority="66" w:unhideWhenUsed="0"/>
-    <w:lsdException w:name="Medium Grid 1 Accent 1" w:semiHidden="0" w:uiPriority="67" w:unhideWhenUsed="0"/>
-    <w:lsdException w:name="Medium Grid 2 Accent 1" w:semiHidden="0" w:uiPriority="68" w:unhideWhenUsed="0"/>
-    <w:lsdException w:name="Medium Grid 3 Accent 1" w:semiHidden="0" w:uiPriority="69" w:unhideWhenUsed="0"/>
-    <w:lsdException w:name="Dark List Accent 1" w:semiHidden="0" w:uiPriority="70" w:unhideWhenUsed="0"/>
-    <w:lsdException w:name="Colorful Shading Accent 1" w:semiHidden="0" w:uiPriority="71" w:unhideWhenUsed="0"/>
-    <w:lsdException w:name="Colorful List Accent 1" w:semiHidden="0" w:uiPriority="72" w:unhideWhenUsed="0"/>
-    <w:lsdException w:name="Colorful Grid Accent 1" w:semiHidden="0" w:uiPriority="73" w:unhideWhenUsed="0"/>
-    <w:lsdException w:name="Light Shading Accent 2" w:semiHidden="0" w:uiPriority="60" w:unhideWhenUsed="0"/>
-    <w:lsdException w:name="Light List Accent 2" w:semiHidden="0" w:uiPriority="61" w:unhideWhenUsed="0"/>
-    <w:lsdException w:name="Light Grid Accent 2" w:semiHidden="0" w:uiPriority="62" w:unhideWhenUsed="0"/>
-    <w:lsdException w:name="Medium Shading 1 Accent 2" w:semiHidden="0" w:uiPriority="63" w:unhideWhenUsed="0"/>
-    <w:lsdException w:name="Medium Shading 2 Accent 2" w:semiHidden="0" w:uiPriority="64" w:unhideWhenUsed="0"/>
-    <w:lsdException w:name="Medium List 1 Accent 2" w:semiHidden="0" w:uiPriority="65" w:unhideWhenUsed="0"/>
-    <w:lsdException w:name="Medium List 2 Accent 2" w:semiHidden="0" w:uiPriority="66" w:unhideWhenUsed="0"/>
-    <w:lsdException w:name="Medium Grid 1 Accent 2" w:semiHidden="0" w:uiPriority="67" w:unhideWhenUsed="0"/>
-    <w:lsdException w:name="Medium Grid 2 Accent 2" w:semiHidden="0" w:uiPriority="68" w:unhideWhenUsed="0"/>
-    <w:lsdException w:name="Medium Grid 3 Accent 2" w:semiHidden="0" w:uiPriority="69" w:unhideWhenUsed="0"/>
-    <w:lsdException w:name="Dark List Accent 2" w:semiHidden="0" w:uiPriority="70" w:unhideWhenUsed="0"/>
-    <w:lsdException w:name="Colorful Shading Accent 2" w:semiHidden="0" w:uiPriority="71" w:unhideWhenUsed="0"/>
-    <w:lsdException w:name="Colorful List Accent 2" w:semiHidden="0" w:uiPriority="72" w:unhideWhenUsed="0"/>
-    <w:lsdException w:name="Colorful Grid Accent 2" w:semiHidden="0" w:uiPriority="73" w:unhideWhenUsed="0"/>
-    <w:lsdException w:name="Light Shading Accent 3" w:semiHidden="0" w:uiPriority="60" w:unhideWhenUsed="0"/>
-    <w:lsdException w:name="Light List Accent 3" w:semiHidden="0" w:uiPriority="61" w:unhideWhenUsed="0"/>
-    <w:lsdException w:name="Light Grid Accent 3" w:semiHidden="0" w:uiPriority="62" w:unhideWhenUsed="0"/>
-    <w:lsdException w:name="Medium Shading 1 Accent 3" w:semiHidden="0" w:uiPriority="63" w:unhideWhenUsed="0"/>
-    <w:lsdException w:name="Medium Shading 2 Accent 3" w:semiHidden="0" w:uiPriority="64" w:unhideWhenUsed="0"/>
-    <w:lsdException w:name="Medium List 1 Accent 3" w:semiHidden="0" w:uiPriority="65" w:unhideWhenUsed="0"/>
-    <w:lsdException w:name="Medium List 2 Accent 3" w:semiHidden="0" w:uiPriority="66" w:unhideWhenUsed="0"/>
-    <w:lsdException w:name="Medium Grid 1 Accent 3" w:semiHidden="0" w:uiPriority="67" w:unhideWhenUsed="0"/>
-    <w:lsdException w:name="Medium Grid 2 Accent 3" w:semiHidden="0" w:uiPriority="68" w:unhideWhenUsed="0"/>
-    <w:lsdException w:name="Medium Grid 3 Accent 3" w:semiHidden="0" w:uiPriority="69" w:unhideWhenUsed="0"/>
-    <w:lsdException w:name="Dark List Accent 3" w:semiHidden="0" w:uiPriority="70" w:unhideWhenUsed="0"/>
-    <w:lsdException w:name="Colorful Shading Accent 3" w:semiHidden="0" w:uiPriority="71" w:unhideWhenUsed="0"/>
-    <w:lsdException w:name="Colorful List Accent 3" w:semiHidden="0" w:uiPriority="72" w:unhideWhenUsed="0"/>
-    <w:lsdException w:name="Colorful Grid Accent 3" w:semiHidden="0" w:uiPriority="73" w:unhideWhenUsed="0"/>
-    <w:lsdException w:name="Light Shading Accent 4" w:semiHidden="0" w:uiPriority="60" w:unhideWhenUsed="0"/>
-    <w:lsdException w:name="Light List Accent 4" w:semiHidden="0" w:uiPriority="61" w:unhideWhenUsed="0"/>
-    <w:lsdException w:name="Light Grid Accent 4" w:semiHidden="0" w:uiPriority="62" w:unhideWhenUsed="0"/>
-    <w:lsdException w:name="Medium Shading 1 Accent 4" w:semiHidden="0" w:uiPriority="63" w:unhideWhenUsed="0"/>
-    <w:lsdException w:name="Medium Shading 2 Accent 4" w:semiHidden="0" w:uiPriority="64" w:unhideWhenUsed="0"/>
-    <w:lsdException w:name="Medium List 1 Accent 4" w:semiHidden="0" w:uiPriority="65" w:unhideWhenUsed="0"/>
-    <w:lsdException w:name="Medium List 2 Accent 4" w:semiHidden="0" w:uiPriority="66" w:unhideWhenUsed="0"/>
-    <w:lsdException w:name="Medium Grid 1 Accent 4" w:semiHidden="0" w:uiPriority="67" w:unhideWhenUsed="0"/>
-    <w:lsdException w:name="Medium Grid 2 Accent 4" w:semiHidden="0" w:uiPriority="68" w:unhideWhenUsed="0"/>
-    <w:lsdException w:name="Medium Grid 3 Accent 4" w:semiHidden="0" w:uiPriority="69" w:unhideWhenUsed="0"/>
-    <w:lsdException w:name="Dark List Accent 4" w:semiHidden="0" w:uiPriority="70" w:unhideWhenUsed="0"/>
-    <w:lsdException w:name="Colorful Shading Accent 4" w:semiHidden="0" w:uiPriority="71" w:unhideWhenUsed="0"/>
-    <w:lsdException w:name="Colorful List Accent 4" w:semiHidden="0" w:uiPriority="72" w:unhideWhenUsed="0"/>
-    <w:lsdException w:name="Colorful Grid Accent 4" w:semiHidden="0" w:uiPriority="73" w:unhideWhenUsed="0"/>
-    <w:lsdException w:name="Light Shading Accent 5" w:semiHidden="0" w:uiPriority="60" w:unhideWhenUsed="0"/>
-    <w:lsdException w:name="Light List Accent 5" w:semiHidden="0" w:uiPriority="61" w:unhideWhenUsed="0"/>
-    <w:lsdException w:name="Light Grid Accent 5" w:semiHidden="0" w:uiPriority="62" w:unhideWhenUsed="0"/>
-    <w:lsdException w:name="Medium Shading 1 Accent 5" w:semiHidden="0" w:uiPriority="63" w:unhideWhenUsed="0"/>
-    <w:lsdException w:name="Medium Shading 2 Accent 5" w:semiHidden="0" w:uiPriority="64" w:unhideWhenUsed="0"/>
-    <w:lsdException w:name="Medium List 1 Accent 5" w:semiHidden="0" w:uiPriority="65" w:unhideWhenUsed="0"/>
-    <w:lsdException w:name="Medium List 2 Accent 5" w:semiHidden="0" w:uiPriority="66" w:unhideWhenUsed="0"/>
-    <w:lsdException w:name="Medium Grid 1 Accent 5" w:semiHidden="0" w:uiPriority="67" w:unhideWhenUsed="0"/>
-    <w:lsdException w:name="Medium Grid 2 Accent 5" w:semiHidden="0" w:uiPriority="68" w:unhideWhenUsed="0"/>
-    <w:lsdException w:name="Medium Grid 3 Accent 5" w:semiHidden="0" w:uiPriority="69" w:unhideWhenUsed="0"/>
-    <w:lsdException w:name="Dark List Accent 5" w:semiHidden="0" w:uiPriority="70" w:unhideWhenUsed="0"/>
-    <w:lsdException w:name="Colorful Shading Accent 5" w:semiHidden="0" w:uiPriority="71" w:unhideWhenUsed="0"/>
-    <w:lsdException w:name="Colorful List Accent 5" w:semiHidden="0" w:uiPriority="72" w:unhideWhenUsed="0"/>
-    <w:lsdException w:name="Colorful Grid Accent 5" w:semiHidden="0" w:uiPriority="73" w:unhideWhenUsed="0"/>
-    <w:lsdException w:name="Light Shading Accent 6" w:semiHidden="0" w:uiPriority="60" w:unhideWhenUsed="0"/>
-    <w:lsdException w:name="Light List Accent 6" w:semiHidden="0" w:uiPriority="61" w:unhideWhenUsed="0"/>
-    <w:lsdException w:name="Light Grid Accent 6" w:semiHidden="0" w:uiPriority="62" w:unhideWhenUsed="0"/>
-    <w:lsdException w:name="Medium Shading 1 Accent 6" w:semiHidden="0" w:uiPriority="63" w:unhideWhenUsed="0"/>
-    <w:lsdException w:name="Medium Shading 2 Accent 6" w:semiHidden="0" w:uiPriority="64" w:unhideWhenUsed="0"/>
-    <w:lsdException w:name="Medium List 1 Accent 6" w:semiHidden="0" w:uiPriority="65" w:unhideWhenUsed="0"/>
-    <w:lsdException w:name="Medium List 2 Accent 6" w:semiHidden="0" w:uiPriority="66" w:unhideWhenUsed="0"/>
-    <w:lsdException w:name="Medium Grid 1 Accent 6" w:semiHidden="0" w:uiPriority="67" w:unhideWhenUsed="0"/>
-    <w:lsdException w:name="Medium Grid 2 Accent 6" w:semiHidden="0" w:uiPriority="68" w:unhideWhenUsed="0"/>
-    <w:lsdException w:name="Medium Grid 3 Accent 6" w:semiHidden="0" w:uiPriority="69" w:unhideWhenUsed="0"/>
-    <w:lsdException w:name="Dark List Accent 6" w:semiHidden="0" w:uiPriority="70" w:unhideWhenUsed="0"/>
-    <w:lsdException w:name="Colorful Shading Accent 6" w:semiHidden="0" w:uiPriority="71" w:unhideWhenUsed="0"/>
-    <w:lsdException w:name="Colorful List Accent 6" w:semiHidden="0" w:uiPriority="72" w:unhideWhenUsed="0"/>
-    <w:lsdException w:name="Colorful Grid Accent 6" w:semiHidden="0" w:uiPriority="73" w:unhideWhenUsed="0"/>
-    <w:lsdException w:name="Subtle Emphasis" w:semiHidden="0" w:uiPriority="19" w:unhideWhenUsed="0" w:qFormat="1"/>
-    <w:lsdException w:name="Intense Emphasis" w:semiHidden="0" w:uiPriority="21" w:unhideWhenUsed="0" w:qFormat="1"/>
-    <w:lsdException w:name="Subtle Reference" w:semiHidden="0" w:uiPriority="31" w:unhideWhenUsed="0" w:qFormat="1"/>
-    <w:lsdException w:name="Intense Reference" w:semiHidden="0" w:uiPriority="32" w:unhideWhenUsed="0" w:qFormat="1"/>
-    <w:lsdException w:name="Book Title" w:semiHidden="0" w:uiPriority="33" w:unhideWhenUsed="0" w:qFormat="1"/>
-    <w:lsdException w:name="Bibliography" w:uiPriority="37"/>
-    <w:lsdException w:name="TOC Heading" w:uiPriority="39" w:qFormat="1"/>
-  </w:latentStyles>
-  <w:style w:type="paragraph" w:default="1" w:styleId="Normal">
-    <w:name w:val="Normal"/>
-    <w:qFormat/>
-    <w:rsid w:val="00205F7F"/>
-  </w:style>
-  <w:style w:type="character" w:default="1" w:styleId="DefaultParagraphFont">
-    <w:name w:val="Default Paragraph Font"/>
-    <w:uiPriority w:val="1"/>
-    <w:semiHidden/>
-    <w:unhideWhenUsed/>
-  </w:style>
-  <w:style w:type="table" w:default="1" w:styleId="TableNormal">
-    <w:name w:val="Normal Table"/>
-    <w:uiPriority w:val="99"/>
-    <w:semiHidden/>
-    <w:unhideWhenUsed/>
-    <w:tblPr>
-      <w:tblInd w:w="0" w:type="dxa"/>
-      <w:tblCellMar>
-        <w:top w:w="0" w:type="dxa"/>
-        <w:left w:w="108" w:type="dxa"/>
-        <w:bottom w:w="0" w:type="dxa"/>
-        <w:right w:w="108" w:type="dxa"/>
-      </w:tblCellMar>
-    </w:tblPr>
-  </w:style>
-  <w:style w:type="numbering" w:default="1" w:styleId="NoList">
-    <w:name w:val="No List"/>
-    <w:uiPriority w:val="99"/>
-    <w:semiHidden/>
-    <w:unhideWhenUsed/>
-  </w:style>
-  <w:style w:type="paragraph" w:customStyle="1" w:styleId="Default">
-    <w:name w:val="Default"/>
-    <w:qFormat/>
-    <w:rsid w:val="00B539E6"/>
-    <w:pPr>
-      <w:autoSpaceDE w:val="0"/>
-      <w:autoSpaceDN w:val="0"/>
-      <w:adjustRightInd w:val="0"/>
-      <w:spacing w:after="0" w:line="240" w:lineRule="auto"/>
-    </w:pPr>
-    <w:rPr>
-      <w:rFonts w:ascii="Calibri" w:hAnsi="Calibri" w:cs="Calibri"/>
-      <w:color w:val="000000"/>
-      <w:sz w:val="24"/>
-      <w:szCs w:val="24"/>
-      <w:lang w:bidi="hi-IN"/>
-    </w:rPr>
-  </w:style>
-  <w:style w:type="paragraph" w:styleId="ListParagraph">
-    <w:name w:val="List Paragraph"/>
-    <w:basedOn w:val="Normal"/>
-    <w:uiPriority w:val="34"/>
-    <w:qFormat/>
-    <w:rsid w:val="008333B1"/>
-    <w:pPr>
-      <w:ind w:left="720"/>
-      <w:contextualSpacing/>
-    </w:pPr>
-  </w:style>
-  <w:style w:type="table" w:customStyle="1" w:styleId="TableGrid">
-    <w:name w:val="TableGrid"/>
-    <w:rsid w:val="009F1D1B"/>
-    <w:pPr>
-      <w:spacing w:after="0" w:line="240" w:lineRule="auto"/>
-    </w:pPr>
-    <w:rPr>
-      <w:rFonts w:eastAsiaTheme="minorEastAsia"/>
-      <w:szCs w:val="20"/>
-      <w:lang w:bidi="hi-IN"/>
-    </w:rPr>
-    <w:tblPr>
-      <w:tblCellMar>
-        <w:top w:w="0" w:type="dxa"/>
-        <w:left w:w="0" w:type="dxa"/>
-        <w:bottom w:w="0" w:type="dxa"/>
-        <w:right w:w="0" w:type="dxa"/>
-      </w:tblCellMar>
-    </w:tblPr>
-  </w:style>
-  <w:style w:type="paragraph" w:styleId="NormalWeb">
-    <w:name w:val="Normal (Web)"/>
-    <w:basedOn w:val="Normal"/>
-    <w:uiPriority w:val="99"/>
-    <w:semiHidden/>
-    <w:unhideWhenUsed/>
-    <w:rsid w:val="00331C8E"/>
-    <w:pPr>
-      <w:spacing w:before="100" w:beforeAutospacing="1" w:after="100" w:afterAutospacing="1" w:line="240" w:lineRule="auto"/>
-    </w:pPr>
-    <w:rPr>
-      <w:rFonts w:ascii="Times New Roman" w:eastAsia="Times New Roman" w:hAnsi="Times New Roman" w:cs="Times New Roman"/>
-      <w:sz w:val="24"/>
-      <w:szCs w:val="24"/>
-    </w:rPr>
-  </w:style>
-  <w:style w:type="table" w:styleId="TableGrid0">
-    <w:name w:val="Table Grid"/>
-    <w:basedOn w:val="TableNormal"/>
-    <w:uiPriority w:val="39"/>
-    <w:rsid w:val="00331C8E"/>
-    <w:pPr>
-      <w:spacing w:after="0" w:line="240" w:lineRule="auto"/>
-    </w:pPr>
-    <w:tblPr>
-      <w:tblInd w:w="0" w:type="dxa"/>
-      <w:tblBorders>
-        <w:top w:val="single" w:sz="4" w:space="0" w:color="auto"/>
-        <w:left w:val="single" w:sz="4" w:space="0" w:color="auto"/>
-        <w:bottom w:val="single" w:sz="4" w:space="0" w:color="auto"/>
-        <w:right w:val="single" w:sz="4" w:space="0" w:color="auto"/>
-        <w:insideH w:val="single" w:sz="4" w:space="0" w:color="auto"/>
-        <w:insideV w:val="single" w:sz="4" w:space="0" w:color="auto"/>
-      </w:tblBorders>
-      <w:tblCellMar>
-        <w:top w:w="0" w:type="dxa"/>
-        <w:left w:w="108" w:type="dxa"/>
-        <w:bottom w:w="0" w:type="dxa"/>
-        <w:right w:w="108" w:type="dxa"/>
-      </w:tblCellMar>
-    </w:tblPr>
-  </w:style>
-  <w:style w:type="character" w:styleId="Hyperlink">
-    <w:name w:val="Hyperlink"/>
-    <w:basedOn w:val="DefaultParagraphFont"/>
-    <w:uiPriority w:val="99"/>
-    <w:unhideWhenUsed/>
-    <w:rsid w:val="00C4115A"/>
-    <w:rPr>
-      <w:color w:val="0563C1" w:themeColor="hyperlink"/>
-      <w:u w:val="single"/>
-    </w:rPr>
-  </w:style>
-  <w:style w:type="character" w:customStyle="1" w:styleId="apple-converted-space">
-    <w:name w:val="apple-converted-space"/>
-    <w:basedOn w:val="DefaultParagraphFont"/>
-    <w:rsid w:val="00F8408D"/>
-  </w:style>
-  <w:style w:type="paragraph" w:styleId="NoSpacing">
-    <w:name w:val="No Spacing"/>
-    <w:uiPriority w:val="1"/>
-    <w:qFormat/>
-    <w:rsid w:val="00BD33EB"/>
-    <w:pPr>
-      <w:spacing w:after="0" w:line="240" w:lineRule="auto"/>
-    </w:pPr>
-  </w:style>
-  <w:style w:type="paragraph" w:styleId="BalloonText">
-    <w:name w:val="Balloon Text"/>
-    <w:basedOn w:val="Normal"/>
-    <w:link w:val="BalloonTextChar"/>
-    <w:uiPriority w:val="99"/>
-    <w:semiHidden/>
-    <w:unhideWhenUsed/>
-    <w:rsid w:val="00153BE3"/>
-    <w:pPr>
-      <w:spacing w:after="0" w:line="240" w:lineRule="auto"/>
-    </w:pPr>
-    <w:rPr>
-      <w:rFonts w:ascii="Tahoma" w:hAnsi="Tahoma" w:cs="Tahoma"/>
-      <w:sz w:val="16"/>
-      <w:szCs w:val="16"/>
-    </w:rPr>
-  </w:style>
-  <w:style w:type="character" w:customStyle="1" w:styleId="BalloonTextChar">
-    <w:name w:val="Balloon Text Char"/>
-    <w:basedOn w:val="DefaultParagraphFont"/>
-    <w:link w:val="BalloonText"/>
-    <w:uiPriority w:val="99"/>
-    <w:semiHidden/>
-    <w:rsid w:val="00153BE3"/>
-    <w:rPr>
-      <w:rFonts w:ascii="Tahoma" w:hAnsi="Tahoma" w:cs="Tahoma"/>
-      <w:sz w:val="16"/>
-      <w:szCs w:val="16"/>
-    </w:rPr>
-  </w:style>
-  <w:style w:type="character" w:styleId="CommentReference">
-    <w:name w:val="annotation reference"/>
+  <w:style w:type="character" w:styleId="UnresolvedMention">
+    <w:name w:val="Unresolved Mention"/>
     <w:basedOn w:val="DefaultParagraphFont"/>
     <w:uiPriority w:val="99"/>
     <w:semiHidden/>
     <w:unhideWhenUsed/>
-    <w:rsid w:val="00FC082F"/>
+    <w:rsid w:val="00D16D21"/>
     <w:rPr>
-      <w:sz w:val="16"/>
-      <w:szCs w:val="16"/>
-    </w:rPr>
-  </w:style>
-  <w:style w:type="paragraph" w:styleId="CommentText">
-    <w:name w:val="annotation text"/>
-    <w:basedOn w:val="Normal"/>
-    <w:link w:val="CommentTextChar"/>
-    <w:uiPriority w:val="99"/>
-    <w:semiHidden/>
-    <w:unhideWhenUsed/>
-    <w:rsid w:val="00FC082F"/>
-    <w:pPr>
-      <w:spacing w:line="240" w:lineRule="auto"/>
-    </w:pPr>
-    <w:rPr>
-      <w:sz w:val="20"/>
-      <w:szCs w:val="20"/>
-    </w:rPr>
-  </w:style>
-  <w:style w:type="character" w:customStyle="1" w:styleId="CommentTextChar">
-    <w:name w:val="Comment Text Char"/>
-    <w:basedOn w:val="DefaultParagraphFont"/>
-    <w:link w:val="CommentText"/>
-    <w:uiPriority w:val="99"/>
-    <w:semiHidden/>
-    <w:rsid w:val="00FC082F"/>
-    <w:rPr>
-      <w:sz w:val="20"/>
-      <w:szCs w:val="20"/>
-    </w:rPr>
-  </w:style>
-  <w:style w:type="paragraph" w:styleId="CommentSubject">
-    <w:name w:val="annotation subject"/>
-    <w:basedOn w:val="CommentText"/>
-    <w:next w:val="CommentText"/>
-    <w:link w:val="CommentSubjectChar"/>
-    <w:uiPriority w:val="99"/>
-    <w:semiHidden/>
-    <w:unhideWhenUsed/>
-    <w:rsid w:val="00FC082F"/>
-    <w:rPr>
-      <w:b/>
-      <w:bCs/>
-    </w:rPr>
-  </w:style>
-  <w:style w:type="character" w:customStyle="1" w:styleId="CommentSubjectChar">
-    <w:name w:val="Comment Subject Char"/>
-    <w:basedOn w:val="CommentTextChar"/>
-    <w:link w:val="CommentSubject"/>
-    <w:uiPriority w:val="99"/>
-    <w:semiHidden/>
-    <w:rsid w:val="00FC082F"/>
-    <w:rPr>
-      <w:b/>
-      <w:bCs/>
-      <w:sz w:val="20"/>
-      <w:szCs w:val="20"/>
-    </w:rPr>
-  </w:style>
-  <w:style w:type="paragraph" w:styleId="Header">
-    <w:name w:val="header"/>
-    <w:basedOn w:val="Normal"/>
-    <w:link w:val="HeaderChar"/>
-    <w:uiPriority w:val="99"/>
-    <w:unhideWhenUsed/>
-    <w:rsid w:val="00230B06"/>
-    <w:pPr>
-      <w:tabs>
-        <w:tab w:val="center" w:pos="4680"/>
-        <w:tab w:val="right" w:pos="9360"/>
-      </w:tabs>
-      <w:spacing w:after="0" w:line="240" w:lineRule="auto"/>
-    </w:pPr>
-  </w:style>
-  <w:style w:type="character" w:customStyle="1" w:styleId="HeaderChar">
-    <w:name w:val="Header Char"/>
-    <w:basedOn w:val="DefaultParagraphFont"/>
-    <w:link w:val="Header"/>
-    <w:uiPriority w:val="99"/>
-    <w:rsid w:val="00230B06"/>
-  </w:style>
-  <w:style w:type="paragraph" w:styleId="Footer">
-    <w:name w:val="footer"/>
-    <w:basedOn w:val="Normal"/>
-    <w:link w:val="FooterChar"/>
-    <w:uiPriority w:val="99"/>
-    <w:unhideWhenUsed/>
-    <w:rsid w:val="00230B06"/>
-    <w:pPr>
-      <w:tabs>
-        <w:tab w:val="center" w:pos="4680"/>
-        <w:tab w:val="right" w:pos="9360"/>
-      </w:tabs>
-      <w:spacing w:after="0" w:line="240" w:lineRule="auto"/>
-    </w:pPr>
-  </w:style>
-  <w:style w:type="character" w:customStyle="1" w:styleId="FooterChar">
-    <w:name w:val="Footer Char"/>
-    <w:basedOn w:val="DefaultParagraphFont"/>
-    <w:link w:val="Footer"/>
-    <w:uiPriority w:val="99"/>
-    <w:rsid w:val="00230B06"/>
-  </w:style>
-  <w:style w:type="paragraph" w:customStyle="1" w:styleId="Body">
-    <w:name w:val="Body"/>
-    <w:rsid w:val="00205F7F"/>
-    <w:pPr>
-      <w:spacing w:after="0" w:line="240" w:lineRule="auto"/>
-    </w:pPr>
-    <w:rPr>
-      <w:rFonts w:ascii="Times New Roman" w:eastAsia="Arial Unicode MS" w:hAnsi="Times New Roman" w:cs="Arial Unicode MS"/>
-      <w:color w:val="000000"/>
-      <w:u w:color="000000"/>
-      <w:lang w:val="en-IN" w:eastAsia="en-IN"/>
-      <w14:textOutline w14:w="0" w14:cap="flat" w14:cmpd="sng" w14:algn="ctr">
-        <w14:noFill/>
-        <w14:prstDash w14:val="solid"/>
-        <w14:bevel/>
-      </w14:textOutline>
-    </w:rPr>
-  </w:style>
-  <w:style w:type="character" w:styleId="Strong">
-    <w:name w:val="Strong"/>
-    <w:basedOn w:val="DefaultParagraphFont"/>
-    <w:uiPriority w:val="22"/>
-    <w:qFormat/>
-    <w:rsid w:val="008044E2"/>
-    <w:rPr>
-      <w:b/>
-      <w:bCs/>
+      <w:color w:val="605E5C"/>
+      <w:shd w:val="clear" w:color="auto" w:fill="E1DFDD"/>
     </w:rPr>
   </w:style>
 </w:styles>
@@ -11956,7 +11979,7 @@
   <a:extraClrSchemeLst/>
   <a:extLst>
     <a:ext uri="{05A4C25C-085E-4340-85A3-A5531E510DB2}">
-      <thm15:themeFamily xmlns:thm15="http://schemas.microsoft.com/office/thememl/2012/main" xmlns="" name="Office Theme" id="{62F939B6-93AF-4DB8-9C6B-D6C7DFDC589F}" vid="{4A3C46E8-61CC-4603-A589-7422A47A8E4A}"/>
+      <thm15:themeFamily xmlns:thm15="http://schemas.microsoft.com/office/thememl/2012/main" name="Office Theme" id="{62F939B6-93AF-4DB8-9C6B-D6C7DFDC589F}" vid="{4A3C46E8-61CC-4603-A589-7422A47A8E4A}"/>
     </a:ext>
   </a:extLst>
 </a:theme>
@@ -11967,7 +11990,7 @@
 </file>
 
 <file path=customXml/itemProps1.xml><?xml version="1.0" encoding="utf-8"?>
-<ds:datastoreItem xmlns:ds="http://schemas.openxmlformats.org/officeDocument/2006/customXml" ds:itemID="{18CADD1D-CF8B-446C-9225-B71A73FBC393}">
+<ds:datastoreItem xmlns:ds="http://schemas.openxmlformats.org/officeDocument/2006/customXml" ds:itemID="{73E93050-528C-4D11-8976-45DCA88BD9F9}">
   <ds:schemaRefs>
     <ds:schemaRef ds:uri="http://schemas.openxmlformats.org/officeDocument/2006/bibliography"/>
   </ds:schemaRefs>

</xml_diff>

<commit_message>
Made some final changes
</commit_message>
<xml_diff>
--- a/Synopsis.docx
+++ b/Synopsis.docx
@@ -1,6 +1,6 @@
 
 <file path=word/document.xml><?xml version="1.0" encoding="utf-8"?>
-<w:document xmlns:wpc="http://schemas.microsoft.com/office/word/2010/wordprocessingCanvas" xmlns:cx="http://schemas.microsoft.com/office/drawing/2014/chartex" xmlns:cx1="http://schemas.microsoft.com/office/drawing/2015/9/8/chartex" xmlns:cx2="http://schemas.microsoft.com/office/drawing/2015/10/21/chartex" xmlns:cx3="http://schemas.microsoft.com/office/drawing/2016/5/9/chartex" xmlns:cx4="http://schemas.microsoft.com/office/drawing/2016/5/10/chartex" xmlns:cx5="http://schemas.microsoft.com/office/drawing/2016/5/11/chartex" xmlns:cx6="http://schemas.microsoft.com/office/drawing/2016/5/12/chartex" xmlns:cx7="http://schemas.microsoft.com/office/drawing/2016/5/13/chartex" xmlns:cx8="http://schemas.microsoft.com/office/drawing/2016/5/14/chartex" xmlns:mc="http://schemas.openxmlformats.org/markup-compatibility/2006" xmlns:aink="http://schemas.microsoft.com/office/drawing/2016/ink" xmlns:am3d="http://schemas.microsoft.com/office/drawing/2017/model3d" xmlns:o="urn:schemas-microsoft-com:office:office" xmlns:r="http://schemas.openxmlformats.org/officeDocument/2006/relationships" xmlns:m="http://schemas.openxmlformats.org/officeDocument/2006/math" xmlns:v="urn:schemas-microsoft-com:vml" xmlns:wp14="http://schemas.microsoft.com/office/word/2010/wordprocessingDrawing" xmlns:wp="http://schemas.openxmlformats.org/drawingml/2006/wordprocessingDrawing" xmlns:w10="urn:schemas-microsoft-com:office:word" xmlns:w="http://schemas.openxmlformats.org/wordprocessingml/2006/main" xmlns:w14="http://schemas.microsoft.com/office/word/2010/wordml" xmlns:w15="http://schemas.microsoft.com/office/word/2012/wordml" xmlns:w16cid="http://schemas.microsoft.com/office/word/2016/wordml/cid" xmlns:w16se="http://schemas.microsoft.com/office/word/2015/wordml/symex" xmlns:wpg="http://schemas.microsoft.com/office/word/2010/wordprocessingGroup" xmlns:wpi="http://schemas.microsoft.com/office/word/2010/wordprocessingInk" xmlns:wne="http://schemas.microsoft.com/office/word/2006/wordml" xmlns:wps="http://schemas.microsoft.com/office/word/2010/wordprocessingShape" mc:Ignorable="w14 w15 w16se w16cid wp14">
+<w:document xmlns:wpc="http://schemas.microsoft.com/office/word/2010/wordprocessingCanvas" xmlns:mc="http://schemas.openxmlformats.org/markup-compatibility/2006" xmlns:o="urn:schemas-microsoft-com:office:office" xmlns:r="http://schemas.openxmlformats.org/officeDocument/2006/relationships" xmlns:m="http://schemas.openxmlformats.org/officeDocument/2006/math" xmlns:v="urn:schemas-microsoft-com:vml" xmlns:wp14="http://schemas.microsoft.com/office/word/2010/wordprocessingDrawing" xmlns:wp="http://schemas.openxmlformats.org/drawingml/2006/wordprocessingDrawing" xmlns:w10="urn:schemas-microsoft-com:office:word" xmlns:w="http://schemas.openxmlformats.org/wordprocessingml/2006/main" xmlns:w14="http://schemas.microsoft.com/office/word/2010/wordml" xmlns:wpg="http://schemas.microsoft.com/office/word/2010/wordprocessingGroup" xmlns:wpi="http://schemas.microsoft.com/office/word/2010/wordprocessingInk" xmlns:wne="http://schemas.microsoft.com/office/word/2006/wordml" xmlns:wps="http://schemas.microsoft.com/office/word/2010/wordprocessingShape" mc:Ignorable="w14 wp14">
   <w:body>
     <w:p>
       <w:pPr>
@@ -819,7 +819,7 @@
                     <pic:cNvPicPr/>
                   </pic:nvPicPr>
                   <pic:blipFill>
-                    <a:blip r:embed="rId8"/>
+                    <a:blip r:embed="rId9"/>
                     <a:stretch>
                       <a:fillRect/>
                     </a:stretch>
@@ -1050,7 +1050,7 @@
                     <pic:cNvPicPr/>
                   </pic:nvPicPr>
                   <pic:blipFill>
-                    <a:blip r:embed="rId8"/>
+                    <a:blip r:embed="rId9"/>
                     <a:stretch>
                       <a:fillRect/>
                     </a:stretch>
@@ -1333,7 +1333,25 @@
           <w:sz w:val="24"/>
           <w:szCs w:val="24"/>
         </w:rPr>
-        <w:t>Emails have become greater part of our lives. The Email, one organized well, is the most effective means of communication for business. A lot of companies nowadays have their own privacy factors, in which they prefer to keep their delicate data inside their organizations. Thus, data can be shared with trust and under supervision by the organization. More versatile than anything it can be used to communicate people in different parts of the world, but for different organization different types of configurations are required. The customization done in the project are on the requirements that are generally required by the company to establish a smooth and reliable medium of communication with restriction of messages like maintaining the buffer log, automating the mail server to generate automatic backups, providing special restriction to unaccepted contents and to make the data searchable and easily accessible.</w:t>
+        <w:t xml:space="preserve">Emails have become </w:t>
+      </w:r>
+      <w:r>
+        <w:rPr>
+          <w:rFonts w:ascii="Times New Roman" w:hAnsi="Times New Roman" w:cs="Times New Roman"/>
+          <w:color w:val="000000" w:themeColor="text1"/>
+          <w:sz w:val="24"/>
+          <w:szCs w:val="24"/>
+        </w:rPr>
+        <w:t xml:space="preserve">a </w:t>
+      </w:r>
+      <w:r>
+        <w:rPr>
+          <w:rFonts w:ascii="Times New Roman" w:hAnsi="Times New Roman" w:cs="Times New Roman"/>
+          <w:color w:val="000000" w:themeColor="text1"/>
+          <w:sz w:val="24"/>
+          <w:szCs w:val="24"/>
+        </w:rPr>
+        <w:t>greater part of our lives. The Email, one organized well, is the most effective means of communication for business. A lot of companies nowadays have their own privacy factors, in which they prefer to keep their delicate data inside their organizations. Thus, data can be shared with trust and under supervision by the organization. More versatile than anything it can be used to communicate people in different parts of the world, but for different organization different types of configurations are required. The customization done in the project are on the requirements that are generally required by the company to establish a smooth and reliable medium of communication with restriction of messages like maintaining the buffer log, automating the mail server to generate automatic backups, providing special restriction to unaccepted contents and to make the data searchable and easily accessible.</w:t>
       </w:r>
       <w:r>
         <w:rPr>
@@ -1487,7 +1505,71 @@
           <w:szCs w:val="24"/>
           <w:lang w:val="en-IN" w:eastAsia="en-IN"/>
         </w:rPr>
-        <w:t>The use of the latest e-mail (electronic mail) as a means of communication in the virtual world is increasing rapidly. Basis on statistics report on e-mail account in 2014, totalled 4.1 billion email accounts were actively used. And this number kept increasing and till 2018, the number increased to 5.2 billion and still counting as of 2019.</w:t>
+        <w:t xml:space="preserve">The use of the latest e-mail (electronic mail) as a means of communication in the virtual world is increasing rapidly. </w:t>
+      </w:r>
+      <w:r>
+        <w:rPr>
+          <w:rFonts w:ascii="Times New Roman" w:eastAsia="Times New Roman" w:hAnsi="Times New Roman" w:cs="Times New Roman"/>
+          <w:color w:val="1C1E29"/>
+          <w:sz w:val="24"/>
+          <w:szCs w:val="24"/>
+          <w:lang w:val="en-IN" w:eastAsia="en-IN"/>
+        </w:rPr>
+        <w:t xml:space="preserve">The </w:t>
+      </w:r>
+      <w:proofErr w:type="gramStart"/>
+      <w:r>
+        <w:rPr>
+          <w:rFonts w:ascii="Times New Roman" w:eastAsia="Times New Roman" w:hAnsi="Times New Roman" w:cs="Times New Roman"/>
+          <w:color w:val="1C1E29"/>
+          <w:sz w:val="24"/>
+          <w:szCs w:val="24"/>
+          <w:lang w:val="en-IN" w:eastAsia="en-IN"/>
+        </w:rPr>
+        <w:t>b</w:t>
+      </w:r>
+      <w:r>
+        <w:rPr>
+          <w:rFonts w:ascii="Times New Roman" w:eastAsia="Times New Roman" w:hAnsi="Times New Roman" w:cs="Times New Roman"/>
+          <w:color w:val="1C1E29"/>
+          <w:sz w:val="24"/>
+          <w:szCs w:val="24"/>
+          <w:lang w:val="en-IN" w:eastAsia="en-IN"/>
+        </w:rPr>
+        <w:t xml:space="preserve">asis on statistics report on e-mail account in 2014, </w:t>
+      </w:r>
+      <w:proofErr w:type="spellStart"/>
+      <w:r>
+        <w:rPr>
+          <w:rFonts w:ascii="Times New Roman" w:eastAsia="Times New Roman" w:hAnsi="Times New Roman" w:cs="Times New Roman"/>
+          <w:color w:val="1C1E29"/>
+          <w:sz w:val="24"/>
+          <w:szCs w:val="24"/>
+          <w:lang w:val="en-IN" w:eastAsia="en-IN"/>
+        </w:rPr>
+        <w:t>totaled</w:t>
+      </w:r>
+      <w:proofErr w:type="spellEnd"/>
+      <w:r>
+        <w:rPr>
+          <w:rFonts w:ascii="Times New Roman" w:eastAsia="Times New Roman" w:hAnsi="Times New Roman" w:cs="Times New Roman"/>
+          <w:color w:val="1C1E29"/>
+          <w:sz w:val="24"/>
+          <w:szCs w:val="24"/>
+          <w:lang w:val="en-IN" w:eastAsia="en-IN"/>
+        </w:rPr>
+        <w:t xml:space="preserve"> 4.1 billion email accounts were</w:t>
+      </w:r>
+      <w:proofErr w:type="gramEnd"/>
+      <w:r>
+        <w:rPr>
+          <w:rFonts w:ascii="Times New Roman" w:eastAsia="Times New Roman" w:hAnsi="Times New Roman" w:cs="Times New Roman"/>
+          <w:color w:val="1C1E29"/>
+          <w:sz w:val="24"/>
+          <w:szCs w:val="24"/>
+          <w:lang w:val="en-IN" w:eastAsia="en-IN"/>
+        </w:rPr>
+        <w:t xml:space="preserve"> actively used. And this number kept increasing and till 2018, the number increased to 5.2 billion and still counting as of 2019.</w:t>
       </w:r>
     </w:p>
     <w:p>
@@ -1552,7 +1634,29 @@
           <w:szCs w:val="24"/>
           <w:lang w:val="en-IN" w:eastAsia="en-IN"/>
         </w:rPr>
-        <w:t xml:space="preserve"> is a computer that serves the functionality of a mail transfer agent (MTA). In Laymen language, email servers are nothing but an alternative computerized equivalent of neighbourhood mailman.</w:t>
+        <w:t xml:space="preserve"> is a computer that serves the functionality of a mail transfer agent (MTA). In Laymen language, email servers are nothing but an alternative computerized equivalent of </w:t>
+      </w:r>
+      <w:proofErr w:type="spellStart"/>
+      <w:r>
+        <w:rPr>
+          <w:rFonts w:ascii="Times New Roman" w:eastAsia="Times New Roman" w:hAnsi="Times New Roman" w:cs="Times New Roman"/>
+          <w:color w:val="1C1E29"/>
+          <w:sz w:val="24"/>
+          <w:szCs w:val="24"/>
+          <w:lang w:val="en-IN" w:eastAsia="en-IN"/>
+        </w:rPr>
+        <w:t>neighborhood</w:t>
+      </w:r>
+      <w:proofErr w:type="spellEnd"/>
+      <w:r>
+        <w:rPr>
+          <w:rFonts w:ascii="Times New Roman" w:eastAsia="Times New Roman" w:hAnsi="Times New Roman" w:cs="Times New Roman"/>
+          <w:color w:val="1C1E29"/>
+          <w:sz w:val="24"/>
+          <w:szCs w:val="24"/>
+          <w:lang w:val="en-IN" w:eastAsia="en-IN"/>
+        </w:rPr>
+        <w:t xml:space="preserve"> mailman.</w:t>
       </w:r>
       <w:r>
         <w:rPr>
@@ -2014,7 +2118,7 @@
                     </pic:cNvPicPr>
                   </pic:nvPicPr>
                   <pic:blipFill>
-                    <a:blip r:embed="rId9">
+                    <a:blip r:embed="rId10">
                       <a:extLst>
                         <a:ext uri="{28A0092B-C50C-407E-A947-70E740481C1C}">
                           <a14:useLocalDpi xmlns:a14="http://schemas.microsoft.com/office/drawing/2010/main" val="0"/>
@@ -3180,7 +3284,23 @@
           <w:sz w:val="24"/>
           <w:szCs w:val="24"/>
         </w:rPr>
-        <w:t xml:space="preserve">A lot of companies nowadays have their own privacy factors, in which they prefer to keep their delicate data inside their organizations. The Proposed work attempts to provide an improvement over basic email servers to add functionalities like log maintenance (Back up/ Deletion), algorithm to inspect incoming traffic and provide ease of access to the flagged mails. </w:t>
+        <w:t xml:space="preserve">A lot of companies nowadays have their own privacy factors, in which they prefer to keep their delicate data inside their organizations. The Proposed work attempts to provide an improvement over basic email servers to add functionalities like log maintenance (Back up/ Deletion), algorithm to inspect incoming traffic and provide ease of access to the flagged </w:t>
+      </w:r>
+      <w:r>
+        <w:rPr>
+          <w:rFonts w:ascii="Times New Roman" w:hAnsi="Times New Roman" w:cs="Times New Roman"/>
+          <w:sz w:val="24"/>
+          <w:szCs w:val="24"/>
+        </w:rPr>
+        <w:t>e</w:t>
+      </w:r>
+      <w:r>
+        <w:rPr>
+          <w:rFonts w:ascii="Times New Roman" w:hAnsi="Times New Roman" w:cs="Times New Roman"/>
+          <w:sz w:val="24"/>
+          <w:szCs w:val="24"/>
+        </w:rPr>
+        <w:t xml:space="preserve">mails. </w:t>
       </w:r>
     </w:p>
     <w:p>
@@ -3346,7 +3466,19 @@
         <w:rPr>
           <w:color w:val="000000"/>
         </w:rPr>
-        <w:t>Maintain a log of all mails (sent/ received) from the server.</w:t>
+        <w:t xml:space="preserve">Maintain a log of all </w:t>
+      </w:r>
+      <w:r>
+        <w:rPr>
+          <w:color w:val="000000"/>
+        </w:rPr>
+        <w:t>e</w:t>
+      </w:r>
+      <w:r>
+        <w:rPr>
+          <w:color w:val="000000"/>
+        </w:rPr>
+        <w:t>mails (sent/ received) from the server.</w:t>
       </w:r>
     </w:p>
     <w:p>
@@ -3873,7 +4005,23 @@
           <w:sz w:val="24"/>
           <w:szCs w:val="24"/>
         </w:rPr>
-        <w:t>Behrend et al. described a working-in-progress project called PostFix, a high-performance clustered, distributed e-mail system [20]. It used a collection of clusters distributed through a wide area to provide users with highly available and scalable services. Saito et al. described the motivation, design and performance of PostFix, a scalable mail server [15]. The goal of PostFix was to provide a highly available and scalable electronic mail service using a large cluster of commodity PCs. Their focus was on dynamic load balancing, automatic-configuration, and graceful degradation in the presence of failures.</w:t>
+        <w:t>Behrend et al. described a working-in-progress project called PostFix, a high-performance clustered, distributed e-mail system [20]. It used a collection of clusters distributed through a wide area to provide users with highly available and scalable services. Saito et al. described the motivation, design</w:t>
+      </w:r>
+      <w:r>
+        <w:rPr>
+          <w:rFonts w:ascii="Times New Roman" w:hAnsi="Times New Roman" w:cs="Times New Roman"/>
+          <w:sz w:val="24"/>
+          <w:szCs w:val="24"/>
+        </w:rPr>
+        <w:t>,</w:t>
+      </w:r>
+      <w:r>
+        <w:rPr>
+          <w:rFonts w:ascii="Times New Roman" w:hAnsi="Times New Roman" w:cs="Times New Roman"/>
+          <w:sz w:val="24"/>
+          <w:szCs w:val="24"/>
+        </w:rPr>
+        <w:t xml:space="preserve"> and performance of PostFix, a scalable mail server [15]. The goal of PostFix was to provide a highly available and scalable electronic mail service using a large cluster of commodity PCs. Their focus was on dynamic load balancing, automatic-configuration, and graceful degradation in the presence of failures.</w:t>
       </w:r>
     </w:p>
     <w:p>
@@ -4000,7 +4148,57 @@
           <w:sz w:val="24"/>
           <w:szCs w:val="24"/>
         </w:rPr>
-        <w:t>J., CZERWINSKI, S., JOSEPH, A.  D., BREWER</w:t>
+        <w:t>J., C</w:t>
+      </w:r>
+      <w:r>
+        <w:rPr>
+          <w:rFonts w:ascii="Times New Roman" w:hAnsi="Times New Roman" w:cs="Times New Roman"/>
+          <w:b/>
+          <w:bCs/>
+          <w:sz w:val="24"/>
+          <w:szCs w:val="24"/>
+        </w:rPr>
+        <w:t>zerwinski</w:t>
+      </w:r>
+      <w:r>
+        <w:rPr>
+          <w:rFonts w:ascii="Times New Roman" w:hAnsi="Times New Roman" w:cs="Times New Roman"/>
+          <w:b/>
+          <w:bCs/>
+          <w:sz w:val="24"/>
+          <w:szCs w:val="24"/>
+        </w:rPr>
+        <w:t>, S., J</w:t>
+      </w:r>
+      <w:r>
+        <w:rPr>
+          <w:rFonts w:ascii="Times New Roman" w:hAnsi="Times New Roman" w:cs="Times New Roman"/>
+          <w:b/>
+          <w:bCs/>
+          <w:sz w:val="24"/>
+          <w:szCs w:val="24"/>
+        </w:rPr>
+        <w:t>oseph</w:t>
+      </w:r>
+      <w:r>
+        <w:rPr>
+          <w:rFonts w:ascii="Times New Roman" w:hAnsi="Times New Roman" w:cs="Times New Roman"/>
+          <w:b/>
+          <w:bCs/>
+          <w:sz w:val="24"/>
+          <w:szCs w:val="24"/>
+        </w:rPr>
+        <w:t>, A.  D., B</w:t>
+      </w:r>
+      <w:r>
+        <w:rPr>
+          <w:rFonts w:ascii="Times New Roman" w:hAnsi="Times New Roman" w:cs="Times New Roman"/>
+          <w:b/>
+          <w:bCs/>
+          <w:sz w:val="24"/>
+          <w:szCs w:val="24"/>
+        </w:rPr>
+        <w:t>rewer</w:t>
       </w:r>
     </w:p>
     <w:p>
@@ -4150,9 +4348,8 @@
           <w:szCs w:val="24"/>
           <w:lang w:eastAsia="en-IN"/>
         </w:rPr>
-        <w:t xml:space="preserve">, Revised Framework for the Integration of Electronic Document Management </w:t>
-      </w:r>
-      <w:proofErr w:type="spellStart"/>
+        <w:t>, Revised Framework for the Integration of Electronic Document Management Systems</w:t>
+      </w:r>
       <w:r>
         <w:rPr>
           <w:rFonts w:ascii="Times New Roman" w:eastAsia="Times New Roman" w:hAnsi="Times New Roman" w:cs="Times New Roman"/>
@@ -4160,26 +4357,7 @@
           <w:szCs w:val="24"/>
           <w:lang w:eastAsia="en-IN"/>
         </w:rPr>
-        <w:t>Systems</w:t>
-      </w:r>
-      <w:r>
-        <w:rPr>
-          <w:rFonts w:ascii="Times New Roman" w:eastAsia="Times New Roman" w:hAnsi="Times New Roman" w:cs="Times New Roman"/>
-          <w:sz w:val="24"/>
-          <w:szCs w:val="24"/>
-          <w:lang w:eastAsia="en-IN"/>
-        </w:rPr>
-        <w:t>x</w:t>
-      </w:r>
-      <w:proofErr w:type="spellEnd"/>
-      <w:r>
-        <w:rPr>
-          <w:rFonts w:ascii="Times New Roman" w:eastAsia="Times New Roman" w:hAnsi="Times New Roman" w:cs="Times New Roman"/>
-          <w:sz w:val="24"/>
-          <w:szCs w:val="24"/>
-          <w:lang w:eastAsia="en-IN"/>
-        </w:rPr>
-        <w:t>`</w:t>
+        <w:t>x`</w:t>
       </w:r>
       <w:r>
         <w:rPr>
@@ -4452,6 +4630,13 @@
           <w:szCs w:val="24"/>
         </w:rPr>
         <w:t xml:space="preserve">The project follows </w:t>
+      </w:r>
+      <w:r>
+        <w:rPr>
+          <w:sz w:val="24"/>
+          <w:szCs w:val="24"/>
+        </w:rPr>
+        <w:t xml:space="preserve">the </w:t>
       </w:r>
       <w:r>
         <w:rPr>
@@ -4502,7 +4687,7 @@
                     </pic:cNvPicPr>
                   </pic:nvPicPr>
                   <pic:blipFill>
-                    <a:blip r:embed="rId10">
+                    <a:blip r:embed="rId11">
                       <a:extLst>
                         <a:ext uri="{28A0092B-C50C-407E-A947-70E740481C1C}">
                           <a14:useLocalDpi xmlns:a14="http://schemas.microsoft.com/office/drawing/2010/main" val="0"/>
@@ -4614,30 +4799,20 @@
           <w:rFonts w:ascii="Times New Roman" w:hAnsi="Times New Roman" w:cs="Times New Roman"/>
         </w:rPr>
       </w:pPr>
-      <w:r>
-        <w:rPr>
-          <w:rFonts w:ascii="Times New Roman" w:hAnsi="Times New Roman" w:cs="Times New Roman"/>
-        </w:rPr>
-        <w:t>required by an organization.</w:t>
-      </w:r>
-    </w:p>
-    <w:p>
-      <w:pPr>
-        <w:pStyle w:val="Default"/>
-        <w:ind w:left="720" w:firstLine="720"/>
-        <w:rPr>
-          <w:rFonts w:ascii="Times New Roman" w:hAnsi="Times New Roman" w:cs="Times New Roman"/>
-        </w:rPr>
-      </w:pPr>
-    </w:p>
-    <w:p>
-      <w:pPr>
-        <w:pStyle w:val="Default"/>
-        <w:ind w:left="720" w:firstLine="720"/>
-        <w:rPr>
-          <w:rFonts w:ascii="Times New Roman" w:hAnsi="Times New Roman" w:cs="Times New Roman"/>
-        </w:rPr>
-      </w:pPr>
+      <w:proofErr w:type="gramStart"/>
+      <w:r>
+        <w:rPr>
+          <w:rFonts w:ascii="Times New Roman" w:hAnsi="Times New Roman" w:cs="Times New Roman"/>
+        </w:rPr>
+        <w:t>required</w:t>
+      </w:r>
+      <w:proofErr w:type="gramEnd"/>
+      <w:r>
+        <w:rPr>
+          <w:rFonts w:ascii="Times New Roman" w:hAnsi="Times New Roman" w:cs="Times New Roman"/>
+        </w:rPr>
+        <w:t xml:space="preserve"> by an organization.</w:t>
+      </w:r>
     </w:p>
     <w:p>
       <w:pPr>
@@ -4691,7 +4866,7 @@
         <w:rPr>
           <w:rFonts w:ascii="Times New Roman" w:hAnsi="Times New Roman" w:cs="Times New Roman"/>
         </w:rPr>
-        <w:t>Designing and implementing the algorithm in C language (searching and sorting) and to filtering the content</w:t>
+        <w:t>Designing and implementing the algorithm in C language (searching and sorting) and to filter the content</w:t>
       </w:r>
       <w:r>
         <w:rPr>
@@ -4975,7 +5150,23 @@
           <w:sz w:val="24"/>
           <w:szCs w:val="24"/>
         </w:rPr>
-        <w:t xml:space="preserve">              Completion of project.</w:t>
+        <w:t xml:space="preserve">              Completion of </w:t>
+      </w:r>
+      <w:r>
+        <w:rPr>
+          <w:rFonts w:ascii="Times New Roman" w:eastAsia="Times New Roman" w:hAnsi="Times New Roman" w:cs="Times New Roman"/>
+          <w:sz w:val="24"/>
+          <w:szCs w:val="24"/>
+        </w:rPr>
+        <w:t xml:space="preserve">the </w:t>
+      </w:r>
+      <w:r>
+        <w:rPr>
+          <w:rFonts w:ascii="Times New Roman" w:eastAsia="Times New Roman" w:hAnsi="Times New Roman" w:cs="Times New Roman"/>
+          <w:sz w:val="24"/>
+          <w:szCs w:val="24"/>
+        </w:rPr>
+        <w:t>project.</w:t>
       </w:r>
     </w:p>
     <w:p>
@@ -4993,6 +5184,8 @@
           <w:szCs w:val="24"/>
         </w:rPr>
       </w:pPr>
+      <w:bookmarkStart w:id="0" w:name="_GoBack"/>
+      <w:bookmarkEnd w:id="0"/>
     </w:p>
     <w:p>
       <w:pPr>
@@ -5137,7 +5330,23 @@
           <w:sz w:val="24"/>
           <w:szCs w:val="24"/>
         </w:rPr>
-        <w:t>25; Incoming Server (Receiving Mail) is useful to handle the process of accessing the mail on the server using POP3 protocol.</w:t>
+        <w:t xml:space="preserve">25; Incoming Server (Receiving Mail) is useful to handle the process of accessing the mail on the server using </w:t>
+      </w:r>
+      <w:r>
+        <w:rPr>
+          <w:rFonts w:ascii="Times New Roman" w:eastAsia="Times New Roman" w:hAnsi="Times New Roman" w:cs="Times New Roman"/>
+          <w:sz w:val="24"/>
+          <w:szCs w:val="24"/>
+        </w:rPr>
+        <w:t xml:space="preserve">the </w:t>
+      </w:r>
+      <w:r>
+        <w:rPr>
+          <w:rFonts w:ascii="Times New Roman" w:eastAsia="Times New Roman" w:hAnsi="Times New Roman" w:cs="Times New Roman"/>
+          <w:sz w:val="24"/>
+          <w:szCs w:val="24"/>
+        </w:rPr>
+        <w:t>POP3 protocol.</w:t>
       </w:r>
     </w:p>
     <w:p>
@@ -5178,7 +5387,7 @@
                     </pic:cNvPicPr>
                   </pic:nvPicPr>
                   <pic:blipFill>
-                    <a:blip r:embed="rId11">
+                    <a:blip r:embed="rId12">
                       <a:extLst>
                         <a:ext uri="{28A0092B-C50C-407E-A947-70E740481C1C}">
                           <a14:useLocalDpi xmlns:a14="http://schemas.microsoft.com/office/drawing/2010/main" val="0"/>
@@ -5223,7 +5432,7 @@
           <w:sz w:val="24"/>
           <w:szCs w:val="24"/>
         </w:rPr>
-        <w:t>4</w:t>
+        <w:t>8</w:t>
       </w:r>
       <w:r>
         <w:rPr>
@@ -5849,7 +6058,7 @@
                     </pic:cNvPicPr>
                   </pic:nvPicPr>
                   <pic:blipFill>
-                    <a:blip r:embed="rId12">
+                    <a:blip r:embed="rId13">
                       <a:extLst>
                         <a:ext uri="{28A0092B-C50C-407E-A947-70E740481C1C}">
                           <a14:useLocalDpi xmlns:a14="http://schemas.microsoft.com/office/drawing/2010/main" val="0"/>
@@ -6042,7 +6251,7 @@
         </w:rPr>
         <w:t xml:space="preserve">] </w:t>
       </w:r>
-      <w:hyperlink r:id="rId13" w:history="1">
+      <w:hyperlink r:id="rId14" w:history="1">
         <w:r>
           <w:rPr>
             <w:rStyle w:val="Hyperlink"/>
@@ -6081,7 +6290,7 @@
         </w:rPr>
         <w:t xml:space="preserve">] </w:t>
       </w:r>
-      <w:hyperlink r:id="rId14" w:history="1">
+      <w:hyperlink r:id="rId15" w:history="1">
         <w:r>
           <w:rPr>
             <w:rStyle w:val="Hyperlink"/>
@@ -6106,31 +6315,61 @@
         <w:rPr>
           <w:rFonts w:ascii="Times New Roman" w:hAnsi="Times New Roman" w:cs="Times New Roman"/>
         </w:rPr>
-        <w:t>[</w:t>
-      </w:r>
-      <w:r>
-        <w:rPr>
-          <w:rFonts w:ascii="Times New Roman" w:hAnsi="Times New Roman" w:cs="Times New Roman"/>
-        </w:rPr>
-        <w:t>4</w:t>
-      </w:r>
-      <w:r>
-        <w:rPr>
-          <w:rFonts w:ascii="Times New Roman" w:hAnsi="Times New Roman" w:cs="Times New Roman"/>
-        </w:rPr>
-        <w:t xml:space="preserve">] </w:t>
-      </w:r>
-      <w:r>
-        <w:rPr>
-          <w:rFonts w:ascii="Times New Roman" w:hAnsi="Times New Roman" w:cs="Times New Roman"/>
-        </w:rPr>
-        <w:t>https://www.researchgate.net/figure/Architecture-of-email-system-13_fig1_319182999</w:t>
-      </w:r>
-      <w:r>
-        <w:rPr>
-          <w:rFonts w:ascii="Times New Roman" w:hAnsi="Times New Roman" w:cs="Times New Roman"/>
-        </w:rPr>
-        <w:t>/</w:t>
+        <w:t>[4</w:t>
+      </w:r>
+      <w:r>
+        <w:rPr>
+          <w:rFonts w:ascii="Times New Roman" w:hAnsi="Times New Roman" w:cs="Times New Roman"/>
+        </w:rPr>
+        <w:t>]</w:t>
+      </w:r>
+      <w:r>
+        <w:rPr>
+          <w:rFonts w:ascii="Times New Roman" w:hAnsi="Times New Roman" w:cs="Times New Roman"/>
+        </w:rPr>
+        <w:t xml:space="preserve"> </w:t>
+      </w:r>
+      <w:r>
+        <w:rPr>
+          <w:rFonts w:ascii="Times New Roman" w:hAnsi="Times New Roman" w:cs="Times New Roman"/>
+        </w:rPr>
+        <w:t>VONBEHREN, J., CZERWINSKI, S., JOSEPH, A.  D.,</w:t>
+      </w:r>
+      <w:r>
+        <w:rPr>
+          <w:rFonts w:ascii="Times New Roman" w:hAnsi="Times New Roman" w:cs="Times New Roman"/>
+        </w:rPr>
+        <w:t xml:space="preserve"> </w:t>
+      </w:r>
+      <w:r>
+        <w:rPr>
+          <w:rFonts w:ascii="Times New Roman" w:hAnsi="Times New Roman" w:cs="Times New Roman"/>
+        </w:rPr>
+        <w:t>BREWER, E. A.,</w:t>
+      </w:r>
+      <w:r>
+        <w:rPr>
+          <w:rFonts w:ascii="Times New Roman" w:hAnsi="Times New Roman" w:cs="Times New Roman"/>
+        </w:rPr>
+        <w:t xml:space="preserve"> </w:t>
+      </w:r>
+      <w:r>
+        <w:rPr>
+          <w:rFonts w:ascii="Times New Roman" w:hAnsi="Times New Roman" w:cs="Times New Roman"/>
+        </w:rPr>
+        <w:t>AND</w:t>
+      </w:r>
+      <w:r>
+        <w:rPr>
+          <w:rFonts w:ascii="Times New Roman" w:hAnsi="Times New Roman" w:cs="Times New Roman"/>
+        </w:rPr>
+        <w:t xml:space="preserve"> </w:t>
+      </w:r>
+      <w:r>
+        <w:rPr>
+          <w:rFonts w:ascii="Times New Roman" w:hAnsi="Times New Roman" w:cs="Times New Roman"/>
+        </w:rPr>
+        <w:t xml:space="preserve">KUBIATOWICZ, J.  </w:t>
       </w:r>
     </w:p>
     <w:p>
@@ -6148,7 +6387,7 @@
         <w:rPr>
           <w:rFonts w:ascii="Times New Roman" w:hAnsi="Times New Roman" w:cs="Times New Roman"/>
         </w:rPr>
-        <w:t>[15]</w:t>
+        <w:t>Ninja</w:t>
       </w:r>
       <w:r>
         <w:rPr>
@@ -6160,7 +6399,13 @@
         <w:rPr>
           <w:rFonts w:ascii="Times New Roman" w:hAnsi="Times New Roman" w:cs="Times New Roman"/>
         </w:rPr>
-        <w:t>SAITO, Y., BERSHAD, B. N.,</w:t>
+        <w:t>Mail</w:t>
+      </w:r>
+      <w:r>
+        <w:rPr>
+          <w:rFonts w:ascii="Times New Roman" w:hAnsi="Times New Roman" w:cs="Times New Roman"/>
+        </w:rPr>
+        <w:t>:</w:t>
       </w:r>
       <w:r>
         <w:rPr>
@@ -6172,45 +6417,21 @@
         <w:rPr>
           <w:rFonts w:ascii="Times New Roman" w:hAnsi="Times New Roman" w:cs="Times New Roman"/>
         </w:rPr>
-        <w:t>ANDLEVY, H. M. Man-</w:t>
+        <w:t xml:space="preserve">The design of a high-performance clustered, distributed e-mail system. In Proceedings of” International Workshops on Parallel Processing 2000(Toronto, Canada, August21-242000), P. </w:t>
       </w:r>
       <w:proofErr w:type="spellStart"/>
       <w:r>
         <w:rPr>
           <w:rFonts w:ascii="Times New Roman" w:hAnsi="Times New Roman" w:cs="Times New Roman"/>
         </w:rPr>
-        <w:t>ageability</w:t>
+        <w:t>Sadayappan</w:t>
       </w:r>
       <w:proofErr w:type="spellEnd"/>
       <w:r>
         <w:rPr>
           <w:rFonts w:ascii="Times New Roman" w:hAnsi="Times New Roman" w:cs="Times New Roman"/>
         </w:rPr>
-        <w:t>, availability, and performance in PostFix: a highly scalable, cluster-based mail service. ACM</w:t>
-      </w:r>
-      <w:r>
-        <w:rPr>
-          <w:rFonts w:ascii="Times New Roman" w:hAnsi="Times New Roman" w:cs="Times New Roman"/>
-        </w:rPr>
-        <w:t xml:space="preserve"> t</w:t>
-      </w:r>
-      <w:r>
-        <w:rPr>
-          <w:rFonts w:ascii="Times New Roman" w:hAnsi="Times New Roman" w:cs="Times New Roman"/>
-        </w:rPr>
-        <w:t>ransactions</w:t>
-      </w:r>
-      <w:r>
-        <w:rPr>
-          <w:rFonts w:ascii="Times New Roman" w:hAnsi="Times New Roman" w:cs="Times New Roman"/>
-        </w:rPr>
-        <w:t xml:space="preserve"> </w:t>
-      </w:r>
-      <w:r>
-        <w:rPr>
-          <w:rFonts w:ascii="Times New Roman" w:hAnsi="Times New Roman" w:cs="Times New Roman"/>
-        </w:rPr>
-        <w:t>on Computer Systems 18, 3 (2000),298–298.</w:t>
+        <w:t>, Ed., vol. pp151-158.</w:t>
       </w:r>
     </w:p>
     <w:p>
@@ -6229,7 +6450,13 @@
           <w:rFonts w:ascii="Times New Roman" w:hAnsi="Times New Roman" w:cs="Times New Roman"/>
         </w:rPr>
         <w:lastRenderedPageBreak/>
-        <w:t>[20]</w:t>
+        <w:t>[5</w:t>
+      </w:r>
+      <w:r>
+        <w:rPr>
+          <w:rFonts w:ascii="Times New Roman" w:hAnsi="Times New Roman" w:cs="Times New Roman"/>
+        </w:rPr>
+        <w:t>]</w:t>
       </w:r>
       <w:r>
         <w:rPr>
@@ -6241,7 +6468,7 @@
         <w:rPr>
           <w:rFonts w:ascii="Times New Roman" w:hAnsi="Times New Roman" w:cs="Times New Roman"/>
         </w:rPr>
-        <w:t>VONBEHREN, J., CZERWINSKI, S., JOSEPH, A.  D.,</w:t>
+        <w:t>SAITO, Y., BERSHAD, B. N.,</w:t>
       </w:r>
       <w:r>
         <w:rPr>
@@ -6253,7 +6480,45 @@
         <w:rPr>
           <w:rFonts w:ascii="Times New Roman" w:hAnsi="Times New Roman" w:cs="Times New Roman"/>
         </w:rPr>
-        <w:t>BREWER, E. A.,</w:t>
+        <w:t>ANDLEVY, H. M. Man-</w:t>
+      </w:r>
+      <w:proofErr w:type="spellStart"/>
+      <w:r>
+        <w:rPr>
+          <w:rFonts w:ascii="Times New Roman" w:hAnsi="Times New Roman" w:cs="Times New Roman"/>
+        </w:rPr>
+        <w:t>ageability</w:t>
+      </w:r>
+      <w:proofErr w:type="spellEnd"/>
+      <w:r>
+        <w:rPr>
+          <w:rFonts w:ascii="Times New Roman" w:hAnsi="Times New Roman" w:cs="Times New Roman"/>
+        </w:rPr>
+        <w:t xml:space="preserve">, availability, and performance in </w:t>
+      </w:r>
+      <w:r>
+        <w:rPr>
+          <w:rFonts w:ascii="Times New Roman" w:hAnsi="Times New Roman" w:cs="Times New Roman"/>
+        </w:rPr>
+        <w:t>Postfix</w:t>
+      </w:r>
+      <w:r>
+        <w:rPr>
+          <w:rFonts w:ascii="Times New Roman" w:hAnsi="Times New Roman" w:cs="Times New Roman"/>
+        </w:rPr>
+        <w:t>: a highly scalable, cluster-based mail service. ACM</w:t>
+      </w:r>
+      <w:r>
+        <w:rPr>
+          <w:rFonts w:ascii="Times New Roman" w:hAnsi="Times New Roman" w:cs="Times New Roman"/>
+        </w:rPr>
+        <w:t xml:space="preserve"> t</w:t>
+      </w:r>
+      <w:r>
+        <w:rPr>
+          <w:rFonts w:ascii="Times New Roman" w:hAnsi="Times New Roman" w:cs="Times New Roman"/>
+        </w:rPr>
+        <w:t>ransactions</w:t>
       </w:r>
       <w:r>
         <w:rPr>
@@ -6265,19 +6530,21 @@
         <w:rPr>
           <w:rFonts w:ascii="Times New Roman" w:hAnsi="Times New Roman" w:cs="Times New Roman"/>
         </w:rPr>
-        <w:t>AND</w:t>
-      </w:r>
-      <w:r>
-        <w:rPr>
-          <w:rFonts w:ascii="Times New Roman" w:hAnsi="Times New Roman" w:cs="Times New Roman"/>
-        </w:rPr>
-        <w:t xml:space="preserve"> </w:t>
-      </w:r>
-      <w:r>
-        <w:rPr>
-          <w:rFonts w:ascii="Times New Roman" w:hAnsi="Times New Roman" w:cs="Times New Roman"/>
-        </w:rPr>
-        <w:t xml:space="preserve">KUBIATOWICZ, J.  </w:t>
+        <w:t>on Computer Systems 18, 3 (2000)</w:t>
+      </w:r>
+      <w:proofErr w:type="gramStart"/>
+      <w:r>
+        <w:rPr>
+          <w:rFonts w:ascii="Times New Roman" w:hAnsi="Times New Roman" w:cs="Times New Roman"/>
+        </w:rPr>
+        <w:t>,298</w:t>
+      </w:r>
+      <w:proofErr w:type="gramEnd"/>
+      <w:r>
+        <w:rPr>
+          <w:rFonts w:ascii="Times New Roman" w:hAnsi="Times New Roman" w:cs="Times New Roman"/>
+        </w:rPr>
+        <w:t>–298.</w:t>
       </w:r>
     </w:p>
     <w:p>
@@ -6295,31 +6562,55 @@
         <w:rPr>
           <w:rFonts w:ascii="Times New Roman" w:hAnsi="Times New Roman" w:cs="Times New Roman"/>
         </w:rPr>
-        <w:t>Ninja</w:t>
-      </w:r>
-      <w:r>
-        <w:rPr>
-          <w:rFonts w:ascii="Times New Roman" w:hAnsi="Times New Roman" w:cs="Times New Roman"/>
-        </w:rPr>
-        <w:t>M</w:t>
-      </w:r>
-      <w:r>
-        <w:rPr>
-          <w:rFonts w:ascii="Times New Roman" w:hAnsi="Times New Roman" w:cs="Times New Roman"/>
-        </w:rPr>
-        <w:t>ail:</w:t>
-      </w:r>
-      <w:r>
-        <w:rPr>
-          <w:rFonts w:ascii="Times New Roman" w:hAnsi="Times New Roman" w:cs="Times New Roman"/>
-        </w:rPr>
-        <w:t xml:space="preserve"> </w:t>
-      </w:r>
-      <w:r>
-        <w:rPr>
-          <w:rFonts w:ascii="Times New Roman" w:hAnsi="Times New Roman" w:cs="Times New Roman"/>
-        </w:rPr>
-        <w:t>The design of a high-performance clustered, distributed e-mail system. In Proceedings of” International Workshops on Parallel Processing 2000(Toronto, Canada, August21-242000), P. Sadayappan, Ed., vol. pp151-158.</w:t>
+        <w:t>[6</w:t>
+      </w:r>
+      <w:r>
+        <w:rPr>
+          <w:rFonts w:ascii="Times New Roman" w:hAnsi="Times New Roman" w:cs="Times New Roman"/>
+        </w:rPr>
+        <w:t xml:space="preserve">] O. De </w:t>
+      </w:r>
+      <w:proofErr w:type="spellStart"/>
+      <w:r>
+        <w:rPr>
+          <w:rFonts w:ascii="Times New Roman" w:hAnsi="Times New Roman" w:cs="Times New Roman"/>
+        </w:rPr>
+        <w:t>Vel</w:t>
+      </w:r>
+      <w:proofErr w:type="spellEnd"/>
+      <w:r>
+        <w:rPr>
+          <w:rFonts w:ascii="Times New Roman" w:hAnsi="Times New Roman" w:cs="Times New Roman"/>
+        </w:rPr>
+        <w:t xml:space="preserve">, A. Anderson, M. </w:t>
+      </w:r>
+      <w:proofErr w:type="spellStart"/>
+      <w:r>
+        <w:rPr>
+          <w:rFonts w:ascii="Times New Roman" w:hAnsi="Times New Roman" w:cs="Times New Roman"/>
+        </w:rPr>
+        <w:t>Corney</w:t>
+      </w:r>
+      <w:proofErr w:type="spellEnd"/>
+      <w:r>
+        <w:rPr>
+          <w:rFonts w:ascii="Times New Roman" w:hAnsi="Times New Roman" w:cs="Times New Roman"/>
+        </w:rPr>
+        <w:t xml:space="preserve">, and G. </w:t>
+      </w:r>
+      <w:proofErr w:type="spellStart"/>
+      <w:r>
+        <w:rPr>
+          <w:rFonts w:ascii="Times New Roman" w:hAnsi="Times New Roman" w:cs="Times New Roman"/>
+        </w:rPr>
+        <w:t>Mohay</w:t>
+      </w:r>
+      <w:proofErr w:type="spellEnd"/>
+      <w:r>
+        <w:rPr>
+          <w:rFonts w:ascii="Times New Roman" w:hAnsi="Times New Roman" w:cs="Times New Roman"/>
+        </w:rPr>
+        <w:t>, “Mining E-mail Content for Author Identification Forensics.”</w:t>
       </w:r>
     </w:p>
     <w:p>
@@ -6337,27 +6628,15 @@
         <w:rPr>
           <w:rFonts w:ascii="Times New Roman" w:hAnsi="Times New Roman" w:cs="Times New Roman"/>
         </w:rPr>
-        <w:t>[3] O. De Vel, A. Anderson, M. Corney, and G. Mohay, “Mining E-mail Content for Author Identification Forensics.”</w:t>
-      </w:r>
-    </w:p>
-    <w:p>
-      <w:pPr>
-        <w:pStyle w:val="ListParagraph"/>
-        <w:numPr>
-          <w:ilvl w:val="0"/>
-          <w:numId w:val="31"/>
-        </w:numPr>
-        <w:rPr>
-          <w:rFonts w:ascii="Times New Roman" w:hAnsi="Times New Roman" w:cs="Times New Roman"/>
-        </w:rPr>
-      </w:pPr>
-      <w:r>
-        <w:rPr>
-          <w:rFonts w:ascii="Times New Roman" w:hAnsi="Times New Roman" w:cs="Times New Roman"/>
-        </w:rPr>
-        <w:t xml:space="preserve">[4] </w:t>
-      </w:r>
-      <w:hyperlink r:id="rId15" w:history="1">
+        <w:t>[7</w:t>
+      </w:r>
+      <w:r>
+        <w:rPr>
+          <w:rFonts w:ascii="Times New Roman" w:hAnsi="Times New Roman" w:cs="Times New Roman"/>
+        </w:rPr>
+        <w:t xml:space="preserve">] </w:t>
+      </w:r>
+      <w:hyperlink r:id="rId16" w:history="1">
         <w:r>
           <w:rPr>
             <w:rStyle w:val="Hyperlink"/>
@@ -6394,8 +6673,77 @@
         <w:rPr>
           <w:rFonts w:ascii="Times New Roman" w:hAnsi="Times New Roman" w:cs="Times New Roman"/>
         </w:rPr>
-        <w:t>A - International’s ‘Best practices for managing electronic messages’, it describes the universe of electronic messages as a wide range of information types and usually a subset of those messages is determined to comprise records. When managing emails as records, authentication would be an important aspect of consideration.</w:t>
-      </w:r>
+        <w:t>A - International’s ‘Best practices for managing electronic messages’, it describes the universe of electronic messages as a wide range of information types and usually</w:t>
+      </w:r>
+      <w:r>
+        <w:rPr>
+          <w:rFonts w:ascii="Times New Roman" w:hAnsi="Times New Roman" w:cs="Times New Roman"/>
+        </w:rPr>
+        <w:t>,</w:t>
+      </w:r>
+      <w:r>
+        <w:rPr>
+          <w:rFonts w:ascii="Times New Roman" w:hAnsi="Times New Roman" w:cs="Times New Roman"/>
+        </w:rPr>
+        <w:t xml:space="preserve"> a subset of those messages is determined to comprise records. When managing emails as records, authentication would be an important aspect of consideration</w:t>
+      </w:r>
+      <w:r>
+        <w:rPr>
+          <w:rFonts w:ascii="Times New Roman" w:hAnsi="Times New Roman" w:cs="Times New Roman"/>
+        </w:rPr>
+        <w:t>.</w:t>
+      </w:r>
+    </w:p>
+    <w:p>
+      <w:pPr>
+        <w:pStyle w:val="ListParagraph"/>
+        <w:numPr>
+          <w:ilvl w:val="0"/>
+          <w:numId w:val="31"/>
+        </w:numPr>
+        <w:rPr>
+          <w:rFonts w:ascii="Times New Roman" w:hAnsi="Times New Roman" w:cs="Times New Roman"/>
+        </w:rPr>
+      </w:pPr>
+      <w:r>
+        <w:rPr>
+          <w:rFonts w:ascii="Times New Roman" w:hAnsi="Times New Roman" w:cs="Times New Roman"/>
+        </w:rPr>
+        <w:t>[</w:t>
+      </w:r>
+      <w:r>
+        <w:rPr>
+          <w:rFonts w:ascii="Times New Roman" w:hAnsi="Times New Roman" w:cs="Times New Roman"/>
+        </w:rPr>
+        <w:t>8</w:t>
+      </w:r>
+      <w:r>
+        <w:rPr>
+          <w:rFonts w:ascii="Times New Roman" w:hAnsi="Times New Roman" w:cs="Times New Roman"/>
+        </w:rPr>
+        <w:t xml:space="preserve">] </w:t>
+      </w:r>
+      <w:r>
+        <w:rPr>
+          <w:rFonts w:ascii="Times New Roman" w:hAnsi="Times New Roman" w:cs="Times New Roman"/>
+        </w:rPr>
+        <w:t>https://www.researchgate.net/figure/Architecture-of-email-system-13_fig1_319182999</w:t>
+      </w:r>
+      <w:r>
+        <w:rPr>
+          <w:rFonts w:ascii="Times New Roman" w:hAnsi="Times New Roman" w:cs="Times New Roman"/>
+        </w:rPr>
+        <w:t>/</w:t>
+      </w:r>
+    </w:p>
+    <w:p>
+      <w:pPr>
+        <w:pStyle w:val="ListParagraph"/>
+        <w:ind w:left="1080"/>
+        <w:rPr>
+          <w:rFonts w:ascii="Times New Roman" w:hAnsi="Times New Roman" w:cs="Times New Roman"/>
+        </w:rPr>
+      </w:pPr>
     </w:p>
     <w:p>
       <w:pPr>
@@ -6683,8 +7031,6 @@
           <w:szCs w:val="28"/>
         </w:rPr>
       </w:pPr>
-      <w:bookmarkStart w:id="0" w:name="_GoBack"/>
-      <w:bookmarkEnd w:id="0"/>
     </w:p>
     <w:p>
       <w:pPr>
@@ -6745,34 +7091,15 @@
           <w:szCs w:val="28"/>
         </w:rPr>
         <w:tab/>
-        <w:t xml:space="preserve">                                                         </w:t>
-      </w:r>
-      <w:proofErr w:type="gramStart"/>
-      <w:r>
-        <w:rPr>
-          <w:rFonts w:ascii="Times New Roman" w:hAnsi="Times New Roman" w:cs="Times New Roman"/>
-          <w:b/>
-          <w:sz w:val="28"/>
-          <w:szCs w:val="28"/>
-        </w:rPr>
-        <w:t xml:space="preserve">   </w:t>
-      </w:r>
-      <w:r>
-        <w:rPr>
-          <w:rFonts w:ascii="Times New Roman" w:hAnsi="Times New Roman" w:cs="Times New Roman"/>
-          <w:sz w:val="28"/>
-          <w:szCs w:val="28"/>
-        </w:rPr>
-        <w:t>(</w:t>
-      </w:r>
-      <w:proofErr w:type="gramEnd"/>
-      <w:r>
-        <w:rPr>
-          <w:rFonts w:ascii="Times New Roman" w:hAnsi="Times New Roman" w:cs="Times New Roman"/>
-          <w:sz w:val="28"/>
-          <w:szCs w:val="28"/>
-        </w:rPr>
-        <w:t>Name &amp; Signature)</w:t>
+        <w:t xml:space="preserve">                                                            </w:t>
+      </w:r>
+      <w:r>
+        <w:rPr>
+          <w:rFonts w:ascii="Times New Roman" w:hAnsi="Times New Roman" w:cs="Times New Roman"/>
+          <w:sz w:val="28"/>
+          <w:szCs w:val="28"/>
+        </w:rPr>
+        <w:t>(Name &amp; Signature)</w:t>
       </w:r>
     </w:p>
     <w:p>
@@ -6824,7 +7151,7 @@
     </w:p>
     <w:p/>
     <w:sectPr>
-      <w:footerReference w:type="default" r:id="rId16"/>
+      <w:footerReference w:type="default" r:id="rId17"/>
       <w:pgSz w:w="12240" w:h="15840"/>
       <w:pgMar w:top="720" w:right="720" w:bottom="720" w:left="720" w:header="720" w:footer="720" w:gutter="0"/>
       <w:pgBorders w:offsetFrom="page">
@@ -6842,7 +7169,7 @@
 </file>
 
 <file path=word/endnotes.xml><?xml version="1.0" encoding="utf-8"?>
-<w:endnotes xmlns:wpc="http://schemas.microsoft.com/office/word/2010/wordprocessingCanvas" xmlns:cx="http://schemas.microsoft.com/office/drawing/2014/chartex" xmlns:cx1="http://schemas.microsoft.com/office/drawing/2015/9/8/chartex" xmlns:cx2="http://schemas.microsoft.com/office/drawing/2015/10/21/chartex" xmlns:cx3="http://schemas.microsoft.com/office/drawing/2016/5/9/chartex" xmlns:cx4="http://schemas.microsoft.com/office/drawing/2016/5/10/chartex" xmlns:cx5="http://schemas.microsoft.com/office/drawing/2016/5/11/chartex" xmlns:cx6="http://schemas.microsoft.com/office/drawing/2016/5/12/chartex" xmlns:cx7="http://schemas.microsoft.com/office/drawing/2016/5/13/chartex" xmlns:cx8="http://schemas.microsoft.com/office/drawing/2016/5/14/chartex" xmlns:mc="http://schemas.openxmlformats.org/markup-compatibility/2006" xmlns:aink="http://schemas.microsoft.com/office/drawing/2016/ink" xmlns:am3d="http://schemas.microsoft.com/office/drawing/2017/model3d" xmlns:o="urn:schemas-microsoft-com:office:office" xmlns:r="http://schemas.openxmlformats.org/officeDocument/2006/relationships" xmlns:m="http://schemas.openxmlformats.org/officeDocument/2006/math" xmlns:v="urn:schemas-microsoft-com:vml" xmlns:wp14="http://schemas.microsoft.com/office/word/2010/wordprocessingDrawing" xmlns:wp="http://schemas.openxmlformats.org/drawingml/2006/wordprocessingDrawing" xmlns:w10="urn:schemas-microsoft-com:office:word" xmlns:w="http://schemas.openxmlformats.org/wordprocessingml/2006/main" xmlns:w14="http://schemas.microsoft.com/office/word/2010/wordml" xmlns:w15="http://schemas.microsoft.com/office/word/2012/wordml" xmlns:w16cid="http://schemas.microsoft.com/office/word/2016/wordml/cid" xmlns:w16se="http://schemas.microsoft.com/office/word/2015/wordml/symex" xmlns:wpg="http://schemas.microsoft.com/office/word/2010/wordprocessingGroup" xmlns:wpi="http://schemas.microsoft.com/office/word/2010/wordprocessingInk" xmlns:wne="http://schemas.microsoft.com/office/word/2006/wordml" xmlns:wps="http://schemas.microsoft.com/office/word/2010/wordprocessingShape" mc:Ignorable="w14 w15 w16se w16cid wp14">
+<w:endnotes xmlns:wpc="http://schemas.microsoft.com/office/word/2010/wordprocessingCanvas" xmlns:mc="http://schemas.openxmlformats.org/markup-compatibility/2006" xmlns:o="urn:schemas-microsoft-com:office:office" xmlns:r="http://schemas.openxmlformats.org/officeDocument/2006/relationships" xmlns:m="http://schemas.openxmlformats.org/officeDocument/2006/math" xmlns:v="urn:schemas-microsoft-com:vml" xmlns:wp14="http://schemas.microsoft.com/office/word/2010/wordprocessingDrawing" xmlns:wp="http://schemas.openxmlformats.org/drawingml/2006/wordprocessingDrawing" xmlns:w10="urn:schemas-microsoft-com:office:word" xmlns:w="http://schemas.openxmlformats.org/wordprocessingml/2006/main" xmlns:w14="http://schemas.microsoft.com/office/word/2010/wordml" xmlns:wpg="http://schemas.microsoft.com/office/word/2010/wordprocessingGroup" xmlns:wpi="http://schemas.microsoft.com/office/word/2010/wordprocessingInk" xmlns:wne="http://schemas.microsoft.com/office/word/2006/wordml" xmlns:wps="http://schemas.microsoft.com/office/word/2010/wordprocessingShape" mc:Ignorable="w14 wp14">
   <w:endnote w:type="separator" w:id="-1">
     <w:p>
       <w:pPr>
@@ -6867,7 +7194,7 @@
 </file>
 
 <file path=word/footer1.xml><?xml version="1.0" encoding="utf-8"?>
-<w:ftr xmlns:wpc="http://schemas.microsoft.com/office/word/2010/wordprocessingCanvas" xmlns:cx="http://schemas.microsoft.com/office/drawing/2014/chartex" xmlns:cx1="http://schemas.microsoft.com/office/drawing/2015/9/8/chartex" xmlns:cx2="http://schemas.microsoft.com/office/drawing/2015/10/21/chartex" xmlns:cx3="http://schemas.microsoft.com/office/drawing/2016/5/9/chartex" xmlns:cx4="http://schemas.microsoft.com/office/drawing/2016/5/10/chartex" xmlns:cx5="http://schemas.microsoft.com/office/drawing/2016/5/11/chartex" xmlns:cx6="http://schemas.microsoft.com/office/drawing/2016/5/12/chartex" xmlns:cx7="http://schemas.microsoft.com/office/drawing/2016/5/13/chartex" xmlns:cx8="http://schemas.microsoft.com/office/drawing/2016/5/14/chartex" xmlns:mc="http://schemas.openxmlformats.org/markup-compatibility/2006" xmlns:aink="http://schemas.microsoft.com/office/drawing/2016/ink" xmlns:am3d="http://schemas.microsoft.com/office/drawing/2017/model3d" xmlns:o="urn:schemas-microsoft-com:office:office" xmlns:r="http://schemas.openxmlformats.org/officeDocument/2006/relationships" xmlns:m="http://schemas.openxmlformats.org/officeDocument/2006/math" xmlns:v="urn:schemas-microsoft-com:vml" xmlns:wp14="http://schemas.microsoft.com/office/word/2010/wordprocessingDrawing" xmlns:wp="http://schemas.openxmlformats.org/drawingml/2006/wordprocessingDrawing" xmlns:w10="urn:schemas-microsoft-com:office:word" xmlns:w="http://schemas.openxmlformats.org/wordprocessingml/2006/main" xmlns:w14="http://schemas.microsoft.com/office/word/2010/wordml" xmlns:w15="http://schemas.microsoft.com/office/word/2012/wordml" xmlns:w16cid="http://schemas.microsoft.com/office/word/2016/wordml/cid" xmlns:w16se="http://schemas.microsoft.com/office/word/2015/wordml/symex" xmlns:wpg="http://schemas.microsoft.com/office/word/2010/wordprocessingGroup" xmlns:wpi="http://schemas.microsoft.com/office/word/2010/wordprocessingInk" xmlns:wne="http://schemas.microsoft.com/office/word/2006/wordml" xmlns:wps="http://schemas.microsoft.com/office/word/2010/wordprocessingShape" mc:Ignorable="w14 w15 w16se w16cid wp14">
+<w:ftr xmlns:wpc="http://schemas.microsoft.com/office/word/2010/wordprocessingCanvas" xmlns:mc="http://schemas.openxmlformats.org/markup-compatibility/2006" xmlns:o="urn:schemas-microsoft-com:office:office" xmlns:r="http://schemas.openxmlformats.org/officeDocument/2006/relationships" xmlns:m="http://schemas.openxmlformats.org/officeDocument/2006/math" xmlns:v="urn:schemas-microsoft-com:vml" xmlns:wp14="http://schemas.microsoft.com/office/word/2010/wordprocessingDrawing" xmlns:wp="http://schemas.openxmlformats.org/drawingml/2006/wordprocessingDrawing" xmlns:w10="urn:schemas-microsoft-com:office:word" xmlns:w="http://schemas.openxmlformats.org/wordprocessingml/2006/main" xmlns:w14="http://schemas.microsoft.com/office/word/2010/wordml" xmlns:wpg="http://schemas.microsoft.com/office/word/2010/wordprocessingGroup" xmlns:wpi="http://schemas.microsoft.com/office/word/2010/wordprocessingInk" xmlns:wne="http://schemas.microsoft.com/office/word/2006/wordml" xmlns:wps="http://schemas.microsoft.com/office/word/2010/wordprocessingShape" mc:Ignorable="w14 wp14">
   <w:sdt>
     <w:sdtPr>
       <w:id w:val="-615210732"/>
@@ -6900,7 +7227,7 @@
           <w:rPr>
             <w:noProof/>
           </w:rPr>
-          <w:t>9</w:t>
+          <w:t>10</w:t>
         </w:r>
         <w:r>
           <w:rPr>
@@ -6920,7 +7247,7 @@
 </file>
 
 <file path=word/footnotes.xml><?xml version="1.0" encoding="utf-8"?>
-<w:footnotes xmlns:wpc="http://schemas.microsoft.com/office/word/2010/wordprocessingCanvas" xmlns:cx="http://schemas.microsoft.com/office/drawing/2014/chartex" xmlns:cx1="http://schemas.microsoft.com/office/drawing/2015/9/8/chartex" xmlns:cx2="http://schemas.microsoft.com/office/drawing/2015/10/21/chartex" xmlns:cx3="http://schemas.microsoft.com/office/drawing/2016/5/9/chartex" xmlns:cx4="http://schemas.microsoft.com/office/drawing/2016/5/10/chartex" xmlns:cx5="http://schemas.microsoft.com/office/drawing/2016/5/11/chartex" xmlns:cx6="http://schemas.microsoft.com/office/drawing/2016/5/12/chartex" xmlns:cx7="http://schemas.microsoft.com/office/drawing/2016/5/13/chartex" xmlns:cx8="http://schemas.microsoft.com/office/drawing/2016/5/14/chartex" xmlns:mc="http://schemas.openxmlformats.org/markup-compatibility/2006" xmlns:aink="http://schemas.microsoft.com/office/drawing/2016/ink" xmlns:am3d="http://schemas.microsoft.com/office/drawing/2017/model3d" xmlns:o="urn:schemas-microsoft-com:office:office" xmlns:r="http://schemas.openxmlformats.org/officeDocument/2006/relationships" xmlns:m="http://schemas.openxmlformats.org/officeDocument/2006/math" xmlns:v="urn:schemas-microsoft-com:vml" xmlns:wp14="http://schemas.microsoft.com/office/word/2010/wordprocessingDrawing" xmlns:wp="http://schemas.openxmlformats.org/drawingml/2006/wordprocessingDrawing" xmlns:w10="urn:schemas-microsoft-com:office:word" xmlns:w="http://schemas.openxmlformats.org/wordprocessingml/2006/main" xmlns:w14="http://schemas.microsoft.com/office/word/2010/wordml" xmlns:w15="http://schemas.microsoft.com/office/word/2012/wordml" xmlns:w16cid="http://schemas.microsoft.com/office/word/2016/wordml/cid" xmlns:w16se="http://schemas.microsoft.com/office/word/2015/wordml/symex" xmlns:wpg="http://schemas.microsoft.com/office/word/2010/wordprocessingGroup" xmlns:wpi="http://schemas.microsoft.com/office/word/2010/wordprocessingInk" xmlns:wne="http://schemas.microsoft.com/office/word/2006/wordml" xmlns:wps="http://schemas.microsoft.com/office/word/2010/wordprocessingShape" mc:Ignorable="w14 w15 w16se w16cid wp14">
+<w:footnotes xmlns:wpc="http://schemas.microsoft.com/office/word/2010/wordprocessingCanvas" xmlns:mc="http://schemas.openxmlformats.org/markup-compatibility/2006" xmlns:o="urn:schemas-microsoft-com:office:office" xmlns:r="http://schemas.openxmlformats.org/officeDocument/2006/relationships" xmlns:m="http://schemas.openxmlformats.org/officeDocument/2006/math" xmlns:v="urn:schemas-microsoft-com:vml" xmlns:wp14="http://schemas.microsoft.com/office/word/2010/wordprocessingDrawing" xmlns:wp="http://schemas.openxmlformats.org/drawingml/2006/wordprocessingDrawing" xmlns:w10="urn:schemas-microsoft-com:office:word" xmlns:w="http://schemas.openxmlformats.org/wordprocessingml/2006/main" xmlns:w14="http://schemas.microsoft.com/office/word/2010/wordml" xmlns:wpg="http://schemas.microsoft.com/office/word/2010/wordprocessingGroup" xmlns:wpi="http://schemas.microsoft.com/office/word/2010/wordprocessingInk" xmlns:wne="http://schemas.microsoft.com/office/word/2006/wordml" xmlns:wps="http://schemas.microsoft.com/office/word/2010/wordprocessingShape" mc:Ignorable="w14 wp14">
   <w:footnote w:type="separator" w:id="-1">
     <w:p>
       <w:pPr>
@@ -6945,8 +7272,8 @@
 </file>
 
 <file path=word/numbering.xml><?xml version="1.0" encoding="utf-8"?>
-<w:numbering xmlns:wpc="http://schemas.microsoft.com/office/word/2010/wordprocessingCanvas" xmlns:cx="http://schemas.microsoft.com/office/drawing/2014/chartex" xmlns:cx1="http://schemas.microsoft.com/office/drawing/2015/9/8/chartex" xmlns:cx2="http://schemas.microsoft.com/office/drawing/2015/10/21/chartex" xmlns:cx3="http://schemas.microsoft.com/office/drawing/2016/5/9/chartex" xmlns:cx4="http://schemas.microsoft.com/office/drawing/2016/5/10/chartex" xmlns:cx5="http://schemas.microsoft.com/office/drawing/2016/5/11/chartex" xmlns:cx6="http://schemas.microsoft.com/office/drawing/2016/5/12/chartex" xmlns:cx7="http://schemas.microsoft.com/office/drawing/2016/5/13/chartex" xmlns:cx8="http://schemas.microsoft.com/office/drawing/2016/5/14/chartex" xmlns:mc="http://schemas.openxmlformats.org/markup-compatibility/2006" xmlns:aink="http://schemas.microsoft.com/office/drawing/2016/ink" xmlns:am3d="http://schemas.microsoft.com/office/drawing/2017/model3d" xmlns:o="urn:schemas-microsoft-com:office:office" xmlns:r="http://schemas.openxmlformats.org/officeDocument/2006/relationships" xmlns:m="http://schemas.openxmlformats.org/officeDocument/2006/math" xmlns:v="urn:schemas-microsoft-com:vml" xmlns:wp14="http://schemas.microsoft.com/office/word/2010/wordprocessingDrawing" xmlns:wp="http://schemas.openxmlformats.org/drawingml/2006/wordprocessingDrawing" xmlns:w10="urn:schemas-microsoft-com:office:word" xmlns:w="http://schemas.openxmlformats.org/wordprocessingml/2006/main" xmlns:w14="http://schemas.microsoft.com/office/word/2010/wordml" xmlns:w15="http://schemas.microsoft.com/office/word/2012/wordml" xmlns:w16cid="http://schemas.microsoft.com/office/word/2016/wordml/cid" xmlns:w16se="http://schemas.microsoft.com/office/word/2015/wordml/symex" xmlns:wpg="http://schemas.microsoft.com/office/word/2010/wordprocessingGroup" xmlns:wpi="http://schemas.microsoft.com/office/word/2010/wordprocessingInk" xmlns:wne="http://schemas.microsoft.com/office/word/2006/wordml" xmlns:wps="http://schemas.microsoft.com/office/word/2010/wordprocessingShape" mc:Ignorable="w14 w15 w16se w16cid wp14">
-  <w:abstractNum w:abstractNumId="0" w15:restartNumberingAfterBreak="0">
+<w:numbering xmlns:wpc="http://schemas.microsoft.com/office/word/2010/wordprocessingCanvas" xmlns:mc="http://schemas.openxmlformats.org/markup-compatibility/2006" xmlns:o="urn:schemas-microsoft-com:office:office" xmlns:r="http://schemas.openxmlformats.org/officeDocument/2006/relationships" xmlns:m="http://schemas.openxmlformats.org/officeDocument/2006/math" xmlns:v="urn:schemas-microsoft-com:vml" xmlns:wp14="http://schemas.microsoft.com/office/word/2010/wordprocessingDrawing" xmlns:wp="http://schemas.openxmlformats.org/drawingml/2006/wordprocessingDrawing" xmlns:w10="urn:schemas-microsoft-com:office:word" xmlns:w="http://schemas.openxmlformats.org/wordprocessingml/2006/main" xmlns:w14="http://schemas.microsoft.com/office/word/2010/wordml" xmlns:wpg="http://schemas.microsoft.com/office/word/2010/wordprocessingGroup" xmlns:wpi="http://schemas.microsoft.com/office/word/2010/wordprocessingInk" xmlns:wne="http://schemas.microsoft.com/office/word/2006/wordml" xmlns:wps="http://schemas.microsoft.com/office/word/2010/wordprocessingShape" mc:Ignorable="w14 wp14">
+  <w:abstractNum w:abstractNumId="0">
     <w:nsid w:val="06F934BC"/>
     <w:multiLevelType w:val="hybridMultilevel"/>
     <w:tmpl w:val="76DA0856"/>
@@ -7059,7 +7386,7 @@
       </w:rPr>
     </w:lvl>
   </w:abstractNum>
-  <w:abstractNum w:abstractNumId="1" w15:restartNumberingAfterBreak="0">
+  <w:abstractNum w:abstractNumId="1">
     <w:nsid w:val="09775B1B"/>
     <w:multiLevelType w:val="multilevel"/>
     <w:tmpl w:val="BF04799E"/>
@@ -7172,7 +7499,7 @@
       </w:pPr>
     </w:lvl>
   </w:abstractNum>
-  <w:abstractNum w:abstractNumId="2" w15:restartNumberingAfterBreak="0">
+  <w:abstractNum w:abstractNumId="2">
     <w:nsid w:val="10763C17"/>
     <w:multiLevelType w:val="hybridMultilevel"/>
     <w:tmpl w:val="396AE0EE"/>
@@ -7285,7 +7612,7 @@
       </w:rPr>
     </w:lvl>
   </w:abstractNum>
-  <w:abstractNum w:abstractNumId="3" w15:restartNumberingAfterBreak="0">
+  <w:abstractNum w:abstractNumId="3">
     <w:nsid w:val="10B0642B"/>
     <w:multiLevelType w:val="hybridMultilevel"/>
     <w:tmpl w:val="530A02A0"/>
@@ -7374,7 +7701,7 @@
       </w:pPr>
     </w:lvl>
   </w:abstractNum>
-  <w:abstractNum w:abstractNumId="4" w15:restartNumberingAfterBreak="0">
+  <w:abstractNum w:abstractNumId="4">
     <w:nsid w:val="12DF3191"/>
     <w:multiLevelType w:val="hybridMultilevel"/>
     <w:tmpl w:val="1B806018"/>
@@ -7487,7 +7814,7 @@
       </w:rPr>
     </w:lvl>
   </w:abstractNum>
-  <w:abstractNum w:abstractNumId="5" w15:restartNumberingAfterBreak="0">
+  <w:abstractNum w:abstractNumId="5">
     <w:nsid w:val="163B084A"/>
     <w:multiLevelType w:val="hybridMultilevel"/>
     <w:tmpl w:val="5C6C09BA"/>
@@ -7600,7 +7927,7 @@
       </w:rPr>
     </w:lvl>
   </w:abstractNum>
-  <w:abstractNum w:abstractNumId="6" w15:restartNumberingAfterBreak="0">
+  <w:abstractNum w:abstractNumId="6">
     <w:nsid w:val="1EFC50AF"/>
     <w:multiLevelType w:val="hybridMultilevel"/>
     <w:tmpl w:val="3F04D210"/>
@@ -7713,7 +8040,7 @@
       </w:rPr>
     </w:lvl>
   </w:abstractNum>
-  <w:abstractNum w:abstractNumId="7" w15:restartNumberingAfterBreak="0">
+  <w:abstractNum w:abstractNumId="7">
     <w:nsid w:val="2B5F0400"/>
     <w:multiLevelType w:val="hybridMultilevel"/>
     <w:tmpl w:val="65CA6248"/>
@@ -7853,7 +8180,7 @@
       </w:rPr>
     </w:lvl>
   </w:abstractNum>
-  <w:abstractNum w:abstractNumId="8" w15:restartNumberingAfterBreak="0">
+  <w:abstractNum w:abstractNumId="8">
     <w:nsid w:val="363A0686"/>
     <w:multiLevelType w:val="hybridMultilevel"/>
     <w:tmpl w:val="E9CE0F16"/>
@@ -7966,7 +8293,7 @@
       </w:rPr>
     </w:lvl>
   </w:abstractNum>
-  <w:abstractNum w:abstractNumId="9" w15:restartNumberingAfterBreak="0">
+  <w:abstractNum w:abstractNumId="9">
     <w:nsid w:val="37946EB0"/>
     <w:multiLevelType w:val="multilevel"/>
     <w:tmpl w:val="6032E8A2"/>
@@ -8079,7 +8406,7 @@
       </w:pPr>
     </w:lvl>
   </w:abstractNum>
-  <w:abstractNum w:abstractNumId="10" w15:restartNumberingAfterBreak="0">
+  <w:abstractNum w:abstractNumId="10">
     <w:nsid w:val="381249E5"/>
     <w:multiLevelType w:val="multilevel"/>
     <w:tmpl w:val="1F5C8330"/>
@@ -8228,7 +8555,7 @@
       </w:rPr>
     </w:lvl>
   </w:abstractNum>
-  <w:abstractNum w:abstractNumId="11" w15:restartNumberingAfterBreak="0">
+  <w:abstractNum w:abstractNumId="11">
     <w:nsid w:val="385C51B5"/>
     <w:multiLevelType w:val="hybridMultilevel"/>
     <w:tmpl w:val="99200F70"/>
@@ -8341,7 +8668,7 @@
       </w:rPr>
     </w:lvl>
   </w:abstractNum>
-  <w:abstractNum w:abstractNumId="12" w15:restartNumberingAfterBreak="0">
+  <w:abstractNum w:abstractNumId="12">
     <w:nsid w:val="3B9C0D0A"/>
     <w:multiLevelType w:val="hybridMultilevel"/>
     <w:tmpl w:val="C10A35CE"/>
@@ -8454,7 +8781,7 @@
       </w:rPr>
     </w:lvl>
   </w:abstractNum>
-  <w:abstractNum w:abstractNumId="13" w15:restartNumberingAfterBreak="0">
+  <w:abstractNum w:abstractNumId="13">
     <w:nsid w:val="3F54473B"/>
     <w:multiLevelType w:val="hybridMultilevel"/>
     <w:tmpl w:val="BC943466"/>
@@ -8540,7 +8867,7 @@
       </w:pPr>
     </w:lvl>
   </w:abstractNum>
-  <w:abstractNum w:abstractNumId="14" w15:restartNumberingAfterBreak="0">
+  <w:abstractNum w:abstractNumId="14">
     <w:nsid w:val="43B067EF"/>
     <w:multiLevelType w:val="hybridMultilevel"/>
     <w:tmpl w:val="340E85A4"/>
@@ -8680,7 +9007,7 @@
       </w:rPr>
     </w:lvl>
   </w:abstractNum>
-  <w:abstractNum w:abstractNumId="15" w15:restartNumberingAfterBreak="0">
+  <w:abstractNum w:abstractNumId="15">
     <w:nsid w:val="47A246CA"/>
     <w:multiLevelType w:val="hybridMultilevel"/>
     <w:tmpl w:val="CF128CE6"/>
@@ -8793,7 +9120,7 @@
       </w:rPr>
     </w:lvl>
   </w:abstractNum>
-  <w:abstractNum w:abstractNumId="16" w15:restartNumberingAfterBreak="0">
+  <w:abstractNum w:abstractNumId="16">
     <w:nsid w:val="47EE2AA7"/>
     <w:multiLevelType w:val="multilevel"/>
     <w:tmpl w:val="04090021"/>
@@ -8906,7 +9233,7 @@
       </w:rPr>
     </w:lvl>
   </w:abstractNum>
-  <w:abstractNum w:abstractNumId="17" w15:restartNumberingAfterBreak="0">
+  <w:abstractNum w:abstractNumId="17">
     <w:nsid w:val="496A209C"/>
     <w:multiLevelType w:val="hybridMultilevel"/>
     <w:tmpl w:val="85429D5A"/>
@@ -9046,7 +9373,7 @@
       </w:rPr>
     </w:lvl>
   </w:abstractNum>
-  <w:abstractNum w:abstractNumId="18" w15:restartNumberingAfterBreak="0">
+  <w:abstractNum w:abstractNumId="18">
     <w:nsid w:val="4B2A570F"/>
     <w:multiLevelType w:val="hybridMultilevel"/>
     <w:tmpl w:val="24E82428"/>
@@ -9159,7 +9486,7 @@
       </w:rPr>
     </w:lvl>
   </w:abstractNum>
-  <w:abstractNum w:abstractNumId="19" w15:restartNumberingAfterBreak="0">
+  <w:abstractNum w:abstractNumId="19">
     <w:nsid w:val="4B456AC7"/>
     <w:multiLevelType w:val="hybridMultilevel"/>
     <w:tmpl w:val="563235F8"/>
@@ -9272,7 +9599,7 @@
       </w:rPr>
     </w:lvl>
   </w:abstractNum>
-  <w:abstractNum w:abstractNumId="20" w15:restartNumberingAfterBreak="0">
+  <w:abstractNum w:abstractNumId="20">
     <w:nsid w:val="4E2356D8"/>
     <w:multiLevelType w:val="hybridMultilevel"/>
     <w:tmpl w:val="E6EC863E"/>
@@ -9412,7 +9739,7 @@
       </w:rPr>
     </w:lvl>
   </w:abstractNum>
-  <w:abstractNum w:abstractNumId="21" w15:restartNumberingAfterBreak="0">
+  <w:abstractNum w:abstractNumId="21">
     <w:nsid w:val="51E9269C"/>
     <w:multiLevelType w:val="hybridMultilevel"/>
     <w:tmpl w:val="DFCAD926"/>
@@ -9502,7 +9829,7 @@
       </w:pPr>
     </w:lvl>
   </w:abstractNum>
-  <w:abstractNum w:abstractNumId="22" w15:restartNumberingAfterBreak="0">
+  <w:abstractNum w:abstractNumId="22">
     <w:nsid w:val="5EE96D92"/>
     <w:multiLevelType w:val="hybridMultilevel"/>
     <w:tmpl w:val="2EFA81F4"/>
@@ -9615,7 +9942,7 @@
       </w:rPr>
     </w:lvl>
   </w:abstractNum>
-  <w:abstractNum w:abstractNumId="23" w15:restartNumberingAfterBreak="0">
+  <w:abstractNum w:abstractNumId="23">
     <w:nsid w:val="5F452B21"/>
     <w:multiLevelType w:val="multilevel"/>
     <w:tmpl w:val="162AC708"/>
@@ -9728,7 +10055,7 @@
       </w:rPr>
     </w:lvl>
   </w:abstractNum>
-  <w:abstractNum w:abstractNumId="24" w15:restartNumberingAfterBreak="0">
+  <w:abstractNum w:abstractNumId="24">
     <w:nsid w:val="60962539"/>
     <w:multiLevelType w:val="hybridMultilevel"/>
     <w:tmpl w:val="ABEC0A1E"/>
@@ -9841,7 +10168,7 @@
       </w:rPr>
     </w:lvl>
   </w:abstractNum>
-  <w:abstractNum w:abstractNumId="25" w15:restartNumberingAfterBreak="0">
+  <w:abstractNum w:abstractNumId="25">
     <w:nsid w:val="654971B0"/>
     <w:multiLevelType w:val="hybridMultilevel"/>
     <w:tmpl w:val="74B22E1A"/>
@@ -9981,7 +10308,7 @@
       </w:rPr>
     </w:lvl>
   </w:abstractNum>
-  <w:abstractNum w:abstractNumId="26" w15:restartNumberingAfterBreak="0">
+  <w:abstractNum w:abstractNumId="26">
     <w:nsid w:val="66CA1706"/>
     <w:multiLevelType w:val="hybridMultilevel"/>
     <w:tmpl w:val="07EC32A0"/>
@@ -10094,7 +10421,7 @@
       </w:rPr>
     </w:lvl>
   </w:abstractNum>
-  <w:abstractNum w:abstractNumId="27" w15:restartNumberingAfterBreak="0">
+  <w:abstractNum w:abstractNumId="27">
     <w:nsid w:val="67642F29"/>
     <w:multiLevelType w:val="multilevel"/>
     <w:tmpl w:val="0EC4E07C"/>
@@ -10243,7 +10570,7 @@
       </w:rPr>
     </w:lvl>
   </w:abstractNum>
-  <w:abstractNum w:abstractNumId="28" w15:restartNumberingAfterBreak="0">
+  <w:abstractNum w:abstractNumId="28">
     <w:nsid w:val="72D63A03"/>
     <w:multiLevelType w:val="hybridMultilevel"/>
     <w:tmpl w:val="AB4C35E8"/>
@@ -10356,7 +10683,7 @@
       </w:rPr>
     </w:lvl>
   </w:abstractNum>
-  <w:abstractNum w:abstractNumId="29" w15:restartNumberingAfterBreak="0">
+  <w:abstractNum w:abstractNumId="29">
     <w:nsid w:val="7AA31133"/>
     <w:multiLevelType w:val="multilevel"/>
     <w:tmpl w:val="162AC708"/>
@@ -10469,7 +10796,7 @@
       </w:rPr>
     </w:lvl>
   </w:abstractNum>
-  <w:abstractNum w:abstractNumId="30" w15:restartNumberingAfterBreak="0">
+  <w:abstractNum w:abstractNumId="30">
     <w:nsid w:val="7AC368AC"/>
     <w:multiLevelType w:val="hybridMultilevel"/>
     <w:tmpl w:val="DE7615E0"/>
@@ -10582,7 +10909,7 @@
       </w:rPr>
     </w:lvl>
   </w:abstractNum>
-  <w:abstractNum w:abstractNumId="31" w15:restartNumberingAfterBreak="0">
+  <w:abstractNum w:abstractNumId="31">
     <w:nsid w:val="7E2345DF"/>
     <w:multiLevelType w:val="hybridMultilevel"/>
     <w:tmpl w:val="7772D37C"/>
@@ -10671,7 +10998,7 @@
       </w:pPr>
     </w:lvl>
   </w:abstractNum>
-  <w:abstractNum w:abstractNumId="32" w15:restartNumberingAfterBreak="0">
+  <w:abstractNum w:abstractNumId="32">
     <w:nsid w:val="7E6B26EC"/>
     <w:multiLevelType w:val="hybridMultilevel"/>
     <w:tmpl w:val="1E56329C"/>
@@ -10784,7 +11111,7 @@
       </w:rPr>
     </w:lvl>
   </w:abstractNum>
-  <w:abstractNum w:abstractNumId="33" w15:restartNumberingAfterBreak="0">
+  <w:abstractNum w:abstractNumId="33">
     <w:nsid w:val="7F30253D"/>
     <w:multiLevelType w:val="hybridMultilevel"/>
     <w:tmpl w:val="88466040"/>
@@ -11003,7 +11330,7 @@
 </file>
 
 <file path=word/styles.xml><?xml version="1.0" encoding="utf-8"?>
-<w:styles xmlns:mc="http://schemas.openxmlformats.org/markup-compatibility/2006" xmlns:r="http://schemas.openxmlformats.org/officeDocument/2006/relationships" xmlns:w="http://schemas.openxmlformats.org/wordprocessingml/2006/main" xmlns:w14="http://schemas.microsoft.com/office/word/2010/wordml" xmlns:w15="http://schemas.microsoft.com/office/word/2012/wordml" xmlns:w16cid="http://schemas.microsoft.com/office/word/2016/wordml/cid" xmlns:w16se="http://schemas.microsoft.com/office/word/2015/wordml/symex" mc:Ignorable="w14 w15 w16se w16cid">
+<w:styles xmlns:mc="http://schemas.openxmlformats.org/markup-compatibility/2006" xmlns:r="http://schemas.openxmlformats.org/officeDocument/2006/relationships" xmlns:w="http://schemas.openxmlformats.org/wordprocessingml/2006/main" xmlns:w14="http://schemas.microsoft.com/office/word/2010/wordml" mc:Ignorable="w14">
   <w:docDefaults>
     <w:rPrDefault>
       <w:rPr>
@@ -11019,383 +11346,144 @@
       </w:pPr>
     </w:pPrDefault>
   </w:docDefaults>
-  <w:latentStyles w:defLockedState="0" w:defUIPriority="99" w:defSemiHidden="0" w:defUnhideWhenUsed="0" w:defQFormat="0" w:count="376">
-    <w:lsdException w:name="Normal" w:uiPriority="0" w:qFormat="1"/>
-    <w:lsdException w:name="heading 1" w:uiPriority="9" w:qFormat="1"/>
-    <w:lsdException w:name="heading 2" w:semiHidden="1" w:uiPriority="9" w:unhideWhenUsed="1" w:qFormat="1"/>
-    <w:lsdException w:name="heading 3" w:semiHidden="1" w:uiPriority="9" w:unhideWhenUsed="1" w:qFormat="1"/>
-    <w:lsdException w:name="heading 4" w:semiHidden="1" w:uiPriority="9" w:unhideWhenUsed="1" w:qFormat="1"/>
-    <w:lsdException w:name="heading 5" w:semiHidden="1" w:uiPriority="9" w:unhideWhenUsed="1" w:qFormat="1"/>
-    <w:lsdException w:name="heading 6" w:semiHidden="1" w:uiPriority="9" w:unhideWhenUsed="1" w:qFormat="1"/>
-    <w:lsdException w:name="heading 7" w:semiHidden="1" w:uiPriority="9" w:unhideWhenUsed="1" w:qFormat="1"/>
-    <w:lsdException w:name="heading 8" w:semiHidden="1" w:uiPriority="9" w:unhideWhenUsed="1" w:qFormat="1"/>
-    <w:lsdException w:name="heading 9" w:semiHidden="1" w:uiPriority="9" w:unhideWhenUsed="1" w:qFormat="1"/>
-    <w:lsdException w:name="index 1" w:semiHidden="1" w:unhideWhenUsed="1"/>
-    <w:lsdException w:name="index 2" w:semiHidden="1" w:unhideWhenUsed="1"/>
-    <w:lsdException w:name="index 3" w:semiHidden="1" w:unhideWhenUsed="1"/>
-    <w:lsdException w:name="index 4" w:semiHidden="1" w:unhideWhenUsed="1"/>
-    <w:lsdException w:name="index 5" w:semiHidden="1" w:unhideWhenUsed="1"/>
-    <w:lsdException w:name="index 6" w:semiHidden="1" w:unhideWhenUsed="1"/>
-    <w:lsdException w:name="index 7" w:semiHidden="1" w:unhideWhenUsed="1"/>
-    <w:lsdException w:name="index 8" w:semiHidden="1" w:unhideWhenUsed="1"/>
-    <w:lsdException w:name="index 9" w:semiHidden="1" w:unhideWhenUsed="1"/>
-    <w:lsdException w:name="toc 1" w:semiHidden="1" w:uiPriority="39" w:unhideWhenUsed="1"/>
-    <w:lsdException w:name="toc 2" w:semiHidden="1" w:uiPriority="39" w:unhideWhenUsed="1"/>
-    <w:lsdException w:name="toc 3" w:semiHidden="1" w:uiPriority="39" w:unhideWhenUsed="1"/>
-    <w:lsdException w:name="toc 4" w:semiHidden="1" w:uiPriority="39" w:unhideWhenUsed="1"/>
-    <w:lsdException w:name="toc 5" w:semiHidden="1" w:uiPriority="39" w:unhideWhenUsed="1"/>
-    <w:lsdException w:name="toc 6" w:semiHidden="1" w:uiPriority="39" w:unhideWhenUsed="1"/>
-    <w:lsdException w:name="toc 7" w:semiHidden="1" w:uiPriority="39" w:unhideWhenUsed="1"/>
-    <w:lsdException w:name="toc 8" w:semiHidden="1" w:uiPriority="39" w:unhideWhenUsed="1"/>
-    <w:lsdException w:name="toc 9" w:semiHidden="1" w:uiPriority="39" w:unhideWhenUsed="1"/>
-    <w:lsdException w:name="Normal Indent" w:semiHidden="1" w:unhideWhenUsed="1"/>
-    <w:lsdException w:name="footnote text" w:semiHidden="1" w:unhideWhenUsed="1"/>
-    <w:lsdException w:name="annotation text" w:semiHidden="1" w:unhideWhenUsed="1"/>
-    <w:lsdException w:name="header" w:semiHidden="1" w:unhideWhenUsed="1"/>
-    <w:lsdException w:name="footer" w:semiHidden="1" w:unhideWhenUsed="1"/>
-    <w:lsdException w:name="index heading" w:semiHidden="1" w:unhideWhenUsed="1"/>
-    <w:lsdException w:name="caption" w:semiHidden="1" w:uiPriority="35" w:unhideWhenUsed="1" w:qFormat="1"/>
-    <w:lsdException w:name="table of figures" w:semiHidden="1" w:unhideWhenUsed="1"/>
-    <w:lsdException w:name="envelope address" w:semiHidden="1" w:unhideWhenUsed="1"/>
-    <w:lsdException w:name="envelope return" w:semiHidden="1" w:unhideWhenUsed="1"/>
-    <w:lsdException w:name="footnote reference" w:semiHidden="1" w:unhideWhenUsed="1"/>
-    <w:lsdException w:name="annotation reference" w:semiHidden="1" w:unhideWhenUsed="1"/>
-    <w:lsdException w:name="line number" w:semiHidden="1" w:unhideWhenUsed="1"/>
-    <w:lsdException w:name="page number" w:semiHidden="1" w:unhideWhenUsed="1"/>
-    <w:lsdException w:name="endnote reference" w:semiHidden="1" w:unhideWhenUsed="1"/>
-    <w:lsdException w:name="endnote text" w:semiHidden="1" w:unhideWhenUsed="1"/>
-    <w:lsdException w:name="table of authorities" w:semiHidden="1" w:unhideWhenUsed="1"/>
-    <w:lsdException w:name="macro" w:semiHidden="1" w:unhideWhenUsed="1"/>
-    <w:lsdException w:name="toa heading" w:semiHidden="1" w:unhideWhenUsed="1"/>
-    <w:lsdException w:name="List" w:semiHidden="1" w:unhideWhenUsed="1"/>
-    <w:lsdException w:name="List Bullet" w:semiHidden="1" w:unhideWhenUsed="1"/>
-    <w:lsdException w:name="List Number" w:semiHidden="1" w:unhideWhenUsed="1"/>
-    <w:lsdException w:name="List 2" w:semiHidden="1" w:unhideWhenUsed="1"/>
-    <w:lsdException w:name="List 3" w:semiHidden="1" w:unhideWhenUsed="1"/>
-    <w:lsdException w:name="List 4" w:semiHidden="1" w:unhideWhenUsed="1"/>
-    <w:lsdException w:name="List 5" w:semiHidden="1" w:unhideWhenUsed="1"/>
-    <w:lsdException w:name="List Bullet 2" w:semiHidden="1" w:unhideWhenUsed="1"/>
-    <w:lsdException w:name="List Bullet 3" w:semiHidden="1" w:unhideWhenUsed="1"/>
-    <w:lsdException w:name="List Bullet 4" w:semiHidden="1" w:unhideWhenUsed="1"/>
-    <w:lsdException w:name="List Bullet 5" w:semiHidden="1" w:unhideWhenUsed="1"/>
-    <w:lsdException w:name="List Number 2" w:semiHidden="1" w:unhideWhenUsed="1"/>
-    <w:lsdException w:name="List Number 3" w:semiHidden="1" w:unhideWhenUsed="1"/>
-    <w:lsdException w:name="List Number 4" w:semiHidden="1" w:unhideWhenUsed="1"/>
-    <w:lsdException w:name="List Number 5" w:semiHidden="1" w:unhideWhenUsed="1"/>
-    <w:lsdException w:name="Title" w:uiPriority="10" w:qFormat="1"/>
-    <w:lsdException w:name="Closing" w:semiHidden="1" w:unhideWhenUsed="1"/>
-    <w:lsdException w:name="Signature" w:semiHidden="1" w:unhideWhenUsed="1"/>
-    <w:lsdException w:name="Default Paragraph Font" w:semiHidden="1" w:uiPriority="1" w:unhideWhenUsed="1"/>
-    <w:lsdException w:name="Body Text" w:semiHidden="1" w:unhideWhenUsed="1"/>
-    <w:lsdException w:name="Body Text Indent" w:semiHidden="1" w:unhideWhenUsed="1"/>
-    <w:lsdException w:name="List Continue" w:semiHidden="1" w:unhideWhenUsed="1"/>
-    <w:lsdException w:name="List Continue 2" w:semiHidden="1" w:unhideWhenUsed="1"/>
-    <w:lsdException w:name="List Continue 3" w:semiHidden="1" w:unhideWhenUsed="1"/>
-    <w:lsdException w:name="List Continue 4" w:semiHidden="1" w:unhideWhenUsed="1"/>
-    <w:lsdException w:name="List Continue 5" w:semiHidden="1" w:unhideWhenUsed="1"/>
-    <w:lsdException w:name="Message Header" w:semiHidden="1" w:unhideWhenUsed="1"/>
-    <w:lsdException w:name="Subtitle" w:uiPriority="11" w:qFormat="1"/>
-    <w:lsdException w:name="Salutation" w:semiHidden="1" w:unhideWhenUsed="1"/>
-    <w:lsdException w:name="Date" w:semiHidden="1" w:unhideWhenUsed="1"/>
-    <w:lsdException w:name="Body Text First Indent" w:semiHidden="1" w:unhideWhenUsed="1"/>
-    <w:lsdException w:name="Body Text First Indent 2" w:semiHidden="1" w:unhideWhenUsed="1"/>
-    <w:lsdException w:name="Note Heading" w:semiHidden="1" w:unhideWhenUsed="1"/>
-    <w:lsdException w:name="Body Text 2" w:semiHidden="1" w:unhideWhenUsed="1"/>
-    <w:lsdException w:name="Body Text 3" w:semiHidden="1" w:unhideWhenUsed="1"/>
-    <w:lsdException w:name="Body Text Indent 2" w:semiHidden="1" w:unhideWhenUsed="1"/>
-    <w:lsdException w:name="Body Text Indent 3" w:semiHidden="1" w:unhideWhenUsed="1"/>
-    <w:lsdException w:name="Block Text" w:semiHidden="1" w:unhideWhenUsed="1"/>
-    <w:lsdException w:name="Hyperlink" w:semiHidden="1" w:unhideWhenUsed="1"/>
-    <w:lsdException w:name="FollowedHyperlink" w:semiHidden="1" w:unhideWhenUsed="1"/>
-    <w:lsdException w:name="Strong" w:uiPriority="22" w:qFormat="1"/>
-    <w:lsdException w:name="Emphasis" w:uiPriority="20" w:qFormat="1"/>
-    <w:lsdException w:name="Document Map" w:semiHidden="1" w:unhideWhenUsed="1"/>
-    <w:lsdException w:name="Plain Text" w:semiHidden="1" w:unhideWhenUsed="1"/>
-    <w:lsdException w:name="E-mail Signature" w:semiHidden="1" w:unhideWhenUsed="1"/>
-    <w:lsdException w:name="HTML Top of Form" w:semiHidden="1" w:unhideWhenUsed="1"/>
-    <w:lsdException w:name="HTML Bottom of Form" w:semiHidden="1" w:unhideWhenUsed="1"/>
-    <w:lsdException w:name="Normal (Web)" w:semiHidden="1" w:unhideWhenUsed="1"/>
-    <w:lsdException w:name="HTML Acronym" w:semiHidden="1" w:unhideWhenUsed="1"/>
-    <w:lsdException w:name="HTML Address" w:semiHidden="1" w:unhideWhenUsed="1"/>
-    <w:lsdException w:name="HTML Cite" w:semiHidden="1" w:unhideWhenUsed="1"/>
-    <w:lsdException w:name="HTML Code" w:semiHidden="1" w:unhideWhenUsed="1"/>
-    <w:lsdException w:name="HTML Definition" w:semiHidden="1" w:unhideWhenUsed="1"/>
-    <w:lsdException w:name="HTML Keyboard" w:semiHidden="1" w:unhideWhenUsed="1"/>
-    <w:lsdException w:name="HTML Preformatted" w:semiHidden="1" w:unhideWhenUsed="1"/>
-    <w:lsdException w:name="HTML Sample" w:semiHidden="1" w:unhideWhenUsed="1"/>
-    <w:lsdException w:name="HTML Typewriter" w:semiHidden="1" w:unhideWhenUsed="1"/>
-    <w:lsdException w:name="HTML Variable" w:semiHidden="1" w:unhideWhenUsed="1"/>
-    <w:lsdException w:name="Normal Table" w:semiHidden="1" w:unhideWhenUsed="1"/>
-    <w:lsdException w:name="annotation subject" w:semiHidden="1" w:unhideWhenUsed="1"/>
-    <w:lsdException w:name="No List" w:semiHidden="1" w:unhideWhenUsed="1"/>
-    <w:lsdException w:name="Outline List 1" w:semiHidden="1" w:unhideWhenUsed="1"/>
-    <w:lsdException w:name="Outline List 2" w:semiHidden="1" w:unhideWhenUsed="1"/>
-    <w:lsdException w:name="Outline List 3" w:semiHidden="1" w:unhideWhenUsed="1"/>
-    <w:lsdException w:name="Table Simple 1" w:semiHidden="1" w:unhideWhenUsed="1"/>
-    <w:lsdException w:name="Table Simple 2" w:semiHidden="1" w:unhideWhenUsed="1"/>
-    <w:lsdException w:name="Table Simple 3" w:semiHidden="1" w:unhideWhenUsed="1"/>
-    <w:lsdException w:name="Table Classic 1" w:semiHidden="1" w:unhideWhenUsed="1"/>
-    <w:lsdException w:name="Table Classic 2" w:semiHidden="1" w:unhideWhenUsed="1"/>
-    <w:lsdException w:name="Table Classic 3" w:semiHidden="1" w:unhideWhenUsed="1"/>
-    <w:lsdException w:name="Table Classic 4" w:semiHidden="1" w:unhideWhenUsed="1"/>
-    <w:lsdException w:name="Table Colorful 1" w:semiHidden="1" w:unhideWhenUsed="1"/>
-    <w:lsdException w:name="Table Colorful 2" w:semiHidden="1" w:unhideWhenUsed="1"/>
-    <w:lsdException w:name="Table Colorful 3" w:semiHidden="1" w:unhideWhenUsed="1"/>
-    <w:lsdException w:name="Table Columns 1" w:semiHidden="1" w:unhideWhenUsed="1"/>
-    <w:lsdException w:name="Table Columns 2" w:semiHidden="1" w:unhideWhenUsed="1"/>
-    <w:lsdException w:name="Table Columns 3" w:semiHidden="1" w:unhideWhenUsed="1"/>
-    <w:lsdException w:name="Table Columns 4" w:semiHidden="1" w:unhideWhenUsed="1"/>
-    <w:lsdException w:name="Table Columns 5" w:semiHidden="1" w:unhideWhenUsed="1"/>
-    <w:lsdException w:name="Table Grid 1" w:semiHidden="1" w:unhideWhenUsed="1"/>
-    <w:lsdException w:name="Table Grid 2" w:semiHidden="1" w:unhideWhenUsed="1"/>
-    <w:lsdException w:name="Table Grid 3" w:semiHidden="1" w:unhideWhenUsed="1"/>
-    <w:lsdException w:name="Table Grid 4" w:semiHidden="1" w:unhideWhenUsed="1"/>
-    <w:lsdException w:name="Table Grid 5" w:semiHidden="1" w:unhideWhenUsed="1"/>
-    <w:lsdException w:name="Table Grid 6" w:semiHidden="1" w:unhideWhenUsed="1"/>
-    <w:lsdException w:name="Table Grid 7" w:semiHidden="1" w:unhideWhenUsed="1"/>
-    <w:lsdException w:name="Table Grid 8" w:semiHidden="1" w:unhideWhenUsed="1"/>
-    <w:lsdException w:name="Table List 1" w:semiHidden="1" w:unhideWhenUsed="1"/>
-    <w:lsdException w:name="Table List 2" w:semiHidden="1" w:unhideWhenUsed="1"/>
-    <w:lsdException w:name="Table List 3" w:semiHidden="1" w:unhideWhenUsed="1"/>
-    <w:lsdException w:name="Table List 4" w:semiHidden="1" w:unhideWhenUsed="1"/>
-    <w:lsdException w:name="Table List 5" w:semiHidden="1" w:unhideWhenUsed="1"/>
-    <w:lsdException w:name="Table List 6" w:semiHidden="1" w:unhideWhenUsed="1"/>
-    <w:lsdException w:name="Table List 7" w:semiHidden="1" w:unhideWhenUsed="1"/>
-    <w:lsdException w:name="Table List 8" w:semiHidden="1" w:unhideWhenUsed="1"/>
-    <w:lsdException w:name="Table 3D effects 1" w:semiHidden="1" w:unhideWhenUsed="1"/>
-    <w:lsdException w:name="Table 3D effects 2" w:semiHidden="1" w:unhideWhenUsed="1"/>
-    <w:lsdException w:name="Table 3D effects 3" w:semiHidden="1" w:unhideWhenUsed="1"/>
-    <w:lsdException w:name="Table Contemporary" w:semiHidden="1" w:unhideWhenUsed="1"/>
-    <w:lsdException w:name="Table Elegant" w:semiHidden="1" w:unhideWhenUsed="1"/>
-    <w:lsdException w:name="Table Professional" w:semiHidden="1" w:unhideWhenUsed="1"/>
-    <w:lsdException w:name="Table Subtle 1" w:semiHidden="1" w:unhideWhenUsed="1"/>
-    <w:lsdException w:name="Table Subtle 2" w:semiHidden="1" w:unhideWhenUsed="1"/>
-    <w:lsdException w:name="Table Web 1" w:semiHidden="1" w:unhideWhenUsed="1"/>
-    <w:lsdException w:name="Table Web 2" w:semiHidden="1" w:unhideWhenUsed="1"/>
-    <w:lsdException w:name="Table Web 3" w:semiHidden="1" w:unhideWhenUsed="1"/>
-    <w:lsdException w:name="Balloon Text" w:semiHidden="1" w:unhideWhenUsed="1"/>
-    <w:lsdException w:name="Table Grid" w:semiHidden="1" w:uiPriority="39" w:unhideWhenUsed="1"/>
-    <w:lsdException w:name="Table Theme" w:semiHidden="1" w:unhideWhenUsed="1"/>
-    <w:lsdException w:name="Placeholder Text" w:semiHidden="1"/>
-    <w:lsdException w:name="No Spacing" w:uiPriority="1" w:qFormat="1"/>
-    <w:lsdException w:name="Light Shading" w:uiPriority="60"/>
-    <w:lsdException w:name="Light List" w:uiPriority="61"/>
-    <w:lsdException w:name="Light Grid" w:uiPriority="62"/>
-    <w:lsdException w:name="Medium Shading 1" w:uiPriority="63"/>
-    <w:lsdException w:name="Medium Shading 2" w:uiPriority="64"/>
-    <w:lsdException w:name="Medium List 1" w:uiPriority="65"/>
-    <w:lsdException w:name="Medium List 2" w:uiPriority="66"/>
-    <w:lsdException w:name="Medium Grid 1" w:uiPriority="67"/>
-    <w:lsdException w:name="Medium Grid 2" w:uiPriority="68"/>
-    <w:lsdException w:name="Medium Grid 3" w:uiPriority="69"/>
-    <w:lsdException w:name="Dark List" w:uiPriority="70"/>
-    <w:lsdException w:name="Colorful Shading" w:uiPriority="71"/>
-    <w:lsdException w:name="Colorful List" w:uiPriority="72"/>
-    <w:lsdException w:name="Colorful Grid" w:uiPriority="73"/>
-    <w:lsdException w:name="Light Shading Accent 1" w:uiPriority="60"/>
-    <w:lsdException w:name="Light List Accent 1" w:uiPriority="61"/>
-    <w:lsdException w:name="Light Grid Accent 1" w:uiPriority="62"/>
-    <w:lsdException w:name="Medium Shading 1 Accent 1" w:uiPriority="63"/>
-    <w:lsdException w:name="Medium Shading 2 Accent 1" w:uiPriority="64"/>
-    <w:lsdException w:name="Medium List 1 Accent 1" w:uiPriority="65"/>
-    <w:lsdException w:name="Revision" w:semiHidden="1"/>
-    <w:lsdException w:name="List Paragraph" w:uiPriority="34" w:qFormat="1"/>
-    <w:lsdException w:name="Quote" w:uiPriority="29" w:qFormat="1"/>
-    <w:lsdException w:name="Intense Quote" w:uiPriority="30" w:qFormat="1"/>
-    <w:lsdException w:name="Medium List 2 Accent 1" w:uiPriority="66"/>
-    <w:lsdException w:name="Medium Grid 1 Accent 1" w:uiPriority="67"/>
-    <w:lsdException w:name="Medium Grid 2 Accent 1" w:uiPriority="68"/>
-    <w:lsdException w:name="Medium Grid 3 Accent 1" w:uiPriority="69"/>
-    <w:lsdException w:name="Dark List Accent 1" w:uiPriority="70"/>
-    <w:lsdException w:name="Colorful Shading Accent 1" w:uiPriority="71"/>
-    <w:lsdException w:name="Colorful List Accent 1" w:uiPriority="72"/>
-    <w:lsdException w:name="Colorful Grid Accent 1" w:uiPriority="73"/>
-    <w:lsdException w:name="Light Shading Accent 2" w:uiPriority="60"/>
-    <w:lsdException w:name="Light List Accent 2" w:uiPriority="61"/>
-    <w:lsdException w:name="Light Grid Accent 2" w:uiPriority="62"/>
-    <w:lsdException w:name="Medium Shading 1 Accent 2" w:uiPriority="63"/>
-    <w:lsdException w:name="Medium Shading 2 Accent 2" w:uiPriority="64"/>
-    <w:lsdException w:name="Medium List 1 Accent 2" w:uiPriority="65"/>
-    <w:lsdException w:name="Medium List 2 Accent 2" w:uiPriority="66"/>
-    <w:lsdException w:name="Medium Grid 1 Accent 2" w:uiPriority="67"/>
-    <w:lsdException w:name="Medium Grid 2 Accent 2" w:uiPriority="68"/>
-    <w:lsdException w:name="Medium Grid 3 Accent 2" w:uiPriority="69"/>
-    <w:lsdException w:name="Dark List Accent 2" w:uiPriority="70"/>
-    <w:lsdException w:name="Colorful Shading Accent 2" w:uiPriority="71"/>
-    <w:lsdException w:name="Colorful List Accent 2" w:uiPriority="72"/>
-    <w:lsdException w:name="Colorful Grid Accent 2" w:uiPriority="73"/>
-    <w:lsdException w:name="Light Shading Accent 3" w:uiPriority="60"/>
-    <w:lsdException w:name="Light List Accent 3" w:uiPriority="61"/>
-    <w:lsdException w:name="Light Grid Accent 3" w:uiPriority="62"/>
-    <w:lsdException w:name="Medium Shading 1 Accent 3" w:uiPriority="63"/>
-    <w:lsdException w:name="Medium Shading 2 Accent 3" w:uiPriority="64"/>
-    <w:lsdException w:name="Medium List 1 Accent 3" w:uiPriority="65"/>
-    <w:lsdException w:name="Medium List 2 Accent 3" w:uiPriority="66"/>
-    <w:lsdException w:name="Medium Grid 1 Accent 3" w:uiPriority="67"/>
-    <w:lsdException w:name="Medium Grid 2 Accent 3" w:uiPriority="68"/>
-    <w:lsdException w:name="Medium Grid 3 Accent 3" w:uiPriority="69"/>
-    <w:lsdException w:name="Dark List Accent 3" w:uiPriority="70"/>
-    <w:lsdException w:name="Colorful Shading Accent 3" w:uiPriority="71"/>
-    <w:lsdException w:name="Colorful List Accent 3" w:uiPriority="72"/>
-    <w:lsdException w:name="Colorful Grid Accent 3" w:uiPriority="73"/>
-    <w:lsdException w:name="Light Shading Accent 4" w:uiPriority="60"/>
-    <w:lsdException w:name="Light List Accent 4" w:uiPriority="61"/>
-    <w:lsdException w:name="Light Grid Accent 4" w:uiPriority="62"/>
-    <w:lsdException w:name="Medium Shading 1 Accent 4" w:uiPriority="63"/>
-    <w:lsdException w:name="Medium Shading 2 Accent 4" w:uiPriority="64"/>
-    <w:lsdException w:name="Medium List 1 Accent 4" w:uiPriority="65"/>
-    <w:lsdException w:name="Medium List 2 Accent 4" w:uiPriority="66"/>
-    <w:lsdException w:name="Medium Grid 1 Accent 4" w:uiPriority="67"/>
-    <w:lsdException w:name="Medium Grid 2 Accent 4" w:uiPriority="68"/>
-    <w:lsdException w:name="Medium Grid 3 Accent 4" w:uiPriority="69"/>
-    <w:lsdException w:name="Dark List Accent 4" w:uiPriority="70"/>
-    <w:lsdException w:name="Colorful Shading Accent 4" w:uiPriority="71"/>
-    <w:lsdException w:name="Colorful List Accent 4" w:uiPriority="72"/>
-    <w:lsdException w:name="Colorful Grid Accent 4" w:uiPriority="73"/>
-    <w:lsdException w:name="Light Shading Accent 5" w:uiPriority="60"/>
-    <w:lsdException w:name="Light List Accent 5" w:uiPriority="61"/>
-    <w:lsdException w:name="Light Grid Accent 5" w:uiPriority="62"/>
-    <w:lsdException w:name="Medium Shading 1 Accent 5" w:uiPriority="63"/>
-    <w:lsdException w:name="Medium Shading 2 Accent 5" w:uiPriority="64"/>
-    <w:lsdException w:name="Medium List 1 Accent 5" w:uiPriority="65"/>
-    <w:lsdException w:name="Medium List 2 Accent 5" w:uiPriority="66"/>
-    <w:lsdException w:name="Medium Grid 1 Accent 5" w:uiPriority="67"/>
-    <w:lsdException w:name="Medium Grid 2 Accent 5" w:uiPriority="68"/>
-    <w:lsdException w:name="Medium Grid 3 Accent 5" w:uiPriority="69"/>
-    <w:lsdException w:name="Dark List Accent 5" w:uiPriority="70"/>
-    <w:lsdException w:name="Colorful Shading Accent 5" w:uiPriority="71"/>
-    <w:lsdException w:name="Colorful List Accent 5" w:uiPriority="72"/>
-    <w:lsdException w:name="Colorful Grid Accent 5" w:uiPriority="73"/>
-    <w:lsdException w:name="Light Shading Accent 6" w:uiPriority="60"/>
-    <w:lsdException w:name="Light List Accent 6" w:uiPriority="61"/>
-    <w:lsdException w:name="Light Grid Accent 6" w:uiPriority="62"/>
-    <w:lsdException w:name="Medium Shading 1 Accent 6" w:uiPriority="63"/>
-    <w:lsdException w:name="Medium Shading 2 Accent 6" w:uiPriority="64"/>
-    <w:lsdException w:name="Medium List 1 Accent 6" w:uiPriority="65"/>
-    <w:lsdException w:name="Medium List 2 Accent 6" w:uiPriority="66"/>
-    <w:lsdException w:name="Medium Grid 1 Accent 6" w:uiPriority="67"/>
-    <w:lsdException w:name="Medium Grid 2 Accent 6" w:uiPriority="68"/>
-    <w:lsdException w:name="Medium Grid 3 Accent 6" w:uiPriority="69"/>
-    <w:lsdException w:name="Dark List Accent 6" w:uiPriority="70"/>
-    <w:lsdException w:name="Colorful Shading Accent 6" w:uiPriority="71"/>
-    <w:lsdException w:name="Colorful List Accent 6" w:uiPriority="72"/>
-    <w:lsdException w:name="Colorful Grid Accent 6" w:uiPriority="73"/>
-    <w:lsdException w:name="Subtle Emphasis" w:uiPriority="19" w:qFormat="1"/>
-    <w:lsdException w:name="Intense Emphasis" w:uiPriority="21" w:qFormat="1"/>
-    <w:lsdException w:name="Subtle Reference" w:uiPriority="31" w:qFormat="1"/>
-    <w:lsdException w:name="Intense Reference" w:uiPriority="32" w:qFormat="1"/>
-    <w:lsdException w:name="Book Title" w:uiPriority="33" w:qFormat="1"/>
-    <w:lsdException w:name="Bibliography" w:semiHidden="1" w:uiPriority="37" w:unhideWhenUsed="1"/>
-    <w:lsdException w:name="TOC Heading" w:semiHidden="1" w:uiPriority="39" w:unhideWhenUsed="1" w:qFormat="1"/>
-    <w:lsdException w:name="Plain Table 1" w:uiPriority="41"/>
-    <w:lsdException w:name="Plain Table 2" w:uiPriority="42"/>
-    <w:lsdException w:name="Plain Table 3" w:uiPriority="43"/>
-    <w:lsdException w:name="Plain Table 4" w:uiPriority="44"/>
-    <w:lsdException w:name="Plain Table 5" w:uiPriority="45"/>
-    <w:lsdException w:name="Grid Table Light" w:uiPriority="40"/>
-    <w:lsdException w:name="Grid Table 1 Light" w:uiPriority="46"/>
-    <w:lsdException w:name="Grid Table 2" w:uiPriority="47"/>
-    <w:lsdException w:name="Grid Table 3" w:uiPriority="48"/>
-    <w:lsdException w:name="Grid Table 4" w:uiPriority="49"/>
-    <w:lsdException w:name="Grid Table 5 Dark" w:uiPriority="50"/>
-    <w:lsdException w:name="Grid Table 6 Colorful" w:uiPriority="51"/>
-    <w:lsdException w:name="Grid Table 7 Colorful" w:uiPriority="52"/>
-    <w:lsdException w:name="Grid Table 1 Light Accent 1" w:uiPriority="46"/>
-    <w:lsdException w:name="Grid Table 2 Accent 1" w:uiPriority="47"/>
-    <w:lsdException w:name="Grid Table 3 Accent 1" w:uiPriority="48"/>
-    <w:lsdException w:name="Grid Table 4 Accent 1" w:uiPriority="49"/>
-    <w:lsdException w:name="Grid Table 5 Dark Accent 1" w:uiPriority="50"/>
-    <w:lsdException w:name="Grid Table 6 Colorful Accent 1" w:uiPriority="51"/>
-    <w:lsdException w:name="Grid Table 7 Colorful Accent 1" w:uiPriority="52"/>
-    <w:lsdException w:name="Grid Table 1 Light Accent 2" w:uiPriority="46"/>
-    <w:lsdException w:name="Grid Table 2 Accent 2" w:uiPriority="47"/>
-    <w:lsdException w:name="Grid Table 3 Accent 2" w:uiPriority="48"/>
-    <w:lsdException w:name="Grid Table 4 Accent 2" w:uiPriority="49"/>
-    <w:lsdException w:name="Grid Table 5 Dark Accent 2" w:uiPriority="50"/>
-    <w:lsdException w:name="Grid Table 6 Colorful Accent 2" w:uiPriority="51"/>
-    <w:lsdException w:name="Grid Table 7 Colorful Accent 2" w:uiPriority="52"/>
-    <w:lsdException w:name="Grid Table 1 Light Accent 3" w:uiPriority="46"/>
-    <w:lsdException w:name="Grid Table 2 Accent 3" w:uiPriority="47"/>
-    <w:lsdException w:name="Grid Table 3 Accent 3" w:uiPriority="48"/>
-    <w:lsdException w:name="Grid Table 4 Accent 3" w:uiPriority="49"/>
-    <w:lsdException w:name="Grid Table 5 Dark Accent 3" w:uiPriority="50"/>
-    <w:lsdException w:name="Grid Table 6 Colorful Accent 3" w:uiPriority="51"/>
-    <w:lsdException w:name="Grid Table 7 Colorful Accent 3" w:uiPriority="52"/>
-    <w:lsdException w:name="Grid Table 1 Light Accent 4" w:uiPriority="46"/>
-    <w:lsdException w:name="Grid Table 2 Accent 4" w:uiPriority="47"/>
-    <w:lsdException w:name="Grid Table 3 Accent 4" w:uiPriority="48"/>
-    <w:lsdException w:name="Grid Table 4 Accent 4" w:uiPriority="49"/>
-    <w:lsdException w:name="Grid Table 5 Dark Accent 4" w:uiPriority="50"/>
-    <w:lsdException w:name="Grid Table 6 Colorful Accent 4" w:uiPriority="51"/>
-    <w:lsdException w:name="Grid Table 7 Colorful Accent 4" w:uiPriority="52"/>
-    <w:lsdException w:name="Grid Table 1 Light Accent 5" w:uiPriority="46"/>
-    <w:lsdException w:name="Grid Table 2 Accent 5" w:uiPriority="47"/>
-    <w:lsdException w:name="Grid Table 3 Accent 5" w:uiPriority="48"/>
-    <w:lsdException w:name="Grid Table 4 Accent 5" w:uiPriority="49"/>
-    <w:lsdException w:name="Grid Table 5 Dark Accent 5" w:uiPriority="50"/>
-    <w:lsdException w:name="Grid Table 6 Colorful Accent 5" w:uiPriority="51"/>
-    <w:lsdException w:name="Grid Table 7 Colorful Accent 5" w:uiPriority="52"/>
-    <w:lsdException w:name="Grid Table 1 Light Accent 6" w:uiPriority="46"/>
-    <w:lsdException w:name="Grid Table 2 Accent 6" w:uiPriority="47"/>
-    <w:lsdException w:name="Grid Table 3 Accent 6" w:uiPriority="48"/>
-    <w:lsdException w:name="Grid Table 4 Accent 6" w:uiPriority="49"/>
-    <w:lsdException w:name="Grid Table 5 Dark Accent 6" w:uiPriority="50"/>
-    <w:lsdException w:name="Grid Table 6 Colorful Accent 6" w:uiPriority="51"/>
-    <w:lsdException w:name="Grid Table 7 Colorful Accent 6" w:uiPriority="52"/>
-    <w:lsdException w:name="List Table 1 Light" w:uiPriority="46"/>
-    <w:lsdException w:name="List Table 2" w:uiPriority="47"/>
-    <w:lsdException w:name="List Table 3" w:uiPriority="48"/>
-    <w:lsdException w:name="List Table 4" w:uiPriority="49"/>
-    <w:lsdException w:name="List Table 5 Dark" w:uiPriority="50"/>
-    <w:lsdException w:name="List Table 6 Colorful" w:uiPriority="51"/>
-    <w:lsdException w:name="List Table 7 Colorful" w:uiPriority="52"/>
-    <w:lsdException w:name="List Table 1 Light Accent 1" w:uiPriority="46"/>
-    <w:lsdException w:name="List Table 2 Accent 1" w:uiPriority="47"/>
-    <w:lsdException w:name="List Table 3 Accent 1" w:uiPriority="48"/>
-    <w:lsdException w:name="List Table 4 Accent 1" w:uiPriority="49"/>
-    <w:lsdException w:name="List Table 5 Dark Accent 1" w:uiPriority="50"/>
-    <w:lsdException w:name="List Table 6 Colorful Accent 1" w:uiPriority="51"/>
-    <w:lsdException w:name="List Table 7 Colorful Accent 1" w:uiPriority="52"/>
-    <w:lsdException w:name="List Table 1 Light Accent 2" w:uiPriority="46"/>
-    <w:lsdException w:name="List Table 2 Accent 2" w:uiPriority="47"/>
-    <w:lsdException w:name="List Table 3 Accent 2" w:uiPriority="48"/>
-    <w:lsdException w:name="List Table 4 Accent 2" w:uiPriority="49"/>
-    <w:lsdException w:name="List Table 5 Dark Accent 2" w:uiPriority="50"/>
-    <w:lsdException w:name="List Table 6 Colorful Accent 2" w:uiPriority="51"/>
-    <w:lsdException w:name="List Table 7 Colorful Accent 2" w:uiPriority="52"/>
-    <w:lsdException w:name="List Table 1 Light Accent 3" w:uiPriority="46"/>
-    <w:lsdException w:name="List Table 2 Accent 3" w:uiPriority="47"/>
-    <w:lsdException w:name="List Table 3 Accent 3" w:uiPriority="48"/>
-    <w:lsdException w:name="List Table 4 Accent 3" w:uiPriority="49"/>
-    <w:lsdException w:name="List Table 5 Dark Accent 3" w:uiPriority="50"/>
-    <w:lsdException w:name="List Table 6 Colorful Accent 3" w:uiPriority="51"/>
-    <w:lsdException w:name="List Table 7 Colorful Accent 3" w:uiPriority="52"/>
-    <w:lsdException w:name="List Table 1 Light Accent 4" w:uiPriority="46"/>
-    <w:lsdException w:name="List Table 2 Accent 4" w:uiPriority="47"/>
-    <w:lsdException w:name="List Table 3 Accent 4" w:uiPriority="48"/>
-    <w:lsdException w:name="List Table 4 Accent 4" w:uiPriority="49"/>
-    <w:lsdException w:name="List Table 5 Dark Accent 4" w:uiPriority="50"/>
-    <w:lsdException w:name="List Table 6 Colorful Accent 4" w:uiPriority="51"/>
-    <w:lsdException w:name="List Table 7 Colorful Accent 4" w:uiPriority="52"/>
-    <w:lsdException w:name="List Table 1 Light Accent 5" w:uiPriority="46"/>
-    <w:lsdException w:name="List Table 2 Accent 5" w:uiPriority="47"/>
-    <w:lsdException w:name="List Table 3 Accent 5" w:uiPriority="48"/>
-    <w:lsdException w:name="List Table 4 Accent 5" w:uiPriority="49"/>
-    <w:lsdException w:name="List Table 5 Dark Accent 5" w:uiPriority="50"/>
-    <w:lsdException w:name="List Table 6 Colorful Accent 5" w:uiPriority="51"/>
-    <w:lsdException w:name="List Table 7 Colorful Accent 5" w:uiPriority="52"/>
-    <w:lsdException w:name="List Table 1 Light Accent 6" w:uiPriority="46"/>
-    <w:lsdException w:name="List Table 2 Accent 6" w:uiPriority="47"/>
-    <w:lsdException w:name="List Table 3 Accent 6" w:uiPriority="48"/>
-    <w:lsdException w:name="List Table 4 Accent 6" w:uiPriority="49"/>
-    <w:lsdException w:name="List Table 5 Dark Accent 6" w:uiPriority="50"/>
-    <w:lsdException w:name="List Table 6 Colorful Accent 6" w:uiPriority="51"/>
-    <w:lsdException w:name="List Table 7 Colorful Accent 6" w:uiPriority="52"/>
-    <w:lsdException w:name="Mention" w:semiHidden="1" w:unhideWhenUsed="1"/>
-    <w:lsdException w:name="Smart Hyperlink" w:semiHidden="1" w:unhideWhenUsed="1"/>
-    <w:lsdException w:name="Hashtag" w:semiHidden="1" w:unhideWhenUsed="1"/>
-    <w:lsdException w:name="Unresolved Mention" w:semiHidden="1" w:unhideWhenUsed="1"/>
-    <w:lsdException w:name="Smart Link" w:semiHidden="1" w:unhideWhenUsed="1"/>
+  <w:latentStyles w:defLockedState="0" w:defUIPriority="99" w:defSemiHidden="1" w:defUnhideWhenUsed="1" w:defQFormat="0" w:count="267">
+    <w:lsdException w:name="Normal" w:semiHidden="0" w:uiPriority="0" w:unhideWhenUsed="0" w:qFormat="1"/>
+    <w:lsdException w:name="heading 1" w:semiHidden="0" w:uiPriority="9" w:unhideWhenUsed="0" w:qFormat="1"/>
+    <w:lsdException w:name="heading 2" w:uiPriority="9" w:qFormat="1"/>
+    <w:lsdException w:name="heading 3" w:uiPriority="9" w:qFormat="1"/>
+    <w:lsdException w:name="heading 4" w:uiPriority="9" w:qFormat="1"/>
+    <w:lsdException w:name="heading 5" w:uiPriority="9" w:qFormat="1"/>
+    <w:lsdException w:name="heading 6" w:uiPriority="9" w:qFormat="1"/>
+    <w:lsdException w:name="heading 7" w:uiPriority="9" w:qFormat="1"/>
+    <w:lsdException w:name="heading 8" w:uiPriority="9" w:qFormat="1"/>
+    <w:lsdException w:name="heading 9" w:uiPriority="9" w:qFormat="1"/>
+    <w:lsdException w:name="toc 1" w:uiPriority="39"/>
+    <w:lsdException w:name="toc 2" w:uiPriority="39"/>
+    <w:lsdException w:name="toc 3" w:uiPriority="39"/>
+    <w:lsdException w:name="toc 4" w:uiPriority="39"/>
+    <w:lsdException w:name="toc 5" w:uiPriority="39"/>
+    <w:lsdException w:name="toc 6" w:uiPriority="39"/>
+    <w:lsdException w:name="toc 7" w:uiPriority="39"/>
+    <w:lsdException w:name="toc 8" w:uiPriority="39"/>
+    <w:lsdException w:name="toc 9" w:uiPriority="39"/>
+    <w:lsdException w:name="caption" w:uiPriority="35" w:qFormat="1"/>
+    <w:lsdException w:name="Title" w:semiHidden="0" w:uiPriority="10" w:unhideWhenUsed="0" w:qFormat="1"/>
+    <w:lsdException w:name="Default Paragraph Font" w:uiPriority="1"/>
+    <w:lsdException w:name="Subtitle" w:semiHidden="0" w:uiPriority="11" w:unhideWhenUsed="0" w:qFormat="1"/>
+    <w:lsdException w:name="Strong" w:semiHidden="0" w:uiPriority="22" w:unhideWhenUsed="0" w:qFormat="1"/>
+    <w:lsdException w:name="Emphasis" w:semiHidden="0" w:uiPriority="20" w:unhideWhenUsed="0" w:qFormat="1"/>
+    <w:lsdException w:name="Table Grid" w:uiPriority="39"/>
+    <w:lsdException w:name="Placeholder Text" w:unhideWhenUsed="0"/>
+    <w:lsdException w:name="No Spacing" w:semiHidden="0" w:uiPriority="1" w:unhideWhenUsed="0" w:qFormat="1"/>
+    <w:lsdException w:name="Light Shading" w:semiHidden="0" w:uiPriority="60" w:unhideWhenUsed="0"/>
+    <w:lsdException w:name="Light List" w:semiHidden="0" w:uiPriority="61" w:unhideWhenUsed="0"/>
+    <w:lsdException w:name="Light Grid" w:semiHidden="0" w:uiPriority="62" w:unhideWhenUsed="0"/>
+    <w:lsdException w:name="Medium Shading 1" w:semiHidden="0" w:uiPriority="63" w:unhideWhenUsed="0"/>
+    <w:lsdException w:name="Medium Shading 2" w:semiHidden="0" w:uiPriority="64" w:unhideWhenUsed="0"/>
+    <w:lsdException w:name="Medium List 1" w:semiHidden="0" w:uiPriority="65" w:unhideWhenUsed="0"/>
+    <w:lsdException w:name="Medium List 2" w:semiHidden="0" w:uiPriority="66" w:unhideWhenUsed="0"/>
+    <w:lsdException w:name="Medium Grid 1" w:semiHidden="0" w:uiPriority="67" w:unhideWhenUsed="0"/>
+    <w:lsdException w:name="Medium Grid 2" w:semiHidden="0" w:uiPriority="68" w:unhideWhenUsed="0"/>
+    <w:lsdException w:name="Medium Grid 3" w:semiHidden="0" w:uiPriority="69" w:unhideWhenUsed="0"/>
+    <w:lsdException w:name="Dark List" w:semiHidden="0" w:uiPriority="70" w:unhideWhenUsed="0"/>
+    <w:lsdException w:name="Colorful Shading" w:semiHidden="0" w:uiPriority="71" w:unhideWhenUsed="0"/>
+    <w:lsdException w:name="Colorful List" w:semiHidden="0" w:uiPriority="72" w:unhideWhenUsed="0"/>
+    <w:lsdException w:name="Colorful Grid" w:semiHidden="0" w:uiPriority="73" w:unhideWhenUsed="0"/>
+    <w:lsdException w:name="Light Shading Accent 1" w:semiHidden="0" w:uiPriority="60" w:unhideWhenUsed="0"/>
+    <w:lsdException w:name="Light List Accent 1" w:semiHidden="0" w:uiPriority="61" w:unhideWhenUsed="0"/>
+    <w:lsdException w:name="Light Grid Accent 1" w:semiHidden="0" w:uiPriority="62" w:unhideWhenUsed="0"/>
+    <w:lsdException w:name="Medium Shading 1 Accent 1" w:semiHidden="0" w:uiPriority="63" w:unhideWhenUsed="0"/>
+    <w:lsdException w:name="Medium Shading 2 Accent 1" w:semiHidden="0" w:uiPriority="64" w:unhideWhenUsed="0"/>
+    <w:lsdException w:name="Medium List 1 Accent 1" w:semiHidden="0" w:uiPriority="65" w:unhideWhenUsed="0"/>
+    <w:lsdException w:name="Revision" w:unhideWhenUsed="0"/>
+    <w:lsdException w:name="List Paragraph" w:semiHidden="0" w:uiPriority="34" w:unhideWhenUsed="0" w:qFormat="1"/>
+    <w:lsdException w:name="Quote" w:semiHidden="0" w:uiPriority="29" w:unhideWhenUsed="0" w:qFormat="1"/>
+    <w:lsdException w:name="Intense Quote" w:semiHidden="0" w:uiPriority="30" w:unhideWhenUsed="0" w:qFormat="1"/>
+    <w:lsdException w:name="Medium List 2 Accent 1" w:semiHidden="0" w:uiPriority="66" w:unhideWhenUsed="0"/>
+    <w:lsdException w:name="Medium Grid 1 Accent 1" w:semiHidden="0" w:uiPriority="67" w:unhideWhenUsed="0"/>
+    <w:lsdException w:name="Medium Grid 2 Accent 1" w:semiHidden="0" w:uiPriority="68" w:unhideWhenUsed="0"/>
+    <w:lsdException w:name="Medium Grid 3 Accent 1" w:semiHidden="0" w:uiPriority="69" w:unhideWhenUsed="0"/>
+    <w:lsdException w:name="Dark List Accent 1" w:semiHidden="0" w:uiPriority="70" w:unhideWhenUsed="0"/>
+    <w:lsdException w:name="Colorful Shading Accent 1" w:semiHidden="0" w:uiPriority="71" w:unhideWhenUsed="0"/>
+    <w:lsdException w:name="Colorful List Accent 1" w:semiHidden="0" w:uiPriority="72" w:unhideWhenUsed="0"/>
+    <w:lsdException w:name="Colorful Grid Accent 1" w:semiHidden="0" w:uiPriority="73" w:unhideWhenUsed="0"/>
+    <w:lsdException w:name="Light Shading Accent 2" w:semiHidden="0" w:uiPriority="60" w:unhideWhenUsed="0"/>
+    <w:lsdException w:name="Light List Accent 2" w:semiHidden="0" w:uiPriority="61" w:unhideWhenUsed="0"/>
+    <w:lsdException w:name="Light Grid Accent 2" w:semiHidden="0" w:uiPriority="62" w:unhideWhenUsed="0"/>
+    <w:lsdException w:name="Medium Shading 1 Accent 2" w:semiHidden="0" w:uiPriority="63" w:unhideWhenUsed="0"/>
+    <w:lsdException w:name="Medium Shading 2 Accent 2" w:semiHidden="0" w:uiPriority="64" w:unhideWhenUsed="0"/>
+    <w:lsdException w:name="Medium List 1 Accent 2" w:semiHidden="0" w:uiPriority="65" w:unhideWhenUsed="0"/>
+    <w:lsdException w:name="Medium List 2 Accent 2" w:semiHidden="0" w:uiPriority="66" w:unhideWhenUsed="0"/>
+    <w:lsdException w:name="Medium Grid 1 Accent 2" w:semiHidden="0" w:uiPriority="67" w:unhideWhenUsed="0"/>
+    <w:lsdException w:name="Medium Grid 2 Accent 2" w:semiHidden="0" w:uiPriority="68" w:unhideWhenUsed="0"/>
+    <w:lsdException w:name="Medium Grid 3 Accent 2" w:semiHidden="0" w:uiPriority="69" w:unhideWhenUsed="0"/>
+    <w:lsdException w:name="Dark List Accent 2" w:semiHidden="0" w:uiPriority="70" w:unhideWhenUsed="0"/>
+    <w:lsdException w:name="Colorful Shading Accent 2" w:semiHidden="0" w:uiPriority="71" w:unhideWhenUsed="0"/>
+    <w:lsdException w:name="Colorful List Accent 2" w:semiHidden="0" w:uiPriority="72" w:unhideWhenUsed="0"/>
+    <w:lsdException w:name="Colorful Grid Accent 2" w:semiHidden="0" w:uiPriority="73" w:unhideWhenUsed="0"/>
+    <w:lsdException w:name="Light Shading Accent 3" w:semiHidden="0" w:uiPriority="60" w:unhideWhenUsed="0"/>
+    <w:lsdException w:name="Light List Accent 3" w:semiHidden="0" w:uiPriority="61" w:unhideWhenUsed="0"/>
+    <w:lsdException w:name="Light Grid Accent 3" w:semiHidden="0" w:uiPriority="62" w:unhideWhenUsed="0"/>
+    <w:lsdException w:name="Medium Shading 1 Accent 3" w:semiHidden="0" w:uiPriority="63" w:unhideWhenUsed="0"/>
+    <w:lsdException w:name="Medium Shading 2 Accent 3" w:semiHidden="0" w:uiPriority="64" w:unhideWhenUsed="0"/>
+    <w:lsdException w:name="Medium List 1 Accent 3" w:semiHidden="0" w:uiPriority="65" w:unhideWhenUsed="0"/>
+    <w:lsdException w:name="Medium List 2 Accent 3" w:semiHidden="0" w:uiPriority="66" w:unhideWhenUsed="0"/>
+    <w:lsdException w:name="Medium Grid 1 Accent 3" w:semiHidden="0" w:uiPriority="67" w:unhideWhenUsed="0"/>
+    <w:lsdException w:name="Medium Grid 2 Accent 3" w:semiHidden="0" w:uiPriority="68" w:unhideWhenUsed="0"/>
+    <w:lsdException w:name="Medium Grid 3 Accent 3" w:semiHidden="0" w:uiPriority="69" w:unhideWhenUsed="0"/>
+    <w:lsdException w:name="Dark List Accent 3" w:semiHidden="0" w:uiPriority="70" w:unhideWhenUsed="0"/>
+    <w:lsdException w:name="Colorful Shading Accent 3" w:semiHidden="0" w:uiPriority="71" w:unhideWhenUsed="0"/>
+    <w:lsdException w:name="Colorful List Accent 3" w:semiHidden="0" w:uiPriority="72" w:unhideWhenUsed="0"/>
+    <w:lsdException w:name="Colorful Grid Accent 3" w:semiHidden="0" w:uiPriority="73" w:unhideWhenUsed="0"/>
+    <w:lsdException w:name="Light Shading Accent 4" w:semiHidden="0" w:uiPriority="60" w:unhideWhenUsed="0"/>
+    <w:lsdException w:name="Light List Accent 4" w:semiHidden="0" w:uiPriority="61" w:unhideWhenUsed="0"/>
+    <w:lsdException w:name="Light Grid Accent 4" w:semiHidden="0" w:uiPriority="62" w:unhideWhenUsed="0"/>
+    <w:lsdException w:name="Medium Shading 1 Accent 4" w:semiHidden="0" w:uiPriority="63" w:unhideWhenUsed="0"/>
+    <w:lsdException w:name="Medium Shading 2 Accent 4" w:semiHidden="0" w:uiPriority="64" w:unhideWhenUsed="0"/>
+    <w:lsdException w:name="Medium List 1 Accent 4" w:semiHidden="0" w:uiPriority="65" w:unhideWhenUsed="0"/>
+    <w:lsdException w:name="Medium List 2 Accent 4" w:semiHidden="0" w:uiPriority="66" w:unhideWhenUsed="0"/>
+    <w:lsdException w:name="Medium Grid 1 Accent 4" w:semiHidden="0" w:uiPriority="67" w:unhideWhenUsed="0"/>
+    <w:lsdException w:name="Medium Grid 2 Accent 4" w:semiHidden="0" w:uiPriority="68" w:unhideWhenUsed="0"/>
+    <w:lsdException w:name="Medium Grid 3 Accent 4" w:semiHidden="0" w:uiPriority="69" w:unhideWhenUsed="0"/>
+    <w:lsdException w:name="Dark List Accent 4" w:semiHidden="0" w:uiPriority="70" w:unhideWhenUsed="0"/>
+    <w:lsdException w:name="Colorful Shading Accent 4" w:semiHidden="0" w:uiPriority="71" w:unhideWhenUsed="0"/>
+    <w:lsdException w:name="Colorful List Accent 4" w:semiHidden="0" w:uiPriority="72" w:unhideWhenUsed="0"/>
+    <w:lsdException w:name="Colorful Grid Accent 4" w:semiHidden="0" w:uiPriority="73" w:unhideWhenUsed="0"/>
+    <w:lsdException w:name="Light Shading Accent 5" w:semiHidden="0" w:uiPriority="60" w:unhideWhenUsed="0"/>
+    <w:lsdException w:name="Light List Accent 5" w:semiHidden="0" w:uiPriority="61" w:unhideWhenUsed="0"/>
+    <w:lsdException w:name="Light Grid Accent 5" w:semiHidden="0" w:uiPriority="62" w:unhideWhenUsed="0"/>
+    <w:lsdException w:name="Medium Shading 1 Accent 5" w:semiHidden="0" w:uiPriority="63" w:unhideWhenUsed="0"/>
+    <w:lsdException w:name="Medium Shading 2 Accent 5" w:semiHidden="0" w:uiPriority="64" w:unhideWhenUsed="0"/>
+    <w:lsdException w:name="Medium List 1 Accent 5" w:semiHidden="0" w:uiPriority="65" w:unhideWhenUsed="0"/>
+    <w:lsdException w:name="Medium List 2 Accent 5" w:semiHidden="0" w:uiPriority="66" w:unhideWhenUsed="0"/>
+    <w:lsdException w:name="Medium Grid 1 Accent 5" w:semiHidden="0" w:uiPriority="67" w:unhideWhenUsed="0"/>
+    <w:lsdException w:name="Medium Grid 2 Accent 5" w:semiHidden="0" w:uiPriority="68" w:unhideWhenUsed="0"/>
+    <w:lsdException w:name="Medium Grid 3 Accent 5" w:semiHidden="0" w:uiPriority="69" w:unhideWhenUsed="0"/>
+    <w:lsdException w:name="Dark List Accent 5" w:semiHidden="0" w:uiPriority="70" w:unhideWhenUsed="0"/>
+    <w:lsdException w:name="Colorful Shading Accent 5" w:semiHidden="0" w:uiPriority="71" w:unhideWhenUsed="0"/>
+    <w:lsdException w:name="Colorful List Accent 5" w:semiHidden="0" w:uiPriority="72" w:unhideWhenUsed="0"/>
+    <w:lsdException w:name="Colorful Grid Accent 5" w:semiHidden="0" w:uiPriority="73" w:unhideWhenUsed="0"/>
+    <w:lsdException w:name="Light Shading Accent 6" w:semiHidden="0" w:uiPriority="60" w:unhideWhenUsed="0"/>
+    <w:lsdException w:name="Light List Accent 6" w:semiHidden="0" w:uiPriority="61" w:unhideWhenUsed="0"/>
+    <w:lsdException w:name="Light Grid Accent 6" w:semiHidden="0" w:uiPriority="62" w:unhideWhenUsed="0"/>
+    <w:lsdException w:name="Medium Shading 1 Accent 6" w:semiHidden="0" w:uiPriority="63" w:unhideWhenUsed="0"/>
+    <w:lsdException w:name="Medium Shading 2 Accent 6" w:semiHidden="0" w:uiPriority="64" w:unhideWhenUsed="0"/>
+    <w:lsdException w:name="Medium List 1 Accent 6" w:semiHidden="0" w:uiPriority="65" w:unhideWhenUsed="0"/>
+    <w:lsdException w:name="Medium List 2 Accent 6" w:semiHidden="0" w:uiPriority="66" w:unhideWhenUsed="0"/>
+    <w:lsdException w:name="Medium Grid 1 Accent 6" w:semiHidden="0" w:uiPriority="67" w:unhideWhenUsed="0"/>
+    <w:lsdException w:name="Medium Grid 2 Accent 6" w:semiHidden="0" w:uiPriority="68" w:unhideWhenUsed="0"/>
+    <w:lsdException w:name="Medium Grid 3 Accent 6" w:semiHidden="0" w:uiPriority="69" w:unhideWhenUsed="0"/>
+    <w:lsdException w:name="Dark List Accent 6" w:semiHidden="0" w:uiPriority="70" w:unhideWhenUsed="0"/>
+    <w:lsdException w:name="Colorful Shading Accent 6" w:semiHidden="0" w:uiPriority="71" w:unhideWhenUsed="0"/>
+    <w:lsdException w:name="Colorful List Accent 6" w:semiHidden="0" w:uiPriority="72" w:unhideWhenUsed="0"/>
+    <w:lsdException w:name="Colorful Grid Accent 6" w:semiHidden="0" w:uiPriority="73" w:unhideWhenUsed="0"/>
+    <w:lsdException w:name="Subtle Emphasis" w:semiHidden="0" w:uiPriority="19" w:unhideWhenUsed="0" w:qFormat="1"/>
+    <w:lsdException w:name="Intense Emphasis" w:semiHidden="0" w:uiPriority="21" w:unhideWhenUsed="0" w:qFormat="1"/>
+    <w:lsdException w:name="Subtle Reference" w:semiHidden="0" w:uiPriority="31" w:unhideWhenUsed="0" w:qFormat="1"/>
+    <w:lsdException w:name="Intense Reference" w:semiHidden="0" w:uiPriority="32" w:unhideWhenUsed="0" w:qFormat="1"/>
+    <w:lsdException w:name="Book Title" w:semiHidden="0" w:uiPriority="33" w:unhideWhenUsed="0" w:qFormat="1"/>
+    <w:lsdException w:name="Bibliography" w:uiPriority="37"/>
+    <w:lsdException w:name="TOC Heading" w:uiPriority="39" w:qFormat="1"/>
   </w:latentStyles>
   <w:style w:type="paragraph" w:default="1" w:styleId="Normal">
     <w:name w:val="Normal"/>
@@ -11503,6 +11591,7 @@
       <w:spacing w:after="0" w:line="240" w:lineRule="auto"/>
     </w:pPr>
     <w:tblPr>
+      <w:tblInd w:w="0" w:type="dxa"/>
       <w:tblBorders>
         <w:top w:val="single" w:sz="4" w:space="0" w:color="auto"/>
         <w:left w:val="single" w:sz="4" w:space="0" w:color="auto"/>
@@ -11511,6 +11600,12 @@
         <w:insideH w:val="single" w:sz="4" w:space="0" w:color="auto"/>
         <w:insideV w:val="single" w:sz="4" w:space="0" w:color="auto"/>
       </w:tblBorders>
+      <w:tblCellMar>
+        <w:top w:w="0" w:type="dxa"/>
+        <w:left w:w="108" w:type="dxa"/>
+        <w:bottom w:w="0" w:type="dxa"/>
+        <w:right w:w="108" w:type="dxa"/>
+      </w:tblCellMar>
     </w:tblPr>
   </w:style>
   <w:style w:type="character" w:styleId="Hyperlink">
@@ -11709,7 +11804,497 @@
       <w:bCs/>
     </w:rPr>
   </w:style>
-  <w:style w:type="character" w:styleId="UnresolvedMention">
+  <w:style w:type="character" w:customStyle="1" w:styleId="UnresolvedMention">
+    <w:name w:val="Unresolved Mention"/>
+    <w:basedOn w:val="DefaultParagraphFont"/>
+    <w:uiPriority w:val="99"/>
+    <w:semiHidden/>
+    <w:unhideWhenUsed/>
+    <w:rsid w:val="00D16D21"/>
+    <w:rPr>
+      <w:color w:val="605E5C"/>
+      <w:shd w:val="clear" w:color="auto" w:fill="E1DFDD"/>
+    </w:rPr>
+  </w:style>
+</w:styles>
+</file>
+
+<file path=word/stylesWithEffects.xml><?xml version="1.0" encoding="utf-8"?>
+<w:styles xmlns:wpc="http://schemas.microsoft.com/office/word/2010/wordprocessingCanvas" xmlns:mc="http://schemas.openxmlformats.org/markup-compatibility/2006" xmlns:o="urn:schemas-microsoft-com:office:office" xmlns:r="http://schemas.openxmlformats.org/officeDocument/2006/relationships" xmlns:m="http://schemas.openxmlformats.org/officeDocument/2006/math" xmlns:v="urn:schemas-microsoft-com:vml" xmlns:wp14="http://schemas.microsoft.com/office/word/2010/wordprocessingDrawing" xmlns:wp="http://schemas.openxmlformats.org/drawingml/2006/wordprocessingDrawing" xmlns:w10="urn:schemas-microsoft-com:office:word" xmlns:w="http://schemas.openxmlformats.org/wordprocessingml/2006/main" xmlns:w14="http://schemas.microsoft.com/office/word/2010/wordml" xmlns:wpg="http://schemas.microsoft.com/office/word/2010/wordprocessingGroup" xmlns:wpi="http://schemas.microsoft.com/office/word/2010/wordprocessingInk" xmlns:wne="http://schemas.microsoft.com/office/word/2006/wordml" xmlns:wps="http://schemas.microsoft.com/office/word/2010/wordprocessingShape" mc:Ignorable="w14 wp14">
+  <w:docDefaults>
+    <w:rPrDefault>
+      <w:rPr>
+        <w:rFonts w:asciiTheme="minorHAnsi" w:eastAsiaTheme="minorHAnsi" w:hAnsiTheme="minorHAnsi" w:cstheme="minorBidi"/>
+        <w:sz w:val="22"/>
+        <w:szCs w:val="22"/>
+        <w:lang w:val="en-US" w:eastAsia="en-US" w:bidi="ar-SA"/>
+      </w:rPr>
+    </w:rPrDefault>
+    <w:pPrDefault>
+      <w:pPr>
+        <w:spacing w:after="160" w:line="259" w:lineRule="auto"/>
+      </w:pPr>
+    </w:pPrDefault>
+  </w:docDefaults>
+  <w:latentStyles w:defLockedState="0" w:defUIPriority="99" w:defSemiHidden="1" w:defUnhideWhenUsed="1" w:defQFormat="0" w:count="267">
+    <w:lsdException w:name="Normal" w:semiHidden="0" w:uiPriority="0" w:unhideWhenUsed="0" w:qFormat="1"/>
+    <w:lsdException w:name="heading 1" w:semiHidden="0" w:uiPriority="9" w:unhideWhenUsed="0" w:qFormat="1"/>
+    <w:lsdException w:name="heading 2" w:uiPriority="9" w:qFormat="1"/>
+    <w:lsdException w:name="heading 3" w:uiPriority="9" w:qFormat="1"/>
+    <w:lsdException w:name="heading 4" w:uiPriority="9" w:qFormat="1"/>
+    <w:lsdException w:name="heading 5" w:uiPriority="9" w:qFormat="1"/>
+    <w:lsdException w:name="heading 6" w:uiPriority="9" w:qFormat="1"/>
+    <w:lsdException w:name="heading 7" w:uiPriority="9" w:qFormat="1"/>
+    <w:lsdException w:name="heading 8" w:uiPriority="9" w:qFormat="1"/>
+    <w:lsdException w:name="heading 9" w:uiPriority="9" w:qFormat="1"/>
+    <w:lsdException w:name="toc 1" w:uiPriority="39"/>
+    <w:lsdException w:name="toc 2" w:uiPriority="39"/>
+    <w:lsdException w:name="toc 3" w:uiPriority="39"/>
+    <w:lsdException w:name="toc 4" w:uiPriority="39"/>
+    <w:lsdException w:name="toc 5" w:uiPriority="39"/>
+    <w:lsdException w:name="toc 6" w:uiPriority="39"/>
+    <w:lsdException w:name="toc 7" w:uiPriority="39"/>
+    <w:lsdException w:name="toc 8" w:uiPriority="39"/>
+    <w:lsdException w:name="toc 9" w:uiPriority="39"/>
+    <w:lsdException w:name="caption" w:uiPriority="35" w:qFormat="1"/>
+    <w:lsdException w:name="Title" w:semiHidden="0" w:uiPriority="10" w:unhideWhenUsed="0" w:qFormat="1"/>
+    <w:lsdException w:name="Default Paragraph Font" w:uiPriority="1"/>
+    <w:lsdException w:name="Subtitle" w:semiHidden="0" w:uiPriority="11" w:unhideWhenUsed="0" w:qFormat="1"/>
+    <w:lsdException w:name="Strong" w:semiHidden="0" w:uiPriority="22" w:unhideWhenUsed="0" w:qFormat="1"/>
+    <w:lsdException w:name="Emphasis" w:semiHidden="0" w:uiPriority="20" w:unhideWhenUsed="0" w:qFormat="1"/>
+    <w:lsdException w:name="Table Grid" w:uiPriority="39"/>
+    <w:lsdException w:name="Placeholder Text" w:unhideWhenUsed="0"/>
+    <w:lsdException w:name="No Spacing" w:semiHidden="0" w:uiPriority="1" w:unhideWhenUsed="0" w:qFormat="1"/>
+    <w:lsdException w:name="Light Shading" w:semiHidden="0" w:uiPriority="60" w:unhideWhenUsed="0"/>
+    <w:lsdException w:name="Light List" w:semiHidden="0" w:uiPriority="61" w:unhideWhenUsed="0"/>
+    <w:lsdException w:name="Light Grid" w:semiHidden="0" w:uiPriority="62" w:unhideWhenUsed="0"/>
+    <w:lsdException w:name="Medium Shading 1" w:semiHidden="0" w:uiPriority="63" w:unhideWhenUsed="0"/>
+    <w:lsdException w:name="Medium Shading 2" w:semiHidden="0" w:uiPriority="64" w:unhideWhenUsed="0"/>
+    <w:lsdException w:name="Medium List 1" w:semiHidden="0" w:uiPriority="65" w:unhideWhenUsed="0"/>
+    <w:lsdException w:name="Medium List 2" w:semiHidden="0" w:uiPriority="66" w:unhideWhenUsed="0"/>
+    <w:lsdException w:name="Medium Grid 1" w:semiHidden="0" w:uiPriority="67" w:unhideWhenUsed="0"/>
+    <w:lsdException w:name="Medium Grid 2" w:semiHidden="0" w:uiPriority="68" w:unhideWhenUsed="0"/>
+    <w:lsdException w:name="Medium Grid 3" w:semiHidden="0" w:uiPriority="69" w:unhideWhenUsed="0"/>
+    <w:lsdException w:name="Dark List" w:semiHidden="0" w:uiPriority="70" w:unhideWhenUsed="0"/>
+    <w:lsdException w:name="Colorful Shading" w:semiHidden="0" w:uiPriority="71" w:unhideWhenUsed="0"/>
+    <w:lsdException w:name="Colorful List" w:semiHidden="0" w:uiPriority="72" w:unhideWhenUsed="0"/>
+    <w:lsdException w:name="Colorful Grid" w:semiHidden="0" w:uiPriority="73" w:unhideWhenUsed="0"/>
+    <w:lsdException w:name="Light Shading Accent 1" w:semiHidden="0" w:uiPriority="60" w:unhideWhenUsed="0"/>
+    <w:lsdException w:name="Light List Accent 1" w:semiHidden="0" w:uiPriority="61" w:unhideWhenUsed="0"/>
+    <w:lsdException w:name="Light Grid Accent 1" w:semiHidden="0" w:uiPriority="62" w:unhideWhenUsed="0"/>
+    <w:lsdException w:name="Medium Shading 1 Accent 1" w:semiHidden="0" w:uiPriority="63" w:unhideWhenUsed="0"/>
+    <w:lsdException w:name="Medium Shading 2 Accent 1" w:semiHidden="0" w:uiPriority="64" w:unhideWhenUsed="0"/>
+    <w:lsdException w:name="Medium List 1 Accent 1" w:semiHidden="0" w:uiPriority="65" w:unhideWhenUsed="0"/>
+    <w:lsdException w:name="Revision" w:unhideWhenUsed="0"/>
+    <w:lsdException w:name="List Paragraph" w:semiHidden="0" w:uiPriority="34" w:unhideWhenUsed="0" w:qFormat="1"/>
+    <w:lsdException w:name="Quote" w:semiHidden="0" w:uiPriority="29" w:unhideWhenUsed="0" w:qFormat="1"/>
+    <w:lsdException w:name="Intense Quote" w:semiHidden="0" w:uiPriority="30" w:unhideWhenUsed="0" w:qFormat="1"/>
+    <w:lsdException w:name="Medium List 2 Accent 1" w:semiHidden="0" w:uiPriority="66" w:unhideWhenUsed="0"/>
+    <w:lsdException w:name="Medium Grid 1 Accent 1" w:semiHidden="0" w:uiPriority="67" w:unhideWhenUsed="0"/>
+    <w:lsdException w:name="Medium Grid 2 Accent 1" w:semiHidden="0" w:uiPriority="68" w:unhideWhenUsed="0"/>
+    <w:lsdException w:name="Medium Grid 3 Accent 1" w:semiHidden="0" w:uiPriority="69" w:unhideWhenUsed="0"/>
+    <w:lsdException w:name="Dark List Accent 1" w:semiHidden="0" w:uiPriority="70" w:unhideWhenUsed="0"/>
+    <w:lsdException w:name="Colorful Shading Accent 1" w:semiHidden="0" w:uiPriority="71" w:unhideWhenUsed="0"/>
+    <w:lsdException w:name="Colorful List Accent 1" w:semiHidden="0" w:uiPriority="72" w:unhideWhenUsed="0"/>
+    <w:lsdException w:name="Colorful Grid Accent 1" w:semiHidden="0" w:uiPriority="73" w:unhideWhenUsed="0"/>
+    <w:lsdException w:name="Light Shading Accent 2" w:semiHidden="0" w:uiPriority="60" w:unhideWhenUsed="0"/>
+    <w:lsdException w:name="Light List Accent 2" w:semiHidden="0" w:uiPriority="61" w:unhideWhenUsed="0"/>
+    <w:lsdException w:name="Light Grid Accent 2" w:semiHidden="0" w:uiPriority="62" w:unhideWhenUsed="0"/>
+    <w:lsdException w:name="Medium Shading 1 Accent 2" w:semiHidden="0" w:uiPriority="63" w:unhideWhenUsed="0"/>
+    <w:lsdException w:name="Medium Shading 2 Accent 2" w:semiHidden="0" w:uiPriority="64" w:unhideWhenUsed="0"/>
+    <w:lsdException w:name="Medium List 1 Accent 2" w:semiHidden="0" w:uiPriority="65" w:unhideWhenUsed="0"/>
+    <w:lsdException w:name="Medium List 2 Accent 2" w:semiHidden="0" w:uiPriority="66" w:unhideWhenUsed="0"/>
+    <w:lsdException w:name="Medium Grid 1 Accent 2" w:semiHidden="0" w:uiPriority="67" w:unhideWhenUsed="0"/>
+    <w:lsdException w:name="Medium Grid 2 Accent 2" w:semiHidden="0" w:uiPriority="68" w:unhideWhenUsed="0"/>
+    <w:lsdException w:name="Medium Grid 3 Accent 2" w:semiHidden="0" w:uiPriority="69" w:unhideWhenUsed="0"/>
+    <w:lsdException w:name="Dark List Accent 2" w:semiHidden="0" w:uiPriority="70" w:unhideWhenUsed="0"/>
+    <w:lsdException w:name="Colorful Shading Accent 2" w:semiHidden="0" w:uiPriority="71" w:unhideWhenUsed="0"/>
+    <w:lsdException w:name="Colorful List Accent 2" w:semiHidden="0" w:uiPriority="72" w:unhideWhenUsed="0"/>
+    <w:lsdException w:name="Colorful Grid Accent 2" w:semiHidden="0" w:uiPriority="73" w:unhideWhenUsed="0"/>
+    <w:lsdException w:name="Light Shading Accent 3" w:semiHidden="0" w:uiPriority="60" w:unhideWhenUsed="0"/>
+    <w:lsdException w:name="Light List Accent 3" w:semiHidden="0" w:uiPriority="61" w:unhideWhenUsed="0"/>
+    <w:lsdException w:name="Light Grid Accent 3" w:semiHidden="0" w:uiPriority="62" w:unhideWhenUsed="0"/>
+    <w:lsdException w:name="Medium Shading 1 Accent 3" w:semiHidden="0" w:uiPriority="63" w:unhideWhenUsed="0"/>
+    <w:lsdException w:name="Medium Shading 2 Accent 3" w:semiHidden="0" w:uiPriority="64" w:unhideWhenUsed="0"/>
+    <w:lsdException w:name="Medium List 1 Accent 3" w:semiHidden="0" w:uiPriority="65" w:unhideWhenUsed="0"/>
+    <w:lsdException w:name="Medium List 2 Accent 3" w:semiHidden="0" w:uiPriority="66" w:unhideWhenUsed="0"/>
+    <w:lsdException w:name="Medium Grid 1 Accent 3" w:semiHidden="0" w:uiPriority="67" w:unhideWhenUsed="0"/>
+    <w:lsdException w:name="Medium Grid 2 Accent 3" w:semiHidden="0" w:uiPriority="68" w:unhideWhenUsed="0"/>
+    <w:lsdException w:name="Medium Grid 3 Accent 3" w:semiHidden="0" w:uiPriority="69" w:unhideWhenUsed="0"/>
+    <w:lsdException w:name="Dark List Accent 3" w:semiHidden="0" w:uiPriority="70" w:unhideWhenUsed="0"/>
+    <w:lsdException w:name="Colorful Shading Accent 3" w:semiHidden="0" w:uiPriority="71" w:unhideWhenUsed="0"/>
+    <w:lsdException w:name="Colorful List Accent 3" w:semiHidden="0" w:uiPriority="72" w:unhideWhenUsed="0"/>
+    <w:lsdException w:name="Colorful Grid Accent 3" w:semiHidden="0" w:uiPriority="73" w:unhideWhenUsed="0"/>
+    <w:lsdException w:name="Light Shading Accent 4" w:semiHidden="0" w:uiPriority="60" w:unhideWhenUsed="0"/>
+    <w:lsdException w:name="Light List Accent 4" w:semiHidden="0" w:uiPriority="61" w:unhideWhenUsed="0"/>
+    <w:lsdException w:name="Light Grid Accent 4" w:semiHidden="0" w:uiPriority="62" w:unhideWhenUsed="0"/>
+    <w:lsdException w:name="Medium Shading 1 Accent 4" w:semiHidden="0" w:uiPriority="63" w:unhideWhenUsed="0"/>
+    <w:lsdException w:name="Medium Shading 2 Accent 4" w:semiHidden="0" w:uiPriority="64" w:unhideWhenUsed="0"/>
+    <w:lsdException w:name="Medium List 1 Accent 4" w:semiHidden="0" w:uiPriority="65" w:unhideWhenUsed="0"/>
+    <w:lsdException w:name="Medium List 2 Accent 4" w:semiHidden="0" w:uiPriority="66" w:unhideWhenUsed="0"/>
+    <w:lsdException w:name="Medium Grid 1 Accent 4" w:semiHidden="0" w:uiPriority="67" w:unhideWhenUsed="0"/>
+    <w:lsdException w:name="Medium Grid 2 Accent 4" w:semiHidden="0" w:uiPriority="68" w:unhideWhenUsed="0"/>
+    <w:lsdException w:name="Medium Grid 3 Accent 4" w:semiHidden="0" w:uiPriority="69" w:unhideWhenUsed="0"/>
+    <w:lsdException w:name="Dark List Accent 4" w:semiHidden="0" w:uiPriority="70" w:unhideWhenUsed="0"/>
+    <w:lsdException w:name="Colorful Shading Accent 4" w:semiHidden="0" w:uiPriority="71" w:unhideWhenUsed="0"/>
+    <w:lsdException w:name="Colorful List Accent 4" w:semiHidden="0" w:uiPriority="72" w:unhideWhenUsed="0"/>
+    <w:lsdException w:name="Colorful Grid Accent 4" w:semiHidden="0" w:uiPriority="73" w:unhideWhenUsed="0"/>
+    <w:lsdException w:name="Light Shading Accent 5" w:semiHidden="0" w:uiPriority="60" w:unhideWhenUsed="0"/>
+    <w:lsdException w:name="Light List Accent 5" w:semiHidden="0" w:uiPriority="61" w:unhideWhenUsed="0"/>
+    <w:lsdException w:name="Light Grid Accent 5" w:semiHidden="0" w:uiPriority="62" w:unhideWhenUsed="0"/>
+    <w:lsdException w:name="Medium Shading 1 Accent 5" w:semiHidden="0" w:uiPriority="63" w:unhideWhenUsed="0"/>
+    <w:lsdException w:name="Medium Shading 2 Accent 5" w:semiHidden="0" w:uiPriority="64" w:unhideWhenUsed="0"/>
+    <w:lsdException w:name="Medium List 1 Accent 5" w:semiHidden="0" w:uiPriority="65" w:unhideWhenUsed="0"/>
+    <w:lsdException w:name="Medium List 2 Accent 5" w:semiHidden="0" w:uiPriority="66" w:unhideWhenUsed="0"/>
+    <w:lsdException w:name="Medium Grid 1 Accent 5" w:semiHidden="0" w:uiPriority="67" w:unhideWhenUsed="0"/>
+    <w:lsdException w:name="Medium Grid 2 Accent 5" w:semiHidden="0" w:uiPriority="68" w:unhideWhenUsed="0"/>
+    <w:lsdException w:name="Medium Grid 3 Accent 5" w:semiHidden="0" w:uiPriority="69" w:unhideWhenUsed="0"/>
+    <w:lsdException w:name="Dark List Accent 5" w:semiHidden="0" w:uiPriority="70" w:unhideWhenUsed="0"/>
+    <w:lsdException w:name="Colorful Shading Accent 5" w:semiHidden="0" w:uiPriority="71" w:unhideWhenUsed="0"/>
+    <w:lsdException w:name="Colorful List Accent 5" w:semiHidden="0" w:uiPriority="72" w:unhideWhenUsed="0"/>
+    <w:lsdException w:name="Colorful Grid Accent 5" w:semiHidden="0" w:uiPriority="73" w:unhideWhenUsed="0"/>
+    <w:lsdException w:name="Light Shading Accent 6" w:semiHidden="0" w:uiPriority="60" w:unhideWhenUsed="0"/>
+    <w:lsdException w:name="Light List Accent 6" w:semiHidden="0" w:uiPriority="61" w:unhideWhenUsed="0"/>
+    <w:lsdException w:name="Light Grid Accent 6" w:semiHidden="0" w:uiPriority="62" w:unhideWhenUsed="0"/>
+    <w:lsdException w:name="Medium Shading 1 Accent 6" w:semiHidden="0" w:uiPriority="63" w:unhideWhenUsed="0"/>
+    <w:lsdException w:name="Medium Shading 2 Accent 6" w:semiHidden="0" w:uiPriority="64" w:unhideWhenUsed="0"/>
+    <w:lsdException w:name="Medium List 1 Accent 6" w:semiHidden="0" w:uiPriority="65" w:unhideWhenUsed="0"/>
+    <w:lsdException w:name="Medium List 2 Accent 6" w:semiHidden="0" w:uiPriority="66" w:unhideWhenUsed="0"/>
+    <w:lsdException w:name="Medium Grid 1 Accent 6" w:semiHidden="0" w:uiPriority="67" w:unhideWhenUsed="0"/>
+    <w:lsdException w:name="Medium Grid 2 Accent 6" w:semiHidden="0" w:uiPriority="68" w:unhideWhenUsed="0"/>
+    <w:lsdException w:name="Medium Grid 3 Accent 6" w:semiHidden="0" w:uiPriority="69" w:unhideWhenUsed="0"/>
+    <w:lsdException w:name="Dark List Accent 6" w:semiHidden="0" w:uiPriority="70" w:unhideWhenUsed="0"/>
+    <w:lsdException w:name="Colorful Shading Accent 6" w:semiHidden="0" w:uiPriority="71" w:unhideWhenUsed="0"/>
+    <w:lsdException w:name="Colorful List Accent 6" w:semiHidden="0" w:uiPriority="72" w:unhideWhenUsed="0"/>
+    <w:lsdException w:name="Colorful Grid Accent 6" w:semiHidden="0" w:uiPriority="73" w:unhideWhenUsed="0"/>
+    <w:lsdException w:name="Subtle Emphasis" w:semiHidden="0" w:uiPriority="19" w:unhideWhenUsed="0" w:qFormat="1"/>
+    <w:lsdException w:name="Intense Emphasis" w:semiHidden="0" w:uiPriority="21" w:unhideWhenUsed="0" w:qFormat="1"/>
+    <w:lsdException w:name="Subtle Reference" w:semiHidden="0" w:uiPriority="31" w:unhideWhenUsed="0" w:qFormat="1"/>
+    <w:lsdException w:name="Intense Reference" w:semiHidden="0" w:uiPriority="32" w:unhideWhenUsed="0" w:qFormat="1"/>
+    <w:lsdException w:name="Book Title" w:semiHidden="0" w:uiPriority="33" w:unhideWhenUsed="0" w:qFormat="1"/>
+    <w:lsdException w:name="Bibliography" w:uiPriority="37"/>
+    <w:lsdException w:name="TOC Heading" w:uiPriority="39" w:qFormat="1"/>
+  </w:latentStyles>
+  <w:style w:type="paragraph" w:default="1" w:styleId="Normal">
+    <w:name w:val="Normal"/>
+    <w:qFormat/>
+    <w:rsid w:val="00205F7F"/>
+  </w:style>
+  <w:style w:type="character" w:default="1" w:styleId="DefaultParagraphFont">
+    <w:name w:val="Default Paragraph Font"/>
+    <w:uiPriority w:val="1"/>
+    <w:semiHidden/>
+    <w:unhideWhenUsed/>
+  </w:style>
+  <w:style w:type="table" w:default="1" w:styleId="TableNormal">
+    <w:name w:val="Normal Table"/>
+    <w:uiPriority w:val="99"/>
+    <w:semiHidden/>
+    <w:unhideWhenUsed/>
+    <w:tblPr>
+      <w:tblInd w:w="0" w:type="dxa"/>
+      <w:tblCellMar>
+        <w:top w:w="0" w:type="dxa"/>
+        <w:left w:w="108" w:type="dxa"/>
+        <w:bottom w:w="0" w:type="dxa"/>
+        <w:right w:w="108" w:type="dxa"/>
+      </w:tblCellMar>
+    </w:tblPr>
+  </w:style>
+  <w:style w:type="numbering" w:default="1" w:styleId="NoList">
+    <w:name w:val="No List"/>
+    <w:uiPriority w:val="99"/>
+    <w:semiHidden/>
+    <w:unhideWhenUsed/>
+  </w:style>
+  <w:style w:type="paragraph" w:customStyle="1" w:styleId="Default">
+    <w:name w:val="Default"/>
+    <w:qFormat/>
+    <w:rsid w:val="00B539E6"/>
+    <w:pPr>
+      <w:autoSpaceDE w:val="0"/>
+      <w:autoSpaceDN w:val="0"/>
+      <w:adjustRightInd w:val="0"/>
+      <w:spacing w:after="0" w:line="240" w:lineRule="auto"/>
+    </w:pPr>
+    <w:rPr>
+      <w:rFonts w:ascii="Calibri" w:hAnsi="Calibri" w:cs="Calibri"/>
+      <w:color w:val="000000"/>
+      <w:sz w:val="24"/>
+      <w:szCs w:val="24"/>
+      <w:lang w:bidi="hi-IN"/>
+    </w:rPr>
+  </w:style>
+  <w:style w:type="paragraph" w:styleId="ListParagraph">
+    <w:name w:val="List Paragraph"/>
+    <w:basedOn w:val="Normal"/>
+    <w:uiPriority w:val="34"/>
+    <w:qFormat/>
+    <w:rsid w:val="008333B1"/>
+    <w:pPr>
+      <w:ind w:left="720"/>
+      <w:contextualSpacing/>
+    </w:pPr>
+  </w:style>
+  <w:style w:type="table" w:customStyle="1" w:styleId="TableGrid">
+    <w:name w:val="TableGrid"/>
+    <w:rsid w:val="009F1D1B"/>
+    <w:pPr>
+      <w:spacing w:after="0" w:line="240" w:lineRule="auto"/>
+    </w:pPr>
+    <w:rPr>
+      <w:rFonts w:eastAsiaTheme="minorEastAsia"/>
+      <w:szCs w:val="20"/>
+      <w:lang w:bidi="hi-IN"/>
+    </w:rPr>
+    <w:tblPr>
+      <w:tblCellMar>
+        <w:top w:w="0" w:type="dxa"/>
+        <w:left w:w="0" w:type="dxa"/>
+        <w:bottom w:w="0" w:type="dxa"/>
+        <w:right w:w="0" w:type="dxa"/>
+      </w:tblCellMar>
+    </w:tblPr>
+  </w:style>
+  <w:style w:type="paragraph" w:styleId="NormalWeb">
+    <w:name w:val="Normal (Web)"/>
+    <w:basedOn w:val="Normal"/>
+    <w:uiPriority w:val="99"/>
+    <w:semiHidden/>
+    <w:unhideWhenUsed/>
+    <w:rsid w:val="00331C8E"/>
+    <w:pPr>
+      <w:spacing w:before="100" w:beforeAutospacing="1" w:after="100" w:afterAutospacing="1" w:line="240" w:lineRule="auto"/>
+    </w:pPr>
+    <w:rPr>
+      <w:rFonts w:ascii="Times New Roman" w:eastAsia="Times New Roman" w:hAnsi="Times New Roman" w:cs="Times New Roman"/>
+      <w:sz w:val="24"/>
+      <w:szCs w:val="24"/>
+    </w:rPr>
+  </w:style>
+  <w:style w:type="table" w:styleId="TableGrid0">
+    <w:name w:val="Table Grid"/>
+    <w:basedOn w:val="TableNormal"/>
+    <w:uiPriority w:val="39"/>
+    <w:rsid w:val="00331C8E"/>
+    <w:pPr>
+      <w:spacing w:after="0" w:line="240" w:lineRule="auto"/>
+    </w:pPr>
+    <w:tblPr>
+      <w:tblInd w:w="0" w:type="dxa"/>
+      <w:tblBorders>
+        <w:top w:val="single" w:sz="4" w:space="0" w:color="auto"/>
+        <w:left w:val="single" w:sz="4" w:space="0" w:color="auto"/>
+        <w:bottom w:val="single" w:sz="4" w:space="0" w:color="auto"/>
+        <w:right w:val="single" w:sz="4" w:space="0" w:color="auto"/>
+        <w:insideH w:val="single" w:sz="4" w:space="0" w:color="auto"/>
+        <w:insideV w:val="single" w:sz="4" w:space="0" w:color="auto"/>
+      </w:tblBorders>
+      <w:tblCellMar>
+        <w:top w:w="0" w:type="dxa"/>
+        <w:left w:w="108" w:type="dxa"/>
+        <w:bottom w:w="0" w:type="dxa"/>
+        <w:right w:w="108" w:type="dxa"/>
+      </w:tblCellMar>
+    </w:tblPr>
+  </w:style>
+  <w:style w:type="character" w:styleId="Hyperlink">
+    <w:name w:val="Hyperlink"/>
+    <w:basedOn w:val="DefaultParagraphFont"/>
+    <w:uiPriority w:val="99"/>
+    <w:unhideWhenUsed/>
+    <w:rsid w:val="00C4115A"/>
+    <w:rPr>
+      <w:color w:val="0563C1" w:themeColor="hyperlink"/>
+      <w:u w:val="single"/>
+    </w:rPr>
+  </w:style>
+  <w:style w:type="character" w:customStyle="1" w:styleId="apple-converted-space">
+    <w:name w:val="apple-converted-space"/>
+    <w:basedOn w:val="DefaultParagraphFont"/>
+    <w:rsid w:val="00F8408D"/>
+  </w:style>
+  <w:style w:type="paragraph" w:styleId="NoSpacing">
+    <w:name w:val="No Spacing"/>
+    <w:uiPriority w:val="1"/>
+    <w:qFormat/>
+    <w:rsid w:val="00BD33EB"/>
+    <w:pPr>
+      <w:spacing w:after="0" w:line="240" w:lineRule="auto"/>
+    </w:pPr>
+  </w:style>
+  <w:style w:type="paragraph" w:styleId="BalloonText">
+    <w:name w:val="Balloon Text"/>
+    <w:basedOn w:val="Normal"/>
+    <w:link w:val="BalloonTextChar"/>
+    <w:uiPriority w:val="99"/>
+    <w:semiHidden/>
+    <w:unhideWhenUsed/>
+    <w:rsid w:val="00153BE3"/>
+    <w:pPr>
+      <w:spacing w:after="0" w:line="240" w:lineRule="auto"/>
+    </w:pPr>
+    <w:rPr>
+      <w:rFonts w:ascii="Tahoma" w:hAnsi="Tahoma" w:cs="Tahoma"/>
+      <w:sz w:val="16"/>
+      <w:szCs w:val="16"/>
+    </w:rPr>
+  </w:style>
+  <w:style w:type="character" w:customStyle="1" w:styleId="BalloonTextChar">
+    <w:name w:val="Balloon Text Char"/>
+    <w:basedOn w:val="DefaultParagraphFont"/>
+    <w:link w:val="BalloonText"/>
+    <w:uiPriority w:val="99"/>
+    <w:semiHidden/>
+    <w:rsid w:val="00153BE3"/>
+    <w:rPr>
+      <w:rFonts w:ascii="Tahoma" w:hAnsi="Tahoma" w:cs="Tahoma"/>
+      <w:sz w:val="16"/>
+      <w:szCs w:val="16"/>
+    </w:rPr>
+  </w:style>
+  <w:style w:type="character" w:styleId="CommentReference">
+    <w:name w:val="annotation reference"/>
+    <w:basedOn w:val="DefaultParagraphFont"/>
+    <w:uiPriority w:val="99"/>
+    <w:semiHidden/>
+    <w:unhideWhenUsed/>
+    <w:rsid w:val="00FC082F"/>
+    <w:rPr>
+      <w:sz w:val="16"/>
+      <w:szCs w:val="16"/>
+    </w:rPr>
+  </w:style>
+  <w:style w:type="paragraph" w:styleId="CommentText">
+    <w:name w:val="annotation text"/>
+    <w:basedOn w:val="Normal"/>
+    <w:link w:val="CommentTextChar"/>
+    <w:uiPriority w:val="99"/>
+    <w:semiHidden/>
+    <w:unhideWhenUsed/>
+    <w:rsid w:val="00FC082F"/>
+    <w:pPr>
+      <w:spacing w:line="240" w:lineRule="auto"/>
+    </w:pPr>
+    <w:rPr>
+      <w:sz w:val="20"/>
+      <w:szCs w:val="20"/>
+    </w:rPr>
+  </w:style>
+  <w:style w:type="character" w:customStyle="1" w:styleId="CommentTextChar">
+    <w:name w:val="Comment Text Char"/>
+    <w:basedOn w:val="DefaultParagraphFont"/>
+    <w:link w:val="CommentText"/>
+    <w:uiPriority w:val="99"/>
+    <w:semiHidden/>
+    <w:rsid w:val="00FC082F"/>
+    <w:rPr>
+      <w:sz w:val="20"/>
+      <w:szCs w:val="20"/>
+    </w:rPr>
+  </w:style>
+  <w:style w:type="paragraph" w:styleId="CommentSubject">
+    <w:name w:val="annotation subject"/>
+    <w:basedOn w:val="CommentText"/>
+    <w:next w:val="CommentText"/>
+    <w:link w:val="CommentSubjectChar"/>
+    <w:uiPriority w:val="99"/>
+    <w:semiHidden/>
+    <w:unhideWhenUsed/>
+    <w:rsid w:val="00FC082F"/>
+    <w:rPr>
+      <w:b/>
+      <w:bCs/>
+    </w:rPr>
+  </w:style>
+  <w:style w:type="character" w:customStyle="1" w:styleId="CommentSubjectChar">
+    <w:name w:val="Comment Subject Char"/>
+    <w:basedOn w:val="CommentTextChar"/>
+    <w:link w:val="CommentSubject"/>
+    <w:uiPriority w:val="99"/>
+    <w:semiHidden/>
+    <w:rsid w:val="00FC082F"/>
+    <w:rPr>
+      <w:b/>
+      <w:bCs/>
+      <w:sz w:val="20"/>
+      <w:szCs w:val="20"/>
+    </w:rPr>
+  </w:style>
+  <w:style w:type="paragraph" w:styleId="Header">
+    <w:name w:val="header"/>
+    <w:basedOn w:val="Normal"/>
+    <w:link w:val="HeaderChar"/>
+    <w:uiPriority w:val="99"/>
+    <w:unhideWhenUsed/>
+    <w:rsid w:val="00230B06"/>
+    <w:pPr>
+      <w:tabs>
+        <w:tab w:val="center" w:pos="4680"/>
+        <w:tab w:val="right" w:pos="9360"/>
+      </w:tabs>
+      <w:spacing w:after="0" w:line="240" w:lineRule="auto"/>
+    </w:pPr>
+  </w:style>
+  <w:style w:type="character" w:customStyle="1" w:styleId="HeaderChar">
+    <w:name w:val="Header Char"/>
+    <w:basedOn w:val="DefaultParagraphFont"/>
+    <w:link w:val="Header"/>
+    <w:uiPriority w:val="99"/>
+    <w:rsid w:val="00230B06"/>
+  </w:style>
+  <w:style w:type="paragraph" w:styleId="Footer">
+    <w:name w:val="footer"/>
+    <w:basedOn w:val="Normal"/>
+    <w:link w:val="FooterChar"/>
+    <w:uiPriority w:val="99"/>
+    <w:unhideWhenUsed/>
+    <w:rsid w:val="00230B06"/>
+    <w:pPr>
+      <w:tabs>
+        <w:tab w:val="center" w:pos="4680"/>
+        <w:tab w:val="right" w:pos="9360"/>
+      </w:tabs>
+      <w:spacing w:after="0" w:line="240" w:lineRule="auto"/>
+    </w:pPr>
+  </w:style>
+  <w:style w:type="character" w:customStyle="1" w:styleId="FooterChar">
+    <w:name w:val="Footer Char"/>
+    <w:basedOn w:val="DefaultParagraphFont"/>
+    <w:link w:val="Footer"/>
+    <w:uiPriority w:val="99"/>
+    <w:rsid w:val="00230B06"/>
+  </w:style>
+  <w:style w:type="paragraph" w:customStyle="1" w:styleId="Body">
+    <w:name w:val="Body"/>
+    <w:rsid w:val="00205F7F"/>
+    <w:pPr>
+      <w:spacing w:after="0" w:line="240" w:lineRule="auto"/>
+    </w:pPr>
+    <w:rPr>
+      <w:rFonts w:ascii="Times New Roman" w:eastAsia="Arial Unicode MS" w:hAnsi="Times New Roman" w:cs="Arial Unicode MS"/>
+      <w:color w:val="000000"/>
+      <w:u w:color="000000"/>
+      <w:lang w:val="en-IN" w:eastAsia="en-IN"/>
+      <w14:textOutline w14:w="0" w14:cap="flat" w14:cmpd="sng" w14:algn="ctr">
+        <w14:noFill/>
+        <w14:prstDash w14:val="solid"/>
+        <w14:bevel/>
+      </w14:textOutline>
+    </w:rPr>
+  </w:style>
+  <w:style w:type="character" w:styleId="Strong">
+    <w:name w:val="Strong"/>
+    <w:basedOn w:val="DefaultParagraphFont"/>
+    <w:uiPriority w:val="22"/>
+    <w:qFormat/>
+    <w:rsid w:val="008044E2"/>
+    <w:rPr>
+      <w:b/>
+      <w:bCs/>
+    </w:rPr>
+  </w:style>
+  <w:style w:type="character" w:customStyle="1" w:styleId="UnresolvedMention">
     <w:name w:val="Unresolved Mention"/>
     <w:basedOn w:val="DefaultParagraphFont"/>
     <w:uiPriority w:val="99"/>
@@ -11979,7 +12564,7 @@
   <a:extraClrSchemeLst/>
   <a:extLst>
     <a:ext uri="{05A4C25C-085E-4340-85A3-A5531E510DB2}">
-      <thm15:themeFamily xmlns:thm15="http://schemas.microsoft.com/office/thememl/2012/main" name="Office Theme" id="{62F939B6-93AF-4DB8-9C6B-D6C7DFDC589F}" vid="{4A3C46E8-61CC-4603-A589-7422A47A8E4A}"/>
+      <thm15:themeFamily xmlns:thm15="http://schemas.microsoft.com/office/thememl/2012/main" xmlns="" name="Office Theme" id="{62F939B6-93AF-4DB8-9C6B-D6C7DFDC589F}" vid="{4A3C46E8-61CC-4603-A589-7422A47A8E4A}"/>
     </a:ext>
   </a:extLst>
 </a:theme>
@@ -11990,7 +12575,7 @@
 </file>
 
 <file path=customXml/itemProps1.xml><?xml version="1.0" encoding="utf-8"?>
-<ds:datastoreItem xmlns:ds="http://schemas.openxmlformats.org/officeDocument/2006/customXml" ds:itemID="{73E93050-528C-4D11-8976-45DCA88BD9F9}">
+<ds:datastoreItem xmlns:ds="http://schemas.openxmlformats.org/officeDocument/2006/customXml" ds:itemID="{B4DC8B31-BC14-434C-B7BD-2E6C57FCB598}">
   <ds:schemaRefs>
     <ds:schemaRef ds:uri="http://schemas.openxmlformats.org/officeDocument/2006/bibliography"/>
   </ds:schemaRefs>

</xml_diff>

<commit_message>
Index added, Indentation and Typos corrected
</commit_message>
<xml_diff>
--- a/Synopsis.docx
+++ b/Synopsis.docx
@@ -1,6 +1,6 @@
 
 <file path=word/document.xml><?xml version="1.0" encoding="utf-8"?>
-<w:document xmlns:wpc="http://schemas.microsoft.com/office/word/2010/wordprocessingCanvas" xmlns:cx="http://schemas.microsoft.com/office/drawing/2014/chartex" xmlns:mc="http://schemas.openxmlformats.org/markup-compatibility/2006" xmlns:o="urn:schemas-microsoft-com:office:office" xmlns:r="http://schemas.openxmlformats.org/officeDocument/2006/relationships" xmlns:m="http://schemas.openxmlformats.org/officeDocument/2006/math" xmlns:v="urn:schemas-microsoft-com:vml" xmlns:wp14="http://schemas.microsoft.com/office/word/2010/wordprocessingDrawing" xmlns:wp="http://schemas.openxmlformats.org/drawingml/2006/wordprocessingDrawing" xmlns:w10="urn:schemas-microsoft-com:office:word" xmlns:w="http://schemas.openxmlformats.org/wordprocessingml/2006/main" xmlns:w14="http://schemas.microsoft.com/office/word/2010/wordml" xmlns:w15="http://schemas.microsoft.com/office/word/2012/wordml" xmlns:w16se="http://schemas.microsoft.com/office/word/2015/wordml/symex" xmlns:wpg="http://schemas.microsoft.com/office/word/2010/wordprocessingGroup" xmlns:wpi="http://schemas.microsoft.com/office/word/2010/wordprocessingInk" xmlns:wne="http://schemas.microsoft.com/office/word/2006/wordml" xmlns:wps="http://schemas.microsoft.com/office/word/2010/wordprocessingShape" mc:Ignorable="w14 w15 w16se wp14">
+<w:document xmlns:wpc="http://schemas.microsoft.com/office/word/2010/wordprocessingCanvas" xmlns:cx="http://schemas.microsoft.com/office/drawing/2014/chartex" xmlns:cx1="http://schemas.microsoft.com/office/drawing/2015/9/8/chartex" xmlns:cx2="http://schemas.microsoft.com/office/drawing/2015/10/21/chartex" xmlns:cx3="http://schemas.microsoft.com/office/drawing/2016/5/9/chartex" xmlns:cx4="http://schemas.microsoft.com/office/drawing/2016/5/10/chartex" xmlns:cx5="http://schemas.microsoft.com/office/drawing/2016/5/11/chartex" xmlns:cx6="http://schemas.microsoft.com/office/drawing/2016/5/12/chartex" xmlns:cx7="http://schemas.microsoft.com/office/drawing/2016/5/13/chartex" xmlns:cx8="http://schemas.microsoft.com/office/drawing/2016/5/14/chartex" xmlns:mc="http://schemas.openxmlformats.org/markup-compatibility/2006" xmlns:aink="http://schemas.microsoft.com/office/drawing/2016/ink" xmlns:am3d="http://schemas.microsoft.com/office/drawing/2017/model3d" xmlns:o="urn:schemas-microsoft-com:office:office" xmlns:r="http://schemas.openxmlformats.org/officeDocument/2006/relationships" xmlns:m="http://schemas.openxmlformats.org/officeDocument/2006/math" xmlns:v="urn:schemas-microsoft-com:vml" xmlns:wp14="http://schemas.microsoft.com/office/word/2010/wordprocessingDrawing" xmlns:wp="http://schemas.openxmlformats.org/drawingml/2006/wordprocessingDrawing" xmlns:w10="urn:schemas-microsoft-com:office:word" xmlns:w="http://schemas.openxmlformats.org/wordprocessingml/2006/main" xmlns:w14="http://schemas.microsoft.com/office/word/2010/wordml" xmlns:w15="http://schemas.microsoft.com/office/word/2012/wordml" xmlns:w16cid="http://schemas.microsoft.com/office/word/2016/wordml/cid" xmlns:w16se="http://schemas.microsoft.com/office/word/2015/wordml/symex" xmlns:wpg="http://schemas.microsoft.com/office/word/2010/wordprocessingGroup" xmlns:wpi="http://schemas.microsoft.com/office/word/2010/wordprocessingInk" xmlns:wne="http://schemas.microsoft.com/office/word/2006/wordml" xmlns:wps="http://schemas.microsoft.com/office/word/2010/wordprocessingShape" mc:Ignorable="w14 w15 w16se w16cid wp14">
   <w:body>
     <w:p>
       <w:pPr>
@@ -937,6 +937,8 @@
         </w:rPr>
         <w:t>248001</w:t>
       </w:r>
+      <w:bookmarkStart w:id="0" w:name="_GoBack"/>
+      <w:bookmarkEnd w:id="0"/>
     </w:p>
     <w:p>
       <w:pPr>
@@ -1011,6 +1013,1229 @@
         <w:spacing w:after="0"/>
         <w:ind w:left="324"/>
         <w:jc w:val="center"/>
+        <w:rPr>
+          <w:rFonts w:ascii="Times New Roman" w:eastAsia="Times New Roman" w:hAnsi="Times New Roman" w:cs="Times New Roman"/>
+          <w:b/>
+          <w:sz w:val="36"/>
+          <w:u w:val="single" w:color="000000"/>
+        </w:rPr>
+      </w:pPr>
+    </w:p>
+    <w:p>
+      <w:pPr>
+        <w:spacing w:after="0"/>
+        <w:ind w:left="324"/>
+        <w:jc w:val="center"/>
+        <w:rPr>
+          <w:rFonts w:ascii="Times New Roman" w:eastAsia="Times New Roman" w:hAnsi="Times New Roman" w:cs="Times New Roman"/>
+          <w:b/>
+          <w:sz w:val="36"/>
+          <w:u w:val="single" w:color="000000"/>
+        </w:rPr>
+      </w:pPr>
+    </w:p>
+    <w:p>
+      <w:pPr>
+        <w:spacing w:after="0"/>
+        <w:ind w:left="324"/>
+        <w:jc w:val="center"/>
+        <w:rPr>
+          <w:rFonts w:ascii="Times New Roman" w:eastAsia="Times New Roman" w:hAnsi="Times New Roman" w:cs="Times New Roman"/>
+          <w:b/>
+          <w:sz w:val="36"/>
+          <w:u w:val="single" w:color="000000"/>
+        </w:rPr>
+      </w:pPr>
+    </w:p>
+    <w:p>
+      <w:pPr>
+        <w:spacing w:after="0"/>
+        <w:ind w:left="324"/>
+        <w:jc w:val="center"/>
+        <w:rPr>
+          <w:rFonts w:ascii="Times New Roman" w:eastAsia="Times New Roman" w:hAnsi="Times New Roman" w:cs="Times New Roman"/>
+          <w:b/>
+          <w:sz w:val="36"/>
+          <w:u w:val="single" w:color="000000"/>
+        </w:rPr>
+      </w:pPr>
+      <w:r>
+        <w:rPr>
+          <w:rFonts w:ascii="Times New Roman" w:eastAsia="Times New Roman" w:hAnsi="Times New Roman" w:cs="Times New Roman"/>
+          <w:b/>
+          <w:sz w:val="36"/>
+          <w:u w:val="single" w:color="000000"/>
+        </w:rPr>
+        <w:t>INDEX</w:t>
+      </w:r>
+    </w:p>
+    <w:p>
+      <w:pPr>
+        <w:spacing w:after="0"/>
+        <w:ind w:left="324"/>
+        <w:jc w:val="center"/>
+        <w:rPr>
+          <w:rFonts w:ascii="Times New Roman" w:eastAsia="Times New Roman" w:hAnsi="Times New Roman" w:cs="Times New Roman"/>
+          <w:b/>
+          <w:sz w:val="36"/>
+          <w:u w:val="single" w:color="000000"/>
+        </w:rPr>
+      </w:pPr>
+    </w:p>
+    <w:p>
+      <w:pPr>
+        <w:spacing w:after="0"/>
+        <w:ind w:left="324"/>
+        <w:jc w:val="center"/>
+        <w:rPr>
+          <w:rFonts w:ascii="Times New Roman" w:eastAsia="Times New Roman" w:hAnsi="Times New Roman" w:cs="Times New Roman"/>
+          <w:b/>
+          <w:sz w:val="36"/>
+          <w:u w:val="single" w:color="000000"/>
+        </w:rPr>
+      </w:pPr>
+    </w:p>
+    <w:tbl>
+      <w:tblPr>
+        <w:tblStyle w:val="TableGrid0"/>
+        <w:tblW w:w="0" w:type="auto"/>
+        <w:tblInd w:w="675" w:type="dxa"/>
+        <w:tblLook w:val="04A0" w:firstRow="1" w:lastRow="0" w:firstColumn="1" w:lastColumn="0" w:noHBand="0" w:noVBand="1"/>
+      </w:tblPr>
+      <w:tblGrid>
+        <w:gridCol w:w="993"/>
+        <w:gridCol w:w="6378"/>
+        <w:gridCol w:w="2268"/>
+      </w:tblGrid>
+      <w:tr>
+        <w:tc>
+          <w:tcPr>
+            <w:tcW w:w="993" w:type="dxa"/>
+          </w:tcPr>
+          <w:p>
+            <w:pPr>
+              <w:jc w:val="center"/>
+              <w:rPr>
+                <w:rFonts w:ascii="Times New Roman" w:eastAsia="Times New Roman" w:hAnsi="Times New Roman" w:cs="Times New Roman"/>
+                <w:b/>
+                <w:sz w:val="32"/>
+                <w:szCs w:val="20"/>
+                <w:u w:val="single" w:color="000000"/>
+              </w:rPr>
+            </w:pPr>
+            <w:r>
+              <w:rPr>
+                <w:rFonts w:ascii="Times New Roman" w:eastAsia="Times New Roman" w:hAnsi="Times New Roman" w:cs="Times New Roman"/>
+                <w:b/>
+                <w:sz w:val="32"/>
+                <w:szCs w:val="20"/>
+                <w:u w:val="single" w:color="000000"/>
+              </w:rPr>
+              <w:t>S.NO</w:t>
+            </w:r>
+          </w:p>
+        </w:tc>
+        <w:tc>
+          <w:tcPr>
+            <w:tcW w:w="6378" w:type="dxa"/>
+          </w:tcPr>
+          <w:p>
+            <w:pPr>
+              <w:jc w:val="center"/>
+              <w:rPr>
+                <w:rFonts w:ascii="Times New Roman" w:eastAsia="Times New Roman" w:hAnsi="Times New Roman" w:cs="Times New Roman"/>
+                <w:b/>
+                <w:sz w:val="36"/>
+                <w:u w:val="single" w:color="000000"/>
+              </w:rPr>
+            </w:pPr>
+            <w:r>
+              <w:rPr>
+                <w:rFonts w:ascii="Times New Roman" w:eastAsia="Times New Roman" w:hAnsi="Times New Roman" w:cs="Times New Roman"/>
+                <w:b/>
+                <w:sz w:val="36"/>
+                <w:u w:val="single" w:color="000000"/>
+              </w:rPr>
+              <w:t>TITLE</w:t>
+            </w:r>
+          </w:p>
+        </w:tc>
+        <w:tc>
+          <w:tcPr>
+            <w:tcW w:w="2268" w:type="dxa"/>
+          </w:tcPr>
+          <w:p>
+            <w:pPr>
+              <w:jc w:val="center"/>
+              <w:rPr>
+                <w:rFonts w:ascii="Times New Roman" w:eastAsia="Times New Roman" w:hAnsi="Times New Roman" w:cs="Times New Roman"/>
+                <w:b/>
+                <w:sz w:val="36"/>
+                <w:u w:val="single" w:color="000000"/>
+              </w:rPr>
+            </w:pPr>
+            <w:r>
+              <w:rPr>
+                <w:rFonts w:ascii="Times New Roman" w:eastAsia="Times New Roman" w:hAnsi="Times New Roman" w:cs="Times New Roman"/>
+                <w:b/>
+                <w:sz w:val="36"/>
+                <w:u w:val="single" w:color="000000"/>
+              </w:rPr>
+              <w:t>PAGE NO.</w:t>
+            </w:r>
+          </w:p>
+        </w:tc>
+      </w:tr>
+      <w:tr>
+        <w:tc>
+          <w:tcPr>
+            <w:tcW w:w="993" w:type="dxa"/>
+          </w:tcPr>
+          <w:p>
+            <w:pPr>
+              <w:jc w:val="center"/>
+              <w:rPr>
+                <w:rFonts w:ascii="Times New Roman" w:eastAsia="Times New Roman" w:hAnsi="Times New Roman" w:cs="Times New Roman"/>
+                <w:bCs/>
+                <w:sz w:val="28"/>
+                <w:szCs w:val="28"/>
+              </w:rPr>
+            </w:pPr>
+            <w:r>
+              <w:rPr>
+                <w:rFonts w:ascii="Times New Roman" w:eastAsia="Times New Roman" w:hAnsi="Times New Roman" w:cs="Times New Roman"/>
+                <w:bCs/>
+                <w:sz w:val="28"/>
+                <w:szCs w:val="28"/>
+              </w:rPr>
+              <w:t>1</w:t>
+            </w:r>
+          </w:p>
+        </w:tc>
+        <w:tc>
+          <w:tcPr>
+            <w:tcW w:w="6378" w:type="dxa"/>
+          </w:tcPr>
+          <w:p>
+            <w:pPr>
+              <w:rPr>
+                <w:rFonts w:ascii="Times New Roman" w:eastAsia="Times New Roman" w:hAnsi="Times New Roman" w:cs="Times New Roman"/>
+                <w:bCs/>
+                <w:sz w:val="28"/>
+                <w:szCs w:val="28"/>
+              </w:rPr>
+            </w:pPr>
+            <w:r>
+              <w:rPr>
+                <w:rFonts w:ascii="Times New Roman" w:eastAsia="Times New Roman" w:hAnsi="Times New Roman" w:cs="Times New Roman"/>
+                <w:bCs/>
+                <w:sz w:val="28"/>
+                <w:szCs w:val="28"/>
+              </w:rPr>
+              <w:t>Project Title and Abstract</w:t>
+            </w:r>
+          </w:p>
+        </w:tc>
+        <w:tc>
+          <w:tcPr>
+            <w:tcW w:w="2268" w:type="dxa"/>
+          </w:tcPr>
+          <w:p>
+            <w:pPr>
+              <w:jc w:val="center"/>
+              <w:rPr>
+                <w:rFonts w:ascii="Times New Roman" w:eastAsia="Times New Roman" w:hAnsi="Times New Roman" w:cs="Times New Roman"/>
+                <w:bCs/>
+                <w:sz w:val="28"/>
+                <w:szCs w:val="28"/>
+              </w:rPr>
+            </w:pPr>
+            <w:r>
+              <w:rPr>
+                <w:rFonts w:ascii="Times New Roman" w:eastAsia="Times New Roman" w:hAnsi="Times New Roman" w:cs="Times New Roman"/>
+                <w:bCs/>
+                <w:sz w:val="28"/>
+                <w:szCs w:val="28"/>
+              </w:rPr>
+              <w:t>3</w:t>
+            </w:r>
+          </w:p>
+        </w:tc>
+      </w:tr>
+      <w:tr>
+        <w:tc>
+          <w:tcPr>
+            <w:tcW w:w="993" w:type="dxa"/>
+          </w:tcPr>
+          <w:p>
+            <w:pPr>
+              <w:jc w:val="center"/>
+              <w:rPr>
+                <w:rFonts w:ascii="Times New Roman" w:eastAsia="Times New Roman" w:hAnsi="Times New Roman" w:cs="Times New Roman"/>
+                <w:bCs/>
+                <w:sz w:val="28"/>
+                <w:szCs w:val="28"/>
+              </w:rPr>
+            </w:pPr>
+            <w:r>
+              <w:rPr>
+                <w:rFonts w:ascii="Times New Roman" w:eastAsia="Times New Roman" w:hAnsi="Times New Roman" w:cs="Times New Roman"/>
+                <w:bCs/>
+                <w:sz w:val="28"/>
+                <w:szCs w:val="28"/>
+              </w:rPr>
+              <w:t>2</w:t>
+            </w:r>
+          </w:p>
+        </w:tc>
+        <w:tc>
+          <w:tcPr>
+            <w:tcW w:w="6378" w:type="dxa"/>
+          </w:tcPr>
+          <w:p>
+            <w:pPr>
+              <w:rPr>
+                <w:rFonts w:ascii="Times New Roman" w:eastAsia="Times New Roman" w:hAnsi="Times New Roman" w:cs="Times New Roman"/>
+                <w:bCs/>
+                <w:sz w:val="28"/>
+                <w:szCs w:val="28"/>
+              </w:rPr>
+            </w:pPr>
+            <w:r>
+              <w:rPr>
+                <w:rFonts w:ascii="Times New Roman" w:eastAsia="Times New Roman" w:hAnsi="Times New Roman" w:cs="Times New Roman"/>
+                <w:bCs/>
+                <w:sz w:val="28"/>
+                <w:szCs w:val="28"/>
+              </w:rPr>
+              <w:t>Introduction</w:t>
+            </w:r>
+          </w:p>
+          <w:p>
+            <w:pPr>
+              <w:pStyle w:val="ListParagraph"/>
+              <w:numPr>
+                <w:ilvl w:val="0"/>
+                <w:numId w:val="35"/>
+              </w:numPr>
+              <w:rPr>
+                <w:rFonts w:ascii="Times New Roman" w:eastAsia="Times New Roman" w:hAnsi="Times New Roman" w:cs="Times New Roman"/>
+                <w:bCs/>
+                <w:sz w:val="28"/>
+                <w:szCs w:val="28"/>
+              </w:rPr>
+            </w:pPr>
+            <w:r>
+              <w:rPr>
+                <w:rFonts w:ascii="Times New Roman" w:eastAsia="Times New Roman" w:hAnsi="Times New Roman" w:cs="Times New Roman"/>
+                <w:bCs/>
+                <w:sz w:val="28"/>
+                <w:szCs w:val="28"/>
+              </w:rPr>
+              <w:t>Mail Server</w:t>
+            </w:r>
+          </w:p>
+          <w:p>
+            <w:pPr>
+              <w:pStyle w:val="ListParagraph"/>
+              <w:numPr>
+                <w:ilvl w:val="0"/>
+                <w:numId w:val="35"/>
+              </w:numPr>
+              <w:rPr>
+                <w:rFonts w:ascii="Times New Roman" w:eastAsia="Times New Roman" w:hAnsi="Times New Roman" w:cs="Times New Roman"/>
+                <w:bCs/>
+                <w:sz w:val="28"/>
+                <w:szCs w:val="28"/>
+              </w:rPr>
+            </w:pPr>
+            <w:r>
+              <w:rPr>
+                <w:rFonts w:ascii="Times New Roman" w:eastAsia="Times New Roman" w:hAnsi="Times New Roman" w:cs="Times New Roman"/>
+                <w:bCs/>
+                <w:sz w:val="28"/>
+                <w:szCs w:val="28"/>
+              </w:rPr>
+              <w:t>MTA Agents and Architecture</w:t>
+            </w:r>
+          </w:p>
+          <w:p>
+            <w:pPr>
+              <w:pStyle w:val="ListParagraph"/>
+              <w:numPr>
+                <w:ilvl w:val="0"/>
+                <w:numId w:val="35"/>
+              </w:numPr>
+              <w:rPr>
+                <w:rFonts w:ascii="Times New Roman" w:eastAsia="Times New Roman" w:hAnsi="Times New Roman" w:cs="Times New Roman"/>
+                <w:bCs/>
+                <w:sz w:val="28"/>
+                <w:szCs w:val="28"/>
+              </w:rPr>
+            </w:pPr>
+            <w:r>
+              <w:rPr>
+                <w:rFonts w:ascii="Times New Roman" w:eastAsia="Times New Roman" w:hAnsi="Times New Roman" w:cs="Times New Roman"/>
+                <w:bCs/>
+                <w:sz w:val="28"/>
+                <w:szCs w:val="28"/>
+              </w:rPr>
+              <w:t>SMTP</w:t>
+            </w:r>
+          </w:p>
+          <w:p>
+            <w:pPr>
+              <w:pStyle w:val="ListParagraph"/>
+              <w:numPr>
+                <w:ilvl w:val="0"/>
+                <w:numId w:val="35"/>
+              </w:numPr>
+              <w:rPr>
+                <w:rFonts w:ascii="Times New Roman" w:eastAsia="Times New Roman" w:hAnsi="Times New Roman" w:cs="Times New Roman"/>
+                <w:bCs/>
+                <w:sz w:val="28"/>
+                <w:szCs w:val="28"/>
+              </w:rPr>
+            </w:pPr>
+            <w:r>
+              <w:rPr>
+                <w:rFonts w:ascii="Times New Roman" w:eastAsia="Times New Roman" w:hAnsi="Times New Roman" w:cs="Times New Roman"/>
+                <w:bCs/>
+                <w:sz w:val="28"/>
+                <w:szCs w:val="28"/>
+              </w:rPr>
+              <w:t>POP3</w:t>
+            </w:r>
+          </w:p>
+          <w:p>
+            <w:pPr>
+              <w:pStyle w:val="ListParagraph"/>
+              <w:numPr>
+                <w:ilvl w:val="0"/>
+                <w:numId w:val="35"/>
+              </w:numPr>
+              <w:rPr>
+                <w:rFonts w:ascii="Times New Roman" w:eastAsia="Times New Roman" w:hAnsi="Times New Roman" w:cs="Times New Roman"/>
+                <w:bCs/>
+                <w:sz w:val="28"/>
+                <w:szCs w:val="28"/>
+              </w:rPr>
+            </w:pPr>
+            <w:r>
+              <w:rPr>
+                <w:rFonts w:ascii="Times New Roman" w:eastAsia="Times New Roman" w:hAnsi="Times New Roman" w:cs="Times New Roman"/>
+                <w:bCs/>
+                <w:sz w:val="28"/>
+                <w:szCs w:val="28"/>
+              </w:rPr>
+              <w:t>SSL</w:t>
+            </w:r>
+          </w:p>
+        </w:tc>
+        <w:tc>
+          <w:tcPr>
+            <w:tcW w:w="2268" w:type="dxa"/>
+          </w:tcPr>
+          <w:p>
+            <w:pPr>
+              <w:jc w:val="center"/>
+              <w:rPr>
+                <w:rFonts w:ascii="Times New Roman" w:eastAsia="Times New Roman" w:hAnsi="Times New Roman" w:cs="Times New Roman"/>
+                <w:bCs/>
+                <w:sz w:val="28"/>
+                <w:szCs w:val="28"/>
+              </w:rPr>
+            </w:pPr>
+            <w:r>
+              <w:rPr>
+                <w:rFonts w:ascii="Times New Roman" w:eastAsia="Times New Roman" w:hAnsi="Times New Roman" w:cs="Times New Roman"/>
+                <w:bCs/>
+                <w:sz w:val="28"/>
+                <w:szCs w:val="28"/>
+              </w:rPr>
+              <w:t>4-5</w:t>
+            </w:r>
+          </w:p>
+          <w:p>
+            <w:pPr>
+              <w:jc w:val="center"/>
+              <w:rPr>
+                <w:rFonts w:ascii="Times New Roman" w:eastAsia="Times New Roman" w:hAnsi="Times New Roman" w:cs="Times New Roman"/>
+                <w:bCs/>
+                <w:sz w:val="28"/>
+                <w:szCs w:val="28"/>
+              </w:rPr>
+            </w:pPr>
+            <w:r>
+              <w:rPr>
+                <w:rFonts w:ascii="Times New Roman" w:eastAsia="Times New Roman" w:hAnsi="Times New Roman" w:cs="Times New Roman"/>
+                <w:bCs/>
+                <w:sz w:val="28"/>
+                <w:szCs w:val="28"/>
+              </w:rPr>
+              <w:t>4</w:t>
+            </w:r>
+          </w:p>
+          <w:p>
+            <w:pPr>
+              <w:jc w:val="center"/>
+              <w:rPr>
+                <w:rFonts w:ascii="Times New Roman" w:eastAsia="Times New Roman" w:hAnsi="Times New Roman" w:cs="Times New Roman"/>
+                <w:bCs/>
+                <w:sz w:val="28"/>
+                <w:szCs w:val="28"/>
+              </w:rPr>
+            </w:pPr>
+            <w:r>
+              <w:rPr>
+                <w:rFonts w:ascii="Times New Roman" w:eastAsia="Times New Roman" w:hAnsi="Times New Roman" w:cs="Times New Roman"/>
+                <w:bCs/>
+                <w:sz w:val="28"/>
+                <w:szCs w:val="28"/>
+              </w:rPr>
+              <w:t>4</w:t>
+            </w:r>
+          </w:p>
+          <w:p>
+            <w:pPr>
+              <w:jc w:val="center"/>
+              <w:rPr>
+                <w:rFonts w:ascii="Times New Roman" w:eastAsia="Times New Roman" w:hAnsi="Times New Roman" w:cs="Times New Roman"/>
+                <w:bCs/>
+                <w:sz w:val="28"/>
+                <w:szCs w:val="28"/>
+              </w:rPr>
+            </w:pPr>
+            <w:r>
+              <w:rPr>
+                <w:rFonts w:ascii="Times New Roman" w:eastAsia="Times New Roman" w:hAnsi="Times New Roman" w:cs="Times New Roman"/>
+                <w:bCs/>
+                <w:sz w:val="28"/>
+                <w:szCs w:val="28"/>
+              </w:rPr>
+              <w:t>5</w:t>
+            </w:r>
+          </w:p>
+          <w:p>
+            <w:pPr>
+              <w:jc w:val="center"/>
+              <w:rPr>
+                <w:rFonts w:ascii="Times New Roman" w:eastAsia="Times New Roman" w:hAnsi="Times New Roman" w:cs="Times New Roman"/>
+                <w:bCs/>
+                <w:sz w:val="28"/>
+                <w:szCs w:val="28"/>
+              </w:rPr>
+            </w:pPr>
+            <w:r>
+              <w:rPr>
+                <w:rFonts w:ascii="Times New Roman" w:eastAsia="Times New Roman" w:hAnsi="Times New Roman" w:cs="Times New Roman"/>
+                <w:bCs/>
+                <w:sz w:val="28"/>
+                <w:szCs w:val="28"/>
+              </w:rPr>
+              <w:t>5</w:t>
+            </w:r>
+          </w:p>
+          <w:p>
+            <w:pPr>
+              <w:jc w:val="center"/>
+              <w:rPr>
+                <w:rFonts w:ascii="Times New Roman" w:eastAsia="Times New Roman" w:hAnsi="Times New Roman" w:cs="Times New Roman"/>
+                <w:bCs/>
+                <w:sz w:val="28"/>
+                <w:szCs w:val="28"/>
+              </w:rPr>
+            </w:pPr>
+            <w:r>
+              <w:rPr>
+                <w:rFonts w:ascii="Times New Roman" w:eastAsia="Times New Roman" w:hAnsi="Times New Roman" w:cs="Times New Roman"/>
+                <w:bCs/>
+                <w:sz w:val="28"/>
+                <w:szCs w:val="28"/>
+              </w:rPr>
+              <w:t>5</w:t>
+            </w:r>
+          </w:p>
+        </w:tc>
+      </w:tr>
+      <w:tr>
+        <w:tc>
+          <w:tcPr>
+            <w:tcW w:w="993" w:type="dxa"/>
+          </w:tcPr>
+          <w:p>
+            <w:pPr>
+              <w:jc w:val="center"/>
+              <w:rPr>
+                <w:rFonts w:ascii="Times New Roman" w:eastAsia="Times New Roman" w:hAnsi="Times New Roman" w:cs="Times New Roman"/>
+                <w:bCs/>
+                <w:sz w:val="28"/>
+                <w:szCs w:val="28"/>
+              </w:rPr>
+            </w:pPr>
+            <w:r>
+              <w:rPr>
+                <w:rFonts w:ascii="Times New Roman" w:eastAsia="Times New Roman" w:hAnsi="Times New Roman" w:cs="Times New Roman"/>
+                <w:bCs/>
+                <w:sz w:val="28"/>
+                <w:szCs w:val="28"/>
+              </w:rPr>
+              <w:t>3</w:t>
+            </w:r>
+          </w:p>
+        </w:tc>
+        <w:tc>
+          <w:tcPr>
+            <w:tcW w:w="6378" w:type="dxa"/>
+          </w:tcPr>
+          <w:p>
+            <w:pPr>
+              <w:rPr>
+                <w:rFonts w:ascii="Times New Roman" w:eastAsia="Times New Roman" w:hAnsi="Times New Roman" w:cs="Times New Roman"/>
+                <w:bCs/>
+                <w:sz w:val="28"/>
+                <w:szCs w:val="28"/>
+              </w:rPr>
+            </w:pPr>
+            <w:r>
+              <w:rPr>
+                <w:rFonts w:ascii="Times New Roman" w:eastAsia="Times New Roman" w:hAnsi="Times New Roman" w:cs="Times New Roman"/>
+                <w:bCs/>
+                <w:sz w:val="28"/>
+                <w:szCs w:val="28"/>
+              </w:rPr>
+              <w:t>Problem Statement and Objective</w:t>
+            </w:r>
+          </w:p>
+        </w:tc>
+        <w:tc>
+          <w:tcPr>
+            <w:tcW w:w="2268" w:type="dxa"/>
+          </w:tcPr>
+          <w:p>
+            <w:pPr>
+              <w:jc w:val="center"/>
+              <w:rPr>
+                <w:rFonts w:ascii="Times New Roman" w:eastAsia="Times New Roman" w:hAnsi="Times New Roman" w:cs="Times New Roman"/>
+                <w:bCs/>
+                <w:sz w:val="28"/>
+                <w:szCs w:val="28"/>
+              </w:rPr>
+            </w:pPr>
+            <w:r>
+              <w:rPr>
+                <w:rFonts w:ascii="Times New Roman" w:eastAsia="Times New Roman" w:hAnsi="Times New Roman" w:cs="Times New Roman"/>
+                <w:bCs/>
+                <w:sz w:val="28"/>
+                <w:szCs w:val="28"/>
+              </w:rPr>
+              <w:t>6</w:t>
+            </w:r>
+          </w:p>
+        </w:tc>
+      </w:tr>
+      <w:tr>
+        <w:tc>
+          <w:tcPr>
+            <w:tcW w:w="993" w:type="dxa"/>
+          </w:tcPr>
+          <w:p>
+            <w:pPr>
+              <w:jc w:val="center"/>
+              <w:rPr>
+                <w:rFonts w:ascii="Times New Roman" w:eastAsia="Times New Roman" w:hAnsi="Times New Roman" w:cs="Times New Roman"/>
+                <w:bCs/>
+                <w:sz w:val="28"/>
+                <w:szCs w:val="28"/>
+              </w:rPr>
+            </w:pPr>
+            <w:r>
+              <w:rPr>
+                <w:rFonts w:ascii="Times New Roman" w:eastAsia="Times New Roman" w:hAnsi="Times New Roman" w:cs="Times New Roman"/>
+                <w:bCs/>
+                <w:sz w:val="28"/>
+                <w:szCs w:val="28"/>
+              </w:rPr>
+              <w:t>4</w:t>
+            </w:r>
+          </w:p>
+        </w:tc>
+        <w:tc>
+          <w:tcPr>
+            <w:tcW w:w="6378" w:type="dxa"/>
+          </w:tcPr>
+          <w:p>
+            <w:pPr>
+              <w:rPr>
+                <w:rFonts w:ascii="Times New Roman" w:eastAsia="Times New Roman" w:hAnsi="Times New Roman" w:cs="Times New Roman"/>
+                <w:bCs/>
+                <w:sz w:val="28"/>
+                <w:szCs w:val="28"/>
+              </w:rPr>
+            </w:pPr>
+            <w:r>
+              <w:rPr>
+                <w:rFonts w:ascii="Times New Roman" w:eastAsia="Times New Roman" w:hAnsi="Times New Roman" w:cs="Times New Roman"/>
+                <w:bCs/>
+                <w:sz w:val="28"/>
+                <w:szCs w:val="28"/>
+              </w:rPr>
+              <w:t>Literature Review</w:t>
+            </w:r>
+          </w:p>
+        </w:tc>
+        <w:tc>
+          <w:tcPr>
+            <w:tcW w:w="2268" w:type="dxa"/>
+          </w:tcPr>
+          <w:p>
+            <w:pPr>
+              <w:jc w:val="center"/>
+              <w:rPr>
+                <w:rFonts w:ascii="Times New Roman" w:eastAsia="Times New Roman" w:hAnsi="Times New Roman" w:cs="Times New Roman"/>
+                <w:bCs/>
+                <w:sz w:val="28"/>
+                <w:szCs w:val="28"/>
+              </w:rPr>
+            </w:pPr>
+            <w:r>
+              <w:rPr>
+                <w:rFonts w:ascii="Times New Roman" w:eastAsia="Times New Roman" w:hAnsi="Times New Roman" w:cs="Times New Roman"/>
+                <w:bCs/>
+                <w:sz w:val="28"/>
+                <w:szCs w:val="28"/>
+              </w:rPr>
+              <w:t>7</w:t>
+            </w:r>
+          </w:p>
+        </w:tc>
+      </w:tr>
+      <w:tr>
+        <w:tc>
+          <w:tcPr>
+            <w:tcW w:w="993" w:type="dxa"/>
+          </w:tcPr>
+          <w:p>
+            <w:pPr>
+              <w:jc w:val="center"/>
+              <w:rPr>
+                <w:rFonts w:ascii="Times New Roman" w:eastAsia="Times New Roman" w:hAnsi="Times New Roman" w:cs="Times New Roman"/>
+                <w:bCs/>
+                <w:sz w:val="28"/>
+                <w:szCs w:val="28"/>
+              </w:rPr>
+            </w:pPr>
+            <w:r>
+              <w:rPr>
+                <w:rFonts w:ascii="Times New Roman" w:eastAsia="Times New Roman" w:hAnsi="Times New Roman" w:cs="Times New Roman"/>
+                <w:bCs/>
+                <w:sz w:val="28"/>
+                <w:szCs w:val="28"/>
+              </w:rPr>
+              <w:t>5</w:t>
+            </w:r>
+          </w:p>
+        </w:tc>
+        <w:tc>
+          <w:tcPr>
+            <w:tcW w:w="6378" w:type="dxa"/>
+          </w:tcPr>
+          <w:p>
+            <w:pPr>
+              <w:rPr>
+                <w:rFonts w:ascii="Times New Roman" w:eastAsia="Times New Roman" w:hAnsi="Times New Roman" w:cs="Times New Roman"/>
+                <w:bCs/>
+                <w:sz w:val="28"/>
+                <w:szCs w:val="28"/>
+              </w:rPr>
+            </w:pPr>
+            <w:r>
+              <w:rPr>
+                <w:rFonts w:ascii="Times New Roman" w:eastAsia="Times New Roman" w:hAnsi="Times New Roman" w:cs="Times New Roman"/>
+                <w:bCs/>
+                <w:sz w:val="28"/>
+                <w:szCs w:val="28"/>
+              </w:rPr>
+              <w:t>Methodology</w:t>
+            </w:r>
+          </w:p>
+          <w:p>
+            <w:pPr>
+              <w:pStyle w:val="ListParagraph"/>
+              <w:numPr>
+                <w:ilvl w:val="0"/>
+                <w:numId w:val="36"/>
+              </w:numPr>
+              <w:rPr>
+                <w:rFonts w:ascii="Times New Roman" w:eastAsia="Times New Roman" w:hAnsi="Times New Roman" w:cs="Times New Roman"/>
+                <w:bCs/>
+                <w:sz w:val="28"/>
+                <w:szCs w:val="28"/>
+              </w:rPr>
+            </w:pPr>
+            <w:r>
+              <w:rPr>
+                <w:rFonts w:ascii="Times New Roman" w:eastAsia="Times New Roman" w:hAnsi="Times New Roman" w:cs="Times New Roman"/>
+                <w:bCs/>
+                <w:sz w:val="28"/>
+                <w:szCs w:val="28"/>
+              </w:rPr>
+              <w:t>Model used</w:t>
+            </w:r>
+          </w:p>
+          <w:p>
+            <w:pPr>
+              <w:pStyle w:val="ListParagraph"/>
+              <w:numPr>
+                <w:ilvl w:val="0"/>
+                <w:numId w:val="36"/>
+              </w:numPr>
+              <w:rPr>
+                <w:rFonts w:ascii="Times New Roman" w:eastAsia="Times New Roman" w:hAnsi="Times New Roman" w:cs="Times New Roman"/>
+                <w:bCs/>
+                <w:sz w:val="28"/>
+                <w:szCs w:val="28"/>
+              </w:rPr>
+            </w:pPr>
+            <w:r>
+              <w:rPr>
+                <w:rFonts w:ascii="Times New Roman" w:eastAsia="Times New Roman" w:hAnsi="Times New Roman" w:cs="Times New Roman"/>
+                <w:bCs/>
+                <w:sz w:val="28"/>
+                <w:szCs w:val="28"/>
+              </w:rPr>
+              <w:t>Architecture</w:t>
+            </w:r>
+          </w:p>
+        </w:tc>
+        <w:tc>
+          <w:tcPr>
+            <w:tcW w:w="2268" w:type="dxa"/>
+          </w:tcPr>
+          <w:p>
+            <w:pPr>
+              <w:jc w:val="center"/>
+              <w:rPr>
+                <w:rFonts w:ascii="Times New Roman" w:eastAsia="Times New Roman" w:hAnsi="Times New Roman" w:cs="Times New Roman"/>
+                <w:bCs/>
+                <w:sz w:val="28"/>
+                <w:szCs w:val="28"/>
+              </w:rPr>
+            </w:pPr>
+            <w:r>
+              <w:rPr>
+                <w:rFonts w:ascii="Times New Roman" w:eastAsia="Times New Roman" w:hAnsi="Times New Roman" w:cs="Times New Roman"/>
+                <w:bCs/>
+                <w:sz w:val="28"/>
+                <w:szCs w:val="28"/>
+              </w:rPr>
+              <w:t>8-9</w:t>
+            </w:r>
+          </w:p>
+          <w:p>
+            <w:pPr>
+              <w:jc w:val="center"/>
+              <w:rPr>
+                <w:rFonts w:ascii="Times New Roman" w:eastAsia="Times New Roman" w:hAnsi="Times New Roman" w:cs="Times New Roman"/>
+                <w:bCs/>
+                <w:sz w:val="28"/>
+                <w:szCs w:val="28"/>
+              </w:rPr>
+            </w:pPr>
+            <w:r>
+              <w:rPr>
+                <w:rFonts w:ascii="Times New Roman" w:eastAsia="Times New Roman" w:hAnsi="Times New Roman" w:cs="Times New Roman"/>
+                <w:bCs/>
+                <w:sz w:val="28"/>
+                <w:szCs w:val="28"/>
+              </w:rPr>
+              <w:t>8</w:t>
+            </w:r>
+          </w:p>
+          <w:p>
+            <w:pPr>
+              <w:jc w:val="center"/>
+              <w:rPr>
+                <w:rFonts w:ascii="Times New Roman" w:eastAsia="Times New Roman" w:hAnsi="Times New Roman" w:cs="Times New Roman"/>
+                <w:bCs/>
+                <w:sz w:val="28"/>
+                <w:szCs w:val="28"/>
+              </w:rPr>
+            </w:pPr>
+            <w:r>
+              <w:rPr>
+                <w:rFonts w:ascii="Times New Roman" w:eastAsia="Times New Roman" w:hAnsi="Times New Roman" w:cs="Times New Roman"/>
+                <w:bCs/>
+                <w:sz w:val="28"/>
+                <w:szCs w:val="28"/>
+              </w:rPr>
+              <w:t>9</w:t>
+            </w:r>
+          </w:p>
+        </w:tc>
+      </w:tr>
+      <w:tr>
+        <w:tc>
+          <w:tcPr>
+            <w:tcW w:w="993" w:type="dxa"/>
+          </w:tcPr>
+          <w:p>
+            <w:pPr>
+              <w:jc w:val="center"/>
+              <w:rPr>
+                <w:rFonts w:ascii="Times New Roman" w:eastAsia="Times New Roman" w:hAnsi="Times New Roman" w:cs="Times New Roman"/>
+                <w:bCs/>
+                <w:sz w:val="28"/>
+                <w:szCs w:val="28"/>
+              </w:rPr>
+            </w:pPr>
+            <w:r>
+              <w:rPr>
+                <w:rFonts w:ascii="Times New Roman" w:eastAsia="Times New Roman" w:hAnsi="Times New Roman" w:cs="Times New Roman"/>
+                <w:bCs/>
+                <w:sz w:val="28"/>
+                <w:szCs w:val="28"/>
+              </w:rPr>
+              <w:t>6</w:t>
+            </w:r>
+          </w:p>
+        </w:tc>
+        <w:tc>
+          <w:tcPr>
+            <w:tcW w:w="6378" w:type="dxa"/>
+          </w:tcPr>
+          <w:p>
+            <w:pPr>
+              <w:rPr>
+                <w:rFonts w:ascii="Times New Roman" w:eastAsia="Times New Roman" w:hAnsi="Times New Roman" w:cs="Times New Roman"/>
+                <w:bCs/>
+                <w:sz w:val="28"/>
+                <w:szCs w:val="28"/>
+              </w:rPr>
+            </w:pPr>
+            <w:r>
+              <w:rPr>
+                <w:rFonts w:ascii="Times New Roman" w:eastAsia="Times New Roman" w:hAnsi="Times New Roman" w:cs="Times New Roman"/>
+                <w:bCs/>
+                <w:sz w:val="28"/>
+                <w:szCs w:val="28"/>
+              </w:rPr>
+              <w:t>System Requirements</w:t>
+            </w:r>
+          </w:p>
+        </w:tc>
+        <w:tc>
+          <w:tcPr>
+            <w:tcW w:w="2268" w:type="dxa"/>
+          </w:tcPr>
+          <w:p>
+            <w:pPr>
+              <w:jc w:val="center"/>
+              <w:rPr>
+                <w:rFonts w:ascii="Times New Roman" w:eastAsia="Times New Roman" w:hAnsi="Times New Roman" w:cs="Times New Roman"/>
+                <w:bCs/>
+                <w:sz w:val="28"/>
+                <w:szCs w:val="28"/>
+              </w:rPr>
+            </w:pPr>
+            <w:r>
+              <w:rPr>
+                <w:rFonts w:ascii="Times New Roman" w:eastAsia="Times New Roman" w:hAnsi="Times New Roman" w:cs="Times New Roman"/>
+                <w:bCs/>
+                <w:sz w:val="28"/>
+                <w:szCs w:val="28"/>
+              </w:rPr>
+              <w:t>9</w:t>
+            </w:r>
+          </w:p>
+        </w:tc>
+      </w:tr>
+      <w:tr>
+        <w:tc>
+          <w:tcPr>
+            <w:tcW w:w="993" w:type="dxa"/>
+          </w:tcPr>
+          <w:p>
+            <w:pPr>
+              <w:jc w:val="center"/>
+              <w:rPr>
+                <w:rFonts w:ascii="Times New Roman" w:eastAsia="Times New Roman" w:hAnsi="Times New Roman" w:cs="Times New Roman"/>
+                <w:bCs/>
+                <w:sz w:val="28"/>
+                <w:szCs w:val="28"/>
+              </w:rPr>
+            </w:pPr>
+            <w:r>
+              <w:rPr>
+                <w:rFonts w:ascii="Times New Roman" w:eastAsia="Times New Roman" w:hAnsi="Times New Roman" w:cs="Times New Roman"/>
+                <w:bCs/>
+                <w:sz w:val="28"/>
+                <w:szCs w:val="28"/>
+              </w:rPr>
+              <w:t>7</w:t>
+            </w:r>
+          </w:p>
+        </w:tc>
+        <w:tc>
+          <w:tcPr>
+            <w:tcW w:w="6378" w:type="dxa"/>
+          </w:tcPr>
+          <w:p>
+            <w:pPr>
+              <w:rPr>
+                <w:rFonts w:ascii="Times New Roman" w:eastAsia="Times New Roman" w:hAnsi="Times New Roman" w:cs="Times New Roman"/>
+                <w:bCs/>
+                <w:sz w:val="28"/>
+                <w:szCs w:val="28"/>
+              </w:rPr>
+            </w:pPr>
+            <w:r>
+              <w:rPr>
+                <w:rFonts w:ascii="Times New Roman" w:eastAsia="Times New Roman" w:hAnsi="Times New Roman" w:cs="Times New Roman"/>
+                <w:bCs/>
+                <w:sz w:val="28"/>
+                <w:szCs w:val="28"/>
+              </w:rPr>
+              <w:t>Pert Chart</w:t>
+            </w:r>
+          </w:p>
+        </w:tc>
+        <w:tc>
+          <w:tcPr>
+            <w:tcW w:w="2268" w:type="dxa"/>
+          </w:tcPr>
+          <w:p>
+            <w:pPr>
+              <w:jc w:val="center"/>
+              <w:rPr>
+                <w:rFonts w:ascii="Times New Roman" w:eastAsia="Times New Roman" w:hAnsi="Times New Roman" w:cs="Times New Roman"/>
+                <w:bCs/>
+                <w:sz w:val="28"/>
+                <w:szCs w:val="28"/>
+              </w:rPr>
+            </w:pPr>
+            <w:r>
+              <w:rPr>
+                <w:rFonts w:ascii="Times New Roman" w:eastAsia="Times New Roman" w:hAnsi="Times New Roman" w:cs="Times New Roman"/>
+                <w:bCs/>
+                <w:sz w:val="28"/>
+                <w:szCs w:val="28"/>
+              </w:rPr>
+              <w:t>10</w:t>
+            </w:r>
+          </w:p>
+        </w:tc>
+      </w:tr>
+      <w:tr>
+        <w:tc>
+          <w:tcPr>
+            <w:tcW w:w="993" w:type="dxa"/>
+          </w:tcPr>
+          <w:p>
+            <w:pPr>
+              <w:jc w:val="center"/>
+              <w:rPr>
+                <w:rFonts w:ascii="Times New Roman" w:eastAsia="Times New Roman" w:hAnsi="Times New Roman" w:cs="Times New Roman"/>
+                <w:bCs/>
+                <w:sz w:val="28"/>
+                <w:szCs w:val="28"/>
+              </w:rPr>
+            </w:pPr>
+            <w:r>
+              <w:rPr>
+                <w:rFonts w:ascii="Times New Roman" w:eastAsia="Times New Roman" w:hAnsi="Times New Roman" w:cs="Times New Roman"/>
+                <w:bCs/>
+                <w:sz w:val="28"/>
+                <w:szCs w:val="28"/>
+              </w:rPr>
+              <w:t>8</w:t>
+            </w:r>
+          </w:p>
+        </w:tc>
+        <w:tc>
+          <w:tcPr>
+            <w:tcW w:w="6378" w:type="dxa"/>
+          </w:tcPr>
+          <w:p>
+            <w:pPr>
+              <w:rPr>
+                <w:rFonts w:ascii="Times New Roman" w:eastAsia="Times New Roman" w:hAnsi="Times New Roman" w:cs="Times New Roman"/>
+                <w:bCs/>
+                <w:sz w:val="28"/>
+                <w:szCs w:val="28"/>
+              </w:rPr>
+            </w:pPr>
+            <w:r>
+              <w:rPr>
+                <w:rFonts w:ascii="Times New Roman" w:eastAsia="Times New Roman" w:hAnsi="Times New Roman" w:cs="Times New Roman"/>
+                <w:bCs/>
+                <w:sz w:val="28"/>
+                <w:szCs w:val="28"/>
+              </w:rPr>
+              <w:t>References</w:t>
+            </w:r>
+          </w:p>
+        </w:tc>
+        <w:tc>
+          <w:tcPr>
+            <w:tcW w:w="2268" w:type="dxa"/>
+          </w:tcPr>
+          <w:p>
+            <w:pPr>
+              <w:jc w:val="center"/>
+              <w:rPr>
+                <w:rFonts w:ascii="Times New Roman" w:eastAsia="Times New Roman" w:hAnsi="Times New Roman" w:cs="Times New Roman"/>
+                <w:bCs/>
+                <w:sz w:val="28"/>
+                <w:szCs w:val="28"/>
+              </w:rPr>
+            </w:pPr>
+            <w:r>
+              <w:rPr>
+                <w:rFonts w:ascii="Times New Roman" w:eastAsia="Times New Roman" w:hAnsi="Times New Roman" w:cs="Times New Roman"/>
+                <w:bCs/>
+                <w:sz w:val="28"/>
+                <w:szCs w:val="28"/>
+              </w:rPr>
+              <w:t>11</w:t>
+            </w:r>
+          </w:p>
+        </w:tc>
+      </w:tr>
+    </w:tbl>
+    <w:p>
+      <w:pPr>
+        <w:spacing w:after="0"/>
+        <w:ind w:left="324"/>
+        <w:jc w:val="center"/>
+        <w:rPr>
+          <w:rFonts w:ascii="Times New Roman" w:eastAsia="Times New Roman" w:hAnsi="Times New Roman" w:cs="Times New Roman"/>
+          <w:b/>
+          <w:sz w:val="36"/>
+          <w:u w:val="single" w:color="000000"/>
+        </w:rPr>
+      </w:pPr>
+    </w:p>
+    <w:p>
+      <w:pPr>
+        <w:spacing w:after="0"/>
+        <w:ind w:left="324"/>
+        <w:jc w:val="center"/>
+        <w:rPr>
+          <w:rFonts w:ascii="Times New Roman" w:eastAsia="Times New Roman" w:hAnsi="Times New Roman" w:cs="Times New Roman"/>
+          <w:b/>
+          <w:sz w:val="36"/>
+          <w:u w:val="single" w:color="000000"/>
+        </w:rPr>
+      </w:pPr>
+    </w:p>
+    <w:p>
+      <w:pPr>
+        <w:spacing w:after="0"/>
+        <w:ind w:left="324"/>
+        <w:jc w:val="center"/>
+        <w:rPr>
+          <w:rFonts w:ascii="Times New Roman" w:eastAsia="Times New Roman" w:hAnsi="Times New Roman" w:cs="Times New Roman"/>
+          <w:b/>
+          <w:sz w:val="36"/>
+          <w:u w:val="single" w:color="000000"/>
+        </w:rPr>
+      </w:pPr>
+    </w:p>
+    <w:p>
+      <w:pPr>
+        <w:spacing w:after="0"/>
+        <w:ind w:left="324"/>
+        <w:jc w:val="center"/>
+        <w:rPr>
+          <w:rFonts w:ascii="Times New Roman" w:eastAsia="Times New Roman" w:hAnsi="Times New Roman" w:cs="Times New Roman"/>
+          <w:b/>
+          <w:sz w:val="36"/>
+          <w:u w:val="single" w:color="000000"/>
+        </w:rPr>
+      </w:pPr>
+    </w:p>
+    <w:p>
+      <w:pPr>
+        <w:spacing w:after="0"/>
+        <w:ind w:left="324"/>
+        <w:jc w:val="center"/>
+        <w:rPr>
+          <w:rFonts w:ascii="Times New Roman" w:eastAsia="Times New Roman" w:hAnsi="Times New Roman" w:cs="Times New Roman"/>
+          <w:b/>
+          <w:sz w:val="36"/>
+          <w:u w:val="single" w:color="000000"/>
+        </w:rPr>
+      </w:pPr>
+    </w:p>
+    <w:p>
+      <w:pPr>
+        <w:spacing w:after="0"/>
+        <w:ind w:left="324"/>
+        <w:jc w:val="center"/>
+        <w:rPr>
+          <w:rFonts w:ascii="Times New Roman" w:eastAsia="Times New Roman" w:hAnsi="Times New Roman" w:cs="Times New Roman"/>
+          <w:b/>
+          <w:sz w:val="36"/>
+          <w:u w:val="single" w:color="000000"/>
+        </w:rPr>
+      </w:pPr>
+    </w:p>
+    <w:p>
+      <w:pPr>
+        <w:spacing w:after="0"/>
+        <w:ind w:left="324"/>
+        <w:jc w:val="center"/>
+        <w:rPr>
+          <w:rFonts w:ascii="Times New Roman" w:eastAsia="Times New Roman" w:hAnsi="Times New Roman" w:cs="Times New Roman"/>
+          <w:b/>
+          <w:sz w:val="36"/>
+          <w:u w:val="single" w:color="000000"/>
+        </w:rPr>
+      </w:pPr>
+    </w:p>
+    <w:p>
+      <w:pPr>
+        <w:spacing w:after="0"/>
+        <w:ind w:left="324"/>
+        <w:jc w:val="center"/>
+        <w:rPr>
+          <w:rFonts w:ascii="Times New Roman" w:eastAsia="Times New Roman" w:hAnsi="Times New Roman" w:cs="Times New Roman"/>
+          <w:b/>
+          <w:sz w:val="36"/>
+          <w:u w:val="single" w:color="000000"/>
+        </w:rPr>
+      </w:pPr>
+    </w:p>
+    <w:p>
+      <w:pPr>
+        <w:spacing w:after="0"/>
+        <w:ind w:left="324"/>
+        <w:jc w:val="center"/>
+        <w:rPr>
+          <w:rFonts w:ascii="Times New Roman" w:eastAsia="Times New Roman" w:hAnsi="Times New Roman" w:cs="Times New Roman"/>
+          <w:b/>
+          <w:sz w:val="36"/>
+          <w:u w:val="single" w:color="000000"/>
+        </w:rPr>
+      </w:pPr>
+    </w:p>
+    <w:p>
+      <w:pPr>
+        <w:spacing w:after="0"/>
+        <w:ind w:left="324"/>
+        <w:jc w:val="center"/>
+        <w:rPr>
+          <w:rFonts w:ascii="Times New Roman" w:eastAsia="Times New Roman" w:hAnsi="Times New Roman" w:cs="Times New Roman"/>
+          <w:b/>
+          <w:sz w:val="36"/>
+          <w:u w:val="single" w:color="000000"/>
+        </w:rPr>
+      </w:pPr>
+    </w:p>
+    <w:p>
+      <w:pPr>
+        <w:spacing w:after="0"/>
         <w:rPr>
           <w:rFonts w:ascii="Times New Roman" w:eastAsia="Times New Roman" w:hAnsi="Times New Roman" w:cs="Times New Roman"/>
           <w:b/>
@@ -1238,11 +2463,9 @@
           <w:szCs w:val="28"/>
           <w:u w:val="single"/>
         </w:rPr>
-        <w:t>Project Title:</w:t>
-      </w:r>
-    </w:p>
-    <w:p>
-      <w:pPr>
+        <w:t>P</w:t>
+      </w:r>
+      <w:r>
         <w:rPr>
           <w:rFonts w:ascii="Times New Roman" w:eastAsia="Times New Roman" w:hAnsi="Times New Roman" w:cs="Times New Roman"/>
           <w:b/>
@@ -1250,10 +2473,9 @@
           <w:szCs w:val="28"/>
           <w:u w:val="single"/>
         </w:rPr>
-      </w:pPr>
-    </w:p>
-    <w:p>
-      <w:pPr>
+        <w:t>ROJECT TITLE</w:t>
+      </w:r>
+      <w:r>
         <w:rPr>
           <w:rFonts w:ascii="Times New Roman" w:eastAsia="Times New Roman" w:hAnsi="Times New Roman" w:cs="Times New Roman"/>
           <w:b/>
@@ -1261,6 +2483,29 @@
           <w:szCs w:val="28"/>
           <w:u w:val="single"/>
         </w:rPr>
+        <w:t>:</w:t>
+      </w:r>
+    </w:p>
+    <w:p>
+      <w:pPr>
+        <w:rPr>
+          <w:rFonts w:ascii="Times New Roman" w:eastAsia="Times New Roman" w:hAnsi="Times New Roman" w:cs="Times New Roman"/>
+          <w:b/>
+          <w:sz w:val="28"/>
+          <w:szCs w:val="28"/>
+          <w:u w:val="single"/>
+        </w:rPr>
+      </w:pPr>
+    </w:p>
+    <w:p>
+      <w:pPr>
+        <w:rPr>
+          <w:rFonts w:ascii="Times New Roman" w:eastAsia="Times New Roman" w:hAnsi="Times New Roman" w:cs="Times New Roman"/>
+          <w:b/>
+          <w:sz w:val="28"/>
+          <w:szCs w:val="28"/>
+          <w:u w:val="single"/>
+        </w:rPr>
       </w:pPr>
       <w:r>
         <w:rPr>
@@ -1301,7 +2546,29 @@
           <w:szCs w:val="28"/>
           <w:u w:val="single"/>
         </w:rPr>
-        <w:t>Abstract:</w:t>
+        <w:t>A</w:t>
+      </w:r>
+      <w:r>
+        <w:rPr>
+          <w:rFonts w:ascii="Times New Roman" w:hAnsi="Times New Roman" w:cs="Times New Roman"/>
+          <w:b/>
+          <w:bCs/>
+          <w:sz w:val="28"/>
+          <w:szCs w:val="28"/>
+          <w:u w:val="single"/>
+        </w:rPr>
+        <w:t>BSTRACT</w:t>
+      </w:r>
+      <w:r>
+        <w:rPr>
+          <w:rFonts w:ascii="Times New Roman" w:hAnsi="Times New Roman" w:cs="Times New Roman"/>
+          <w:b/>
+          <w:bCs/>
+          <w:sz w:val="28"/>
+          <w:szCs w:val="28"/>
+          <w:u w:val="single"/>
+        </w:rPr>
+        <w:t>:</w:t>
       </w:r>
     </w:p>
     <w:p>
@@ -1417,6 +2684,15 @@
         </w:rPr>
         <w:t xml:space="preserve"> Logs, Buffer, Backups, Algorithms (Searching and Sorting), Security and SSL Certifications. </w:t>
       </w:r>
+    </w:p>
+    <w:p>
+      <w:pPr>
+        <w:rPr>
+          <w:rFonts w:ascii="Times New Roman" w:hAnsi="Times New Roman" w:cs="Times New Roman"/>
+          <w:sz w:val="28"/>
+          <w:szCs w:val="28"/>
+        </w:rPr>
+      </w:pPr>
     </w:p>
     <w:p>
       <w:pPr>
@@ -1468,7 +2744,28 @@
           <w:szCs w:val="28"/>
           <w:u w:val="single"/>
         </w:rPr>
-        <w:t>Introduction:</w:t>
+        <w:lastRenderedPageBreak/>
+        <w:t>I</w:t>
+      </w:r>
+      <w:r>
+        <w:rPr>
+          <w:rFonts w:ascii="Times New Roman" w:hAnsi="Times New Roman" w:cs="Times New Roman"/>
+          <w:b/>
+          <w:sz w:val="28"/>
+          <w:szCs w:val="28"/>
+          <w:u w:val="single"/>
+        </w:rPr>
+        <w:t>NTRODUCTION</w:t>
+      </w:r>
+      <w:r>
+        <w:rPr>
+          <w:rFonts w:ascii="Times New Roman" w:hAnsi="Times New Roman" w:cs="Times New Roman"/>
+          <w:b/>
+          <w:sz w:val="28"/>
+          <w:szCs w:val="28"/>
+          <w:u w:val="single"/>
+        </w:rPr>
+        <w:t>:</w:t>
       </w:r>
     </w:p>
     <w:p>
@@ -1525,7 +2822,29 @@
           <w:szCs w:val="24"/>
           <w:lang w:val="en-IN" w:eastAsia="en-IN"/>
         </w:rPr>
-        <w:t>asis on statistics report on e-mail account in 2014, totaled 4.1 billion email accounts were actively used. And this number kept increasing and till 2018, the number increased to 5.2 billion and still counting as of 2019.</w:t>
+        <w:t xml:space="preserve">asis on statistics report on e-mail account in 2014, </w:t>
+      </w:r>
+      <w:proofErr w:type="spellStart"/>
+      <w:r>
+        <w:rPr>
+          <w:rFonts w:ascii="Times New Roman" w:eastAsia="Times New Roman" w:hAnsi="Times New Roman" w:cs="Times New Roman"/>
+          <w:color w:val="1C1E29"/>
+          <w:sz w:val="24"/>
+          <w:szCs w:val="24"/>
+          <w:lang w:val="en-IN" w:eastAsia="en-IN"/>
+        </w:rPr>
+        <w:t>totaled</w:t>
+      </w:r>
+      <w:proofErr w:type="spellEnd"/>
+      <w:r>
+        <w:rPr>
+          <w:rFonts w:ascii="Times New Roman" w:eastAsia="Times New Roman" w:hAnsi="Times New Roman" w:cs="Times New Roman"/>
+          <w:color w:val="1C1E29"/>
+          <w:sz w:val="24"/>
+          <w:szCs w:val="24"/>
+          <w:lang w:val="en-IN" w:eastAsia="en-IN"/>
+        </w:rPr>
+        <w:t xml:space="preserve"> 4.1 billion email accounts were actively used. And this number kept increasing and till 2018, the number increased to 5.2 billion and still counting as of 2019.</w:t>
       </w:r>
     </w:p>
     <w:p>
@@ -2220,6 +3539,7 @@
           <w:szCs w:val="24"/>
           <w:lang w:val="en-IN" w:eastAsia="en-IN"/>
         </w:rPr>
+        <w:lastRenderedPageBreak/>
         <w:t>Working of SMTP:</w:t>
       </w:r>
     </w:p>
@@ -3189,7 +4509,27 @@
           <w:szCs w:val="28"/>
           <w:u w:val="single"/>
         </w:rPr>
-        <w:t>Problem Statement:</w:t>
+        <w:t>P</w:t>
+      </w:r>
+      <w:r>
+        <w:rPr>
+          <w:rFonts w:ascii="Times New Roman" w:hAnsi="Times New Roman" w:cs="Times New Roman"/>
+          <w:b/>
+          <w:sz w:val="28"/>
+          <w:szCs w:val="28"/>
+          <w:u w:val="single"/>
+        </w:rPr>
+        <w:t>ROBLEM STATEMENT</w:t>
+      </w:r>
+      <w:r>
+        <w:rPr>
+          <w:rFonts w:ascii="Times New Roman" w:hAnsi="Times New Roman" w:cs="Times New Roman"/>
+          <w:b/>
+          <w:sz w:val="28"/>
+          <w:szCs w:val="28"/>
+          <w:u w:val="single"/>
+        </w:rPr>
+        <w:t>:</w:t>
       </w:r>
     </w:p>
     <w:p>
@@ -3350,7 +4690,29 @@
           <w:szCs w:val="28"/>
           <w:u w:val="single"/>
         </w:rPr>
-        <w:t>Objective:</w:t>
+        <w:t>O</w:t>
+      </w:r>
+      <w:r>
+        <w:rPr>
+          <w:rFonts w:ascii="Times New Roman" w:hAnsi="Times New Roman" w:cs="Times New Roman"/>
+          <w:b/>
+          <w:bCs/>
+          <w:sz w:val="28"/>
+          <w:szCs w:val="28"/>
+          <w:u w:val="single"/>
+        </w:rPr>
+        <w:t>BJECTIVE</w:t>
+      </w:r>
+      <w:r>
+        <w:rPr>
+          <w:rFonts w:ascii="Times New Roman" w:hAnsi="Times New Roman" w:cs="Times New Roman"/>
+          <w:b/>
+          <w:bCs/>
+          <w:sz w:val="28"/>
+          <w:szCs w:val="28"/>
+          <w:u w:val="single"/>
+        </w:rPr>
+        <w:t>:</w:t>
       </w:r>
     </w:p>
     <w:p>
@@ -3940,8 +5302,64 @@
           <w:sz w:val="24"/>
           <w:szCs w:val="24"/>
         </w:rPr>
-        <w:t>Saito, Y., Bershad, B. N., Andlevy, H. Mamge</w:t>
-      </w:r>
+        <w:t xml:space="preserve">Saito, Y., </w:t>
+      </w:r>
+      <w:proofErr w:type="spellStart"/>
+      <w:r>
+        <w:rPr>
+          <w:rFonts w:ascii="Times New Roman" w:hAnsi="Times New Roman" w:cs="Times New Roman"/>
+          <w:b/>
+          <w:bCs/>
+          <w:sz w:val="24"/>
+          <w:szCs w:val="24"/>
+        </w:rPr>
+        <w:t>Bershad</w:t>
+      </w:r>
+      <w:proofErr w:type="spellEnd"/>
+      <w:r>
+        <w:rPr>
+          <w:rFonts w:ascii="Times New Roman" w:hAnsi="Times New Roman" w:cs="Times New Roman"/>
+          <w:b/>
+          <w:bCs/>
+          <w:sz w:val="24"/>
+          <w:szCs w:val="24"/>
+        </w:rPr>
+        <w:t xml:space="preserve">, B. N., </w:t>
+      </w:r>
+      <w:proofErr w:type="spellStart"/>
+      <w:r>
+        <w:rPr>
+          <w:rFonts w:ascii="Times New Roman" w:hAnsi="Times New Roman" w:cs="Times New Roman"/>
+          <w:b/>
+          <w:bCs/>
+          <w:sz w:val="24"/>
+          <w:szCs w:val="24"/>
+        </w:rPr>
+        <w:t>Andlevy</w:t>
+      </w:r>
+      <w:proofErr w:type="spellEnd"/>
+      <w:r>
+        <w:rPr>
+          <w:rFonts w:ascii="Times New Roman" w:hAnsi="Times New Roman" w:cs="Times New Roman"/>
+          <w:b/>
+          <w:bCs/>
+          <w:sz w:val="24"/>
+          <w:szCs w:val="24"/>
+        </w:rPr>
+        <w:t xml:space="preserve">, H. </w:t>
+      </w:r>
+      <w:proofErr w:type="spellStart"/>
+      <w:r>
+        <w:rPr>
+          <w:rFonts w:ascii="Times New Roman" w:hAnsi="Times New Roman" w:cs="Times New Roman"/>
+          <w:b/>
+          <w:bCs/>
+          <w:sz w:val="24"/>
+          <w:szCs w:val="24"/>
+        </w:rPr>
+        <w:t>Mamge</w:t>
+      </w:r>
+      <w:proofErr w:type="spellEnd"/>
     </w:p>
     <w:p>
       <w:pPr>
@@ -4124,7 +5542,29 @@
           <w:szCs w:val="24"/>
           <w:lang w:eastAsia="en-IN"/>
         </w:rPr>
-        <w:t>Email Archiving Standards [7</w:t>
+        <w:t>E</w:t>
+      </w:r>
+      <w:r>
+        <w:rPr>
+          <w:rFonts w:ascii="Times New Roman" w:eastAsia="Times New Roman" w:hAnsi="Times New Roman" w:cs="Times New Roman"/>
+          <w:b/>
+          <w:bCs/>
+          <w:sz w:val="24"/>
+          <w:szCs w:val="24"/>
+          <w:lang w:eastAsia="en-IN"/>
+        </w:rPr>
+        <w:t>MAIL ARCHIVING STANDARDS</w:t>
+      </w:r>
+      <w:r>
+        <w:rPr>
+          <w:rFonts w:ascii="Times New Roman" w:eastAsia="Times New Roman" w:hAnsi="Times New Roman" w:cs="Times New Roman"/>
+          <w:b/>
+          <w:bCs/>
+          <w:sz w:val="24"/>
+          <w:szCs w:val="24"/>
+          <w:lang w:eastAsia="en-IN"/>
+        </w:rPr>
+        <w:t xml:space="preserve"> [7</w:t>
       </w:r>
       <w:r>
         <w:rPr>
@@ -4397,8 +5837,9 @@
           <w:szCs w:val="24"/>
           <w:lang w:eastAsia="en-IN"/>
         </w:rPr>
-        <w:t>, Revised Framework for the Integration of Electronic Document Management Systems</w:t>
-      </w:r>
+        <w:t xml:space="preserve">, Revised Framework for the Integration of Electronic Document Management </w:t>
+      </w:r>
+      <w:proofErr w:type="spellStart"/>
       <w:r>
         <w:rPr>
           <w:rFonts w:ascii="Times New Roman" w:eastAsia="Times New Roman" w:hAnsi="Times New Roman" w:cs="Times New Roman"/>
@@ -4406,7 +5847,26 @@
           <w:szCs w:val="24"/>
           <w:lang w:eastAsia="en-IN"/>
         </w:rPr>
-        <w:t>x`</w:t>
+        <w:t>Systems</w:t>
+      </w:r>
+      <w:r>
+        <w:rPr>
+          <w:rFonts w:ascii="Times New Roman" w:eastAsia="Times New Roman" w:hAnsi="Times New Roman" w:cs="Times New Roman"/>
+          <w:sz w:val="24"/>
+          <w:szCs w:val="24"/>
+          <w:lang w:eastAsia="en-IN"/>
+        </w:rPr>
+        <w:t>x</w:t>
+      </w:r>
+      <w:proofErr w:type="spellEnd"/>
+      <w:r>
+        <w:rPr>
+          <w:rFonts w:ascii="Times New Roman" w:eastAsia="Times New Roman" w:hAnsi="Times New Roman" w:cs="Times New Roman"/>
+          <w:sz w:val="24"/>
+          <w:szCs w:val="24"/>
+          <w:lang w:eastAsia="en-IN"/>
+        </w:rPr>
+        <w:t>`</w:t>
       </w:r>
       <w:r>
         <w:rPr>
@@ -4622,40 +6082,9 @@
           <w:bCs/>
           <w:sz w:val="28"/>
           <w:szCs w:val="28"/>
-        </w:rPr>
-      </w:pPr>
-      <w:r>
-        <w:rPr>
-          <w:rFonts w:ascii="Times New Roman" w:hAnsi="Times New Roman" w:cs="Times New Roman"/>
-          <w:b/>
-          <w:bCs/>
-          <w:sz w:val="28"/>
-          <w:szCs w:val="28"/>
           <w:u w:val="single"/>
         </w:rPr>
-        <w:t>Methodology</w:t>
-      </w:r>
-      <w:r>
-        <w:rPr>
-          <w:rFonts w:ascii="Times New Roman" w:hAnsi="Times New Roman" w:cs="Times New Roman"/>
-          <w:b/>
-          <w:bCs/>
-          <w:sz w:val="28"/>
-          <w:szCs w:val="28"/>
-          <w:u w:val="single"/>
-        </w:rPr>
-        <w:t>:</w:t>
-      </w:r>
-      <w:r>
-        <w:rPr>
-          <w:rFonts w:ascii="Times New Roman" w:hAnsi="Times New Roman" w:cs="Times New Roman"/>
-          <w:b/>
-          <w:bCs/>
-          <w:sz w:val="28"/>
-          <w:szCs w:val="28"/>
-        </w:rPr>
-        <w:t xml:space="preserve">   </w:t>
-      </w:r>
+      </w:pPr>
     </w:p>
     <w:p>
       <w:pPr>
@@ -4667,8 +6096,70 @@
         <w:adjustRightInd w:val="0"/>
         <w:spacing w:after="0" w:line="276" w:lineRule="auto"/>
         <w:rPr>
+          <w:rFonts w:ascii="Times New Roman" w:hAnsi="Times New Roman" w:cs="Times New Roman"/>
           <w:b/>
           <w:bCs/>
+          <w:sz w:val="28"/>
+          <w:szCs w:val="28"/>
+        </w:rPr>
+      </w:pPr>
+      <w:r>
+        <w:rPr>
+          <w:rFonts w:ascii="Times New Roman" w:hAnsi="Times New Roman" w:cs="Times New Roman"/>
+          <w:b/>
+          <w:bCs/>
+          <w:sz w:val="28"/>
+          <w:szCs w:val="28"/>
+          <w:u w:val="single"/>
+        </w:rPr>
+        <w:lastRenderedPageBreak/>
+        <w:t>M</w:t>
+      </w:r>
+      <w:r>
+        <w:rPr>
+          <w:rFonts w:ascii="Times New Roman" w:hAnsi="Times New Roman" w:cs="Times New Roman"/>
+          <w:b/>
+          <w:bCs/>
+          <w:sz w:val="28"/>
+          <w:szCs w:val="28"/>
+          <w:u w:val="single"/>
+        </w:rPr>
+        <w:t>ETHODOLOGY</w:t>
+      </w:r>
+      <w:r>
+        <w:rPr>
+          <w:rFonts w:ascii="Times New Roman" w:hAnsi="Times New Roman" w:cs="Times New Roman"/>
+          <w:b/>
+          <w:bCs/>
+          <w:sz w:val="28"/>
+          <w:szCs w:val="28"/>
+          <w:u w:val="single"/>
+        </w:rPr>
+        <w:t>:</w:t>
+      </w:r>
+      <w:r>
+        <w:rPr>
+          <w:rFonts w:ascii="Times New Roman" w:hAnsi="Times New Roman" w:cs="Times New Roman"/>
+          <w:b/>
+          <w:bCs/>
+          <w:sz w:val="28"/>
+          <w:szCs w:val="28"/>
+        </w:rPr>
+        <w:t xml:space="preserve">   </w:t>
+      </w:r>
+    </w:p>
+    <w:p>
+      <w:pPr>
+        <w:tabs>
+          <w:tab w:val="left" w:pos="9615"/>
+        </w:tabs>
+        <w:autoSpaceDE w:val="0"/>
+        <w:autoSpaceDN w:val="0"/>
+        <w:adjustRightInd w:val="0"/>
+        <w:spacing w:after="0" w:line="276" w:lineRule="auto"/>
+        <w:rPr>
+          <w:b/>
+          <w:bCs/>
           <w:sz w:val="24"/>
           <w:szCs w:val="24"/>
         </w:rPr>
@@ -4695,6 +6186,15 @@
           <w:szCs w:val="24"/>
         </w:rPr>
         <w:t>Iterative model.</w:t>
+      </w:r>
+      <w:r>
+        <w:rPr>
+          <w:b/>
+          <w:bCs/>
+          <w:sz w:val="24"/>
+          <w:szCs w:val="24"/>
+        </w:rPr>
+        <w:t xml:space="preserve"> </w:t>
       </w:r>
     </w:p>
     <w:p>
@@ -4709,6 +6209,15 @@
           <w:szCs w:val="24"/>
         </w:rPr>
       </w:pPr>
+      <w:r>
+        <w:rPr>
+          <w:rFonts w:eastAsia="Times New Roman" w:cs="Times New Roman"/>
+          <w:b/>
+          <w:sz w:val="24"/>
+          <w:szCs w:val="24"/>
+        </w:rPr>
+        <w:t xml:space="preserve">          </w:t>
+      </w:r>
       <w:r>
         <w:rPr>
           <w:noProof/>
@@ -5412,6 +6921,22 @@
           <w:szCs w:val="24"/>
         </w:rPr>
       </w:pPr>
+    </w:p>
+    <w:p>
+      <w:pPr>
+        <w:tabs>
+          <w:tab w:val="left" w:pos="9615"/>
+        </w:tabs>
+        <w:autoSpaceDE w:val="0"/>
+        <w:autoSpaceDN w:val="0"/>
+        <w:adjustRightInd w:val="0"/>
+        <w:spacing w:after="0" w:line="276" w:lineRule="auto"/>
+        <w:rPr>
+          <w:rFonts w:ascii="Times New Roman" w:eastAsia="Times New Roman" w:hAnsi="Times New Roman" w:cs="Times New Roman"/>
+          <w:sz w:val="24"/>
+          <w:szCs w:val="24"/>
+        </w:rPr>
+      </w:pPr>
       <w:r>
         <w:rPr>
           <w:noProof/>
@@ -5596,7 +7121,17 @@
           <w:szCs w:val="28"/>
           <w:u w:val="single"/>
         </w:rPr>
-        <w:t>ystem Requirement:</w:t>
+        <w:t>YSTEM REQUIREMENTS</w:t>
+      </w:r>
+      <w:r>
+        <w:rPr>
+          <w:rFonts w:ascii="Times New Roman" w:eastAsia="Times New Roman" w:hAnsi="Times New Roman" w:cs="Times New Roman"/>
+          <w:b/>
+          <w:sz w:val="28"/>
+          <w:szCs w:val="28"/>
+          <w:u w:val="single"/>
+        </w:rPr>
+        <w:t>:</w:t>
       </w:r>
     </w:p>
     <w:p>
@@ -5742,8 +7277,6 @@
         </w:rPr>
         <w:t>Minimum 40</w:t>
       </w:r>
-      <w:bookmarkStart w:id="0" w:name="_GoBack"/>
-      <w:bookmarkEnd w:id="0"/>
       <w:r>
         <w:rPr>
           <w:rFonts w:ascii="Times New Roman" w:eastAsia="Times New Roman" w:hAnsi="Times New Roman" w:cs="Times New Roman"/>
@@ -6002,6 +7535,79 @@
         <w:rPr>
           <w:rFonts w:ascii="Times New Roman" w:eastAsia="Times New Roman" w:hAnsi="Times New Roman" w:cs="Times New Roman"/>
           <w:b/>
+          <w:sz w:val="28"/>
+          <w:szCs w:val="28"/>
+          <w:u w:val="single"/>
+        </w:rPr>
+      </w:pPr>
+    </w:p>
+    <w:p>
+      <w:pPr>
+        <w:tabs>
+          <w:tab w:val="left" w:pos="9615"/>
+        </w:tabs>
+        <w:autoSpaceDE w:val="0"/>
+        <w:autoSpaceDN w:val="0"/>
+        <w:adjustRightInd w:val="0"/>
+        <w:spacing w:line="276" w:lineRule="auto"/>
+        <w:rPr>
+          <w:rFonts w:ascii="Times New Roman" w:eastAsia="Times New Roman" w:hAnsi="Times New Roman" w:cs="Times New Roman"/>
+          <w:b/>
+          <w:sz w:val="28"/>
+          <w:szCs w:val="28"/>
+          <w:u w:val="single"/>
+        </w:rPr>
+      </w:pPr>
+    </w:p>
+    <w:p>
+      <w:pPr>
+        <w:tabs>
+          <w:tab w:val="left" w:pos="9615"/>
+        </w:tabs>
+        <w:autoSpaceDE w:val="0"/>
+        <w:autoSpaceDN w:val="0"/>
+        <w:adjustRightInd w:val="0"/>
+        <w:spacing w:line="276" w:lineRule="auto"/>
+        <w:rPr>
+          <w:rFonts w:ascii="Times New Roman" w:eastAsia="Times New Roman" w:hAnsi="Times New Roman" w:cs="Times New Roman"/>
+          <w:b/>
+          <w:sz w:val="28"/>
+          <w:szCs w:val="28"/>
+          <w:u w:val="single"/>
+        </w:rPr>
+      </w:pPr>
+    </w:p>
+    <w:p>
+      <w:pPr>
+        <w:tabs>
+          <w:tab w:val="left" w:pos="9615"/>
+        </w:tabs>
+        <w:autoSpaceDE w:val="0"/>
+        <w:autoSpaceDN w:val="0"/>
+        <w:adjustRightInd w:val="0"/>
+        <w:spacing w:line="276" w:lineRule="auto"/>
+        <w:rPr>
+          <w:rFonts w:ascii="Times New Roman" w:eastAsia="Times New Roman" w:hAnsi="Times New Roman" w:cs="Times New Roman"/>
+          <w:b/>
+          <w:sz w:val="28"/>
+          <w:szCs w:val="28"/>
+          <w:u w:val="single"/>
+        </w:rPr>
+      </w:pPr>
+    </w:p>
+    <w:p>
+      <w:pPr>
+        <w:tabs>
+          <w:tab w:val="left" w:pos="9615"/>
+        </w:tabs>
+        <w:autoSpaceDE w:val="0"/>
+        <w:autoSpaceDN w:val="0"/>
+        <w:adjustRightInd w:val="0"/>
+        <w:spacing w:line="276" w:lineRule="auto"/>
+        <w:jc w:val="center"/>
+        <w:rPr>
+          <w:rFonts w:ascii="Times New Roman" w:eastAsia="Times New Roman" w:hAnsi="Times New Roman" w:cs="Times New Roman"/>
+          <w:b/>
           <w:sz w:val="32"/>
           <w:szCs w:val="32"/>
           <w:u w:val="single"/>
@@ -6015,7 +7621,27 @@
           <w:szCs w:val="28"/>
           <w:u w:val="single"/>
         </w:rPr>
-        <w:t xml:space="preserve">Schedule </w:t>
+        <w:t>S</w:t>
+      </w:r>
+      <w:r>
+        <w:rPr>
+          <w:rFonts w:ascii="Times New Roman" w:eastAsia="Times New Roman" w:hAnsi="Times New Roman" w:cs="Times New Roman"/>
+          <w:b/>
+          <w:sz w:val="28"/>
+          <w:szCs w:val="28"/>
+          <w:u w:val="single"/>
+        </w:rPr>
+        <w:t>CHEDULE</w:t>
+      </w:r>
+      <w:r>
+        <w:rPr>
+          <w:rFonts w:ascii="Times New Roman" w:eastAsia="Times New Roman" w:hAnsi="Times New Roman" w:cs="Times New Roman"/>
+          <w:b/>
+          <w:sz w:val="28"/>
+          <w:szCs w:val="28"/>
+          <w:u w:val="single"/>
+        </w:rPr>
+        <w:t xml:space="preserve"> </w:t>
       </w:r>
       <w:r>
         <w:rPr>
@@ -6091,9 +7717,9 @@
           <w:lang w:val="en-IN" w:eastAsia="en-IN"/>
         </w:rPr>
         <w:drawing>
-          <wp:inline distT="0" distB="0" distL="0" distR="0" wp14:anchorId="63AD61B0" wp14:editId="0D897E93">
-            <wp:extent cx="6858000" cy="4626066"/>
-            <wp:effectExtent l="0" t="0" r="0" b="3175"/>
+          <wp:inline distT="0" distB="0" distL="0" distR="0" wp14:anchorId="63AD61B0" wp14:editId="68F3AEB6">
+            <wp:extent cx="7032018" cy="4743450"/>
+            <wp:effectExtent l="0" t="0" r="0" b="0"/>
             <wp:docPr id="3" name="Picture 3"/>
             <wp:cNvGraphicFramePr>
               <a:graphicFrameLocks xmlns:a="http://schemas.openxmlformats.org/drawingml/2006/main" noChangeAspect="1"/>
@@ -6123,7 +7749,7 @@
                   <pic:spPr bwMode="auto">
                     <a:xfrm>
                       <a:off x="0" y="0"/>
-                      <a:ext cx="6858000" cy="4626066"/>
+                      <a:ext cx="7037321" cy="4747027"/>
                     </a:xfrm>
                     <a:prstGeom prst="rect">
                       <a:avLst/>
@@ -6211,7 +7837,16 @@
           <w:u w:val="single"/>
         </w:rPr>
       </w:pPr>
-      <w:r>
+    </w:p>
+    <w:p>
+      <w:pPr>
+        <w:tabs>
+          <w:tab w:val="left" w:pos="9615"/>
+        </w:tabs>
+        <w:autoSpaceDE w:val="0"/>
+        <w:autoSpaceDN w:val="0"/>
+        <w:adjustRightInd w:val="0"/>
+        <w:spacing w:after="0" w:line="276" w:lineRule="auto"/>
         <w:rPr>
           <w:rFonts w:ascii="Times New Roman" w:eastAsia="Times New Roman" w:hAnsi="Times New Roman" w:cs="Times New Roman"/>
           <w:b/>
@@ -6219,7 +7854,98 @@
           <w:szCs w:val="28"/>
           <w:u w:val="single"/>
         </w:rPr>
-        <w:t>References</w:t>
+      </w:pPr>
+    </w:p>
+    <w:p>
+      <w:pPr>
+        <w:tabs>
+          <w:tab w:val="left" w:pos="9615"/>
+        </w:tabs>
+        <w:autoSpaceDE w:val="0"/>
+        <w:autoSpaceDN w:val="0"/>
+        <w:adjustRightInd w:val="0"/>
+        <w:spacing w:after="0" w:line="276" w:lineRule="auto"/>
+        <w:rPr>
+          <w:rFonts w:ascii="Times New Roman" w:eastAsia="Times New Roman" w:hAnsi="Times New Roman" w:cs="Times New Roman"/>
+          <w:b/>
+          <w:sz w:val="28"/>
+          <w:szCs w:val="28"/>
+          <w:u w:val="single"/>
+        </w:rPr>
+      </w:pPr>
+    </w:p>
+    <w:p>
+      <w:pPr>
+        <w:tabs>
+          <w:tab w:val="left" w:pos="9615"/>
+        </w:tabs>
+        <w:autoSpaceDE w:val="0"/>
+        <w:autoSpaceDN w:val="0"/>
+        <w:adjustRightInd w:val="0"/>
+        <w:spacing w:after="0" w:line="276" w:lineRule="auto"/>
+        <w:rPr>
+          <w:rFonts w:ascii="Times New Roman" w:eastAsia="Times New Roman" w:hAnsi="Times New Roman" w:cs="Times New Roman"/>
+          <w:b/>
+          <w:sz w:val="28"/>
+          <w:szCs w:val="28"/>
+          <w:u w:val="single"/>
+        </w:rPr>
+      </w:pPr>
+    </w:p>
+    <w:p>
+      <w:pPr>
+        <w:tabs>
+          <w:tab w:val="left" w:pos="9615"/>
+        </w:tabs>
+        <w:autoSpaceDE w:val="0"/>
+        <w:autoSpaceDN w:val="0"/>
+        <w:adjustRightInd w:val="0"/>
+        <w:spacing w:after="0" w:line="276" w:lineRule="auto"/>
+        <w:rPr>
+          <w:rFonts w:ascii="Times New Roman" w:eastAsia="Times New Roman" w:hAnsi="Times New Roman" w:cs="Times New Roman"/>
+          <w:b/>
+          <w:sz w:val="28"/>
+          <w:szCs w:val="28"/>
+          <w:u w:val="single"/>
+        </w:rPr>
+      </w:pPr>
+    </w:p>
+    <w:p>
+      <w:pPr>
+        <w:tabs>
+          <w:tab w:val="left" w:pos="9615"/>
+        </w:tabs>
+        <w:autoSpaceDE w:val="0"/>
+        <w:autoSpaceDN w:val="0"/>
+        <w:adjustRightInd w:val="0"/>
+        <w:spacing w:after="0" w:line="276" w:lineRule="auto"/>
+        <w:rPr>
+          <w:rFonts w:ascii="Times New Roman" w:eastAsia="Times New Roman" w:hAnsi="Times New Roman" w:cs="Times New Roman"/>
+          <w:b/>
+          <w:sz w:val="28"/>
+          <w:szCs w:val="28"/>
+          <w:u w:val="single"/>
+        </w:rPr>
+      </w:pPr>
+      <w:r>
+        <w:rPr>
+          <w:rFonts w:ascii="Times New Roman" w:eastAsia="Times New Roman" w:hAnsi="Times New Roman" w:cs="Times New Roman"/>
+          <w:b/>
+          <w:sz w:val="28"/>
+          <w:szCs w:val="28"/>
+          <w:u w:val="single"/>
+        </w:rPr>
+        <w:t>R</w:t>
+      </w:r>
+      <w:r>
+        <w:rPr>
+          <w:rFonts w:ascii="Times New Roman" w:eastAsia="Times New Roman" w:hAnsi="Times New Roman" w:cs="Times New Roman"/>
+          <w:b/>
+          <w:sz w:val="28"/>
+          <w:szCs w:val="28"/>
+          <w:u w:val="single"/>
+        </w:rPr>
+        <w:t>EFRENCES</w:t>
       </w:r>
     </w:p>
     <w:p>
@@ -6377,8 +8103,21 @@
         <w:rPr>
           <w:rFonts w:ascii="Times New Roman" w:hAnsi="Times New Roman" w:cs="Times New Roman"/>
         </w:rPr>
-        <w:lastRenderedPageBreak/>
-        <w:t xml:space="preserve">[5] SAITO, Y., BERSHAD, B. N., ANDLEVY, H. M. Man-ageability, availability, and performance in </w:t>
+        <w:t>[5] SAITO, Y., BERSHAD, B. N., ANDLEVY, H. M. Man-</w:t>
+      </w:r>
+      <w:proofErr w:type="spellStart"/>
+      <w:r>
+        <w:rPr>
+          <w:rFonts w:ascii="Times New Roman" w:hAnsi="Times New Roman" w:cs="Times New Roman"/>
+        </w:rPr>
+        <w:t>ageability</w:t>
+      </w:r>
+      <w:proofErr w:type="spellEnd"/>
+      <w:r>
+        <w:rPr>
+          <w:rFonts w:ascii="Times New Roman" w:hAnsi="Times New Roman" w:cs="Times New Roman"/>
+        </w:rPr>
+        <w:t xml:space="preserve">, availability, and performance in </w:t>
       </w:r>
       <w:r>
         <w:rPr>
@@ -6537,8 +8276,9 @@
         <w:rPr>
           <w:rFonts w:ascii="Times New Roman" w:hAnsi="Times New Roman" w:cs="Times New Roman"/>
           <w:b/>
-          <w:sz w:val="32"/>
-          <w:szCs w:val="32"/>
+          <w:sz w:val="28"/>
+          <w:szCs w:val="28"/>
+          <w:u w:val="single"/>
         </w:rPr>
       </w:pPr>
     </w:p>
@@ -6552,8 +8292,9 @@
         <w:rPr>
           <w:rFonts w:ascii="Times New Roman" w:hAnsi="Times New Roman" w:cs="Times New Roman"/>
           <w:b/>
-          <w:sz w:val="32"/>
-          <w:szCs w:val="32"/>
+          <w:sz w:val="28"/>
+          <w:szCs w:val="28"/>
+          <w:u w:val="single"/>
         </w:rPr>
       </w:pPr>
     </w:p>
@@ -6567,8 +8308,9 @@
         <w:rPr>
           <w:rFonts w:ascii="Times New Roman" w:hAnsi="Times New Roman" w:cs="Times New Roman"/>
           <w:b/>
-          <w:sz w:val="32"/>
-          <w:szCs w:val="32"/>
+          <w:sz w:val="28"/>
+          <w:szCs w:val="28"/>
+          <w:u w:val="single"/>
         </w:rPr>
       </w:pPr>
     </w:p>
@@ -6582,10 +8324,48 @@
         <w:rPr>
           <w:rFonts w:ascii="Times New Roman" w:hAnsi="Times New Roman" w:cs="Times New Roman"/>
           <w:b/>
-          <w:sz w:val="32"/>
-          <w:szCs w:val="32"/>
-        </w:rPr>
-      </w:pPr>
+          <w:sz w:val="28"/>
+          <w:szCs w:val="28"/>
+          <w:u w:val="single"/>
+        </w:rPr>
+      </w:pPr>
+      <w:r>
+        <w:rPr>
+          <w:rFonts w:ascii="Times New Roman" w:hAnsi="Times New Roman" w:cs="Times New Roman"/>
+          <w:b/>
+          <w:sz w:val="28"/>
+          <w:szCs w:val="28"/>
+          <w:u w:val="single"/>
+        </w:rPr>
+        <w:t>Approved By:</w:t>
+      </w:r>
+      <w:r>
+        <w:rPr>
+          <w:rFonts w:ascii="Times New Roman" w:hAnsi="Times New Roman" w:cs="Times New Roman"/>
+          <w:b/>
+          <w:sz w:val="28"/>
+          <w:szCs w:val="28"/>
+        </w:rPr>
+        <w:tab/>
+      </w:r>
+      <w:r>
+        <w:rPr>
+          <w:rFonts w:ascii="Times New Roman" w:hAnsi="Times New Roman" w:cs="Times New Roman"/>
+          <w:b/>
+          <w:sz w:val="28"/>
+          <w:szCs w:val="28"/>
+        </w:rPr>
+        <w:tab/>
+      </w:r>
+      <w:r>
+        <w:rPr>
+          <w:rFonts w:ascii="Times New Roman" w:hAnsi="Times New Roman" w:cs="Times New Roman"/>
+          <w:b/>
+          <w:sz w:val="28"/>
+          <w:szCs w:val="28"/>
+        </w:rPr>
+        <w:tab/>
+      </w:r>
     </w:p>
     <w:p>
       <w:pPr>
@@ -6594,12 +8374,12 @@
           <w:tab w:val="center" w:pos="4513"/>
           <w:tab w:val="left" w:pos="6543"/>
         </w:tabs>
-        <w:rPr>
-          <w:rFonts w:ascii="Times New Roman" w:hAnsi="Times New Roman" w:cs="Times New Roman"/>
-          <w:b/>
-          <w:sz w:val="32"/>
-          <w:szCs w:val="32"/>
-          <w:u w:val="single"/>
+        <w:contextualSpacing/>
+        <w:rPr>
+          <w:rFonts w:ascii="Times New Roman" w:hAnsi="Times New Roman" w:cs="Times New Roman"/>
+          <w:b/>
+          <w:sz w:val="28"/>
+          <w:szCs w:val="28"/>
         </w:rPr>
       </w:pPr>
     </w:p>
@@ -6613,9 +8393,6 @@
         <w:rPr>
           <w:rFonts w:ascii="Times New Roman" w:hAnsi="Times New Roman" w:cs="Times New Roman"/>
           <w:b/>
-          <w:sz w:val="32"/>
-          <w:szCs w:val="32"/>
-          <w:u w:val="single"/>
         </w:rPr>
       </w:pPr>
     </w:p>
@@ -6626,12 +8403,11 @@
           <w:tab w:val="center" w:pos="4513"/>
           <w:tab w:val="left" w:pos="6543"/>
         </w:tabs>
-        <w:rPr>
-          <w:rFonts w:ascii="Times New Roman" w:hAnsi="Times New Roman" w:cs="Times New Roman"/>
-          <w:b/>
-          <w:sz w:val="32"/>
-          <w:szCs w:val="32"/>
-          <w:u w:val="single"/>
+        <w:contextualSpacing/>
+        <w:rPr>
+          <w:rFonts w:ascii="Times New Roman" w:hAnsi="Times New Roman" w:cs="Times New Roman"/>
+          <w:sz w:val="28"/>
+          <w:szCs w:val="28"/>
         </w:rPr>
       </w:pPr>
     </w:p>
@@ -6642,103 +8418,21 @@
           <w:tab w:val="center" w:pos="4513"/>
           <w:tab w:val="left" w:pos="6543"/>
         </w:tabs>
-        <w:rPr>
-          <w:rFonts w:ascii="Times New Roman" w:hAnsi="Times New Roman" w:cs="Times New Roman"/>
-          <w:b/>
-          <w:sz w:val="32"/>
-          <w:szCs w:val="32"/>
-          <w:u w:val="single"/>
-        </w:rPr>
-      </w:pPr>
-    </w:p>
-    <w:p>
-      <w:pPr>
-        <w:tabs>
-          <w:tab w:val="left" w:pos="2700"/>
-          <w:tab w:val="center" w:pos="4513"/>
-          <w:tab w:val="left" w:pos="6543"/>
-        </w:tabs>
-        <w:rPr>
-          <w:rFonts w:ascii="Times New Roman" w:hAnsi="Times New Roman" w:cs="Times New Roman"/>
-          <w:b/>
-          <w:sz w:val="32"/>
-          <w:szCs w:val="32"/>
-          <w:u w:val="single"/>
-        </w:rPr>
-      </w:pPr>
-    </w:p>
-    <w:p>
-      <w:pPr>
-        <w:tabs>
-          <w:tab w:val="left" w:pos="2700"/>
-          <w:tab w:val="center" w:pos="4513"/>
-          <w:tab w:val="left" w:pos="6543"/>
-        </w:tabs>
-        <w:rPr>
-          <w:rFonts w:ascii="Times New Roman" w:hAnsi="Times New Roman" w:cs="Times New Roman"/>
-          <w:b/>
-          <w:sz w:val="32"/>
-          <w:szCs w:val="32"/>
-          <w:u w:val="single"/>
-        </w:rPr>
-      </w:pPr>
-    </w:p>
-    <w:p>
-      <w:pPr>
-        <w:tabs>
-          <w:tab w:val="left" w:pos="2700"/>
-          <w:tab w:val="center" w:pos="4513"/>
-          <w:tab w:val="left" w:pos="6543"/>
-        </w:tabs>
-        <w:rPr>
-          <w:rFonts w:ascii="Times New Roman" w:hAnsi="Times New Roman" w:cs="Times New Roman"/>
-          <w:b/>
-          <w:sz w:val="28"/>
-          <w:szCs w:val="28"/>
-          <w:u w:val="single"/>
-        </w:rPr>
-      </w:pPr>
-    </w:p>
-    <w:p>
-      <w:pPr>
-        <w:tabs>
-          <w:tab w:val="left" w:pos="2700"/>
-          <w:tab w:val="center" w:pos="4513"/>
-          <w:tab w:val="left" w:pos="6543"/>
-        </w:tabs>
-        <w:rPr>
-          <w:rFonts w:ascii="Times New Roman" w:hAnsi="Times New Roman" w:cs="Times New Roman"/>
-          <w:b/>
-          <w:sz w:val="28"/>
-          <w:szCs w:val="28"/>
-          <w:u w:val="single"/>
-        </w:rPr>
-      </w:pPr>
-    </w:p>
-    <w:p>
-      <w:pPr>
-        <w:tabs>
-          <w:tab w:val="left" w:pos="2700"/>
-          <w:tab w:val="center" w:pos="4513"/>
-          <w:tab w:val="left" w:pos="6543"/>
-        </w:tabs>
-        <w:rPr>
-          <w:rFonts w:ascii="Times New Roman" w:hAnsi="Times New Roman" w:cs="Times New Roman"/>
-          <w:b/>
-          <w:sz w:val="28"/>
-          <w:szCs w:val="28"/>
-          <w:u w:val="single"/>
-        </w:rPr>
-      </w:pPr>
-      <w:r>
-        <w:rPr>
-          <w:rFonts w:ascii="Times New Roman" w:hAnsi="Times New Roman" w:cs="Times New Roman"/>
-          <w:b/>
-          <w:sz w:val="28"/>
-          <w:szCs w:val="28"/>
-          <w:u w:val="single"/>
-        </w:rPr>
-        <w:t>Approved By:</w:t>
+        <w:contextualSpacing/>
+        <w:rPr>
+          <w:rFonts w:ascii="Times New Roman" w:hAnsi="Times New Roman" w:cs="Times New Roman"/>
+          <w:b/>
+          <w:sz w:val="28"/>
+          <w:szCs w:val="28"/>
+        </w:rPr>
+      </w:pPr>
+      <w:r>
+        <w:rPr>
+          <w:rFonts w:ascii="Times New Roman" w:hAnsi="Times New Roman" w:cs="Times New Roman"/>
+          <w:sz w:val="28"/>
+          <w:szCs w:val="28"/>
+        </w:rPr>
+        <w:t>(Name &amp; Signature)</w:t>
       </w:r>
       <w:r>
         <w:rPr>
@@ -6748,110 +8442,34 @@
           <w:szCs w:val="28"/>
         </w:rPr>
         <w:tab/>
-      </w:r>
-      <w:r>
-        <w:rPr>
-          <w:rFonts w:ascii="Times New Roman" w:hAnsi="Times New Roman" w:cs="Times New Roman"/>
-          <w:b/>
-          <w:sz w:val="28"/>
-          <w:szCs w:val="28"/>
-        </w:rPr>
-        <w:tab/>
-      </w:r>
-      <w:r>
-        <w:rPr>
-          <w:rFonts w:ascii="Times New Roman" w:hAnsi="Times New Roman" w:cs="Times New Roman"/>
-          <w:b/>
-          <w:sz w:val="28"/>
-          <w:szCs w:val="28"/>
-        </w:rPr>
-        <w:tab/>
-      </w:r>
-    </w:p>
-    <w:p>
-      <w:pPr>
-        <w:tabs>
-          <w:tab w:val="left" w:pos="2700"/>
-          <w:tab w:val="center" w:pos="4513"/>
-          <w:tab w:val="left" w:pos="6543"/>
-        </w:tabs>
-        <w:contextualSpacing/>
-        <w:rPr>
-          <w:rFonts w:ascii="Times New Roman" w:hAnsi="Times New Roman" w:cs="Times New Roman"/>
-          <w:b/>
-          <w:sz w:val="28"/>
-          <w:szCs w:val="28"/>
-        </w:rPr>
-      </w:pPr>
-    </w:p>
-    <w:p>
-      <w:pPr>
-        <w:tabs>
-          <w:tab w:val="left" w:pos="2700"/>
-          <w:tab w:val="center" w:pos="4513"/>
-          <w:tab w:val="left" w:pos="6543"/>
-        </w:tabs>
-        <w:rPr>
-          <w:rFonts w:ascii="Times New Roman" w:hAnsi="Times New Roman" w:cs="Times New Roman"/>
-          <w:b/>
-        </w:rPr>
-      </w:pPr>
-    </w:p>
-    <w:p>
-      <w:pPr>
-        <w:tabs>
-          <w:tab w:val="left" w:pos="2700"/>
-          <w:tab w:val="center" w:pos="4513"/>
-          <w:tab w:val="left" w:pos="6543"/>
-        </w:tabs>
-        <w:contextualSpacing/>
-        <w:rPr>
-          <w:rFonts w:ascii="Times New Roman" w:hAnsi="Times New Roman" w:cs="Times New Roman"/>
-          <w:sz w:val="28"/>
-          <w:szCs w:val="28"/>
-        </w:rPr>
-      </w:pPr>
-    </w:p>
-    <w:p>
-      <w:pPr>
-        <w:tabs>
-          <w:tab w:val="left" w:pos="2700"/>
-          <w:tab w:val="center" w:pos="4513"/>
-          <w:tab w:val="left" w:pos="6543"/>
-        </w:tabs>
-        <w:contextualSpacing/>
-        <w:rPr>
-          <w:rFonts w:ascii="Times New Roman" w:hAnsi="Times New Roman" w:cs="Times New Roman"/>
-          <w:b/>
-          <w:sz w:val="28"/>
-          <w:szCs w:val="28"/>
-        </w:rPr>
-      </w:pPr>
-      <w:r>
-        <w:rPr>
-          <w:rFonts w:ascii="Times New Roman" w:hAnsi="Times New Roman" w:cs="Times New Roman"/>
-          <w:sz w:val="28"/>
-          <w:szCs w:val="28"/>
-        </w:rPr>
-        <w:t>(Name &amp; Signature)</w:t>
-      </w:r>
-      <w:r>
-        <w:rPr>
-          <w:rFonts w:ascii="Times New Roman" w:hAnsi="Times New Roman" w:cs="Times New Roman"/>
-          <w:b/>
-          <w:sz w:val="28"/>
-          <w:szCs w:val="28"/>
-        </w:rPr>
-        <w:tab/>
-        <w:t xml:space="preserve">                                                            </w:t>
-      </w:r>
-      <w:r>
-        <w:rPr>
-          <w:rFonts w:ascii="Times New Roman" w:hAnsi="Times New Roman" w:cs="Times New Roman"/>
-          <w:sz w:val="28"/>
-          <w:szCs w:val="28"/>
-        </w:rPr>
-        <w:t>(Name &amp; Signature)</w:t>
+        <w:t xml:space="preserve">                                                         </w:t>
+      </w:r>
+      <w:proofErr w:type="gramStart"/>
+      <w:r>
+        <w:rPr>
+          <w:rFonts w:ascii="Times New Roman" w:hAnsi="Times New Roman" w:cs="Times New Roman"/>
+          <w:b/>
+          <w:sz w:val="28"/>
+          <w:szCs w:val="28"/>
+        </w:rPr>
+        <w:t xml:space="preserve">   </w:t>
+      </w:r>
+      <w:r>
+        <w:rPr>
+          <w:rFonts w:ascii="Times New Roman" w:hAnsi="Times New Roman" w:cs="Times New Roman"/>
+          <w:sz w:val="28"/>
+          <w:szCs w:val="28"/>
+        </w:rPr>
+        <w:t>(</w:t>
+      </w:r>
+      <w:proofErr w:type="gramEnd"/>
+      <w:r>
+        <w:rPr>
+          <w:rFonts w:ascii="Times New Roman" w:hAnsi="Times New Roman" w:cs="Times New Roman"/>
+          <w:sz w:val="28"/>
+          <w:szCs w:val="28"/>
+        </w:rPr>
+        <w:t>Name &amp; Signature)</w:t>
       </w:r>
     </w:p>
     <w:p>
@@ -6899,6 +8517,80 @@
         </w:rPr>
         <w:tab/>
         <w:t xml:space="preserve">                                               Program Head</w:t>
+      </w:r>
+    </w:p>
+    <w:p>
+      <w:pPr>
+        <w:rPr>
+          <w:rFonts w:ascii="Times New Roman" w:hAnsi="Times New Roman" w:cs="Times New Roman"/>
+          <w:b/>
+          <w:sz w:val="24"/>
+          <w:szCs w:val="24"/>
+        </w:rPr>
+      </w:pPr>
+      <w:r>
+        <w:rPr>
+          <w:rFonts w:ascii="Times New Roman" w:hAnsi="Times New Roman" w:cs="Times New Roman"/>
+          <w:b/>
+          <w:sz w:val="24"/>
+          <w:szCs w:val="24"/>
+        </w:rPr>
+        <w:t>DR. MONIT KAPOOR</w:t>
+      </w:r>
+      <w:r>
+        <w:rPr>
+          <w:rFonts w:ascii="Times New Roman" w:hAnsi="Times New Roman" w:cs="Times New Roman"/>
+          <w:b/>
+          <w:sz w:val="24"/>
+          <w:szCs w:val="24"/>
+        </w:rPr>
+        <w:tab/>
+      </w:r>
+      <w:r>
+        <w:rPr>
+          <w:rFonts w:ascii="Times New Roman" w:hAnsi="Times New Roman" w:cs="Times New Roman"/>
+          <w:b/>
+          <w:sz w:val="24"/>
+          <w:szCs w:val="24"/>
+        </w:rPr>
+        <w:tab/>
+      </w:r>
+      <w:r>
+        <w:rPr>
+          <w:rFonts w:ascii="Times New Roman" w:hAnsi="Times New Roman" w:cs="Times New Roman"/>
+          <w:b/>
+          <w:sz w:val="24"/>
+          <w:szCs w:val="24"/>
+        </w:rPr>
+        <w:tab/>
+      </w:r>
+      <w:r>
+        <w:rPr>
+          <w:rFonts w:ascii="Times New Roman" w:hAnsi="Times New Roman" w:cs="Times New Roman"/>
+          <w:b/>
+          <w:sz w:val="24"/>
+          <w:szCs w:val="24"/>
+        </w:rPr>
+        <w:tab/>
+      </w:r>
+      <w:r>
+        <w:rPr>
+          <w:rFonts w:ascii="Times New Roman" w:hAnsi="Times New Roman" w:cs="Times New Roman"/>
+          <w:b/>
+          <w:sz w:val="24"/>
+          <w:szCs w:val="24"/>
+        </w:rPr>
+        <w:tab/>
+      </w:r>
+      <w:r>
+        <w:rPr>
+          <w:rFonts w:ascii="Times New Roman" w:hAnsi="Times New Roman" w:cs="Times New Roman"/>
+          <w:b/>
+          <w:sz w:val="24"/>
+          <w:szCs w:val="24"/>
+        </w:rPr>
+        <w:tab/>
+        <w:t xml:space="preserve">       DR. MONIT KAPOOR</w:t>
       </w:r>
     </w:p>
     <w:sectPr>
@@ -6920,7 +8612,7 @@
 </file>
 
 <file path=word/endnotes.xml><?xml version="1.0" encoding="utf-8"?>
-<w:endnotes xmlns:wpc="http://schemas.microsoft.com/office/word/2010/wordprocessingCanvas" xmlns:cx="http://schemas.microsoft.com/office/drawing/2014/chartex" xmlns:mc="http://schemas.openxmlformats.org/markup-compatibility/2006" xmlns:o="urn:schemas-microsoft-com:office:office" xmlns:r="http://schemas.openxmlformats.org/officeDocument/2006/relationships" xmlns:m="http://schemas.openxmlformats.org/officeDocument/2006/math" xmlns:v="urn:schemas-microsoft-com:vml" xmlns:wp14="http://schemas.microsoft.com/office/word/2010/wordprocessingDrawing" xmlns:wp="http://schemas.openxmlformats.org/drawingml/2006/wordprocessingDrawing" xmlns:w10="urn:schemas-microsoft-com:office:word" xmlns:w="http://schemas.openxmlformats.org/wordprocessingml/2006/main" xmlns:w14="http://schemas.microsoft.com/office/word/2010/wordml" xmlns:w15="http://schemas.microsoft.com/office/word/2012/wordml" xmlns:w16se="http://schemas.microsoft.com/office/word/2015/wordml/symex" xmlns:wpg="http://schemas.microsoft.com/office/word/2010/wordprocessingGroup" xmlns:wpi="http://schemas.microsoft.com/office/word/2010/wordprocessingInk" xmlns:wne="http://schemas.microsoft.com/office/word/2006/wordml" xmlns:wps="http://schemas.microsoft.com/office/word/2010/wordprocessingShape" mc:Ignorable="w14 w15 w16se wp14">
+<w:endnotes xmlns:wpc="http://schemas.microsoft.com/office/word/2010/wordprocessingCanvas" xmlns:cx="http://schemas.microsoft.com/office/drawing/2014/chartex" xmlns:cx1="http://schemas.microsoft.com/office/drawing/2015/9/8/chartex" xmlns:cx2="http://schemas.microsoft.com/office/drawing/2015/10/21/chartex" xmlns:cx3="http://schemas.microsoft.com/office/drawing/2016/5/9/chartex" xmlns:cx4="http://schemas.microsoft.com/office/drawing/2016/5/10/chartex" xmlns:cx5="http://schemas.microsoft.com/office/drawing/2016/5/11/chartex" xmlns:cx6="http://schemas.microsoft.com/office/drawing/2016/5/12/chartex" xmlns:cx7="http://schemas.microsoft.com/office/drawing/2016/5/13/chartex" xmlns:cx8="http://schemas.microsoft.com/office/drawing/2016/5/14/chartex" xmlns:mc="http://schemas.openxmlformats.org/markup-compatibility/2006" xmlns:aink="http://schemas.microsoft.com/office/drawing/2016/ink" xmlns:am3d="http://schemas.microsoft.com/office/drawing/2017/model3d" xmlns:o="urn:schemas-microsoft-com:office:office" xmlns:r="http://schemas.openxmlformats.org/officeDocument/2006/relationships" xmlns:m="http://schemas.openxmlformats.org/officeDocument/2006/math" xmlns:v="urn:schemas-microsoft-com:vml" xmlns:wp14="http://schemas.microsoft.com/office/word/2010/wordprocessingDrawing" xmlns:wp="http://schemas.openxmlformats.org/drawingml/2006/wordprocessingDrawing" xmlns:w10="urn:schemas-microsoft-com:office:word" xmlns:w="http://schemas.openxmlformats.org/wordprocessingml/2006/main" xmlns:w14="http://schemas.microsoft.com/office/word/2010/wordml" xmlns:w15="http://schemas.microsoft.com/office/word/2012/wordml" xmlns:w16cid="http://schemas.microsoft.com/office/word/2016/wordml/cid" xmlns:w16se="http://schemas.microsoft.com/office/word/2015/wordml/symex" xmlns:wpg="http://schemas.microsoft.com/office/word/2010/wordprocessingGroup" xmlns:wpi="http://schemas.microsoft.com/office/word/2010/wordprocessingInk" xmlns:wne="http://schemas.microsoft.com/office/word/2006/wordml" xmlns:wps="http://schemas.microsoft.com/office/word/2010/wordprocessingShape" mc:Ignorable="w14 w15 w16se w16cid wp14">
   <w:endnote w:type="separator" w:id="-1">
     <w:p>
       <w:pPr>
@@ -6945,7 +8637,7 @@
 </file>
 
 <file path=word/footer1.xml><?xml version="1.0" encoding="utf-8"?>
-<w:ftr xmlns:wpc="http://schemas.microsoft.com/office/word/2010/wordprocessingCanvas" xmlns:cx="http://schemas.microsoft.com/office/drawing/2014/chartex" xmlns:mc="http://schemas.openxmlformats.org/markup-compatibility/2006" xmlns:o="urn:schemas-microsoft-com:office:office" xmlns:r="http://schemas.openxmlformats.org/officeDocument/2006/relationships" xmlns:m="http://schemas.openxmlformats.org/officeDocument/2006/math" xmlns:v="urn:schemas-microsoft-com:vml" xmlns:wp14="http://schemas.microsoft.com/office/word/2010/wordprocessingDrawing" xmlns:wp="http://schemas.openxmlformats.org/drawingml/2006/wordprocessingDrawing" xmlns:w10="urn:schemas-microsoft-com:office:word" xmlns:w="http://schemas.openxmlformats.org/wordprocessingml/2006/main" xmlns:w14="http://schemas.microsoft.com/office/word/2010/wordml" xmlns:w15="http://schemas.microsoft.com/office/word/2012/wordml" xmlns:w16se="http://schemas.microsoft.com/office/word/2015/wordml/symex" xmlns:wpg="http://schemas.microsoft.com/office/word/2010/wordprocessingGroup" xmlns:wpi="http://schemas.microsoft.com/office/word/2010/wordprocessingInk" xmlns:wne="http://schemas.microsoft.com/office/word/2006/wordml" xmlns:wps="http://schemas.microsoft.com/office/word/2010/wordprocessingShape" mc:Ignorable="w14 w15 w16se wp14">
+<w:ftr xmlns:wpc="http://schemas.microsoft.com/office/word/2010/wordprocessingCanvas" xmlns:cx="http://schemas.microsoft.com/office/drawing/2014/chartex" xmlns:cx1="http://schemas.microsoft.com/office/drawing/2015/9/8/chartex" xmlns:cx2="http://schemas.microsoft.com/office/drawing/2015/10/21/chartex" xmlns:cx3="http://schemas.microsoft.com/office/drawing/2016/5/9/chartex" xmlns:cx4="http://schemas.microsoft.com/office/drawing/2016/5/10/chartex" xmlns:cx5="http://schemas.microsoft.com/office/drawing/2016/5/11/chartex" xmlns:cx6="http://schemas.microsoft.com/office/drawing/2016/5/12/chartex" xmlns:cx7="http://schemas.microsoft.com/office/drawing/2016/5/13/chartex" xmlns:cx8="http://schemas.microsoft.com/office/drawing/2016/5/14/chartex" xmlns:mc="http://schemas.openxmlformats.org/markup-compatibility/2006" xmlns:aink="http://schemas.microsoft.com/office/drawing/2016/ink" xmlns:am3d="http://schemas.microsoft.com/office/drawing/2017/model3d" xmlns:o="urn:schemas-microsoft-com:office:office" xmlns:r="http://schemas.openxmlformats.org/officeDocument/2006/relationships" xmlns:m="http://schemas.openxmlformats.org/officeDocument/2006/math" xmlns:v="urn:schemas-microsoft-com:vml" xmlns:wp14="http://schemas.microsoft.com/office/word/2010/wordprocessingDrawing" xmlns:wp="http://schemas.openxmlformats.org/drawingml/2006/wordprocessingDrawing" xmlns:w10="urn:schemas-microsoft-com:office:word" xmlns:w="http://schemas.openxmlformats.org/wordprocessingml/2006/main" xmlns:w14="http://schemas.microsoft.com/office/word/2010/wordml" xmlns:w15="http://schemas.microsoft.com/office/word/2012/wordml" xmlns:w16cid="http://schemas.microsoft.com/office/word/2016/wordml/cid" xmlns:w16se="http://schemas.microsoft.com/office/word/2015/wordml/symex" xmlns:wpg="http://schemas.microsoft.com/office/word/2010/wordprocessingGroup" xmlns:wpi="http://schemas.microsoft.com/office/word/2010/wordprocessingInk" xmlns:wne="http://schemas.microsoft.com/office/word/2006/wordml" xmlns:wps="http://schemas.microsoft.com/office/word/2010/wordprocessingShape" mc:Ignorable="w14 w15 w16se w16cid wp14">
   <w:sdt>
     <w:sdtPr>
       <w:id w:val="-615210732"/>
@@ -6998,7 +8690,7 @@
 </file>
 
 <file path=word/footnotes.xml><?xml version="1.0" encoding="utf-8"?>
-<w:footnotes xmlns:wpc="http://schemas.microsoft.com/office/word/2010/wordprocessingCanvas" xmlns:cx="http://schemas.microsoft.com/office/drawing/2014/chartex" xmlns:mc="http://schemas.openxmlformats.org/markup-compatibility/2006" xmlns:o="urn:schemas-microsoft-com:office:office" xmlns:r="http://schemas.openxmlformats.org/officeDocument/2006/relationships" xmlns:m="http://schemas.openxmlformats.org/officeDocument/2006/math" xmlns:v="urn:schemas-microsoft-com:vml" xmlns:wp14="http://schemas.microsoft.com/office/word/2010/wordprocessingDrawing" xmlns:wp="http://schemas.openxmlformats.org/drawingml/2006/wordprocessingDrawing" xmlns:w10="urn:schemas-microsoft-com:office:word" xmlns:w="http://schemas.openxmlformats.org/wordprocessingml/2006/main" xmlns:w14="http://schemas.microsoft.com/office/word/2010/wordml" xmlns:w15="http://schemas.microsoft.com/office/word/2012/wordml" xmlns:w16se="http://schemas.microsoft.com/office/word/2015/wordml/symex" xmlns:wpg="http://schemas.microsoft.com/office/word/2010/wordprocessingGroup" xmlns:wpi="http://schemas.microsoft.com/office/word/2010/wordprocessingInk" xmlns:wne="http://schemas.microsoft.com/office/word/2006/wordml" xmlns:wps="http://schemas.microsoft.com/office/word/2010/wordprocessingShape" mc:Ignorable="w14 w15 w16se wp14">
+<w:footnotes xmlns:wpc="http://schemas.microsoft.com/office/word/2010/wordprocessingCanvas" xmlns:cx="http://schemas.microsoft.com/office/drawing/2014/chartex" xmlns:cx1="http://schemas.microsoft.com/office/drawing/2015/9/8/chartex" xmlns:cx2="http://schemas.microsoft.com/office/drawing/2015/10/21/chartex" xmlns:cx3="http://schemas.microsoft.com/office/drawing/2016/5/9/chartex" xmlns:cx4="http://schemas.microsoft.com/office/drawing/2016/5/10/chartex" xmlns:cx5="http://schemas.microsoft.com/office/drawing/2016/5/11/chartex" xmlns:cx6="http://schemas.microsoft.com/office/drawing/2016/5/12/chartex" xmlns:cx7="http://schemas.microsoft.com/office/drawing/2016/5/13/chartex" xmlns:cx8="http://schemas.microsoft.com/office/drawing/2016/5/14/chartex" xmlns:mc="http://schemas.openxmlformats.org/markup-compatibility/2006" xmlns:aink="http://schemas.microsoft.com/office/drawing/2016/ink" xmlns:am3d="http://schemas.microsoft.com/office/drawing/2017/model3d" xmlns:o="urn:schemas-microsoft-com:office:office" xmlns:r="http://schemas.openxmlformats.org/officeDocument/2006/relationships" xmlns:m="http://schemas.openxmlformats.org/officeDocument/2006/math" xmlns:v="urn:schemas-microsoft-com:vml" xmlns:wp14="http://schemas.microsoft.com/office/word/2010/wordprocessingDrawing" xmlns:wp="http://schemas.openxmlformats.org/drawingml/2006/wordprocessingDrawing" xmlns:w10="urn:schemas-microsoft-com:office:word" xmlns:w="http://schemas.openxmlformats.org/wordprocessingml/2006/main" xmlns:w14="http://schemas.microsoft.com/office/word/2010/wordml" xmlns:w15="http://schemas.microsoft.com/office/word/2012/wordml" xmlns:w16cid="http://schemas.microsoft.com/office/word/2016/wordml/cid" xmlns:w16se="http://schemas.microsoft.com/office/word/2015/wordml/symex" xmlns:wpg="http://schemas.microsoft.com/office/word/2010/wordprocessingGroup" xmlns:wpi="http://schemas.microsoft.com/office/word/2010/wordprocessingInk" xmlns:wne="http://schemas.microsoft.com/office/word/2006/wordml" xmlns:wps="http://schemas.microsoft.com/office/word/2010/wordprocessingShape" mc:Ignorable="w14 w15 w16se w16cid wp14">
   <w:footnote w:type="separator" w:id="-1">
     <w:p>
       <w:pPr>
@@ -7023,7 +8715,7 @@
 </file>
 
 <file path=word/numbering.xml><?xml version="1.0" encoding="utf-8"?>
-<w:numbering xmlns:wpc="http://schemas.microsoft.com/office/word/2010/wordprocessingCanvas" xmlns:cx="http://schemas.microsoft.com/office/drawing/2014/chartex" xmlns:mc="http://schemas.openxmlformats.org/markup-compatibility/2006" xmlns:o="urn:schemas-microsoft-com:office:office" xmlns:r="http://schemas.openxmlformats.org/officeDocument/2006/relationships" xmlns:m="http://schemas.openxmlformats.org/officeDocument/2006/math" xmlns:v="urn:schemas-microsoft-com:vml" xmlns:wp14="http://schemas.microsoft.com/office/word/2010/wordprocessingDrawing" xmlns:wp="http://schemas.openxmlformats.org/drawingml/2006/wordprocessingDrawing" xmlns:w10="urn:schemas-microsoft-com:office:word" xmlns:w="http://schemas.openxmlformats.org/wordprocessingml/2006/main" xmlns:w14="http://schemas.microsoft.com/office/word/2010/wordml" xmlns:w15="http://schemas.microsoft.com/office/word/2012/wordml" xmlns:w16se="http://schemas.microsoft.com/office/word/2015/wordml/symex" xmlns:wpg="http://schemas.microsoft.com/office/word/2010/wordprocessingGroup" xmlns:wpi="http://schemas.microsoft.com/office/word/2010/wordprocessingInk" xmlns:wne="http://schemas.microsoft.com/office/word/2006/wordml" xmlns:wps="http://schemas.microsoft.com/office/word/2010/wordprocessingShape" mc:Ignorable="w14 w15 w16se wp14">
+<w:numbering xmlns:wpc="http://schemas.microsoft.com/office/word/2010/wordprocessingCanvas" xmlns:cx="http://schemas.microsoft.com/office/drawing/2014/chartex" xmlns:cx1="http://schemas.microsoft.com/office/drawing/2015/9/8/chartex" xmlns:cx2="http://schemas.microsoft.com/office/drawing/2015/10/21/chartex" xmlns:cx3="http://schemas.microsoft.com/office/drawing/2016/5/9/chartex" xmlns:cx4="http://schemas.microsoft.com/office/drawing/2016/5/10/chartex" xmlns:cx5="http://schemas.microsoft.com/office/drawing/2016/5/11/chartex" xmlns:cx6="http://schemas.microsoft.com/office/drawing/2016/5/12/chartex" xmlns:cx7="http://schemas.microsoft.com/office/drawing/2016/5/13/chartex" xmlns:cx8="http://schemas.microsoft.com/office/drawing/2016/5/14/chartex" xmlns:mc="http://schemas.openxmlformats.org/markup-compatibility/2006" xmlns:aink="http://schemas.microsoft.com/office/drawing/2016/ink" xmlns:am3d="http://schemas.microsoft.com/office/drawing/2017/model3d" xmlns:o="urn:schemas-microsoft-com:office:office" xmlns:r="http://schemas.openxmlformats.org/officeDocument/2006/relationships" xmlns:m="http://schemas.openxmlformats.org/officeDocument/2006/math" xmlns:v="urn:schemas-microsoft-com:vml" xmlns:wp14="http://schemas.microsoft.com/office/word/2010/wordprocessingDrawing" xmlns:wp="http://schemas.openxmlformats.org/drawingml/2006/wordprocessingDrawing" xmlns:w10="urn:schemas-microsoft-com:office:word" xmlns:w="http://schemas.openxmlformats.org/wordprocessingml/2006/main" xmlns:w14="http://schemas.microsoft.com/office/word/2010/wordml" xmlns:w15="http://schemas.microsoft.com/office/word/2012/wordml" xmlns:w16cid="http://schemas.microsoft.com/office/word/2016/wordml/cid" xmlns:w16se="http://schemas.microsoft.com/office/word/2015/wordml/symex" xmlns:wpg="http://schemas.microsoft.com/office/word/2010/wordprocessingGroup" xmlns:wpi="http://schemas.microsoft.com/office/word/2010/wordprocessingInk" xmlns:wne="http://schemas.microsoft.com/office/word/2006/wordml" xmlns:wps="http://schemas.microsoft.com/office/word/2010/wordprocessingShape" mc:Ignorable="w14 w15 w16se w16cid wp14">
   <w:abstractNum w:abstractNumId="0" w15:restartNumberingAfterBreak="0">
     <w:nsid w:val="06F934BC"/>
     <w:multiLevelType w:val="hybridMultilevel"/>
@@ -7792,6 +9484,119 @@
     </w:lvl>
   </w:abstractNum>
   <w:abstractNum w:abstractNumId="7" w15:restartNumberingAfterBreak="0">
+    <w:nsid w:val="2799444C"/>
+    <w:multiLevelType w:val="hybridMultilevel"/>
+    <w:tmpl w:val="D5F239A0"/>
+    <w:lvl w:ilvl="0" w:tplc="40090001">
+      <w:start w:val="1"/>
+      <w:numFmt w:val="bullet"/>
+      <w:lvlText w:val=""/>
+      <w:lvlJc w:val="left"/>
+      <w:pPr>
+        <w:ind w:left="720" w:hanging="360"/>
+      </w:pPr>
+      <w:rPr>
+        <w:rFonts w:ascii="Symbol" w:hAnsi="Symbol" w:hint="default"/>
+      </w:rPr>
+    </w:lvl>
+    <w:lvl w:ilvl="1" w:tplc="40090003" w:tentative="1">
+      <w:start w:val="1"/>
+      <w:numFmt w:val="bullet"/>
+      <w:lvlText w:val="o"/>
+      <w:lvlJc w:val="left"/>
+      <w:pPr>
+        <w:ind w:left="1440" w:hanging="360"/>
+      </w:pPr>
+      <w:rPr>
+        <w:rFonts w:ascii="Courier New" w:hAnsi="Courier New" w:cs="Courier New" w:hint="default"/>
+      </w:rPr>
+    </w:lvl>
+    <w:lvl w:ilvl="2" w:tplc="40090005" w:tentative="1">
+      <w:start w:val="1"/>
+      <w:numFmt w:val="bullet"/>
+      <w:lvlText w:val=""/>
+      <w:lvlJc w:val="left"/>
+      <w:pPr>
+        <w:ind w:left="2160" w:hanging="360"/>
+      </w:pPr>
+      <w:rPr>
+        <w:rFonts w:ascii="Wingdings" w:hAnsi="Wingdings" w:hint="default"/>
+      </w:rPr>
+    </w:lvl>
+    <w:lvl w:ilvl="3" w:tplc="40090001" w:tentative="1">
+      <w:start w:val="1"/>
+      <w:numFmt w:val="bullet"/>
+      <w:lvlText w:val=""/>
+      <w:lvlJc w:val="left"/>
+      <w:pPr>
+        <w:ind w:left="2880" w:hanging="360"/>
+      </w:pPr>
+      <w:rPr>
+        <w:rFonts w:ascii="Symbol" w:hAnsi="Symbol" w:hint="default"/>
+      </w:rPr>
+    </w:lvl>
+    <w:lvl w:ilvl="4" w:tplc="40090003" w:tentative="1">
+      <w:start w:val="1"/>
+      <w:numFmt w:val="bullet"/>
+      <w:lvlText w:val="o"/>
+      <w:lvlJc w:val="left"/>
+      <w:pPr>
+        <w:ind w:left="3600" w:hanging="360"/>
+      </w:pPr>
+      <w:rPr>
+        <w:rFonts w:ascii="Courier New" w:hAnsi="Courier New" w:cs="Courier New" w:hint="default"/>
+      </w:rPr>
+    </w:lvl>
+    <w:lvl w:ilvl="5" w:tplc="40090005" w:tentative="1">
+      <w:start w:val="1"/>
+      <w:numFmt w:val="bullet"/>
+      <w:lvlText w:val=""/>
+      <w:lvlJc w:val="left"/>
+      <w:pPr>
+        <w:ind w:left="4320" w:hanging="360"/>
+      </w:pPr>
+      <w:rPr>
+        <w:rFonts w:ascii="Wingdings" w:hAnsi="Wingdings" w:hint="default"/>
+      </w:rPr>
+    </w:lvl>
+    <w:lvl w:ilvl="6" w:tplc="40090001" w:tentative="1">
+      <w:start w:val="1"/>
+      <w:numFmt w:val="bullet"/>
+      <w:lvlText w:val=""/>
+      <w:lvlJc w:val="left"/>
+      <w:pPr>
+        <w:ind w:left="5040" w:hanging="360"/>
+      </w:pPr>
+      <w:rPr>
+        <w:rFonts w:ascii="Symbol" w:hAnsi="Symbol" w:hint="default"/>
+      </w:rPr>
+    </w:lvl>
+    <w:lvl w:ilvl="7" w:tplc="40090003" w:tentative="1">
+      <w:start w:val="1"/>
+      <w:numFmt w:val="bullet"/>
+      <w:lvlText w:val="o"/>
+      <w:lvlJc w:val="left"/>
+      <w:pPr>
+        <w:ind w:left="5760" w:hanging="360"/>
+      </w:pPr>
+      <w:rPr>
+        <w:rFonts w:ascii="Courier New" w:hAnsi="Courier New" w:cs="Courier New" w:hint="default"/>
+      </w:rPr>
+    </w:lvl>
+    <w:lvl w:ilvl="8" w:tplc="40090005" w:tentative="1">
+      <w:start w:val="1"/>
+      <w:numFmt w:val="bullet"/>
+      <w:lvlText w:val=""/>
+      <w:lvlJc w:val="left"/>
+      <w:pPr>
+        <w:ind w:left="6480" w:hanging="360"/>
+      </w:pPr>
+      <w:rPr>
+        <w:rFonts w:ascii="Wingdings" w:hAnsi="Wingdings" w:hint="default"/>
+      </w:rPr>
+    </w:lvl>
+  </w:abstractNum>
+  <w:abstractNum w:abstractNumId="8" w15:restartNumberingAfterBreak="0">
     <w:nsid w:val="2B5F0400"/>
     <w:multiLevelType w:val="hybridMultilevel"/>
     <w:tmpl w:val="65CA6248"/>
@@ -7931,7 +9736,7 @@
       </w:rPr>
     </w:lvl>
   </w:abstractNum>
-  <w:abstractNum w:abstractNumId="8" w15:restartNumberingAfterBreak="0">
+  <w:abstractNum w:abstractNumId="9" w15:restartNumberingAfterBreak="0">
     <w:nsid w:val="363A0686"/>
     <w:multiLevelType w:val="hybridMultilevel"/>
     <w:tmpl w:val="E9CE0F16"/>
@@ -8044,7 +9849,7 @@
       </w:rPr>
     </w:lvl>
   </w:abstractNum>
-  <w:abstractNum w:abstractNumId="9" w15:restartNumberingAfterBreak="0">
+  <w:abstractNum w:abstractNumId="10" w15:restartNumberingAfterBreak="0">
     <w:nsid w:val="37946EB0"/>
     <w:multiLevelType w:val="multilevel"/>
     <w:tmpl w:val="6032E8A2"/>
@@ -8157,7 +9962,7 @@
       </w:pPr>
     </w:lvl>
   </w:abstractNum>
-  <w:abstractNum w:abstractNumId="10" w15:restartNumberingAfterBreak="0">
+  <w:abstractNum w:abstractNumId="11" w15:restartNumberingAfterBreak="0">
     <w:nsid w:val="381249E5"/>
     <w:multiLevelType w:val="multilevel"/>
     <w:tmpl w:val="1F5C8330"/>
@@ -8306,7 +10111,7 @@
       </w:rPr>
     </w:lvl>
   </w:abstractNum>
-  <w:abstractNum w:abstractNumId="11" w15:restartNumberingAfterBreak="0">
+  <w:abstractNum w:abstractNumId="12" w15:restartNumberingAfterBreak="0">
     <w:nsid w:val="385C51B5"/>
     <w:multiLevelType w:val="hybridMultilevel"/>
     <w:tmpl w:val="99200F70"/>
@@ -8419,7 +10224,7 @@
       </w:rPr>
     </w:lvl>
   </w:abstractNum>
-  <w:abstractNum w:abstractNumId="12" w15:restartNumberingAfterBreak="0">
+  <w:abstractNum w:abstractNumId="13" w15:restartNumberingAfterBreak="0">
     <w:nsid w:val="3B9C0D0A"/>
     <w:multiLevelType w:val="hybridMultilevel"/>
     <w:tmpl w:val="C10A35CE"/>
@@ -8532,7 +10337,7 @@
       </w:rPr>
     </w:lvl>
   </w:abstractNum>
-  <w:abstractNum w:abstractNumId="13" w15:restartNumberingAfterBreak="0">
+  <w:abstractNum w:abstractNumId="14" w15:restartNumberingAfterBreak="0">
     <w:nsid w:val="3F54473B"/>
     <w:multiLevelType w:val="hybridMultilevel"/>
     <w:tmpl w:val="BC943466"/>
@@ -8618,7 +10423,7 @@
       </w:pPr>
     </w:lvl>
   </w:abstractNum>
-  <w:abstractNum w:abstractNumId="14" w15:restartNumberingAfterBreak="0">
+  <w:abstractNum w:abstractNumId="15" w15:restartNumberingAfterBreak="0">
     <w:nsid w:val="43B067EF"/>
     <w:multiLevelType w:val="hybridMultilevel"/>
     <w:tmpl w:val="340E85A4"/>
@@ -8758,7 +10563,7 @@
       </w:rPr>
     </w:lvl>
   </w:abstractNum>
-  <w:abstractNum w:abstractNumId="15" w15:restartNumberingAfterBreak="0">
+  <w:abstractNum w:abstractNumId="16" w15:restartNumberingAfterBreak="0">
     <w:nsid w:val="47A246CA"/>
     <w:multiLevelType w:val="hybridMultilevel"/>
     <w:tmpl w:val="CF128CE6"/>
@@ -8871,7 +10676,7 @@
       </w:rPr>
     </w:lvl>
   </w:abstractNum>
-  <w:abstractNum w:abstractNumId="16" w15:restartNumberingAfterBreak="0">
+  <w:abstractNum w:abstractNumId="17" w15:restartNumberingAfterBreak="0">
     <w:nsid w:val="47EE2AA7"/>
     <w:multiLevelType w:val="multilevel"/>
     <w:tmpl w:val="04090021"/>
@@ -8984,7 +10789,7 @@
       </w:rPr>
     </w:lvl>
   </w:abstractNum>
-  <w:abstractNum w:abstractNumId="17" w15:restartNumberingAfterBreak="0">
+  <w:abstractNum w:abstractNumId="18" w15:restartNumberingAfterBreak="0">
     <w:nsid w:val="496A209C"/>
     <w:multiLevelType w:val="hybridMultilevel"/>
     <w:tmpl w:val="85429D5A"/>
@@ -9124,7 +10929,7 @@
       </w:rPr>
     </w:lvl>
   </w:abstractNum>
-  <w:abstractNum w:abstractNumId="18" w15:restartNumberingAfterBreak="0">
+  <w:abstractNum w:abstractNumId="19" w15:restartNumberingAfterBreak="0">
     <w:nsid w:val="4B2A570F"/>
     <w:multiLevelType w:val="hybridMultilevel"/>
     <w:tmpl w:val="24E82428"/>
@@ -9237,7 +11042,7 @@
       </w:rPr>
     </w:lvl>
   </w:abstractNum>
-  <w:abstractNum w:abstractNumId="19" w15:restartNumberingAfterBreak="0">
+  <w:abstractNum w:abstractNumId="20" w15:restartNumberingAfterBreak="0">
     <w:nsid w:val="4B456AC7"/>
     <w:multiLevelType w:val="hybridMultilevel"/>
     <w:tmpl w:val="563235F8"/>
@@ -9350,7 +11155,7 @@
       </w:rPr>
     </w:lvl>
   </w:abstractNum>
-  <w:abstractNum w:abstractNumId="20" w15:restartNumberingAfterBreak="0">
+  <w:abstractNum w:abstractNumId="21" w15:restartNumberingAfterBreak="0">
     <w:nsid w:val="4E2356D8"/>
     <w:multiLevelType w:val="hybridMultilevel"/>
     <w:tmpl w:val="E6EC863E"/>
@@ -9490,7 +11295,7 @@
       </w:rPr>
     </w:lvl>
   </w:abstractNum>
-  <w:abstractNum w:abstractNumId="21" w15:restartNumberingAfterBreak="0">
+  <w:abstractNum w:abstractNumId="22" w15:restartNumberingAfterBreak="0">
     <w:nsid w:val="51E9269C"/>
     <w:multiLevelType w:val="hybridMultilevel"/>
     <w:tmpl w:val="DFCAD926"/>
@@ -9580,7 +11385,120 @@
       </w:pPr>
     </w:lvl>
   </w:abstractNum>
-  <w:abstractNum w:abstractNumId="22" w15:restartNumberingAfterBreak="0">
+  <w:abstractNum w:abstractNumId="23" w15:restartNumberingAfterBreak="0">
+    <w:nsid w:val="58CD7D53"/>
+    <w:multiLevelType w:val="hybridMultilevel"/>
+    <w:tmpl w:val="6BAE6740"/>
+    <w:lvl w:ilvl="0" w:tplc="40090001">
+      <w:start w:val="1"/>
+      <w:numFmt w:val="bullet"/>
+      <w:lvlText w:val=""/>
+      <w:lvlJc w:val="left"/>
+      <w:pPr>
+        <w:ind w:left="720" w:hanging="360"/>
+      </w:pPr>
+      <w:rPr>
+        <w:rFonts w:ascii="Symbol" w:hAnsi="Symbol" w:hint="default"/>
+      </w:rPr>
+    </w:lvl>
+    <w:lvl w:ilvl="1" w:tplc="40090003" w:tentative="1">
+      <w:start w:val="1"/>
+      <w:numFmt w:val="bullet"/>
+      <w:lvlText w:val="o"/>
+      <w:lvlJc w:val="left"/>
+      <w:pPr>
+        <w:ind w:left="1440" w:hanging="360"/>
+      </w:pPr>
+      <w:rPr>
+        <w:rFonts w:ascii="Courier New" w:hAnsi="Courier New" w:cs="Courier New" w:hint="default"/>
+      </w:rPr>
+    </w:lvl>
+    <w:lvl w:ilvl="2" w:tplc="40090005" w:tentative="1">
+      <w:start w:val="1"/>
+      <w:numFmt w:val="bullet"/>
+      <w:lvlText w:val=""/>
+      <w:lvlJc w:val="left"/>
+      <w:pPr>
+        <w:ind w:left="2160" w:hanging="360"/>
+      </w:pPr>
+      <w:rPr>
+        <w:rFonts w:ascii="Wingdings" w:hAnsi="Wingdings" w:hint="default"/>
+      </w:rPr>
+    </w:lvl>
+    <w:lvl w:ilvl="3" w:tplc="40090001" w:tentative="1">
+      <w:start w:val="1"/>
+      <w:numFmt w:val="bullet"/>
+      <w:lvlText w:val=""/>
+      <w:lvlJc w:val="left"/>
+      <w:pPr>
+        <w:ind w:left="2880" w:hanging="360"/>
+      </w:pPr>
+      <w:rPr>
+        <w:rFonts w:ascii="Symbol" w:hAnsi="Symbol" w:hint="default"/>
+      </w:rPr>
+    </w:lvl>
+    <w:lvl w:ilvl="4" w:tplc="40090003" w:tentative="1">
+      <w:start w:val="1"/>
+      <w:numFmt w:val="bullet"/>
+      <w:lvlText w:val="o"/>
+      <w:lvlJc w:val="left"/>
+      <w:pPr>
+        <w:ind w:left="3600" w:hanging="360"/>
+      </w:pPr>
+      <w:rPr>
+        <w:rFonts w:ascii="Courier New" w:hAnsi="Courier New" w:cs="Courier New" w:hint="default"/>
+      </w:rPr>
+    </w:lvl>
+    <w:lvl w:ilvl="5" w:tplc="40090005" w:tentative="1">
+      <w:start w:val="1"/>
+      <w:numFmt w:val="bullet"/>
+      <w:lvlText w:val=""/>
+      <w:lvlJc w:val="left"/>
+      <w:pPr>
+        <w:ind w:left="4320" w:hanging="360"/>
+      </w:pPr>
+      <w:rPr>
+        <w:rFonts w:ascii="Wingdings" w:hAnsi="Wingdings" w:hint="default"/>
+      </w:rPr>
+    </w:lvl>
+    <w:lvl w:ilvl="6" w:tplc="40090001" w:tentative="1">
+      <w:start w:val="1"/>
+      <w:numFmt w:val="bullet"/>
+      <w:lvlText w:val=""/>
+      <w:lvlJc w:val="left"/>
+      <w:pPr>
+        <w:ind w:left="5040" w:hanging="360"/>
+      </w:pPr>
+      <w:rPr>
+        <w:rFonts w:ascii="Symbol" w:hAnsi="Symbol" w:hint="default"/>
+      </w:rPr>
+    </w:lvl>
+    <w:lvl w:ilvl="7" w:tplc="40090003" w:tentative="1">
+      <w:start w:val="1"/>
+      <w:numFmt w:val="bullet"/>
+      <w:lvlText w:val="o"/>
+      <w:lvlJc w:val="left"/>
+      <w:pPr>
+        <w:ind w:left="5760" w:hanging="360"/>
+      </w:pPr>
+      <w:rPr>
+        <w:rFonts w:ascii="Courier New" w:hAnsi="Courier New" w:cs="Courier New" w:hint="default"/>
+      </w:rPr>
+    </w:lvl>
+    <w:lvl w:ilvl="8" w:tplc="40090005" w:tentative="1">
+      <w:start w:val="1"/>
+      <w:numFmt w:val="bullet"/>
+      <w:lvlText w:val=""/>
+      <w:lvlJc w:val="left"/>
+      <w:pPr>
+        <w:ind w:left="6480" w:hanging="360"/>
+      </w:pPr>
+      <w:rPr>
+        <w:rFonts w:ascii="Wingdings" w:hAnsi="Wingdings" w:hint="default"/>
+      </w:rPr>
+    </w:lvl>
+  </w:abstractNum>
+  <w:abstractNum w:abstractNumId="24" w15:restartNumberingAfterBreak="0">
     <w:nsid w:val="5EE96D92"/>
     <w:multiLevelType w:val="hybridMultilevel"/>
     <w:tmpl w:val="2EFA81F4"/>
@@ -9693,7 +11611,7 @@
       </w:rPr>
     </w:lvl>
   </w:abstractNum>
-  <w:abstractNum w:abstractNumId="23" w15:restartNumberingAfterBreak="0">
+  <w:abstractNum w:abstractNumId="25" w15:restartNumberingAfterBreak="0">
     <w:nsid w:val="5F452B21"/>
     <w:multiLevelType w:val="multilevel"/>
     <w:tmpl w:val="162AC708"/>
@@ -9806,7 +11724,7 @@
       </w:rPr>
     </w:lvl>
   </w:abstractNum>
-  <w:abstractNum w:abstractNumId="24" w15:restartNumberingAfterBreak="0">
+  <w:abstractNum w:abstractNumId="26" w15:restartNumberingAfterBreak="0">
     <w:nsid w:val="60962539"/>
     <w:multiLevelType w:val="hybridMultilevel"/>
     <w:tmpl w:val="ABEC0A1E"/>
@@ -9919,7 +11837,7 @@
       </w:rPr>
     </w:lvl>
   </w:abstractNum>
-  <w:abstractNum w:abstractNumId="25" w15:restartNumberingAfterBreak="0">
+  <w:abstractNum w:abstractNumId="27" w15:restartNumberingAfterBreak="0">
     <w:nsid w:val="654971B0"/>
     <w:multiLevelType w:val="hybridMultilevel"/>
     <w:tmpl w:val="74B22E1A"/>
@@ -10059,7 +11977,7 @@
       </w:rPr>
     </w:lvl>
   </w:abstractNum>
-  <w:abstractNum w:abstractNumId="26" w15:restartNumberingAfterBreak="0">
+  <w:abstractNum w:abstractNumId="28" w15:restartNumberingAfterBreak="0">
     <w:nsid w:val="66CA1706"/>
     <w:multiLevelType w:val="hybridMultilevel"/>
     <w:tmpl w:val="07EC32A0"/>
@@ -10172,7 +12090,7 @@
       </w:rPr>
     </w:lvl>
   </w:abstractNum>
-  <w:abstractNum w:abstractNumId="27" w15:restartNumberingAfterBreak="0">
+  <w:abstractNum w:abstractNumId="29" w15:restartNumberingAfterBreak="0">
     <w:nsid w:val="67642F29"/>
     <w:multiLevelType w:val="multilevel"/>
     <w:tmpl w:val="0EC4E07C"/>
@@ -10321,7 +12239,7 @@
       </w:rPr>
     </w:lvl>
   </w:abstractNum>
-  <w:abstractNum w:abstractNumId="28" w15:restartNumberingAfterBreak="0">
+  <w:abstractNum w:abstractNumId="30" w15:restartNumberingAfterBreak="0">
     <w:nsid w:val="72D63A03"/>
     <w:multiLevelType w:val="hybridMultilevel"/>
     <w:tmpl w:val="AB4C35E8"/>
@@ -10434,7 +12352,7 @@
       </w:rPr>
     </w:lvl>
   </w:abstractNum>
-  <w:abstractNum w:abstractNumId="29" w15:restartNumberingAfterBreak="0">
+  <w:abstractNum w:abstractNumId="31" w15:restartNumberingAfterBreak="0">
     <w:nsid w:val="7AA31133"/>
     <w:multiLevelType w:val="multilevel"/>
     <w:tmpl w:val="162AC708"/>
@@ -10547,7 +12465,7 @@
       </w:rPr>
     </w:lvl>
   </w:abstractNum>
-  <w:abstractNum w:abstractNumId="30" w15:restartNumberingAfterBreak="0">
+  <w:abstractNum w:abstractNumId="32" w15:restartNumberingAfterBreak="0">
     <w:nsid w:val="7AC368AC"/>
     <w:multiLevelType w:val="hybridMultilevel"/>
     <w:tmpl w:val="DE7615E0"/>
@@ -10660,7 +12578,7 @@
       </w:rPr>
     </w:lvl>
   </w:abstractNum>
-  <w:abstractNum w:abstractNumId="31" w15:restartNumberingAfterBreak="0">
+  <w:abstractNum w:abstractNumId="33" w15:restartNumberingAfterBreak="0">
     <w:nsid w:val="7E2345DF"/>
     <w:multiLevelType w:val="hybridMultilevel"/>
     <w:tmpl w:val="7772D37C"/>
@@ -10749,7 +12667,7 @@
       </w:pPr>
     </w:lvl>
   </w:abstractNum>
-  <w:abstractNum w:abstractNumId="32" w15:restartNumberingAfterBreak="0">
+  <w:abstractNum w:abstractNumId="34" w15:restartNumberingAfterBreak="0">
     <w:nsid w:val="7E6B26EC"/>
     <w:multiLevelType w:val="hybridMultilevel"/>
     <w:tmpl w:val="1E56329C"/>
@@ -10862,7 +12780,7 @@
       </w:rPr>
     </w:lvl>
   </w:abstractNum>
-  <w:abstractNum w:abstractNumId="33" w15:restartNumberingAfterBreak="0">
+  <w:abstractNum w:abstractNumId="35" w15:restartNumberingAfterBreak="0">
     <w:nsid w:val="7F30253D"/>
     <w:multiLevelType w:val="hybridMultilevel"/>
     <w:tmpl w:val="88466040"/>
@@ -10979,82 +12897,82 @@
     <w:abstractNumId w:val="3"/>
   </w:num>
   <w:num w:numId="2">
-    <w:abstractNumId w:val="31"/>
+    <w:abstractNumId w:val="33"/>
   </w:num>
   <w:num w:numId="3">
-    <w:abstractNumId w:val="7"/>
+    <w:abstractNumId w:val="8"/>
   </w:num>
   <w:num w:numId="4">
-    <w:abstractNumId w:val="17"/>
+    <w:abstractNumId w:val="18"/>
   </w:num>
   <w:num w:numId="5">
-    <w:abstractNumId w:val="14"/>
+    <w:abstractNumId w:val="15"/>
   </w:num>
   <w:num w:numId="6">
+    <w:abstractNumId w:val="21"/>
+  </w:num>
+  <w:num w:numId="7">
+    <w:abstractNumId w:val="27"/>
+  </w:num>
+  <w:num w:numId="8">
+    <w:abstractNumId w:val="9"/>
+  </w:num>
+  <w:num w:numId="9">
+    <w:abstractNumId w:val="26"/>
+  </w:num>
+  <w:num w:numId="10">
+    <w:abstractNumId w:val="13"/>
+  </w:num>
+  <w:num w:numId="11">
+    <w:abstractNumId w:val="32"/>
+  </w:num>
+  <w:num w:numId="12">
+    <w:abstractNumId w:val="19"/>
+  </w:num>
+  <w:num w:numId="13">
+    <w:abstractNumId w:val="16"/>
+  </w:num>
+  <w:num w:numId="14">
+    <w:abstractNumId w:val="34"/>
+  </w:num>
+  <w:num w:numId="15">
     <w:abstractNumId w:val="20"/>
   </w:num>
-  <w:num w:numId="7">
-    <w:abstractNumId w:val="25"/>
-  </w:num>
-  <w:num w:numId="8">
-    <w:abstractNumId w:val="8"/>
-  </w:num>
-  <w:num w:numId="9">
-    <w:abstractNumId w:val="24"/>
-  </w:num>
-  <w:num w:numId="10">
-    <w:abstractNumId w:val="12"/>
-  </w:num>
-  <w:num w:numId="11">
-    <w:abstractNumId w:val="30"/>
-  </w:num>
-  <w:num w:numId="12">
-    <w:abstractNumId w:val="18"/>
-  </w:num>
-  <w:num w:numId="13">
-    <w:abstractNumId w:val="15"/>
-  </w:num>
-  <w:num w:numId="14">
-    <w:abstractNumId w:val="32"/>
-  </w:num>
-  <w:num w:numId="15">
-    <w:abstractNumId w:val="19"/>
-  </w:num>
   <w:num w:numId="16">
-    <w:abstractNumId w:val="26"/>
+    <w:abstractNumId w:val="28"/>
   </w:num>
   <w:num w:numId="17">
     <w:abstractNumId w:val="5"/>
   </w:num>
   <w:num w:numId="18">
-    <w:abstractNumId w:val="21"/>
+    <w:abstractNumId w:val="22"/>
   </w:num>
   <w:num w:numId="19">
-    <w:abstractNumId w:val="33"/>
+    <w:abstractNumId w:val="35"/>
   </w:num>
   <w:num w:numId="20">
-    <w:abstractNumId w:val="16"/>
+    <w:abstractNumId w:val="17"/>
   </w:num>
   <w:num w:numId="21">
-    <w:abstractNumId w:val="29"/>
+    <w:abstractNumId w:val="31"/>
   </w:num>
   <w:num w:numId="22">
-    <w:abstractNumId w:val="23"/>
+    <w:abstractNumId w:val="25"/>
   </w:num>
   <w:num w:numId="23">
-    <w:abstractNumId w:val="27"/>
+    <w:abstractNumId w:val="29"/>
   </w:num>
   <w:num w:numId="24">
     <w:abstractNumId w:val="0"/>
   </w:num>
   <w:num w:numId="25">
+    <w:abstractNumId w:val="12"/>
+  </w:num>
+  <w:num w:numId="26">
     <w:abstractNumId w:val="11"/>
   </w:num>
-  <w:num w:numId="26">
-    <w:abstractNumId w:val="10"/>
-  </w:num>
   <w:num w:numId="27">
-    <w:abstractNumId w:val="22"/>
+    <w:abstractNumId w:val="24"/>
   </w:num>
   <w:num w:numId="28">
     <w:abstractNumId w:val="2"/>
@@ -11066,22 +12984,28 @@
     <w:abstractNumId w:val="6"/>
   </w:num>
   <w:num w:numId="31">
-    <w:abstractNumId w:val="28"/>
+    <w:abstractNumId w:val="30"/>
   </w:num>
   <w:num w:numId="32">
     <w:abstractNumId w:val="1"/>
   </w:num>
   <w:num w:numId="33">
-    <w:abstractNumId w:val="9"/>
+    <w:abstractNumId w:val="10"/>
   </w:num>
   <w:num w:numId="34">
-    <w:abstractNumId w:val="13"/>
+    <w:abstractNumId w:val="14"/>
+  </w:num>
+  <w:num w:numId="35">
+    <w:abstractNumId w:val="7"/>
+  </w:num>
+  <w:num w:numId="36">
+    <w:abstractNumId w:val="23"/>
   </w:num>
 </w:numbering>
 </file>
 
 <file path=word/styles.xml><?xml version="1.0" encoding="utf-8"?>
-<w:styles xmlns:mc="http://schemas.openxmlformats.org/markup-compatibility/2006" xmlns:r="http://schemas.openxmlformats.org/officeDocument/2006/relationships" xmlns:w="http://schemas.openxmlformats.org/wordprocessingml/2006/main" xmlns:w14="http://schemas.microsoft.com/office/word/2010/wordml" xmlns:w15="http://schemas.microsoft.com/office/word/2012/wordml" xmlns:w16se="http://schemas.microsoft.com/office/word/2015/wordml/symex" mc:Ignorable="w14 w15 w16se">
+<w:styles xmlns:mc="http://schemas.openxmlformats.org/markup-compatibility/2006" xmlns:r="http://schemas.openxmlformats.org/officeDocument/2006/relationships" xmlns:w="http://schemas.openxmlformats.org/wordprocessingml/2006/main" xmlns:w14="http://schemas.microsoft.com/office/word/2010/wordml" xmlns:w15="http://schemas.microsoft.com/office/word/2012/wordml" xmlns:w16cid="http://schemas.microsoft.com/office/word/2016/wordml/cid" xmlns:w16se="http://schemas.microsoft.com/office/word/2015/wordml/symex" mc:Ignorable="w14 w15 w16se w16cid">
   <w:docDefaults>
     <w:rPrDefault>
       <w:rPr>
@@ -11097,7 +13021,7 @@
       </w:pPr>
     </w:pPrDefault>
   </w:docDefaults>
-  <w:latentStyles w:defLockedState="0" w:defUIPriority="99" w:defSemiHidden="0" w:defUnhideWhenUsed="0" w:defQFormat="0" w:count="371">
+  <w:latentStyles w:defLockedState="0" w:defUIPriority="99" w:defSemiHidden="0" w:defUnhideWhenUsed="0" w:defQFormat="0" w:count="377">
     <w:lsdException w:name="Normal" w:uiPriority="0" w:qFormat="1"/>
     <w:lsdException w:name="heading 1" w:uiPriority="9" w:qFormat="1"/>
     <w:lsdException w:name="heading 2" w:semiHidden="1" w:uiPriority="9" w:unhideWhenUsed="1" w:qFormat="1"/>
@@ -11203,7 +13127,6 @@
     <w:lsdException w:name="HTML Sample" w:semiHidden="1" w:unhideWhenUsed="1"/>
     <w:lsdException w:name="HTML Typewriter" w:semiHidden="1" w:unhideWhenUsed="1"/>
     <w:lsdException w:name="HTML Variable" w:semiHidden="1" w:unhideWhenUsed="1"/>
-    <w:lsdException w:name="Normal Table" w:semiHidden="1" w:unhideWhenUsed="1"/>
     <w:lsdException w:name="annotation subject" w:semiHidden="1" w:unhideWhenUsed="1"/>
     <w:lsdException w:name="No List" w:semiHidden="1" w:unhideWhenUsed="1"/>
     <w:lsdException w:name="Outline List 1" w:semiHidden="1" w:unhideWhenUsed="1"/>
@@ -11250,10 +13173,8 @@
     <w:lsdException w:name="Table Subtle 2" w:semiHidden="1" w:unhideWhenUsed="1"/>
     <w:lsdException w:name="Table Web 1" w:semiHidden="1" w:unhideWhenUsed="1"/>
     <w:lsdException w:name="Table Web 2" w:semiHidden="1" w:unhideWhenUsed="1"/>
-    <w:lsdException w:name="Table Web 3" w:semiHidden="1" w:unhideWhenUsed="1"/>
     <w:lsdException w:name="Balloon Text" w:semiHidden="1" w:unhideWhenUsed="1"/>
     <w:lsdException w:name="Table Grid" w:uiPriority="39"/>
-    <w:lsdException w:name="Table Theme" w:semiHidden="1" w:unhideWhenUsed="1"/>
     <w:lsdException w:name="Placeholder Text" w:semiHidden="1"/>
     <w:lsdException w:name="No Spacing" w:uiPriority="1" w:qFormat="1"/>
     <w:lsdException w:name="Light Shading" w:uiPriority="60"/>
@@ -11469,6 +13390,12 @@
     <w:lsdException w:name="List Table 5 Dark Accent 6" w:uiPriority="50"/>
     <w:lsdException w:name="List Table 6 Colorful Accent 6" w:uiPriority="51"/>
     <w:lsdException w:name="List Table 7 Colorful Accent 6" w:uiPriority="52"/>
+    <w:lsdException w:name="Mention" w:semiHidden="1" w:unhideWhenUsed="1"/>
+    <w:lsdException w:name="Smart Hyperlink" w:semiHidden="1" w:unhideWhenUsed="1"/>
+    <w:lsdException w:name="Hashtag" w:semiHidden="1" w:unhideWhenUsed="1"/>
+    <w:lsdException w:name="Unresolved Mention" w:semiHidden="1" w:unhideWhenUsed="1"/>
+    <w:lsdException w:name="Smart Link" w:semiHidden="1" w:unhideWhenUsed="1"/>
+    <w:lsdException w:name="Smart Link Error" w:semiHidden="1" w:unhideWhenUsed="1"/>
   </w:latentStyles>
   <w:style w:type="paragraph" w:default="1" w:styleId="Normal">
     <w:name w:val="Normal"/>
@@ -11782,8 +13709,8 @@
       <w:bCs/>
     </w:rPr>
   </w:style>
-  <w:style w:type="character" w:customStyle="1" w:styleId="UnresolvedMention">
-    <w:name w:val="Unresolved Mention"/>
+  <w:style w:type="character" w:customStyle="1" w:styleId="UnresolvedMention1">
+    <w:name w:val="Unresolved Mention1"/>
     <w:basedOn w:val="DefaultParagraphFont"/>
     <w:uiPriority w:val="99"/>
     <w:semiHidden/>
@@ -12063,7 +13990,7 @@
 </file>
 
 <file path=customXml/itemProps1.xml><?xml version="1.0" encoding="utf-8"?>
-<ds:datastoreItem xmlns:ds="http://schemas.openxmlformats.org/officeDocument/2006/customXml" ds:itemID="{18733C9A-6950-414E-A97C-FFCE14E204D3}">
+<ds:datastoreItem xmlns:ds="http://schemas.openxmlformats.org/officeDocument/2006/customXml" ds:itemID="{0B3D6F57-0516-46EB-B75B-EF9563A90AB2}">
   <ds:schemaRefs>
     <ds:schemaRef ds:uri="http://schemas.openxmlformats.org/officeDocument/2006/bibliography"/>
   </ds:schemaRefs>

</xml_diff>

<commit_message>
Added figrue names, and references.
</commit_message>
<xml_diff>
--- a/Synopsis.docx
+++ b/Synopsis.docx
@@ -1,10 +1,11 @@
 
 <file path=word/document.xml><?xml version="1.0" encoding="utf-8"?>
-<w:document xmlns:wpc="http://schemas.microsoft.com/office/word/2010/wordprocessingCanvas" xmlns:cx="http://schemas.microsoft.com/office/drawing/2014/chartex" xmlns:cx1="http://schemas.microsoft.com/office/drawing/2015/9/8/chartex" xmlns:cx2="http://schemas.microsoft.com/office/drawing/2015/10/21/chartex" xmlns:cx3="http://schemas.microsoft.com/office/drawing/2016/5/9/chartex" xmlns:cx4="http://schemas.microsoft.com/office/drawing/2016/5/10/chartex" xmlns:cx5="http://schemas.microsoft.com/office/drawing/2016/5/11/chartex" xmlns:cx6="http://schemas.microsoft.com/office/drawing/2016/5/12/chartex" xmlns:cx7="http://schemas.microsoft.com/office/drawing/2016/5/13/chartex" xmlns:cx8="http://schemas.microsoft.com/office/drawing/2016/5/14/chartex" xmlns:mc="http://schemas.openxmlformats.org/markup-compatibility/2006" xmlns:aink="http://schemas.microsoft.com/office/drawing/2016/ink" xmlns:am3d="http://schemas.microsoft.com/office/drawing/2017/model3d" xmlns:o="urn:schemas-microsoft-com:office:office" xmlns:r="http://schemas.openxmlformats.org/officeDocument/2006/relationships" xmlns:m="http://schemas.openxmlformats.org/officeDocument/2006/math" xmlns:v="urn:schemas-microsoft-com:vml" xmlns:wp14="http://schemas.microsoft.com/office/word/2010/wordprocessingDrawing" xmlns:wp="http://schemas.openxmlformats.org/drawingml/2006/wordprocessingDrawing" xmlns:w10="urn:schemas-microsoft-com:office:word" xmlns:w="http://schemas.openxmlformats.org/wordprocessingml/2006/main" xmlns:w14="http://schemas.microsoft.com/office/word/2010/wordml" xmlns:w15="http://schemas.microsoft.com/office/word/2012/wordml" xmlns:w16cid="http://schemas.microsoft.com/office/word/2016/wordml/cid" xmlns:w16se="http://schemas.microsoft.com/office/word/2015/wordml/symex" xmlns:wpg="http://schemas.microsoft.com/office/word/2010/wordprocessingGroup" xmlns:wpi="http://schemas.microsoft.com/office/word/2010/wordprocessingInk" xmlns:wne="http://schemas.microsoft.com/office/word/2006/wordml" xmlns:wps="http://schemas.microsoft.com/office/word/2010/wordprocessingShape" mc:Ignorable="w14 w15 w16se w16cid wp14">
+<w:document xmlns:wpc="http://schemas.microsoft.com/office/word/2010/wordprocessingCanvas" xmlns:mc="http://schemas.openxmlformats.org/markup-compatibility/2006" xmlns:o="urn:schemas-microsoft-com:office:office" xmlns:r="http://schemas.openxmlformats.org/officeDocument/2006/relationships" xmlns:m="http://schemas.openxmlformats.org/officeDocument/2006/math" xmlns:v="urn:schemas-microsoft-com:vml" xmlns:wp14="http://schemas.microsoft.com/office/word/2010/wordprocessingDrawing" xmlns:wp="http://schemas.openxmlformats.org/drawingml/2006/wordprocessingDrawing" xmlns:w10="urn:schemas-microsoft-com:office:word" xmlns:w="http://schemas.openxmlformats.org/wordprocessingml/2006/main" xmlns:w14="http://schemas.microsoft.com/office/word/2010/wordml" xmlns:wpg="http://schemas.microsoft.com/office/word/2010/wordprocessingGroup" xmlns:wpi="http://schemas.microsoft.com/office/word/2010/wordprocessingInk" xmlns:wne="http://schemas.microsoft.com/office/word/2006/wordml" xmlns:wps="http://schemas.microsoft.com/office/word/2010/wordprocessingShape" mc:Ignorable="w14 wp14">
   <w:body>
     <w:p>
       <w:pPr>
         <w:spacing w:line="360" w:lineRule="auto"/>
+        <w:ind w:firstLine="720"/>
         <w:jc w:val="center"/>
         <w:rPr>
           <w:rFonts w:ascii="Times New Roman" w:hAnsi="Times New Roman" w:cs="Times New Roman"/>
@@ -819,7 +820,7 @@
                     <pic:cNvPicPr/>
                   </pic:nvPicPr>
                   <pic:blipFill>
-                    <a:blip r:embed="rId8"/>
+                    <a:blip r:embed="rId9"/>
                     <a:stretch>
                       <a:fillRect/>
                     </a:stretch>
@@ -937,8 +938,6 @@
         </w:rPr>
         <w:t>248001</w:t>
       </w:r>
-      <w:bookmarkStart w:id="0" w:name="_GoBack"/>
-      <w:bookmarkEnd w:id="0"/>
     </w:p>
     <w:p>
       <w:pPr>
@@ -2275,7 +2274,7 @@
                     <pic:cNvPicPr/>
                   </pic:nvPicPr>
                   <pic:blipFill>
-                    <a:blip r:embed="rId8"/>
+                    <a:blip r:embed="rId9"/>
                     <a:stretch>
                       <a:fillRect/>
                     </a:stretch>
@@ -3391,7 +3390,7 @@
                     </pic:cNvPicPr>
                   </pic:nvPicPr>
                   <pic:blipFill>
-                    <a:blip r:embed="rId9">
+                    <a:blip r:embed="rId10">
                       <a:extLst>
                         <a:ext uri="{28A0092B-C50C-407E-A947-70E740481C1C}">
                           <a14:useLocalDpi xmlns:a14="http://schemas.microsoft.com/office/drawing/2010/main" val="0"/>
@@ -3422,36 +3421,6 @@
           </wp:inline>
         </w:drawing>
       </w:r>
-      <w:r>
-        <w:rPr>
-          <w:rFonts w:ascii="Times New Roman" w:eastAsia="Times New Roman" w:hAnsi="Times New Roman" w:cs="Times New Roman"/>
-          <w:color w:val="1C1E29"/>
-          <w:sz w:val="24"/>
-          <w:szCs w:val="24"/>
-          <w:lang w:val="en-IN" w:eastAsia="en-IN"/>
-        </w:rPr>
-        <w:t>[</w:t>
-      </w:r>
-      <w:r>
-        <w:rPr>
-          <w:rFonts w:ascii="Times New Roman" w:eastAsia="Times New Roman" w:hAnsi="Times New Roman" w:cs="Times New Roman"/>
-          <w:color w:val="1C1E29"/>
-          <w:sz w:val="24"/>
-          <w:szCs w:val="24"/>
-          <w:lang w:val="en-IN" w:eastAsia="en-IN"/>
-        </w:rPr>
-        <w:t>2</w:t>
-      </w:r>
-      <w:r>
-        <w:rPr>
-          <w:rFonts w:ascii="Times New Roman" w:eastAsia="Times New Roman" w:hAnsi="Times New Roman" w:cs="Times New Roman"/>
-          <w:color w:val="1C1E29"/>
-          <w:sz w:val="24"/>
-          <w:szCs w:val="24"/>
-          <w:lang w:val="en-IN" w:eastAsia="en-IN"/>
-        </w:rPr>
-        <w:t>]</w:t>
-      </w:r>
     </w:p>
     <w:p>
       <w:pPr>
@@ -3474,7 +3443,85 @@
           <w:szCs w:val="24"/>
           <w:lang w:val="en-IN" w:eastAsia="en-IN"/>
         </w:rPr>
-        <w:t xml:space="preserve">      </w:t>
+        <w:tab/>
+      </w:r>
+      <w:r>
+        <w:rPr>
+          <w:rFonts w:ascii="Times New Roman" w:eastAsia="Times New Roman" w:hAnsi="Times New Roman" w:cs="Times New Roman"/>
+          <w:color w:val="1C1E29"/>
+          <w:sz w:val="24"/>
+          <w:szCs w:val="24"/>
+          <w:lang w:val="en-IN" w:eastAsia="en-IN"/>
+        </w:rPr>
+        <w:tab/>
+      </w:r>
+      <w:r>
+        <w:rPr>
+          <w:rFonts w:ascii="Times New Roman" w:eastAsia="Times New Roman" w:hAnsi="Times New Roman" w:cs="Times New Roman"/>
+          <w:color w:val="1C1E29"/>
+          <w:sz w:val="24"/>
+          <w:szCs w:val="24"/>
+          <w:lang w:val="en-IN" w:eastAsia="en-IN"/>
+        </w:rPr>
+        <w:tab/>
+      </w:r>
+      <w:r>
+        <w:rPr>
+          <w:rFonts w:ascii="Times New Roman" w:eastAsia="Times New Roman" w:hAnsi="Times New Roman" w:cs="Times New Roman"/>
+          <w:color w:val="1C1E29"/>
+          <w:sz w:val="24"/>
+          <w:szCs w:val="24"/>
+          <w:lang w:val="en-IN" w:eastAsia="en-IN"/>
+        </w:rPr>
+        <w:tab/>
+      </w:r>
+      <w:r>
+        <w:rPr>
+          <w:rFonts w:ascii="Times New Roman" w:eastAsia="Times New Roman" w:hAnsi="Times New Roman" w:cs="Times New Roman"/>
+          <w:color w:val="1C1E29"/>
+          <w:sz w:val="24"/>
+          <w:szCs w:val="24"/>
+          <w:lang w:val="en-IN" w:eastAsia="en-IN"/>
+        </w:rPr>
+        <w:tab/>
+      </w:r>
+    </w:p>
+    <w:p>
+      <w:pPr>
+        <w:pStyle w:val="ListParagraph"/>
+        <w:spacing w:after="0" w:line="240" w:lineRule="auto"/>
+        <w:ind w:left="4320"/>
+        <w:jc w:val="both"/>
+        <w:rPr>
+          <w:rFonts w:ascii="Times New Roman" w:eastAsia="Times New Roman" w:hAnsi="Times New Roman" w:cs="Times New Roman"/>
+          <w:b/>
+          <w:color w:val="1C1E29"/>
+          <w:sz w:val="24"/>
+          <w:szCs w:val="24"/>
+          <w:lang w:val="en-IN" w:eastAsia="en-IN"/>
+        </w:rPr>
+      </w:pPr>
+      <w:r>
+        <w:rPr>
+          <w:rFonts w:ascii="Times New Roman" w:eastAsia="Times New Roman" w:hAnsi="Times New Roman" w:cs="Times New Roman"/>
+          <w:b/>
+          <w:color w:val="1C1E29"/>
+          <w:sz w:val="24"/>
+          <w:szCs w:val="24"/>
+          <w:lang w:val="en-IN" w:eastAsia="en-IN"/>
+        </w:rPr>
+        <w:t>Components of SMTP</w:t>
+      </w:r>
+      <w:r>
+        <w:rPr>
+          <w:rFonts w:ascii="Times New Roman" w:eastAsia="Times New Roman" w:hAnsi="Times New Roman" w:cs="Times New Roman"/>
+          <w:b/>
+          <w:color w:val="1C1E29"/>
+          <w:sz w:val="24"/>
+          <w:szCs w:val="24"/>
+          <w:lang w:val="en-IN" w:eastAsia="en-IN"/>
+        </w:rPr>
+        <w:t xml:space="preserve"> [2]</w:t>
       </w:r>
     </w:p>
     <w:p>
@@ -3490,6 +3537,69 @@
           <w:lang w:val="en-IN" w:eastAsia="en-IN"/>
         </w:rPr>
       </w:pPr>
+      <w:r>
+        <w:rPr>
+          <w:rFonts w:ascii="Times New Roman" w:eastAsia="Times New Roman" w:hAnsi="Times New Roman" w:cs="Times New Roman"/>
+          <w:color w:val="1C1E29"/>
+          <w:sz w:val="24"/>
+          <w:szCs w:val="24"/>
+          <w:lang w:val="en-IN" w:eastAsia="en-IN"/>
+        </w:rPr>
+        <w:t xml:space="preserve">      </w:t>
+      </w:r>
+      <w:r>
+        <w:rPr>
+          <w:rFonts w:ascii="Times New Roman" w:eastAsia="Times New Roman" w:hAnsi="Times New Roman" w:cs="Times New Roman"/>
+          <w:color w:val="1C1E29"/>
+          <w:sz w:val="24"/>
+          <w:szCs w:val="24"/>
+          <w:lang w:val="en-IN" w:eastAsia="en-IN"/>
+        </w:rPr>
+        <w:tab/>
+      </w:r>
+      <w:r>
+        <w:rPr>
+          <w:rFonts w:ascii="Times New Roman" w:eastAsia="Times New Roman" w:hAnsi="Times New Roman" w:cs="Times New Roman"/>
+          <w:color w:val="1C1E29"/>
+          <w:sz w:val="24"/>
+          <w:szCs w:val="24"/>
+          <w:lang w:val="en-IN" w:eastAsia="en-IN"/>
+        </w:rPr>
+        <w:tab/>
+      </w:r>
+      <w:r>
+        <w:rPr>
+          <w:rFonts w:ascii="Times New Roman" w:eastAsia="Times New Roman" w:hAnsi="Times New Roman" w:cs="Times New Roman"/>
+          <w:color w:val="1C1E29"/>
+          <w:sz w:val="24"/>
+          <w:szCs w:val="24"/>
+          <w:lang w:val="en-IN" w:eastAsia="en-IN"/>
+        </w:rPr>
+        <w:tab/>
+      </w:r>
+      <w:r>
+        <w:rPr>
+          <w:rFonts w:ascii="Times New Roman" w:eastAsia="Times New Roman" w:hAnsi="Times New Roman" w:cs="Times New Roman"/>
+          <w:color w:val="1C1E29"/>
+          <w:sz w:val="24"/>
+          <w:szCs w:val="24"/>
+          <w:lang w:val="en-IN" w:eastAsia="en-IN"/>
+        </w:rPr>
+        <w:tab/>
+      </w:r>
+    </w:p>
+    <w:p>
+      <w:pPr>
+        <w:spacing w:after="0" w:line="240" w:lineRule="auto"/>
+        <w:jc w:val="both"/>
+        <w:rPr>
+          <w:rFonts w:ascii="Times New Roman" w:eastAsia="Times New Roman" w:hAnsi="Times New Roman" w:cs="Times New Roman"/>
+          <w:color w:val="1C1E29"/>
+          <w:sz w:val="24"/>
+          <w:szCs w:val="24"/>
+          <w:lang w:val="en-IN" w:eastAsia="en-IN"/>
+        </w:rPr>
+      </w:pPr>
     </w:p>
     <w:p>
       <w:pPr>
@@ -3507,7 +3617,6 @@
     </w:p>
     <w:p>
       <w:pPr>
-        <w:pStyle w:val="ListParagraph"/>
         <w:spacing w:after="0" w:line="240" w:lineRule="auto"/>
         <w:jc w:val="both"/>
         <w:rPr>
@@ -3518,11 +3627,7 @@
           <w:lang w:val="en-IN" w:eastAsia="en-IN"/>
         </w:rPr>
       </w:pPr>
-    </w:p>
-    <w:p>
-      <w:pPr>
-        <w:spacing w:after="0" w:line="240" w:lineRule="auto"/>
-        <w:jc w:val="both"/>
+      <w:r>
         <w:rPr>
           <w:rFonts w:ascii="Times New Roman" w:eastAsia="Times New Roman" w:hAnsi="Times New Roman" w:cs="Times New Roman"/>
           <w:color w:val="1C1E29"/>
@@ -3530,16 +3635,6 @@
           <w:szCs w:val="24"/>
           <w:lang w:val="en-IN" w:eastAsia="en-IN"/>
         </w:rPr>
-      </w:pPr>
-      <w:r>
-        <w:rPr>
-          <w:rFonts w:ascii="Times New Roman" w:eastAsia="Times New Roman" w:hAnsi="Times New Roman" w:cs="Times New Roman"/>
-          <w:color w:val="1C1E29"/>
-          <w:sz w:val="24"/>
-          <w:szCs w:val="24"/>
-          <w:lang w:val="en-IN" w:eastAsia="en-IN"/>
-        </w:rPr>
-        <w:lastRenderedPageBreak/>
         <w:t>Working of SMTP:</w:t>
       </w:r>
     </w:p>
@@ -4073,7 +4168,7 @@
           <w:szCs w:val="24"/>
           <w:lang w:val="en-IN" w:eastAsia="en-IN"/>
         </w:rPr>
-        <w:t xml:space="preserve"> [3]:</w:t>
+        <w:t>:</w:t>
       </w:r>
     </w:p>
     <w:p>
@@ -4277,7 +4372,37 @@
           <w:szCs w:val="24"/>
           <w:lang w:val="en-IN" w:eastAsia="en-IN"/>
         </w:rPr>
-        <w:t xml:space="preserve">SSL uses public-key, or asymmetric, cryptography to encrypt transmitted data during an SSL session. </w:t>
+        <w:t>SSL uses public-key, or asymmetric, cryptography to encrypt transmit</w:t>
+      </w:r>
+      <w:r>
+        <w:rPr>
+          <w:rFonts w:ascii="Times New Roman" w:eastAsia="Times New Roman" w:hAnsi="Times New Roman" w:cs="Times New Roman"/>
+          <w:color w:val="1C1E29"/>
+          <w:sz w:val="24"/>
+          <w:szCs w:val="24"/>
+          <w:lang w:val="en-IN" w:eastAsia="en-IN"/>
+        </w:rPr>
+        <w:t>ted data during an SSL session.</w:t>
+      </w:r>
+      <w:r>
+        <w:rPr>
+          <w:rFonts w:ascii="Times New Roman" w:eastAsia="Times New Roman" w:hAnsi="Times New Roman" w:cs="Times New Roman"/>
+          <w:color w:val="1C1E29"/>
+          <w:sz w:val="24"/>
+          <w:szCs w:val="24"/>
+          <w:lang w:val="en-IN" w:eastAsia="en-IN"/>
+        </w:rPr>
+        <w:t xml:space="preserve"> </w:t>
+      </w:r>
+      <w:r>
+        <w:rPr>
+          <w:rFonts w:ascii="Times New Roman" w:eastAsia="Times New Roman" w:hAnsi="Times New Roman" w:cs="Times New Roman"/>
+          <w:color w:val="1C1E29"/>
+          <w:sz w:val="24"/>
+          <w:szCs w:val="24"/>
+          <w:lang w:val="en-IN" w:eastAsia="en-IN"/>
+        </w:rPr>
+        <w:t>[3]</w:t>
       </w:r>
     </w:p>
     <w:p>
@@ -4432,30 +4557,6 @@
     </w:p>
     <w:p>
       <w:pPr>
-        <w:spacing w:after="0" w:line="240" w:lineRule="auto"/>
-        <w:rPr>
-          <w:rFonts w:ascii="Times New Roman" w:eastAsia="Times New Roman" w:hAnsi="Times New Roman" w:cs="Times New Roman"/>
-          <w:color w:val="1C1E29"/>
-          <w:sz w:val="24"/>
-          <w:szCs w:val="24"/>
-          <w:lang w:val="en-IN" w:eastAsia="en-IN"/>
-        </w:rPr>
-      </w:pPr>
-    </w:p>
-    <w:p>
-      <w:pPr>
-        <w:spacing w:after="0" w:line="240" w:lineRule="auto"/>
-        <w:rPr>
-          <w:rFonts w:ascii="Times New Roman" w:eastAsia="Times New Roman" w:hAnsi="Times New Roman" w:cs="Times New Roman"/>
-          <w:color w:val="1C1E29"/>
-          <w:sz w:val="24"/>
-          <w:szCs w:val="24"/>
-          <w:lang w:val="en-IN" w:eastAsia="en-IN"/>
-        </w:rPr>
-      </w:pPr>
-    </w:p>
-    <w:p>
-      <w:pPr>
         <w:pStyle w:val="NoSpacing"/>
         <w:rPr>
           <w:rFonts w:ascii="Times New Roman" w:hAnsi="Times New Roman" w:cs="Times New Roman"/>
@@ -4477,6 +4578,59 @@
           <w:u w:val="single"/>
         </w:rPr>
       </w:pPr>
+      <w:proofErr w:type="gramStart"/>
+      <w:r>
+        <w:rPr>
+          <w:rFonts w:ascii="Times New Roman" w:hAnsi="Times New Roman" w:cs="Times New Roman"/>
+          <w:b/>
+          <w:sz w:val="28"/>
+          <w:szCs w:val="28"/>
+          <w:u w:val="single"/>
+        </w:rPr>
+        <w:lastRenderedPageBreak/>
+        <w:t>P</w:t>
+      </w:r>
+      <w:r>
+        <w:rPr>
+          <w:rFonts w:ascii="Times New Roman" w:hAnsi="Times New Roman" w:cs="Times New Roman"/>
+          <w:b/>
+          <w:sz w:val="28"/>
+          <w:szCs w:val="28"/>
+          <w:u w:val="single"/>
+        </w:rPr>
+        <w:t>ROBLEM</w:t>
+      </w:r>
+      <w:r>
+        <w:rPr>
+          <w:rFonts w:ascii="Times New Roman" w:hAnsi="Times New Roman" w:cs="Times New Roman"/>
+          <w:b/>
+          <w:sz w:val="28"/>
+          <w:szCs w:val="28"/>
+          <w:u w:val="single"/>
+        </w:rPr>
+        <w:t xml:space="preserve"> </w:t>
+      </w:r>
+      <w:r>
+        <w:rPr>
+          <w:rFonts w:ascii="Times New Roman" w:hAnsi="Times New Roman" w:cs="Times New Roman"/>
+          <w:b/>
+          <w:sz w:val="28"/>
+          <w:szCs w:val="28"/>
+          <w:u w:val="single"/>
+        </w:rPr>
+        <w:t xml:space="preserve"> STATEMENT</w:t>
+      </w:r>
+      <w:proofErr w:type="gramEnd"/>
+      <w:r>
+        <w:rPr>
+          <w:rFonts w:ascii="Times New Roman" w:hAnsi="Times New Roman" w:cs="Times New Roman"/>
+          <w:b/>
+          <w:sz w:val="28"/>
+          <w:szCs w:val="28"/>
+          <w:u w:val="single"/>
+        </w:rPr>
+        <w:t>:</w:t>
+      </w:r>
     </w:p>
     <w:p>
       <w:pPr>
@@ -4492,70 +4646,6 @@
     </w:p>
     <w:p>
       <w:pPr>
-        <w:pStyle w:val="NoSpacing"/>
-        <w:rPr>
-          <w:rFonts w:ascii="Times New Roman" w:hAnsi="Times New Roman" w:cs="Times New Roman"/>
-          <w:b/>
-          <w:sz w:val="28"/>
-          <w:szCs w:val="28"/>
-          <w:u w:val="single"/>
-        </w:rPr>
-      </w:pPr>
-      <w:r>
-        <w:rPr>
-          <w:rFonts w:ascii="Times New Roman" w:hAnsi="Times New Roman" w:cs="Times New Roman"/>
-          <w:b/>
-          <w:sz w:val="28"/>
-          <w:szCs w:val="28"/>
-          <w:u w:val="single"/>
-        </w:rPr>
-        <w:t>P</w:t>
-      </w:r>
-      <w:r>
-        <w:rPr>
-          <w:rFonts w:ascii="Times New Roman" w:hAnsi="Times New Roman" w:cs="Times New Roman"/>
-          <w:b/>
-          <w:sz w:val="28"/>
-          <w:szCs w:val="28"/>
-          <w:u w:val="single"/>
-        </w:rPr>
-        <w:t>ROBLEM STATEMENT</w:t>
-      </w:r>
-      <w:r>
-        <w:rPr>
-          <w:rFonts w:ascii="Times New Roman" w:hAnsi="Times New Roman" w:cs="Times New Roman"/>
-          <w:b/>
-          <w:sz w:val="28"/>
-          <w:szCs w:val="28"/>
-          <w:u w:val="single"/>
-        </w:rPr>
-        <w:t>:</w:t>
-      </w:r>
-    </w:p>
-    <w:p>
-      <w:pPr>
-        <w:pStyle w:val="NoSpacing"/>
-        <w:rPr>
-          <w:rFonts w:ascii="Times New Roman" w:hAnsi="Times New Roman" w:cs="Times New Roman"/>
-          <w:b/>
-          <w:sz w:val="28"/>
-          <w:szCs w:val="28"/>
-          <w:u w:val="single"/>
-        </w:rPr>
-      </w:pPr>
-    </w:p>
-    <w:p>
-      <w:pPr>
-        <w:pStyle w:val="NoSpacing"/>
-        <w:rPr>
-          <w:rFonts w:ascii="Times New Roman" w:hAnsi="Times New Roman" w:cs="Times New Roman"/>
-          <w:sz w:val="24"/>
-          <w:szCs w:val="24"/>
-        </w:rPr>
-      </w:pPr>
-    </w:p>
-    <w:p>
-      <w:pPr>
         <w:rPr>
           <w:rFonts w:ascii="Times New Roman" w:hAnsi="Times New Roman" w:cs="Times New Roman"/>
           <w:sz w:val="24"/>
@@ -4586,6 +4676,15 @@
         </w:rPr>
         <w:t xml:space="preserve">mails. </w:t>
       </w:r>
+    </w:p>
+    <w:p>
+      <w:pPr>
+        <w:rPr>
+          <w:rFonts w:ascii="Times New Roman" w:hAnsi="Times New Roman" w:cs="Times New Roman"/>
+          <w:sz w:val="24"/>
+          <w:szCs w:val="24"/>
+        </w:rPr>
+      </w:pPr>
     </w:p>
     <w:p>
       <w:pPr>
@@ -4605,16 +4704,7 @@
           <w:u w:val="single"/>
         </w:rPr>
       </w:pPr>
-    </w:p>
-    <w:p>
-      <w:pPr>
-        <w:tabs>
-          <w:tab w:val="left" w:pos="9615"/>
-        </w:tabs>
-        <w:autoSpaceDE w:val="0"/>
-        <w:autoSpaceDN w:val="0"/>
-        <w:adjustRightInd w:val="0"/>
-        <w:spacing w:after="0" w:line="276" w:lineRule="auto"/>
+      <w:r>
         <w:rPr>
           <w:rFonts w:ascii="Times New Roman" w:hAnsi="Times New Roman" w:cs="Times New Roman"/>
           <w:b/>
@@ -4623,17 +4713,9 @@
           <w:szCs w:val="28"/>
           <w:u w:val="single"/>
         </w:rPr>
-      </w:pPr>
-    </w:p>
-    <w:p>
-      <w:pPr>
-        <w:tabs>
-          <w:tab w:val="left" w:pos="9615"/>
-        </w:tabs>
-        <w:autoSpaceDE w:val="0"/>
-        <w:autoSpaceDN w:val="0"/>
-        <w:adjustRightInd w:val="0"/>
-        <w:spacing w:after="0" w:line="276" w:lineRule="auto"/>
+        <w:t>O</w:t>
+      </w:r>
+      <w:r>
         <w:rPr>
           <w:rFonts w:ascii="Times New Roman" w:hAnsi="Times New Roman" w:cs="Times New Roman"/>
           <w:b/>
@@ -4642,17 +4724,9 @@
           <w:szCs w:val="28"/>
           <w:u w:val="single"/>
         </w:rPr>
-      </w:pPr>
-    </w:p>
-    <w:p>
-      <w:pPr>
-        <w:tabs>
-          <w:tab w:val="left" w:pos="9615"/>
-        </w:tabs>
-        <w:autoSpaceDE w:val="0"/>
-        <w:autoSpaceDN w:val="0"/>
-        <w:adjustRightInd w:val="0"/>
-        <w:spacing w:after="0" w:line="276" w:lineRule="auto"/>
+        <w:t>BJECTIVE</w:t>
+      </w:r>
+      <w:r>
         <w:rPr>
           <w:rFonts w:ascii="Times New Roman" w:hAnsi="Times New Roman" w:cs="Times New Roman"/>
           <w:b/>
@@ -4661,78 +4735,8 @@
           <w:szCs w:val="28"/>
           <w:u w:val="single"/>
         </w:rPr>
-      </w:pPr>
-    </w:p>
-    <w:p>
-      <w:pPr>
-        <w:tabs>
-          <w:tab w:val="left" w:pos="9615"/>
-        </w:tabs>
-        <w:autoSpaceDE w:val="0"/>
-        <w:autoSpaceDN w:val="0"/>
-        <w:adjustRightInd w:val="0"/>
-        <w:spacing w:after="0" w:line="276" w:lineRule="auto"/>
-        <w:rPr>
-          <w:rFonts w:ascii="Times New Roman" w:hAnsi="Times New Roman" w:cs="Times New Roman"/>
-          <w:b/>
-          <w:bCs/>
-          <w:sz w:val="28"/>
-          <w:szCs w:val="28"/>
-          <w:u w:val="single"/>
-        </w:rPr>
-      </w:pPr>
-      <w:r>
-        <w:rPr>
-          <w:rFonts w:ascii="Times New Roman" w:hAnsi="Times New Roman" w:cs="Times New Roman"/>
-          <w:b/>
-          <w:bCs/>
-          <w:sz w:val="28"/>
-          <w:szCs w:val="28"/>
-          <w:u w:val="single"/>
-        </w:rPr>
-        <w:t>O</w:t>
-      </w:r>
-      <w:r>
-        <w:rPr>
-          <w:rFonts w:ascii="Times New Roman" w:hAnsi="Times New Roman" w:cs="Times New Roman"/>
-          <w:b/>
-          <w:bCs/>
-          <w:sz w:val="28"/>
-          <w:szCs w:val="28"/>
-          <w:u w:val="single"/>
-        </w:rPr>
-        <w:t>BJECTIVE</w:t>
-      </w:r>
-      <w:r>
-        <w:rPr>
-          <w:rFonts w:ascii="Times New Roman" w:hAnsi="Times New Roman" w:cs="Times New Roman"/>
-          <w:b/>
-          <w:bCs/>
-          <w:sz w:val="28"/>
-          <w:szCs w:val="28"/>
-          <w:u w:val="single"/>
-        </w:rPr>
         <w:t>:</w:t>
       </w:r>
-    </w:p>
-    <w:p>
-      <w:pPr>
-        <w:tabs>
-          <w:tab w:val="left" w:pos="9615"/>
-        </w:tabs>
-        <w:autoSpaceDE w:val="0"/>
-        <w:autoSpaceDN w:val="0"/>
-        <w:adjustRightInd w:val="0"/>
-        <w:spacing w:after="0" w:line="276" w:lineRule="auto"/>
-        <w:rPr>
-          <w:rFonts w:ascii="Times New Roman" w:hAnsi="Times New Roman" w:cs="Times New Roman"/>
-          <w:b/>
-          <w:bCs/>
-          <w:sz w:val="28"/>
-          <w:szCs w:val="28"/>
-          <w:u w:val="single"/>
-        </w:rPr>
-      </w:pPr>
     </w:p>
     <w:p>
       <w:pPr>
@@ -5198,6 +5202,134 @@
           <w:szCs w:val="28"/>
           <w:u w:val="single"/>
         </w:rPr>
+        <w:t xml:space="preserve"> </w:t>
+      </w:r>
+    </w:p>
+    <w:p>
+      <w:pPr>
+        <w:tabs>
+          <w:tab w:val="left" w:pos="9615"/>
+        </w:tabs>
+        <w:autoSpaceDE w:val="0"/>
+        <w:autoSpaceDN w:val="0"/>
+        <w:adjustRightInd w:val="0"/>
+        <w:spacing w:after="0" w:line="276" w:lineRule="auto"/>
+        <w:rPr>
+          <w:rFonts w:ascii="Times New Roman" w:hAnsi="Times New Roman" w:cs="Times New Roman"/>
+          <w:b/>
+          <w:bCs/>
+          <w:sz w:val="28"/>
+          <w:szCs w:val="28"/>
+          <w:u w:val="single"/>
+        </w:rPr>
+      </w:pPr>
+    </w:p>
+    <w:p>
+      <w:pPr>
+        <w:tabs>
+          <w:tab w:val="left" w:pos="9615"/>
+        </w:tabs>
+        <w:autoSpaceDE w:val="0"/>
+        <w:autoSpaceDN w:val="0"/>
+        <w:adjustRightInd w:val="0"/>
+        <w:spacing w:after="0" w:line="276" w:lineRule="auto"/>
+        <w:rPr>
+          <w:rFonts w:ascii="Times New Roman" w:hAnsi="Times New Roman" w:cs="Times New Roman"/>
+          <w:b/>
+          <w:bCs/>
+          <w:sz w:val="28"/>
+          <w:szCs w:val="28"/>
+          <w:u w:val="single"/>
+        </w:rPr>
+      </w:pPr>
+    </w:p>
+    <w:p>
+      <w:pPr>
+        <w:tabs>
+          <w:tab w:val="left" w:pos="9615"/>
+        </w:tabs>
+        <w:autoSpaceDE w:val="0"/>
+        <w:autoSpaceDN w:val="0"/>
+        <w:adjustRightInd w:val="0"/>
+        <w:spacing w:after="0" w:line="276" w:lineRule="auto"/>
+        <w:rPr>
+          <w:rFonts w:ascii="Times New Roman" w:hAnsi="Times New Roman" w:cs="Times New Roman"/>
+          <w:b/>
+          <w:bCs/>
+          <w:sz w:val="28"/>
+          <w:szCs w:val="28"/>
+          <w:u w:val="single"/>
+        </w:rPr>
+      </w:pPr>
+      <w:bookmarkStart w:id="0" w:name="_GoBack"/>
+      <w:bookmarkEnd w:id="0"/>
+    </w:p>
+    <w:p>
+      <w:pPr>
+        <w:tabs>
+          <w:tab w:val="left" w:pos="9615"/>
+        </w:tabs>
+        <w:autoSpaceDE w:val="0"/>
+        <w:autoSpaceDN w:val="0"/>
+        <w:adjustRightInd w:val="0"/>
+        <w:spacing w:after="0" w:line="276" w:lineRule="auto"/>
+        <w:rPr>
+          <w:rFonts w:ascii="Times New Roman" w:hAnsi="Times New Roman" w:cs="Times New Roman"/>
+          <w:b/>
+          <w:bCs/>
+          <w:sz w:val="28"/>
+          <w:szCs w:val="28"/>
+          <w:u w:val="single"/>
+        </w:rPr>
+      </w:pPr>
+    </w:p>
+    <w:p>
+      <w:pPr>
+        <w:tabs>
+          <w:tab w:val="left" w:pos="9615"/>
+        </w:tabs>
+        <w:autoSpaceDE w:val="0"/>
+        <w:autoSpaceDN w:val="0"/>
+        <w:adjustRightInd w:val="0"/>
+        <w:spacing w:after="0" w:line="276" w:lineRule="auto"/>
+        <w:rPr>
+          <w:rFonts w:ascii="Times New Roman" w:hAnsi="Times New Roman" w:cs="Times New Roman"/>
+          <w:b/>
+          <w:bCs/>
+          <w:sz w:val="28"/>
+          <w:szCs w:val="28"/>
+          <w:u w:val="single"/>
+        </w:rPr>
+      </w:pPr>
+    </w:p>
+    <w:p>
+      <w:pPr>
+        <w:tabs>
+          <w:tab w:val="left" w:pos="9615"/>
+        </w:tabs>
+        <w:autoSpaceDE w:val="0"/>
+        <w:autoSpaceDN w:val="0"/>
+        <w:adjustRightInd w:val="0"/>
+        <w:spacing w:after="0" w:line="276" w:lineRule="auto"/>
+        <w:rPr>
+          <w:rFonts w:ascii="Times New Roman" w:hAnsi="Times New Roman" w:cs="Times New Roman"/>
+          <w:b/>
+          <w:bCs/>
+          <w:sz w:val="28"/>
+          <w:szCs w:val="28"/>
+          <w:u w:val="single"/>
+        </w:rPr>
+      </w:pPr>
+      <w:r>
+        <w:rPr>
+          <w:rFonts w:ascii="Times New Roman" w:hAnsi="Times New Roman" w:cs="Times New Roman"/>
+          <w:b/>
+          <w:bCs/>
+          <w:sz w:val="28"/>
+          <w:szCs w:val="28"/>
+          <w:u w:val="single"/>
+        </w:rPr>
+        <w:lastRenderedPageBreak/>
         <w:t>LITERATURE</w:t>
       </w:r>
       <w:r>
@@ -5240,21 +5372,6 @@
     </w:p>
     <w:p>
       <w:pPr>
-        <w:autoSpaceDE w:val="0"/>
-        <w:autoSpaceDN w:val="0"/>
-        <w:adjustRightInd w:val="0"/>
-        <w:spacing w:after="0" w:line="240" w:lineRule="auto"/>
-        <w:jc w:val="both"/>
-        <w:rPr>
-          <w:rFonts w:ascii="Times New Roman" w:hAnsi="Times New Roman" w:cs="Times New Roman"/>
-          <w:bCs/>
-          <w:sz w:val="24"/>
-          <w:szCs w:val="24"/>
-        </w:rPr>
-      </w:pPr>
-    </w:p>
-    <w:p>
-      <w:pPr>
         <w:pStyle w:val="ListParagraph"/>
         <w:numPr>
           <w:ilvl w:val="0"/>
@@ -5302,7 +5419,7 @@
           <w:sz w:val="24"/>
           <w:szCs w:val="24"/>
         </w:rPr>
-        <w:t xml:space="preserve">Saito, Y., </w:t>
+        <w:t xml:space="preserve">Saito, Y., Bershad, B. N., </w:t>
       </w:r>
       <w:proofErr w:type="spellStart"/>
       <w:r>
@@ -5313,7 +5430,7 @@
           <w:sz w:val="24"/>
           <w:szCs w:val="24"/>
         </w:rPr>
-        <w:t>Bershad</w:t>
+        <w:t>Andlevy</w:t>
       </w:r>
       <w:proofErr w:type="spellEnd"/>
       <w:r>
@@ -5324,46 +5441,11 @@
           <w:sz w:val="24"/>
           <w:szCs w:val="24"/>
         </w:rPr>
-        <w:t xml:space="preserve">, B. N., </w:t>
-      </w:r>
-      <w:proofErr w:type="spellStart"/>
-      <w:r>
-        <w:rPr>
-          <w:rFonts w:ascii="Times New Roman" w:hAnsi="Times New Roman" w:cs="Times New Roman"/>
-          <w:b/>
-          <w:bCs/>
-          <w:sz w:val="24"/>
-          <w:szCs w:val="24"/>
-        </w:rPr>
-        <w:t>Andlevy</w:t>
-      </w:r>
-      <w:proofErr w:type="spellEnd"/>
-      <w:r>
-        <w:rPr>
-          <w:rFonts w:ascii="Times New Roman" w:hAnsi="Times New Roman" w:cs="Times New Roman"/>
-          <w:b/>
-          <w:bCs/>
-          <w:sz w:val="24"/>
-          <w:szCs w:val="24"/>
-        </w:rPr>
-        <w:t xml:space="preserve">, H. </w:t>
-      </w:r>
-      <w:proofErr w:type="spellStart"/>
-      <w:r>
-        <w:rPr>
-          <w:rFonts w:ascii="Times New Roman" w:hAnsi="Times New Roman" w:cs="Times New Roman"/>
-          <w:b/>
-          <w:bCs/>
-          <w:sz w:val="24"/>
-          <w:szCs w:val="24"/>
-        </w:rPr>
-        <w:t>Mamge</w:t>
-      </w:r>
-      <w:proofErr w:type="spellEnd"/>
-    </w:p>
-    <w:p>
-      <w:pPr>
-        <w:jc w:val="both"/>
+        <w:t>, H. Mamge</w:t>
+      </w:r>
+    </w:p>
+    <w:p>
+      <w:pPr>
         <w:rPr>
           <w:rFonts w:ascii="Times New Roman" w:hAnsi="Times New Roman" w:cs="Times New Roman"/>
           <w:sz w:val="24"/>
@@ -5666,7 +5748,6 @@
     <w:p>
       <w:pPr>
         <w:spacing w:before="100" w:beforeAutospacing="1" w:after="100" w:afterAutospacing="1" w:line="240" w:lineRule="auto"/>
-        <w:jc w:val="both"/>
         <w:rPr>
           <w:rFonts w:ascii="Times New Roman" w:eastAsia="Times New Roman" w:hAnsi="Times New Roman" w:cs="Times New Roman"/>
           <w:sz w:val="24"/>
@@ -5691,7 +5772,6 @@
           <w:numId w:val="26"/>
         </w:numPr>
         <w:spacing w:before="100" w:beforeAutospacing="1" w:after="100" w:afterAutospacing="1" w:line="240" w:lineRule="auto"/>
-        <w:jc w:val="both"/>
         <w:rPr>
           <w:rFonts w:ascii="Times New Roman" w:eastAsia="Times New Roman" w:hAnsi="Times New Roman" w:cs="Times New Roman"/>
           <w:sz w:val="24"/>
@@ -5743,7 +5823,6 @@
           <w:numId w:val="26"/>
         </w:numPr>
         <w:spacing w:before="100" w:beforeAutospacing="1" w:after="100" w:afterAutospacing="1" w:line="240" w:lineRule="auto"/>
-        <w:jc w:val="both"/>
         <w:rPr>
           <w:rFonts w:ascii="Times New Roman" w:eastAsia="Times New Roman" w:hAnsi="Times New Roman" w:cs="Times New Roman"/>
           <w:sz w:val="24"/>
@@ -5795,7 +5874,6 @@
           <w:numId w:val="26"/>
         </w:numPr>
         <w:spacing w:before="100" w:beforeAutospacing="1" w:after="100" w:afterAutospacing="1" w:line="240" w:lineRule="auto"/>
-        <w:jc w:val="both"/>
         <w:rPr>
           <w:rFonts w:ascii="Times New Roman" w:eastAsia="Times New Roman" w:hAnsi="Times New Roman" w:cs="Times New Roman"/>
           <w:sz w:val="24"/>
@@ -5839,7 +5917,6 @@
         </w:rPr>
         <w:t xml:space="preserve">, Revised Framework for the Integration of Electronic Document Management </w:t>
       </w:r>
-      <w:proofErr w:type="spellStart"/>
       <w:r>
         <w:rPr>
           <w:rFonts w:ascii="Times New Roman" w:eastAsia="Times New Roman" w:hAnsi="Times New Roman" w:cs="Times New Roman"/>
@@ -5848,25 +5925,6 @@
           <w:lang w:eastAsia="en-IN"/>
         </w:rPr>
         <w:t>Systems</w:t>
-      </w:r>
-      <w:r>
-        <w:rPr>
-          <w:rFonts w:ascii="Times New Roman" w:eastAsia="Times New Roman" w:hAnsi="Times New Roman" w:cs="Times New Roman"/>
-          <w:sz w:val="24"/>
-          <w:szCs w:val="24"/>
-          <w:lang w:eastAsia="en-IN"/>
-        </w:rPr>
-        <w:t>x</w:t>
-      </w:r>
-      <w:proofErr w:type="spellEnd"/>
-      <w:r>
-        <w:rPr>
-          <w:rFonts w:ascii="Times New Roman" w:eastAsia="Times New Roman" w:hAnsi="Times New Roman" w:cs="Times New Roman"/>
-          <w:sz w:val="24"/>
-          <w:szCs w:val="24"/>
-          <w:lang w:eastAsia="en-IN"/>
-        </w:rPr>
-        <w:t>`</w:t>
       </w:r>
       <w:r>
         <w:rPr>
@@ -5893,6 +5951,44 @@
           <w:bCs/>
           <w:sz w:val="32"/>
           <w:szCs w:val="32"/>
+        </w:rPr>
+      </w:pPr>
+    </w:p>
+    <w:p>
+      <w:pPr>
+        <w:tabs>
+          <w:tab w:val="left" w:pos="9615"/>
+        </w:tabs>
+        <w:autoSpaceDE w:val="0"/>
+        <w:autoSpaceDN w:val="0"/>
+        <w:adjustRightInd w:val="0"/>
+        <w:spacing w:after="0" w:line="276" w:lineRule="auto"/>
+        <w:rPr>
+          <w:rFonts w:ascii="Times New Roman" w:hAnsi="Times New Roman" w:cs="Times New Roman"/>
+          <w:b/>
+          <w:bCs/>
+          <w:sz w:val="28"/>
+          <w:szCs w:val="28"/>
+          <w:u w:val="single"/>
+        </w:rPr>
+      </w:pPr>
+    </w:p>
+    <w:p>
+      <w:pPr>
+        <w:tabs>
+          <w:tab w:val="left" w:pos="9615"/>
+        </w:tabs>
+        <w:autoSpaceDE w:val="0"/>
+        <w:autoSpaceDN w:val="0"/>
+        <w:adjustRightInd w:val="0"/>
+        <w:spacing w:after="0" w:line="276" w:lineRule="auto"/>
+        <w:rPr>
+          <w:rFonts w:ascii="Times New Roman" w:hAnsi="Times New Roman" w:cs="Times New Roman"/>
+          <w:b/>
+          <w:bCs/>
+          <w:sz w:val="28"/>
+          <w:szCs w:val="28"/>
+          <w:u w:val="single"/>
         </w:rPr>
       </w:pPr>
     </w:p>
@@ -6228,8 +6324,8 @@
           </w14:textOutline>
         </w:rPr>
         <w:drawing>
-          <wp:inline distT="0" distB="0" distL="0" distR="0" wp14:anchorId="013EECA7" wp14:editId="7EF35587">
-            <wp:extent cx="6248400" cy="4009164"/>
+          <wp:inline distT="0" distB="0" distL="0" distR="0" wp14:anchorId="013EECA7" wp14:editId="6E0EE3A3">
+            <wp:extent cx="6248400" cy="3771900"/>
             <wp:effectExtent l="0" t="0" r="0" b="0"/>
             <wp:docPr id="5" name="Picture 5" descr="C:\Users\dasaw\Pictures\Saved Pictures\iterative_model.png"/>
             <wp:cNvGraphicFramePr>
@@ -6244,23 +6340,21 @@
                       <a:picLocks noChangeAspect="1" noChangeArrowheads="1"/>
                     </pic:cNvPicPr>
                   </pic:nvPicPr>
-                  <pic:blipFill>
-                    <a:blip r:embed="rId10">
+                  <pic:blipFill rotWithShape="1">
+                    <a:blip r:embed="rId11">
                       <a:extLst>
                         <a:ext uri="{28A0092B-C50C-407E-A947-70E740481C1C}">
                           <a14:useLocalDpi xmlns:a14="http://schemas.microsoft.com/office/drawing/2010/main" val="0"/>
                         </a:ext>
                       </a:extLst>
                     </a:blip>
-                    <a:srcRect/>
-                    <a:stretch>
-                      <a:fillRect/>
-                    </a:stretch>
+                    <a:srcRect b="5918"/>
+                    <a:stretch/>
                   </pic:blipFill>
                   <pic:spPr bwMode="auto">
                     <a:xfrm>
                       <a:off x="0" y="0"/>
-                      <a:ext cx="6252121" cy="4011551"/>
+                      <a:ext cx="6252121" cy="3774146"/>
                     </a:xfrm>
                     <a:prstGeom prst="rect">
                       <a:avLst/>
@@ -6269,6 +6363,11 @@
                     <a:ln>
                       <a:noFill/>
                     </a:ln>
+                    <a:extLst>
+                      <a:ext uri="{53640926-AAD7-44D8-BBD7-CCE9431645EC}">
+                        <a14:shadowObscured xmlns:a14="http://schemas.microsoft.com/office/drawing/2010/main"/>
+                      </a:ext>
+                    </a:extLst>
                   </pic:spPr>
                 </pic:pic>
               </a:graphicData>
@@ -6279,6 +6378,74 @@
     </w:p>
     <w:p>
       <w:pPr>
+        <w:pStyle w:val="Body"/>
+        <w:spacing w:line="360" w:lineRule="auto"/>
+        <w:jc w:val="both"/>
+        <w:rPr>
+          <w:rFonts w:eastAsia="Times New Roman" w:cs="Times New Roman"/>
+          <w:b/>
+          <w:sz w:val="24"/>
+          <w:szCs w:val="24"/>
+        </w:rPr>
+      </w:pPr>
+      <w:r>
+        <w:rPr>
+          <w:rFonts w:eastAsia="Times New Roman" w:cs="Times New Roman"/>
+          <w:b/>
+          <w:sz w:val="24"/>
+          <w:szCs w:val="24"/>
+        </w:rPr>
+        <w:tab/>
+      </w:r>
+      <w:r>
+        <w:rPr>
+          <w:rFonts w:eastAsia="Times New Roman" w:cs="Times New Roman"/>
+          <w:b/>
+          <w:sz w:val="24"/>
+          <w:szCs w:val="24"/>
+        </w:rPr>
+        <w:tab/>
+      </w:r>
+      <w:r>
+        <w:rPr>
+          <w:rFonts w:eastAsia="Times New Roman" w:cs="Times New Roman"/>
+          <w:b/>
+          <w:sz w:val="24"/>
+          <w:szCs w:val="24"/>
+        </w:rPr>
+        <w:tab/>
+      </w:r>
+      <w:r>
+        <w:rPr>
+          <w:rFonts w:eastAsia="Times New Roman" w:cs="Times New Roman"/>
+          <w:b/>
+          <w:sz w:val="24"/>
+          <w:szCs w:val="24"/>
+        </w:rPr>
+        <w:tab/>
+      </w:r>
+      <w:r>
+        <w:rPr>
+          <w:rFonts w:eastAsia="Times New Roman" w:cs="Times New Roman"/>
+          <w:b/>
+          <w:sz w:val="24"/>
+          <w:szCs w:val="24"/>
+        </w:rPr>
+        <w:tab/>
+      </w:r>
+      <w:r>
+        <w:rPr>
+          <w:rFonts w:eastAsia="Times New Roman" w:cs="Times New Roman"/>
+          <w:b/>
+          <w:sz w:val="24"/>
+          <w:szCs w:val="24"/>
+        </w:rPr>
+        <w:tab/>
+        <w:t>Iterative Model [8]</w:t>
+      </w:r>
+    </w:p>
+    <w:p>
+      <w:pPr>
         <w:tabs>
           <w:tab w:val="left" w:pos="9615"/>
         </w:tabs>
@@ -6943,9 +7110,9 @@
           <w:lang w:val="en-IN" w:eastAsia="en-IN"/>
         </w:rPr>
         <w:drawing>
-          <wp:inline distT="0" distB="0" distL="0" distR="0" wp14:anchorId="012EA4DD" wp14:editId="5B77932E">
+          <wp:inline distT="0" distB="0" distL="0" distR="0" wp14:anchorId="012EA4DD" wp14:editId="10200612">
             <wp:extent cx="6858000" cy="2266987"/>
-            <wp:effectExtent l="0" t="0" r="0" b="0"/>
+            <wp:effectExtent l="19050" t="19050" r="19050" b="19050"/>
             <wp:docPr id="2" name="Picture 2" descr="Architecture of email system [13] "/>
             <wp:cNvGraphicFramePr>
               <a:graphicFrameLocks xmlns:a="http://schemas.openxmlformats.org/drawingml/2006/main" noChangeAspect="1"/>
@@ -6960,7 +7127,7 @@
                     </pic:cNvPicPr>
                   </pic:nvPicPr>
                   <pic:blipFill>
-                    <a:blip r:embed="rId11">
+                    <a:blip r:embed="rId12">
                       <a:extLst>
                         <a:ext uri="{28A0092B-C50C-407E-A947-70E740481C1C}">
                           <a14:useLocalDpi xmlns:a14="http://schemas.microsoft.com/office/drawing/2010/main" val="0"/>
@@ -6982,7 +7149,9 @@
                     </a:prstGeom>
                     <a:noFill/>
                     <a:ln>
-                      <a:noFill/>
+                      <a:solidFill>
+                        <a:schemeClr val="tx1"/>
+                      </a:solidFill>
                     </a:ln>
                   </pic:spPr>
                 </pic:pic>
@@ -6991,30 +7160,6 @@
           </wp:inline>
         </w:drawing>
       </w:r>
-      <w:r>
-        <w:rPr>
-          <w:rFonts w:ascii="Times New Roman" w:eastAsia="Times New Roman" w:hAnsi="Times New Roman" w:cs="Times New Roman"/>
-          <w:sz w:val="24"/>
-          <w:szCs w:val="24"/>
-        </w:rPr>
-        <w:t xml:space="preserve"> [</w:t>
-      </w:r>
-      <w:r>
-        <w:rPr>
-          <w:rFonts w:ascii="Times New Roman" w:eastAsia="Times New Roman" w:hAnsi="Times New Roman" w:cs="Times New Roman"/>
-          <w:sz w:val="24"/>
-          <w:szCs w:val="24"/>
-        </w:rPr>
-        <w:t>8</w:t>
-      </w:r>
-      <w:r>
-        <w:rPr>
-          <w:rFonts w:ascii="Times New Roman" w:eastAsia="Times New Roman" w:hAnsi="Times New Roman" w:cs="Times New Roman"/>
-          <w:sz w:val="24"/>
-          <w:szCs w:val="24"/>
-        </w:rPr>
-        <w:t>]</w:t>
-      </w:r>
     </w:p>
     <w:p>
       <w:pPr>
@@ -7041,14 +7186,50 @@
         <w:autoSpaceDN w:val="0"/>
         <w:adjustRightInd w:val="0"/>
         <w:spacing w:after="0" w:line="276" w:lineRule="auto"/>
-        <w:rPr>
-          <w:rFonts w:ascii="Times New Roman" w:eastAsia="Times New Roman" w:hAnsi="Times New Roman" w:cs="Times New Roman"/>
-          <w:b/>
-          <w:sz w:val="32"/>
+        <w:jc w:val="center"/>
+        <w:rPr>
+          <w:rFonts w:ascii="Times New Roman" w:eastAsia="Times New Roman" w:hAnsi="Times New Roman" w:cs="Times New Roman"/>
+          <w:b/>
+          <w:sz w:val="24"/>
           <w:szCs w:val="32"/>
-          <w:u w:val="single"/>
-        </w:rPr>
-      </w:pPr>
+        </w:rPr>
+      </w:pPr>
+      <w:r>
+        <w:rPr>
+          <w:rFonts w:ascii="Times New Roman" w:eastAsia="Times New Roman" w:hAnsi="Times New Roman" w:cs="Times New Roman"/>
+          <w:b/>
+          <w:sz w:val="24"/>
+          <w:szCs w:val="32"/>
+        </w:rPr>
+        <w:t xml:space="preserve">Architecture of Email </w:t>
+      </w:r>
+      <w:r>
+        <w:rPr>
+          <w:rFonts w:ascii="Times New Roman" w:eastAsia="Times New Roman" w:hAnsi="Times New Roman" w:cs="Times New Roman"/>
+          <w:b/>
+          <w:sz w:val="24"/>
+          <w:szCs w:val="32"/>
+        </w:rPr>
+        <w:t>S</w:t>
+      </w:r>
+      <w:r>
+        <w:rPr>
+          <w:rFonts w:ascii="Times New Roman" w:eastAsia="Times New Roman" w:hAnsi="Times New Roman" w:cs="Times New Roman"/>
+          <w:b/>
+          <w:sz w:val="24"/>
+          <w:szCs w:val="32"/>
+        </w:rPr>
+        <w:t>ystem</w:t>
+      </w:r>
+      <w:r>
+        <w:rPr>
+          <w:rFonts w:ascii="Times New Roman" w:eastAsia="Times New Roman" w:hAnsi="Times New Roman" w:cs="Times New Roman"/>
+          <w:b/>
+          <w:sz w:val="24"/>
+          <w:szCs w:val="32"/>
+        </w:rPr>
+        <w:t xml:space="preserve"> [9]</w:t>
+      </w:r>
     </w:p>
     <w:p>
       <w:pPr>
@@ -7059,14 +7240,23 @@
         <w:autoSpaceDN w:val="0"/>
         <w:adjustRightInd w:val="0"/>
         <w:spacing w:after="0" w:line="276" w:lineRule="auto"/>
-        <w:rPr>
-          <w:rFonts w:ascii="Times New Roman" w:eastAsia="Times New Roman" w:hAnsi="Times New Roman" w:cs="Times New Roman"/>
-          <w:b/>
-          <w:sz w:val="32"/>
+        <w:jc w:val="center"/>
+        <w:rPr>
+          <w:rFonts w:ascii="Times New Roman" w:eastAsia="Times New Roman" w:hAnsi="Times New Roman" w:cs="Times New Roman"/>
+          <w:b/>
+          <w:sz w:val="24"/>
           <w:szCs w:val="32"/>
-          <w:u w:val="single"/>
-        </w:rPr>
-      </w:pPr>
+        </w:rPr>
+      </w:pPr>
+      <w:r>
+        <w:rPr>
+          <w:rFonts w:ascii="Times New Roman" w:eastAsia="Times New Roman" w:hAnsi="Times New Roman" w:cs="Times New Roman"/>
+          <w:b/>
+          <w:sz w:val="24"/>
+          <w:szCs w:val="32"/>
+        </w:rPr>
+        <w:t xml:space="preserve"> </w:t>
+      </w:r>
     </w:p>
     <w:p>
       <w:pPr>
@@ -7532,78 +7722,6 @@
         <w:autoSpaceDN w:val="0"/>
         <w:adjustRightInd w:val="0"/>
         <w:spacing w:line="276" w:lineRule="auto"/>
-        <w:rPr>
-          <w:rFonts w:ascii="Times New Roman" w:eastAsia="Times New Roman" w:hAnsi="Times New Roman" w:cs="Times New Roman"/>
-          <w:b/>
-          <w:sz w:val="28"/>
-          <w:szCs w:val="28"/>
-          <w:u w:val="single"/>
-        </w:rPr>
-      </w:pPr>
-    </w:p>
-    <w:p>
-      <w:pPr>
-        <w:tabs>
-          <w:tab w:val="left" w:pos="9615"/>
-        </w:tabs>
-        <w:autoSpaceDE w:val="0"/>
-        <w:autoSpaceDN w:val="0"/>
-        <w:adjustRightInd w:val="0"/>
-        <w:spacing w:line="276" w:lineRule="auto"/>
-        <w:rPr>
-          <w:rFonts w:ascii="Times New Roman" w:eastAsia="Times New Roman" w:hAnsi="Times New Roman" w:cs="Times New Roman"/>
-          <w:b/>
-          <w:sz w:val="28"/>
-          <w:szCs w:val="28"/>
-          <w:u w:val="single"/>
-        </w:rPr>
-      </w:pPr>
-    </w:p>
-    <w:p>
-      <w:pPr>
-        <w:tabs>
-          <w:tab w:val="left" w:pos="9615"/>
-        </w:tabs>
-        <w:autoSpaceDE w:val="0"/>
-        <w:autoSpaceDN w:val="0"/>
-        <w:adjustRightInd w:val="0"/>
-        <w:spacing w:line="276" w:lineRule="auto"/>
-        <w:rPr>
-          <w:rFonts w:ascii="Times New Roman" w:eastAsia="Times New Roman" w:hAnsi="Times New Roman" w:cs="Times New Roman"/>
-          <w:b/>
-          <w:sz w:val="28"/>
-          <w:szCs w:val="28"/>
-          <w:u w:val="single"/>
-        </w:rPr>
-      </w:pPr>
-    </w:p>
-    <w:p>
-      <w:pPr>
-        <w:tabs>
-          <w:tab w:val="left" w:pos="9615"/>
-        </w:tabs>
-        <w:autoSpaceDE w:val="0"/>
-        <w:autoSpaceDN w:val="0"/>
-        <w:adjustRightInd w:val="0"/>
-        <w:spacing w:line="276" w:lineRule="auto"/>
-        <w:rPr>
-          <w:rFonts w:ascii="Times New Roman" w:eastAsia="Times New Roman" w:hAnsi="Times New Roman" w:cs="Times New Roman"/>
-          <w:b/>
-          <w:sz w:val="28"/>
-          <w:szCs w:val="28"/>
-          <w:u w:val="single"/>
-        </w:rPr>
-      </w:pPr>
-    </w:p>
-    <w:p>
-      <w:pPr>
-        <w:tabs>
-          <w:tab w:val="left" w:pos="9615"/>
-        </w:tabs>
-        <w:autoSpaceDE w:val="0"/>
-        <w:autoSpaceDN w:val="0"/>
-        <w:adjustRightInd w:val="0"/>
-        <w:spacing w:line="276" w:lineRule="auto"/>
         <w:jc w:val="center"/>
         <w:rPr>
           <w:rFonts w:ascii="Times New Roman" w:eastAsia="Times New Roman" w:hAnsi="Times New Roman" w:cs="Times New Roman"/>
@@ -7621,6 +7739,7 @@
           <w:szCs w:val="28"/>
           <w:u w:val="single"/>
         </w:rPr>
+        <w:lastRenderedPageBreak/>
         <w:t>S</w:t>
       </w:r>
       <w:r>
@@ -7734,7 +7853,7 @@
                     </pic:cNvPicPr>
                   </pic:nvPicPr>
                   <pic:blipFill>
-                    <a:blip r:embed="rId12">
+                    <a:blip r:embed="rId13">
                       <a:extLst>
                         <a:ext uri="{28A0092B-C50C-407E-A947-70E740481C1C}">
                           <a14:useLocalDpi xmlns:a14="http://schemas.microsoft.com/office/drawing/2010/main" val="0"/>
@@ -7927,7 +8046,16 @@
           <w:u w:val="single"/>
         </w:rPr>
       </w:pPr>
-      <w:r>
+    </w:p>
+    <w:p>
+      <w:pPr>
+        <w:tabs>
+          <w:tab w:val="left" w:pos="9615"/>
+        </w:tabs>
+        <w:autoSpaceDE w:val="0"/>
+        <w:autoSpaceDN w:val="0"/>
+        <w:adjustRightInd w:val="0"/>
+        <w:spacing w:after="0" w:line="276" w:lineRule="auto"/>
         <w:rPr>
           <w:rFonts w:ascii="Times New Roman" w:eastAsia="Times New Roman" w:hAnsi="Times New Roman" w:cs="Times New Roman"/>
           <w:b/>
@@ -7935,6 +8063,88 @@
           <w:szCs w:val="28"/>
           <w:u w:val="single"/>
         </w:rPr>
+      </w:pPr>
+    </w:p>
+    <w:p>
+      <w:pPr>
+        <w:tabs>
+          <w:tab w:val="left" w:pos="9615"/>
+        </w:tabs>
+        <w:autoSpaceDE w:val="0"/>
+        <w:autoSpaceDN w:val="0"/>
+        <w:adjustRightInd w:val="0"/>
+        <w:spacing w:after="0" w:line="276" w:lineRule="auto"/>
+        <w:rPr>
+          <w:rFonts w:ascii="Times New Roman" w:eastAsia="Times New Roman" w:hAnsi="Times New Roman" w:cs="Times New Roman"/>
+          <w:b/>
+          <w:sz w:val="28"/>
+          <w:szCs w:val="28"/>
+          <w:u w:val="single"/>
+        </w:rPr>
+      </w:pPr>
+    </w:p>
+    <w:p>
+      <w:pPr>
+        <w:tabs>
+          <w:tab w:val="left" w:pos="9615"/>
+        </w:tabs>
+        <w:autoSpaceDE w:val="0"/>
+        <w:autoSpaceDN w:val="0"/>
+        <w:adjustRightInd w:val="0"/>
+        <w:spacing w:after="0" w:line="276" w:lineRule="auto"/>
+        <w:rPr>
+          <w:rFonts w:ascii="Times New Roman" w:eastAsia="Times New Roman" w:hAnsi="Times New Roman" w:cs="Times New Roman"/>
+          <w:b/>
+          <w:sz w:val="28"/>
+          <w:szCs w:val="28"/>
+          <w:u w:val="single"/>
+        </w:rPr>
+      </w:pPr>
+    </w:p>
+    <w:p>
+      <w:pPr>
+        <w:tabs>
+          <w:tab w:val="left" w:pos="9615"/>
+        </w:tabs>
+        <w:autoSpaceDE w:val="0"/>
+        <w:autoSpaceDN w:val="0"/>
+        <w:adjustRightInd w:val="0"/>
+        <w:spacing w:after="0" w:line="276" w:lineRule="auto"/>
+        <w:rPr>
+          <w:rFonts w:ascii="Times New Roman" w:eastAsia="Times New Roman" w:hAnsi="Times New Roman" w:cs="Times New Roman"/>
+          <w:b/>
+          <w:sz w:val="28"/>
+          <w:szCs w:val="28"/>
+          <w:u w:val="single"/>
+        </w:rPr>
+      </w:pPr>
+    </w:p>
+    <w:p>
+      <w:pPr>
+        <w:tabs>
+          <w:tab w:val="left" w:pos="9615"/>
+        </w:tabs>
+        <w:autoSpaceDE w:val="0"/>
+        <w:autoSpaceDN w:val="0"/>
+        <w:adjustRightInd w:val="0"/>
+        <w:spacing w:after="0" w:line="276" w:lineRule="auto"/>
+        <w:rPr>
+          <w:rFonts w:ascii="Times New Roman" w:eastAsia="Times New Roman" w:hAnsi="Times New Roman" w:cs="Times New Roman"/>
+          <w:b/>
+          <w:sz w:val="28"/>
+          <w:szCs w:val="28"/>
+          <w:u w:val="single"/>
+        </w:rPr>
+      </w:pPr>
+      <w:r>
+        <w:rPr>
+          <w:rFonts w:ascii="Times New Roman" w:eastAsia="Times New Roman" w:hAnsi="Times New Roman" w:cs="Times New Roman"/>
+          <w:b/>
+          <w:sz w:val="28"/>
+          <w:szCs w:val="28"/>
+          <w:u w:val="single"/>
+        </w:rPr>
+        <w:lastRenderedPageBreak/>
         <w:t>R</w:t>
       </w:r>
       <w:r>
@@ -8013,7 +8223,7 @@
         </w:rPr>
         <w:t xml:space="preserve">] </w:t>
       </w:r>
-      <w:hyperlink r:id="rId13" w:history="1">
+      <w:hyperlink r:id="rId14" w:history="1">
         <w:r>
           <w:rPr>
             <w:rStyle w:val="Hyperlink"/>
@@ -8048,7 +8258,7 @@
         </w:rPr>
         <w:t xml:space="preserve">] </w:t>
       </w:r>
-      <w:hyperlink r:id="rId14" w:history="1">
+      <w:hyperlink r:id="rId15" w:history="1">
         <w:r>
           <w:rPr>
             <w:rStyle w:val="Hyperlink"/>
@@ -8083,13 +8293,33 @@
         <w:rPr>
           <w:rFonts w:ascii="Times New Roman" w:hAnsi="Times New Roman" w:cs="Times New Roman"/>
         </w:rPr>
-        <w:t>Ninja Mail</w:t>
-      </w:r>
-      <w:r>
-        <w:rPr>
-          <w:rFonts w:ascii="Times New Roman" w:hAnsi="Times New Roman" w:cs="Times New Roman"/>
-        </w:rPr>
-        <w:t>: The design of a high-performance clustered, distributed e-mail system. In Proceedings of” International Workshops on Parallel Processing 2000(Toronto, Canada, August21-242000), P. Sadayappan, Ed., vol. pp151-158.</w:t>
+        <w:t>[5] SAITO, Y., BERSHAD, B. N., ANDLEVY, H. M. Man-</w:t>
+      </w:r>
+      <w:proofErr w:type="spellStart"/>
+      <w:r>
+        <w:rPr>
+          <w:rFonts w:ascii="Times New Roman" w:hAnsi="Times New Roman" w:cs="Times New Roman"/>
+        </w:rPr>
+        <w:t>ageability</w:t>
+      </w:r>
+      <w:proofErr w:type="spellEnd"/>
+      <w:r>
+        <w:rPr>
+          <w:rFonts w:ascii="Times New Roman" w:hAnsi="Times New Roman" w:cs="Times New Roman"/>
+        </w:rPr>
+        <w:t xml:space="preserve">, availability, and performance in </w:t>
+      </w:r>
+      <w:r>
+        <w:rPr>
+          <w:rFonts w:ascii="Times New Roman" w:hAnsi="Times New Roman" w:cs="Times New Roman"/>
+        </w:rPr>
+        <w:t>Postfix</w:t>
+      </w:r>
+      <w:r>
+        <w:rPr>
+          <w:rFonts w:ascii="Times New Roman" w:hAnsi="Times New Roman" w:cs="Times New Roman"/>
+        </w:rPr>
+        <w:t>: a highly scalable, cluster-based mail service. ACM transactions on Computer Systems 18, 3 (2000),298–298.</w:t>
       </w:r>
     </w:p>
     <w:p>
@@ -8099,38 +8329,53 @@
           <w:rFonts w:ascii="Times New Roman" w:hAnsi="Times New Roman" w:cs="Times New Roman"/>
         </w:rPr>
       </w:pPr>
-      <w:r>
-        <w:rPr>
-          <w:rFonts w:ascii="Times New Roman" w:hAnsi="Times New Roman" w:cs="Times New Roman"/>
-        </w:rPr>
-        <w:t>[5] SAITO, Y., BERSHAD, B. N., ANDLEVY, H. M. Man-</w:t>
+      <w:proofErr w:type="gramStart"/>
+      <w:r>
+        <w:rPr>
+          <w:rFonts w:ascii="Times New Roman" w:hAnsi="Times New Roman" w:cs="Times New Roman"/>
+        </w:rPr>
+        <w:t xml:space="preserve">[6] O. De Vel, A. Anderson, M. Corney, and G. </w:t>
       </w:r>
       <w:proofErr w:type="spellStart"/>
       <w:r>
         <w:rPr>
           <w:rFonts w:ascii="Times New Roman" w:hAnsi="Times New Roman" w:cs="Times New Roman"/>
         </w:rPr>
-        <w:t>ageability</w:t>
+        <w:t>Mohay</w:t>
       </w:r>
       <w:proofErr w:type="spellEnd"/>
       <w:r>
         <w:rPr>
           <w:rFonts w:ascii="Times New Roman" w:hAnsi="Times New Roman" w:cs="Times New Roman"/>
         </w:rPr>
-        <w:t xml:space="preserve">, availability, and performance in </w:t>
-      </w:r>
-      <w:r>
-        <w:rPr>
-          <w:rFonts w:ascii="Times New Roman" w:hAnsi="Times New Roman" w:cs="Times New Roman"/>
-        </w:rPr>
-        <w:t>Postfix</w:t>
-      </w:r>
-      <w:r>
-        <w:rPr>
-          <w:rFonts w:ascii="Times New Roman" w:hAnsi="Times New Roman" w:cs="Times New Roman"/>
-        </w:rPr>
-        <w:t>: a highly scalable, cluster-based mail service. ACM transactions on Computer Systems 18, 3 (2000),298–298.</w:t>
-      </w:r>
+        <w:t>,</w:t>
+      </w:r>
+      <w:r>
+        <w:rPr>
+          <w:rFonts w:ascii="Times New Roman" w:hAnsi="Times New Roman" w:cs="Times New Roman"/>
+        </w:rPr>
+        <w:t xml:space="preserve"> </w:t>
+      </w:r>
+      <w:r>
+        <w:rPr>
+          <w:rFonts w:ascii="Times New Roman" w:hAnsi="Times New Roman" w:cs="Times New Roman"/>
+        </w:rPr>
+        <w:t>“</w:t>
+      </w:r>
+      <w:r>
+        <w:rPr>
+          <w:rFonts w:ascii="Times New Roman" w:hAnsi="Times New Roman" w:cs="Times New Roman"/>
+          <w:i/>
+        </w:rPr>
+        <w:t>Mining E-mail Content for Author Identification Forensics</w:t>
+      </w:r>
+      <w:r>
+        <w:rPr>
+          <w:rFonts w:ascii="Times New Roman" w:hAnsi="Times New Roman" w:cs="Times New Roman"/>
+        </w:rPr>
+        <w:t>.”</w:t>
+      </w:r>
+      <w:proofErr w:type="gramEnd"/>
     </w:p>
     <w:p>
       <w:pPr>
@@ -8143,23 +8388,9 @@
         <w:rPr>
           <w:rFonts w:ascii="Times New Roman" w:hAnsi="Times New Roman" w:cs="Times New Roman"/>
         </w:rPr>
-        <w:t>[6] O. De Vel, A. Anderson, M. Corney, and G. Mohay, “Mining E-mail Content for Author Identification Forensics.”</w:t>
-      </w:r>
-    </w:p>
-    <w:p>
-      <w:pPr>
-        <w:ind w:left="720"/>
-        <w:rPr>
-          <w:rFonts w:ascii="Times New Roman" w:hAnsi="Times New Roman" w:cs="Times New Roman"/>
-        </w:rPr>
-      </w:pPr>
-      <w:r>
-        <w:rPr>
-          <w:rFonts w:ascii="Times New Roman" w:hAnsi="Times New Roman" w:cs="Times New Roman"/>
-        </w:rPr>
         <w:t xml:space="preserve">[7] </w:t>
       </w:r>
-      <w:hyperlink r:id="rId15" w:history="1">
+      <w:hyperlink r:id="rId16" w:history="1">
         <w:r>
           <w:rPr>
             <w:rStyle w:val="Hyperlink"/>
@@ -8180,20 +8411,25 @@
         <w:rPr>
           <w:rFonts w:ascii="Times New Roman" w:hAnsi="Times New Roman" w:cs="Times New Roman"/>
         </w:rPr>
-        <w:t>ARMA - International’s ‘Best practices for managing electronic messages’, it describes the universe of electronic messages as a wide range of information types and usually</w:t>
-      </w:r>
-      <w:r>
-        <w:rPr>
-          <w:rFonts w:ascii="Times New Roman" w:hAnsi="Times New Roman" w:cs="Times New Roman"/>
-        </w:rPr>
-        <w:t>,</w:t>
-      </w:r>
-      <w:r>
-        <w:rPr>
-          <w:rFonts w:ascii="Times New Roman" w:hAnsi="Times New Roman" w:cs="Times New Roman"/>
-        </w:rPr>
-        <w:t xml:space="preserve"> a subset of those messages is determined to comprise records. When managing emails as records, authentication would be an important aspect of consideration.</w:t>
-      </w:r>
+        <w:t xml:space="preserve"> </w:t>
+      </w:r>
+      <w:r>
+        <w:rPr>
+          <w:rFonts w:ascii="Times New Roman" w:hAnsi="Times New Roman" w:cs="Times New Roman"/>
+        </w:rPr>
+        <w:t>[8]</w:t>
+      </w:r>
+      <w:r>
+        <w:t xml:space="preserve"> </w:t>
+      </w:r>
+      <w:hyperlink r:id="rId17" w:history="1">
+        <w:r>
+          <w:rPr>
+            <w:rStyle w:val="Hyperlink"/>
+          </w:rPr>
+          <w:t>https://www.quora.com/What-is-the-difference-between-Waterfall-and-Incremental-Model</w:t>
+        </w:r>
+      </w:hyperlink>
     </w:p>
     <w:p>
       <w:pPr>
@@ -8212,7 +8448,7 @@
         <w:rPr>
           <w:rFonts w:ascii="Times New Roman" w:hAnsi="Times New Roman" w:cs="Times New Roman"/>
         </w:rPr>
-        <w:t>8</w:t>
+        <w:t>9</w:t>
       </w:r>
       <w:r>
         <w:rPr>
@@ -8276,9 +8512,8 @@
         <w:rPr>
           <w:rFonts w:ascii="Times New Roman" w:hAnsi="Times New Roman" w:cs="Times New Roman"/>
           <w:b/>
-          <w:sz w:val="28"/>
-          <w:szCs w:val="28"/>
-          <w:u w:val="single"/>
+          <w:sz w:val="32"/>
+          <w:szCs w:val="32"/>
         </w:rPr>
       </w:pPr>
     </w:p>
@@ -8329,43 +8564,6 @@
           <w:u w:val="single"/>
         </w:rPr>
       </w:pPr>
-      <w:r>
-        <w:rPr>
-          <w:rFonts w:ascii="Times New Roman" w:hAnsi="Times New Roman" w:cs="Times New Roman"/>
-          <w:b/>
-          <w:sz w:val="28"/>
-          <w:szCs w:val="28"/>
-          <w:u w:val="single"/>
-        </w:rPr>
-        <w:t>Approved By:</w:t>
-      </w:r>
-      <w:r>
-        <w:rPr>
-          <w:rFonts w:ascii="Times New Roman" w:hAnsi="Times New Roman" w:cs="Times New Roman"/>
-          <w:b/>
-          <w:sz w:val="28"/>
-          <w:szCs w:val="28"/>
-        </w:rPr>
-        <w:tab/>
-      </w:r>
-      <w:r>
-        <w:rPr>
-          <w:rFonts w:ascii="Times New Roman" w:hAnsi="Times New Roman" w:cs="Times New Roman"/>
-          <w:b/>
-          <w:sz w:val="28"/>
-          <w:szCs w:val="28"/>
-        </w:rPr>
-        <w:tab/>
-      </w:r>
-      <w:r>
-        <w:rPr>
-          <w:rFonts w:ascii="Times New Roman" w:hAnsi="Times New Roman" w:cs="Times New Roman"/>
-          <w:b/>
-          <w:sz w:val="28"/>
-          <w:szCs w:val="28"/>
-        </w:rPr>
-        <w:tab/>
-      </w:r>
     </w:p>
     <w:p>
       <w:pPr>
@@ -8374,12 +8572,12 @@
           <w:tab w:val="center" w:pos="4513"/>
           <w:tab w:val="left" w:pos="6543"/>
         </w:tabs>
-        <w:contextualSpacing/>
-        <w:rPr>
-          <w:rFonts w:ascii="Times New Roman" w:hAnsi="Times New Roman" w:cs="Times New Roman"/>
-          <w:b/>
-          <w:sz w:val="28"/>
-          <w:szCs w:val="28"/>
+        <w:rPr>
+          <w:rFonts w:ascii="Times New Roman" w:hAnsi="Times New Roman" w:cs="Times New Roman"/>
+          <w:b/>
+          <w:sz w:val="28"/>
+          <w:szCs w:val="28"/>
+          <w:u w:val="single"/>
         </w:rPr>
       </w:pPr>
     </w:p>
@@ -8393,6 +8591,9 @@
         <w:rPr>
           <w:rFonts w:ascii="Times New Roman" w:hAnsi="Times New Roman" w:cs="Times New Roman"/>
           <w:b/>
+          <w:sz w:val="28"/>
+          <w:szCs w:val="28"/>
+          <w:u w:val="single"/>
         </w:rPr>
       </w:pPr>
     </w:p>
@@ -8403,11 +8604,12 @@
           <w:tab w:val="center" w:pos="4513"/>
           <w:tab w:val="left" w:pos="6543"/>
         </w:tabs>
-        <w:contextualSpacing/>
-        <w:rPr>
-          <w:rFonts w:ascii="Times New Roman" w:hAnsi="Times New Roman" w:cs="Times New Roman"/>
-          <w:sz w:val="28"/>
-          <w:szCs w:val="28"/>
+        <w:rPr>
+          <w:rFonts w:ascii="Times New Roman" w:hAnsi="Times New Roman" w:cs="Times New Roman"/>
+          <w:b/>
+          <w:sz w:val="28"/>
+          <w:szCs w:val="28"/>
+          <w:u w:val="single"/>
         </w:rPr>
       </w:pPr>
     </w:p>
@@ -8418,6 +8620,75 @@
           <w:tab w:val="center" w:pos="4513"/>
           <w:tab w:val="left" w:pos="6543"/>
         </w:tabs>
+        <w:rPr>
+          <w:rFonts w:ascii="Times New Roman" w:hAnsi="Times New Roman" w:cs="Times New Roman"/>
+          <w:b/>
+          <w:sz w:val="28"/>
+          <w:szCs w:val="28"/>
+          <w:u w:val="single"/>
+        </w:rPr>
+      </w:pPr>
+    </w:p>
+    <w:p>
+      <w:pPr>
+        <w:tabs>
+          <w:tab w:val="left" w:pos="2700"/>
+          <w:tab w:val="center" w:pos="4513"/>
+          <w:tab w:val="left" w:pos="6543"/>
+        </w:tabs>
+        <w:rPr>
+          <w:rFonts w:ascii="Times New Roman" w:hAnsi="Times New Roman" w:cs="Times New Roman"/>
+          <w:b/>
+          <w:sz w:val="28"/>
+          <w:szCs w:val="28"/>
+          <w:u w:val="single"/>
+        </w:rPr>
+      </w:pPr>
+      <w:r>
+        <w:rPr>
+          <w:rFonts w:ascii="Times New Roman" w:hAnsi="Times New Roman" w:cs="Times New Roman"/>
+          <w:b/>
+          <w:sz w:val="28"/>
+          <w:szCs w:val="28"/>
+          <w:u w:val="single"/>
+        </w:rPr>
+        <w:t>Approved By:</w:t>
+      </w:r>
+      <w:r>
+        <w:rPr>
+          <w:rFonts w:ascii="Times New Roman" w:hAnsi="Times New Roman" w:cs="Times New Roman"/>
+          <w:b/>
+          <w:sz w:val="28"/>
+          <w:szCs w:val="28"/>
+        </w:rPr>
+        <w:tab/>
+      </w:r>
+      <w:r>
+        <w:rPr>
+          <w:rFonts w:ascii="Times New Roman" w:hAnsi="Times New Roman" w:cs="Times New Roman"/>
+          <w:b/>
+          <w:sz w:val="28"/>
+          <w:szCs w:val="28"/>
+        </w:rPr>
+        <w:tab/>
+      </w:r>
+      <w:r>
+        <w:rPr>
+          <w:rFonts w:ascii="Times New Roman" w:hAnsi="Times New Roman" w:cs="Times New Roman"/>
+          <w:b/>
+          <w:sz w:val="28"/>
+          <w:szCs w:val="28"/>
+        </w:rPr>
+        <w:tab/>
+      </w:r>
+    </w:p>
+    <w:p>
+      <w:pPr>
+        <w:tabs>
+          <w:tab w:val="left" w:pos="2700"/>
+          <w:tab w:val="center" w:pos="4513"/>
+          <w:tab w:val="left" w:pos="6543"/>
+        </w:tabs>
         <w:contextualSpacing/>
         <w:rPr>
           <w:rFonts w:ascii="Times New Roman" w:hAnsi="Times New Roman" w:cs="Times New Roman"/>
@@ -8426,6 +8697,50 @@
           <w:szCs w:val="28"/>
         </w:rPr>
       </w:pPr>
+    </w:p>
+    <w:p>
+      <w:pPr>
+        <w:tabs>
+          <w:tab w:val="left" w:pos="2700"/>
+          <w:tab w:val="center" w:pos="4513"/>
+          <w:tab w:val="left" w:pos="6543"/>
+        </w:tabs>
+        <w:rPr>
+          <w:rFonts w:ascii="Times New Roman" w:hAnsi="Times New Roman" w:cs="Times New Roman"/>
+          <w:b/>
+        </w:rPr>
+      </w:pPr>
+    </w:p>
+    <w:p>
+      <w:pPr>
+        <w:tabs>
+          <w:tab w:val="left" w:pos="2700"/>
+          <w:tab w:val="center" w:pos="4513"/>
+          <w:tab w:val="left" w:pos="6543"/>
+        </w:tabs>
+        <w:contextualSpacing/>
+        <w:rPr>
+          <w:rFonts w:ascii="Times New Roman" w:hAnsi="Times New Roman" w:cs="Times New Roman"/>
+          <w:sz w:val="28"/>
+          <w:szCs w:val="28"/>
+        </w:rPr>
+      </w:pPr>
+    </w:p>
+    <w:p>
+      <w:pPr>
+        <w:tabs>
+          <w:tab w:val="left" w:pos="2700"/>
+          <w:tab w:val="center" w:pos="4513"/>
+          <w:tab w:val="left" w:pos="6543"/>
+        </w:tabs>
+        <w:contextualSpacing/>
+        <w:rPr>
+          <w:rFonts w:ascii="Times New Roman" w:hAnsi="Times New Roman" w:cs="Times New Roman"/>
+          <w:b/>
+          <w:sz w:val="28"/>
+          <w:szCs w:val="28"/>
+        </w:rPr>
+      </w:pPr>
       <w:r>
         <w:rPr>
           <w:rFonts w:ascii="Times New Roman" w:hAnsi="Times New Roman" w:cs="Times New Roman"/>
@@ -8442,34 +8757,15 @@
           <w:szCs w:val="28"/>
         </w:rPr>
         <w:tab/>
-        <w:t xml:space="preserve">                                                         </w:t>
-      </w:r>
-      <w:proofErr w:type="gramStart"/>
-      <w:r>
-        <w:rPr>
-          <w:rFonts w:ascii="Times New Roman" w:hAnsi="Times New Roman" w:cs="Times New Roman"/>
-          <w:b/>
-          <w:sz w:val="28"/>
-          <w:szCs w:val="28"/>
-        </w:rPr>
-        <w:t xml:space="preserve">   </w:t>
-      </w:r>
-      <w:r>
-        <w:rPr>
-          <w:rFonts w:ascii="Times New Roman" w:hAnsi="Times New Roman" w:cs="Times New Roman"/>
-          <w:sz w:val="28"/>
-          <w:szCs w:val="28"/>
-        </w:rPr>
-        <w:t>(</w:t>
-      </w:r>
-      <w:proofErr w:type="gramEnd"/>
-      <w:r>
-        <w:rPr>
-          <w:rFonts w:ascii="Times New Roman" w:hAnsi="Times New Roman" w:cs="Times New Roman"/>
-          <w:sz w:val="28"/>
-          <w:szCs w:val="28"/>
-        </w:rPr>
-        <w:t>Name &amp; Signature)</w:t>
+        <w:t xml:space="preserve">                                                            </w:t>
+      </w:r>
+      <w:r>
+        <w:rPr>
+          <w:rFonts w:ascii="Times New Roman" w:hAnsi="Times New Roman" w:cs="Times New Roman"/>
+          <w:sz w:val="28"/>
+          <w:szCs w:val="28"/>
+        </w:rPr>
+        <w:t>(Name &amp; Signature)</w:t>
       </w:r>
     </w:p>
     <w:p>
@@ -8594,7 +8890,7 @@
       </w:r>
     </w:p>
     <w:sectPr>
-      <w:footerReference w:type="default" r:id="rId16"/>
+      <w:footerReference w:type="default" r:id="rId18"/>
       <w:pgSz w:w="12240" w:h="15840"/>
       <w:pgMar w:top="720" w:right="720" w:bottom="720" w:left="720" w:header="720" w:footer="720" w:gutter="0"/>
       <w:pgBorders w:offsetFrom="page">
@@ -8612,7 +8908,7 @@
 </file>
 
 <file path=word/endnotes.xml><?xml version="1.0" encoding="utf-8"?>
-<w:endnotes xmlns:wpc="http://schemas.microsoft.com/office/word/2010/wordprocessingCanvas" xmlns:cx="http://schemas.microsoft.com/office/drawing/2014/chartex" xmlns:cx1="http://schemas.microsoft.com/office/drawing/2015/9/8/chartex" xmlns:cx2="http://schemas.microsoft.com/office/drawing/2015/10/21/chartex" xmlns:cx3="http://schemas.microsoft.com/office/drawing/2016/5/9/chartex" xmlns:cx4="http://schemas.microsoft.com/office/drawing/2016/5/10/chartex" xmlns:cx5="http://schemas.microsoft.com/office/drawing/2016/5/11/chartex" xmlns:cx6="http://schemas.microsoft.com/office/drawing/2016/5/12/chartex" xmlns:cx7="http://schemas.microsoft.com/office/drawing/2016/5/13/chartex" xmlns:cx8="http://schemas.microsoft.com/office/drawing/2016/5/14/chartex" xmlns:mc="http://schemas.openxmlformats.org/markup-compatibility/2006" xmlns:aink="http://schemas.microsoft.com/office/drawing/2016/ink" xmlns:am3d="http://schemas.microsoft.com/office/drawing/2017/model3d" xmlns:o="urn:schemas-microsoft-com:office:office" xmlns:r="http://schemas.openxmlformats.org/officeDocument/2006/relationships" xmlns:m="http://schemas.openxmlformats.org/officeDocument/2006/math" xmlns:v="urn:schemas-microsoft-com:vml" xmlns:wp14="http://schemas.microsoft.com/office/word/2010/wordprocessingDrawing" xmlns:wp="http://schemas.openxmlformats.org/drawingml/2006/wordprocessingDrawing" xmlns:w10="urn:schemas-microsoft-com:office:word" xmlns:w="http://schemas.openxmlformats.org/wordprocessingml/2006/main" xmlns:w14="http://schemas.microsoft.com/office/word/2010/wordml" xmlns:w15="http://schemas.microsoft.com/office/word/2012/wordml" xmlns:w16cid="http://schemas.microsoft.com/office/word/2016/wordml/cid" xmlns:w16se="http://schemas.microsoft.com/office/word/2015/wordml/symex" xmlns:wpg="http://schemas.microsoft.com/office/word/2010/wordprocessingGroup" xmlns:wpi="http://schemas.microsoft.com/office/word/2010/wordprocessingInk" xmlns:wne="http://schemas.microsoft.com/office/word/2006/wordml" xmlns:wps="http://schemas.microsoft.com/office/word/2010/wordprocessingShape" mc:Ignorable="w14 w15 w16se w16cid wp14">
+<w:endnotes xmlns:wpc="http://schemas.microsoft.com/office/word/2010/wordprocessingCanvas" xmlns:mc="http://schemas.openxmlformats.org/markup-compatibility/2006" xmlns:o="urn:schemas-microsoft-com:office:office" xmlns:r="http://schemas.openxmlformats.org/officeDocument/2006/relationships" xmlns:m="http://schemas.openxmlformats.org/officeDocument/2006/math" xmlns:v="urn:schemas-microsoft-com:vml" xmlns:wp14="http://schemas.microsoft.com/office/word/2010/wordprocessingDrawing" xmlns:wp="http://schemas.openxmlformats.org/drawingml/2006/wordprocessingDrawing" xmlns:w10="urn:schemas-microsoft-com:office:word" xmlns:w="http://schemas.openxmlformats.org/wordprocessingml/2006/main" xmlns:w14="http://schemas.microsoft.com/office/word/2010/wordml" xmlns:wpg="http://schemas.microsoft.com/office/word/2010/wordprocessingGroup" xmlns:wpi="http://schemas.microsoft.com/office/word/2010/wordprocessingInk" xmlns:wne="http://schemas.microsoft.com/office/word/2006/wordml" xmlns:wps="http://schemas.microsoft.com/office/word/2010/wordprocessingShape" mc:Ignorable="w14 wp14">
   <w:endnote w:type="separator" w:id="-1">
     <w:p>
       <w:pPr>
@@ -8637,7 +8933,7 @@
 </file>
 
 <file path=word/footer1.xml><?xml version="1.0" encoding="utf-8"?>
-<w:ftr xmlns:wpc="http://schemas.microsoft.com/office/word/2010/wordprocessingCanvas" xmlns:cx="http://schemas.microsoft.com/office/drawing/2014/chartex" xmlns:cx1="http://schemas.microsoft.com/office/drawing/2015/9/8/chartex" xmlns:cx2="http://schemas.microsoft.com/office/drawing/2015/10/21/chartex" xmlns:cx3="http://schemas.microsoft.com/office/drawing/2016/5/9/chartex" xmlns:cx4="http://schemas.microsoft.com/office/drawing/2016/5/10/chartex" xmlns:cx5="http://schemas.microsoft.com/office/drawing/2016/5/11/chartex" xmlns:cx6="http://schemas.microsoft.com/office/drawing/2016/5/12/chartex" xmlns:cx7="http://schemas.microsoft.com/office/drawing/2016/5/13/chartex" xmlns:cx8="http://schemas.microsoft.com/office/drawing/2016/5/14/chartex" xmlns:mc="http://schemas.openxmlformats.org/markup-compatibility/2006" xmlns:aink="http://schemas.microsoft.com/office/drawing/2016/ink" xmlns:am3d="http://schemas.microsoft.com/office/drawing/2017/model3d" xmlns:o="urn:schemas-microsoft-com:office:office" xmlns:r="http://schemas.openxmlformats.org/officeDocument/2006/relationships" xmlns:m="http://schemas.openxmlformats.org/officeDocument/2006/math" xmlns:v="urn:schemas-microsoft-com:vml" xmlns:wp14="http://schemas.microsoft.com/office/word/2010/wordprocessingDrawing" xmlns:wp="http://schemas.openxmlformats.org/drawingml/2006/wordprocessingDrawing" xmlns:w10="urn:schemas-microsoft-com:office:word" xmlns:w="http://schemas.openxmlformats.org/wordprocessingml/2006/main" xmlns:w14="http://schemas.microsoft.com/office/word/2010/wordml" xmlns:w15="http://schemas.microsoft.com/office/word/2012/wordml" xmlns:w16cid="http://schemas.microsoft.com/office/word/2016/wordml/cid" xmlns:w16se="http://schemas.microsoft.com/office/word/2015/wordml/symex" xmlns:wpg="http://schemas.microsoft.com/office/word/2010/wordprocessingGroup" xmlns:wpi="http://schemas.microsoft.com/office/word/2010/wordprocessingInk" xmlns:wne="http://schemas.microsoft.com/office/word/2006/wordml" xmlns:wps="http://schemas.microsoft.com/office/word/2010/wordprocessingShape" mc:Ignorable="w14 w15 w16se w16cid wp14">
+<w:ftr xmlns:wpc="http://schemas.microsoft.com/office/word/2010/wordprocessingCanvas" xmlns:mc="http://schemas.openxmlformats.org/markup-compatibility/2006" xmlns:o="urn:schemas-microsoft-com:office:office" xmlns:r="http://schemas.openxmlformats.org/officeDocument/2006/relationships" xmlns:m="http://schemas.openxmlformats.org/officeDocument/2006/math" xmlns:v="urn:schemas-microsoft-com:vml" xmlns:wp14="http://schemas.microsoft.com/office/word/2010/wordprocessingDrawing" xmlns:wp="http://schemas.openxmlformats.org/drawingml/2006/wordprocessingDrawing" xmlns:w10="urn:schemas-microsoft-com:office:word" xmlns:w="http://schemas.openxmlformats.org/wordprocessingml/2006/main" xmlns:w14="http://schemas.microsoft.com/office/word/2010/wordml" xmlns:wpg="http://schemas.microsoft.com/office/word/2010/wordprocessingGroup" xmlns:wpi="http://schemas.microsoft.com/office/word/2010/wordprocessingInk" xmlns:wne="http://schemas.microsoft.com/office/word/2006/wordml" xmlns:wps="http://schemas.microsoft.com/office/word/2010/wordprocessingShape" mc:Ignorable="w14 wp14">
   <w:sdt>
     <w:sdtPr>
       <w:id w:val="-615210732"/>
@@ -8670,7 +8966,7 @@
           <w:rPr>
             <w:noProof/>
           </w:rPr>
-          <w:t>8</w:t>
+          <w:t>9</w:t>
         </w:r>
         <w:r>
           <w:rPr>
@@ -8690,7 +8986,7 @@
 </file>
 
 <file path=word/footnotes.xml><?xml version="1.0" encoding="utf-8"?>
-<w:footnotes xmlns:wpc="http://schemas.microsoft.com/office/word/2010/wordprocessingCanvas" xmlns:cx="http://schemas.microsoft.com/office/drawing/2014/chartex" xmlns:cx1="http://schemas.microsoft.com/office/drawing/2015/9/8/chartex" xmlns:cx2="http://schemas.microsoft.com/office/drawing/2015/10/21/chartex" xmlns:cx3="http://schemas.microsoft.com/office/drawing/2016/5/9/chartex" xmlns:cx4="http://schemas.microsoft.com/office/drawing/2016/5/10/chartex" xmlns:cx5="http://schemas.microsoft.com/office/drawing/2016/5/11/chartex" xmlns:cx6="http://schemas.microsoft.com/office/drawing/2016/5/12/chartex" xmlns:cx7="http://schemas.microsoft.com/office/drawing/2016/5/13/chartex" xmlns:cx8="http://schemas.microsoft.com/office/drawing/2016/5/14/chartex" xmlns:mc="http://schemas.openxmlformats.org/markup-compatibility/2006" xmlns:aink="http://schemas.microsoft.com/office/drawing/2016/ink" xmlns:am3d="http://schemas.microsoft.com/office/drawing/2017/model3d" xmlns:o="urn:schemas-microsoft-com:office:office" xmlns:r="http://schemas.openxmlformats.org/officeDocument/2006/relationships" xmlns:m="http://schemas.openxmlformats.org/officeDocument/2006/math" xmlns:v="urn:schemas-microsoft-com:vml" xmlns:wp14="http://schemas.microsoft.com/office/word/2010/wordprocessingDrawing" xmlns:wp="http://schemas.openxmlformats.org/drawingml/2006/wordprocessingDrawing" xmlns:w10="urn:schemas-microsoft-com:office:word" xmlns:w="http://schemas.openxmlformats.org/wordprocessingml/2006/main" xmlns:w14="http://schemas.microsoft.com/office/word/2010/wordml" xmlns:w15="http://schemas.microsoft.com/office/word/2012/wordml" xmlns:w16cid="http://schemas.microsoft.com/office/word/2016/wordml/cid" xmlns:w16se="http://schemas.microsoft.com/office/word/2015/wordml/symex" xmlns:wpg="http://schemas.microsoft.com/office/word/2010/wordprocessingGroup" xmlns:wpi="http://schemas.microsoft.com/office/word/2010/wordprocessingInk" xmlns:wne="http://schemas.microsoft.com/office/word/2006/wordml" xmlns:wps="http://schemas.microsoft.com/office/word/2010/wordprocessingShape" mc:Ignorable="w14 w15 w16se w16cid wp14">
+<w:footnotes xmlns:wpc="http://schemas.microsoft.com/office/word/2010/wordprocessingCanvas" xmlns:mc="http://schemas.openxmlformats.org/markup-compatibility/2006" xmlns:o="urn:schemas-microsoft-com:office:office" xmlns:r="http://schemas.openxmlformats.org/officeDocument/2006/relationships" xmlns:m="http://schemas.openxmlformats.org/officeDocument/2006/math" xmlns:v="urn:schemas-microsoft-com:vml" xmlns:wp14="http://schemas.microsoft.com/office/word/2010/wordprocessingDrawing" xmlns:wp="http://schemas.openxmlformats.org/drawingml/2006/wordprocessingDrawing" xmlns:w10="urn:schemas-microsoft-com:office:word" xmlns:w="http://schemas.openxmlformats.org/wordprocessingml/2006/main" xmlns:w14="http://schemas.microsoft.com/office/word/2010/wordml" xmlns:wpg="http://schemas.microsoft.com/office/word/2010/wordprocessingGroup" xmlns:wpi="http://schemas.microsoft.com/office/word/2010/wordprocessingInk" xmlns:wne="http://schemas.microsoft.com/office/word/2006/wordml" xmlns:wps="http://schemas.microsoft.com/office/word/2010/wordprocessingShape" mc:Ignorable="w14 wp14">
   <w:footnote w:type="separator" w:id="-1">
     <w:p>
       <w:pPr>
@@ -8715,8 +9011,8 @@
 </file>
 
 <file path=word/numbering.xml><?xml version="1.0" encoding="utf-8"?>
-<w:numbering xmlns:wpc="http://schemas.microsoft.com/office/word/2010/wordprocessingCanvas" xmlns:cx="http://schemas.microsoft.com/office/drawing/2014/chartex" xmlns:cx1="http://schemas.microsoft.com/office/drawing/2015/9/8/chartex" xmlns:cx2="http://schemas.microsoft.com/office/drawing/2015/10/21/chartex" xmlns:cx3="http://schemas.microsoft.com/office/drawing/2016/5/9/chartex" xmlns:cx4="http://schemas.microsoft.com/office/drawing/2016/5/10/chartex" xmlns:cx5="http://schemas.microsoft.com/office/drawing/2016/5/11/chartex" xmlns:cx6="http://schemas.microsoft.com/office/drawing/2016/5/12/chartex" xmlns:cx7="http://schemas.microsoft.com/office/drawing/2016/5/13/chartex" xmlns:cx8="http://schemas.microsoft.com/office/drawing/2016/5/14/chartex" xmlns:mc="http://schemas.openxmlformats.org/markup-compatibility/2006" xmlns:aink="http://schemas.microsoft.com/office/drawing/2016/ink" xmlns:am3d="http://schemas.microsoft.com/office/drawing/2017/model3d" xmlns:o="urn:schemas-microsoft-com:office:office" xmlns:r="http://schemas.openxmlformats.org/officeDocument/2006/relationships" xmlns:m="http://schemas.openxmlformats.org/officeDocument/2006/math" xmlns:v="urn:schemas-microsoft-com:vml" xmlns:wp14="http://schemas.microsoft.com/office/word/2010/wordprocessingDrawing" xmlns:wp="http://schemas.openxmlformats.org/drawingml/2006/wordprocessingDrawing" xmlns:w10="urn:schemas-microsoft-com:office:word" xmlns:w="http://schemas.openxmlformats.org/wordprocessingml/2006/main" xmlns:w14="http://schemas.microsoft.com/office/word/2010/wordml" xmlns:w15="http://schemas.microsoft.com/office/word/2012/wordml" xmlns:w16cid="http://schemas.microsoft.com/office/word/2016/wordml/cid" xmlns:w16se="http://schemas.microsoft.com/office/word/2015/wordml/symex" xmlns:wpg="http://schemas.microsoft.com/office/word/2010/wordprocessingGroup" xmlns:wpi="http://schemas.microsoft.com/office/word/2010/wordprocessingInk" xmlns:wne="http://schemas.microsoft.com/office/word/2006/wordml" xmlns:wps="http://schemas.microsoft.com/office/word/2010/wordprocessingShape" mc:Ignorable="w14 w15 w16se w16cid wp14">
-  <w:abstractNum w:abstractNumId="0" w15:restartNumberingAfterBreak="0">
+<w:numbering xmlns:wpc="http://schemas.microsoft.com/office/word/2010/wordprocessingCanvas" xmlns:mc="http://schemas.openxmlformats.org/markup-compatibility/2006" xmlns:o="urn:schemas-microsoft-com:office:office" xmlns:r="http://schemas.openxmlformats.org/officeDocument/2006/relationships" xmlns:m="http://schemas.openxmlformats.org/officeDocument/2006/math" xmlns:v="urn:schemas-microsoft-com:vml" xmlns:wp14="http://schemas.microsoft.com/office/word/2010/wordprocessingDrawing" xmlns:wp="http://schemas.openxmlformats.org/drawingml/2006/wordprocessingDrawing" xmlns:w10="urn:schemas-microsoft-com:office:word" xmlns:w="http://schemas.openxmlformats.org/wordprocessingml/2006/main" xmlns:w14="http://schemas.microsoft.com/office/word/2010/wordml" xmlns:wpg="http://schemas.microsoft.com/office/word/2010/wordprocessingGroup" xmlns:wpi="http://schemas.microsoft.com/office/word/2010/wordprocessingInk" xmlns:wne="http://schemas.microsoft.com/office/word/2006/wordml" xmlns:wps="http://schemas.microsoft.com/office/word/2010/wordprocessingShape" mc:Ignorable="w14 wp14">
+  <w:abstractNum w:abstractNumId="0">
     <w:nsid w:val="06F934BC"/>
     <w:multiLevelType w:val="hybridMultilevel"/>
     <w:tmpl w:val="76DA0856"/>
@@ -8829,7 +9125,7 @@
       </w:rPr>
     </w:lvl>
   </w:abstractNum>
-  <w:abstractNum w:abstractNumId="1" w15:restartNumberingAfterBreak="0">
+  <w:abstractNum w:abstractNumId="1">
     <w:nsid w:val="09775B1B"/>
     <w:multiLevelType w:val="multilevel"/>
     <w:tmpl w:val="BF04799E"/>
@@ -8942,7 +9238,7 @@
       </w:pPr>
     </w:lvl>
   </w:abstractNum>
-  <w:abstractNum w:abstractNumId="2" w15:restartNumberingAfterBreak="0">
+  <w:abstractNum w:abstractNumId="2">
     <w:nsid w:val="10763C17"/>
     <w:multiLevelType w:val="hybridMultilevel"/>
     <w:tmpl w:val="396AE0EE"/>
@@ -9055,7 +9351,7 @@
       </w:rPr>
     </w:lvl>
   </w:abstractNum>
-  <w:abstractNum w:abstractNumId="3" w15:restartNumberingAfterBreak="0">
+  <w:abstractNum w:abstractNumId="3">
     <w:nsid w:val="10B0642B"/>
     <w:multiLevelType w:val="hybridMultilevel"/>
     <w:tmpl w:val="530A02A0"/>
@@ -9144,7 +9440,7 @@
       </w:pPr>
     </w:lvl>
   </w:abstractNum>
-  <w:abstractNum w:abstractNumId="4" w15:restartNumberingAfterBreak="0">
+  <w:abstractNum w:abstractNumId="4">
     <w:nsid w:val="12DF3191"/>
     <w:multiLevelType w:val="hybridMultilevel"/>
     <w:tmpl w:val="1B806018"/>
@@ -9257,7 +9553,7 @@
       </w:rPr>
     </w:lvl>
   </w:abstractNum>
-  <w:abstractNum w:abstractNumId="5" w15:restartNumberingAfterBreak="0">
+  <w:abstractNum w:abstractNumId="5">
     <w:nsid w:val="163B084A"/>
     <w:multiLevelType w:val="hybridMultilevel"/>
     <w:tmpl w:val="5C6C09BA"/>
@@ -9370,7 +9666,7 @@
       </w:rPr>
     </w:lvl>
   </w:abstractNum>
-  <w:abstractNum w:abstractNumId="6" w15:restartNumberingAfterBreak="0">
+  <w:abstractNum w:abstractNumId="6">
     <w:nsid w:val="1EFC50AF"/>
     <w:multiLevelType w:val="hybridMultilevel"/>
     <w:tmpl w:val="3F04D210"/>
@@ -9483,7 +9779,7 @@
       </w:rPr>
     </w:lvl>
   </w:abstractNum>
-  <w:abstractNum w:abstractNumId="7" w15:restartNumberingAfterBreak="0">
+  <w:abstractNum w:abstractNumId="7">
     <w:nsid w:val="2799444C"/>
     <w:multiLevelType w:val="hybridMultilevel"/>
     <w:tmpl w:val="D5F239A0"/>
@@ -9596,7 +9892,7 @@
       </w:rPr>
     </w:lvl>
   </w:abstractNum>
-  <w:abstractNum w:abstractNumId="8" w15:restartNumberingAfterBreak="0">
+  <w:abstractNum w:abstractNumId="8">
     <w:nsid w:val="2B5F0400"/>
     <w:multiLevelType w:val="hybridMultilevel"/>
     <w:tmpl w:val="65CA6248"/>
@@ -9736,7 +10032,7 @@
       </w:rPr>
     </w:lvl>
   </w:abstractNum>
-  <w:abstractNum w:abstractNumId="9" w15:restartNumberingAfterBreak="0">
+  <w:abstractNum w:abstractNumId="9">
     <w:nsid w:val="363A0686"/>
     <w:multiLevelType w:val="hybridMultilevel"/>
     <w:tmpl w:val="E9CE0F16"/>
@@ -9849,7 +10145,7 @@
       </w:rPr>
     </w:lvl>
   </w:abstractNum>
-  <w:abstractNum w:abstractNumId="10" w15:restartNumberingAfterBreak="0">
+  <w:abstractNum w:abstractNumId="10">
     <w:nsid w:val="37946EB0"/>
     <w:multiLevelType w:val="multilevel"/>
     <w:tmpl w:val="6032E8A2"/>
@@ -9962,7 +10258,7 @@
       </w:pPr>
     </w:lvl>
   </w:abstractNum>
-  <w:abstractNum w:abstractNumId="11" w15:restartNumberingAfterBreak="0">
+  <w:abstractNum w:abstractNumId="11">
     <w:nsid w:val="381249E5"/>
     <w:multiLevelType w:val="multilevel"/>
     <w:tmpl w:val="1F5C8330"/>
@@ -10111,7 +10407,7 @@
       </w:rPr>
     </w:lvl>
   </w:abstractNum>
-  <w:abstractNum w:abstractNumId="12" w15:restartNumberingAfterBreak="0">
+  <w:abstractNum w:abstractNumId="12">
     <w:nsid w:val="385C51B5"/>
     <w:multiLevelType w:val="hybridMultilevel"/>
     <w:tmpl w:val="99200F70"/>
@@ -10224,7 +10520,7 @@
       </w:rPr>
     </w:lvl>
   </w:abstractNum>
-  <w:abstractNum w:abstractNumId="13" w15:restartNumberingAfterBreak="0">
+  <w:abstractNum w:abstractNumId="13">
     <w:nsid w:val="3B9C0D0A"/>
     <w:multiLevelType w:val="hybridMultilevel"/>
     <w:tmpl w:val="C10A35CE"/>
@@ -10337,7 +10633,7 @@
       </w:rPr>
     </w:lvl>
   </w:abstractNum>
-  <w:abstractNum w:abstractNumId="14" w15:restartNumberingAfterBreak="0">
+  <w:abstractNum w:abstractNumId="14">
     <w:nsid w:val="3F54473B"/>
     <w:multiLevelType w:val="hybridMultilevel"/>
     <w:tmpl w:val="BC943466"/>
@@ -10423,7 +10719,7 @@
       </w:pPr>
     </w:lvl>
   </w:abstractNum>
-  <w:abstractNum w:abstractNumId="15" w15:restartNumberingAfterBreak="0">
+  <w:abstractNum w:abstractNumId="15">
     <w:nsid w:val="43B067EF"/>
     <w:multiLevelType w:val="hybridMultilevel"/>
     <w:tmpl w:val="340E85A4"/>
@@ -10563,7 +10859,7 @@
       </w:rPr>
     </w:lvl>
   </w:abstractNum>
-  <w:abstractNum w:abstractNumId="16" w15:restartNumberingAfterBreak="0">
+  <w:abstractNum w:abstractNumId="16">
     <w:nsid w:val="47A246CA"/>
     <w:multiLevelType w:val="hybridMultilevel"/>
     <w:tmpl w:val="CF128CE6"/>
@@ -10676,7 +10972,7 @@
       </w:rPr>
     </w:lvl>
   </w:abstractNum>
-  <w:abstractNum w:abstractNumId="17" w15:restartNumberingAfterBreak="0">
+  <w:abstractNum w:abstractNumId="17">
     <w:nsid w:val="47EE2AA7"/>
     <w:multiLevelType w:val="multilevel"/>
     <w:tmpl w:val="04090021"/>
@@ -10789,7 +11085,7 @@
       </w:rPr>
     </w:lvl>
   </w:abstractNum>
-  <w:abstractNum w:abstractNumId="18" w15:restartNumberingAfterBreak="0">
+  <w:abstractNum w:abstractNumId="18">
     <w:nsid w:val="496A209C"/>
     <w:multiLevelType w:val="hybridMultilevel"/>
     <w:tmpl w:val="85429D5A"/>
@@ -10929,7 +11225,7 @@
       </w:rPr>
     </w:lvl>
   </w:abstractNum>
-  <w:abstractNum w:abstractNumId="19" w15:restartNumberingAfterBreak="0">
+  <w:abstractNum w:abstractNumId="19">
     <w:nsid w:val="4B2A570F"/>
     <w:multiLevelType w:val="hybridMultilevel"/>
     <w:tmpl w:val="24E82428"/>
@@ -11042,7 +11338,7 @@
       </w:rPr>
     </w:lvl>
   </w:abstractNum>
-  <w:abstractNum w:abstractNumId="20" w15:restartNumberingAfterBreak="0">
+  <w:abstractNum w:abstractNumId="20">
     <w:nsid w:val="4B456AC7"/>
     <w:multiLevelType w:val="hybridMultilevel"/>
     <w:tmpl w:val="563235F8"/>
@@ -11155,7 +11451,7 @@
       </w:rPr>
     </w:lvl>
   </w:abstractNum>
-  <w:abstractNum w:abstractNumId="21" w15:restartNumberingAfterBreak="0">
+  <w:abstractNum w:abstractNumId="21">
     <w:nsid w:val="4E2356D8"/>
     <w:multiLevelType w:val="hybridMultilevel"/>
     <w:tmpl w:val="E6EC863E"/>
@@ -11295,7 +11591,7 @@
       </w:rPr>
     </w:lvl>
   </w:abstractNum>
-  <w:abstractNum w:abstractNumId="22" w15:restartNumberingAfterBreak="0">
+  <w:abstractNum w:abstractNumId="22">
     <w:nsid w:val="51E9269C"/>
     <w:multiLevelType w:val="hybridMultilevel"/>
     <w:tmpl w:val="DFCAD926"/>
@@ -11385,7 +11681,7 @@
       </w:pPr>
     </w:lvl>
   </w:abstractNum>
-  <w:abstractNum w:abstractNumId="23" w15:restartNumberingAfterBreak="0">
+  <w:abstractNum w:abstractNumId="23">
     <w:nsid w:val="58CD7D53"/>
     <w:multiLevelType w:val="hybridMultilevel"/>
     <w:tmpl w:val="6BAE6740"/>
@@ -11498,7 +11794,7 @@
       </w:rPr>
     </w:lvl>
   </w:abstractNum>
-  <w:abstractNum w:abstractNumId="24" w15:restartNumberingAfterBreak="0">
+  <w:abstractNum w:abstractNumId="24">
     <w:nsid w:val="5EE96D92"/>
     <w:multiLevelType w:val="hybridMultilevel"/>
     <w:tmpl w:val="2EFA81F4"/>
@@ -11611,7 +11907,7 @@
       </w:rPr>
     </w:lvl>
   </w:abstractNum>
-  <w:abstractNum w:abstractNumId="25" w15:restartNumberingAfterBreak="0">
+  <w:abstractNum w:abstractNumId="25">
     <w:nsid w:val="5F452B21"/>
     <w:multiLevelType w:val="multilevel"/>
     <w:tmpl w:val="162AC708"/>
@@ -11724,7 +12020,7 @@
       </w:rPr>
     </w:lvl>
   </w:abstractNum>
-  <w:abstractNum w:abstractNumId="26" w15:restartNumberingAfterBreak="0">
+  <w:abstractNum w:abstractNumId="26">
     <w:nsid w:val="60962539"/>
     <w:multiLevelType w:val="hybridMultilevel"/>
     <w:tmpl w:val="ABEC0A1E"/>
@@ -11837,7 +12133,7 @@
       </w:rPr>
     </w:lvl>
   </w:abstractNum>
-  <w:abstractNum w:abstractNumId="27" w15:restartNumberingAfterBreak="0">
+  <w:abstractNum w:abstractNumId="27">
     <w:nsid w:val="654971B0"/>
     <w:multiLevelType w:val="hybridMultilevel"/>
     <w:tmpl w:val="74B22E1A"/>
@@ -11977,7 +12273,7 @@
       </w:rPr>
     </w:lvl>
   </w:abstractNum>
-  <w:abstractNum w:abstractNumId="28" w15:restartNumberingAfterBreak="0">
+  <w:abstractNum w:abstractNumId="28">
     <w:nsid w:val="66CA1706"/>
     <w:multiLevelType w:val="hybridMultilevel"/>
     <w:tmpl w:val="07EC32A0"/>
@@ -12090,7 +12386,7 @@
       </w:rPr>
     </w:lvl>
   </w:abstractNum>
-  <w:abstractNum w:abstractNumId="29" w15:restartNumberingAfterBreak="0">
+  <w:abstractNum w:abstractNumId="29">
     <w:nsid w:val="67642F29"/>
     <w:multiLevelType w:val="multilevel"/>
     <w:tmpl w:val="0EC4E07C"/>
@@ -12239,7 +12535,7 @@
       </w:rPr>
     </w:lvl>
   </w:abstractNum>
-  <w:abstractNum w:abstractNumId="30" w15:restartNumberingAfterBreak="0">
+  <w:abstractNum w:abstractNumId="30">
     <w:nsid w:val="72D63A03"/>
     <w:multiLevelType w:val="hybridMultilevel"/>
     <w:tmpl w:val="AB4C35E8"/>
@@ -12352,7 +12648,7 @@
       </w:rPr>
     </w:lvl>
   </w:abstractNum>
-  <w:abstractNum w:abstractNumId="31" w15:restartNumberingAfterBreak="0">
+  <w:abstractNum w:abstractNumId="31">
     <w:nsid w:val="7AA31133"/>
     <w:multiLevelType w:val="multilevel"/>
     <w:tmpl w:val="162AC708"/>
@@ -12465,7 +12761,7 @@
       </w:rPr>
     </w:lvl>
   </w:abstractNum>
-  <w:abstractNum w:abstractNumId="32" w15:restartNumberingAfterBreak="0">
+  <w:abstractNum w:abstractNumId="32">
     <w:nsid w:val="7AC368AC"/>
     <w:multiLevelType w:val="hybridMultilevel"/>
     <w:tmpl w:val="DE7615E0"/>
@@ -12578,7 +12874,7 @@
       </w:rPr>
     </w:lvl>
   </w:abstractNum>
-  <w:abstractNum w:abstractNumId="33" w15:restartNumberingAfterBreak="0">
+  <w:abstractNum w:abstractNumId="33">
     <w:nsid w:val="7E2345DF"/>
     <w:multiLevelType w:val="hybridMultilevel"/>
     <w:tmpl w:val="7772D37C"/>
@@ -12667,7 +12963,7 @@
       </w:pPr>
     </w:lvl>
   </w:abstractNum>
-  <w:abstractNum w:abstractNumId="34" w15:restartNumberingAfterBreak="0">
+  <w:abstractNum w:abstractNumId="34">
     <w:nsid w:val="7E6B26EC"/>
     <w:multiLevelType w:val="hybridMultilevel"/>
     <w:tmpl w:val="1E56329C"/>
@@ -12780,7 +13076,7 @@
       </w:rPr>
     </w:lvl>
   </w:abstractNum>
-  <w:abstractNum w:abstractNumId="35" w15:restartNumberingAfterBreak="0">
+  <w:abstractNum w:abstractNumId="35">
     <w:nsid w:val="7F30253D"/>
     <w:multiLevelType w:val="hybridMultilevel"/>
     <w:tmpl w:val="88466040"/>
@@ -13005,7 +13301,7 @@
 </file>
 
 <file path=word/styles.xml><?xml version="1.0" encoding="utf-8"?>
-<w:styles xmlns:mc="http://schemas.openxmlformats.org/markup-compatibility/2006" xmlns:r="http://schemas.openxmlformats.org/officeDocument/2006/relationships" xmlns:w="http://schemas.openxmlformats.org/wordprocessingml/2006/main" xmlns:w14="http://schemas.microsoft.com/office/word/2010/wordml" xmlns:w15="http://schemas.microsoft.com/office/word/2012/wordml" xmlns:w16cid="http://schemas.microsoft.com/office/word/2016/wordml/cid" xmlns:w16se="http://schemas.microsoft.com/office/word/2015/wordml/symex" mc:Ignorable="w14 w15 w16se w16cid">
+<w:styles xmlns:mc="http://schemas.openxmlformats.org/markup-compatibility/2006" xmlns:r="http://schemas.openxmlformats.org/officeDocument/2006/relationships" xmlns:w="http://schemas.openxmlformats.org/wordprocessingml/2006/main" xmlns:w14="http://schemas.microsoft.com/office/word/2010/wordml" mc:Ignorable="w14">
   <w:docDefaults>
     <w:rPrDefault>
       <w:rPr>
@@ -13021,381 +13317,147 @@
       </w:pPr>
     </w:pPrDefault>
   </w:docDefaults>
-  <w:latentStyles w:defLockedState="0" w:defUIPriority="99" w:defSemiHidden="0" w:defUnhideWhenUsed="0" w:defQFormat="0" w:count="377">
-    <w:lsdException w:name="Normal" w:uiPriority="0" w:qFormat="1"/>
-    <w:lsdException w:name="heading 1" w:uiPriority="9" w:qFormat="1"/>
-    <w:lsdException w:name="heading 2" w:semiHidden="1" w:uiPriority="9" w:unhideWhenUsed="1" w:qFormat="1"/>
-    <w:lsdException w:name="heading 3" w:semiHidden="1" w:uiPriority="9" w:unhideWhenUsed="1" w:qFormat="1"/>
-    <w:lsdException w:name="heading 4" w:semiHidden="1" w:uiPriority="9" w:unhideWhenUsed="1" w:qFormat="1"/>
-    <w:lsdException w:name="heading 5" w:semiHidden="1" w:uiPriority="9" w:unhideWhenUsed="1" w:qFormat="1"/>
-    <w:lsdException w:name="heading 6" w:semiHidden="1" w:uiPriority="9" w:unhideWhenUsed="1" w:qFormat="1"/>
-    <w:lsdException w:name="heading 7" w:semiHidden="1" w:uiPriority="9" w:unhideWhenUsed="1" w:qFormat="1"/>
-    <w:lsdException w:name="heading 8" w:semiHidden="1" w:uiPriority="9" w:unhideWhenUsed="1" w:qFormat="1"/>
-    <w:lsdException w:name="heading 9" w:semiHidden="1" w:uiPriority="9" w:unhideWhenUsed="1" w:qFormat="1"/>
-    <w:lsdException w:name="index 1" w:semiHidden="1" w:unhideWhenUsed="1"/>
-    <w:lsdException w:name="index 2" w:semiHidden="1" w:unhideWhenUsed="1"/>
-    <w:lsdException w:name="index 3" w:semiHidden="1" w:unhideWhenUsed="1"/>
-    <w:lsdException w:name="index 4" w:semiHidden="1" w:unhideWhenUsed="1"/>
-    <w:lsdException w:name="index 5" w:semiHidden="1" w:unhideWhenUsed="1"/>
-    <w:lsdException w:name="index 6" w:semiHidden="1" w:unhideWhenUsed="1"/>
-    <w:lsdException w:name="index 7" w:semiHidden="1" w:unhideWhenUsed="1"/>
-    <w:lsdException w:name="index 8" w:semiHidden="1" w:unhideWhenUsed="1"/>
-    <w:lsdException w:name="index 9" w:semiHidden="1" w:unhideWhenUsed="1"/>
-    <w:lsdException w:name="toc 1" w:semiHidden="1" w:uiPriority="39" w:unhideWhenUsed="1"/>
-    <w:lsdException w:name="toc 2" w:semiHidden="1" w:uiPriority="39" w:unhideWhenUsed="1"/>
-    <w:lsdException w:name="toc 3" w:semiHidden="1" w:uiPriority="39" w:unhideWhenUsed="1"/>
-    <w:lsdException w:name="toc 4" w:semiHidden="1" w:uiPriority="39" w:unhideWhenUsed="1"/>
-    <w:lsdException w:name="toc 5" w:semiHidden="1" w:uiPriority="39" w:unhideWhenUsed="1"/>
-    <w:lsdException w:name="toc 6" w:semiHidden="1" w:uiPriority="39" w:unhideWhenUsed="1"/>
-    <w:lsdException w:name="toc 7" w:semiHidden="1" w:uiPriority="39" w:unhideWhenUsed="1"/>
-    <w:lsdException w:name="toc 8" w:semiHidden="1" w:uiPriority="39" w:unhideWhenUsed="1"/>
-    <w:lsdException w:name="toc 9" w:semiHidden="1" w:uiPriority="39" w:unhideWhenUsed="1"/>
-    <w:lsdException w:name="Normal Indent" w:semiHidden="1" w:unhideWhenUsed="1"/>
-    <w:lsdException w:name="footnote text" w:semiHidden="1" w:unhideWhenUsed="1"/>
-    <w:lsdException w:name="annotation text" w:semiHidden="1" w:unhideWhenUsed="1"/>
-    <w:lsdException w:name="header" w:semiHidden="1" w:unhideWhenUsed="1"/>
-    <w:lsdException w:name="footer" w:semiHidden="1" w:unhideWhenUsed="1"/>
-    <w:lsdException w:name="index heading" w:semiHidden="1" w:unhideWhenUsed="1"/>
-    <w:lsdException w:name="caption" w:semiHidden="1" w:uiPriority="35" w:unhideWhenUsed="1" w:qFormat="1"/>
-    <w:lsdException w:name="table of figures" w:semiHidden="1" w:unhideWhenUsed="1"/>
-    <w:lsdException w:name="envelope address" w:semiHidden="1" w:unhideWhenUsed="1"/>
-    <w:lsdException w:name="envelope return" w:semiHidden="1" w:unhideWhenUsed="1"/>
-    <w:lsdException w:name="footnote reference" w:semiHidden="1" w:unhideWhenUsed="1"/>
-    <w:lsdException w:name="annotation reference" w:semiHidden="1" w:unhideWhenUsed="1"/>
-    <w:lsdException w:name="line number" w:semiHidden="1" w:unhideWhenUsed="1"/>
-    <w:lsdException w:name="page number" w:semiHidden="1" w:unhideWhenUsed="1"/>
-    <w:lsdException w:name="endnote reference" w:semiHidden="1" w:unhideWhenUsed="1"/>
-    <w:lsdException w:name="endnote text" w:semiHidden="1" w:unhideWhenUsed="1"/>
-    <w:lsdException w:name="table of authorities" w:semiHidden="1" w:unhideWhenUsed="1"/>
-    <w:lsdException w:name="macro" w:semiHidden="1" w:unhideWhenUsed="1"/>
-    <w:lsdException w:name="toa heading" w:semiHidden="1" w:unhideWhenUsed="1"/>
-    <w:lsdException w:name="List" w:semiHidden="1" w:unhideWhenUsed="1"/>
-    <w:lsdException w:name="List Bullet" w:semiHidden="1" w:unhideWhenUsed="1"/>
-    <w:lsdException w:name="List Number" w:semiHidden="1" w:unhideWhenUsed="1"/>
-    <w:lsdException w:name="List 2" w:semiHidden="1" w:unhideWhenUsed="1"/>
-    <w:lsdException w:name="List 3" w:semiHidden="1" w:unhideWhenUsed="1"/>
-    <w:lsdException w:name="List 4" w:semiHidden="1" w:unhideWhenUsed="1"/>
-    <w:lsdException w:name="List 5" w:semiHidden="1" w:unhideWhenUsed="1"/>
-    <w:lsdException w:name="List Bullet 2" w:semiHidden="1" w:unhideWhenUsed="1"/>
-    <w:lsdException w:name="List Bullet 3" w:semiHidden="1" w:unhideWhenUsed="1"/>
-    <w:lsdException w:name="List Bullet 4" w:semiHidden="1" w:unhideWhenUsed="1"/>
-    <w:lsdException w:name="List Bullet 5" w:semiHidden="1" w:unhideWhenUsed="1"/>
-    <w:lsdException w:name="List Number 2" w:semiHidden="1" w:unhideWhenUsed="1"/>
-    <w:lsdException w:name="List Number 3" w:semiHidden="1" w:unhideWhenUsed="1"/>
-    <w:lsdException w:name="List Number 4" w:semiHidden="1" w:unhideWhenUsed="1"/>
-    <w:lsdException w:name="List Number 5" w:semiHidden="1" w:unhideWhenUsed="1"/>
-    <w:lsdException w:name="Title" w:uiPriority="10" w:qFormat="1"/>
-    <w:lsdException w:name="Closing" w:semiHidden="1" w:unhideWhenUsed="1"/>
-    <w:lsdException w:name="Signature" w:semiHidden="1" w:unhideWhenUsed="1"/>
-    <w:lsdException w:name="Default Paragraph Font" w:semiHidden="1" w:uiPriority="1" w:unhideWhenUsed="1"/>
-    <w:lsdException w:name="Body Text" w:semiHidden="1" w:unhideWhenUsed="1"/>
-    <w:lsdException w:name="Body Text Indent" w:semiHidden="1" w:unhideWhenUsed="1"/>
-    <w:lsdException w:name="List Continue" w:semiHidden="1" w:unhideWhenUsed="1"/>
-    <w:lsdException w:name="List Continue 2" w:semiHidden="1" w:unhideWhenUsed="1"/>
-    <w:lsdException w:name="List Continue 3" w:semiHidden="1" w:unhideWhenUsed="1"/>
-    <w:lsdException w:name="List Continue 4" w:semiHidden="1" w:unhideWhenUsed="1"/>
-    <w:lsdException w:name="List Continue 5" w:semiHidden="1" w:unhideWhenUsed="1"/>
-    <w:lsdException w:name="Message Header" w:semiHidden="1" w:unhideWhenUsed="1"/>
-    <w:lsdException w:name="Subtitle" w:uiPriority="11" w:qFormat="1"/>
-    <w:lsdException w:name="Salutation" w:semiHidden="1" w:unhideWhenUsed="1"/>
-    <w:lsdException w:name="Date" w:semiHidden="1" w:unhideWhenUsed="1"/>
-    <w:lsdException w:name="Body Text First Indent" w:semiHidden="1" w:unhideWhenUsed="1"/>
-    <w:lsdException w:name="Body Text First Indent 2" w:semiHidden="1" w:unhideWhenUsed="1"/>
-    <w:lsdException w:name="Note Heading" w:semiHidden="1" w:unhideWhenUsed="1"/>
-    <w:lsdException w:name="Body Text 2" w:semiHidden="1" w:unhideWhenUsed="1"/>
-    <w:lsdException w:name="Body Text 3" w:semiHidden="1" w:unhideWhenUsed="1"/>
-    <w:lsdException w:name="Body Text Indent 2" w:semiHidden="1" w:unhideWhenUsed="1"/>
-    <w:lsdException w:name="Body Text Indent 3" w:semiHidden="1" w:unhideWhenUsed="1"/>
-    <w:lsdException w:name="Block Text" w:semiHidden="1" w:unhideWhenUsed="1"/>
-    <w:lsdException w:name="Hyperlink" w:semiHidden="1" w:unhideWhenUsed="1"/>
-    <w:lsdException w:name="FollowedHyperlink" w:semiHidden="1" w:unhideWhenUsed="1"/>
-    <w:lsdException w:name="Strong" w:uiPriority="22" w:qFormat="1"/>
-    <w:lsdException w:name="Emphasis" w:uiPriority="20" w:qFormat="1"/>
-    <w:lsdException w:name="Document Map" w:semiHidden="1" w:unhideWhenUsed="1"/>
-    <w:lsdException w:name="Plain Text" w:semiHidden="1" w:unhideWhenUsed="1"/>
-    <w:lsdException w:name="E-mail Signature" w:semiHidden="1" w:unhideWhenUsed="1"/>
-    <w:lsdException w:name="HTML Top of Form" w:semiHidden="1" w:unhideWhenUsed="1"/>
-    <w:lsdException w:name="HTML Bottom of Form" w:semiHidden="1" w:unhideWhenUsed="1"/>
-    <w:lsdException w:name="Normal (Web)" w:semiHidden="1" w:unhideWhenUsed="1"/>
-    <w:lsdException w:name="HTML Acronym" w:semiHidden="1" w:unhideWhenUsed="1"/>
-    <w:lsdException w:name="HTML Address" w:semiHidden="1" w:unhideWhenUsed="1"/>
-    <w:lsdException w:name="HTML Cite" w:semiHidden="1" w:unhideWhenUsed="1"/>
-    <w:lsdException w:name="HTML Code" w:semiHidden="1" w:unhideWhenUsed="1"/>
-    <w:lsdException w:name="HTML Definition" w:semiHidden="1" w:unhideWhenUsed="1"/>
-    <w:lsdException w:name="HTML Keyboard" w:semiHidden="1" w:unhideWhenUsed="1"/>
-    <w:lsdException w:name="HTML Preformatted" w:semiHidden="1" w:unhideWhenUsed="1"/>
-    <w:lsdException w:name="HTML Sample" w:semiHidden="1" w:unhideWhenUsed="1"/>
-    <w:lsdException w:name="HTML Typewriter" w:semiHidden="1" w:unhideWhenUsed="1"/>
-    <w:lsdException w:name="HTML Variable" w:semiHidden="1" w:unhideWhenUsed="1"/>
-    <w:lsdException w:name="annotation subject" w:semiHidden="1" w:unhideWhenUsed="1"/>
-    <w:lsdException w:name="No List" w:semiHidden="1" w:unhideWhenUsed="1"/>
-    <w:lsdException w:name="Outline List 1" w:semiHidden="1" w:unhideWhenUsed="1"/>
-    <w:lsdException w:name="Outline List 2" w:semiHidden="1" w:unhideWhenUsed="1"/>
-    <w:lsdException w:name="Outline List 3" w:semiHidden="1" w:unhideWhenUsed="1"/>
-    <w:lsdException w:name="Table Simple 1" w:semiHidden="1" w:unhideWhenUsed="1"/>
-    <w:lsdException w:name="Table Simple 2" w:semiHidden="1" w:unhideWhenUsed="1"/>
-    <w:lsdException w:name="Table Simple 3" w:semiHidden="1" w:unhideWhenUsed="1"/>
-    <w:lsdException w:name="Table Classic 1" w:semiHidden="1" w:unhideWhenUsed="1"/>
-    <w:lsdException w:name="Table Classic 2" w:semiHidden="1" w:unhideWhenUsed="1"/>
-    <w:lsdException w:name="Table Classic 3" w:semiHidden="1" w:unhideWhenUsed="1"/>
-    <w:lsdException w:name="Table Classic 4" w:semiHidden="1" w:unhideWhenUsed="1"/>
-    <w:lsdException w:name="Table Colorful 1" w:semiHidden="1" w:unhideWhenUsed="1"/>
-    <w:lsdException w:name="Table Colorful 2" w:semiHidden="1" w:unhideWhenUsed="1"/>
-    <w:lsdException w:name="Table Colorful 3" w:semiHidden="1" w:unhideWhenUsed="1"/>
-    <w:lsdException w:name="Table Columns 1" w:semiHidden="1" w:unhideWhenUsed="1"/>
-    <w:lsdException w:name="Table Columns 2" w:semiHidden="1" w:unhideWhenUsed="1"/>
-    <w:lsdException w:name="Table Columns 3" w:semiHidden="1" w:unhideWhenUsed="1"/>
-    <w:lsdException w:name="Table Columns 4" w:semiHidden="1" w:unhideWhenUsed="1"/>
-    <w:lsdException w:name="Table Columns 5" w:semiHidden="1" w:unhideWhenUsed="1"/>
-    <w:lsdException w:name="Table Grid 1" w:semiHidden="1" w:unhideWhenUsed="1"/>
-    <w:lsdException w:name="Table Grid 2" w:semiHidden="1" w:unhideWhenUsed="1"/>
-    <w:lsdException w:name="Table Grid 3" w:semiHidden="1" w:unhideWhenUsed="1"/>
-    <w:lsdException w:name="Table Grid 4" w:semiHidden="1" w:unhideWhenUsed="1"/>
-    <w:lsdException w:name="Table Grid 5" w:semiHidden="1" w:unhideWhenUsed="1"/>
-    <w:lsdException w:name="Table Grid 6" w:semiHidden="1" w:unhideWhenUsed="1"/>
-    <w:lsdException w:name="Table Grid 7" w:semiHidden="1" w:unhideWhenUsed="1"/>
-    <w:lsdException w:name="Table Grid 8" w:semiHidden="1" w:unhideWhenUsed="1"/>
-    <w:lsdException w:name="Table List 1" w:semiHidden="1" w:unhideWhenUsed="1"/>
-    <w:lsdException w:name="Table List 2" w:semiHidden="1" w:unhideWhenUsed="1"/>
-    <w:lsdException w:name="Table List 3" w:semiHidden="1" w:unhideWhenUsed="1"/>
-    <w:lsdException w:name="Table List 4" w:semiHidden="1" w:unhideWhenUsed="1"/>
-    <w:lsdException w:name="Table List 5" w:semiHidden="1" w:unhideWhenUsed="1"/>
-    <w:lsdException w:name="Table List 6" w:semiHidden="1" w:unhideWhenUsed="1"/>
-    <w:lsdException w:name="Table List 7" w:semiHidden="1" w:unhideWhenUsed="1"/>
-    <w:lsdException w:name="Table List 8" w:semiHidden="1" w:unhideWhenUsed="1"/>
-    <w:lsdException w:name="Table 3D effects 1" w:semiHidden="1" w:unhideWhenUsed="1"/>
-    <w:lsdException w:name="Table 3D effects 2" w:semiHidden="1" w:unhideWhenUsed="1"/>
-    <w:lsdException w:name="Table 3D effects 3" w:semiHidden="1" w:unhideWhenUsed="1"/>
-    <w:lsdException w:name="Table Contemporary" w:semiHidden="1" w:unhideWhenUsed="1"/>
-    <w:lsdException w:name="Table Elegant" w:semiHidden="1" w:unhideWhenUsed="1"/>
-    <w:lsdException w:name="Table Professional" w:semiHidden="1" w:unhideWhenUsed="1"/>
-    <w:lsdException w:name="Table Subtle 1" w:semiHidden="1" w:unhideWhenUsed="1"/>
-    <w:lsdException w:name="Table Subtle 2" w:semiHidden="1" w:unhideWhenUsed="1"/>
-    <w:lsdException w:name="Table Web 1" w:semiHidden="1" w:unhideWhenUsed="1"/>
-    <w:lsdException w:name="Table Web 2" w:semiHidden="1" w:unhideWhenUsed="1"/>
-    <w:lsdException w:name="Balloon Text" w:semiHidden="1" w:unhideWhenUsed="1"/>
-    <w:lsdException w:name="Table Grid" w:uiPriority="39"/>
-    <w:lsdException w:name="Placeholder Text" w:semiHidden="1"/>
-    <w:lsdException w:name="No Spacing" w:uiPriority="1" w:qFormat="1"/>
-    <w:lsdException w:name="Light Shading" w:uiPriority="60"/>
-    <w:lsdException w:name="Light List" w:uiPriority="61"/>
-    <w:lsdException w:name="Light Grid" w:uiPriority="62"/>
-    <w:lsdException w:name="Medium Shading 1" w:uiPriority="63"/>
-    <w:lsdException w:name="Medium Shading 2" w:uiPriority="64"/>
-    <w:lsdException w:name="Medium List 1" w:uiPriority="65"/>
-    <w:lsdException w:name="Medium List 2" w:uiPriority="66"/>
-    <w:lsdException w:name="Medium Grid 1" w:uiPriority="67"/>
-    <w:lsdException w:name="Medium Grid 2" w:uiPriority="68"/>
-    <w:lsdException w:name="Medium Grid 3" w:uiPriority="69"/>
-    <w:lsdException w:name="Dark List" w:uiPriority="70"/>
-    <w:lsdException w:name="Colorful Shading" w:uiPriority="71"/>
-    <w:lsdException w:name="Colorful List" w:uiPriority="72"/>
-    <w:lsdException w:name="Colorful Grid" w:uiPriority="73"/>
-    <w:lsdException w:name="Light Shading Accent 1" w:uiPriority="60"/>
-    <w:lsdException w:name="Light List Accent 1" w:uiPriority="61"/>
-    <w:lsdException w:name="Light Grid Accent 1" w:uiPriority="62"/>
-    <w:lsdException w:name="Medium Shading 1 Accent 1" w:uiPriority="63"/>
-    <w:lsdException w:name="Medium Shading 2 Accent 1" w:uiPriority="64"/>
-    <w:lsdException w:name="Medium List 1 Accent 1" w:uiPriority="65"/>
-    <w:lsdException w:name="Revision" w:semiHidden="1"/>
-    <w:lsdException w:name="List Paragraph" w:uiPriority="34" w:qFormat="1"/>
-    <w:lsdException w:name="Quote" w:uiPriority="29" w:qFormat="1"/>
-    <w:lsdException w:name="Intense Quote" w:uiPriority="30" w:qFormat="1"/>
-    <w:lsdException w:name="Medium List 2 Accent 1" w:uiPriority="66"/>
-    <w:lsdException w:name="Medium Grid 1 Accent 1" w:uiPriority="67"/>
-    <w:lsdException w:name="Medium Grid 2 Accent 1" w:uiPriority="68"/>
-    <w:lsdException w:name="Medium Grid 3 Accent 1" w:uiPriority="69"/>
-    <w:lsdException w:name="Dark List Accent 1" w:uiPriority="70"/>
-    <w:lsdException w:name="Colorful Shading Accent 1" w:uiPriority="71"/>
-    <w:lsdException w:name="Colorful List Accent 1" w:uiPriority="72"/>
-    <w:lsdException w:name="Colorful Grid Accent 1" w:uiPriority="73"/>
-    <w:lsdException w:name="Light Shading Accent 2" w:uiPriority="60"/>
-    <w:lsdException w:name="Light List Accent 2" w:uiPriority="61"/>
-    <w:lsdException w:name="Light Grid Accent 2" w:uiPriority="62"/>
-    <w:lsdException w:name="Medium Shading 1 Accent 2" w:uiPriority="63"/>
-    <w:lsdException w:name="Medium Shading 2 Accent 2" w:uiPriority="64"/>
-    <w:lsdException w:name="Medium List 1 Accent 2" w:uiPriority="65"/>
-    <w:lsdException w:name="Medium List 2 Accent 2" w:uiPriority="66"/>
-    <w:lsdException w:name="Medium Grid 1 Accent 2" w:uiPriority="67"/>
-    <w:lsdException w:name="Medium Grid 2 Accent 2" w:uiPriority="68"/>
-    <w:lsdException w:name="Medium Grid 3 Accent 2" w:uiPriority="69"/>
-    <w:lsdException w:name="Dark List Accent 2" w:uiPriority="70"/>
-    <w:lsdException w:name="Colorful Shading Accent 2" w:uiPriority="71"/>
-    <w:lsdException w:name="Colorful List Accent 2" w:uiPriority="72"/>
-    <w:lsdException w:name="Colorful Grid Accent 2" w:uiPriority="73"/>
-    <w:lsdException w:name="Light Shading Accent 3" w:uiPriority="60"/>
-    <w:lsdException w:name="Light List Accent 3" w:uiPriority="61"/>
-    <w:lsdException w:name="Light Grid Accent 3" w:uiPriority="62"/>
-    <w:lsdException w:name="Medium Shading 1 Accent 3" w:uiPriority="63"/>
-    <w:lsdException w:name="Medium Shading 2 Accent 3" w:uiPriority="64"/>
-    <w:lsdException w:name="Medium List 1 Accent 3" w:uiPriority="65"/>
-    <w:lsdException w:name="Medium List 2 Accent 3" w:uiPriority="66"/>
-    <w:lsdException w:name="Medium Grid 1 Accent 3" w:uiPriority="67"/>
-    <w:lsdException w:name="Medium Grid 2 Accent 3" w:uiPriority="68"/>
-    <w:lsdException w:name="Medium Grid 3 Accent 3" w:uiPriority="69"/>
-    <w:lsdException w:name="Dark List Accent 3" w:uiPriority="70"/>
-    <w:lsdException w:name="Colorful Shading Accent 3" w:uiPriority="71"/>
-    <w:lsdException w:name="Colorful List Accent 3" w:uiPriority="72"/>
-    <w:lsdException w:name="Colorful Grid Accent 3" w:uiPriority="73"/>
-    <w:lsdException w:name="Light Shading Accent 4" w:uiPriority="60"/>
-    <w:lsdException w:name="Light List Accent 4" w:uiPriority="61"/>
-    <w:lsdException w:name="Light Grid Accent 4" w:uiPriority="62"/>
-    <w:lsdException w:name="Medium Shading 1 Accent 4" w:uiPriority="63"/>
-    <w:lsdException w:name="Medium Shading 2 Accent 4" w:uiPriority="64"/>
-    <w:lsdException w:name="Medium List 1 Accent 4" w:uiPriority="65"/>
-    <w:lsdException w:name="Medium List 2 Accent 4" w:uiPriority="66"/>
-    <w:lsdException w:name="Medium Grid 1 Accent 4" w:uiPriority="67"/>
-    <w:lsdException w:name="Medium Grid 2 Accent 4" w:uiPriority="68"/>
-    <w:lsdException w:name="Medium Grid 3 Accent 4" w:uiPriority="69"/>
-    <w:lsdException w:name="Dark List Accent 4" w:uiPriority="70"/>
-    <w:lsdException w:name="Colorful Shading Accent 4" w:uiPriority="71"/>
-    <w:lsdException w:name="Colorful List Accent 4" w:uiPriority="72"/>
-    <w:lsdException w:name="Colorful Grid Accent 4" w:uiPriority="73"/>
-    <w:lsdException w:name="Light Shading Accent 5" w:uiPriority="60"/>
-    <w:lsdException w:name="Light List Accent 5" w:uiPriority="61"/>
-    <w:lsdException w:name="Light Grid Accent 5" w:uiPriority="62"/>
-    <w:lsdException w:name="Medium Shading 1 Accent 5" w:uiPriority="63"/>
-    <w:lsdException w:name="Medium Shading 2 Accent 5" w:uiPriority="64"/>
-    <w:lsdException w:name="Medium List 1 Accent 5" w:uiPriority="65"/>
-    <w:lsdException w:name="Medium List 2 Accent 5" w:uiPriority="66"/>
-    <w:lsdException w:name="Medium Grid 1 Accent 5" w:uiPriority="67"/>
-    <w:lsdException w:name="Medium Grid 2 Accent 5" w:uiPriority="68"/>
-    <w:lsdException w:name="Medium Grid 3 Accent 5" w:uiPriority="69"/>
-    <w:lsdException w:name="Dark List Accent 5" w:uiPriority="70"/>
-    <w:lsdException w:name="Colorful Shading Accent 5" w:uiPriority="71"/>
-    <w:lsdException w:name="Colorful List Accent 5" w:uiPriority="72"/>
-    <w:lsdException w:name="Colorful Grid Accent 5" w:uiPriority="73"/>
-    <w:lsdException w:name="Light Shading Accent 6" w:uiPriority="60"/>
-    <w:lsdException w:name="Light List Accent 6" w:uiPriority="61"/>
-    <w:lsdException w:name="Light Grid Accent 6" w:uiPriority="62"/>
-    <w:lsdException w:name="Medium Shading 1 Accent 6" w:uiPriority="63"/>
-    <w:lsdException w:name="Medium Shading 2 Accent 6" w:uiPriority="64"/>
-    <w:lsdException w:name="Medium List 1 Accent 6" w:uiPriority="65"/>
-    <w:lsdException w:name="Medium List 2 Accent 6" w:uiPriority="66"/>
-    <w:lsdException w:name="Medium Grid 1 Accent 6" w:uiPriority="67"/>
-    <w:lsdException w:name="Medium Grid 2 Accent 6" w:uiPriority="68"/>
-    <w:lsdException w:name="Medium Grid 3 Accent 6" w:uiPriority="69"/>
-    <w:lsdException w:name="Dark List Accent 6" w:uiPriority="70"/>
-    <w:lsdException w:name="Colorful Shading Accent 6" w:uiPriority="71"/>
-    <w:lsdException w:name="Colorful List Accent 6" w:uiPriority="72"/>
-    <w:lsdException w:name="Colorful Grid Accent 6" w:uiPriority="73"/>
-    <w:lsdException w:name="Subtle Emphasis" w:uiPriority="19" w:qFormat="1"/>
-    <w:lsdException w:name="Intense Emphasis" w:uiPriority="21" w:qFormat="1"/>
-    <w:lsdException w:name="Subtle Reference" w:uiPriority="31" w:qFormat="1"/>
-    <w:lsdException w:name="Intense Reference" w:uiPriority="32" w:qFormat="1"/>
-    <w:lsdException w:name="Book Title" w:uiPriority="33" w:qFormat="1"/>
-    <w:lsdException w:name="Bibliography" w:semiHidden="1" w:uiPriority="37" w:unhideWhenUsed="1"/>
-    <w:lsdException w:name="TOC Heading" w:semiHidden="1" w:uiPriority="39" w:unhideWhenUsed="1" w:qFormat="1"/>
-    <w:lsdException w:name="Plain Table 1" w:uiPriority="41"/>
-    <w:lsdException w:name="Plain Table 2" w:uiPriority="42"/>
-    <w:lsdException w:name="Plain Table 3" w:uiPriority="43"/>
-    <w:lsdException w:name="Plain Table 4" w:uiPriority="44"/>
-    <w:lsdException w:name="Plain Table 5" w:uiPriority="45"/>
-    <w:lsdException w:name="Grid Table Light" w:uiPriority="40"/>
-    <w:lsdException w:name="Grid Table 1 Light" w:uiPriority="46"/>
-    <w:lsdException w:name="Grid Table 2" w:uiPriority="47"/>
-    <w:lsdException w:name="Grid Table 3" w:uiPriority="48"/>
-    <w:lsdException w:name="Grid Table 4" w:uiPriority="49"/>
-    <w:lsdException w:name="Grid Table 5 Dark" w:uiPriority="50"/>
-    <w:lsdException w:name="Grid Table 6 Colorful" w:uiPriority="51"/>
-    <w:lsdException w:name="Grid Table 7 Colorful" w:uiPriority="52"/>
-    <w:lsdException w:name="Grid Table 1 Light Accent 1" w:uiPriority="46"/>
-    <w:lsdException w:name="Grid Table 2 Accent 1" w:uiPriority="47"/>
-    <w:lsdException w:name="Grid Table 3 Accent 1" w:uiPriority="48"/>
-    <w:lsdException w:name="Grid Table 4 Accent 1" w:uiPriority="49"/>
-    <w:lsdException w:name="Grid Table 5 Dark Accent 1" w:uiPriority="50"/>
-    <w:lsdException w:name="Grid Table 6 Colorful Accent 1" w:uiPriority="51"/>
-    <w:lsdException w:name="Grid Table 7 Colorful Accent 1" w:uiPriority="52"/>
-    <w:lsdException w:name="Grid Table 1 Light Accent 2" w:uiPriority="46"/>
-    <w:lsdException w:name="Grid Table 2 Accent 2" w:uiPriority="47"/>
-    <w:lsdException w:name="Grid Table 3 Accent 2" w:uiPriority="48"/>
-    <w:lsdException w:name="Grid Table 4 Accent 2" w:uiPriority="49"/>
-    <w:lsdException w:name="Grid Table 5 Dark Accent 2" w:uiPriority="50"/>
-    <w:lsdException w:name="Grid Table 6 Colorful Accent 2" w:uiPriority="51"/>
-    <w:lsdException w:name="Grid Table 7 Colorful Accent 2" w:uiPriority="52"/>
-    <w:lsdException w:name="Grid Table 1 Light Accent 3" w:uiPriority="46"/>
-    <w:lsdException w:name="Grid Table 2 Accent 3" w:uiPriority="47"/>
-    <w:lsdException w:name="Grid Table 3 Accent 3" w:uiPriority="48"/>
-    <w:lsdException w:name="Grid Table 4 Accent 3" w:uiPriority="49"/>
-    <w:lsdException w:name="Grid Table 5 Dark Accent 3" w:uiPriority="50"/>
-    <w:lsdException w:name="Grid Table 6 Colorful Accent 3" w:uiPriority="51"/>
-    <w:lsdException w:name="Grid Table 7 Colorful Accent 3" w:uiPriority="52"/>
-    <w:lsdException w:name="Grid Table 1 Light Accent 4" w:uiPriority="46"/>
-    <w:lsdException w:name="Grid Table 2 Accent 4" w:uiPriority="47"/>
-    <w:lsdException w:name="Grid Table 3 Accent 4" w:uiPriority="48"/>
-    <w:lsdException w:name="Grid Table 4 Accent 4" w:uiPriority="49"/>
-    <w:lsdException w:name="Grid Table 5 Dark Accent 4" w:uiPriority="50"/>
-    <w:lsdException w:name="Grid Table 6 Colorful Accent 4" w:uiPriority="51"/>
-    <w:lsdException w:name="Grid Table 7 Colorful Accent 4" w:uiPriority="52"/>
-    <w:lsdException w:name="Grid Table 1 Light Accent 5" w:uiPriority="46"/>
-    <w:lsdException w:name="Grid Table 2 Accent 5" w:uiPriority="47"/>
-    <w:lsdException w:name="Grid Table 3 Accent 5" w:uiPriority="48"/>
-    <w:lsdException w:name="Grid Table 4 Accent 5" w:uiPriority="49"/>
-    <w:lsdException w:name="Grid Table 5 Dark Accent 5" w:uiPriority="50"/>
-    <w:lsdException w:name="Grid Table 6 Colorful Accent 5" w:uiPriority="51"/>
-    <w:lsdException w:name="Grid Table 7 Colorful Accent 5" w:uiPriority="52"/>
-    <w:lsdException w:name="Grid Table 1 Light Accent 6" w:uiPriority="46"/>
-    <w:lsdException w:name="Grid Table 2 Accent 6" w:uiPriority="47"/>
-    <w:lsdException w:name="Grid Table 3 Accent 6" w:uiPriority="48"/>
-    <w:lsdException w:name="Grid Table 4 Accent 6" w:uiPriority="49"/>
-    <w:lsdException w:name="Grid Table 5 Dark Accent 6" w:uiPriority="50"/>
-    <w:lsdException w:name="Grid Table 6 Colorful Accent 6" w:uiPriority="51"/>
-    <w:lsdException w:name="Grid Table 7 Colorful Accent 6" w:uiPriority="52"/>
-    <w:lsdException w:name="List Table 1 Light" w:uiPriority="46"/>
-    <w:lsdException w:name="List Table 2" w:uiPriority="47"/>
-    <w:lsdException w:name="List Table 3" w:uiPriority="48"/>
-    <w:lsdException w:name="List Table 4" w:uiPriority="49"/>
-    <w:lsdException w:name="List Table 5 Dark" w:uiPriority="50"/>
-    <w:lsdException w:name="List Table 6 Colorful" w:uiPriority="51"/>
-    <w:lsdException w:name="List Table 7 Colorful" w:uiPriority="52"/>
-    <w:lsdException w:name="List Table 1 Light Accent 1" w:uiPriority="46"/>
-    <w:lsdException w:name="List Table 2 Accent 1" w:uiPriority="47"/>
-    <w:lsdException w:name="List Table 3 Accent 1" w:uiPriority="48"/>
-    <w:lsdException w:name="List Table 4 Accent 1" w:uiPriority="49"/>
-    <w:lsdException w:name="List Table 5 Dark Accent 1" w:uiPriority="50"/>
-    <w:lsdException w:name="List Table 6 Colorful Accent 1" w:uiPriority="51"/>
-    <w:lsdException w:name="List Table 7 Colorful Accent 1" w:uiPriority="52"/>
-    <w:lsdException w:name="List Table 1 Light Accent 2" w:uiPriority="46"/>
-    <w:lsdException w:name="List Table 2 Accent 2" w:uiPriority="47"/>
-    <w:lsdException w:name="List Table 3 Accent 2" w:uiPriority="48"/>
-    <w:lsdException w:name="List Table 4 Accent 2" w:uiPriority="49"/>
-    <w:lsdException w:name="List Table 5 Dark Accent 2" w:uiPriority="50"/>
-    <w:lsdException w:name="List Table 6 Colorful Accent 2" w:uiPriority="51"/>
-    <w:lsdException w:name="List Table 7 Colorful Accent 2" w:uiPriority="52"/>
-    <w:lsdException w:name="List Table 1 Light Accent 3" w:uiPriority="46"/>
-    <w:lsdException w:name="List Table 2 Accent 3" w:uiPriority="47"/>
-    <w:lsdException w:name="List Table 3 Accent 3" w:uiPriority="48"/>
-    <w:lsdException w:name="List Table 4 Accent 3" w:uiPriority="49"/>
-    <w:lsdException w:name="List Table 5 Dark Accent 3" w:uiPriority="50"/>
-    <w:lsdException w:name="List Table 6 Colorful Accent 3" w:uiPriority="51"/>
-    <w:lsdException w:name="List Table 7 Colorful Accent 3" w:uiPriority="52"/>
-    <w:lsdException w:name="List Table 1 Light Accent 4" w:uiPriority="46"/>
-    <w:lsdException w:name="List Table 2 Accent 4" w:uiPriority="47"/>
-    <w:lsdException w:name="List Table 3 Accent 4" w:uiPriority="48"/>
-    <w:lsdException w:name="List Table 4 Accent 4" w:uiPriority="49"/>
-    <w:lsdException w:name="List Table 5 Dark Accent 4" w:uiPriority="50"/>
-    <w:lsdException w:name="List Table 6 Colorful Accent 4" w:uiPriority="51"/>
-    <w:lsdException w:name="List Table 7 Colorful Accent 4" w:uiPriority="52"/>
-    <w:lsdException w:name="List Table 1 Light Accent 5" w:uiPriority="46"/>
-    <w:lsdException w:name="List Table 2 Accent 5" w:uiPriority="47"/>
-    <w:lsdException w:name="List Table 3 Accent 5" w:uiPriority="48"/>
-    <w:lsdException w:name="List Table 4 Accent 5" w:uiPriority="49"/>
-    <w:lsdException w:name="List Table 5 Dark Accent 5" w:uiPriority="50"/>
-    <w:lsdException w:name="List Table 6 Colorful Accent 5" w:uiPriority="51"/>
-    <w:lsdException w:name="List Table 7 Colorful Accent 5" w:uiPriority="52"/>
-    <w:lsdException w:name="List Table 1 Light Accent 6" w:uiPriority="46"/>
-    <w:lsdException w:name="List Table 2 Accent 6" w:uiPriority="47"/>
-    <w:lsdException w:name="List Table 3 Accent 6" w:uiPriority="48"/>
-    <w:lsdException w:name="List Table 4 Accent 6" w:uiPriority="49"/>
-    <w:lsdException w:name="List Table 5 Dark Accent 6" w:uiPriority="50"/>
-    <w:lsdException w:name="List Table 6 Colorful Accent 6" w:uiPriority="51"/>
-    <w:lsdException w:name="List Table 7 Colorful Accent 6" w:uiPriority="52"/>
-    <w:lsdException w:name="Mention" w:semiHidden="1" w:unhideWhenUsed="1"/>
-    <w:lsdException w:name="Smart Hyperlink" w:semiHidden="1" w:unhideWhenUsed="1"/>
-    <w:lsdException w:name="Hashtag" w:semiHidden="1" w:unhideWhenUsed="1"/>
-    <w:lsdException w:name="Unresolved Mention" w:semiHidden="1" w:unhideWhenUsed="1"/>
-    <w:lsdException w:name="Smart Link" w:semiHidden="1" w:unhideWhenUsed="1"/>
-    <w:lsdException w:name="Smart Link Error" w:semiHidden="1" w:unhideWhenUsed="1"/>
+  <w:latentStyles w:defLockedState="0" w:defUIPriority="99" w:defSemiHidden="1" w:defUnhideWhenUsed="1" w:defQFormat="0" w:count="267">
+    <w:lsdException w:name="Normal" w:semiHidden="0" w:uiPriority="0" w:unhideWhenUsed="0" w:qFormat="1"/>
+    <w:lsdException w:name="heading 1" w:semiHidden="0" w:uiPriority="9" w:unhideWhenUsed="0" w:qFormat="1"/>
+    <w:lsdException w:name="heading 2" w:uiPriority="9" w:qFormat="1"/>
+    <w:lsdException w:name="heading 3" w:uiPriority="9" w:qFormat="1"/>
+    <w:lsdException w:name="heading 4" w:uiPriority="9" w:qFormat="1"/>
+    <w:lsdException w:name="heading 5" w:uiPriority="9" w:qFormat="1"/>
+    <w:lsdException w:name="heading 6" w:uiPriority="9" w:qFormat="1"/>
+    <w:lsdException w:name="heading 7" w:uiPriority="9" w:qFormat="1"/>
+    <w:lsdException w:name="heading 8" w:uiPriority="9" w:qFormat="1"/>
+    <w:lsdException w:name="heading 9" w:uiPriority="9" w:qFormat="1"/>
+    <w:lsdException w:name="toc 1" w:uiPriority="39"/>
+    <w:lsdException w:name="toc 2" w:uiPriority="39"/>
+    <w:lsdException w:name="toc 3" w:uiPriority="39"/>
+    <w:lsdException w:name="toc 4" w:uiPriority="39"/>
+    <w:lsdException w:name="toc 5" w:uiPriority="39"/>
+    <w:lsdException w:name="toc 6" w:uiPriority="39"/>
+    <w:lsdException w:name="toc 7" w:uiPriority="39"/>
+    <w:lsdException w:name="toc 8" w:uiPriority="39"/>
+    <w:lsdException w:name="toc 9" w:uiPriority="39"/>
+    <w:lsdException w:name="caption" w:uiPriority="35" w:qFormat="1"/>
+    <w:lsdException w:name="Title" w:semiHidden="0" w:uiPriority="10" w:unhideWhenUsed="0" w:qFormat="1"/>
+    <w:lsdException w:name="Default Paragraph Font" w:uiPriority="1"/>
+    <w:lsdException w:name="Subtitle" w:semiHidden="0" w:uiPriority="11" w:unhideWhenUsed="0" w:qFormat="1"/>
+    <w:lsdException w:name="Strong" w:semiHidden="0" w:uiPriority="22" w:unhideWhenUsed="0" w:qFormat="1"/>
+    <w:lsdException w:name="Emphasis" w:semiHidden="0" w:uiPriority="20" w:unhideWhenUsed="0" w:qFormat="1"/>
+    <w:lsdException w:name="Normal Table" w:semiHidden="0" w:unhideWhenUsed="0"/>
+    <w:lsdException w:name="Table Web 3" w:semiHidden="0" w:unhideWhenUsed="0"/>
+    <w:lsdException w:name="Table Grid" w:semiHidden="0" w:uiPriority="39" w:unhideWhenUsed="0"/>
+    <w:lsdException w:name="Table Theme" w:semiHidden="0" w:unhideWhenUsed="0"/>
+    <w:lsdException w:name="Placeholder Text" w:unhideWhenUsed="0"/>
+    <w:lsdException w:name="No Spacing" w:semiHidden="0" w:uiPriority="1" w:unhideWhenUsed="0" w:qFormat="1"/>
+    <w:lsdException w:name="Light Shading" w:semiHidden="0" w:uiPriority="60" w:unhideWhenUsed="0"/>
+    <w:lsdException w:name="Light List" w:semiHidden="0" w:uiPriority="61" w:unhideWhenUsed="0"/>
+    <w:lsdException w:name="Light Grid" w:semiHidden="0" w:uiPriority="62" w:unhideWhenUsed="0"/>
+    <w:lsdException w:name="Medium Shading 1" w:semiHidden="0" w:uiPriority="63" w:unhideWhenUsed="0"/>
+    <w:lsdException w:name="Medium Shading 2" w:semiHidden="0" w:uiPriority="64" w:unhideWhenUsed="0"/>
+    <w:lsdException w:name="Medium List 1" w:semiHidden="0" w:uiPriority="65" w:unhideWhenUsed="0"/>
+    <w:lsdException w:name="Medium List 2" w:semiHidden="0" w:uiPriority="66" w:unhideWhenUsed="0"/>
+    <w:lsdException w:name="Medium Grid 1" w:semiHidden="0" w:uiPriority="67" w:unhideWhenUsed="0"/>
+    <w:lsdException w:name="Medium Grid 2" w:semiHidden="0" w:uiPriority="68" w:unhideWhenUsed="0"/>
+    <w:lsdException w:name="Medium Grid 3" w:semiHidden="0" w:uiPriority="69" w:unhideWhenUsed="0"/>
+    <w:lsdException w:name="Dark List" w:semiHidden="0" w:uiPriority="70" w:unhideWhenUsed="0"/>
+    <w:lsdException w:name="Colorful Shading" w:semiHidden="0" w:uiPriority="71" w:unhideWhenUsed="0"/>
+    <w:lsdException w:name="Colorful List" w:semiHidden="0" w:uiPriority="72" w:unhideWhenUsed="0"/>
+    <w:lsdException w:name="Colorful Grid" w:semiHidden="0" w:uiPriority="73" w:unhideWhenUsed="0"/>
+    <w:lsdException w:name="Light Shading Accent 1" w:semiHidden="0" w:uiPriority="60" w:unhideWhenUsed="0"/>
+    <w:lsdException w:name="Light List Accent 1" w:semiHidden="0" w:uiPriority="61" w:unhideWhenUsed="0"/>
+    <w:lsdException w:name="Light Grid Accent 1" w:semiHidden="0" w:uiPriority="62" w:unhideWhenUsed="0"/>
+    <w:lsdException w:name="Medium Shading 1 Accent 1" w:semiHidden="0" w:uiPriority="63" w:unhideWhenUsed="0"/>
+    <w:lsdException w:name="Medium Shading 2 Accent 1" w:semiHidden="0" w:uiPriority="64" w:unhideWhenUsed="0"/>
+    <w:lsdException w:name="Medium List 1 Accent 1" w:semiHidden="0" w:uiPriority="65" w:unhideWhenUsed="0"/>
+    <w:lsdException w:name="Revision" w:unhideWhenUsed="0"/>
+    <w:lsdException w:name="List Paragraph" w:semiHidden="0" w:uiPriority="34" w:unhideWhenUsed="0" w:qFormat="1"/>
+    <w:lsdException w:name="Quote" w:semiHidden="0" w:uiPriority="29" w:unhideWhenUsed="0" w:qFormat="1"/>
+    <w:lsdException w:name="Intense Quote" w:semiHidden="0" w:uiPriority="30" w:unhideWhenUsed="0" w:qFormat="1"/>
+    <w:lsdException w:name="Medium List 2 Accent 1" w:semiHidden="0" w:uiPriority="66" w:unhideWhenUsed="0"/>
+    <w:lsdException w:name="Medium Grid 1 Accent 1" w:semiHidden="0" w:uiPriority="67" w:unhideWhenUsed="0"/>
+    <w:lsdException w:name="Medium Grid 2 Accent 1" w:semiHidden="0" w:uiPriority="68" w:unhideWhenUsed="0"/>
+    <w:lsdException w:name="Medium Grid 3 Accent 1" w:semiHidden="0" w:uiPriority="69" w:unhideWhenUsed="0"/>
+    <w:lsdException w:name="Dark List Accent 1" w:semiHidden="0" w:uiPriority="70" w:unhideWhenUsed="0"/>
+    <w:lsdException w:name="Colorful Shading Accent 1" w:semiHidden="0" w:uiPriority="71" w:unhideWhenUsed="0"/>
+    <w:lsdException w:name="Colorful List Accent 1" w:semiHidden="0" w:uiPriority="72" w:unhideWhenUsed="0"/>
+    <w:lsdException w:name="Colorful Grid Accent 1" w:semiHidden="0" w:uiPriority="73" w:unhideWhenUsed="0"/>
+    <w:lsdException w:name="Light Shading Accent 2" w:semiHidden="0" w:uiPriority="60" w:unhideWhenUsed="0"/>
+    <w:lsdException w:name="Light List Accent 2" w:semiHidden="0" w:uiPriority="61" w:unhideWhenUsed="0"/>
+    <w:lsdException w:name="Light Grid Accent 2" w:semiHidden="0" w:uiPriority="62" w:unhideWhenUsed="0"/>
+    <w:lsdException w:name="Medium Shading 1 Accent 2" w:semiHidden="0" w:uiPriority="63" w:unhideWhenUsed="0"/>
+    <w:lsdException w:name="Medium Shading 2 Accent 2" w:semiHidden="0" w:uiPriority="64" w:unhideWhenUsed="0"/>
+    <w:lsdException w:name="Medium List 1 Accent 2" w:semiHidden="0" w:uiPriority="65" w:unhideWhenUsed="0"/>
+    <w:lsdException w:name="Medium List 2 Accent 2" w:semiHidden="0" w:uiPriority="66" w:unhideWhenUsed="0"/>
+    <w:lsdException w:name="Medium Grid 1 Accent 2" w:semiHidden="0" w:uiPriority="67" w:unhideWhenUsed="0"/>
+    <w:lsdException w:name="Medium Grid 2 Accent 2" w:semiHidden="0" w:uiPriority="68" w:unhideWhenUsed="0"/>
+    <w:lsdException w:name="Medium Grid 3 Accent 2" w:semiHidden="0" w:uiPriority="69" w:unhideWhenUsed="0"/>
+    <w:lsdException w:name="Dark List Accent 2" w:semiHidden="0" w:uiPriority="70" w:unhideWhenUsed="0"/>
+    <w:lsdException w:name="Colorful Shading Accent 2" w:semiHidden="0" w:uiPriority="71" w:unhideWhenUsed="0"/>
+    <w:lsdException w:name="Colorful List Accent 2" w:semiHidden="0" w:uiPriority="72" w:unhideWhenUsed="0"/>
+    <w:lsdException w:name="Colorful Grid Accent 2" w:semiHidden="0" w:uiPriority="73" w:unhideWhenUsed="0"/>
+    <w:lsdException w:name="Light Shading Accent 3" w:semiHidden="0" w:uiPriority="60" w:unhideWhenUsed="0"/>
+    <w:lsdException w:name="Light List Accent 3" w:semiHidden="0" w:uiPriority="61" w:unhideWhenUsed="0"/>
+    <w:lsdException w:name="Light Grid Accent 3" w:semiHidden="0" w:uiPriority="62" w:unhideWhenUsed="0"/>
+    <w:lsdException w:name="Medium Shading 1 Accent 3" w:semiHidden="0" w:uiPriority="63" w:unhideWhenUsed="0"/>
+    <w:lsdException w:name="Medium Shading 2 Accent 3" w:semiHidden="0" w:uiPriority="64" w:unhideWhenUsed="0"/>
+    <w:lsdException w:name="Medium List 1 Accent 3" w:semiHidden="0" w:uiPriority="65" w:unhideWhenUsed="0"/>
+    <w:lsdException w:name="Medium List 2 Accent 3" w:semiHidden="0" w:uiPriority="66" w:unhideWhenUsed="0"/>
+    <w:lsdException w:name="Medium Grid 1 Accent 3" w:semiHidden="0" w:uiPriority="67" w:unhideWhenUsed="0"/>
+    <w:lsdException w:name="Medium Grid 2 Accent 3" w:semiHidden="0" w:uiPriority="68" w:unhideWhenUsed="0"/>
+    <w:lsdException w:name="Medium Grid 3 Accent 3" w:semiHidden="0" w:uiPriority="69" w:unhideWhenUsed="0"/>
+    <w:lsdException w:name="Dark List Accent 3" w:semiHidden="0" w:uiPriority="70" w:unhideWhenUsed="0"/>
+    <w:lsdException w:name="Colorful Shading Accent 3" w:semiHidden="0" w:uiPriority="71" w:unhideWhenUsed="0"/>
+    <w:lsdException w:name="Colorful List Accent 3" w:semiHidden="0" w:uiPriority="72" w:unhideWhenUsed="0"/>
+    <w:lsdException w:name="Colorful Grid Accent 3" w:semiHidden="0" w:uiPriority="73" w:unhideWhenUsed="0"/>
+    <w:lsdException w:name="Light Shading Accent 4" w:semiHidden="0" w:uiPriority="60" w:unhideWhenUsed="0"/>
+    <w:lsdException w:name="Light List Accent 4" w:semiHidden="0" w:uiPriority="61" w:unhideWhenUsed="0"/>
+    <w:lsdException w:name="Light Grid Accent 4" w:semiHidden="0" w:uiPriority="62" w:unhideWhenUsed="0"/>
+    <w:lsdException w:name="Medium Shading 1 Accent 4" w:semiHidden="0" w:uiPriority="63" w:unhideWhenUsed="0"/>
+    <w:lsdException w:name="Medium Shading 2 Accent 4" w:semiHidden="0" w:uiPriority="64" w:unhideWhenUsed="0"/>
+    <w:lsdException w:name="Medium List 1 Accent 4" w:semiHidden="0" w:uiPriority="65" w:unhideWhenUsed="0"/>
+    <w:lsdException w:name="Medium List 2 Accent 4" w:semiHidden="0" w:uiPriority="66" w:unhideWhenUsed="0"/>
+    <w:lsdException w:name="Medium Grid 1 Accent 4" w:semiHidden="0" w:uiPriority="67" w:unhideWhenUsed="0"/>
+    <w:lsdException w:name="Medium Grid 2 Accent 4" w:semiHidden="0" w:uiPriority="68" w:unhideWhenUsed="0"/>
+    <w:lsdException w:name="Medium Grid 3 Accent 4" w:semiHidden="0" w:uiPriority="69" w:unhideWhenUsed="0"/>
+    <w:lsdException w:name="Dark List Accent 4" w:semiHidden="0" w:uiPriority="70" w:unhideWhenUsed="0"/>
+    <w:lsdException w:name="Colorful Shading Accent 4" w:semiHidden="0" w:uiPriority="71" w:unhideWhenUsed="0"/>
+    <w:lsdException w:name="Colorful List Accent 4" w:semiHidden="0" w:uiPriority="72" w:unhideWhenUsed="0"/>
+    <w:lsdException w:name="Colorful Grid Accent 4" w:semiHidden="0" w:uiPriority="73" w:unhideWhenUsed="0"/>
+    <w:lsdException w:name="Light Shading Accent 5" w:semiHidden="0" w:uiPriority="60" w:unhideWhenUsed="0"/>
+    <w:lsdException w:name="Light List Accent 5" w:semiHidden="0" w:uiPriority="61" w:unhideWhenUsed="0"/>
+    <w:lsdException w:name="Light Grid Accent 5" w:semiHidden="0" w:uiPriority="62" w:unhideWhenUsed="0"/>
+    <w:lsdException w:name="Medium Shading 1 Accent 5" w:semiHidden="0" w:uiPriority="63" w:unhideWhenUsed="0"/>
+    <w:lsdException w:name="Medium Shading 2 Accent 5" w:semiHidden="0" w:uiPriority="64" w:unhideWhenUsed="0"/>
+    <w:lsdException w:name="Medium List 1 Accent 5" w:semiHidden="0" w:uiPriority="65" w:unhideWhenUsed="0"/>
+    <w:lsdException w:name="Medium List 2 Accent 5" w:semiHidden="0" w:uiPriority="66" w:unhideWhenUsed="0"/>
+    <w:lsdException w:name="Medium Grid 1 Accent 5" w:semiHidden="0" w:uiPriority="67" w:unhideWhenUsed="0"/>
+    <w:lsdException w:name="Medium Grid 2 Accent 5" w:semiHidden="0" w:uiPriority="68" w:unhideWhenUsed="0"/>
+    <w:lsdException w:name="Medium Grid 3 Accent 5" w:semiHidden="0" w:uiPriority="69" w:unhideWhenUsed="0"/>
+    <w:lsdException w:name="Dark List Accent 5" w:semiHidden="0" w:uiPriority="70" w:unhideWhenUsed="0"/>
+    <w:lsdException w:name="Colorful Shading Accent 5" w:semiHidden="0" w:uiPriority="71" w:unhideWhenUsed="0"/>
+    <w:lsdException w:name="Colorful List Accent 5" w:semiHidden="0" w:uiPriority="72" w:unhideWhenUsed="0"/>
+    <w:lsdException w:name="Colorful Grid Accent 5" w:semiHidden="0" w:uiPriority="73" w:unhideWhenUsed="0"/>
+    <w:lsdException w:name="Light Shading Accent 6" w:semiHidden="0" w:uiPriority="60" w:unhideWhenUsed="0"/>
+    <w:lsdException w:name="Light List Accent 6" w:semiHidden="0" w:uiPriority="61" w:unhideWhenUsed="0"/>
+    <w:lsdException w:name="Light Grid Accent 6" w:semiHidden="0" w:uiPriority="62" w:unhideWhenUsed="0"/>
+    <w:lsdException w:name="Medium Shading 1 Accent 6" w:semiHidden="0" w:uiPriority="63" w:unhideWhenUsed="0"/>
+    <w:lsdException w:name="Medium Shading 2 Accent 6" w:semiHidden="0" w:uiPriority="64" w:unhideWhenUsed="0"/>
+    <w:lsdException w:name="Medium List 1 Accent 6" w:semiHidden="0" w:uiPriority="65" w:unhideWhenUsed="0"/>
+    <w:lsdException w:name="Medium List 2 Accent 6" w:semiHidden="0" w:uiPriority="66" w:unhideWhenUsed="0"/>
+    <w:lsdException w:name="Medium Grid 1 Accent 6" w:semiHidden="0" w:uiPriority="67" w:unhideWhenUsed="0"/>
+    <w:lsdException w:name="Medium Grid 2 Accent 6" w:semiHidden="0" w:uiPriority="68" w:unhideWhenUsed="0"/>
+    <w:lsdException w:name="Medium Grid 3 Accent 6" w:semiHidden="0" w:uiPriority="69" w:unhideWhenUsed="0"/>
+    <w:lsdException w:name="Dark List Accent 6" w:semiHidden="0" w:uiPriority="70" w:unhideWhenUsed="0"/>
+    <w:lsdException w:name="Colorful Shading Accent 6" w:semiHidden="0" w:uiPriority="71" w:unhideWhenUsed="0"/>
+    <w:lsdException w:name="Colorful List Accent 6" w:semiHidden="0" w:uiPriority="72" w:unhideWhenUsed="0"/>
+    <w:lsdException w:name="Colorful Grid Accent 6" w:semiHidden="0" w:uiPriority="73" w:unhideWhenUsed="0"/>
+    <w:lsdException w:name="Subtle Emphasis" w:semiHidden="0" w:uiPriority="19" w:unhideWhenUsed="0" w:qFormat="1"/>
+    <w:lsdException w:name="Intense Emphasis" w:semiHidden="0" w:uiPriority="21" w:unhideWhenUsed="0" w:qFormat="1"/>
+    <w:lsdException w:name="Subtle Reference" w:semiHidden="0" w:uiPriority="31" w:unhideWhenUsed="0" w:qFormat="1"/>
+    <w:lsdException w:name="Intense Reference" w:semiHidden="0" w:uiPriority="32" w:unhideWhenUsed="0" w:qFormat="1"/>
+    <w:lsdException w:name="Book Title" w:semiHidden="0" w:uiPriority="33" w:unhideWhenUsed="0" w:qFormat="1"/>
+    <w:lsdException w:name="Bibliography" w:uiPriority="37"/>
+    <w:lsdException w:name="TOC Heading" w:uiPriority="39" w:qFormat="1"/>
   </w:latentStyles>
   <w:style w:type="paragraph" w:default="1" w:styleId="Normal">
     <w:name w:val="Normal"/>
@@ -13503,6 +13565,7 @@
       <w:spacing w:after="0" w:line="240" w:lineRule="auto"/>
     </w:pPr>
     <w:tblPr>
+      <w:tblInd w:w="0" w:type="dxa"/>
       <w:tblBorders>
         <w:top w:val="single" w:sz="4" w:space="0" w:color="auto"/>
         <w:left w:val="single" w:sz="4" w:space="0" w:color="auto"/>
@@ -13511,6 +13574,505 @@
         <w:insideH w:val="single" w:sz="4" w:space="0" w:color="auto"/>
         <w:insideV w:val="single" w:sz="4" w:space="0" w:color="auto"/>
       </w:tblBorders>
+      <w:tblCellMar>
+        <w:top w:w="0" w:type="dxa"/>
+        <w:left w:w="108" w:type="dxa"/>
+        <w:bottom w:w="0" w:type="dxa"/>
+        <w:right w:w="108" w:type="dxa"/>
+      </w:tblCellMar>
+    </w:tblPr>
+  </w:style>
+  <w:style w:type="character" w:styleId="Hyperlink">
+    <w:name w:val="Hyperlink"/>
+    <w:basedOn w:val="DefaultParagraphFont"/>
+    <w:uiPriority w:val="99"/>
+    <w:unhideWhenUsed/>
+    <w:rsid w:val="00C4115A"/>
+    <w:rPr>
+      <w:color w:val="0563C1" w:themeColor="hyperlink"/>
+      <w:u w:val="single"/>
+    </w:rPr>
+  </w:style>
+  <w:style w:type="character" w:customStyle="1" w:styleId="apple-converted-space">
+    <w:name w:val="apple-converted-space"/>
+    <w:basedOn w:val="DefaultParagraphFont"/>
+    <w:rsid w:val="00F8408D"/>
+  </w:style>
+  <w:style w:type="paragraph" w:styleId="NoSpacing">
+    <w:name w:val="No Spacing"/>
+    <w:uiPriority w:val="1"/>
+    <w:qFormat/>
+    <w:rsid w:val="00BD33EB"/>
+    <w:pPr>
+      <w:spacing w:after="0" w:line="240" w:lineRule="auto"/>
+    </w:pPr>
+  </w:style>
+  <w:style w:type="paragraph" w:styleId="BalloonText">
+    <w:name w:val="Balloon Text"/>
+    <w:basedOn w:val="Normal"/>
+    <w:link w:val="BalloonTextChar"/>
+    <w:uiPriority w:val="99"/>
+    <w:semiHidden/>
+    <w:unhideWhenUsed/>
+    <w:rsid w:val="00153BE3"/>
+    <w:pPr>
+      <w:spacing w:after="0" w:line="240" w:lineRule="auto"/>
+    </w:pPr>
+    <w:rPr>
+      <w:rFonts w:ascii="Tahoma" w:hAnsi="Tahoma" w:cs="Tahoma"/>
+      <w:sz w:val="16"/>
+      <w:szCs w:val="16"/>
+    </w:rPr>
+  </w:style>
+  <w:style w:type="character" w:customStyle="1" w:styleId="BalloonTextChar">
+    <w:name w:val="Balloon Text Char"/>
+    <w:basedOn w:val="DefaultParagraphFont"/>
+    <w:link w:val="BalloonText"/>
+    <w:uiPriority w:val="99"/>
+    <w:semiHidden/>
+    <w:rsid w:val="00153BE3"/>
+    <w:rPr>
+      <w:rFonts w:ascii="Tahoma" w:hAnsi="Tahoma" w:cs="Tahoma"/>
+      <w:sz w:val="16"/>
+      <w:szCs w:val="16"/>
+    </w:rPr>
+  </w:style>
+  <w:style w:type="character" w:styleId="CommentReference">
+    <w:name w:val="annotation reference"/>
+    <w:basedOn w:val="DefaultParagraphFont"/>
+    <w:uiPriority w:val="99"/>
+    <w:semiHidden/>
+    <w:unhideWhenUsed/>
+    <w:rsid w:val="00FC082F"/>
+    <w:rPr>
+      <w:sz w:val="16"/>
+      <w:szCs w:val="16"/>
+    </w:rPr>
+  </w:style>
+  <w:style w:type="paragraph" w:styleId="CommentText">
+    <w:name w:val="annotation text"/>
+    <w:basedOn w:val="Normal"/>
+    <w:link w:val="CommentTextChar"/>
+    <w:uiPriority w:val="99"/>
+    <w:semiHidden/>
+    <w:unhideWhenUsed/>
+    <w:rsid w:val="00FC082F"/>
+    <w:pPr>
+      <w:spacing w:line="240" w:lineRule="auto"/>
+    </w:pPr>
+    <w:rPr>
+      <w:sz w:val="20"/>
+      <w:szCs w:val="20"/>
+    </w:rPr>
+  </w:style>
+  <w:style w:type="character" w:customStyle="1" w:styleId="CommentTextChar">
+    <w:name w:val="Comment Text Char"/>
+    <w:basedOn w:val="DefaultParagraphFont"/>
+    <w:link w:val="CommentText"/>
+    <w:uiPriority w:val="99"/>
+    <w:semiHidden/>
+    <w:rsid w:val="00FC082F"/>
+    <w:rPr>
+      <w:sz w:val="20"/>
+      <w:szCs w:val="20"/>
+    </w:rPr>
+  </w:style>
+  <w:style w:type="paragraph" w:styleId="CommentSubject">
+    <w:name w:val="annotation subject"/>
+    <w:basedOn w:val="CommentText"/>
+    <w:next w:val="CommentText"/>
+    <w:link w:val="CommentSubjectChar"/>
+    <w:uiPriority w:val="99"/>
+    <w:semiHidden/>
+    <w:unhideWhenUsed/>
+    <w:rsid w:val="00FC082F"/>
+    <w:rPr>
+      <w:b/>
+      <w:bCs/>
+    </w:rPr>
+  </w:style>
+  <w:style w:type="character" w:customStyle="1" w:styleId="CommentSubjectChar">
+    <w:name w:val="Comment Subject Char"/>
+    <w:basedOn w:val="CommentTextChar"/>
+    <w:link w:val="CommentSubject"/>
+    <w:uiPriority w:val="99"/>
+    <w:semiHidden/>
+    <w:rsid w:val="00FC082F"/>
+    <w:rPr>
+      <w:b/>
+      <w:bCs/>
+      <w:sz w:val="20"/>
+      <w:szCs w:val="20"/>
+    </w:rPr>
+  </w:style>
+  <w:style w:type="paragraph" w:styleId="Header">
+    <w:name w:val="header"/>
+    <w:basedOn w:val="Normal"/>
+    <w:link w:val="HeaderChar"/>
+    <w:uiPriority w:val="99"/>
+    <w:unhideWhenUsed/>
+    <w:rsid w:val="00230B06"/>
+    <w:pPr>
+      <w:tabs>
+        <w:tab w:val="center" w:pos="4680"/>
+        <w:tab w:val="right" w:pos="9360"/>
+      </w:tabs>
+      <w:spacing w:after="0" w:line="240" w:lineRule="auto"/>
+    </w:pPr>
+  </w:style>
+  <w:style w:type="character" w:customStyle="1" w:styleId="HeaderChar">
+    <w:name w:val="Header Char"/>
+    <w:basedOn w:val="DefaultParagraphFont"/>
+    <w:link w:val="Header"/>
+    <w:uiPriority w:val="99"/>
+    <w:rsid w:val="00230B06"/>
+  </w:style>
+  <w:style w:type="paragraph" w:styleId="Footer">
+    <w:name w:val="footer"/>
+    <w:basedOn w:val="Normal"/>
+    <w:link w:val="FooterChar"/>
+    <w:uiPriority w:val="99"/>
+    <w:unhideWhenUsed/>
+    <w:rsid w:val="00230B06"/>
+    <w:pPr>
+      <w:tabs>
+        <w:tab w:val="center" w:pos="4680"/>
+        <w:tab w:val="right" w:pos="9360"/>
+      </w:tabs>
+      <w:spacing w:after="0" w:line="240" w:lineRule="auto"/>
+    </w:pPr>
+  </w:style>
+  <w:style w:type="character" w:customStyle="1" w:styleId="FooterChar">
+    <w:name w:val="Footer Char"/>
+    <w:basedOn w:val="DefaultParagraphFont"/>
+    <w:link w:val="Footer"/>
+    <w:uiPriority w:val="99"/>
+    <w:rsid w:val="00230B06"/>
+  </w:style>
+  <w:style w:type="paragraph" w:customStyle="1" w:styleId="Body">
+    <w:name w:val="Body"/>
+    <w:rsid w:val="00205F7F"/>
+    <w:pPr>
+      <w:spacing w:after="0" w:line="240" w:lineRule="auto"/>
+    </w:pPr>
+    <w:rPr>
+      <w:rFonts w:ascii="Times New Roman" w:eastAsia="Arial Unicode MS" w:hAnsi="Times New Roman" w:cs="Arial Unicode MS"/>
+      <w:color w:val="000000"/>
+      <w:u w:color="000000"/>
+      <w:lang w:val="en-IN" w:eastAsia="en-IN"/>
+      <w14:textOutline w14:w="0" w14:cap="flat" w14:cmpd="sng" w14:algn="ctr">
+        <w14:noFill/>
+        <w14:prstDash w14:val="solid"/>
+        <w14:bevel/>
+      </w14:textOutline>
+    </w:rPr>
+  </w:style>
+  <w:style w:type="character" w:styleId="Strong">
+    <w:name w:val="Strong"/>
+    <w:basedOn w:val="DefaultParagraphFont"/>
+    <w:uiPriority w:val="22"/>
+    <w:qFormat/>
+    <w:rsid w:val="008044E2"/>
+    <w:rPr>
+      <w:b/>
+      <w:bCs/>
+    </w:rPr>
+  </w:style>
+  <w:style w:type="character" w:customStyle="1" w:styleId="UnresolvedMention1">
+    <w:name w:val="Unresolved Mention1"/>
+    <w:basedOn w:val="DefaultParagraphFont"/>
+    <w:uiPriority w:val="99"/>
+    <w:semiHidden/>
+    <w:unhideWhenUsed/>
+    <w:rsid w:val="00D16D21"/>
+    <w:rPr>
+      <w:color w:val="605E5C"/>
+      <w:shd w:val="clear" w:color="auto" w:fill="E1DFDD"/>
+    </w:rPr>
+  </w:style>
+</w:styles>
+</file>
+
+<file path=word/stylesWithEffects.xml><?xml version="1.0" encoding="utf-8"?>
+<w:styles xmlns:wpc="http://schemas.microsoft.com/office/word/2010/wordprocessingCanvas" xmlns:mc="http://schemas.openxmlformats.org/markup-compatibility/2006" xmlns:o="urn:schemas-microsoft-com:office:office" xmlns:r="http://schemas.openxmlformats.org/officeDocument/2006/relationships" xmlns:m="http://schemas.openxmlformats.org/officeDocument/2006/math" xmlns:v="urn:schemas-microsoft-com:vml" xmlns:wp14="http://schemas.microsoft.com/office/word/2010/wordprocessingDrawing" xmlns:wp="http://schemas.openxmlformats.org/drawingml/2006/wordprocessingDrawing" xmlns:w10="urn:schemas-microsoft-com:office:word" xmlns:w="http://schemas.openxmlformats.org/wordprocessingml/2006/main" xmlns:w14="http://schemas.microsoft.com/office/word/2010/wordml" xmlns:wpg="http://schemas.microsoft.com/office/word/2010/wordprocessingGroup" xmlns:wpi="http://schemas.microsoft.com/office/word/2010/wordprocessingInk" xmlns:wne="http://schemas.microsoft.com/office/word/2006/wordml" xmlns:wps="http://schemas.microsoft.com/office/word/2010/wordprocessingShape" mc:Ignorable="w14 wp14">
+  <w:docDefaults>
+    <w:rPrDefault>
+      <w:rPr>
+        <w:rFonts w:asciiTheme="minorHAnsi" w:eastAsiaTheme="minorHAnsi" w:hAnsiTheme="minorHAnsi" w:cstheme="minorBidi"/>
+        <w:sz w:val="22"/>
+        <w:szCs w:val="22"/>
+        <w:lang w:val="en-US" w:eastAsia="en-US" w:bidi="ar-SA"/>
+      </w:rPr>
+    </w:rPrDefault>
+    <w:pPrDefault>
+      <w:pPr>
+        <w:spacing w:after="160" w:line="259" w:lineRule="auto"/>
+      </w:pPr>
+    </w:pPrDefault>
+  </w:docDefaults>
+  <w:latentStyles w:defLockedState="0" w:defUIPriority="99" w:defSemiHidden="1" w:defUnhideWhenUsed="1" w:defQFormat="0" w:count="267">
+    <w:lsdException w:name="Normal" w:semiHidden="0" w:uiPriority="0" w:unhideWhenUsed="0" w:qFormat="1"/>
+    <w:lsdException w:name="heading 1" w:semiHidden="0" w:uiPriority="9" w:unhideWhenUsed="0" w:qFormat="1"/>
+    <w:lsdException w:name="heading 2" w:uiPriority="9" w:qFormat="1"/>
+    <w:lsdException w:name="heading 3" w:uiPriority="9" w:qFormat="1"/>
+    <w:lsdException w:name="heading 4" w:uiPriority="9" w:qFormat="1"/>
+    <w:lsdException w:name="heading 5" w:uiPriority="9" w:qFormat="1"/>
+    <w:lsdException w:name="heading 6" w:uiPriority="9" w:qFormat="1"/>
+    <w:lsdException w:name="heading 7" w:uiPriority="9" w:qFormat="1"/>
+    <w:lsdException w:name="heading 8" w:uiPriority="9" w:qFormat="1"/>
+    <w:lsdException w:name="heading 9" w:uiPriority="9" w:qFormat="1"/>
+    <w:lsdException w:name="toc 1" w:uiPriority="39"/>
+    <w:lsdException w:name="toc 2" w:uiPriority="39"/>
+    <w:lsdException w:name="toc 3" w:uiPriority="39"/>
+    <w:lsdException w:name="toc 4" w:uiPriority="39"/>
+    <w:lsdException w:name="toc 5" w:uiPriority="39"/>
+    <w:lsdException w:name="toc 6" w:uiPriority="39"/>
+    <w:lsdException w:name="toc 7" w:uiPriority="39"/>
+    <w:lsdException w:name="toc 8" w:uiPriority="39"/>
+    <w:lsdException w:name="toc 9" w:uiPriority="39"/>
+    <w:lsdException w:name="caption" w:uiPriority="35" w:qFormat="1"/>
+    <w:lsdException w:name="Title" w:semiHidden="0" w:uiPriority="10" w:unhideWhenUsed="0" w:qFormat="1"/>
+    <w:lsdException w:name="Default Paragraph Font" w:uiPriority="1"/>
+    <w:lsdException w:name="Subtitle" w:semiHidden="0" w:uiPriority="11" w:unhideWhenUsed="0" w:qFormat="1"/>
+    <w:lsdException w:name="Strong" w:semiHidden="0" w:uiPriority="22" w:unhideWhenUsed="0" w:qFormat="1"/>
+    <w:lsdException w:name="Emphasis" w:semiHidden="0" w:uiPriority="20" w:unhideWhenUsed="0" w:qFormat="1"/>
+    <w:lsdException w:name="Normal Table" w:semiHidden="0" w:unhideWhenUsed="0"/>
+    <w:lsdException w:name="Table Web 3" w:semiHidden="0" w:unhideWhenUsed="0"/>
+    <w:lsdException w:name="Table Grid" w:semiHidden="0" w:uiPriority="39" w:unhideWhenUsed="0"/>
+    <w:lsdException w:name="Table Theme" w:semiHidden="0" w:unhideWhenUsed="0"/>
+    <w:lsdException w:name="Placeholder Text" w:unhideWhenUsed="0"/>
+    <w:lsdException w:name="No Spacing" w:semiHidden="0" w:uiPriority="1" w:unhideWhenUsed="0" w:qFormat="1"/>
+    <w:lsdException w:name="Light Shading" w:semiHidden="0" w:uiPriority="60" w:unhideWhenUsed="0"/>
+    <w:lsdException w:name="Light List" w:semiHidden="0" w:uiPriority="61" w:unhideWhenUsed="0"/>
+    <w:lsdException w:name="Light Grid" w:semiHidden="0" w:uiPriority="62" w:unhideWhenUsed="0"/>
+    <w:lsdException w:name="Medium Shading 1" w:semiHidden="0" w:uiPriority="63" w:unhideWhenUsed="0"/>
+    <w:lsdException w:name="Medium Shading 2" w:semiHidden="0" w:uiPriority="64" w:unhideWhenUsed="0"/>
+    <w:lsdException w:name="Medium List 1" w:semiHidden="0" w:uiPriority="65" w:unhideWhenUsed="0"/>
+    <w:lsdException w:name="Medium List 2" w:semiHidden="0" w:uiPriority="66" w:unhideWhenUsed="0"/>
+    <w:lsdException w:name="Medium Grid 1" w:semiHidden="0" w:uiPriority="67" w:unhideWhenUsed="0"/>
+    <w:lsdException w:name="Medium Grid 2" w:semiHidden="0" w:uiPriority="68" w:unhideWhenUsed="0"/>
+    <w:lsdException w:name="Medium Grid 3" w:semiHidden="0" w:uiPriority="69" w:unhideWhenUsed="0"/>
+    <w:lsdException w:name="Dark List" w:semiHidden="0" w:uiPriority="70" w:unhideWhenUsed="0"/>
+    <w:lsdException w:name="Colorful Shading" w:semiHidden="0" w:uiPriority="71" w:unhideWhenUsed="0"/>
+    <w:lsdException w:name="Colorful List" w:semiHidden="0" w:uiPriority="72" w:unhideWhenUsed="0"/>
+    <w:lsdException w:name="Colorful Grid" w:semiHidden="0" w:uiPriority="73" w:unhideWhenUsed="0"/>
+    <w:lsdException w:name="Light Shading Accent 1" w:semiHidden="0" w:uiPriority="60" w:unhideWhenUsed="0"/>
+    <w:lsdException w:name="Light List Accent 1" w:semiHidden="0" w:uiPriority="61" w:unhideWhenUsed="0"/>
+    <w:lsdException w:name="Light Grid Accent 1" w:semiHidden="0" w:uiPriority="62" w:unhideWhenUsed="0"/>
+    <w:lsdException w:name="Medium Shading 1 Accent 1" w:semiHidden="0" w:uiPriority="63" w:unhideWhenUsed="0"/>
+    <w:lsdException w:name="Medium Shading 2 Accent 1" w:semiHidden="0" w:uiPriority="64" w:unhideWhenUsed="0"/>
+    <w:lsdException w:name="Medium List 1 Accent 1" w:semiHidden="0" w:uiPriority="65" w:unhideWhenUsed="0"/>
+    <w:lsdException w:name="Revision" w:unhideWhenUsed="0"/>
+    <w:lsdException w:name="List Paragraph" w:semiHidden="0" w:uiPriority="34" w:unhideWhenUsed="0" w:qFormat="1"/>
+    <w:lsdException w:name="Quote" w:semiHidden="0" w:uiPriority="29" w:unhideWhenUsed="0" w:qFormat="1"/>
+    <w:lsdException w:name="Intense Quote" w:semiHidden="0" w:uiPriority="30" w:unhideWhenUsed="0" w:qFormat="1"/>
+    <w:lsdException w:name="Medium List 2 Accent 1" w:semiHidden="0" w:uiPriority="66" w:unhideWhenUsed="0"/>
+    <w:lsdException w:name="Medium Grid 1 Accent 1" w:semiHidden="0" w:uiPriority="67" w:unhideWhenUsed="0"/>
+    <w:lsdException w:name="Medium Grid 2 Accent 1" w:semiHidden="0" w:uiPriority="68" w:unhideWhenUsed="0"/>
+    <w:lsdException w:name="Medium Grid 3 Accent 1" w:semiHidden="0" w:uiPriority="69" w:unhideWhenUsed="0"/>
+    <w:lsdException w:name="Dark List Accent 1" w:semiHidden="0" w:uiPriority="70" w:unhideWhenUsed="0"/>
+    <w:lsdException w:name="Colorful Shading Accent 1" w:semiHidden="0" w:uiPriority="71" w:unhideWhenUsed="0"/>
+    <w:lsdException w:name="Colorful List Accent 1" w:semiHidden="0" w:uiPriority="72" w:unhideWhenUsed="0"/>
+    <w:lsdException w:name="Colorful Grid Accent 1" w:semiHidden="0" w:uiPriority="73" w:unhideWhenUsed="0"/>
+    <w:lsdException w:name="Light Shading Accent 2" w:semiHidden="0" w:uiPriority="60" w:unhideWhenUsed="0"/>
+    <w:lsdException w:name="Light List Accent 2" w:semiHidden="0" w:uiPriority="61" w:unhideWhenUsed="0"/>
+    <w:lsdException w:name="Light Grid Accent 2" w:semiHidden="0" w:uiPriority="62" w:unhideWhenUsed="0"/>
+    <w:lsdException w:name="Medium Shading 1 Accent 2" w:semiHidden="0" w:uiPriority="63" w:unhideWhenUsed="0"/>
+    <w:lsdException w:name="Medium Shading 2 Accent 2" w:semiHidden="0" w:uiPriority="64" w:unhideWhenUsed="0"/>
+    <w:lsdException w:name="Medium List 1 Accent 2" w:semiHidden="0" w:uiPriority="65" w:unhideWhenUsed="0"/>
+    <w:lsdException w:name="Medium List 2 Accent 2" w:semiHidden="0" w:uiPriority="66" w:unhideWhenUsed="0"/>
+    <w:lsdException w:name="Medium Grid 1 Accent 2" w:semiHidden="0" w:uiPriority="67" w:unhideWhenUsed="0"/>
+    <w:lsdException w:name="Medium Grid 2 Accent 2" w:semiHidden="0" w:uiPriority="68" w:unhideWhenUsed="0"/>
+    <w:lsdException w:name="Medium Grid 3 Accent 2" w:semiHidden="0" w:uiPriority="69" w:unhideWhenUsed="0"/>
+    <w:lsdException w:name="Dark List Accent 2" w:semiHidden="0" w:uiPriority="70" w:unhideWhenUsed="0"/>
+    <w:lsdException w:name="Colorful Shading Accent 2" w:semiHidden="0" w:uiPriority="71" w:unhideWhenUsed="0"/>
+    <w:lsdException w:name="Colorful List Accent 2" w:semiHidden="0" w:uiPriority="72" w:unhideWhenUsed="0"/>
+    <w:lsdException w:name="Colorful Grid Accent 2" w:semiHidden="0" w:uiPriority="73" w:unhideWhenUsed="0"/>
+    <w:lsdException w:name="Light Shading Accent 3" w:semiHidden="0" w:uiPriority="60" w:unhideWhenUsed="0"/>
+    <w:lsdException w:name="Light List Accent 3" w:semiHidden="0" w:uiPriority="61" w:unhideWhenUsed="0"/>
+    <w:lsdException w:name="Light Grid Accent 3" w:semiHidden="0" w:uiPriority="62" w:unhideWhenUsed="0"/>
+    <w:lsdException w:name="Medium Shading 1 Accent 3" w:semiHidden="0" w:uiPriority="63" w:unhideWhenUsed="0"/>
+    <w:lsdException w:name="Medium Shading 2 Accent 3" w:semiHidden="0" w:uiPriority="64" w:unhideWhenUsed="0"/>
+    <w:lsdException w:name="Medium List 1 Accent 3" w:semiHidden="0" w:uiPriority="65" w:unhideWhenUsed="0"/>
+    <w:lsdException w:name="Medium List 2 Accent 3" w:semiHidden="0" w:uiPriority="66" w:unhideWhenUsed="0"/>
+    <w:lsdException w:name="Medium Grid 1 Accent 3" w:semiHidden="0" w:uiPriority="67" w:unhideWhenUsed="0"/>
+    <w:lsdException w:name="Medium Grid 2 Accent 3" w:semiHidden="0" w:uiPriority="68" w:unhideWhenUsed="0"/>
+    <w:lsdException w:name="Medium Grid 3 Accent 3" w:semiHidden="0" w:uiPriority="69" w:unhideWhenUsed="0"/>
+    <w:lsdException w:name="Dark List Accent 3" w:semiHidden="0" w:uiPriority="70" w:unhideWhenUsed="0"/>
+    <w:lsdException w:name="Colorful Shading Accent 3" w:semiHidden="0" w:uiPriority="71" w:unhideWhenUsed="0"/>
+    <w:lsdException w:name="Colorful List Accent 3" w:semiHidden="0" w:uiPriority="72" w:unhideWhenUsed="0"/>
+    <w:lsdException w:name="Colorful Grid Accent 3" w:semiHidden="0" w:uiPriority="73" w:unhideWhenUsed="0"/>
+    <w:lsdException w:name="Light Shading Accent 4" w:semiHidden="0" w:uiPriority="60" w:unhideWhenUsed="0"/>
+    <w:lsdException w:name="Light List Accent 4" w:semiHidden="0" w:uiPriority="61" w:unhideWhenUsed="0"/>
+    <w:lsdException w:name="Light Grid Accent 4" w:semiHidden="0" w:uiPriority="62" w:unhideWhenUsed="0"/>
+    <w:lsdException w:name="Medium Shading 1 Accent 4" w:semiHidden="0" w:uiPriority="63" w:unhideWhenUsed="0"/>
+    <w:lsdException w:name="Medium Shading 2 Accent 4" w:semiHidden="0" w:uiPriority="64" w:unhideWhenUsed="0"/>
+    <w:lsdException w:name="Medium List 1 Accent 4" w:semiHidden="0" w:uiPriority="65" w:unhideWhenUsed="0"/>
+    <w:lsdException w:name="Medium List 2 Accent 4" w:semiHidden="0" w:uiPriority="66" w:unhideWhenUsed="0"/>
+    <w:lsdException w:name="Medium Grid 1 Accent 4" w:semiHidden="0" w:uiPriority="67" w:unhideWhenUsed="0"/>
+    <w:lsdException w:name="Medium Grid 2 Accent 4" w:semiHidden="0" w:uiPriority="68" w:unhideWhenUsed="0"/>
+    <w:lsdException w:name="Medium Grid 3 Accent 4" w:semiHidden="0" w:uiPriority="69" w:unhideWhenUsed="0"/>
+    <w:lsdException w:name="Dark List Accent 4" w:semiHidden="0" w:uiPriority="70" w:unhideWhenUsed="0"/>
+    <w:lsdException w:name="Colorful Shading Accent 4" w:semiHidden="0" w:uiPriority="71" w:unhideWhenUsed="0"/>
+    <w:lsdException w:name="Colorful List Accent 4" w:semiHidden="0" w:uiPriority="72" w:unhideWhenUsed="0"/>
+    <w:lsdException w:name="Colorful Grid Accent 4" w:semiHidden="0" w:uiPriority="73" w:unhideWhenUsed="0"/>
+    <w:lsdException w:name="Light Shading Accent 5" w:semiHidden="0" w:uiPriority="60" w:unhideWhenUsed="0"/>
+    <w:lsdException w:name="Light List Accent 5" w:semiHidden="0" w:uiPriority="61" w:unhideWhenUsed="0"/>
+    <w:lsdException w:name="Light Grid Accent 5" w:semiHidden="0" w:uiPriority="62" w:unhideWhenUsed="0"/>
+    <w:lsdException w:name="Medium Shading 1 Accent 5" w:semiHidden="0" w:uiPriority="63" w:unhideWhenUsed="0"/>
+    <w:lsdException w:name="Medium Shading 2 Accent 5" w:semiHidden="0" w:uiPriority="64" w:unhideWhenUsed="0"/>
+    <w:lsdException w:name="Medium List 1 Accent 5" w:semiHidden="0" w:uiPriority="65" w:unhideWhenUsed="0"/>
+    <w:lsdException w:name="Medium List 2 Accent 5" w:semiHidden="0" w:uiPriority="66" w:unhideWhenUsed="0"/>
+    <w:lsdException w:name="Medium Grid 1 Accent 5" w:semiHidden="0" w:uiPriority="67" w:unhideWhenUsed="0"/>
+    <w:lsdException w:name="Medium Grid 2 Accent 5" w:semiHidden="0" w:uiPriority="68" w:unhideWhenUsed="0"/>
+    <w:lsdException w:name="Medium Grid 3 Accent 5" w:semiHidden="0" w:uiPriority="69" w:unhideWhenUsed="0"/>
+    <w:lsdException w:name="Dark List Accent 5" w:semiHidden="0" w:uiPriority="70" w:unhideWhenUsed="0"/>
+    <w:lsdException w:name="Colorful Shading Accent 5" w:semiHidden="0" w:uiPriority="71" w:unhideWhenUsed="0"/>
+    <w:lsdException w:name="Colorful List Accent 5" w:semiHidden="0" w:uiPriority="72" w:unhideWhenUsed="0"/>
+    <w:lsdException w:name="Colorful Grid Accent 5" w:semiHidden="0" w:uiPriority="73" w:unhideWhenUsed="0"/>
+    <w:lsdException w:name="Light Shading Accent 6" w:semiHidden="0" w:uiPriority="60" w:unhideWhenUsed="0"/>
+    <w:lsdException w:name="Light List Accent 6" w:semiHidden="0" w:uiPriority="61" w:unhideWhenUsed="0"/>
+    <w:lsdException w:name="Light Grid Accent 6" w:semiHidden="0" w:uiPriority="62" w:unhideWhenUsed="0"/>
+    <w:lsdException w:name="Medium Shading 1 Accent 6" w:semiHidden="0" w:uiPriority="63" w:unhideWhenUsed="0"/>
+    <w:lsdException w:name="Medium Shading 2 Accent 6" w:semiHidden="0" w:uiPriority="64" w:unhideWhenUsed="0"/>
+    <w:lsdException w:name="Medium List 1 Accent 6" w:semiHidden="0" w:uiPriority="65" w:unhideWhenUsed="0"/>
+    <w:lsdException w:name="Medium List 2 Accent 6" w:semiHidden="0" w:uiPriority="66" w:unhideWhenUsed="0"/>
+    <w:lsdException w:name="Medium Grid 1 Accent 6" w:semiHidden="0" w:uiPriority="67" w:unhideWhenUsed="0"/>
+    <w:lsdException w:name="Medium Grid 2 Accent 6" w:semiHidden="0" w:uiPriority="68" w:unhideWhenUsed="0"/>
+    <w:lsdException w:name="Medium Grid 3 Accent 6" w:semiHidden="0" w:uiPriority="69" w:unhideWhenUsed="0"/>
+    <w:lsdException w:name="Dark List Accent 6" w:semiHidden="0" w:uiPriority="70" w:unhideWhenUsed="0"/>
+    <w:lsdException w:name="Colorful Shading Accent 6" w:semiHidden="0" w:uiPriority="71" w:unhideWhenUsed="0"/>
+    <w:lsdException w:name="Colorful List Accent 6" w:semiHidden="0" w:uiPriority="72" w:unhideWhenUsed="0"/>
+    <w:lsdException w:name="Colorful Grid Accent 6" w:semiHidden="0" w:uiPriority="73" w:unhideWhenUsed="0"/>
+    <w:lsdException w:name="Subtle Emphasis" w:semiHidden="0" w:uiPriority="19" w:unhideWhenUsed="0" w:qFormat="1"/>
+    <w:lsdException w:name="Intense Emphasis" w:semiHidden="0" w:uiPriority="21" w:unhideWhenUsed="0" w:qFormat="1"/>
+    <w:lsdException w:name="Subtle Reference" w:semiHidden="0" w:uiPriority="31" w:unhideWhenUsed="0" w:qFormat="1"/>
+    <w:lsdException w:name="Intense Reference" w:semiHidden="0" w:uiPriority="32" w:unhideWhenUsed="0" w:qFormat="1"/>
+    <w:lsdException w:name="Book Title" w:semiHidden="0" w:uiPriority="33" w:unhideWhenUsed="0" w:qFormat="1"/>
+    <w:lsdException w:name="Bibliography" w:uiPriority="37"/>
+    <w:lsdException w:name="TOC Heading" w:uiPriority="39" w:qFormat="1"/>
+  </w:latentStyles>
+  <w:style w:type="paragraph" w:default="1" w:styleId="Normal">
+    <w:name w:val="Normal"/>
+    <w:qFormat/>
+    <w:rsid w:val="00205F7F"/>
+  </w:style>
+  <w:style w:type="character" w:default="1" w:styleId="DefaultParagraphFont">
+    <w:name w:val="Default Paragraph Font"/>
+    <w:uiPriority w:val="1"/>
+    <w:semiHidden/>
+    <w:unhideWhenUsed/>
+  </w:style>
+  <w:style w:type="table" w:default="1" w:styleId="TableNormal">
+    <w:name w:val="Normal Table"/>
+    <w:uiPriority w:val="99"/>
+    <w:semiHidden/>
+    <w:unhideWhenUsed/>
+    <w:tblPr>
+      <w:tblInd w:w="0" w:type="dxa"/>
+      <w:tblCellMar>
+        <w:top w:w="0" w:type="dxa"/>
+        <w:left w:w="108" w:type="dxa"/>
+        <w:bottom w:w="0" w:type="dxa"/>
+        <w:right w:w="108" w:type="dxa"/>
+      </w:tblCellMar>
+    </w:tblPr>
+  </w:style>
+  <w:style w:type="numbering" w:default="1" w:styleId="NoList">
+    <w:name w:val="No List"/>
+    <w:uiPriority w:val="99"/>
+    <w:semiHidden/>
+    <w:unhideWhenUsed/>
+  </w:style>
+  <w:style w:type="paragraph" w:customStyle="1" w:styleId="Default">
+    <w:name w:val="Default"/>
+    <w:qFormat/>
+    <w:rsid w:val="00B539E6"/>
+    <w:pPr>
+      <w:autoSpaceDE w:val="0"/>
+      <w:autoSpaceDN w:val="0"/>
+      <w:adjustRightInd w:val="0"/>
+      <w:spacing w:after="0" w:line="240" w:lineRule="auto"/>
+    </w:pPr>
+    <w:rPr>
+      <w:rFonts w:ascii="Calibri" w:hAnsi="Calibri" w:cs="Calibri"/>
+      <w:color w:val="000000"/>
+      <w:sz w:val="24"/>
+      <w:szCs w:val="24"/>
+      <w:lang w:bidi="hi-IN"/>
+    </w:rPr>
+  </w:style>
+  <w:style w:type="paragraph" w:styleId="ListParagraph">
+    <w:name w:val="List Paragraph"/>
+    <w:basedOn w:val="Normal"/>
+    <w:uiPriority w:val="34"/>
+    <w:qFormat/>
+    <w:rsid w:val="008333B1"/>
+    <w:pPr>
+      <w:ind w:left="720"/>
+      <w:contextualSpacing/>
+    </w:pPr>
+  </w:style>
+  <w:style w:type="table" w:customStyle="1" w:styleId="TableGrid">
+    <w:name w:val="TableGrid"/>
+    <w:rsid w:val="009F1D1B"/>
+    <w:pPr>
+      <w:spacing w:after="0" w:line="240" w:lineRule="auto"/>
+    </w:pPr>
+    <w:rPr>
+      <w:rFonts w:eastAsiaTheme="minorEastAsia"/>
+      <w:szCs w:val="20"/>
+      <w:lang w:bidi="hi-IN"/>
+    </w:rPr>
+    <w:tblPr>
+      <w:tblCellMar>
+        <w:top w:w="0" w:type="dxa"/>
+        <w:left w:w="0" w:type="dxa"/>
+        <w:bottom w:w="0" w:type="dxa"/>
+        <w:right w:w="0" w:type="dxa"/>
+      </w:tblCellMar>
+    </w:tblPr>
+  </w:style>
+  <w:style w:type="paragraph" w:styleId="NormalWeb">
+    <w:name w:val="Normal (Web)"/>
+    <w:basedOn w:val="Normal"/>
+    <w:uiPriority w:val="99"/>
+    <w:semiHidden/>
+    <w:unhideWhenUsed/>
+    <w:rsid w:val="00331C8E"/>
+    <w:pPr>
+      <w:spacing w:before="100" w:beforeAutospacing="1" w:after="100" w:afterAutospacing="1" w:line="240" w:lineRule="auto"/>
+    </w:pPr>
+    <w:rPr>
+      <w:rFonts w:ascii="Times New Roman" w:eastAsia="Times New Roman" w:hAnsi="Times New Roman" w:cs="Times New Roman"/>
+      <w:sz w:val="24"/>
+      <w:szCs w:val="24"/>
+    </w:rPr>
+  </w:style>
+  <w:style w:type="table" w:styleId="TableGrid0">
+    <w:name w:val="Table Grid"/>
+    <w:basedOn w:val="TableNormal"/>
+    <w:uiPriority w:val="39"/>
+    <w:rsid w:val="00331C8E"/>
+    <w:pPr>
+      <w:spacing w:after="0" w:line="240" w:lineRule="auto"/>
+    </w:pPr>
+    <w:tblPr>
+      <w:tblInd w:w="0" w:type="dxa"/>
+      <w:tblBorders>
+        <w:top w:val="single" w:sz="4" w:space="0" w:color="auto"/>
+        <w:left w:val="single" w:sz="4" w:space="0" w:color="auto"/>
+        <w:bottom w:val="single" w:sz="4" w:space="0" w:color="auto"/>
+        <w:right w:val="single" w:sz="4" w:space="0" w:color="auto"/>
+        <w:insideH w:val="single" w:sz="4" w:space="0" w:color="auto"/>
+        <w:insideV w:val="single" w:sz="4" w:space="0" w:color="auto"/>
+      </w:tblBorders>
+      <w:tblCellMar>
+        <w:top w:w="0" w:type="dxa"/>
+        <w:left w:w="108" w:type="dxa"/>
+        <w:bottom w:w="0" w:type="dxa"/>
+        <w:right w:w="108" w:type="dxa"/>
+      </w:tblCellMar>
     </w:tblPr>
   </w:style>
   <w:style w:type="character" w:styleId="Hyperlink">
@@ -13979,7 +14541,7 @@
   <a:extraClrSchemeLst/>
   <a:extLst>
     <a:ext uri="{05A4C25C-085E-4340-85A3-A5531E510DB2}">
-      <thm15:themeFamily xmlns:thm15="http://schemas.microsoft.com/office/thememl/2012/main" name="Office Theme" id="{62F939B6-93AF-4DB8-9C6B-D6C7DFDC589F}" vid="{4A3C46E8-61CC-4603-A589-7422A47A8E4A}"/>
+      <thm15:themeFamily xmlns="" xmlns:thm15="http://schemas.microsoft.com/office/thememl/2012/main" name="Office Theme" id="{62F939B6-93AF-4DB8-9C6B-D6C7DFDC589F}" vid="{4A3C46E8-61CC-4603-A589-7422A47A8E4A}"/>
     </a:ext>
   </a:extLst>
 </a:theme>
@@ -13990,7 +14552,7 @@
 </file>
 
 <file path=customXml/itemProps1.xml><?xml version="1.0" encoding="utf-8"?>
-<ds:datastoreItem xmlns:ds="http://schemas.openxmlformats.org/officeDocument/2006/customXml" ds:itemID="{0B3D6F57-0516-46EB-B75B-EF9563A90AB2}">
+<ds:datastoreItem xmlns:ds="http://schemas.openxmlformats.org/officeDocument/2006/customXml" ds:itemID="{C77081B6-5FA4-48AB-A4B1-9D9471B85471}">
   <ds:schemaRefs>
     <ds:schemaRef ds:uri="http://schemas.openxmlformats.org/officeDocument/2006/bibliography"/>
   </ds:schemaRefs>

</xml_diff>